<commit_message>
Fixed the Notes in readme and reference page in main docu
</commit_message>
<xml_diff>
--- a/EDA to Typhoon Mitigation and Response Framework (TMRF) Project Proposal.docx
+++ b/EDA to Typhoon Mitigation and Response Framework (TMRF) Project Proposal.docx
@@ -2739,25 +2739,250 @@
           <w:szCs w:val="24"/>
         </w:rPr>
       </w:pPr>
+      <w:r>
+        <w:rPr>
+          <w:rFonts w:ascii="Times New Roman" w:eastAsia="Times New Roman" w:hAnsi="Times New Roman" w:cs="Times New Roman"/>
+          <w:b/>
+          <w:sz w:val="24"/>
+          <w:szCs w:val="24"/>
+        </w:rPr>
+        <w:t>Sustainable Development Goals (SDGs) of the Project</w:t>
+      </w:r>
     </w:p>
     <w:p>
       <w:pPr>
-        <w:spacing w:line="480" w:lineRule="auto"/>
+        <w:spacing w:after="0" w:line="480" w:lineRule="auto"/>
+        <w:rPr>
+          <w:rFonts w:ascii="Times New Roman" w:eastAsia="Times New Roman" w:hAnsi="Times New Roman" w:cs="Times New Roman"/>
+          <w:bCs/>
+          <w:sz w:val="24"/>
+          <w:szCs w:val="24"/>
+        </w:rPr>
+      </w:pPr>
+      <w:r>
+        <w:rPr>
+          <w:rFonts w:ascii="Times New Roman" w:eastAsia="Times New Roman" w:hAnsi="Times New Roman" w:cs="Times New Roman"/>
+          <w:bCs/>
+          <w:sz w:val="24"/>
+          <w:szCs w:val="24"/>
+        </w:rPr>
+        <w:t xml:space="preserve">      The SDGs which this project aims to attain are Sustainable Cities and Communities and Climate Action. These SDGs are further described as follows;</w:t>
+      </w:r>
+    </w:p>
+    <w:p>
+      <w:pPr>
+        <w:spacing w:after="0" w:line="480" w:lineRule="auto"/>
+        <w:rPr>
+          <w:rFonts w:ascii="Times New Roman" w:eastAsia="Times New Roman" w:hAnsi="Times New Roman" w:cs="Times New Roman"/>
+          <w:bCs/>
+          <w:sz w:val="24"/>
+          <w:szCs w:val="24"/>
+        </w:rPr>
+      </w:pPr>
+      <w:r>
+        <w:rPr>
+          <w:rFonts w:ascii="Times New Roman" w:eastAsia="Times New Roman" w:hAnsi="Times New Roman" w:cs="Times New Roman"/>
+          <w:bCs/>
+          <w:sz w:val="24"/>
+          <w:szCs w:val="24"/>
+        </w:rPr>
+        <w:t xml:space="preserve"> </w:t>
+      </w:r>
+      <w:r>
+        <w:rPr>
+          <w:rFonts w:ascii="Times New Roman" w:eastAsia="Times New Roman" w:hAnsi="Times New Roman" w:cs="Times New Roman"/>
+          <w:bCs/>
+          <w:sz w:val="24"/>
+          <w:szCs w:val="24"/>
+        </w:rPr>
+        <w:tab/>
+      </w:r>
+      <w:r>
+        <w:rPr>
+          <w:rFonts w:ascii="Times New Roman" w:eastAsia="Times New Roman" w:hAnsi="Times New Roman" w:cs="Times New Roman"/>
+          <w:bCs/>
+          <w:sz w:val="24"/>
+          <w:szCs w:val="24"/>
+        </w:rPr>
+        <w:t>1.</w:t>
+      </w:r>
+      <w:r>
+        <w:rPr>
+          <w:rFonts w:ascii="Times New Roman" w:eastAsia="Times New Roman" w:hAnsi="Times New Roman" w:cs="Times New Roman"/>
+          <w:bCs/>
+          <w:sz w:val="24"/>
+          <w:szCs w:val="24"/>
+        </w:rPr>
+        <w:t xml:space="preserve"> </w:t>
+      </w:r>
+      <w:r>
+        <w:rPr>
+          <w:rFonts w:ascii="Times New Roman" w:eastAsia="Times New Roman" w:hAnsi="Times New Roman" w:cs="Times New Roman"/>
+          <w:bCs/>
+          <w:sz w:val="24"/>
+          <w:szCs w:val="24"/>
+        </w:rPr>
+        <w:t xml:space="preserve">Goal 11: </w:t>
+      </w:r>
+      <w:r>
         <w:rPr>
           <w:rFonts w:ascii="Times New Roman" w:eastAsia="Times New Roman" w:hAnsi="Times New Roman" w:cs="Times New Roman"/>
           <w:b/>
           <w:sz w:val="24"/>
           <w:szCs w:val="24"/>
         </w:rPr>
+        <w:t>Sustainable Cities and Communities</w:t>
+      </w:r>
+      <w:r>
+        <w:rPr>
+          <w:rFonts w:ascii="Times New Roman" w:eastAsia="Times New Roman" w:hAnsi="Times New Roman" w:cs="Times New Roman"/>
+          <w:bCs/>
+          <w:sz w:val="24"/>
+          <w:szCs w:val="24"/>
+        </w:rPr>
+        <w:t xml:space="preserve"> - This SDG strives to mitigate the negative consequences of natural catastrophes (globalgoals.org, n.d.).</w:t>
+      </w:r>
+    </w:p>
+    <w:p>
+      <w:pPr>
+        <w:spacing w:after="0" w:line="480" w:lineRule="auto"/>
+        <w:rPr>
+          <w:rFonts w:ascii="Times New Roman" w:eastAsia="Times New Roman" w:hAnsi="Times New Roman" w:cs="Times New Roman"/>
+          <w:bCs/>
+          <w:sz w:val="24"/>
+          <w:szCs w:val="24"/>
+        </w:rPr>
       </w:pPr>
       <w:r>
         <w:rPr>
           <w:rFonts w:ascii="Times New Roman" w:eastAsia="Times New Roman" w:hAnsi="Times New Roman" w:cs="Times New Roman"/>
+          <w:bCs/>
+          <w:sz w:val="24"/>
+          <w:szCs w:val="24"/>
+        </w:rPr>
+        <w:lastRenderedPageBreak/>
+        <w:t xml:space="preserve"> </w:t>
+      </w:r>
+      <w:r>
+        <w:rPr>
+          <w:rFonts w:ascii="Times New Roman" w:eastAsia="Times New Roman" w:hAnsi="Times New Roman" w:cs="Times New Roman"/>
+          <w:bCs/>
+          <w:sz w:val="24"/>
+          <w:szCs w:val="24"/>
+        </w:rPr>
+        <w:tab/>
+      </w:r>
+      <w:r>
+        <w:rPr>
+          <w:rFonts w:ascii="Times New Roman" w:eastAsia="Times New Roman" w:hAnsi="Times New Roman" w:cs="Times New Roman"/>
+          <w:bCs/>
+          <w:sz w:val="24"/>
+          <w:szCs w:val="24"/>
+        </w:rPr>
+        <w:t>2.</w:t>
+      </w:r>
+      <w:r>
+        <w:rPr>
+          <w:rFonts w:ascii="Times New Roman" w:eastAsia="Times New Roman" w:hAnsi="Times New Roman" w:cs="Times New Roman"/>
+          <w:bCs/>
+          <w:sz w:val="24"/>
+          <w:szCs w:val="24"/>
+        </w:rPr>
+        <w:t xml:space="preserve"> </w:t>
+      </w:r>
+      <w:r>
+        <w:rPr>
+          <w:rFonts w:ascii="Times New Roman" w:eastAsia="Times New Roman" w:hAnsi="Times New Roman" w:cs="Times New Roman"/>
+          <w:bCs/>
+          <w:sz w:val="24"/>
+          <w:szCs w:val="24"/>
+        </w:rPr>
+        <w:t xml:space="preserve">Goal 13: </w:t>
+      </w:r>
+      <w:r>
+        <w:rPr>
+          <w:rFonts w:ascii="Times New Roman" w:eastAsia="Times New Roman" w:hAnsi="Times New Roman" w:cs="Times New Roman"/>
           <w:b/>
           <w:sz w:val="24"/>
           <w:szCs w:val="24"/>
         </w:rPr>
-        <w:br/>
+        <w:t>Climate Action</w:t>
+      </w:r>
+      <w:r>
+        <w:rPr>
+          <w:rFonts w:ascii="Times New Roman" w:eastAsia="Times New Roman" w:hAnsi="Times New Roman" w:cs="Times New Roman"/>
+          <w:bCs/>
+          <w:sz w:val="24"/>
+          <w:szCs w:val="24"/>
+        </w:rPr>
+        <w:t xml:space="preserve"> - This goal strives to take immediate action to address climate change and its consequences (United Nations, n.d.). Specifically, enhancing resilience and adaptation ability in all nations to climate-related dangers and natural disasters.</w:t>
+      </w:r>
+    </w:p>
+    <w:p>
+      <w:pPr>
+        <w:spacing w:after="0" w:line="480" w:lineRule="auto"/>
+        <w:rPr>
+          <w:rFonts w:ascii="Times New Roman" w:eastAsia="Times New Roman" w:hAnsi="Times New Roman" w:cs="Times New Roman"/>
+          <w:bCs/>
+          <w:sz w:val="24"/>
+          <w:szCs w:val="24"/>
+        </w:rPr>
+      </w:pPr>
+      <w:r>
+        <w:rPr>
+          <w:rFonts w:ascii="Times New Roman" w:eastAsia="Times New Roman" w:hAnsi="Times New Roman" w:cs="Times New Roman"/>
+          <w:bCs/>
+          <w:sz w:val="24"/>
+          <w:szCs w:val="24"/>
+        </w:rPr>
+        <w:t xml:space="preserve"> </w:t>
+      </w:r>
+      <w:r>
+        <w:rPr>
+          <w:rFonts w:ascii="Times New Roman" w:eastAsia="Times New Roman" w:hAnsi="Times New Roman" w:cs="Times New Roman"/>
+          <w:bCs/>
+          <w:sz w:val="24"/>
+          <w:szCs w:val="24"/>
+        </w:rPr>
+        <w:tab/>
+      </w:r>
+    </w:p>
+    <w:p>
+      <w:pPr>
+        <w:spacing w:after="0" w:line="480" w:lineRule="auto"/>
+        <w:rPr>
+          <w:rFonts w:ascii="Times New Roman" w:eastAsia="Times New Roman" w:hAnsi="Times New Roman" w:cs="Times New Roman"/>
+          <w:bCs/>
+          <w:sz w:val="24"/>
+          <w:szCs w:val="24"/>
+        </w:rPr>
+      </w:pPr>
+      <w:r>
+        <w:rPr>
+          <w:rFonts w:ascii="Times New Roman" w:eastAsia="Times New Roman" w:hAnsi="Times New Roman" w:cs="Times New Roman"/>
+          <w:bCs/>
+          <w:sz w:val="24"/>
+          <w:szCs w:val="24"/>
+        </w:rPr>
+        <w:t xml:space="preserve"> </w:t>
+      </w:r>
+      <w:r>
+        <w:rPr>
+          <w:rFonts w:ascii="Times New Roman" w:eastAsia="Times New Roman" w:hAnsi="Times New Roman" w:cs="Times New Roman"/>
+          <w:bCs/>
+          <w:sz w:val="24"/>
+          <w:szCs w:val="24"/>
+        </w:rPr>
+        <w:tab/>
+      </w:r>
+      <w:r>
+        <w:rPr>
+          <w:rFonts w:ascii="Times New Roman" w:eastAsia="Times New Roman" w:hAnsi="Times New Roman" w:cs="Times New Roman"/>
+          <w:bCs/>
+          <w:sz w:val="24"/>
+          <w:szCs w:val="24"/>
+        </w:rPr>
+        <w:t>These SDGs is aligned with the TMRF project as it will provide a mitigation and response plan based from the tested and used framework by the U.S. government to their states. This framework will help the Philippine government in taking immediate action, prior to a disaster, to mitigate losses in the case of a typhoon disaster.</w:t>
       </w:r>
     </w:p>
     <w:p>
@@ -2775,30 +3000,18 @@
       <w:pPr>
         <w:spacing w:line="480" w:lineRule="auto"/>
         <w:rPr>
+          <w:rFonts w:ascii="Times New Roman" w:hAnsi="Times New Roman" w:cs="Times New Roman"/>
+          <w:sz w:val="24"/>
+          <w:szCs w:val="24"/>
+        </w:rPr>
+      </w:pPr>
+      <w:r>
+        <w:rPr>
           <w:rFonts w:ascii="Times New Roman" w:eastAsia="Times New Roman" w:hAnsi="Times New Roman" w:cs="Times New Roman"/>
           <w:b/>
           <w:sz w:val="24"/>
           <w:szCs w:val="24"/>
         </w:rPr>
-      </w:pPr>
-    </w:p>
-    <w:p>
-      <w:pPr>
-        <w:spacing w:line="480" w:lineRule="auto"/>
-        <w:rPr>
-          <w:rFonts w:ascii="Times New Roman" w:hAnsi="Times New Roman" w:cs="Times New Roman"/>
-          <w:sz w:val="24"/>
-          <w:szCs w:val="24"/>
-        </w:rPr>
-      </w:pPr>
-      <w:r>
-        <w:rPr>
-          <w:rFonts w:ascii="Times New Roman" w:eastAsia="Times New Roman" w:hAnsi="Times New Roman" w:cs="Times New Roman"/>
-          <w:b/>
-          <w:sz w:val="24"/>
-          <w:szCs w:val="24"/>
-        </w:rPr>
-        <w:lastRenderedPageBreak/>
         <w:t>Evaluation of the X variables inside the Data sets:</w:t>
       </w:r>
       <w:r>
@@ -3350,6 +3563,7 @@
                 <w:sz w:val="24"/>
                 <w:szCs w:val="24"/>
               </w:rPr>
+              <w:lastRenderedPageBreak/>
               <w:t>Affected_FAM</w:t>
             </w:r>
             <w:proofErr w:type="spellEnd"/>
@@ -3728,7 +3942,6 @@
                 <w:sz w:val="24"/>
                 <w:szCs w:val="24"/>
               </w:rPr>
-              <w:lastRenderedPageBreak/>
               <w:t>Outside_EC_Per_Now</w:t>
             </w:r>
             <w:proofErr w:type="spellEnd"/>
@@ -4244,6 +4457,7 @@
                 <w:sz w:val="24"/>
                 <w:szCs w:val="24"/>
               </w:rPr>
+              <w:lastRenderedPageBreak/>
               <w:t>Disaster Type</w:t>
             </w:r>
           </w:p>
@@ -4629,7 +4843,6 @@
                 <w:sz w:val="24"/>
                 <w:szCs w:val="24"/>
               </w:rPr>
-              <w:lastRenderedPageBreak/>
               <w:t>Origin</w:t>
             </w:r>
           </w:p>
@@ -5198,6 +5411,7 @@
                 <w:sz w:val="24"/>
                 <w:szCs w:val="24"/>
               </w:rPr>
+              <w:lastRenderedPageBreak/>
               <w:t>Start Year</w:t>
             </w:r>
           </w:p>
@@ -5585,7 +5799,6 @@
                 <w:sz w:val="24"/>
                 <w:szCs w:val="24"/>
               </w:rPr>
-              <w:lastRenderedPageBreak/>
               <w:t>Total Affected</w:t>
             </w:r>
           </w:p>
@@ -6139,6 +6352,7 @@
           <w:sz w:val="24"/>
           <w:szCs w:val="24"/>
         </w:rPr>
+        <w:lastRenderedPageBreak/>
         <w:t xml:space="preserve">Centre for Research on the Epidemiology of Disasters. (2022). 2019-2022 EM-DAT of America. </w:t>
       </w:r>
       <w:r>
@@ -6254,6 +6468,124 @@
         </w:rPr>
         <w:t>.</w:t>
       </w:r>
+    </w:p>
+    <w:p>
+      <w:pPr>
+        <w:spacing w:line="480" w:lineRule="auto"/>
+        <w:rPr>
+          <w:rFonts w:ascii="Times New Roman" w:hAnsi="Times New Roman" w:cs="Times New Roman"/>
+          <w:sz w:val="24"/>
+          <w:szCs w:val="24"/>
+        </w:rPr>
+      </w:pPr>
+      <w:r>
+        <w:rPr>
+          <w:rFonts w:ascii="Times New Roman" w:hAnsi="Times New Roman" w:cs="Times New Roman"/>
+          <w:sz w:val="24"/>
+          <w:szCs w:val="24"/>
+        </w:rPr>
+        <w:br/>
+      </w:r>
+    </w:p>
+    <w:p>
+      <w:pPr>
+        <w:spacing w:line="480" w:lineRule="auto"/>
+        <w:rPr>
+          <w:rFonts w:ascii="Times New Roman" w:hAnsi="Times New Roman" w:cs="Times New Roman"/>
+          <w:sz w:val="24"/>
+          <w:szCs w:val="24"/>
+        </w:rPr>
+      </w:pPr>
+    </w:p>
+    <w:p>
+      <w:pPr>
+        <w:spacing w:line="480" w:lineRule="auto"/>
+        <w:rPr>
+          <w:rFonts w:ascii="Times New Roman" w:hAnsi="Times New Roman" w:cs="Times New Roman"/>
+          <w:sz w:val="24"/>
+          <w:szCs w:val="24"/>
+        </w:rPr>
+      </w:pPr>
+    </w:p>
+    <w:p>
+      <w:pPr>
+        <w:spacing w:line="480" w:lineRule="auto"/>
+        <w:rPr>
+          <w:rFonts w:ascii="Times New Roman" w:hAnsi="Times New Roman" w:cs="Times New Roman"/>
+          <w:sz w:val="24"/>
+          <w:szCs w:val="24"/>
+        </w:rPr>
+      </w:pPr>
+    </w:p>
+    <w:p>
+      <w:pPr>
+        <w:spacing w:line="480" w:lineRule="auto"/>
+        <w:rPr>
+          <w:rFonts w:ascii="Times New Roman" w:hAnsi="Times New Roman" w:cs="Times New Roman"/>
+          <w:sz w:val="24"/>
+          <w:szCs w:val="24"/>
+        </w:rPr>
+      </w:pPr>
+    </w:p>
+    <w:p>
+      <w:pPr>
+        <w:spacing w:line="480" w:lineRule="auto"/>
+        <w:rPr>
+          <w:rFonts w:ascii="Times New Roman" w:hAnsi="Times New Roman" w:cs="Times New Roman"/>
+          <w:sz w:val="24"/>
+          <w:szCs w:val="24"/>
+        </w:rPr>
+      </w:pPr>
+    </w:p>
+    <w:p>
+      <w:pPr>
+        <w:spacing w:line="480" w:lineRule="auto"/>
+        <w:rPr>
+          <w:rFonts w:ascii="Times New Roman" w:hAnsi="Times New Roman" w:cs="Times New Roman"/>
+          <w:sz w:val="24"/>
+          <w:szCs w:val="24"/>
+        </w:rPr>
+      </w:pPr>
+    </w:p>
+    <w:p>
+      <w:pPr>
+        <w:spacing w:line="480" w:lineRule="auto"/>
+        <w:rPr>
+          <w:rFonts w:ascii="Times New Roman" w:hAnsi="Times New Roman" w:cs="Times New Roman"/>
+          <w:sz w:val="24"/>
+          <w:szCs w:val="24"/>
+        </w:rPr>
+      </w:pPr>
+    </w:p>
+    <w:p>
+      <w:pPr>
+        <w:spacing w:line="480" w:lineRule="auto"/>
+        <w:rPr>
+          <w:rFonts w:ascii="Times New Roman" w:hAnsi="Times New Roman" w:cs="Times New Roman"/>
+          <w:sz w:val="24"/>
+          <w:szCs w:val="24"/>
+        </w:rPr>
+      </w:pPr>
+    </w:p>
+    <w:p>
+      <w:pPr>
+        <w:spacing w:line="480" w:lineRule="auto"/>
+        <w:rPr>
+          <w:rFonts w:ascii="Times New Roman" w:hAnsi="Times New Roman" w:cs="Times New Roman"/>
+          <w:sz w:val="24"/>
+          <w:szCs w:val="24"/>
+        </w:rPr>
+      </w:pPr>
+    </w:p>
+    <w:p>
+      <w:pPr>
+        <w:spacing w:line="480" w:lineRule="auto"/>
+        <w:rPr>
+          <w:rFonts w:ascii="Times New Roman" w:hAnsi="Times New Roman" w:cs="Times New Roman"/>
+          <w:sz w:val="24"/>
+          <w:szCs w:val="24"/>
+        </w:rPr>
+      </w:pPr>
     </w:p>
     <w:p>
       <w:pPr>
@@ -6341,7 +6673,23 @@
               <w:szCs w:val="24"/>
             </w:rPr>
             <w:tab/>
-            <w:t xml:space="preserve">   </w:t>
+            <w:t xml:space="preserve">  </w:t>
+          </w:r>
+          <w:r>
+            <w:rPr>
+              <w:rFonts w:ascii="Times New Roman" w:hAnsi="Times New Roman" w:cs="Times New Roman"/>
+              <w:sz w:val="24"/>
+              <w:szCs w:val="24"/>
+            </w:rPr>
+            <w:t xml:space="preserve"> </w:t>
+          </w:r>
+          <w:r>
+            <w:rPr>
+              <w:rFonts w:ascii="Times New Roman" w:hAnsi="Times New Roman" w:cs="Times New Roman"/>
+              <w:sz w:val="24"/>
+              <w:szCs w:val="24"/>
+            </w:rPr>
+            <w:t xml:space="preserve"> </w:t>
           </w:r>
           <w:r>
             <w:rPr>
@@ -6663,6 +7011,48 @@
                   <w:szCs w:val="24"/>
                 </w:rPr>
                 <w:lastRenderedPageBreak/>
+                <w:t xml:space="preserve">globalgoals.org. (n.d.). </w:t>
+              </w:r>
+              <w:r>
+                <w:rPr>
+                  <w:rFonts w:ascii="Times New Roman" w:hAnsi="Times New Roman" w:cs="Times New Roman"/>
+                  <w:i/>
+                  <w:iCs/>
+                  <w:noProof/>
+                  <w:sz w:val="24"/>
+                  <w:szCs w:val="24"/>
+                </w:rPr>
+                <w:t>Sustainable Cities and Communities</w:t>
+              </w:r>
+              <w:r>
+                <w:rPr>
+                  <w:rFonts w:ascii="Times New Roman" w:hAnsi="Times New Roman" w:cs="Times New Roman"/>
+                  <w:noProof/>
+                  <w:sz w:val="24"/>
+                  <w:szCs w:val="24"/>
+                </w:rPr>
+                <w:t>. Retrieved April 2022, from globalgoals.org: https://www.globalgoals.org/goals/11-sustainable-cities-and-communities/</w:t>
+              </w:r>
+            </w:p>
+            <w:p>
+              <w:pPr>
+                <w:pStyle w:val="Bibliography"/>
+                <w:spacing w:line="480" w:lineRule="auto"/>
+                <w:ind w:left="720" w:hanging="720"/>
+                <w:rPr>
+                  <w:rFonts w:ascii="Times New Roman" w:hAnsi="Times New Roman" w:cs="Times New Roman"/>
+                  <w:noProof/>
+                  <w:sz w:val="24"/>
+                  <w:szCs w:val="24"/>
+                </w:rPr>
+              </w:pPr>
+              <w:r>
+                <w:rPr>
+                  <w:rFonts w:ascii="Times New Roman" w:hAnsi="Times New Roman" w:cs="Times New Roman"/>
+                  <w:noProof/>
+                  <w:sz w:val="24"/>
+                  <w:szCs w:val="24"/>
+                </w:rPr>
                 <w:t xml:space="preserve">Human Data Exchange Organization. (2019). </w:t>
               </w:r>
               <w:r>
@@ -6873,6 +7263,49 @@
                   <w:sz w:val="24"/>
                   <w:szCs w:val="24"/>
                 </w:rPr>
+                <w:lastRenderedPageBreak/>
+                <w:t xml:space="preserve">United Nations. (n.d.). </w:t>
+              </w:r>
+              <w:r>
+                <w:rPr>
+                  <w:rFonts w:ascii="Times New Roman" w:hAnsi="Times New Roman" w:cs="Times New Roman"/>
+                  <w:i/>
+                  <w:iCs/>
+                  <w:noProof/>
+                  <w:sz w:val="24"/>
+                  <w:szCs w:val="24"/>
+                </w:rPr>
+                <w:t>#Envision2030 Goal 13: Climate Action</w:t>
+              </w:r>
+              <w:r>
+                <w:rPr>
+                  <w:rFonts w:ascii="Times New Roman" w:hAnsi="Times New Roman" w:cs="Times New Roman"/>
+                  <w:noProof/>
+                  <w:sz w:val="24"/>
+                  <w:szCs w:val="24"/>
+                </w:rPr>
+                <w:t>. Retrieved April 2022, from un.org: https://www.un.org/development/desa/disabilities/envision2030-goal13.html</w:t>
+              </w:r>
+            </w:p>
+            <w:p>
+              <w:pPr>
+                <w:pStyle w:val="Bibliography"/>
+                <w:spacing w:line="480" w:lineRule="auto"/>
+                <w:ind w:left="720" w:hanging="720"/>
+                <w:rPr>
+                  <w:rFonts w:ascii="Times New Roman" w:hAnsi="Times New Roman" w:cs="Times New Roman"/>
+                  <w:noProof/>
+                  <w:sz w:val="24"/>
+                  <w:szCs w:val="24"/>
+                </w:rPr>
+              </w:pPr>
+              <w:r>
+                <w:rPr>
+                  <w:rFonts w:ascii="Times New Roman" w:hAnsi="Times New Roman" w:cs="Times New Roman"/>
+                  <w:noProof/>
+                  <w:sz w:val="24"/>
+                  <w:szCs w:val="24"/>
+                </w:rPr>
                 <w:t xml:space="preserve">Weather Underground. (n.d.). </w:t>
               </w:r>
               <w:r>
@@ -6914,7 +7347,6 @@
                   <w:sz w:val="24"/>
                   <w:szCs w:val="24"/>
                 </w:rPr>
-                <w:lastRenderedPageBreak/>
                 <w:fldChar w:fldCharType="end"/>
               </w:r>
             </w:p>
@@ -7023,16 +7455,7 @@
             <w:sz w:val="24"/>
             <w:szCs w:val="24"/>
           </w:rPr>
-          <w:t>TMRP)</w:t>
-        </w:r>
-        <w:r>
-          <w:rPr>
-            <w:rFonts w:ascii="Times New Roman" w:eastAsia="Times New Roman" w:hAnsi="Times New Roman" w:cs="Times New Roman"/>
-            <w:color w:val="000000"/>
-            <w:sz w:val="24"/>
-            <w:szCs w:val="24"/>
-          </w:rPr>
-          <w:t xml:space="preserve">   </w:t>
+          <w:t xml:space="preserve">TMRP)   </w:t>
         </w:r>
         <w:proofErr w:type="gramEnd"/>
         <w:r>
@@ -8765,6 +9188,22 @@
     <b:RefOrder>10</b:RefOrder>
   </b:Source>
   <b:Source>
+    <b:Tag>glo22</b:Tag>
+    <b:SourceType>InternetSite</b:SourceType>
+    <b:Guid>{CEC0BAF0-3B28-45C2-B23E-93D3A1786D53}</b:Guid>
+    <b:Title>Sustainable Cities and Communities</b:Title>
+    <b:InternetSiteTitle>globalgoals.org</b:InternetSiteTitle>
+    <b:URL>https://www.globalgoals.org/goals/11-sustainable-cities-and-communities/</b:URL>
+    <b:Author>
+      <b:Author>
+        <b:Corporate>globalgoals.org</b:Corporate>
+      </b:Author>
+    </b:Author>
+    <b:YearAccessed>2022</b:YearAccessed>
+    <b:MonthAccessed>April</b:MonthAccessed>
+    <b:RefOrder>11</b:RefOrder>
+  </b:Source>
+  <b:Source>
     <b:Tag>Wea22</b:Tag>
     <b:SourceType>InternetSite</b:SourceType>
     <b:Guid>{9C6D0725-3826-4739-84A3-E1473F78CA24}</b:Guid>
@@ -8778,7 +9217,7 @@
     <b:URL>https://www.wunderground.com/prepare/hurricane-typhoon?fbclid=IwAR33lsq6x66YI-9NFX94Ofy8jgC2TwH9gT__W9AItLA8P2pWyBJmnoYTM1w</b:URL>
     <b:YearAccessed>2022</b:YearAccessed>
     <b:MonthAccessed>March</b:MonthAccessed>
-    <b:RefOrder>11</b:RefOrder>
+    <b:RefOrder>12</b:RefOrder>
   </b:Source>
   <b:Source>
     <b:Tag>Com22</b:Tag>
@@ -8810,7 +9249,23 @@
     </b:Author>
     <b:YearAccessed>2022</b:YearAccessed>
     <b:MonthAccessed>March</b:MonthAccessed>
-    <b:RefOrder>12</b:RefOrder>
+    <b:RefOrder>13</b:RefOrder>
+  </b:Source>
+  <b:Source>
+    <b:Tag>Uni22</b:Tag>
+    <b:SourceType>InternetSite</b:SourceType>
+    <b:Guid>{1D909AD0-8C7C-4D4A-AAA3-9ECC1348970A}</b:Guid>
+    <b:Author>
+      <b:Author>
+        <b:Corporate>United Nations</b:Corporate>
+      </b:Author>
+    </b:Author>
+    <b:Title>#Envision2030 Goal 13: Climate Action</b:Title>
+    <b:InternetSiteTitle>un.org</b:InternetSiteTitle>
+    <b:URL>https://www.un.org/development/desa/disabilities/envision2030-goal13.html</b:URL>
+    <b:YearAccessed>2022</b:YearAccessed>
+    <b:MonthAccessed>April</b:MonthAccessed>
+    <b:RefOrder>14</b:RefOrder>
   </b:Source>
 </b:Sources>
 </file>
@@ -8825,7 +9280,7 @@
 </file>
 
 <file path=customXml/itemProps2.xml><?xml version="1.0" encoding="utf-8"?>
-<ds:datastoreItem xmlns:ds="http://schemas.openxmlformats.org/officeDocument/2006/customXml" ds:itemID="{121DD314-3F36-4FB3-8D3B-7AF5820BFAAB}">
+<ds:datastoreItem xmlns:ds="http://schemas.openxmlformats.org/officeDocument/2006/customXml" ds:itemID="{1B28AA1E-76DD-4B91-86FF-DEBEBCE2743F}">
   <ds:schemaRefs>
     <ds:schemaRef ds:uri="http://schemas.openxmlformats.org/officeDocument/2006/bibliography"/>
   </ds:schemaRefs>

</xml_diff>

<commit_message>
Added x variable definition -US Dataset
</commit_message>
<xml_diff>
--- a/EDA to Typhoon Mitigation and Response Framework (TMRF) Project Proposal.docx
+++ b/EDA to Typhoon Mitigation and Response Framework (TMRF) Project Proposal.docx
@@ -2655,8 +2655,12 @@
             </w:pPr>
             <w:r>
               <w:rPr>
-                <w:rtl w:val="0"/>
-              </w:rPr>
+                <w:rFonts w:ascii="Times New Roman" w:cs="Times New Roman" w:eastAsia="Times New Roman" w:hAnsi="Times New Roman"/>
+                <w:sz w:val="24"/>
+                <w:szCs w:val="24"/>
+                <w:rtl w:val="0"/>
+              </w:rPr>
+              <w:t xml:space="preserve">This code denotes a specific city/municipality</w:t>
             </w:r>
           </w:p>
         </w:tc>
@@ -2706,8 +2710,12 @@
             </w:pPr>
             <w:r>
               <w:rPr>
-                <w:rtl w:val="0"/>
-              </w:rPr>
+                <w:rFonts w:ascii="Times New Roman" w:cs="Times New Roman" w:eastAsia="Times New Roman" w:hAnsi="Times New Roman"/>
+                <w:sz w:val="24"/>
+                <w:szCs w:val="24"/>
+                <w:rtl w:val="0"/>
+              </w:rPr>
+              <w:t xml:space="preserve">Year in which various typhoons occurred (2019)</w:t>
             </w:r>
           </w:p>
         </w:tc>
@@ -2752,8 +2760,12 @@
             </w:pPr>
             <w:r>
               <w:rPr>
-                <w:rtl w:val="0"/>
-              </w:rPr>
+                <w:rFonts w:ascii="Times New Roman" w:cs="Times New Roman" w:eastAsia="Times New Roman" w:hAnsi="Times New Roman"/>
+                <w:sz w:val="24"/>
+                <w:szCs w:val="24"/>
+                <w:rtl w:val="0"/>
+              </w:rPr>
+              <w:t xml:space="preserve">The name of the tropical storm that passed through</w:t>
             </w:r>
           </w:p>
         </w:tc>
@@ -2798,8 +2810,12 @@
             </w:pPr>
             <w:r>
               <w:rPr>
-                <w:rtl w:val="0"/>
-              </w:rPr>
+                <w:rFonts w:ascii="Times New Roman" w:cs="Times New Roman" w:eastAsia="Times New Roman" w:hAnsi="Times New Roman"/>
+                <w:sz w:val="24"/>
+                <w:szCs w:val="24"/>
+                <w:rtl w:val="0"/>
+              </w:rPr>
+              <w:t xml:space="preserve">The date of an event takes place in relation to a particular time scale </w:t>
             </w:r>
           </w:p>
         </w:tc>
@@ -2844,8 +2860,12 @@
             </w:pPr>
             <w:r>
               <w:rPr>
-                <w:rtl w:val="0"/>
-              </w:rPr>
+                <w:rFonts w:ascii="Times New Roman" w:cs="Times New Roman" w:eastAsia="Times New Roman" w:hAnsi="Times New Roman"/>
+                <w:sz w:val="24"/>
+                <w:szCs w:val="24"/>
+                <w:rtl w:val="0"/>
+              </w:rPr>
+              <w:t xml:space="preserve">The number of population in the year 2015</w:t>
             </w:r>
           </w:p>
         </w:tc>
@@ -2890,8 +2910,12 @@
             </w:pPr>
             <w:r>
               <w:rPr>
-                <w:rtl w:val="0"/>
-              </w:rPr>
+                <w:rFonts w:ascii="Times New Roman" w:cs="Times New Roman" w:eastAsia="Times New Roman" w:hAnsi="Times New Roman"/>
+                <w:sz w:val="24"/>
+                <w:szCs w:val="24"/>
+                <w:rtl w:val="0"/>
+              </w:rPr>
+              <w:t xml:space="preserve">The number of storm-affected families</w:t>
             </w:r>
           </w:p>
         </w:tc>
@@ -2936,8 +2960,12 @@
             </w:pPr>
             <w:r>
               <w:rPr>
-                <w:rtl w:val="0"/>
-              </w:rPr>
+                <w:rFonts w:ascii="Times New Roman" w:cs="Times New Roman" w:eastAsia="Times New Roman" w:hAnsi="Times New Roman"/>
+                <w:sz w:val="24"/>
+                <w:szCs w:val="24"/>
+                <w:rtl w:val="0"/>
+              </w:rPr>
+              <w:t xml:space="preserve">The number of storm-affected persons</w:t>
             </w:r>
           </w:p>
         </w:tc>
@@ -2983,8 +3011,13 @@
             </w:pPr>
             <w:r>
               <w:rPr>
-                <w:rtl w:val="0"/>
-              </w:rPr>
+                <w:rFonts w:ascii="Times New Roman" w:cs="Times New Roman" w:eastAsia="Times New Roman" w:hAnsi="Times New Roman"/>
+                <w:color w:val="202124"/>
+                <w:sz w:val="24"/>
+                <w:szCs w:val="24"/>
+                <w:rtl w:val="0"/>
+              </w:rPr>
+              <w:t xml:space="preserve">Indicates the number of families inside evacuation centers in the present, which numbers are undetermined</w:t>
             </w:r>
           </w:p>
         </w:tc>
@@ -3029,6 +3062,16 @@
             </w:pPr>
             <w:r>
               <w:rPr>
+                <w:rFonts w:ascii="Times New Roman" w:cs="Times New Roman" w:eastAsia="Times New Roman" w:hAnsi="Times New Roman"/>
+                <w:color w:val="202124"/>
+                <w:sz w:val="24"/>
+                <w:szCs w:val="24"/>
+                <w:rtl w:val="0"/>
+              </w:rPr>
+              <w:t xml:space="preserve">Indicates the number of families inside evacuation centers in the present, which numbers are determined</w:t>
+            </w:r>
+            <w:r>
+              <w:rPr>
                 <w:rtl w:val="0"/>
               </w:rPr>
             </w:r>
@@ -3167,6 +3210,16 @@
             </w:pPr>
             <w:r>
               <w:rPr>
+                <w:rFonts w:ascii="Times New Roman" w:cs="Times New Roman" w:eastAsia="Times New Roman" w:hAnsi="Times New Roman"/>
+                <w:color w:val="202124"/>
+                <w:sz w:val="24"/>
+                <w:szCs w:val="24"/>
+                <w:rtl w:val="0"/>
+              </w:rPr>
+              <w:t xml:space="preserve">Indicates the number of families outside evacuation centers in the present, which numbers are undetermined</w:t>
+            </w:r>
+            <w:r>
+              <w:rPr>
                 <w:rtl w:val="0"/>
               </w:rPr>
             </w:r>
@@ -3213,6 +3266,16 @@
             </w:pPr>
             <w:r>
               <w:rPr>
+                <w:rFonts w:ascii="Times New Roman" w:cs="Times New Roman" w:eastAsia="Times New Roman" w:hAnsi="Times New Roman"/>
+                <w:color w:val="202124"/>
+                <w:sz w:val="24"/>
+                <w:szCs w:val="24"/>
+                <w:rtl w:val="0"/>
+              </w:rPr>
+              <w:t xml:space="preserve">Indicates the number of families outside evacuation centers in the present, which numbers are determined</w:t>
+            </w:r>
+            <w:r>
+              <w:rPr>
                 <w:rtl w:val="0"/>
               </w:rPr>
             </w:r>
@@ -3351,8 +3414,12 @@
             </w:pPr>
             <w:r>
               <w:rPr>
-                <w:rtl w:val="0"/>
-              </w:rPr>
+                <w:rFonts w:ascii="Times New Roman" w:cs="Times New Roman" w:eastAsia="Times New Roman" w:hAnsi="Times New Roman"/>
+                <w:sz w:val="24"/>
+                <w:szCs w:val="24"/>
+                <w:rtl w:val="0"/>
+              </w:rPr>
+              <w:t xml:space="preserve">The number of houses that have been completely destroyed as a result of the tropical storm</w:t>
             </w:r>
           </w:p>
         </w:tc>
@@ -3397,8 +3464,12 @@
             </w:pPr>
             <w:r>
               <w:rPr>
-                <w:rtl w:val="0"/>
-              </w:rPr>
+                <w:rFonts w:ascii="Times New Roman" w:cs="Times New Roman" w:eastAsia="Times New Roman" w:hAnsi="Times New Roman"/>
+                <w:sz w:val="24"/>
+                <w:szCs w:val="24"/>
+                <w:rtl w:val="0"/>
+              </w:rPr>
+              <w:t xml:space="preserve">The number of houses that have been partially destroyed as a result of the tropical storm</w:t>
             </w:r>
           </w:p>
         </w:tc>
@@ -3443,8 +3514,12 @@
             </w:pPr>
             <w:r>
               <w:rPr>
-                <w:rtl w:val="0"/>
-              </w:rPr>
+                <w:rFonts w:ascii="Times New Roman" w:cs="Times New Roman" w:eastAsia="Times New Roman" w:hAnsi="Times New Roman"/>
+                <w:sz w:val="24"/>
+                <w:szCs w:val="24"/>
+                <w:rtl w:val="0"/>
+              </w:rPr>
+              <w:t xml:space="preserve">These are individuals or groups of individuals who are forced to leave their homes due to the disaster</w:t>
             </w:r>
           </w:p>
         </w:tc>
@@ -9170,7 +9245,7 @@
 
 <file path=customXML/item1.xml><?xml version="1.0" encoding="utf-8"?>
 <go:gDocsCustomXmlDataStorage xmlns:go="http://customooxmlschemas.google.com/" xmlns:r="http://schemas.openxmlformats.org/officeDocument/2006/relationships">
-  <go:docsCustomData xmlns:go="http://customooxmlschemas.google.com/" roundtripDataSignature="AMtx7mi4YhiPnnq6oAOvXTHGzoAnwx1nLQ==">AMUW2mUaL7Ec5pFSh9sudjoZKTA4uNauZenAglbKSai+TZjB7ctzjoOxzXd8p4FHjQimBIBniQbWv4Vnv6hlwy7Xr4gdE0KhMfFpKIl1x0S+/hcKZw0EESA=</go:docsCustomData>
+  <go:docsCustomData xmlns:go="http://customooxmlschemas.google.com/" roundtripDataSignature="AMtx7mi4YhiPnnq6oAOvXTHGzoAnwx1nLQ==">AMUW2mU4Nhd2/cNk+F/0Vsmc5Q53RmpwhjYyE0yHd6s7NTxiAQgwMi6IVwIzynRKAmqSD8oezPIf4AExin8Cz5seSEcfsxkxBexOQkILn5Pn8dXHWgmP3ko=</go:docsCustomData>
 </go:gDocsCustomXmlDataStorage>
 </file>
 

</xml_diff>

<commit_message>
Added x variable definition - Philippines dataset
</commit_message>
<xml_diff>
--- a/EDA to Typhoon Mitigation and Response Framework (TMRF) Project Proposal.docx
+++ b/EDA to Typhoon Mitigation and Response Framework (TMRF) Project Proposal.docx
@@ -2506,7 +2506,7 @@
                 <w:szCs w:val="24"/>
                 <w:rtl w:val="0"/>
               </w:rPr>
-              <w:t xml:space="preserve">A huge proportion of a country with its own governance</w:t>
+              <w:t xml:space="preserve">A huge proportion of a country with its own governance </w:t>
             </w:r>
           </w:p>
         </w:tc>
@@ -2715,7 +2715,7 @@
                 <w:szCs w:val="24"/>
                 <w:rtl w:val="0"/>
               </w:rPr>
-              <w:t xml:space="preserve">Year in which various typhoons occurred (2019)</w:t>
+              <w:t xml:space="preserve">Year in which various typhoons occurred(2019)</w:t>
             </w:r>
           </w:p>
         </w:tc>
@@ -2815,7 +2815,7 @@
                 <w:szCs w:val="24"/>
                 <w:rtl w:val="0"/>
               </w:rPr>
-              <w:t xml:space="preserve">The date of an event takes place in relation to a particular time scale </w:t>
+              <w:t xml:space="preserve">The date of an event takes place in relation to a particular time scale</w:t>
             </w:r>
           </w:p>
         </w:tc>
@@ -3118,6 +3118,16 @@
             </w:pPr>
             <w:r>
               <w:rPr>
+                <w:rFonts w:ascii="Times New Roman" w:cs="Times New Roman" w:eastAsia="Times New Roman" w:hAnsi="Times New Roman"/>
+                <w:color w:val="202124"/>
+                <w:sz w:val="24"/>
+                <w:szCs w:val="24"/>
+                <w:rtl w:val="0"/>
+              </w:rPr>
+              <w:t xml:space="preserve">Indicates the number of persons inside evacuation centers in the present, which numbers are undetermined</w:t>
+            </w:r>
+            <w:r>
+              <w:rPr>
                 <w:rtl w:val="0"/>
               </w:rPr>
             </w:r>
@@ -3164,6 +3174,16 @@
             </w:pPr>
             <w:r>
               <w:rPr>
+                <w:rFonts w:ascii="Times New Roman" w:cs="Times New Roman" w:eastAsia="Times New Roman" w:hAnsi="Times New Roman"/>
+                <w:color w:val="202124"/>
+                <w:sz w:val="24"/>
+                <w:szCs w:val="24"/>
+                <w:rtl w:val="0"/>
+              </w:rPr>
+              <w:t xml:space="preserve">Indicates the number of persons inside evacuation centers in the present, which numbers are determined</w:t>
+            </w:r>
+            <w:r>
+              <w:rPr>
                 <w:rtl w:val="0"/>
               </w:rPr>
             </w:r>
@@ -3211,17 +3231,11 @@
             <w:r>
               <w:rPr>
                 <w:rFonts w:ascii="Times New Roman" w:cs="Times New Roman" w:eastAsia="Times New Roman" w:hAnsi="Times New Roman"/>
-                <w:color w:val="202124"/>
-                <w:sz w:val="24"/>
-                <w:szCs w:val="24"/>
-                <w:rtl w:val="0"/>
-              </w:rPr>
-              <w:t xml:space="preserve">Indicates the number of families outside evacuation centers in the present, which numbers are undetermined</w:t>
-            </w:r>
-            <w:r>
-              <w:rPr>
-                <w:rtl w:val="0"/>
-              </w:rPr>
+                <w:sz w:val="24"/>
+                <w:szCs w:val="24"/>
+                <w:rtl w:val="0"/>
+              </w:rPr>
+              <w:t xml:space="preserve">Indicates the number of families outside evacuation center in the present, which numbers are undetermined</w:t>
             </w:r>
           </w:p>
         </w:tc>
@@ -3267,17 +3281,11 @@
             <w:r>
               <w:rPr>
                 <w:rFonts w:ascii="Times New Roman" w:cs="Times New Roman" w:eastAsia="Times New Roman" w:hAnsi="Times New Roman"/>
-                <w:color w:val="202124"/>
-                <w:sz w:val="24"/>
-                <w:szCs w:val="24"/>
-                <w:rtl w:val="0"/>
-              </w:rPr>
-              <w:t xml:space="preserve">Indicates the number of families outside evacuation centers in the present, which numbers are determined</w:t>
-            </w:r>
-            <w:r>
-              <w:rPr>
-                <w:rtl w:val="0"/>
-              </w:rPr>
+                <w:sz w:val="24"/>
+                <w:szCs w:val="24"/>
+                <w:rtl w:val="0"/>
+              </w:rPr>
+              <w:t xml:space="preserve">Indicates the number of families outside evacuation center in the present, which numbers are determined</w:t>
             </w:r>
           </w:p>
         </w:tc>
@@ -3322,8 +3330,12 @@
             </w:pPr>
             <w:r>
               <w:rPr>
-                <w:rtl w:val="0"/>
-              </w:rPr>
+                <w:rFonts w:ascii="Times New Roman" w:cs="Times New Roman" w:eastAsia="Times New Roman" w:hAnsi="Times New Roman"/>
+                <w:sz w:val="24"/>
+                <w:szCs w:val="24"/>
+                <w:rtl w:val="0"/>
+              </w:rPr>
+              <w:t xml:space="preserve">Indicates the number of persons outside evacuation center in the present, which numbers are undetermined</w:t>
             </w:r>
           </w:p>
         </w:tc>
@@ -3368,8 +3380,12 @@
             </w:pPr>
             <w:r>
               <w:rPr>
-                <w:rtl w:val="0"/>
-              </w:rPr>
+                <w:rFonts w:ascii="Times New Roman" w:cs="Times New Roman" w:eastAsia="Times New Roman" w:hAnsi="Times New Roman"/>
+                <w:sz w:val="24"/>
+                <w:szCs w:val="24"/>
+                <w:rtl w:val="0"/>
+              </w:rPr>
+              <w:t xml:space="preserve">Indicates the number of persons outside evacuation center in the present, which numbers are determined</w:t>
             </w:r>
           </w:p>
         </w:tc>
@@ -3519,7 +3535,7 @@
                 <w:szCs w:val="24"/>
                 <w:rtl w:val="0"/>
               </w:rPr>
-              <w:t xml:space="preserve">These are individuals or groups of individuals who are forced to leave their homes due to the disaster</w:t>
+              <w:t xml:space="preserve">These are individuals or groups of individuals who are forced to leavfe their homes due to the disaster</w:t>
             </w:r>
           </w:p>
         </w:tc>
@@ -9245,7 +9261,7 @@
 
 <file path=customXML/item1.xml><?xml version="1.0" encoding="utf-8"?>
 <go:gDocsCustomXmlDataStorage xmlns:go="http://customooxmlschemas.google.com/" xmlns:r="http://schemas.openxmlformats.org/officeDocument/2006/relationships">
-  <go:docsCustomData xmlns:go="http://customooxmlschemas.google.com/" roundtripDataSignature="AMtx7mi4YhiPnnq6oAOvXTHGzoAnwx1nLQ==">AMUW2mU4Nhd2/cNk+F/0Vsmc5Q53RmpwhjYyE0yHd6s7NTxiAQgwMi6IVwIzynRKAmqSD8oezPIf4AExin8Cz5seSEcfsxkxBexOQkILn5Pn8dXHWgmP3ko=</go:docsCustomData>
+  <go:docsCustomData xmlns:go="http://customooxmlschemas.google.com/" roundtripDataSignature="AMtx7mi4YhiPnnq6oAOvXTHGzoAnwx1nLQ==">AMUW2mURi1quPt+NXDXshaHYIkO1dBkIuhYE8TJGp4G9oEDFAdX33NQiPC0px+nZpgLivKtKnXEyij6BEEFQpu6p2h7JgcWbpdHbTvU/G3MSQSe0zime5RM=</go:docsCustomData>
 </go:gDocsCustomXmlDataStorage>
 </file>
 

</xml_diff>

<commit_message>
Test for email notif
</commit_message>
<xml_diff>
--- a/EDA to Typhoon Mitigation and Response Framework (TMRF) Project Proposal.docx
+++ b/EDA to Typhoon Mitigation and Response Framework (TMRF) Project Proposal.docx
@@ -330,39 +330,7 @@
           <w:sz w:val="24"/>
           <w:szCs w:val="24"/>
         </w:rPr>
-        <w:t xml:space="preserve">The Philippines' apparent vulnerability to natural disasters emerges from its geographic location within the Pacific Ring of Fire. The country is surrounded by large bodies of water and faces the </w:t>
-      </w:r>
-      <w:r>
-        <w:rPr>
-          <w:rFonts w:ascii="Times New Roman" w:eastAsia="Times New Roman" w:hAnsi="Times New Roman" w:cs="Times New Roman"/>
-          <w:sz w:val="24"/>
-          <w:szCs w:val="24"/>
-        </w:rPr>
-        <w:t>Pacific Ocean, which produces 60% of the world's typhoons. Approximately twenty tropical cyclones pass through the Philippine area of responsibility each year, ten of which are typhoons and five of which are catastrophic (Brown, 2013). Due to a lack of pre</w:t>
-      </w:r>
-      <w:r>
-        <w:rPr>
-          <w:rFonts w:ascii="Times New Roman" w:eastAsia="Times New Roman" w:hAnsi="Times New Roman" w:cs="Times New Roman"/>
-          <w:sz w:val="24"/>
-          <w:szCs w:val="24"/>
-        </w:rPr>
-        <w:t>paredness and response, families in rural areas are more likely to be hit. According to the Weather Underground (n.d.), hurricanes are becoming a global threat as they solidify and more super tropical storms emerge. As a result, every municipality should h</w:t>
-      </w:r>
-      <w:r>
-        <w:rPr>
-          <w:rFonts w:ascii="Times New Roman" w:eastAsia="Times New Roman" w:hAnsi="Times New Roman" w:cs="Times New Roman"/>
-          <w:sz w:val="24"/>
-          <w:szCs w:val="24"/>
-        </w:rPr>
-        <w:t>ave a high level of safety and security. However, government agencies and non-governmental organizations in the Philippines promote emergency preparedness, but they have yet to acquire the public's general attention like in Yolanda’s storm surge disaster w</w:t>
-      </w:r>
-      <w:r>
-        <w:rPr>
-          <w:rFonts w:ascii="Times New Roman" w:eastAsia="Times New Roman" w:hAnsi="Times New Roman" w:cs="Times New Roman"/>
-          <w:sz w:val="24"/>
-          <w:szCs w:val="24"/>
-        </w:rPr>
-        <w:t>here there is insufficient public awareness of storm surges, higher casualties have occurred (</w:t>
+        <w:t>The Philippines' apparent vulnerability to natural disasters emerges from its geographic location within the Pacific Ring of Fire. The country is surrounded by large bodies of water and faces the Pacific Ocean, which produces 60% of the world's typhoons. Approximately twenty tropical cyclones pass through the Philippine area of responsibility each year, ten of which are typhoons and five of which are catastrophic (Brown, 2013). Due to a lack of preparedness and response, families in rural areas are more likely to be hit. According to the Weather Underground (n.d.), hurricanes are becoming a global threat as they solidify and more super tropical storms emerge. As a result, every municipality should have a high level of safety and security. However, government agencies and non-governmental organizations in the Philippines promote emergency preparedness, but they have yet to acquire the public's general attention like in Yolanda’s storm surge disaster where there is insufficient public awareness of storm surges, higher casualties have occurred (</w:t>
       </w:r>
       <w:proofErr w:type="spellStart"/>
       <w:r>
@@ -380,23 +348,7 @@
           <w:sz w:val="24"/>
           <w:szCs w:val="24"/>
         </w:rPr>
-        <w:t xml:space="preserve"> on Audit, n.d.). The Commission on Audit also reported that the mayor of Tacloban City had stated that more lives may have been saved if storm surges we</w:t>
-      </w:r>
-      <w:r>
-        <w:rPr>
-          <w:rFonts w:ascii="Times New Roman" w:eastAsia="Times New Roman" w:hAnsi="Times New Roman" w:cs="Times New Roman"/>
-          <w:sz w:val="24"/>
-          <w:szCs w:val="24"/>
-        </w:rPr>
-        <w:t>re labeled as tsunami-like in nature. According to the National Research Council et al. (n.d.), preparedness is indeed the way of transforming a community's awareness of potential natural hazards into actions that strengthen its ability to respond to and r</w:t>
-      </w:r>
-      <w:r>
-        <w:rPr>
-          <w:rFonts w:ascii="Times New Roman" w:eastAsia="Times New Roman" w:hAnsi="Times New Roman" w:cs="Times New Roman"/>
-          <w:sz w:val="24"/>
-          <w:szCs w:val="24"/>
-        </w:rPr>
-        <w:t xml:space="preserve">ecover from disasters and proposals for preparedness must address the immediate response and all the longer-term recovery and rehabilitation. </w:t>
+        <w:t xml:space="preserve"> on Audit, n.d.). The Commission on Audit also reported that the mayor of Tacloban City had stated that more lives may have been saved if storm surges were labeled as tsunami-like in nature. According to the National Research Council et al. (n.d.), preparedness is indeed the way of transforming a community's awareness of potential natural hazards into actions that strengthen its ability to respond to and recover from disasters and proposals for preparedness must address the immediate response and all the longer-term recovery and rehabilitation. </w:t>
       </w:r>
     </w:p>
     <w:p>
@@ -416,23 +368,7 @@
           <w:sz w:val="24"/>
           <w:szCs w:val="24"/>
         </w:rPr>
-        <w:t>The objective of this analysis is to construct an Exploratory Data Analysis to Typhoons from the year 2019 that p</w:t>
-      </w:r>
-      <w:r>
-        <w:rPr>
-          <w:rFonts w:ascii="Times New Roman" w:eastAsia="Times New Roman" w:hAnsi="Times New Roman" w:cs="Times New Roman"/>
-          <w:sz w:val="24"/>
-          <w:szCs w:val="24"/>
-        </w:rPr>
-        <w:t>rompted the most casualty rates in the country and data on the municipal governments that had the least number of affected families’ individuals per typhoon. Moreover, global datasets about hurricanes in the U.S. from the Centre for Research on the Epidemi</w:t>
-      </w:r>
-      <w:r>
-        <w:rPr>
-          <w:rFonts w:ascii="Times New Roman" w:eastAsia="Times New Roman" w:hAnsi="Times New Roman" w:cs="Times New Roman"/>
-          <w:sz w:val="24"/>
-          <w:szCs w:val="24"/>
-        </w:rPr>
-        <w:t xml:space="preserve">ology of Disasters' Emergency Events Database (EM-DAT) will be utilized in the same manner as </w:t>
+        <w:t xml:space="preserve">The objective of this analysis is to construct an Exploratory Data Analysis to Typhoons from the year 2019 that prompted the most casualty rates in the country and data on the municipal governments that had the least number of affected families’ individuals per typhoon. Moreover, global datasets about hurricanes in the U.S. from the Centre for Research on the Epidemiology of Disasters' Emergency Events Database (EM-DAT) will be utilized in the same manner as </w:t>
       </w:r>
       <w:r>
         <w:rPr>
@@ -441,15 +377,7 @@
           <w:szCs w:val="24"/>
         </w:rPr>
         <w:lastRenderedPageBreak/>
-        <w:t>mentioned in the Philippines Data set to know which Location in the United States had the most successful response and mitigation plan for typhoons. This informat</w:t>
-      </w:r>
-      <w:r>
-        <w:rPr>
-          <w:rFonts w:ascii="Times New Roman" w:eastAsia="Times New Roman" w:hAnsi="Times New Roman" w:cs="Times New Roman"/>
-          <w:sz w:val="24"/>
-          <w:szCs w:val="24"/>
-        </w:rPr>
-        <w:t xml:space="preserve">ion will be used to construct a Typhoon Mitigation and Response Plan that may help the Philippines deal with hurricanes. Integrating various programs from other countries will increase the likelihood of Filipinos' survival and recovery from typhoons. </w:t>
+        <w:t xml:space="preserve">mentioned in the Philippines Data set to know which Location in the United States had the most successful response and mitigation plan for typhoons. This information will be used to construct a Typhoon Mitigation and Response Plan that may help the Philippines deal with hurricanes. Integrating various programs from other countries will increase the likelihood of Filipinos' survival and recovery from typhoons. </w:t>
       </w:r>
     </w:p>
     <w:p>
@@ -469,16 +397,7 @@
           <w:sz w:val="24"/>
           <w:szCs w:val="24"/>
         </w:rPr>
-        <w:t>Prob</w:t>
-      </w:r>
-      <w:r>
-        <w:rPr>
-          <w:rFonts w:ascii="Times New Roman" w:eastAsia="Times New Roman" w:hAnsi="Times New Roman" w:cs="Times New Roman"/>
-          <w:b/>
-          <w:sz w:val="24"/>
-          <w:szCs w:val="24"/>
-        </w:rPr>
-        <w:t xml:space="preserve">lem Statement </w:t>
+        <w:t xml:space="preserve">Problem Statement </w:t>
       </w:r>
       <w:r>
         <w:rPr>
@@ -505,31 +424,7 @@
           <w:szCs w:val="24"/>
         </w:rPr>
         <w:tab/>
-        <w:t>The primary issue addressed by this project is the lack of a mitigation and response framework among the cities and municipalities located throughout the Philippine archipelago. This was a significant component that might have a long-term</w:t>
-      </w:r>
-      <w:r>
-        <w:rPr>
-          <w:rFonts w:ascii="Times New Roman" w:eastAsia="Times New Roman" w:hAnsi="Times New Roman" w:cs="Times New Roman"/>
-          <w:sz w:val="24"/>
-          <w:szCs w:val="24"/>
-        </w:rPr>
-        <w:t xml:space="preserve"> impact on the lives of all Filipinos. Concerning this subject, the Senate Economic Planning Office (2017) conducted a study that evaluates the most often experienced problems and issues by various organizations in the Philippines. Among these concerns inc</w:t>
-      </w:r>
-      <w:r>
-        <w:rPr>
-          <w:rFonts w:ascii="Times New Roman" w:eastAsia="Times New Roman" w:hAnsi="Times New Roman" w:cs="Times New Roman"/>
-          <w:sz w:val="24"/>
-          <w:szCs w:val="24"/>
-        </w:rPr>
-        <w:t>lude a lack of coordination and collaboration amongst parties, the inadequate ability of line agencies and local government units to carry out DRRM tasks; reduced emphasis assigned to DRRM operations; inadequate enforcement of rules and policies; and scarc</w:t>
-      </w:r>
-      <w:r>
-        <w:rPr>
-          <w:rFonts w:ascii="Times New Roman" w:eastAsia="Times New Roman" w:hAnsi="Times New Roman" w:cs="Times New Roman"/>
-          <w:sz w:val="24"/>
-          <w:szCs w:val="24"/>
-        </w:rPr>
-        <w:t>ity of and difficulty in obtaining DRRM data/information. These are the concerns that this study seeks to address.</w:t>
+        <w:t>The primary issue addressed by this project is the lack of a mitigation and response framework among the cities and municipalities located throughout the Philippine archipelago. This was a significant component that might have a long-term impact on the lives of all Filipinos. Concerning this subject, the Senate Economic Planning Office (2017) conducted a study that evaluates the most often experienced problems and issues by various organizations in the Philippines. Among these concerns include a lack of coordination and collaboration amongst parties, the inadequate ability of line agencies and local government units to carry out DRRM tasks; reduced emphasis assigned to DRRM operations; inadequate enforcement of rules and policies; and scarcity of and difficulty in obtaining DRRM data/information. These are the concerns that this study seeks to address.</w:t>
       </w:r>
     </w:p>
     <w:p>
@@ -587,15 +482,7 @@
           <w:szCs w:val="24"/>
         </w:rPr>
         <w:tab/>
-        <w:t xml:space="preserve">This data analysis research will provide fresh light on the country's reaction to and mitigation of </w:t>
-      </w:r>
-      <w:r>
-        <w:rPr>
-          <w:rFonts w:ascii="Times New Roman" w:eastAsia="Times New Roman" w:hAnsi="Times New Roman" w:cs="Times New Roman"/>
-          <w:sz w:val="24"/>
-          <w:szCs w:val="24"/>
-        </w:rPr>
-        <w:t>the consequences of typhoons. This research will specifically benefit the following:</w:t>
+        <w:t>This data analysis research will provide fresh light on the country's reaction to and mitigation of the consequences of typhoons. This research will specifically benefit the following:</w:t>
       </w:r>
       <w:r>
         <w:rPr>
@@ -630,15 +517,7 @@
           <w:sz w:val="24"/>
           <w:szCs w:val="24"/>
         </w:rPr>
-        <w:t xml:space="preserve"> - This research will aid them in taking immediate action, prior to a disaster, to mitigate losses in the case of a typhoon disaster. The planning process and </w:t>
-      </w:r>
-      <w:r>
-        <w:rPr>
-          <w:rFonts w:ascii="Times New Roman" w:eastAsia="Times New Roman" w:hAnsi="Times New Roman" w:cs="Times New Roman"/>
-          <w:sz w:val="24"/>
-          <w:szCs w:val="24"/>
-        </w:rPr>
-        <w:t xml:space="preserve">suggested ideas from established frameworks in the United States will assist them in determining how to plan, create, and develop the community while fostering risk-reduction collaborations. </w:t>
+        <w:t xml:space="preserve"> - This research will aid them in taking immediate action, prior to a disaster, to mitigate losses in the case of a typhoon disaster. The planning process and suggested ideas from established frameworks in the United States will assist them in determining how to plan, create, and develop the community while fostering risk-reduction collaborations. </w:t>
       </w:r>
     </w:p>
     <w:p>
@@ -677,15 +556,7 @@
           <w:sz w:val="24"/>
           <w:szCs w:val="24"/>
         </w:rPr>
-        <w:t xml:space="preserve"> - This research educates the community about the sol</w:t>
-      </w:r>
-      <w:r>
-        <w:rPr>
-          <w:rFonts w:ascii="Times New Roman" w:eastAsia="Times New Roman" w:hAnsi="Times New Roman" w:cs="Times New Roman"/>
-          <w:sz w:val="24"/>
-          <w:szCs w:val="24"/>
-        </w:rPr>
-        <w:t xml:space="preserve">utions and methods that might be implemented to ensure their safety during typhoon catastrophes and floods. </w:t>
+        <w:t xml:space="preserve"> - This research educates the community about the solutions and methods that might be implemented to ensure their safety during typhoon catastrophes and floods. </w:t>
       </w:r>
     </w:p>
     <w:p>
@@ -723,15 +594,7 @@
           <w:sz w:val="24"/>
           <w:szCs w:val="24"/>
         </w:rPr>
-        <w:t xml:space="preserve"> - Students would immediately benefit from this research since its findings may motivate them to investigate data analytics as a way to assist the community in which they live in developing efficient disaster mitigation and response plans, particularly for</w:t>
-      </w:r>
-      <w:r>
-        <w:rPr>
-          <w:rFonts w:ascii="Times New Roman" w:eastAsia="Times New Roman" w:hAnsi="Times New Roman" w:cs="Times New Roman"/>
-          <w:sz w:val="24"/>
-          <w:szCs w:val="24"/>
-        </w:rPr>
-        <w:t xml:space="preserve"> typhoons. They will also be informed of their precautions to safeguard themselves and their loved ones against storms and floods. </w:t>
+        <w:t xml:space="preserve"> - Students would immediately benefit from this research since its findings may motivate them to investigate data analytics as a way to assist the community in which they live in developing efficient disaster mitigation and response plans, particularly for typhoons. They will also be informed of their precautions to safeguard themselves and their loved ones against storms and floods. </w:t>
       </w:r>
     </w:p>
     <w:p>
@@ -769,15 +632,7 @@
           <w:sz w:val="24"/>
           <w:szCs w:val="24"/>
         </w:rPr>
-        <w:t>- This research may persuade parents to pursue programs that include instruction to assist pupils in coping with t</w:t>
-      </w:r>
-      <w:r>
-        <w:rPr>
-          <w:rFonts w:ascii="Times New Roman" w:eastAsia="Times New Roman" w:hAnsi="Times New Roman" w:cs="Times New Roman"/>
-          <w:sz w:val="24"/>
-          <w:szCs w:val="24"/>
-        </w:rPr>
-        <w:t xml:space="preserve">he damaging impacts of typhoons. </w:t>
+        <w:t xml:space="preserve">- This research may persuade parents to pursue programs that include instruction to assist pupils in coping with the damaging impacts of typhoons. </w:t>
       </w:r>
     </w:p>
     <w:p>
@@ -815,15 +670,7 @@
           <w:sz w:val="24"/>
           <w:szCs w:val="24"/>
         </w:rPr>
-        <w:t xml:space="preserve"> – This paper discusses mitigation and response frameworks to minimize the devastation caused by typhoons. Thus, the findings of this study may be utilized to inform future conversations and analysis of</w:t>
-      </w:r>
-      <w:r>
-        <w:rPr>
-          <w:rFonts w:ascii="Times New Roman" w:eastAsia="Times New Roman" w:hAnsi="Times New Roman" w:cs="Times New Roman"/>
-          <w:sz w:val="24"/>
-          <w:szCs w:val="24"/>
-        </w:rPr>
-        <w:t xml:space="preserve"> effective frameworks employed by governments throughout the world that the Philippine government could adopt for its own system.</w:t>
+        <w:t xml:space="preserve"> – This paper discusses mitigation and response frameworks to minimize the devastation caused by typhoons. Thus, the findings of this study may be utilized to inform future conversations and analysis of effective frameworks employed by governments throughout the world that the Philippine government could adopt for its own system.</w:t>
       </w:r>
     </w:p>
     <w:p>
@@ -870,23 +717,7 @@
           <w:szCs w:val="24"/>
         </w:rPr>
         <w:tab/>
-        <w:t>The primary issue tackled by this project is the inadequacy of a mitigation and response framework across the Phil</w:t>
-      </w:r>
-      <w:r>
-        <w:rPr>
-          <w:rFonts w:ascii="Times New Roman" w:eastAsia="Times New Roman" w:hAnsi="Times New Roman" w:cs="Times New Roman"/>
-          <w:sz w:val="24"/>
-          <w:szCs w:val="24"/>
-        </w:rPr>
-        <w:t>ippine archipelago's cities and municipalities. This was a critical component that might have long-term consequences for the lives of all Filipinos. The Senate Economic Planning Office (2017) researches this subject, evaluating the most often encountered c</w:t>
-      </w:r>
-      <w:r>
-        <w:rPr>
-          <w:rFonts w:ascii="Times New Roman" w:eastAsia="Times New Roman" w:hAnsi="Times New Roman" w:cs="Times New Roman"/>
-          <w:sz w:val="24"/>
-          <w:szCs w:val="24"/>
-        </w:rPr>
-        <w:t>hallenges and concerns by various organizations in the Philippines. The researchers will conduct an Exploratory analysis approach on the data sets selected for this study to address this. The primary objective of the exploratory analysis is to discover (</w:t>
+        <w:t>The primary issue tackled by this project is the inadequacy of a mitigation and response framework across the Philippine archipelago's cities and municipalities. This was a critical component that might have long-term consequences for the lives of all Filipinos. The Senate Economic Planning Office (2017) researches this subject, evaluating the most often encountered challenges and concerns by various organizations in the Philippines. The researchers will conduct an Exploratory analysis approach on the data sets selected for this study to address this. The primary objective of the exploratory analysis is to discover (</w:t>
       </w:r>
       <w:proofErr w:type="spellStart"/>
       <w:r>
@@ -895,15 +726,7 @@
           <w:sz w:val="24"/>
           <w:szCs w:val="24"/>
         </w:rPr>
-        <w:t>Ca</w:t>
-      </w:r>
-      <w:r>
-        <w:rPr>
-          <w:rFonts w:ascii="Times New Roman" w:eastAsia="Times New Roman" w:hAnsi="Times New Roman" w:cs="Times New Roman"/>
-          <w:sz w:val="24"/>
-          <w:szCs w:val="24"/>
-        </w:rPr>
-        <w:t>lzon</w:t>
+        <w:t>Calzon</w:t>
       </w:r>
       <w:proofErr w:type="spellEnd"/>
       <w:r>
@@ -921,15 +744,7 @@
           <w:szCs w:val="24"/>
         </w:rPr>
         <w:lastRenderedPageBreak/>
-        <w:t>in identifying linkages a</w:t>
-      </w:r>
-      <w:r>
-        <w:rPr>
-          <w:rFonts w:ascii="Times New Roman" w:eastAsia="Times New Roman" w:hAnsi="Times New Roman" w:cs="Times New Roman"/>
-          <w:sz w:val="24"/>
-          <w:szCs w:val="24"/>
-        </w:rPr>
-        <w:t>nd developing ideas and answers to the deficiency of typhoon disaster mitigation and response frameworks in the Philippines.</w:t>
+        <w:t>in identifying linkages and developing ideas and answers to the deficiency of typhoon disaster mitigation and response frameworks in the Philippines.</w:t>
       </w:r>
     </w:p>
     <w:p>
@@ -971,16 +786,7 @@
           <w:sz w:val="24"/>
           <w:szCs w:val="24"/>
         </w:rPr>
-        <w:t>Humanitarian Data Exchange Typhoon Data se 2019 t from the Philippi</w:t>
-      </w:r>
-      <w:r>
-        <w:rPr>
-          <w:rFonts w:ascii="Times New Roman" w:eastAsia="Times New Roman" w:hAnsi="Times New Roman" w:cs="Times New Roman"/>
-          <w:i/>
-          <w:sz w:val="24"/>
-          <w:szCs w:val="24"/>
-        </w:rPr>
-        <w:t>nes:</w:t>
+        <w:t>Humanitarian Data Exchange Typhoon Data se 2019 t from the Philippines:</w:t>
       </w:r>
     </w:p>
     <w:p>
@@ -1008,31 +814,7 @@
           <w:szCs w:val="24"/>
         </w:rPr>
         <w:tab/>
-        <w:t>The HDX or The Humanitarian Data Exchange is an open platform for exchanging data between humanitarian organizations and disasters. HDX, launched in July 2014, aims to make humanitarian data more accessible and usable for research (Sustainable Devel</w:t>
-      </w:r>
-      <w:r>
-        <w:rPr>
-          <w:rFonts w:ascii="Times New Roman" w:eastAsia="Times New Roman" w:hAnsi="Times New Roman" w:cs="Times New Roman"/>
-          <w:sz w:val="24"/>
-          <w:szCs w:val="24"/>
-        </w:rPr>
-        <w:t>opment Goals Helpdesk, n.d.). Users in over 200 nations and territories have accessed their increasing collection of datasets. HDX is administered by OCHA's Centre for Humanitarian Data in The Hague. It is a new data platform that will enable humanitarians</w:t>
-      </w:r>
-      <w:r>
-        <w:rPr>
-          <w:rFonts w:ascii="Times New Roman" w:eastAsia="Times New Roman" w:hAnsi="Times New Roman" w:cs="Times New Roman"/>
-          <w:sz w:val="24"/>
-          <w:szCs w:val="24"/>
-        </w:rPr>
-        <w:t xml:space="preserve"> to access and exchange credible, up-to-date data. There is widespread agreement that data saves lives. Data enables the humanitarian community to develop short- and long-term strategies for providing vulnerable people with the assistance they need to crea</w:t>
-      </w:r>
-      <w:r>
-        <w:rPr>
-          <w:rFonts w:ascii="Times New Roman" w:eastAsia="Times New Roman" w:hAnsi="Times New Roman" w:cs="Times New Roman"/>
-          <w:sz w:val="24"/>
-          <w:szCs w:val="24"/>
-        </w:rPr>
-        <w:t>te meaningful actions and decisions for the present society problems.</w:t>
+        <w:t>The HDX or The Humanitarian Data Exchange is an open platform for exchanging data between humanitarian organizations and disasters. HDX, launched in July 2014, aims to make humanitarian data more accessible and usable for research (Sustainable Development Goals Helpdesk, n.d.). Users in over 200 nations and territories have accessed their increasing collection of datasets. HDX is administered by OCHA's Centre for Humanitarian Data in The Hague. It is a new data platform that will enable humanitarians to access and exchange credible, up-to-date data. There is widespread agreement that data saves lives. Data enables the humanitarian community to develop short- and long-term strategies for providing vulnerable people with the assistance they need to create meaningful actions and decisions for the present society problems.</w:t>
       </w:r>
     </w:p>
     <w:p>
@@ -1060,31 +842,7 @@
           <w:szCs w:val="24"/>
         </w:rPr>
         <w:tab/>
-        <w:t>Collecting and maintaining data involves a variety of obstacles, particularly during the outset of a humanitarian crisis. Responders end up gathering a large amount of data on the grou</w:t>
-      </w:r>
-      <w:r>
-        <w:rPr>
-          <w:rFonts w:ascii="Times New Roman" w:eastAsia="Times New Roman" w:hAnsi="Times New Roman" w:cs="Times New Roman"/>
-          <w:sz w:val="24"/>
-          <w:szCs w:val="24"/>
-        </w:rPr>
-        <w:t xml:space="preserve">nd in a variety of different formats during an emergency. This form of rapid, responsive data collection is beneficial for meeting the immediate needs of the impacted people, but less so when data sets are combined to examine patterns over time or provide </w:t>
-      </w:r>
-      <w:r>
-        <w:rPr>
-          <w:rFonts w:ascii="Times New Roman" w:eastAsia="Times New Roman" w:hAnsi="Times New Roman" w:cs="Times New Roman"/>
-          <w:sz w:val="24"/>
-          <w:szCs w:val="24"/>
-        </w:rPr>
-        <w:t>detailed information of what is happening during a crisis. OCHA pioneered the creation of Humanitarian Data Exchange (HDX) following significant study. HDX is a new data-sharing platform that adheres to the highest data gathering standards, providing meani</w:t>
-      </w:r>
-      <w:r>
-        <w:rPr>
-          <w:rFonts w:ascii="Times New Roman" w:eastAsia="Times New Roman" w:hAnsi="Times New Roman" w:cs="Times New Roman"/>
-          <w:sz w:val="24"/>
-          <w:szCs w:val="24"/>
-        </w:rPr>
-        <w:t xml:space="preserve">ngful and reliable data access. HDX is a one-of-a-kind technology that will alter the role of data in humanitarian operations in the future, enabling </w:t>
+        <w:t xml:space="preserve">Collecting and maintaining data involves a variety of obstacles, particularly during the outset of a humanitarian crisis. Responders end up gathering a large amount of data on the ground in a variety of different formats during an emergency. This form of rapid, responsive data collection is beneficial for meeting the immediate needs of the impacted people, but less so when data sets are combined to examine patterns over time or provide detailed information of what is happening during a crisis. OCHA pioneered the creation of Humanitarian Data Exchange (HDX) following significant study. HDX is a new data-sharing platform that adheres to the highest data gathering standards, providing meaningful and reliable data access. HDX is a one-of-a-kind technology that will alter the role of data in humanitarian operations in the future, enabling </w:t>
       </w:r>
       <w:r>
         <w:rPr>
@@ -1093,15 +851,7 @@
           <w:szCs w:val="24"/>
         </w:rPr>
         <w:lastRenderedPageBreak/>
-        <w:t xml:space="preserve">organizations to give more focused help and adapt to changing requirements. As a result of this evidence, </w:t>
-      </w:r>
-      <w:r>
-        <w:rPr>
-          <w:rFonts w:ascii="Times New Roman" w:eastAsia="Times New Roman" w:hAnsi="Times New Roman" w:cs="Times New Roman"/>
-          <w:sz w:val="24"/>
-          <w:szCs w:val="24"/>
-        </w:rPr>
-        <w:t>the organization's data sets are both reliable and suitable for data analysis purposes.</w:t>
+        <w:t>organizations to give more focused help and adapt to changing requirements. As a result of this evidence, the organization's data sets are both reliable and suitable for data analysis purposes.</w:t>
       </w:r>
     </w:p>
     <w:p>
@@ -1150,13 +900,6 @@
           <w:szCs w:val="24"/>
         </w:rPr>
         <w:tab/>
-      </w:r>
-      <w:r>
-        <w:rPr>
-          <w:rFonts w:ascii="Times New Roman" w:eastAsia="Times New Roman" w:hAnsi="Times New Roman" w:cs="Times New Roman"/>
-          <w:sz w:val="24"/>
-          <w:szCs w:val="24"/>
-        </w:rPr>
         <w:t xml:space="preserve">The second set of data comes from the CRED Center for Research on the Epidemiology of Disasters. In 1971, Professor Michel F. </w:t>
       </w:r>
       <w:proofErr w:type="spellStart"/>
@@ -1193,23 +936,7 @@
           <w:sz w:val="24"/>
           <w:szCs w:val="24"/>
         </w:rPr>
-        <w:t xml:space="preserve"> de Louvain, an epidemiologist, launched a research program to examine health difficulties in c</w:t>
-      </w:r>
-      <w:r>
-        <w:rPr>
-          <w:rFonts w:ascii="Times New Roman" w:eastAsia="Times New Roman" w:hAnsi="Times New Roman" w:cs="Times New Roman"/>
-          <w:sz w:val="24"/>
-          <w:szCs w:val="24"/>
-        </w:rPr>
-        <w:t>risis scenarios. Two years later, he founded CRED as a non-profit organization with international recognition. In 1980, the Centre was designated as a World Health Organization (WHO) Collaborating Centre (European Commission, n.d.). This organization foste</w:t>
-      </w:r>
-      <w:r>
-        <w:rPr>
-          <w:rFonts w:ascii="Times New Roman" w:eastAsia="Times New Roman" w:hAnsi="Times New Roman" w:cs="Times New Roman"/>
-          <w:sz w:val="24"/>
-          <w:szCs w:val="24"/>
-        </w:rPr>
-        <w:t xml:space="preserve">rs disaster research, education, and information transmission. Its objectives include increasing the efficacy of developing nations' disaster management capacities and supporting policy-oriented research using the Emergency Events Database (EM-DAT). </w:t>
+        <w:t xml:space="preserve"> de Louvain, an epidemiologist, launched a research program to examine health difficulties in crisis scenarios. Two years later, he founded CRED as a non-profit organization with international recognition. In 1980, the Centre was designated as a World Health Organization (WHO) Collaborating Centre (European Commission, n.d.). This organization fosters disaster research, education, and information transmission. Its objectives include increasing the efficacy of developing nations' disaster management capacities and supporting policy-oriented research using the Emergency Events Database (EM-DAT). </w:t>
       </w:r>
     </w:p>
     <w:p>
@@ -1237,39 +964,7 @@
           <w:szCs w:val="24"/>
         </w:rPr>
         <w:tab/>
-        <w:t>The</w:t>
-      </w:r>
-      <w:r>
-        <w:rPr>
-          <w:rFonts w:ascii="Times New Roman" w:eastAsia="Times New Roman" w:hAnsi="Times New Roman" w:cs="Times New Roman"/>
-          <w:sz w:val="24"/>
-          <w:szCs w:val="24"/>
-        </w:rPr>
-        <w:t xml:space="preserve"> EM-primary DAT's mission is to support humanitarian action on national and international levels. The database provides critical core data on the incidence and consequences of more than 22,000 catastrophic disasters worldwide between 1900 and the present (</w:t>
-      </w:r>
-      <w:r>
-        <w:rPr>
-          <w:rFonts w:ascii="Times New Roman" w:eastAsia="Times New Roman" w:hAnsi="Times New Roman" w:cs="Times New Roman"/>
-          <w:sz w:val="24"/>
-          <w:szCs w:val="24"/>
-        </w:rPr>
-        <w:t>Centre for Research on the Epidemiology of Disasters, n.d.). CRED has been involved in the domains of international disaster and conflict health research for more than 40 years, with programs spanning relief, rehabilitation, and development. The Centre fos</w:t>
-      </w:r>
-      <w:r>
-        <w:rPr>
-          <w:rFonts w:ascii="Times New Roman" w:eastAsia="Times New Roman" w:hAnsi="Times New Roman" w:cs="Times New Roman"/>
-          <w:sz w:val="24"/>
-          <w:szCs w:val="24"/>
-        </w:rPr>
-        <w:t>ters humanitarian emergency research, training, and technical skills, notably in public health and epidemiology. This indicates that the data sets they've supplied are the result of their years of research and skill. As a result, the second data set that w</w:t>
-      </w:r>
-      <w:r>
-        <w:rPr>
-          <w:rFonts w:ascii="Times New Roman" w:eastAsia="Times New Roman" w:hAnsi="Times New Roman" w:cs="Times New Roman"/>
-          <w:sz w:val="24"/>
-          <w:szCs w:val="24"/>
-        </w:rPr>
-        <w:t>ill be used in this study is suitable for data analysis.</w:t>
+        <w:t>The EM-primary DAT's mission is to support humanitarian action on national and international levels. The database provides critical core data on the incidence and consequences of more than 22,000 catastrophic disasters worldwide between 1900 and the present (Centre for Research on the Epidemiology of Disasters, n.d.). CRED has been involved in the domains of international disaster and conflict health research for more than 40 years, with programs spanning relief, rehabilitation, and development. The Centre fosters humanitarian emergency research, training, and technical skills, notably in public health and epidemiology. This indicates that the data sets they've supplied are the result of their years of research and skill. As a result, the second data set that will be used in this study is suitable for data analysis.</w:t>
       </w:r>
     </w:p>
     <w:p>
@@ -1349,23 +1044,7 @@
           <w:sz w:val="24"/>
           <w:szCs w:val="24"/>
         </w:rPr>
-        <w:t>The Philippines is a tropical country that lies within the equator, which means that it is prone to disasters like typhoons. A data set from the Humanitarian Data Exchange (2019) enco</w:t>
-      </w:r>
-      <w:r>
-        <w:rPr>
-          <w:rFonts w:ascii="Times New Roman" w:eastAsia="Times New Roman" w:hAnsi="Times New Roman" w:cs="Times New Roman"/>
-          <w:sz w:val="24"/>
-          <w:szCs w:val="24"/>
-        </w:rPr>
-        <w:t>ded all typhoons which landed and gravely damaged the country in 2019. Another dataset will be of use on this data analysis is from the CRED's Emergency Events Database (EM-DAT). This project aims to evaluate this data sets and obtain knowledge that will h</w:t>
-      </w:r>
-      <w:r>
-        <w:rPr>
-          <w:rFonts w:ascii="Times New Roman" w:eastAsia="Times New Roman" w:hAnsi="Times New Roman" w:cs="Times New Roman"/>
-          <w:sz w:val="24"/>
-          <w:szCs w:val="24"/>
-        </w:rPr>
-        <w:t>elp the researchers obtain the following outputs:</w:t>
+        <w:t>The Philippines is a tropical country that lies within the equator, which means that it is prone to disasters like typhoons. A data set from the Humanitarian Data Exchange (2019) encoded all typhoons which landed and gravely damaged the country in 2019. Another dataset will be of use on this data analysis is from the CRED's Emergency Events Database (EM-DAT). This project aims to evaluate this data sets and obtain knowledge that will help the researchers obtain the following outputs:</w:t>
       </w:r>
     </w:p>
     <w:p>
@@ -1480,15 +1159,7 @@
           <w:sz w:val="24"/>
           <w:szCs w:val="24"/>
         </w:rPr>
-        <w:t>Acquire the data abo</w:t>
-      </w:r>
-      <w:r>
-        <w:rPr>
-          <w:rFonts w:ascii="Times New Roman" w:eastAsia="Times New Roman" w:hAnsi="Times New Roman" w:cs="Times New Roman"/>
-          <w:sz w:val="24"/>
-          <w:szCs w:val="24"/>
-        </w:rPr>
-        <w:t>ut the municipalities who had the greatest and least number of affected families, individuals per typhoon.</w:t>
+        <w:t>Acquire the data about the municipalities who had the greatest and least number of affected families, individuals per typhoon.</w:t>
       </w:r>
     </w:p>
     <w:p>
@@ -1531,17 +1202,7 @@
           <w:szCs w:val="24"/>
           <w:u w:val="single"/>
         </w:rPr>
-        <w:t>The Centre for Research on the Epidemi</w:t>
-      </w:r>
-      <w:r>
-        <w:rPr>
-          <w:rFonts w:ascii="Times New Roman" w:eastAsia="Times New Roman" w:hAnsi="Times New Roman" w:cs="Times New Roman"/>
-          <w:i/>
-          <w:sz w:val="24"/>
-          <w:szCs w:val="24"/>
-          <w:u w:val="single"/>
-        </w:rPr>
-        <w:t>ology of Disasters' Data set about the America</w:t>
+        <w:t>The Centre for Research on the Epidemiology of Disasters' Data set about the America</w:t>
       </w:r>
     </w:p>
     <w:p>
@@ -1597,15 +1258,7 @@
           <w:szCs w:val="24"/>
         </w:rPr>
         <w:tab/>
-        <w:t>2. Acquire the data about the location(s) who had the greatest and least nu</w:t>
-      </w:r>
-      <w:r>
-        <w:rPr>
-          <w:rFonts w:ascii="Times New Roman" w:eastAsia="Times New Roman" w:hAnsi="Times New Roman" w:cs="Times New Roman"/>
-          <w:sz w:val="24"/>
-          <w:szCs w:val="24"/>
-        </w:rPr>
-        <w:t>mber of affected families, individuals per typhoon.</w:t>
+        <w:t>2. Acquire the data about the location(s) who had the greatest and least number of affected families, individuals per typhoon.</w:t>
       </w:r>
     </w:p>
     <w:p>
@@ -1644,15 +1297,7 @@
           <w:sz w:val="24"/>
           <w:szCs w:val="24"/>
         </w:rPr>
-        <w:t>The main objective of this analysis would be to obtain the data which will determine the muni</w:t>
-      </w:r>
-      <w:r>
-        <w:rPr>
-          <w:rFonts w:ascii="Times New Roman" w:eastAsia="Times New Roman" w:hAnsi="Times New Roman" w:cs="Times New Roman"/>
-          <w:sz w:val="24"/>
-          <w:szCs w:val="24"/>
-        </w:rPr>
-        <w:t xml:space="preserve">cipality(s) from the Philippines and location(s) from America who had the most successful </w:t>
+        <w:t xml:space="preserve">The main objective of this analysis would be to obtain the data which will determine the municipality(s) from the Philippines and location(s) from America who had the most successful </w:t>
       </w:r>
       <w:r>
         <w:rPr>
@@ -1679,15 +1324,7 @@
           <w:sz w:val="24"/>
           <w:szCs w:val="24"/>
         </w:rPr>
-        <w:t xml:space="preserve"> by the researchers to find what things the current plans of the Philippine Governmen</w:t>
-      </w:r>
-      <w:r>
-        <w:rPr>
-          <w:rFonts w:ascii="Times New Roman" w:eastAsia="Times New Roman" w:hAnsi="Times New Roman" w:cs="Times New Roman"/>
-          <w:sz w:val="24"/>
-          <w:szCs w:val="24"/>
-        </w:rPr>
-        <w:t>t are lacking in terms of typhoon disasters response plans compare to that of America.</w:t>
+        <w:t xml:space="preserve"> by the researchers to find what things the current plans of the Philippine Government are lacking in terms of typhoon disasters response plans compare to that of America.</w:t>
       </w:r>
     </w:p>
     <w:p>
@@ -1736,23 +1373,7 @@
           <w:szCs w:val="24"/>
         </w:rPr>
         <w:tab/>
-        <w:t>The data set which the researchers obtained does not include the level of strength that a typhoon had. So, they have dev</w:t>
-      </w:r>
-      <w:r>
-        <w:rPr>
-          <w:rFonts w:ascii="Times New Roman" w:eastAsia="Times New Roman" w:hAnsi="Times New Roman" w:cs="Times New Roman"/>
-          <w:sz w:val="24"/>
-          <w:szCs w:val="24"/>
-        </w:rPr>
-        <w:t>ised a plan that after listing the municipalities who have the highest number of casualties per typhoon, they will look into news articles online that will demonstrate the levels or strength of typhoons when they land on those specific municipalities and l</w:t>
-      </w:r>
-      <w:r>
-        <w:rPr>
-          <w:rFonts w:ascii="Times New Roman" w:eastAsia="Times New Roman" w:hAnsi="Times New Roman" w:cs="Times New Roman"/>
-          <w:sz w:val="24"/>
-          <w:szCs w:val="24"/>
-        </w:rPr>
-        <w:t xml:space="preserve">ocations. The municipalities who suddenly lowered their casualties on the following typhoons and at the same time had a high level of typhoon strength, will then be considered as the one who had the most successful mitigation and response plan. </w:t>
+        <w:t xml:space="preserve">The data set which the researchers obtained does not include the level of strength that a typhoon had. So, they have devised a plan that after listing the municipalities who have the highest number of casualties per typhoon, they will look into news articles online that will demonstrate the levels or strength of typhoons when they land on those specific municipalities and locations. The municipalities who suddenly lowered their casualties on the following typhoons and at the same time had a high level of typhoon strength, will then be considered as the one who had the most successful mitigation and response plan. </w:t>
       </w:r>
     </w:p>
     <w:p>
@@ -1780,15 +1401,7 @@
           <w:szCs w:val="24"/>
         </w:rPr>
         <w:tab/>
-        <w:t>And last</w:t>
-      </w:r>
-      <w:r>
-        <w:rPr>
-          <w:rFonts w:ascii="Times New Roman" w:eastAsia="Times New Roman" w:hAnsi="Times New Roman" w:cs="Times New Roman"/>
-          <w:sz w:val="24"/>
-          <w:szCs w:val="24"/>
-        </w:rPr>
-        <w:t xml:space="preserve">ly, the researchers will then research that municipality(s) disaster plans and incorporate them with one another to create a more effective plan.   </w:t>
+        <w:t xml:space="preserve">And lastly, the researchers will then research that municipality(s) disaster plans and incorporate them with one another to create a more effective plan.   </w:t>
       </w:r>
     </w:p>
     <w:p>
@@ -1928,14 +1541,6 @@
                 <w:szCs w:val="24"/>
               </w:rPr>
               <w:br/>
-            </w:r>
-            <w:r>
-              <w:rPr>
-                <w:rFonts w:ascii="Times New Roman" w:eastAsia="Times New Roman" w:hAnsi="Times New Roman" w:cs="Times New Roman"/>
-                <w:b w:val="0"/>
-                <w:sz w:val="24"/>
-                <w:szCs w:val="24"/>
-              </w:rPr>
               <w:t>and casualties</w:t>
             </w:r>
           </w:p>
@@ -2717,38 +2322,7 @@
           <w:szCs w:val="24"/>
         </w:rPr>
         <w:tab/>
-      </w:r>
-      <w:r>
-        <w:rPr>
-          <w:rFonts w:ascii="Times New Roman" w:eastAsia="Times New Roman" w:hAnsi="Times New Roman" w:cs="Times New Roman"/>
-          <w:sz w:val="24"/>
-          <w:szCs w:val="24"/>
-        </w:rPr>
-        <w:t>This research is planned to produce an exploratory data analysis of typhoons from the year 2019 that resulted in the highest casualty rates in the country and data on the local governments that experienced the fewest impacted families each typhoon. Additio</w:t>
-      </w:r>
-      <w:r>
-        <w:rPr>
-          <w:rFonts w:ascii="Times New Roman" w:eastAsia="Times New Roman" w:hAnsi="Times New Roman" w:cs="Times New Roman"/>
-          <w:sz w:val="24"/>
-          <w:szCs w:val="24"/>
-        </w:rPr>
-        <w:t>nally, worldwide hurricane datasets from the Centre for Research on the Epidemiology of Disasters' Emergency Events Database (EM-DAT) will be used in the same way as the Philippines Data set to determine which U.S. location had the best successful reaction</w:t>
-      </w:r>
-      <w:r>
-        <w:rPr>
-          <w:rFonts w:ascii="Times New Roman" w:eastAsia="Times New Roman" w:hAnsi="Times New Roman" w:cs="Times New Roman"/>
-          <w:sz w:val="24"/>
-          <w:szCs w:val="24"/>
-        </w:rPr>
-        <w:t xml:space="preserve"> and mitigation strategy for typhoons. This data will be utilized to develop a Typhoon Mitigation and Response Plan based on the one that the U.S. had, which can potentially assist the Philippines in dealing with hurricanes. By incorporating diverse strate</w:t>
-      </w:r>
-      <w:r>
-        <w:rPr>
-          <w:rFonts w:ascii="Times New Roman" w:eastAsia="Times New Roman" w:hAnsi="Times New Roman" w:cs="Times New Roman"/>
-          <w:sz w:val="24"/>
-          <w:szCs w:val="24"/>
-        </w:rPr>
-        <w:t>gies from other nations like the United States, the chance of Filipinos surviving and recovering from typhoons will likely increase.</w:t>
+        <w:t>This research is planned to produce an exploratory data analysis of typhoons from the year 2019 that resulted in the highest casualty rates in the country and data on the local governments that experienced the fewest impacted families each typhoon. Additionally, worldwide hurricane datasets from the Centre for Research on the Epidemiology of Disasters' Emergency Events Database (EM-DAT) will be used in the same way as the Philippines Data set to determine which U.S. location had the best successful reaction and mitigation strategy for typhoons. This data will be utilized to develop a Typhoon Mitigation and Response Plan based on the one that the U.S. had, which can potentially assist the Philippines in dealing with hurricanes. By incorporating diverse strategies from other nations like the United States, the chance of Filipinos surviving and recovering from typhoons will likely increase.</w:t>
       </w:r>
     </w:p>
     <w:p>
@@ -2786,15 +2360,7 @@
           <w:sz w:val="24"/>
           <w:szCs w:val="24"/>
         </w:rPr>
-        <w:t xml:space="preserve">      The SDGs which this project aims to attain are Sustainable Cities</w:t>
-      </w:r>
-      <w:r>
-        <w:rPr>
-          <w:rFonts w:ascii="Times New Roman" w:eastAsia="Times New Roman" w:hAnsi="Times New Roman" w:cs="Times New Roman"/>
-          <w:sz w:val="24"/>
-          <w:szCs w:val="24"/>
-        </w:rPr>
-        <w:t xml:space="preserve"> and Communities and Climate Action. These SDGs are further described as follows;</w:t>
+        <w:t xml:space="preserve">      The SDGs which this project aims to attain are Sustainable Cities and Communities and Climate Action. These SDGs are further described as follows;</w:t>
       </w:r>
     </w:p>
     <w:p>
@@ -2866,13 +2432,6 @@
           <w:szCs w:val="24"/>
         </w:rPr>
         <w:tab/>
-      </w:r>
-      <w:r>
-        <w:rPr>
-          <w:rFonts w:ascii="Times New Roman" w:eastAsia="Times New Roman" w:hAnsi="Times New Roman" w:cs="Times New Roman"/>
-          <w:sz w:val="24"/>
-          <w:szCs w:val="24"/>
-        </w:rPr>
         <w:t xml:space="preserve">2. Goal 13: </w:t>
       </w:r>
       <w:r>
@@ -2890,15 +2449,7 @@
           <w:sz w:val="24"/>
           <w:szCs w:val="24"/>
         </w:rPr>
-        <w:t xml:space="preserve"> - This goal strives to take immediate action to address climate change and its consequences (United Nations, n.d.). Specifically, enhancing resilience and adaptation ability in all nations to climate-related dangers and natural d</w:t>
-      </w:r>
-      <w:r>
-        <w:rPr>
-          <w:rFonts w:ascii="Times New Roman" w:eastAsia="Times New Roman" w:hAnsi="Times New Roman" w:cs="Times New Roman"/>
-          <w:sz w:val="24"/>
-          <w:szCs w:val="24"/>
-        </w:rPr>
-        <w:t>isasters.</w:t>
+        <w:t xml:space="preserve"> - This goal strives to take immediate action to address climate change and its consequences (United Nations, n.d.). Specifically, enhancing resilience and adaptation ability in all nations to climate-related dangers and natural disasters.</w:t>
       </w:r>
     </w:p>
     <w:p>
@@ -2951,22 +2502,7 @@
           <w:szCs w:val="24"/>
         </w:rPr>
         <w:tab/>
-      </w:r>
-      <w:r>
-        <w:rPr>
-          <w:rFonts w:ascii="Times New Roman" w:eastAsia="Times New Roman" w:hAnsi="Times New Roman" w:cs="Times New Roman"/>
-          <w:sz w:val="24"/>
-          <w:szCs w:val="24"/>
-        </w:rPr>
-        <w:t>These SDGs are aligned with the TMRF project as it will provide a mitigation and response plan based on the tested and used framework by the U.S. government to their states. This framework will help the Philippine government in taking immediate action, pri</w:t>
-      </w:r>
-      <w:r>
-        <w:rPr>
-          <w:rFonts w:ascii="Times New Roman" w:eastAsia="Times New Roman" w:hAnsi="Times New Roman" w:cs="Times New Roman"/>
-          <w:sz w:val="24"/>
-          <w:szCs w:val="24"/>
-        </w:rPr>
-        <w:t>or to a disaster, to mitigate losses in the case of a typhoon disaster.</w:t>
+        <w:t>These SDGs are aligned with the TMRF project as it will provide a mitigation and response plan based on the tested and used framework by the U.S. government to their states. This framework will help the Philippine government in taking immediate action, prior to a disaster, to mitigate losses in the case of a typhoon disaster.</w:t>
       </w:r>
     </w:p>
     <w:p>
@@ -2979,23 +2515,295 @@
           <w:szCs w:val="24"/>
         </w:rPr>
       </w:pPr>
+      <w:r>
+        <w:rPr>
+          <w:rFonts w:ascii="Times New Roman" w:eastAsia="Times New Roman" w:hAnsi="Times New Roman" w:cs="Times New Roman"/>
+          <w:b/>
+          <w:sz w:val="24"/>
+          <w:szCs w:val="24"/>
+        </w:rPr>
+        <w:br/>
+        <w:t>Project Proponents</w:t>
+      </w:r>
     </w:p>
     <w:p>
       <w:pPr>
         <w:spacing w:line="480" w:lineRule="auto"/>
         <w:rPr>
           <w:rFonts w:ascii="Times New Roman" w:eastAsia="Times New Roman" w:hAnsi="Times New Roman" w:cs="Times New Roman"/>
-          <w:sz w:val="24"/>
-          <w:szCs w:val="24"/>
-        </w:rPr>
-      </w:pPr>
-      <w:r>
-        <w:rPr>
-          <w:rFonts w:ascii="Times New Roman" w:eastAsia="Times New Roman" w:hAnsi="Times New Roman" w:cs="Times New Roman"/>
           <w:b/>
           <w:sz w:val="24"/>
           <w:szCs w:val="24"/>
         </w:rPr>
+      </w:pPr>
+      <w:r>
+        <w:rPr>
+          <w:rFonts w:ascii="Times New Roman" w:eastAsia="Times New Roman" w:hAnsi="Times New Roman" w:cs="Times New Roman"/>
+          <w:bCs/>
+          <w:sz w:val="24"/>
+          <w:szCs w:val="24"/>
+        </w:rPr>
+        <w:t>Alvaro, Gabriel Edrian A.</w:t>
+      </w:r>
+      <w:r>
+        <w:rPr>
+          <w:rFonts w:ascii="Times New Roman" w:eastAsia="Times New Roman" w:hAnsi="Times New Roman" w:cs="Times New Roman"/>
+          <w:bCs/>
+          <w:sz w:val="24"/>
+          <w:szCs w:val="24"/>
+        </w:rPr>
+        <w:t xml:space="preserve"> - </w:t>
+      </w:r>
+      <w:r>
+        <w:rPr>
+          <w:rFonts w:ascii="Times New Roman" w:eastAsia="Times New Roman" w:hAnsi="Times New Roman" w:cs="Times New Roman"/>
+          <w:b/>
+          <w:sz w:val="24"/>
+          <w:szCs w:val="24"/>
+        </w:rPr>
+        <w:t>Project Manager</w:t>
+      </w:r>
+    </w:p>
+    <w:p>
+      <w:pPr>
+        <w:spacing w:line="480" w:lineRule="auto"/>
+        <w:rPr>
+          <w:rFonts w:ascii="Times New Roman" w:eastAsia="Times New Roman" w:hAnsi="Times New Roman" w:cs="Times New Roman"/>
+          <w:bCs/>
+          <w:sz w:val="24"/>
+          <w:szCs w:val="24"/>
+        </w:rPr>
+      </w:pPr>
+      <w:r>
+        <w:rPr>
+          <w:rFonts w:ascii="Times New Roman" w:eastAsia="Times New Roman" w:hAnsi="Times New Roman" w:cs="Times New Roman"/>
+          <w:bCs/>
+          <w:sz w:val="24"/>
+          <w:szCs w:val="24"/>
+        </w:rPr>
+        <w:t>Alangilan, Christine Joy M.</w:t>
+      </w:r>
+      <w:r>
+        <w:rPr>
+          <w:rFonts w:ascii="Times New Roman" w:eastAsia="Times New Roman" w:hAnsi="Times New Roman" w:cs="Times New Roman"/>
+          <w:bCs/>
+          <w:sz w:val="24"/>
+          <w:szCs w:val="24"/>
+        </w:rPr>
+        <w:t xml:space="preserve"> </w:t>
+      </w:r>
+      <w:r>
+        <w:rPr>
+          <w:rFonts w:ascii="Times New Roman" w:eastAsia="Times New Roman" w:hAnsi="Times New Roman" w:cs="Times New Roman"/>
+          <w:bCs/>
+          <w:sz w:val="24"/>
+          <w:szCs w:val="24"/>
+        </w:rPr>
+        <w:t>–</w:t>
+      </w:r>
+      <w:r>
+        <w:rPr>
+          <w:rFonts w:ascii="Times New Roman" w:eastAsia="Times New Roman" w:hAnsi="Times New Roman" w:cs="Times New Roman"/>
+          <w:bCs/>
+          <w:sz w:val="24"/>
+          <w:szCs w:val="24"/>
+        </w:rPr>
+        <w:t xml:space="preserve"> </w:t>
+      </w:r>
+      <w:r>
+        <w:rPr>
+          <w:rFonts w:ascii="Times New Roman" w:eastAsia="Times New Roman" w:hAnsi="Times New Roman" w:cs="Times New Roman"/>
+          <w:b/>
+          <w:sz w:val="24"/>
+          <w:szCs w:val="24"/>
+        </w:rPr>
+        <w:t>Assistant Project Manager /</w:t>
+      </w:r>
+      <w:r>
+        <w:rPr>
+          <w:rFonts w:ascii="Times New Roman" w:eastAsia="Times New Roman" w:hAnsi="Times New Roman" w:cs="Times New Roman"/>
+          <w:bCs/>
+          <w:sz w:val="24"/>
+          <w:szCs w:val="24"/>
+        </w:rPr>
+        <w:t xml:space="preserve"> </w:t>
+      </w:r>
+      <w:r>
+        <w:rPr>
+          <w:rFonts w:ascii="Times New Roman" w:eastAsia="Times New Roman" w:hAnsi="Times New Roman" w:cs="Times New Roman"/>
+          <w:b/>
+          <w:sz w:val="24"/>
+          <w:szCs w:val="24"/>
+        </w:rPr>
+        <w:t>Documentation Director</w:t>
+      </w:r>
+    </w:p>
+    <w:p>
+      <w:pPr>
+        <w:spacing w:line="480" w:lineRule="auto"/>
+        <w:rPr>
+          <w:rFonts w:ascii="Times New Roman" w:eastAsia="Times New Roman" w:hAnsi="Times New Roman" w:cs="Times New Roman"/>
+          <w:b/>
+          <w:sz w:val="24"/>
+          <w:szCs w:val="24"/>
+        </w:rPr>
+      </w:pPr>
+      <w:r>
+        <w:rPr>
+          <w:rFonts w:ascii="Times New Roman" w:eastAsia="Times New Roman" w:hAnsi="Times New Roman" w:cs="Times New Roman"/>
+          <w:bCs/>
+          <w:sz w:val="24"/>
+          <w:szCs w:val="24"/>
+        </w:rPr>
+        <w:t>Palis, John Arthur B.</w:t>
+      </w:r>
+      <w:r>
+        <w:rPr>
+          <w:rFonts w:ascii="Times New Roman" w:eastAsia="Times New Roman" w:hAnsi="Times New Roman" w:cs="Times New Roman"/>
+          <w:bCs/>
+          <w:sz w:val="24"/>
+          <w:szCs w:val="24"/>
+        </w:rPr>
+        <w:t xml:space="preserve"> - </w:t>
+      </w:r>
+      <w:r>
+        <w:rPr>
+          <w:rFonts w:ascii="Times New Roman" w:eastAsia="Times New Roman" w:hAnsi="Times New Roman" w:cs="Times New Roman"/>
+          <w:b/>
+          <w:sz w:val="24"/>
+          <w:szCs w:val="24"/>
+        </w:rPr>
+        <w:t>Presentation Manager</w:t>
+      </w:r>
+    </w:p>
+    <w:p>
+      <w:pPr>
+        <w:spacing w:line="480" w:lineRule="auto"/>
+        <w:rPr>
+          <w:rFonts w:ascii="Times New Roman" w:eastAsia="Times New Roman" w:hAnsi="Times New Roman" w:cs="Times New Roman"/>
+          <w:bCs/>
+          <w:sz w:val="24"/>
+          <w:szCs w:val="24"/>
+        </w:rPr>
+      </w:pPr>
+      <w:r>
+        <w:rPr>
+          <w:rFonts w:ascii="Times New Roman" w:eastAsia="Times New Roman" w:hAnsi="Times New Roman" w:cs="Times New Roman"/>
+          <w:bCs/>
+          <w:sz w:val="24"/>
+          <w:szCs w:val="24"/>
+        </w:rPr>
+        <w:t>Guerra, Marian Z.</w:t>
+      </w:r>
+      <w:r>
+        <w:rPr>
+          <w:rFonts w:ascii="Times New Roman" w:eastAsia="Times New Roman" w:hAnsi="Times New Roman" w:cs="Times New Roman"/>
+          <w:bCs/>
+          <w:sz w:val="24"/>
+          <w:szCs w:val="24"/>
+        </w:rPr>
+        <w:t xml:space="preserve"> - </w:t>
+      </w:r>
+      <w:r>
+        <w:rPr>
+          <w:rFonts w:ascii="Times New Roman" w:eastAsia="Times New Roman" w:hAnsi="Times New Roman" w:cs="Times New Roman"/>
+          <w:b/>
+          <w:sz w:val="24"/>
+          <w:szCs w:val="24"/>
+        </w:rPr>
+        <w:t>QA analyst (Proof reader)</w:t>
+      </w:r>
+    </w:p>
+    <w:p>
+      <w:pPr>
+        <w:spacing w:line="480" w:lineRule="auto"/>
+        <w:rPr>
+          <w:rFonts w:ascii="Times New Roman" w:eastAsia="Times New Roman" w:hAnsi="Times New Roman" w:cs="Times New Roman"/>
+          <w:b/>
+          <w:sz w:val="24"/>
+          <w:szCs w:val="24"/>
+        </w:rPr>
+      </w:pPr>
+      <w:r>
+        <w:rPr>
+          <w:rFonts w:ascii="Times New Roman" w:eastAsia="Times New Roman" w:hAnsi="Times New Roman" w:cs="Times New Roman"/>
+          <w:b/>
+          <w:sz w:val="24"/>
+          <w:szCs w:val="24"/>
+        </w:rPr>
+        <w:t xml:space="preserve"> </w:t>
+      </w:r>
+      <w:r>
+        <w:rPr>
+          <w:rFonts w:ascii="Times New Roman" w:eastAsia="Times New Roman" w:hAnsi="Times New Roman" w:cs="Times New Roman"/>
+          <w:b/>
+          <w:sz w:val="24"/>
+          <w:szCs w:val="24"/>
+        </w:rPr>
+        <w:tab/>
+      </w:r>
+    </w:p>
+    <w:p>
+      <w:pPr>
+        <w:spacing w:line="480" w:lineRule="auto"/>
+        <w:rPr>
+          <w:rFonts w:ascii="Times New Roman" w:eastAsia="Times New Roman" w:hAnsi="Times New Roman" w:cs="Times New Roman"/>
+          <w:b/>
+          <w:sz w:val="24"/>
+          <w:szCs w:val="24"/>
+        </w:rPr>
+      </w:pPr>
+    </w:p>
+    <w:p>
+      <w:pPr>
+        <w:spacing w:line="480" w:lineRule="auto"/>
+        <w:rPr>
+          <w:rFonts w:ascii="Times New Roman" w:eastAsia="Times New Roman" w:hAnsi="Times New Roman" w:cs="Times New Roman"/>
+          <w:b/>
+          <w:sz w:val="24"/>
+          <w:szCs w:val="24"/>
+        </w:rPr>
+      </w:pPr>
+    </w:p>
+    <w:p>
+      <w:pPr>
+        <w:spacing w:line="480" w:lineRule="auto"/>
+        <w:rPr>
+          <w:rFonts w:ascii="Times New Roman" w:eastAsia="Times New Roman" w:hAnsi="Times New Roman" w:cs="Times New Roman"/>
+          <w:b/>
+          <w:sz w:val="24"/>
+          <w:szCs w:val="24"/>
+        </w:rPr>
+      </w:pPr>
+    </w:p>
+    <w:p>
+      <w:pPr>
+        <w:spacing w:line="480" w:lineRule="auto"/>
+        <w:rPr>
+          <w:rFonts w:ascii="Times New Roman" w:eastAsia="Times New Roman" w:hAnsi="Times New Roman" w:cs="Times New Roman"/>
+          <w:b/>
+          <w:sz w:val="24"/>
+          <w:szCs w:val="24"/>
+        </w:rPr>
+      </w:pPr>
+    </w:p>
+    <w:p>
+      <w:pPr>
+        <w:spacing w:line="480" w:lineRule="auto"/>
+        <w:rPr>
+          <w:rFonts w:ascii="Times New Roman" w:eastAsia="Times New Roman" w:hAnsi="Times New Roman" w:cs="Times New Roman"/>
+          <w:sz w:val="24"/>
+          <w:szCs w:val="24"/>
+        </w:rPr>
+      </w:pPr>
+      <w:r>
+        <w:rPr>
+          <w:rFonts w:ascii="Times New Roman" w:eastAsia="Times New Roman" w:hAnsi="Times New Roman" w:cs="Times New Roman"/>
+          <w:b/>
+          <w:sz w:val="24"/>
+          <w:szCs w:val="24"/>
+        </w:rPr>
+        <w:lastRenderedPageBreak/>
         <w:t>Evaluation of the X variables inside the Data sets:</w:t>
       </w:r>
       <w:r>
@@ -3131,15 +2939,7 @@
                 <w:sz w:val="24"/>
                 <w:szCs w:val="24"/>
               </w:rPr>
-              <w:t>This is an administrative dist</w:t>
-            </w:r>
-            <w:r>
-              <w:rPr>
-                <w:rFonts w:ascii="Times New Roman" w:eastAsia="Times New Roman" w:hAnsi="Times New Roman" w:cs="Times New Roman"/>
-                <w:sz w:val="24"/>
-                <w:szCs w:val="24"/>
-              </w:rPr>
-              <w:t>rict of a town or nation that was affected by the storm</w:t>
+              <w:t>This is an administrative district of a town or nation that was affected by the storm</w:t>
             </w:r>
           </w:p>
         </w:tc>
@@ -3433,7 +3233,6 @@
                 <w:sz w:val="24"/>
                 <w:szCs w:val="24"/>
               </w:rPr>
-              <w:lastRenderedPageBreak/>
               <w:t>Year</w:t>
             </w:r>
             <w:r>
@@ -3771,6 +3570,7 @@
                 <w:sz w:val="24"/>
                 <w:szCs w:val="24"/>
               </w:rPr>
+              <w:lastRenderedPageBreak/>
               <w:t>Inside_EC_Fam_Cum</w:t>
             </w:r>
             <w:proofErr w:type="spellEnd"/>
@@ -3848,16 +3648,7 @@
                 <w:sz w:val="24"/>
                 <w:szCs w:val="24"/>
               </w:rPr>
-              <w:t>Indicates the number of families inside evacuation centers in</w:t>
-            </w:r>
-            <w:r>
-              <w:rPr>
-                <w:rFonts w:ascii="Times New Roman" w:eastAsia="Times New Roman" w:hAnsi="Times New Roman" w:cs="Times New Roman"/>
-                <w:color w:val="202124"/>
-                <w:sz w:val="24"/>
-                <w:szCs w:val="24"/>
-              </w:rPr>
-              <w:t xml:space="preserve"> the present, which numbers are determined</w:t>
+              <w:t>Indicates the number of families inside evacuation centers in the present, which numbers are determined</w:t>
             </w:r>
           </w:p>
         </w:tc>
@@ -3985,7 +3776,6 @@
                 <w:sz w:val="24"/>
                 <w:szCs w:val="24"/>
               </w:rPr>
-              <w:lastRenderedPageBreak/>
               <w:t>Outside_EC_Fam_Cum</w:t>
             </w:r>
             <w:proofErr w:type="spellEnd"/>
@@ -4010,15 +3800,7 @@
                 <w:sz w:val="24"/>
                 <w:szCs w:val="24"/>
               </w:rPr>
-              <w:t>Indicates</w:t>
-            </w:r>
-            <w:r>
-              <w:rPr>
-                <w:rFonts w:ascii="Times New Roman" w:eastAsia="Times New Roman" w:hAnsi="Times New Roman" w:cs="Times New Roman"/>
-                <w:sz w:val="24"/>
-                <w:szCs w:val="24"/>
-              </w:rPr>
-              <w:t xml:space="preserve"> the number of families outside evacuation center in the present, which numbers are undetermined</w:t>
+              <w:t>Indicates the number of families outside evacuation center in the present, which numbers are undetermined</w:t>
             </w:r>
           </w:p>
         </w:tc>
@@ -4118,15 +3900,7 @@
                 <w:sz w:val="24"/>
                 <w:szCs w:val="24"/>
               </w:rPr>
-              <w:t xml:space="preserve">Indicates the </w:t>
-            </w:r>
-            <w:r>
-              <w:rPr>
-                <w:rFonts w:ascii="Times New Roman" w:eastAsia="Times New Roman" w:hAnsi="Times New Roman" w:cs="Times New Roman"/>
-                <w:sz w:val="24"/>
-                <w:szCs w:val="24"/>
-              </w:rPr>
-              <w:t>number of persons outside evacuation center in the present, which numbers are undetermined</w:t>
+              <w:t>Indicates the number of persons outside evacuation center in the present, which numbers are undetermined</w:t>
             </w:r>
           </w:p>
         </w:tc>
@@ -4152,6 +3926,7 @@
                 <w:sz w:val="24"/>
                 <w:szCs w:val="24"/>
               </w:rPr>
+              <w:lastRenderedPageBreak/>
               <w:t>Outside_EC_Per_Now</w:t>
             </w:r>
             <w:proofErr w:type="spellEnd"/>
@@ -4224,15 +3999,7 @@
                 <w:sz w:val="24"/>
                 <w:szCs w:val="24"/>
               </w:rPr>
-              <w:t>The number of hous</w:t>
-            </w:r>
-            <w:r>
-              <w:rPr>
-                <w:rFonts w:ascii="Times New Roman" w:eastAsia="Times New Roman" w:hAnsi="Times New Roman" w:cs="Times New Roman"/>
-                <w:sz w:val="24"/>
-                <w:szCs w:val="24"/>
-              </w:rPr>
-              <w:t>es that have been completely destroyed as a result of the tropical storm</w:t>
+              <w:t>The number of houses that have been completely destroyed as a result of the tropical storm</w:t>
             </w:r>
           </w:p>
         </w:tc>
@@ -4405,7 +4172,6 @@
                 <w:sz w:val="24"/>
                 <w:szCs w:val="24"/>
               </w:rPr>
-              <w:lastRenderedPageBreak/>
               <w:t>X Variable</w:t>
             </w:r>
           </w:p>
@@ -4681,6 +4447,7 @@
                 <w:sz w:val="24"/>
                 <w:szCs w:val="24"/>
               </w:rPr>
+              <w:lastRenderedPageBreak/>
               <w:t>Disaster Group</w:t>
             </w:r>
           </w:p>
@@ -5239,7 +5006,6 @@
                 <w:sz w:val="24"/>
                 <w:szCs w:val="24"/>
               </w:rPr>
-              <w:lastRenderedPageBreak/>
               <w:t>Origin</w:t>
             </w:r>
           </w:p>
@@ -5300,16 +5066,7 @@
                 <w:sz w:val="24"/>
                 <w:szCs w:val="24"/>
               </w:rPr>
-              <w:t>A</w:t>
-            </w:r>
-            <w:r>
-              <w:rPr>
-                <w:rFonts w:ascii="Times New Roman" w:eastAsia="Times New Roman" w:hAnsi="Times New Roman" w:cs="Times New Roman"/>
-                <w:i/>
-                <w:sz w:val="24"/>
-                <w:szCs w:val="24"/>
-              </w:rPr>
-              <w:t>ssociated Dis</w:t>
+              <w:t>Associated Dis</w:t>
             </w:r>
           </w:p>
         </w:tc>
@@ -5469,15 +5226,7 @@
                 <w:sz w:val="24"/>
                 <w:szCs w:val="24"/>
               </w:rPr>
-              <w:t>This is the response of the Office of U.S. Foreign Disaster Assistance regar</w:t>
-            </w:r>
-            <w:r>
-              <w:rPr>
-                <w:rFonts w:ascii="Times New Roman" w:eastAsia="Times New Roman" w:hAnsi="Times New Roman" w:cs="Times New Roman"/>
-                <w:sz w:val="24"/>
-                <w:szCs w:val="24"/>
-              </w:rPr>
-              <w:t>ding to natural disasters</w:t>
+              <w:t>This is the response of the Office of U.S. Foreign Disaster Assistance regarding to natural disasters</w:t>
             </w:r>
           </w:p>
         </w:tc>
@@ -5504,6 +5253,7 @@
                 <w:sz w:val="24"/>
                 <w:szCs w:val="24"/>
               </w:rPr>
+              <w:lastRenderedPageBreak/>
               <w:t>Appeal</w:t>
             </w:r>
           </w:p>
@@ -5854,7 +5604,6 @@
                 <w:sz w:val="24"/>
                 <w:szCs w:val="24"/>
               </w:rPr>
-              <w:lastRenderedPageBreak/>
               <w:t>Local Time</w:t>
             </w:r>
             <w:r>
@@ -5937,15 +5686,7 @@
                 <w:sz w:val="24"/>
                 <w:szCs w:val="24"/>
               </w:rPr>
-              <w:t>This refers to any area of land where precipit</w:t>
-            </w:r>
-            <w:r>
-              <w:rPr>
-                <w:rFonts w:ascii="Times New Roman" w:eastAsia="Times New Roman" w:hAnsi="Times New Roman" w:cs="Times New Roman"/>
-                <w:sz w:val="24"/>
-                <w:szCs w:val="24"/>
-              </w:rPr>
-              <w:t>ation accumulates and flows out.</w:t>
+              <w:t>This refers to any area of land where precipitation accumulates and flows out.</w:t>
             </w:r>
           </w:p>
         </w:tc>
@@ -6225,6 +5966,7 @@
                 <w:sz w:val="24"/>
                 <w:szCs w:val="24"/>
               </w:rPr>
+              <w:lastRenderedPageBreak/>
               <w:t>Total Deaths</w:t>
             </w:r>
           </w:p>
@@ -6514,15 +6256,7 @@
                 <w:sz w:val="24"/>
                 <w:szCs w:val="24"/>
               </w:rPr>
-              <w:t>This is the cost of reproducing the building at present construc</w:t>
-            </w:r>
-            <w:r>
-              <w:rPr>
-                <w:rFonts w:ascii="Times New Roman" w:eastAsia="Times New Roman" w:hAnsi="Times New Roman" w:cs="Times New Roman"/>
-                <w:sz w:val="24"/>
-                <w:szCs w:val="24"/>
-              </w:rPr>
-              <w:t>tion prices</w:t>
+              <w:t>This is the cost of reproducing the building at present construction prices</w:t>
             </w:r>
           </w:p>
         </w:tc>
@@ -6600,7 +6334,6 @@
                 <w:sz w:val="24"/>
                 <w:szCs w:val="24"/>
               </w:rPr>
-              <w:lastRenderedPageBreak/>
               <w:t>Insured Damages ('000 US$)</w:t>
             </w:r>
           </w:p>
@@ -6728,15 +6461,7 @@
                 <w:sz w:val="24"/>
                 <w:szCs w:val="24"/>
               </w:rPr>
-              <w:t xml:space="preserve">This is the total damage due </w:t>
-            </w:r>
-            <w:r>
-              <w:rPr>
-                <w:rFonts w:ascii="Times New Roman" w:eastAsia="Times New Roman" w:hAnsi="Times New Roman" w:cs="Times New Roman"/>
-                <w:sz w:val="24"/>
-                <w:szCs w:val="24"/>
-              </w:rPr>
-              <w:t>to the disaster</w:t>
+              <w:t>This is the total damage due to the disaster</w:t>
             </w:r>
           </w:p>
         </w:tc>
@@ -6927,6 +6652,7 @@
                 <w:sz w:val="24"/>
                 <w:szCs w:val="24"/>
               </w:rPr>
+              <w:lastRenderedPageBreak/>
               <w:t>Admin1 Code</w:t>
             </w:r>
           </w:p>
@@ -7404,7 +7130,6 @@
           <w:sz w:val="24"/>
           <w:szCs w:val="24"/>
         </w:rPr>
-        <w:lastRenderedPageBreak/>
         <w:t xml:space="preserve"> </w:t>
       </w:r>
       <w:r>
@@ -7446,13 +7171,6 @@
           <w:szCs w:val="24"/>
         </w:rPr>
         <w:tab/>
-      </w:r>
-      <w:r>
-        <w:rPr>
-          <w:rFonts w:ascii="Times New Roman" w:eastAsia="Times New Roman" w:hAnsi="Times New Roman" w:cs="Times New Roman"/>
-          <w:sz w:val="24"/>
-          <w:szCs w:val="24"/>
-        </w:rPr>
         <w:t xml:space="preserve">    </w:t>
       </w:r>
       <w:r>
@@ -7510,16 +7228,7 @@
           <w:sz w:val="24"/>
           <w:szCs w:val="24"/>
         </w:rPr>
-        <w:t>. Retrieved March 2022, from world.time.com: https://world.time.com/2013/11/11/the-philippines-is-the-most-storm-exposed-country-on-earth/?fbclid=IwAR1x</w:t>
-      </w:r>
-      <w:r>
-        <w:rPr>
-          <w:rFonts w:ascii="Times New Roman" w:eastAsia="Times New Roman" w:hAnsi="Times New Roman" w:cs="Times New Roman"/>
-          <w:color w:val="000000"/>
-          <w:sz w:val="24"/>
-          <w:szCs w:val="24"/>
-        </w:rPr>
-        <w:t>fQgQHZkgjZck_X9EBg_Jvj76wm7EL-I8OHJebNGkpLxIsEgHLxqPcrU</w:t>
+        <w:t>. Retrieved March 2022, from world.time.com: https://world.time.com/2013/11/11/the-philippines-is-the-most-storm-exposed-country-on-earth/?fbclid=IwAR1xfQgQHZkgjZck_X9EBg_Jvj76wm7EL-I8OHJebNGkpLxIsEgHLxqPcrU</w:t>
       </w:r>
     </w:p>
     <w:p>
@@ -7599,16 +7308,7 @@
           <w:sz w:val="24"/>
           <w:szCs w:val="24"/>
         </w:rPr>
-        <w:t>. Retrieved March 2022, from datapine.com: https://www.datapine.com/blog/data-analysis-methods-and-techniq</w:t>
-      </w:r>
-      <w:r>
-        <w:rPr>
-          <w:rFonts w:ascii="Times New Roman" w:eastAsia="Times New Roman" w:hAnsi="Times New Roman" w:cs="Times New Roman"/>
-          <w:color w:val="000000"/>
-          <w:sz w:val="24"/>
-          <w:szCs w:val="24"/>
-        </w:rPr>
-        <w:t>ues/</w:t>
+        <w:t>. Retrieved March 2022, from datapine.com: https://www.datapine.com/blog/data-analysis-methods-and-techniques/</w:t>
       </w:r>
     </w:p>
     <w:p>
@@ -7636,6 +7336,7 @@
           <w:sz w:val="24"/>
           <w:szCs w:val="24"/>
         </w:rPr>
+        <w:lastRenderedPageBreak/>
         <w:t xml:space="preserve">Centre for Research on the Epidemiology of Disasters. (2022). </w:t>
       </w:r>
       <w:r>
@@ -7683,16 +7384,7 @@
           <w:sz w:val="24"/>
           <w:szCs w:val="24"/>
         </w:rPr>
-        <w:t>Centre for Research on the Epidemiology of Disaste</w:t>
-      </w:r>
-      <w:r>
-        <w:rPr>
-          <w:rFonts w:ascii="Times New Roman" w:eastAsia="Times New Roman" w:hAnsi="Times New Roman" w:cs="Times New Roman"/>
-          <w:color w:val="000000"/>
-          <w:sz w:val="24"/>
-          <w:szCs w:val="24"/>
-        </w:rPr>
-        <w:t xml:space="preserve">rs. (n.d.). </w:t>
+        <w:t xml:space="preserve">Centre for Research on the Epidemiology of Disasters. (n.d.). </w:t>
       </w:r>
       <w:r>
         <w:rPr>
@@ -7838,16 +7530,7 @@
           <w:sz w:val="24"/>
           <w:szCs w:val="24"/>
         </w:rPr>
-        <w:t>. Retrieved March 2022, from knowledge4policy.ec.europa.eu: https://know</w:t>
-      </w:r>
-      <w:r>
-        <w:rPr>
-          <w:rFonts w:ascii="Times New Roman" w:eastAsia="Times New Roman" w:hAnsi="Times New Roman" w:cs="Times New Roman"/>
-          <w:color w:val="000000"/>
-          <w:sz w:val="24"/>
-          <w:szCs w:val="24"/>
-        </w:rPr>
-        <w:t>ledge4policy.ec.europa.eu/organisation/cred-centre-research-epidemiology-disasters_en</w:t>
+        <w:t>. Retrieved March 2022, from knowledge4policy.ec.europa.eu: https://knowledge4policy.ec.europa.eu/organisation/cred-centre-research-epidemiology-disasters_en</w:t>
       </w:r>
     </w:p>
     <w:p>
@@ -7875,7 +7558,6 @@
           <w:sz w:val="24"/>
           <w:szCs w:val="24"/>
         </w:rPr>
-        <w:lastRenderedPageBreak/>
         <w:t xml:space="preserve">globalgoals.org. (n.d.). </w:t>
       </w:r>
       <w:r>
@@ -7895,16 +7577,7 @@
           <w:sz w:val="24"/>
           <w:szCs w:val="24"/>
         </w:rPr>
-        <w:t>. Retrieved April 2022, from globalgoals.org: https://www.globalgoals.org/goals/11-sustainable-cities-and-commu</w:t>
-      </w:r>
-      <w:r>
-        <w:rPr>
-          <w:rFonts w:ascii="Times New Roman" w:eastAsia="Times New Roman" w:hAnsi="Times New Roman" w:cs="Times New Roman"/>
-          <w:color w:val="000000"/>
-          <w:sz w:val="24"/>
-          <w:szCs w:val="24"/>
-        </w:rPr>
-        <w:t>nities/</w:t>
+        <w:t>. Retrieved April 2022, from globalgoals.org: https://www.globalgoals.org/goals/11-sustainable-cities-and-communities/</w:t>
       </w:r>
     </w:p>
     <w:p>
@@ -7998,16 +7671,7 @@
           <w:sz w:val="24"/>
           <w:szCs w:val="24"/>
         </w:rPr>
-        <w:t>. Retrieved March 2022, from</w:t>
-      </w:r>
-      <w:r>
-        <w:rPr>
-          <w:rFonts w:ascii="Times New Roman" w:eastAsia="Times New Roman" w:hAnsi="Times New Roman" w:cs="Times New Roman"/>
-          <w:color w:val="000000"/>
-          <w:sz w:val="24"/>
-          <w:szCs w:val="24"/>
-        </w:rPr>
-        <w:t xml:space="preserve"> ibm.com: https://www.ibm.com/cloud/learn/exploratory-data-analysis</w:t>
+        <w:t>. Retrieved March 2022, from ibm.com: https://www.ibm.com/cloud/learn/exploratory-data-analysis</w:t>
       </w:r>
     </w:p>
     <w:p>
@@ -8035,16 +7699,8 @@
           <w:sz w:val="24"/>
           <w:szCs w:val="24"/>
         </w:rPr>
-        <w:t>National Research Council, Division on Earth and Life Studies, Commission on Geosciences - Environment and Resources, U.S. National Committee for the Decade for Natural Disaster Reduction.</w:t>
-      </w:r>
-      <w:r>
-        <w:rPr>
-          <w:rFonts w:ascii="Times New Roman" w:eastAsia="Times New Roman" w:hAnsi="Times New Roman" w:cs="Times New Roman"/>
-          <w:color w:val="000000"/>
-          <w:sz w:val="24"/>
-          <w:szCs w:val="24"/>
-        </w:rPr>
-        <w:t xml:space="preserve"> (1991). </w:t>
+        <w:lastRenderedPageBreak/>
+        <w:t xml:space="preserve">National Research Council, Division on Earth and Life Studies, Commission on Geosciences - Environment and Resources, U.S. National Committee for the Decade for Natural Disaster Reduction. (1991). </w:t>
       </w:r>
       <w:r>
         <w:rPr>
@@ -8101,17 +7757,7 @@
           <w:sz w:val="24"/>
           <w:szCs w:val="24"/>
         </w:rPr>
-        <w:t xml:space="preserve">Examining the Philippines’ </w:t>
-      </w:r>
-      <w:r>
-        <w:rPr>
-          <w:rFonts w:ascii="Times New Roman" w:eastAsia="Times New Roman" w:hAnsi="Times New Roman" w:cs="Times New Roman"/>
-          <w:i/>
-          <w:color w:val="000000"/>
-          <w:sz w:val="24"/>
-          <w:szCs w:val="24"/>
-        </w:rPr>
-        <w:t>Disaster Risk Reduction and Management System</w:t>
+        <w:t>Examining the Philippines’ Disaster Risk Reduction and Management System</w:t>
       </w:r>
       <w:r>
         <w:rPr>
@@ -8158,35 +7804,16 @@
           <w:sz w:val="24"/>
           <w:szCs w:val="24"/>
         </w:rPr>
-        <w:t>The Huma</w:t>
-      </w:r>
-      <w:r>
-        <w:rPr>
-          <w:rFonts w:ascii="Times New Roman" w:eastAsia="Times New Roman" w:hAnsi="Times New Roman" w:cs="Times New Roman"/>
-          <w:i/>
+        <w:t>The Humanitarian Data Exchange (HDX)</w:t>
+      </w:r>
+      <w:r>
+        <w:rPr>
+          <w:rFonts w:ascii="Times New Roman" w:eastAsia="Times New Roman" w:hAnsi="Times New Roman" w:cs="Times New Roman"/>
           <w:color w:val="000000"/>
           <w:sz w:val="24"/>
           <w:szCs w:val="24"/>
         </w:rPr>
-        <w:t>nitarian Data Exchange (HDX)</w:t>
-      </w:r>
-      <w:r>
-        <w:rPr>
-          <w:rFonts w:ascii="Times New Roman" w:eastAsia="Times New Roman" w:hAnsi="Times New Roman" w:cs="Times New Roman"/>
-          <w:color w:val="000000"/>
-          <w:sz w:val="24"/>
-          <w:szCs w:val="24"/>
-        </w:rPr>
-        <w:t>. Retrieved March 2022, from Sustainable Development Goals Helpdesk: https://sdghelpdesk.unescap.org/node/1086#:~:text=The%20Humanitarian%20Data%20Exchange%20(HDX)%20is%20an%20open%20platform%20for,over%20200%20countries%20and%2</w:t>
-      </w:r>
-      <w:r>
-        <w:rPr>
-          <w:rFonts w:ascii="Times New Roman" w:eastAsia="Times New Roman" w:hAnsi="Times New Roman" w:cs="Times New Roman"/>
-          <w:color w:val="000000"/>
-          <w:sz w:val="24"/>
-          <w:szCs w:val="24"/>
-        </w:rPr>
-        <w:t>0territories.</w:t>
+        <w:t>. Retrieved March 2022, from Sustainable Development Goals Helpdesk: https://sdghelpdesk.unescap.org/node/1086#:~:text=The%20Humanitarian%20Data%20Exchange%20(HDX)%20is%20an%20open%20platform%20for,over%20200%20countries%20and%20territories.</w:t>
       </w:r>
     </w:p>
     <w:p>
@@ -8214,7 +7841,6 @@
           <w:sz w:val="24"/>
           <w:szCs w:val="24"/>
         </w:rPr>
-        <w:lastRenderedPageBreak/>
         <w:t xml:space="preserve">United Nations. (n.d.). </w:t>
       </w:r>
       <w:r>
@@ -8281,16 +7907,7 @@
           <w:sz w:val="24"/>
           <w:szCs w:val="24"/>
         </w:rPr>
-        <w:t>. Retri</w:t>
-      </w:r>
-      <w:r>
-        <w:rPr>
-          <w:rFonts w:ascii="Times New Roman" w:eastAsia="Times New Roman" w:hAnsi="Times New Roman" w:cs="Times New Roman"/>
-          <w:color w:val="000000"/>
-          <w:sz w:val="24"/>
-          <w:szCs w:val="24"/>
-        </w:rPr>
-        <w:t>eved March 2022, from wunderground.com: https://www.wunderground.com/prepare/hurricane-typhoon?fbclid=IwAR33lsq6x66YI-9NFX94Ofy8jgC2TwH9gT__W9AItLA8P2pWyBJmnoYTM1w</w:t>
+        <w:t>. Retrieved March 2022, from wunderground.com: https://www.wunderground.com/prepare/hurricane-typhoon?fbclid=IwAR33lsq6x66YI-9NFX94Ofy8jgC2TwH9gT__W9AItLA8P2pWyBJmnoYTM1w</w:t>
       </w:r>
     </w:p>
     <w:p>

</xml_diff>

<commit_message>
Added in Phil & US data set table
</commit_message>
<xml_diff>
--- a/EDA to Typhoon Mitigation and Response Framework (TMRF) Project Proposal.docx
+++ b/EDA to Typhoon Mitigation and Response Framework (TMRF) Project Proposal.docx
@@ -954,6 +954,14 @@
         <w:t xml:space="preserve"> </w:t>
         <w:tab/>
       </w:r>
+      <w:sdt>
+        <w:sdtPr>
+          <w:tag w:val="goog_rdk_0"/>
+        </w:sdtPr>
+        <w:sdtContent>
+          <w:commentRangeStart w:id="0"/>
+        </w:sdtContent>
+      </w:sdt>
       <w:r>
         <w:rPr>
           <w:rFonts w:ascii="Times New Roman" w:cs="Times New Roman" w:eastAsia="Times New Roman" w:hAnsi="Times New Roman"/>
@@ -962,6 +970,10 @@
           <w:rtl w:val="0"/>
         </w:rPr>
         <w:t xml:space="preserve">1. Determine the typhoon(s) from 2019 that brought the greatest number of casualties to the municipality in the Philippines.</w:t>
+      </w:r>
+      <w:commentRangeEnd w:id="0"/>
+      <w:r>
+        <w:commentReference w:id="0"/>
       </w:r>
       <w:r>
         <w:rPr>
@@ -990,6 +1002,14 @@
         <w:t xml:space="preserve"> </w:t>
         <w:tab/>
       </w:r>
+      <w:sdt>
+        <w:sdtPr>
+          <w:tag w:val="goog_rdk_1"/>
+        </w:sdtPr>
+        <w:sdtContent>
+          <w:commentRangeStart w:id="1"/>
+        </w:sdtContent>
+      </w:sdt>
       <w:r>
         <w:rPr>
           <w:rFonts w:ascii="Times New Roman" w:cs="Times New Roman" w:eastAsia="Times New Roman" w:hAnsi="Times New Roman"/>
@@ -1017,6 +1037,15 @@
           <w:rtl w:val="0"/>
         </w:rPr>
         <w:t xml:space="preserve">Acquire the data about the municipalities who had the greatest and least number of affected families, individuals per typhoon.</w:t>
+      </w:r>
+      <w:commentRangeEnd w:id="1"/>
+      <w:r>
+        <w:commentReference w:id="1"/>
+      </w:r>
+      <w:r>
+        <w:rPr>
+          <w:rtl w:val="0"/>
+        </w:rPr>
       </w:r>
     </w:p>
     <w:p>
@@ -1037,7 +1066,32 @@
           <w:rtl w:val="0"/>
         </w:rPr>
         <w:tab/>
+      </w:r>
+      <w:sdt>
+        <w:sdtPr>
+          <w:tag w:val="goog_rdk_2"/>
+        </w:sdtPr>
+        <w:sdtContent>
+          <w:commentRangeStart w:id="2"/>
+        </w:sdtContent>
+      </w:sdt>
+      <w:r>
+        <w:rPr>
+          <w:rFonts w:ascii="Times New Roman" w:cs="Times New Roman" w:eastAsia="Times New Roman" w:hAnsi="Times New Roman"/>
+          <w:sz w:val="24"/>
+          <w:szCs w:val="24"/>
+          <w:rtl w:val="0"/>
+        </w:rPr>
         <w:t xml:space="preserve">3. Get the information that shows the municipality(s) who were most affected by typhoons from the year 2019. </w:t>
+      </w:r>
+      <w:commentRangeEnd w:id="2"/>
+      <w:r>
+        <w:commentReference w:id="2"/>
+      </w:r>
+      <w:r>
+        <w:rPr>
+          <w:rtl w:val="0"/>
+        </w:rPr>
       </w:r>
     </w:p>
     <w:p>
@@ -1082,9 +1136,34 @@
           <w:rtl w:val="0"/>
         </w:rPr>
         <w:t xml:space="preserve">  </w:t>
+      </w:r>
+      <w:sdt>
+        <w:sdtPr>
+          <w:tag w:val="goog_rdk_3"/>
+        </w:sdtPr>
+        <w:sdtContent>
+          <w:commentRangeStart w:id="3"/>
+        </w:sdtContent>
+      </w:sdt>
+      <w:r>
+        <w:rPr>
+          <w:rFonts w:ascii="Times New Roman" w:cs="Times New Roman" w:eastAsia="Times New Roman" w:hAnsi="Times New Roman"/>
+          <w:sz w:val="24"/>
+          <w:szCs w:val="24"/>
+          <w:rtl w:val="0"/>
+        </w:rPr>
         <w:tab/>
         <w:t xml:space="preserve">1. Determine the typhoon(s) from 2000-2022 that brought the greatest number of casualties to the different locations in America.</w:t>
       </w:r>
+      <w:commentRangeEnd w:id="3"/>
+      <w:r>
+        <w:commentReference w:id="3"/>
+      </w:r>
+      <w:r>
+        <w:rPr>
+          <w:rtl w:val="0"/>
+        </w:rPr>
+      </w:r>
     </w:p>
     <w:p>
       <w:pPr>
@@ -1105,7 +1184,32 @@
         </w:rPr>
         <w:t xml:space="preserve"> </w:t>
         <w:tab/>
+      </w:r>
+      <w:sdt>
+        <w:sdtPr>
+          <w:tag w:val="goog_rdk_4"/>
+        </w:sdtPr>
+        <w:sdtContent>
+          <w:commentRangeStart w:id="4"/>
+        </w:sdtContent>
+      </w:sdt>
+      <w:r>
+        <w:rPr>
+          <w:rFonts w:ascii="Times New Roman" w:cs="Times New Roman" w:eastAsia="Times New Roman" w:hAnsi="Times New Roman"/>
+          <w:sz w:val="24"/>
+          <w:szCs w:val="24"/>
+          <w:rtl w:val="0"/>
+        </w:rPr>
         <w:t xml:space="preserve">2. Acquire the data about the location(s) who had the greatest and least number of affected families, individuals per typhoon.</w:t>
+      </w:r>
+      <w:commentRangeEnd w:id="4"/>
+      <w:r>
+        <w:commentReference w:id="4"/>
+      </w:r>
+      <w:r>
+        <w:rPr>
+          <w:rtl w:val="0"/>
+        </w:rPr>
       </w:r>
     </w:p>
     <w:p>
@@ -1126,7 +1230,32 @@
           <w:rtl w:val="0"/>
         </w:rPr>
         <w:tab/>
+      </w:r>
+      <w:sdt>
+        <w:sdtPr>
+          <w:tag w:val="goog_rdk_5"/>
+        </w:sdtPr>
+        <w:sdtContent>
+          <w:commentRangeStart w:id="5"/>
+        </w:sdtContent>
+      </w:sdt>
+      <w:r>
+        <w:rPr>
+          <w:rFonts w:ascii="Times New Roman" w:cs="Times New Roman" w:eastAsia="Times New Roman" w:hAnsi="Times New Roman"/>
+          <w:sz w:val="24"/>
+          <w:szCs w:val="24"/>
+          <w:rtl w:val="0"/>
+        </w:rPr>
         <w:t xml:space="preserve">3. Get the information that shows the location(s) who were most affected by typhoons from the year 2000-2022.</w:t>
+      </w:r>
+      <w:commentRangeEnd w:id="5"/>
+      <w:r>
+        <w:commentReference w:id="5"/>
+      </w:r>
+      <w:r>
+        <w:rPr>
+          <w:rtl w:val="0"/>
+        </w:rPr>
       </w:r>
     </w:p>
     <w:p>
@@ -1139,6 +1268,14 @@
           <w:szCs w:val="24"/>
         </w:rPr>
       </w:pPr>
+      <w:sdt>
+        <w:sdtPr>
+          <w:tag w:val="goog_rdk_6"/>
+        </w:sdtPr>
+        <w:sdtContent>
+          <w:commentRangeStart w:id="6"/>
+        </w:sdtContent>
+      </w:sdt>
       <w:r>
         <w:rPr>
           <w:rFonts w:ascii="Times New Roman" w:cs="Times New Roman" w:eastAsia="Times New Roman" w:hAnsi="Times New Roman"/>
@@ -1147,6 +1284,15 @@
           <w:rtl w:val="0"/>
         </w:rPr>
         <w:t xml:space="preserve">The main objective of this analysis would be to obtain the data which will determine the municipality(s) from the Philippines and location(s) from America who had the most successful response and mitigation plan to typhoons. Their planning systems would be analyzed by the researchers to find what things the current plans of the Philippine Government are lacking in terms of typhoon disaster response plans compared to that of America.</w:t>
+      </w:r>
+      <w:commentRangeEnd w:id="6"/>
+      <w:r>
+        <w:commentReference w:id="6"/>
+      </w:r>
+      <w:r>
+        <w:rPr>
+          <w:rtl w:val="0"/>
+        </w:rPr>
       </w:r>
     </w:p>
     <w:p>
@@ -2133,6 +2279,7 @@
           <w:rtl w:val="0"/>
         </w:rPr>
         <w:t xml:space="preserve">Data Analysis and Coding</w:t>
+        <w:br w:type="textWrapping"/>
       </w:r>
     </w:p>
     <w:p>
@@ -3913,7 +4060,7 @@
           <w:szCs w:val="24"/>
           <w:rtl w:val="0"/>
         </w:rPr>
-        <w:t xml:space="preserve">Events Database (EM-DAT) in America 2019-2022</w:t>
+        <w:t xml:space="preserve">Events Database (EM-DAT) in America 2000-2022</w:t>
       </w:r>
     </w:p>
     <w:tbl>
@@ -4749,6 +4896,7 @@
       <w:tr>
         <w:trPr>
           <w:cantSplit w:val="0"/>
+          <w:trHeight w:val="521.953125" w:hRule="atLeast"/>
           <w:tblHeader w:val="0"/>
         </w:trPr>
         <w:tc>
@@ -6701,7 +6849,7 @@
           <w:szCs w:val="24"/>
         </w:rPr>
       </w:pPr>
-      <w:hyperlink r:id="rId7">
+      <w:hyperlink r:id="rId9">
         <w:r>
           <w:rPr>
             <w:rFonts w:ascii="Times New Roman" w:cs="Times New Roman" w:eastAsia="Times New Roman" w:hAnsi="Times New Roman"/>
@@ -7652,9 +7800,9 @@
       </w:r>
     </w:p>
     <w:sectPr>
-      <w:headerReference r:id="rId8" w:type="default"/>
-      <w:headerReference r:id="rId9" w:type="first"/>
-      <w:footerReference r:id="rId10" w:type="first"/>
+      <w:headerReference r:id="rId10" w:type="default"/>
+      <w:headerReference r:id="rId11" w:type="first"/>
+      <w:footerReference r:id="rId12" w:type="first"/>
       <w:pgSz w:h="15840" w:w="12240" w:orient="portrait"/>
       <w:pgMar w:bottom="1440" w:top="1440" w:left="1440" w:right="1440" w:header="706" w:footer="706"/>
       <w:pgNumType w:start="1"/>
@@ -7662,6 +7810,380 @@
     </w:sectPr>
   </w:body>
 </w:document>
+</file>
+
+<file path=word/comments.xml><?xml version="1.0" encoding="utf-8"?>
+<w:comments xmlns:mc="http://schemas.openxmlformats.org/markup-compatibility/2006" xmlns:o="urn:schemas-microsoft-com:office:office" xmlns:r="http://schemas.openxmlformats.org/officeDocument/2006/relationships" xmlns:m="http://schemas.openxmlformats.org/officeDocument/2006/math" xmlns:v="urn:schemas-microsoft-com:vml" xmlns:wp="http://schemas.openxmlformats.org/drawingml/2006/wordprocessingDrawing" xmlns:w10="urn:schemas-microsoft-com:office:word" xmlns:w="http://schemas.openxmlformats.org/wordprocessingml/2006/main" xmlns:wne="http://schemas.microsoft.com/office/word/2006/wordml" xmlns:sl="http://schemas.openxmlformats.org/schemaLibrary/2006/main" xmlns:a="http://schemas.openxmlformats.org/drawingml/2006/main" xmlns:pic="http://schemas.openxmlformats.org/drawingml/2006/picture" xmlns:c="http://schemas.openxmlformats.org/drawingml/2006/chart" xmlns:lc="http://schemas.openxmlformats.org/drawingml/2006/lockedCanvas" xmlns:dgm="http://schemas.openxmlformats.org/drawingml/2006/diagram" xmlns:wps="http://schemas.microsoft.com/office/word/2010/wordprocessingShape" xmlns:wpg="http://schemas.microsoft.com/office/word/2010/wordprocessingGroup" xmlns:w14="http://schemas.microsoft.com/office/word/2010/wordml" xmlns:w15="http://schemas.microsoft.com/office/word/2012/wordml">
+  <w:comment w:author="Gabriel Edrian Alvaro" w:id="6" w:date="2022-05-05T08:06:07Z">
+    <w:p>
+      <w:pPr>
+        <w:keepNext w:val="0"/>
+        <w:keepLines w:val="0"/>
+        <w:pageBreakBefore w:val="0"/>
+        <w:widowControl w:val="0"/>
+        <w:pBdr>
+          <w:top w:space="0" w:sz="0" w:val="nil"/>
+          <w:left w:space="0" w:sz="0" w:val="nil"/>
+          <w:bottom w:space="0" w:sz="0" w:val="nil"/>
+          <w:right w:space="0" w:sz="0" w:val="nil"/>
+          <w:between w:space="0" w:sz="0" w:val="nil"/>
+        </w:pBdr>
+        <w:shd w:fill="auto" w:val="clear"/>
+        <w:spacing w:after="0" w:before="0" w:line="240" w:lineRule="auto"/>
+        <w:ind w:left="0" w:right="0" w:firstLine="0"/>
+        <w:jc w:val="left"/>
+        <w:rPr>
+          <w:rFonts w:ascii="Arial" w:cs="Arial" w:eastAsia="Arial" w:hAnsi="Arial"/>
+          <w:b w:val="0"/>
+          <w:i w:val="0"/>
+          <w:smallCaps w:val="0"/>
+          <w:strike w:val="0"/>
+          <w:color w:val="000000"/>
+          <w:sz w:val="22"/>
+          <w:szCs w:val="22"/>
+          <w:u w:val="none"/>
+          <w:shd w:fill="auto" w:val="clear"/>
+          <w:vertAlign w:val="baseline"/>
+        </w:rPr>
+      </w:pPr>
+      <w:r>
+        <w:rPr>
+          <w:rFonts w:ascii="Arial" w:cs="Arial" w:eastAsia="Arial" w:hAnsi="Arial"/>
+          <w:b w:val="0"/>
+          <w:i w:val="0"/>
+          <w:smallCaps w:val="0"/>
+          <w:strike w:val="0"/>
+          <w:color w:val="000000"/>
+          <w:sz w:val="22"/>
+          <w:szCs w:val="22"/>
+          <w:u w:val="none"/>
+          <w:shd w:fill="auto" w:val="clear"/>
+          <w:vertAlign w:val="baseline"/>
+          <w:rtl w:val="0"/>
+        </w:rPr>
+        <w:t xml:space="preserve">All individuals</w:t>
+      </w:r>
+    </w:p>
+  </w:comment>
+  <w:comment w:author="Gabriel Edrian Alvaro" w:id="1" w:date="2022-05-05T08:04:43Z">
+    <w:p>
+      <w:pPr>
+        <w:keepNext w:val="0"/>
+        <w:keepLines w:val="0"/>
+        <w:pageBreakBefore w:val="0"/>
+        <w:widowControl w:val="0"/>
+        <w:pBdr>
+          <w:top w:space="0" w:sz="0" w:val="nil"/>
+          <w:left w:space="0" w:sz="0" w:val="nil"/>
+          <w:bottom w:space="0" w:sz="0" w:val="nil"/>
+          <w:right w:space="0" w:sz="0" w:val="nil"/>
+          <w:between w:space="0" w:sz="0" w:val="nil"/>
+        </w:pBdr>
+        <w:shd w:fill="auto" w:val="clear"/>
+        <w:spacing w:after="0" w:before="0" w:line="240" w:lineRule="auto"/>
+        <w:ind w:left="0" w:right="0" w:firstLine="0"/>
+        <w:jc w:val="left"/>
+        <w:rPr>
+          <w:rFonts w:ascii="Arial" w:cs="Arial" w:eastAsia="Arial" w:hAnsi="Arial"/>
+          <w:b w:val="0"/>
+          <w:i w:val="0"/>
+          <w:smallCaps w:val="0"/>
+          <w:strike w:val="0"/>
+          <w:color w:val="000000"/>
+          <w:sz w:val="22"/>
+          <w:szCs w:val="22"/>
+          <w:u w:val="none"/>
+          <w:shd w:fill="auto" w:val="clear"/>
+          <w:vertAlign w:val="baseline"/>
+        </w:rPr>
+      </w:pPr>
+      <w:r>
+        <w:rPr>
+          <w:rFonts w:ascii="Arial" w:cs="Arial" w:eastAsia="Arial" w:hAnsi="Arial"/>
+          <w:b w:val="0"/>
+          <w:i w:val="0"/>
+          <w:smallCaps w:val="0"/>
+          <w:strike w:val="0"/>
+          <w:color w:val="000000"/>
+          <w:sz w:val="22"/>
+          <w:szCs w:val="22"/>
+          <w:u w:val="none"/>
+          <w:shd w:fill="auto" w:val="clear"/>
+          <w:vertAlign w:val="baseline"/>
+          <w:rtl w:val="0"/>
+        </w:rPr>
+        <w:t xml:space="preserve">Japs</w:t>
+      </w:r>
+    </w:p>
+  </w:comment>
+  <w:comment w:author="Gabriel Edrian Alvaro" w:id="3" w:date="2022-05-05T08:04:57Z">
+    <w:p>
+      <w:pPr>
+        <w:keepNext w:val="0"/>
+        <w:keepLines w:val="0"/>
+        <w:pageBreakBefore w:val="0"/>
+        <w:widowControl w:val="0"/>
+        <w:pBdr>
+          <w:top w:space="0" w:sz="0" w:val="nil"/>
+          <w:left w:space="0" w:sz="0" w:val="nil"/>
+          <w:bottom w:space="0" w:sz="0" w:val="nil"/>
+          <w:right w:space="0" w:sz="0" w:val="nil"/>
+          <w:between w:space="0" w:sz="0" w:val="nil"/>
+        </w:pBdr>
+        <w:shd w:fill="auto" w:val="clear"/>
+        <w:spacing w:after="0" w:before="0" w:line="240" w:lineRule="auto"/>
+        <w:ind w:left="0" w:right="0" w:firstLine="0"/>
+        <w:jc w:val="left"/>
+        <w:rPr>
+          <w:rFonts w:ascii="Arial" w:cs="Arial" w:eastAsia="Arial" w:hAnsi="Arial"/>
+          <w:b w:val="0"/>
+          <w:i w:val="0"/>
+          <w:smallCaps w:val="0"/>
+          <w:strike w:val="0"/>
+          <w:color w:val="000000"/>
+          <w:sz w:val="22"/>
+          <w:szCs w:val="22"/>
+          <w:u w:val="none"/>
+          <w:shd w:fill="auto" w:val="clear"/>
+          <w:vertAlign w:val="baseline"/>
+        </w:rPr>
+      </w:pPr>
+      <w:r>
+        <w:rPr>
+          <w:rFonts w:ascii="Arial" w:cs="Arial" w:eastAsia="Arial" w:hAnsi="Arial"/>
+          <w:b w:val="0"/>
+          <w:i w:val="0"/>
+          <w:smallCaps w:val="0"/>
+          <w:strike w:val="0"/>
+          <w:color w:val="000000"/>
+          <w:sz w:val="22"/>
+          <w:szCs w:val="22"/>
+          <w:u w:val="none"/>
+          <w:shd w:fill="auto" w:val="clear"/>
+          <w:vertAlign w:val="baseline"/>
+          <w:rtl w:val="0"/>
+        </w:rPr>
+        <w:t xml:space="preserve">Marian</w:t>
+      </w:r>
+    </w:p>
+  </w:comment>
+  <w:comment w:author="Gabriel Edrian Alvaro" w:id="4" w:date="2022-05-05T08:05:06Z">
+    <w:p>
+      <w:pPr>
+        <w:keepNext w:val="0"/>
+        <w:keepLines w:val="0"/>
+        <w:pageBreakBefore w:val="0"/>
+        <w:widowControl w:val="0"/>
+        <w:pBdr>
+          <w:top w:space="0" w:sz="0" w:val="nil"/>
+          <w:left w:space="0" w:sz="0" w:val="nil"/>
+          <w:bottom w:space="0" w:sz="0" w:val="nil"/>
+          <w:right w:space="0" w:sz="0" w:val="nil"/>
+          <w:between w:space="0" w:sz="0" w:val="nil"/>
+        </w:pBdr>
+        <w:shd w:fill="auto" w:val="clear"/>
+        <w:spacing w:after="0" w:before="0" w:line="240" w:lineRule="auto"/>
+        <w:ind w:left="0" w:right="0" w:firstLine="0"/>
+        <w:jc w:val="left"/>
+        <w:rPr>
+          <w:rFonts w:ascii="Arial" w:cs="Arial" w:eastAsia="Arial" w:hAnsi="Arial"/>
+          <w:b w:val="0"/>
+          <w:i w:val="0"/>
+          <w:smallCaps w:val="0"/>
+          <w:strike w:val="0"/>
+          <w:color w:val="000000"/>
+          <w:sz w:val="22"/>
+          <w:szCs w:val="22"/>
+          <w:u w:val="none"/>
+          <w:shd w:fill="auto" w:val="clear"/>
+          <w:vertAlign w:val="baseline"/>
+        </w:rPr>
+      </w:pPr>
+      <w:r>
+        <w:rPr>
+          <w:rFonts w:ascii="Arial" w:cs="Arial" w:eastAsia="Arial" w:hAnsi="Arial"/>
+          <w:b w:val="0"/>
+          <w:i w:val="0"/>
+          <w:smallCaps w:val="0"/>
+          <w:strike w:val="0"/>
+          <w:color w:val="000000"/>
+          <w:sz w:val="22"/>
+          <w:szCs w:val="22"/>
+          <w:u w:val="none"/>
+          <w:shd w:fill="auto" w:val="clear"/>
+          <w:vertAlign w:val="baseline"/>
+          <w:rtl w:val="0"/>
+        </w:rPr>
+        <w:t xml:space="preserve">Gab</w:t>
+      </w:r>
+    </w:p>
+  </w:comment>
+  <w:comment w:author="Gabriel Edrian Alvaro" w:id="2" w:date="2022-05-05T08:04:51Z">
+    <w:p>
+      <w:pPr>
+        <w:keepNext w:val="0"/>
+        <w:keepLines w:val="0"/>
+        <w:pageBreakBefore w:val="0"/>
+        <w:widowControl w:val="0"/>
+        <w:pBdr>
+          <w:top w:space="0" w:sz="0" w:val="nil"/>
+          <w:left w:space="0" w:sz="0" w:val="nil"/>
+          <w:bottom w:space="0" w:sz="0" w:val="nil"/>
+          <w:right w:space="0" w:sz="0" w:val="nil"/>
+          <w:between w:space="0" w:sz="0" w:val="nil"/>
+        </w:pBdr>
+        <w:shd w:fill="auto" w:val="clear"/>
+        <w:spacing w:after="0" w:before="0" w:line="240" w:lineRule="auto"/>
+        <w:ind w:left="0" w:right="0" w:firstLine="0"/>
+        <w:jc w:val="left"/>
+        <w:rPr>
+          <w:rFonts w:ascii="Arial" w:cs="Arial" w:eastAsia="Arial" w:hAnsi="Arial"/>
+          <w:b w:val="0"/>
+          <w:i w:val="0"/>
+          <w:smallCaps w:val="0"/>
+          <w:strike w:val="0"/>
+          <w:color w:val="000000"/>
+          <w:sz w:val="22"/>
+          <w:szCs w:val="22"/>
+          <w:u w:val="none"/>
+          <w:shd w:fill="auto" w:val="clear"/>
+          <w:vertAlign w:val="baseline"/>
+        </w:rPr>
+      </w:pPr>
+      <w:r>
+        <w:rPr>
+          <w:rFonts w:ascii="Arial" w:cs="Arial" w:eastAsia="Arial" w:hAnsi="Arial"/>
+          <w:b w:val="0"/>
+          <w:i w:val="0"/>
+          <w:smallCaps w:val="0"/>
+          <w:strike w:val="0"/>
+          <w:color w:val="000000"/>
+          <w:sz w:val="22"/>
+          <w:szCs w:val="22"/>
+          <w:u w:val="none"/>
+          <w:shd w:fill="auto" w:val="clear"/>
+          <w:vertAlign w:val="baseline"/>
+          <w:rtl w:val="0"/>
+        </w:rPr>
+        <w:t xml:space="preserve">CJ</w:t>
+      </w:r>
+    </w:p>
+  </w:comment>
+  <w:comment w:author="Gabriel Edrian Alvaro" w:id="5" w:date="2022-05-05T08:05:16Z">
+    <w:p>
+      <w:pPr>
+        <w:keepNext w:val="0"/>
+        <w:keepLines w:val="0"/>
+        <w:pageBreakBefore w:val="0"/>
+        <w:widowControl w:val="0"/>
+        <w:pBdr>
+          <w:top w:space="0" w:sz="0" w:val="nil"/>
+          <w:left w:space="0" w:sz="0" w:val="nil"/>
+          <w:bottom w:space="0" w:sz="0" w:val="nil"/>
+          <w:right w:space="0" w:sz="0" w:val="nil"/>
+          <w:between w:space="0" w:sz="0" w:val="nil"/>
+        </w:pBdr>
+        <w:shd w:fill="auto" w:val="clear"/>
+        <w:spacing w:after="0" w:before="0" w:line="240" w:lineRule="auto"/>
+        <w:ind w:left="0" w:right="0" w:firstLine="0"/>
+        <w:jc w:val="left"/>
+        <w:rPr>
+          <w:rFonts w:ascii="Arial" w:cs="Arial" w:eastAsia="Arial" w:hAnsi="Arial"/>
+          <w:b w:val="0"/>
+          <w:i w:val="0"/>
+          <w:smallCaps w:val="0"/>
+          <w:strike w:val="0"/>
+          <w:color w:val="000000"/>
+          <w:sz w:val="22"/>
+          <w:szCs w:val="22"/>
+          <w:u w:val="none"/>
+          <w:shd w:fill="auto" w:val="clear"/>
+          <w:vertAlign w:val="baseline"/>
+        </w:rPr>
+      </w:pPr>
+      <w:r>
+        <w:rPr>
+          <w:rFonts w:ascii="Arial" w:cs="Arial" w:eastAsia="Arial" w:hAnsi="Arial"/>
+          <w:b w:val="0"/>
+          <w:i w:val="0"/>
+          <w:smallCaps w:val="0"/>
+          <w:strike w:val="0"/>
+          <w:color w:val="000000"/>
+          <w:sz w:val="22"/>
+          <w:szCs w:val="22"/>
+          <w:u w:val="none"/>
+          <w:shd w:fill="auto" w:val="clear"/>
+          <w:vertAlign w:val="baseline"/>
+          <w:rtl w:val="0"/>
+        </w:rPr>
+        <w:t xml:space="preserve">Japs</w:t>
+      </w:r>
+    </w:p>
+  </w:comment>
+  <w:comment w:author="Gabriel Edrian Alvaro" w:id="0" w:date="2022-05-05T08:04:36Z">
+    <w:p>
+      <w:pPr>
+        <w:keepNext w:val="0"/>
+        <w:keepLines w:val="0"/>
+        <w:pageBreakBefore w:val="0"/>
+        <w:widowControl w:val="0"/>
+        <w:pBdr>
+          <w:top w:space="0" w:sz="0" w:val="nil"/>
+          <w:left w:space="0" w:sz="0" w:val="nil"/>
+          <w:bottom w:space="0" w:sz="0" w:val="nil"/>
+          <w:right w:space="0" w:sz="0" w:val="nil"/>
+          <w:between w:space="0" w:sz="0" w:val="nil"/>
+        </w:pBdr>
+        <w:shd w:fill="auto" w:val="clear"/>
+        <w:spacing w:after="0" w:before="0" w:line="240" w:lineRule="auto"/>
+        <w:ind w:left="0" w:right="0" w:firstLine="0"/>
+        <w:jc w:val="left"/>
+        <w:rPr>
+          <w:rFonts w:ascii="Arial" w:cs="Arial" w:eastAsia="Arial" w:hAnsi="Arial"/>
+          <w:b w:val="0"/>
+          <w:i w:val="0"/>
+          <w:smallCaps w:val="0"/>
+          <w:strike w:val="0"/>
+          <w:color w:val="000000"/>
+          <w:sz w:val="22"/>
+          <w:szCs w:val="22"/>
+          <w:u w:val="none"/>
+          <w:shd w:fill="auto" w:val="clear"/>
+          <w:vertAlign w:val="baseline"/>
+        </w:rPr>
+      </w:pPr>
+      <w:r>
+        <w:rPr>
+          <w:rFonts w:ascii="Arial" w:cs="Arial" w:eastAsia="Arial" w:hAnsi="Arial"/>
+          <w:b w:val="0"/>
+          <w:i w:val="0"/>
+          <w:smallCaps w:val="0"/>
+          <w:strike w:val="0"/>
+          <w:color w:val="000000"/>
+          <w:sz w:val="22"/>
+          <w:szCs w:val="22"/>
+          <w:u w:val="none"/>
+          <w:shd w:fill="auto" w:val="clear"/>
+          <w:vertAlign w:val="baseline"/>
+          <w:rtl w:val="0"/>
+        </w:rPr>
+        <w:t xml:space="preserve">Gab</w:t>
+      </w:r>
+    </w:p>
+  </w:comment>
+</w:comments>
+</file>
+
+<file path=word/commentsExtended.xml><?xml version="1.0" encoding="utf-8"?>
+<w15:commentsEx xmlns:mc="http://schemas.openxmlformats.org/markup-compatibility/2006" xmlns:o="urn:schemas-microsoft-com:office:office" xmlns:r="http://schemas.openxmlformats.org/officeDocument/2006/relationships" xmlns:m="http://schemas.openxmlformats.org/officeDocument/2006/math" xmlns:v="urn:schemas-microsoft-com:vml" xmlns:wp="http://schemas.openxmlformats.org/drawingml/2006/wordprocessingDrawing" xmlns:w10="urn:schemas-microsoft-com:office:word" xmlns:w="http://schemas.openxmlformats.org/wordprocessingml/2006/main" xmlns:wne="http://schemas.microsoft.com/office/word/2006/wordml" xmlns:sl="http://schemas.openxmlformats.org/schemaLibrary/2006/main" xmlns:a="http://schemas.openxmlformats.org/drawingml/2006/main" xmlns:pic="http://schemas.openxmlformats.org/drawingml/2006/picture" xmlns:c="http://schemas.openxmlformats.org/drawingml/2006/chart" xmlns:lc="http://schemas.openxmlformats.org/drawingml/2006/lockedCanvas" xmlns:dgm="http://schemas.openxmlformats.org/drawingml/2006/diagram" xmlns:wps="http://schemas.microsoft.com/office/word/2010/wordprocessingShape" xmlns:wpg="http://schemas.microsoft.com/office/word/2010/wordprocessingGroup" xmlns:w14="http://schemas.microsoft.com/office/word/2010/wordml" xmlns:w15="http://schemas.microsoft.com/office/word/2012/wordml">
+  <w15:commentEx w15:paraId="00000121" w15:done="0"/>
+  <w15:commentEx w15:paraId="00000122" w15:done="0"/>
+  <w15:commentEx w15:paraId="00000123" w15:done="0"/>
+  <w15:commentEx w15:paraId="00000124" w15:done="0"/>
+  <w15:commentEx w15:paraId="00000125" w15:done="0"/>
+  <w15:commentEx w15:paraId="00000126" w15:done="0"/>
+  <w15:commentEx w15:paraId="00000127" w15:done="0"/>
+</w15:commentsEx>
 </file>
 
 <file path=word/footer1.xml><?xml version="1.0" encoding="utf-8"?>
@@ -9321,7 +9843,7 @@
 
 <file path=customXML/item1.xml><?xml version="1.0" encoding="utf-8"?>
 <go:gDocsCustomXmlDataStorage xmlns:go="http://customooxmlschemas.google.com/" xmlns:r="http://schemas.openxmlformats.org/officeDocument/2006/relationships">
-  <go:docsCustomData xmlns:go="http://customooxmlschemas.google.com/" roundtripDataSignature="AMtx7mi4YhiPnnq6oAOvXTHGzoAnwx1nLQ==">AMUW2mX3BcLLKphnSoMtzpAhMGPCGdtWY4eW+Csd40aSysGFvh8BIDZQ9mpsKqP4+WVm6GmdbdYrwciiH+84JgcqbPm03fQjFQ1PFM9QqDLLUB1mjcxYgpA=</go:docsCustomData>
+  <go:docsCustomData xmlns:go="http://customooxmlschemas.google.com/" roundtripDataSignature="AMtx7mhlSy+l0SfoAWRgASS9erX9ubV0AQ==">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</go:docsCustomData>
 </go:gDocsCustomXmlDataStorage>
 </file>
 

</xml_diff>

<commit_message>
Added Datasets Normalization Command
</commit_message>
<xml_diff>
--- a/EDA to Typhoon Mitigation and Response Framework (TMRF) Project Proposal.docx
+++ b/EDA to Typhoon Mitigation and Response Framework (TMRF) Project Proposal.docx
@@ -389,39 +389,7 @@
           <w:sz w:val="24"/>
           <w:szCs w:val="24"/>
         </w:rPr>
-        <w:t xml:space="preserve">The Philippines' apparent vulnerability to natural disasters emerges from its geographic location within the Pacific Ring of Fire. The country is surrounded by large bodies of water and faces the </w:t>
-      </w:r>
-      <w:r>
-        <w:rPr>
-          <w:rFonts w:ascii="Times New Roman" w:eastAsia="Times New Roman" w:hAnsi="Times New Roman" w:cs="Times New Roman"/>
-          <w:sz w:val="24"/>
-          <w:szCs w:val="24"/>
-        </w:rPr>
-        <w:t>Pacific Ocean, which produces 60% of the world's typhoons. Approximately twenty tropical cyclones pass through the Philippine area of responsibility each year, ten of which are typhoons and five of which are catastrophic (Brown, 2013). Due to a lack of pre</w:t>
-      </w:r>
-      <w:r>
-        <w:rPr>
-          <w:rFonts w:ascii="Times New Roman" w:eastAsia="Times New Roman" w:hAnsi="Times New Roman" w:cs="Times New Roman"/>
-          <w:sz w:val="24"/>
-          <w:szCs w:val="24"/>
-        </w:rPr>
-        <w:t>paredness and response, families in rural areas are more likely to be hit. According to the Weather Underground (n.d.), hurricanes are becoming a global threat as they solidify and more super tropical storms emerge. As a result, every municipality should h</w:t>
-      </w:r>
-      <w:r>
-        <w:rPr>
-          <w:rFonts w:ascii="Times New Roman" w:eastAsia="Times New Roman" w:hAnsi="Times New Roman" w:cs="Times New Roman"/>
-          <w:sz w:val="24"/>
-          <w:szCs w:val="24"/>
-        </w:rPr>
-        <w:t>ave a high level of safety and security. However, government agencies and non-governmental organizations in the Philippines promote emergency preparedness, but they have yet to acquire the public's general attention like in Yolanda’s storm surge disaster w</w:t>
-      </w:r>
-      <w:r>
-        <w:rPr>
-          <w:rFonts w:ascii="Times New Roman" w:eastAsia="Times New Roman" w:hAnsi="Times New Roman" w:cs="Times New Roman"/>
-          <w:sz w:val="24"/>
-          <w:szCs w:val="24"/>
-        </w:rPr>
-        <w:t>here there is insufficient public awareness of storm surges, higher casualties have occurred (</w:t>
+        <w:t>The Philippines' apparent vulnerability to natural disasters emerges from its geographic location within the Pacific Ring of Fire. The country is surrounded by large bodies of water and faces the Pacific Ocean, which produces 60% of the world's typhoons. Approximately twenty tropical cyclones pass through the Philippine area of responsibility each year, ten of which are typhoons and five of which are catastrophic (Brown, 2013). Due to a lack of preparedness and response, families in rural areas are more likely to be hit. According to the Weather Underground (n.d.), hurricanes are becoming a global threat as they solidify and more super tropical storms emerge. As a result, every municipality should have a high level of safety and security. However, government agencies and non-governmental organizations in the Philippines promote emergency preparedness, but they have yet to acquire the public's general attention like in Yolanda’s storm surge disaster where there is insufficient public awareness of storm surges, higher casualties have occurred (</w:t>
       </w:r>
       <w:proofErr w:type="spellStart"/>
       <w:r>
@@ -439,23 +407,7 @@
           <w:sz w:val="24"/>
           <w:szCs w:val="24"/>
         </w:rPr>
-        <w:t xml:space="preserve"> on Audit, n.d.). The Commission on Audit also reported that the mayor of Tacloban City had stated that more lives may have been saved if storm surges we</w:t>
-      </w:r>
-      <w:r>
-        <w:rPr>
-          <w:rFonts w:ascii="Times New Roman" w:eastAsia="Times New Roman" w:hAnsi="Times New Roman" w:cs="Times New Roman"/>
-          <w:sz w:val="24"/>
-          <w:szCs w:val="24"/>
-        </w:rPr>
-        <w:t>re labeled as tsunami-like in nature. According to the National Research Council et al. (n.d.), preparedness is indeed the way of transforming a community's awareness of potential natural hazards into actions that strengthen its ability to respond to and r</w:t>
-      </w:r>
-      <w:r>
-        <w:rPr>
-          <w:rFonts w:ascii="Times New Roman" w:eastAsia="Times New Roman" w:hAnsi="Times New Roman" w:cs="Times New Roman"/>
-          <w:sz w:val="24"/>
-          <w:szCs w:val="24"/>
-        </w:rPr>
-        <w:t xml:space="preserve">ecover from disasters and proposals for preparedness must address the immediate response and all the longer-term recovery and rehabilitation. </w:t>
+        <w:t xml:space="preserve"> on Audit, n.d.). The Commission on Audit also reported that the mayor of Tacloban City had stated that more lives may have been saved if storm surges were labeled as tsunami-like in nature. According to the National Research Council et al. (n.d.), preparedness is indeed the way of transforming a community's awareness of potential natural hazards into actions that strengthen its ability to respond to and recover from disasters and proposals for preparedness must address the immediate response and all the longer-term recovery and rehabilitation. </w:t>
       </w:r>
     </w:p>
     <w:p>
@@ -475,23 +427,7 @@
           <w:sz w:val="24"/>
           <w:szCs w:val="24"/>
         </w:rPr>
-        <w:t>The objective of this analysis is to construct an Exploratory Data Analysis to Typhoons from the year 2019 that p</w:t>
-      </w:r>
-      <w:r>
-        <w:rPr>
-          <w:rFonts w:ascii="Times New Roman" w:eastAsia="Times New Roman" w:hAnsi="Times New Roman" w:cs="Times New Roman"/>
-          <w:sz w:val="24"/>
-          <w:szCs w:val="24"/>
-        </w:rPr>
-        <w:t>rompted the most casualty rates in the country and data on the municipal governments that had the least number of affected families’ individuals per typhoon in the Philippines. Moreover, a global dataset from 2000-2022 about hurricanes in the U.S. from the</w:t>
-      </w:r>
-      <w:r>
-        <w:rPr>
-          <w:rFonts w:ascii="Times New Roman" w:eastAsia="Times New Roman" w:hAnsi="Times New Roman" w:cs="Times New Roman"/>
-          <w:sz w:val="24"/>
-          <w:szCs w:val="24"/>
-        </w:rPr>
-        <w:t xml:space="preserve"> Centre for Research on the Epidemiology of Disasters' Emergency Events Database (EM-DAT) </w:t>
+        <w:t xml:space="preserve">The objective of this analysis is to construct an Exploratory Data Analysis to Typhoons from the year 2019 that prompted the most casualty rates in the country and data on the municipal governments that had the least number of affected families’ individuals per typhoon in the Philippines. Moreover, a global dataset from 2000-2022 about hurricanes in the U.S. from the Centre for Research on the Epidemiology of Disasters' Emergency Events Database (EM-DAT) </w:t>
       </w:r>
       <w:r>
         <w:rPr>
@@ -500,23 +436,7 @@
           <w:szCs w:val="24"/>
         </w:rPr>
         <w:lastRenderedPageBreak/>
-        <w:t>will be utilized in the same manner as mentioned in the Philippines Data set to know which Location in the United States had the most successful response and mitigati</w:t>
-      </w:r>
-      <w:r>
-        <w:rPr>
-          <w:rFonts w:ascii="Times New Roman" w:eastAsia="Times New Roman" w:hAnsi="Times New Roman" w:cs="Times New Roman"/>
-          <w:sz w:val="24"/>
-          <w:szCs w:val="24"/>
-        </w:rPr>
-        <w:t>on plan for typhoons. This information will be used to construct a Typhoon Mitigation and Response Plan that may help the Philippines deal with hurricanes. Integrating various programs from other countries will increase the likelihood of Filipinos' surviva</w:t>
-      </w:r>
-      <w:r>
-        <w:rPr>
-          <w:rFonts w:ascii="Times New Roman" w:eastAsia="Times New Roman" w:hAnsi="Times New Roman" w:cs="Times New Roman"/>
-          <w:sz w:val="24"/>
-          <w:szCs w:val="24"/>
-        </w:rPr>
-        <w:t xml:space="preserve">l and recovery from typhoons. </w:t>
+        <w:t xml:space="preserve">will be utilized in the same manner as mentioned in the Philippines Data set to know which Location in the United States had the most successful response and mitigation plan for typhoons. This information will be used to construct a Typhoon Mitigation and Response Plan that may help the Philippines deal with hurricanes. Integrating various programs from other countries will increase the likelihood of Filipinos' survival and recovery from typhoons. </w:t>
       </w:r>
     </w:p>
     <w:p>
@@ -563,31 +483,7 @@
           <w:szCs w:val="24"/>
         </w:rPr>
         <w:tab/>
-        <w:t>The primary issue addressed by this project is the lack of a mitigation and response framework among the cities and municipalities located throughout the Philippine archipelago. This was a significant co</w:t>
-      </w:r>
-      <w:r>
-        <w:rPr>
-          <w:rFonts w:ascii="Times New Roman" w:eastAsia="Times New Roman" w:hAnsi="Times New Roman" w:cs="Times New Roman"/>
-          <w:sz w:val="24"/>
-          <w:szCs w:val="24"/>
-        </w:rPr>
-        <w:t>mponent that might have a long-term impact on the lives of all Filipinos. Concerning this subject, the Senate Economic Planning Office (2017) conducted a study that evaluates the most often experienced problems and issues by various organizations in the Ph</w:t>
-      </w:r>
-      <w:r>
-        <w:rPr>
-          <w:rFonts w:ascii="Times New Roman" w:eastAsia="Times New Roman" w:hAnsi="Times New Roman" w:cs="Times New Roman"/>
-          <w:sz w:val="24"/>
-          <w:szCs w:val="24"/>
-        </w:rPr>
-        <w:t>ilippines. Among these concerns include a lack of coordination and collaboration amongst parties, the inadequate ability of line agencies and local government units to carry out DRRM tasks; reduced emphasis assigned to DRRM operations; inadequate enforceme</w:t>
-      </w:r>
-      <w:r>
-        <w:rPr>
-          <w:rFonts w:ascii="Times New Roman" w:eastAsia="Times New Roman" w:hAnsi="Times New Roman" w:cs="Times New Roman"/>
-          <w:sz w:val="24"/>
-          <w:szCs w:val="24"/>
-        </w:rPr>
-        <w:t>nt of rules and policies; and scarcity of and difficulty in obtaining DRRM data/information. These are the concerns that this study seeks to address.</w:t>
+        <w:t>The primary issue addressed by this project is the lack of a mitigation and response framework among the cities and municipalities located throughout the Philippine archipelago. This was a significant component that might have a long-term impact on the lives of all Filipinos. Concerning this subject, the Senate Economic Planning Office (2017) conducted a study that evaluates the most often experienced problems and issues by various organizations in the Philippines. Among these concerns include a lack of coordination and collaboration amongst parties, the inadequate ability of line agencies and local government units to carry out DRRM tasks; reduced emphasis assigned to DRRM operations; inadequate enforcement of rules and policies; and scarcity of and difficulty in obtaining DRRM data/information. These are the concerns that this study seeks to address.</w:t>
       </w:r>
     </w:p>
     <w:p>
@@ -645,15 +541,7 @@
           <w:szCs w:val="24"/>
         </w:rPr>
         <w:tab/>
-        <w:t>This data analysis research will provide fresh light on the count</w:t>
-      </w:r>
-      <w:r>
-        <w:rPr>
-          <w:rFonts w:ascii="Times New Roman" w:eastAsia="Times New Roman" w:hAnsi="Times New Roman" w:cs="Times New Roman"/>
-          <w:sz w:val="24"/>
-          <w:szCs w:val="24"/>
-        </w:rPr>
-        <w:t>ry's reaction to and mitigation of the consequences of typhoons. This research will specifically benefit the following:</w:t>
+        <w:t>This data analysis research will provide fresh light on the country's reaction to and mitigation of the consequences of typhoons. This research will specifically benefit the following:</w:t>
       </w:r>
       <w:r>
         <w:rPr>
@@ -688,15 +576,7 @@
           <w:sz w:val="24"/>
           <w:szCs w:val="24"/>
         </w:rPr>
-        <w:t xml:space="preserve"> - This research will aid them in taking immediate action, prior to a disaster, to mitigate losses in the case of a typhoon </w:t>
-      </w:r>
-      <w:r>
-        <w:rPr>
-          <w:rFonts w:ascii="Times New Roman" w:eastAsia="Times New Roman" w:hAnsi="Times New Roman" w:cs="Times New Roman"/>
-          <w:sz w:val="24"/>
-          <w:szCs w:val="24"/>
-        </w:rPr>
-        <w:t xml:space="preserve">disaster. The planning process and suggested ideas from established frameworks in the United States will assist them in determining how to plan, create, and develop the community while fostering risk-reduction collaborations. </w:t>
+        <w:t xml:space="preserve"> - This research will aid them in taking immediate action, prior to a disaster, to mitigate losses in the case of a typhoon disaster. The planning process and suggested ideas from established frameworks in the United States will assist them in determining how to plan, create, and develop the community while fostering risk-reduction collaborations. </w:t>
       </w:r>
     </w:p>
     <w:p>
@@ -773,23 +653,7 @@
           <w:sz w:val="24"/>
           <w:szCs w:val="24"/>
         </w:rPr>
-        <w:t xml:space="preserve"> - Students would immediately benefit from this research since its findings may moti</w:t>
-      </w:r>
-      <w:r>
-        <w:rPr>
-          <w:rFonts w:ascii="Times New Roman" w:eastAsia="Times New Roman" w:hAnsi="Times New Roman" w:cs="Times New Roman"/>
-          <w:sz w:val="24"/>
-          <w:szCs w:val="24"/>
-        </w:rPr>
-        <w:t>vate them to investigate data analytics as a way to assist the community in which they live in developing efficient disaster mitigation and response plans, particularly for typhoons. They will also be informed of their precautions to safeguard themselves a</w:t>
-      </w:r>
-      <w:r>
-        <w:rPr>
-          <w:rFonts w:ascii="Times New Roman" w:eastAsia="Times New Roman" w:hAnsi="Times New Roman" w:cs="Times New Roman"/>
-          <w:sz w:val="24"/>
-          <w:szCs w:val="24"/>
-        </w:rPr>
-        <w:t xml:space="preserve">nd their loved ones against storms and floods. </w:t>
+        <w:t xml:space="preserve"> - Students would immediately benefit from this research since its findings may motivate them to investigate data analytics as a way to assist the community in which they live in developing efficient disaster mitigation and response plans, particularly for typhoons. They will also be informed of their precautions to safeguard themselves and their loved ones against storms and floods. </w:t>
       </w:r>
     </w:p>
     <w:p>
@@ -865,23 +729,7 @@
           <w:sz w:val="24"/>
           <w:szCs w:val="24"/>
         </w:rPr>
-        <w:t xml:space="preserve"> – This paper discusses mitiga</w:t>
-      </w:r>
-      <w:r>
-        <w:rPr>
-          <w:rFonts w:ascii="Times New Roman" w:eastAsia="Times New Roman" w:hAnsi="Times New Roman" w:cs="Times New Roman"/>
-          <w:sz w:val="24"/>
-          <w:szCs w:val="24"/>
-        </w:rPr>
-        <w:t>tion and response frameworks to minimize the devastation caused by typhoons. Thus, the findings of this study may be utilized to inform future conversations and analysis of effective frameworks employed by governments throughout the world that the Philippi</w:t>
-      </w:r>
-      <w:r>
-        <w:rPr>
-          <w:rFonts w:ascii="Times New Roman" w:eastAsia="Times New Roman" w:hAnsi="Times New Roman" w:cs="Times New Roman"/>
-          <w:sz w:val="24"/>
-          <w:szCs w:val="24"/>
-        </w:rPr>
-        <w:t>ne government could adopt for its own system.</w:t>
+        <w:t xml:space="preserve"> – This paper discusses mitigation and response frameworks to minimize the devastation caused by typhoons. Thus, the findings of this study may be utilized to inform future conversations and analysis of effective frameworks employed by governments throughout the world that the Philippine government could adopt for its own system.</w:t>
       </w:r>
     </w:p>
     <w:p>
@@ -928,23 +776,7 @@
           <w:szCs w:val="24"/>
         </w:rPr>
         <w:tab/>
-        <w:t>The primary issue tackled by this project is the inadequacy of a mitigation and response framework across the Philippine archipelago's cities and municipalities. This was a critical component that m</w:t>
-      </w:r>
-      <w:r>
-        <w:rPr>
-          <w:rFonts w:ascii="Times New Roman" w:eastAsia="Times New Roman" w:hAnsi="Times New Roman" w:cs="Times New Roman"/>
-          <w:sz w:val="24"/>
-          <w:szCs w:val="24"/>
-        </w:rPr>
-        <w:t xml:space="preserve">ight have long-term consequences for the lives of all Filipinos. The Senate Economic Planning Office (2017) researches this subject, evaluating the most often encountered challenges and concerns by various organizations in the Philippines. The researchers </w:t>
-      </w:r>
-      <w:r>
-        <w:rPr>
-          <w:rFonts w:ascii="Times New Roman" w:eastAsia="Times New Roman" w:hAnsi="Times New Roman" w:cs="Times New Roman"/>
-          <w:sz w:val="24"/>
-          <w:szCs w:val="24"/>
-        </w:rPr>
-        <w:t>will conduct an Exploratory analysis approach on the data sets selected for this study to address this. The primary objective of the exploratory analysis is to discover (</w:t>
+        <w:t>The primary issue tackled by this project is the inadequacy of a mitigation and response framework across the Philippine archipelago's cities and municipalities. This was a critical component that might have long-term consequences for the lives of all Filipinos. The Senate Economic Planning Office (2017) researches this subject, evaluating the most often encountered challenges and concerns by various organizations in the Philippines. The researchers will conduct an Exploratory analysis approach on the data sets selected for this study to address this. The primary objective of the exploratory analysis is to discover (</w:t>
       </w:r>
       <w:proofErr w:type="spellStart"/>
       <w:r>
@@ -962,15 +794,7 @@
           <w:sz w:val="24"/>
           <w:szCs w:val="24"/>
         </w:rPr>
-        <w:t>, 2022). And according to IBM Cloud Education (2020), no concept of the link bet</w:t>
-      </w:r>
-      <w:r>
-        <w:rPr>
-          <w:rFonts w:ascii="Times New Roman" w:eastAsia="Times New Roman" w:hAnsi="Times New Roman" w:cs="Times New Roman"/>
-          <w:sz w:val="24"/>
-          <w:szCs w:val="24"/>
-        </w:rPr>
-        <w:t xml:space="preserve">ween the data and the variables existed before the analysis. Once the data has been analyzed, the exploratory analysis will assist the researchers </w:t>
+        <w:t xml:space="preserve">, 2022). And according to IBM Cloud Education (2020), no concept of the link between the data and the variables existed before the analysis. Once the data has been analyzed, the exploratory analysis will assist the researchers </w:t>
       </w:r>
       <w:r>
         <w:rPr>
@@ -979,15 +803,7 @@
           <w:szCs w:val="24"/>
         </w:rPr>
         <w:lastRenderedPageBreak/>
-        <w:t>in identifying linkages and developing ideas and answers to the deficiency of typhoon disaster mitigation and</w:t>
-      </w:r>
-      <w:r>
-        <w:rPr>
-          <w:rFonts w:ascii="Times New Roman" w:eastAsia="Times New Roman" w:hAnsi="Times New Roman" w:cs="Times New Roman"/>
-          <w:sz w:val="24"/>
-          <w:szCs w:val="24"/>
-        </w:rPr>
-        <w:t xml:space="preserve"> response frameworks in the Philippines.</w:t>
+        <w:t>in identifying linkages and developing ideas and answers to the deficiency of typhoon disaster mitigation and response frameworks in the Philippines.</w:t>
       </w:r>
     </w:p>
     <w:p>
@@ -1068,23 +884,7 @@
           <w:sz w:val="24"/>
           <w:szCs w:val="24"/>
         </w:rPr>
-        <w:t>The Humanitarian Data Exchange Typhoon Dataset 2019 from the Philippines was u</w:t>
-      </w:r>
-      <w:r>
-        <w:rPr>
-          <w:rFonts w:ascii="Times New Roman" w:eastAsia="Times New Roman" w:hAnsi="Times New Roman" w:cs="Times New Roman"/>
-          <w:sz w:val="24"/>
-          <w:szCs w:val="24"/>
-        </w:rPr>
-        <w:t xml:space="preserve">tilized by the OCHA humanitarian organizations. To establish policies, manage inter-cluster issues, distribute operational guidelines, and organize field support, OCHA collaborates closely with global cluster lead agencies and NGOs. Furthermore, OCHA aids </w:t>
-      </w:r>
-      <w:r>
-        <w:rPr>
-          <w:rFonts w:ascii="Times New Roman" w:eastAsia="Times New Roman" w:hAnsi="Times New Roman" w:cs="Times New Roman"/>
-          <w:sz w:val="24"/>
-          <w:szCs w:val="24"/>
-        </w:rPr>
-        <w:t xml:space="preserve">in the efficient operation of the humanitarian system and the management of the Humanitarian Coordinator. OCHA takes a critical part in functional coordination in emergency circumstances. </w:t>
+        <w:t xml:space="preserve">The Humanitarian Data Exchange Typhoon Dataset 2019 from the Philippines was utilized by the OCHA humanitarian organizations. To establish policies, manage inter-cluster issues, distribute operational guidelines, and organize field support, OCHA collaborates closely with global cluster lead agencies and NGOs. Furthermore, OCHA aids in the efficient operation of the humanitarian system and the management of the Humanitarian Coordinator. OCHA takes a critical part in functional coordination in emergency circumstances. </w:t>
       </w:r>
     </w:p>
     <w:p>
@@ -1104,23 +904,7 @@
           <w:sz w:val="24"/>
           <w:szCs w:val="24"/>
         </w:rPr>
-        <w:t xml:space="preserve">This incorporates surveying occurrences and necessities; concurring </w:t>
-      </w:r>
-      <w:r>
-        <w:rPr>
-          <w:rFonts w:ascii="Times New Roman" w:eastAsia="Times New Roman" w:hAnsi="Times New Roman" w:cs="Times New Roman"/>
-          <w:sz w:val="24"/>
-          <w:szCs w:val="24"/>
-        </w:rPr>
-        <w:t xml:space="preserve">normal needs. Also, they are in charge of bringing humanitarian individuals together to enable a coordinated response to emergencies. They also send expertise to crisis-affected areas quickly, ensuring that the correct people are on the ground when new or </w:t>
-      </w:r>
-      <w:r>
-        <w:rPr>
-          <w:rFonts w:ascii="Times New Roman" w:eastAsia="Times New Roman" w:hAnsi="Times New Roman" w:cs="Times New Roman"/>
-          <w:sz w:val="24"/>
-          <w:szCs w:val="24"/>
-        </w:rPr>
-        <w:t xml:space="preserve">worsening problems demand extra assistance. Most relevantly, OCHA advocates on behalf of those most impacted by humanitarian crises. They spread the word through media interviews, speeches, news conferences, web stories, and a publicity campaign. </w:t>
+        <w:t xml:space="preserve">This incorporates surveying occurrences and necessities; concurring normal needs. Also, they are in charge of bringing humanitarian individuals together to enable a coordinated response to emergencies. They also send expertise to crisis-affected areas quickly, ensuring that the correct people are on the ground when new or worsening problems demand extra assistance. Most relevantly, OCHA advocates on behalf of those most impacted by humanitarian crises. They spread the word through media interviews, speeches, news conferences, web stories, and a publicity campaign. </w:t>
       </w:r>
     </w:p>
     <w:p>
@@ -1148,23 +932,7 @@
           <w:szCs w:val="24"/>
         </w:rPr>
         <w:tab/>
-        <w:t>The HD</w:t>
-      </w:r>
-      <w:r>
-        <w:rPr>
-          <w:rFonts w:ascii="Times New Roman" w:eastAsia="Times New Roman" w:hAnsi="Times New Roman" w:cs="Times New Roman"/>
-          <w:sz w:val="24"/>
-          <w:szCs w:val="24"/>
-        </w:rPr>
-        <w:t xml:space="preserve">X or The Humanitarian Data Exchange is an open platform for exchanging data between humanitarian organizations and disasters. HDX, launched in July 2014, aims to make humanitarian data more accessible and usable for research (Sustainable Development Goals </w:t>
-      </w:r>
-      <w:r>
-        <w:rPr>
-          <w:rFonts w:ascii="Times New Roman" w:eastAsia="Times New Roman" w:hAnsi="Times New Roman" w:cs="Times New Roman"/>
-          <w:sz w:val="24"/>
-          <w:szCs w:val="24"/>
-        </w:rPr>
-        <w:t xml:space="preserve">Helpdesk, n.d.). Users in over 200 nations and territories have accessed their increasing collection of datasets. HDX is administered by the United Nations Office for the Coordination of </w:t>
+        <w:t xml:space="preserve">The HDX or The Humanitarian Data Exchange is an open platform for exchanging data between humanitarian organizations and disasters. HDX, launched in July 2014, aims to make humanitarian data more accessible and usable for research (Sustainable Development Goals Helpdesk, n.d.). Users in over 200 nations and territories have accessed their increasing collection of datasets. HDX is administered by the United Nations Office for the Coordination of </w:t>
       </w:r>
       <w:r>
         <w:rPr>
@@ -1173,23 +941,7 @@
           <w:szCs w:val="24"/>
         </w:rPr>
         <w:lastRenderedPageBreak/>
-        <w:t>Humanitarian Affairs (OCHA) Centre for Humanitarian Data in The Hague</w:t>
-      </w:r>
-      <w:r>
-        <w:rPr>
-          <w:rFonts w:ascii="Times New Roman" w:eastAsia="Times New Roman" w:hAnsi="Times New Roman" w:cs="Times New Roman"/>
-          <w:sz w:val="24"/>
-          <w:szCs w:val="24"/>
-        </w:rPr>
-        <w:t>. It is a new data platform that will enable humanitarians to access and exchange credible, up-to-date data. There is widespread agreement that data saves lives. Data enables the humanitarian community to develop short- and long-term strategies for providi</w:t>
-      </w:r>
-      <w:r>
-        <w:rPr>
-          <w:rFonts w:ascii="Times New Roman" w:eastAsia="Times New Roman" w:hAnsi="Times New Roman" w:cs="Times New Roman"/>
-          <w:sz w:val="24"/>
-          <w:szCs w:val="24"/>
-        </w:rPr>
-        <w:t xml:space="preserve">ng vulnerable people with the assistance they need to create meaningful actions and decisions for the present society problems. </w:t>
+        <w:t xml:space="preserve">Humanitarian Affairs (OCHA) Centre for Humanitarian Data in The Hague. It is a new data platform that will enable humanitarians to access and exchange credible, up-to-date data. There is widespread agreement that data saves lives. Data enables the humanitarian community to develop short- and long-term strategies for providing vulnerable people with the assistance they need to create meaningful actions and decisions for the present society problems. </w:t>
       </w:r>
     </w:p>
     <w:p>
@@ -1217,39 +969,7 @@
           <w:szCs w:val="24"/>
         </w:rPr>
         <w:tab/>
-        <w:t>Collecting and maintaining data involves a variety of obstacles, particularly during the outset of a humanitarian crisis. Res</w:t>
-      </w:r>
-      <w:r>
-        <w:rPr>
-          <w:rFonts w:ascii="Times New Roman" w:eastAsia="Times New Roman" w:hAnsi="Times New Roman" w:cs="Times New Roman"/>
-          <w:sz w:val="24"/>
-          <w:szCs w:val="24"/>
-        </w:rPr>
-        <w:t xml:space="preserve">ponders end up gathering a large amount of data on the ground in a variety of different formats during an emergency. This form of rapid, responsive data collection is beneficial for meeting the immediate needs of the impacted people, but less so when data </w:t>
-      </w:r>
-      <w:r>
-        <w:rPr>
-          <w:rFonts w:ascii="Times New Roman" w:eastAsia="Times New Roman" w:hAnsi="Times New Roman" w:cs="Times New Roman"/>
-          <w:sz w:val="24"/>
-          <w:szCs w:val="24"/>
-        </w:rPr>
-        <w:t>sets are combined to examine patterns over time or provide detailed information of what is happening during a crisis. OCHA pioneered the creation of Humanitarian Data Exchange (HDX) following significant study. HDX is a new data-sharing platform that adher</w:t>
-      </w:r>
-      <w:r>
-        <w:rPr>
-          <w:rFonts w:ascii="Times New Roman" w:eastAsia="Times New Roman" w:hAnsi="Times New Roman" w:cs="Times New Roman"/>
-          <w:sz w:val="24"/>
-          <w:szCs w:val="24"/>
-        </w:rPr>
-        <w:t>es to the highest data gathering standards, providing meaningful and reliable data access. HDX is a one-of-a-kind technology that will alter the role of data in humanitarian operations in the future, enabling organizations to give more focused help and ada</w:t>
-      </w:r>
-      <w:r>
-        <w:rPr>
-          <w:rFonts w:ascii="Times New Roman" w:eastAsia="Times New Roman" w:hAnsi="Times New Roman" w:cs="Times New Roman"/>
-          <w:sz w:val="24"/>
-          <w:szCs w:val="24"/>
-        </w:rPr>
-        <w:t>pt to changing requirements. As a result of this evidence, the organization's data sets are both reliable and suitable for data analysis purposes.</w:t>
+        <w:t>Collecting and maintaining data involves a variety of obstacles, particularly during the outset of a humanitarian crisis. Responders end up gathering a large amount of data on the ground in a variety of different formats during an emergency. This form of rapid, responsive data collection is beneficial for meeting the immediate needs of the impacted people, but less so when data sets are combined to examine patterns over time or provide detailed information of what is happening during a crisis. OCHA pioneered the creation of Humanitarian Data Exchange (HDX) following significant study. HDX is a new data-sharing platform that adheres to the highest data gathering standards, providing meaningful and reliable data access. HDX is a one-of-a-kind technology that will alter the role of data in humanitarian operations in the future, enabling organizations to give more focused help and adapt to changing requirements. As a result of this evidence, the organization's data sets are both reliable and suitable for data analysis purposes.</w:t>
       </w:r>
     </w:p>
     <w:p>
@@ -1298,13 +1018,6 @@
           <w:szCs w:val="24"/>
         </w:rPr>
         <w:tab/>
-      </w:r>
-      <w:r>
-        <w:rPr>
-          <w:rFonts w:ascii="Times New Roman" w:eastAsia="Times New Roman" w:hAnsi="Times New Roman" w:cs="Times New Roman"/>
-          <w:sz w:val="24"/>
-          <w:szCs w:val="24"/>
-        </w:rPr>
         <w:t xml:space="preserve">The second set of data comes from the CRED Center for Research on the Epidemiology of Disasters. In 1971, Professor Michel F. </w:t>
       </w:r>
       <w:proofErr w:type="spellStart"/>
@@ -1341,23 +1054,7 @@
           <w:sz w:val="24"/>
           <w:szCs w:val="24"/>
         </w:rPr>
-        <w:t xml:space="preserve"> de Louvain, an epidemiologist, launched a research program to examine health difficulties in c</w:t>
-      </w:r>
-      <w:r>
-        <w:rPr>
-          <w:rFonts w:ascii="Times New Roman" w:eastAsia="Times New Roman" w:hAnsi="Times New Roman" w:cs="Times New Roman"/>
-          <w:sz w:val="24"/>
-          <w:szCs w:val="24"/>
-        </w:rPr>
-        <w:t>risis scenarios. Two years later, he founded CRED as a non-profit organization with international recognition. In 1980, the Centre was designated as a World Health Organization (WHO) Collaborating Centre (European Commission, n.d.). This organization foste</w:t>
-      </w:r>
-      <w:r>
-        <w:rPr>
-          <w:rFonts w:ascii="Times New Roman" w:eastAsia="Times New Roman" w:hAnsi="Times New Roman" w:cs="Times New Roman"/>
-          <w:sz w:val="24"/>
-          <w:szCs w:val="24"/>
-        </w:rPr>
-        <w:t xml:space="preserve">rs disaster research, education, and </w:t>
+        <w:t xml:space="preserve"> de Louvain, an epidemiologist, launched a research program to examine health difficulties in crisis scenarios. Two years later, he founded CRED as a non-profit organization with international recognition. In 1980, the Centre was designated as a World Health Organization (WHO) Collaborating Centre (European Commission, n.d.). This organization fosters disaster research, education, and </w:t>
       </w:r>
       <w:r>
         <w:rPr>
@@ -1394,39 +1091,7 @@
           <w:szCs w:val="24"/>
         </w:rPr>
         <w:tab/>
-        <w:t>The</w:t>
-      </w:r>
-      <w:r>
-        <w:rPr>
-          <w:rFonts w:ascii="Times New Roman" w:eastAsia="Times New Roman" w:hAnsi="Times New Roman" w:cs="Times New Roman"/>
-          <w:sz w:val="24"/>
-          <w:szCs w:val="24"/>
-        </w:rPr>
-        <w:t xml:space="preserve"> EM-primary DAT's mission is to support humanitarian action on national and international levels. The database provides critical core data on the incidence and consequences of more than 22,000 catastrophic disasters worldwide between 1900 and the present (</w:t>
-      </w:r>
-      <w:r>
-        <w:rPr>
-          <w:rFonts w:ascii="Times New Roman" w:eastAsia="Times New Roman" w:hAnsi="Times New Roman" w:cs="Times New Roman"/>
-          <w:sz w:val="24"/>
-          <w:szCs w:val="24"/>
-        </w:rPr>
-        <w:t>Centre for Research on the Epidemiology of Disasters, n.d.). CRED has been involved in the domains of international disaster and conflict health research for more than 40 years, with programs spanning relief, rehabilitation, and development. The Centre fos</w:t>
-      </w:r>
-      <w:r>
-        <w:rPr>
-          <w:rFonts w:ascii="Times New Roman" w:eastAsia="Times New Roman" w:hAnsi="Times New Roman" w:cs="Times New Roman"/>
-          <w:sz w:val="24"/>
-          <w:szCs w:val="24"/>
-        </w:rPr>
-        <w:t>ters humanitarian emergency research, training, and technical skills, notably in public health and epidemiology. This indicates that the data sets they've supplied are the result of their years of research and skill. As a result, the second data set that w</w:t>
-      </w:r>
-      <w:r>
-        <w:rPr>
-          <w:rFonts w:ascii="Times New Roman" w:eastAsia="Times New Roman" w:hAnsi="Times New Roman" w:cs="Times New Roman"/>
-          <w:sz w:val="24"/>
-          <w:szCs w:val="24"/>
-        </w:rPr>
-        <w:t>ill be used in this study is suitable for data analysis.</w:t>
+        <w:t>The EM-primary DAT's mission is to support humanitarian action on national and international levels. The database provides critical core data on the incidence and consequences of more than 22,000 catastrophic disasters worldwide between 1900 and the present (Centre for Research on the Epidemiology of Disasters, n.d.). CRED has been involved in the domains of international disaster and conflict health research for more than 40 years, with programs spanning relief, rehabilitation, and development. The Centre fosters humanitarian emergency research, training, and technical skills, notably in public health and epidemiology. This indicates that the data sets they've supplied are the result of their years of research and skill. As a result, the second data set that will be used in this study is suitable for data analysis.</w:t>
       </w:r>
     </w:p>
     <w:p>
@@ -1494,15 +1159,7 @@
           <w:sz w:val="24"/>
           <w:szCs w:val="24"/>
         </w:rPr>
-        <w:t>The Philippines is a tropical country that lies within the equator, which means that it is prone to disasters like typhoons. A data set from the Humanitarian Data Exchange posted by Jo</w:t>
-      </w:r>
-      <w:r>
-        <w:rPr>
-          <w:rFonts w:ascii="Times New Roman" w:eastAsia="Times New Roman" w:hAnsi="Times New Roman" w:cs="Times New Roman"/>
-          <w:sz w:val="24"/>
-          <w:szCs w:val="24"/>
-        </w:rPr>
-        <w:t xml:space="preserve">seph </w:t>
+        <w:t xml:space="preserve">The Philippines is a tropical country that lies within the equator, which means that it is prone to disasters like typhoons. A data set from the Humanitarian Data Exchange posted by Joseph </w:t>
       </w:r>
       <w:proofErr w:type="spellStart"/>
       <w:r>
@@ -1538,15 +1195,7 @@
           <w:sz w:val="24"/>
           <w:szCs w:val="24"/>
         </w:rPr>
-        <w:t xml:space="preserve"> all typhoons which landed and gravely damaged the country in 2019. Another dataset will be of use on this da</w:t>
-      </w:r>
-      <w:r>
-        <w:rPr>
-          <w:rFonts w:ascii="Times New Roman" w:eastAsia="Times New Roman" w:hAnsi="Times New Roman" w:cs="Times New Roman"/>
-          <w:sz w:val="24"/>
-          <w:szCs w:val="24"/>
-        </w:rPr>
-        <w:t>ta analysis is from the CRED's Emergency Events Database (EM-DAT) from the year 2000-2022. This project aims to evaluate this data sets and obtain knowledge that will help the researchers obtain the following outputs:</w:t>
+        <w:t xml:space="preserve"> all typhoons which landed and gravely damaged the country in 2019. Another dataset will be of use on this data analysis is from the CRED's Emergency Events Database (EM-DAT) from the year 2000-2022. This project aims to evaluate this data sets and obtain knowledge that will help the researchers obtain the following outputs:</w:t>
       </w:r>
     </w:p>
     <w:p>
@@ -1569,17 +1218,7 @@
           <w:szCs w:val="24"/>
           <w:u w:val="single"/>
         </w:rPr>
-        <w:t>Humanitarian Data Exchange Data set ab</w:t>
-      </w:r>
-      <w:r>
-        <w:rPr>
-          <w:rFonts w:ascii="Times New Roman" w:eastAsia="Times New Roman" w:hAnsi="Times New Roman" w:cs="Times New Roman"/>
-          <w:i/>
-          <w:sz w:val="24"/>
-          <w:szCs w:val="24"/>
-          <w:u w:val="single"/>
-        </w:rPr>
-        <w:t>out Philippines (2019)</w:t>
+        <w:t>Humanitarian Data Exchange Data set about Philippines (2019)</w:t>
       </w:r>
     </w:p>
     <w:p>
@@ -1696,15 +1335,7 @@
           <w:sz w:val="24"/>
           <w:szCs w:val="24"/>
         </w:rPr>
-        <w:t>Acquire the data about the municipalities who had the greatest and least number of affected fa</w:t>
-      </w:r>
-      <w:r>
-        <w:rPr>
-          <w:rFonts w:ascii="Times New Roman" w:eastAsia="Times New Roman" w:hAnsi="Times New Roman" w:cs="Times New Roman"/>
-          <w:sz w:val="24"/>
-          <w:szCs w:val="24"/>
-        </w:rPr>
-        <w:t>milies, individuals per typhoon.</w:t>
+        <w:t>Acquire the data about the municipalities who had the greatest and least number of affected families, individuals per typhoon.</w:t>
       </w:r>
       <w:commentRangeEnd w:id="1"/>
       <w:r>
@@ -1772,17 +1403,7 @@
           <w:szCs w:val="24"/>
           <w:u w:val="single"/>
         </w:rPr>
-        <w:t>The Centre for Research on the Epidemiology of Disasters' Data set about the American Typhoons (2000-202</w:t>
-      </w:r>
-      <w:r>
-        <w:rPr>
-          <w:rFonts w:ascii="Times New Roman" w:eastAsia="Times New Roman" w:hAnsi="Times New Roman" w:cs="Times New Roman"/>
-          <w:i/>
-          <w:sz w:val="24"/>
-          <w:szCs w:val="24"/>
-          <w:u w:val="single"/>
-        </w:rPr>
-        <w:t>2)</w:t>
+        <w:t>The Centre for Research on the Epidemiology of Disasters' Data set about the American Typhoons (2000-2022)</w:t>
       </w:r>
     </w:p>
     <w:p>
@@ -1943,23 +1564,7 @@
           <w:sz w:val="24"/>
           <w:szCs w:val="24"/>
         </w:rPr>
-        <w:t>The main objective of this analysis would be to obtain the data which will determine the municipality(s) from the Philippines and location(s)</w:t>
-      </w:r>
-      <w:r>
-        <w:rPr>
-          <w:rFonts w:ascii="Times New Roman" w:eastAsia="Times New Roman" w:hAnsi="Times New Roman" w:cs="Times New Roman"/>
-          <w:sz w:val="24"/>
-          <w:szCs w:val="24"/>
-        </w:rPr>
-        <w:t xml:space="preserve"> from America who had the most successful response and mitigation plan to typhoons. Their planning systems would be analyzed by the researchers to find what things the current plans of the Philippine Government are lacking in terms of typhoon disaster resp</w:t>
-      </w:r>
-      <w:r>
-        <w:rPr>
-          <w:rFonts w:ascii="Times New Roman" w:eastAsia="Times New Roman" w:hAnsi="Times New Roman" w:cs="Times New Roman"/>
-          <w:sz w:val="24"/>
-          <w:szCs w:val="24"/>
-        </w:rPr>
-        <w:t>onse plans compared to that of America.</w:t>
+        <w:t>The main objective of this analysis would be to obtain the data which will determine the municipality(s) from the Philippines and location(s) from America who had the most successful response and mitigation plan to typhoons. Their planning systems would be analyzed by the researchers to find what things the current plans of the Philippine Government are lacking in terms of typhoon disaster response plans compared to that of America.</w:t>
       </w:r>
       <w:commentRangeEnd w:id="6"/>
       <w:r>
@@ -2012,15 +1617,7 @@
           <w:szCs w:val="24"/>
         </w:rPr>
         <w:tab/>
-        <w:t>The data set which the researchers obtained does not include the level of strength that a typhoon had. So, they have devised a plan that after listing the municipal</w:t>
-      </w:r>
-      <w:r>
-        <w:rPr>
-          <w:rFonts w:ascii="Times New Roman" w:eastAsia="Times New Roman" w:hAnsi="Times New Roman" w:cs="Times New Roman"/>
-          <w:sz w:val="24"/>
-          <w:szCs w:val="24"/>
-        </w:rPr>
-        <w:t xml:space="preserve">ities who have the highest number of casualties per typhoon, they will look into news articles online that will demonstrate </w:t>
+        <w:t xml:space="preserve">The data set which the researchers obtained does not include the level of strength that a typhoon had. So, they have devised a plan that after listing the municipalities who have the highest number of casualties per typhoon, they will look into news articles online that will demonstrate </w:t>
       </w:r>
       <w:r>
         <w:rPr>
@@ -2029,15 +1626,7 @@
           <w:szCs w:val="24"/>
         </w:rPr>
         <w:lastRenderedPageBreak/>
-        <w:t>the levels or strength of typhoons when they land on those specific municipalities and locations. The municipalities who suddenly lo</w:t>
-      </w:r>
-      <w:r>
-        <w:rPr>
-          <w:rFonts w:ascii="Times New Roman" w:eastAsia="Times New Roman" w:hAnsi="Times New Roman" w:cs="Times New Roman"/>
-          <w:sz w:val="24"/>
-          <w:szCs w:val="24"/>
-        </w:rPr>
-        <w:t xml:space="preserve">wered their casualties on the following typhoons and at the same time had a high level of typhoon strength, will then be considered as the one who had the most successful mitigation and response plan. </w:t>
+        <w:t xml:space="preserve">the levels or strength of typhoons when they land on those specific municipalities and locations. The municipalities who suddenly lowered their casualties on the following typhoons and at the same time had a high level of typhoon strength, will then be considered as the one who had the most successful mitigation and response plan. </w:t>
       </w:r>
     </w:p>
     <w:p>
@@ -2065,15 +1654,7 @@
           <w:szCs w:val="24"/>
         </w:rPr>
         <w:tab/>
-        <w:t xml:space="preserve">And lastly, the researchers will then research that </w:t>
-      </w:r>
-      <w:r>
-        <w:rPr>
-          <w:rFonts w:ascii="Times New Roman" w:eastAsia="Times New Roman" w:hAnsi="Times New Roman" w:cs="Times New Roman"/>
-          <w:sz w:val="24"/>
-          <w:szCs w:val="24"/>
-        </w:rPr>
-        <w:t xml:space="preserve">municipality(s) disaster plans and incorporate them with one another to create a more effective plan.   </w:t>
+        <w:t xml:space="preserve">And lastly, the researchers will then research that municipality(s) disaster plans and incorporate them with one another to create a more effective plan.   </w:t>
       </w:r>
     </w:p>
     <w:p>
@@ -2973,6 +2554,7 @@
     <w:p>
       <w:pPr>
         <w:spacing w:after="0" w:line="480" w:lineRule="auto"/>
+        <w:jc w:val="both"/>
         <w:rPr>
           <w:rFonts w:ascii="Times New Roman" w:eastAsia="Times New Roman" w:hAnsi="Times New Roman" w:cs="Times New Roman"/>
           <w:sz w:val="24"/>
@@ -2987,44 +2569,53 @@
         </w:rPr>
         <w:t xml:space="preserve">           </w:t>
       </w:r>
-    </w:p>
-    <w:p>
-      <w:pPr>
-        <w:spacing w:after="0" w:line="480" w:lineRule="auto"/>
-        <w:rPr>
-          <w:rFonts w:ascii="Times New Roman" w:eastAsia="Times New Roman" w:hAnsi="Times New Roman" w:cs="Times New Roman"/>
-          <w:sz w:val="24"/>
-          <w:szCs w:val="24"/>
-        </w:rPr>
-      </w:pPr>
-    </w:p>
-    <w:p>
-      <w:pPr>
-        <w:spacing w:after="0" w:line="480" w:lineRule="auto"/>
-        <w:rPr>
-          <w:rFonts w:ascii="Times New Roman" w:eastAsia="Times New Roman" w:hAnsi="Times New Roman" w:cs="Times New Roman"/>
-          <w:b/>
-          <w:sz w:val="24"/>
-          <w:szCs w:val="24"/>
-        </w:rPr>
-      </w:pPr>
-      <w:r>
-        <w:rPr>
-          <w:rFonts w:ascii="Times New Roman" w:eastAsia="Times New Roman" w:hAnsi="Times New Roman" w:cs="Times New Roman"/>
-          <w:b/>
-          <w:sz w:val="24"/>
-          <w:szCs w:val="24"/>
-        </w:rPr>
-        <w:t>Data Analysis and Coding</w:t>
-      </w:r>
-      <w:r>
-        <w:rPr>
-          <w:rFonts w:ascii="Times New Roman" w:eastAsia="Times New Roman" w:hAnsi="Times New Roman" w:cs="Times New Roman"/>
-          <w:b/>
-          <w:sz w:val="24"/>
-          <w:szCs w:val="24"/>
-        </w:rPr>
-        <w:br/>
+      <w:r>
+        <w:rPr>
+          <w:rFonts w:ascii="Times New Roman" w:eastAsia="Times New Roman" w:hAnsi="Times New Roman" w:cs="Times New Roman"/>
+          <w:sz w:val="24"/>
+          <w:szCs w:val="24"/>
+        </w:rPr>
+        <w:t>Data normalization</w:t>
+      </w:r>
+      <w:r>
+        <w:rPr>
+          <w:rFonts w:ascii="Times New Roman" w:eastAsia="Times New Roman" w:hAnsi="Times New Roman" w:cs="Times New Roman"/>
+          <w:sz w:val="24"/>
+          <w:szCs w:val="24"/>
+        </w:rPr>
+        <w:t xml:space="preserve"> greatly helps in restructuring and use of data gathered from various sources. It also improves data readability for the team members, allowing for a more effective plan to create data visualizations to focus on the important areas of a dataset by effectively suspending the irrelevant entries from the view to avoid data anomalies. To normalize the data set, the project analysts used Microsoft Excel. They began by selecting the filter option under the home tab, followed by the sort and filter option in the </w:t>
+      </w:r>
+      <w:r>
+        <w:rPr>
+          <w:rFonts w:ascii="Times New Roman" w:eastAsia="Times New Roman" w:hAnsi="Times New Roman" w:cs="Times New Roman"/>
+          <w:sz w:val="24"/>
+          <w:szCs w:val="24"/>
+        </w:rPr>
+        <w:t>drop-down</w:t>
+      </w:r>
+      <w:r>
+        <w:rPr>
+          <w:rFonts w:ascii="Times New Roman" w:eastAsia="Times New Roman" w:hAnsi="Times New Roman" w:cs="Times New Roman"/>
+          <w:sz w:val="24"/>
+          <w:szCs w:val="24"/>
+        </w:rPr>
+        <w:t xml:space="preserve"> menu. Next is the addition of the filters to the selected </w:t>
+      </w:r>
+      <w:r>
+        <w:rPr>
+          <w:rFonts w:ascii="Times New Roman" w:eastAsia="Times New Roman" w:hAnsi="Times New Roman" w:cs="Times New Roman"/>
+          <w:sz w:val="24"/>
+          <w:szCs w:val="24"/>
+        </w:rPr>
+        <w:t xml:space="preserve">data range, a drop-down arrow was shown in the upper rows that was chosen to be filtered. The disaster type, blanks, storm and disaster subtype tropical cyclones were selected by the analysts. Following the sequence, only the selected data was displayed. </w:t>
+      </w:r>
+      <w:r>
+        <w:rPr>
+          <w:rFonts w:ascii="Times New Roman" w:eastAsia="Times New Roman" w:hAnsi="Times New Roman" w:cs="Times New Roman"/>
+          <w:sz w:val="24"/>
+          <w:szCs w:val="24"/>
+        </w:rPr>
+        <w:t xml:space="preserve"> </w:t>
       </w:r>
     </w:p>
     <w:p>
@@ -3037,6 +2628,46 @@
           <w:szCs w:val="24"/>
         </w:rPr>
       </w:pPr>
+    </w:p>
+    <w:p>
+      <w:pPr>
+        <w:spacing w:after="0" w:line="480" w:lineRule="auto"/>
+        <w:rPr>
+          <w:rFonts w:ascii="Times New Roman" w:eastAsia="Times New Roman" w:hAnsi="Times New Roman" w:cs="Times New Roman"/>
+          <w:b/>
+          <w:sz w:val="24"/>
+          <w:szCs w:val="24"/>
+        </w:rPr>
+      </w:pPr>
+      <w:r>
+        <w:rPr>
+          <w:rFonts w:ascii="Times New Roman" w:eastAsia="Times New Roman" w:hAnsi="Times New Roman" w:cs="Times New Roman"/>
+          <w:b/>
+          <w:sz w:val="24"/>
+          <w:szCs w:val="24"/>
+        </w:rPr>
+        <w:t>Data Analysis and Coding</w:t>
+      </w:r>
+      <w:r>
+        <w:rPr>
+          <w:rFonts w:ascii="Times New Roman" w:eastAsia="Times New Roman" w:hAnsi="Times New Roman" w:cs="Times New Roman"/>
+          <w:b/>
+          <w:sz w:val="24"/>
+          <w:szCs w:val="24"/>
+        </w:rPr>
+        <w:br/>
+      </w:r>
+    </w:p>
+    <w:p>
+      <w:pPr>
+        <w:spacing w:after="0" w:line="480" w:lineRule="auto"/>
+        <w:jc w:val="both"/>
+        <w:rPr>
+          <w:rFonts w:ascii="Times New Roman" w:eastAsia="Times New Roman" w:hAnsi="Times New Roman" w:cs="Times New Roman"/>
+          <w:sz w:val="24"/>
+          <w:szCs w:val="24"/>
+        </w:rPr>
+      </w:pPr>
       <w:r>
         <w:rPr>
           <w:rFonts w:ascii="Times New Roman" w:eastAsia="Times New Roman" w:hAnsi="Times New Roman" w:cs="Times New Roman"/>
@@ -3072,38 +2703,16 @@
           <w:szCs w:val="24"/>
         </w:rPr>
         <w:tab/>
-      </w:r>
-      <w:r>
-        <w:rPr>
-          <w:rFonts w:ascii="Times New Roman" w:eastAsia="Times New Roman" w:hAnsi="Times New Roman" w:cs="Times New Roman"/>
-          <w:sz w:val="24"/>
-          <w:szCs w:val="24"/>
-        </w:rPr>
-        <w:t>This research is planned to produce an exploratory data analysis of typhoons from the year 2019 that resulted in the highest casualty rates in the country and data on the local governments that experienced the fewest impacted families each typhoon. Additio</w:t>
-      </w:r>
-      <w:r>
-        <w:rPr>
-          <w:rFonts w:ascii="Times New Roman" w:eastAsia="Times New Roman" w:hAnsi="Times New Roman" w:cs="Times New Roman"/>
-          <w:sz w:val="24"/>
-          <w:szCs w:val="24"/>
-        </w:rPr>
-        <w:t>nally, worldwide hurricane datasets from the Centre for Research on the Epidemiology of Disasters' Emergency Events Database (EM-DAT) will be used in the same way as the Philippines Data set to determine which U.S. location had the best successful reaction</w:t>
-      </w:r>
-      <w:r>
-        <w:rPr>
-          <w:rFonts w:ascii="Times New Roman" w:eastAsia="Times New Roman" w:hAnsi="Times New Roman" w:cs="Times New Roman"/>
-          <w:sz w:val="24"/>
-          <w:szCs w:val="24"/>
-        </w:rPr>
-        <w:t xml:space="preserve"> and mitigation strategy for typhoons. This data will be utilized to develop a Typhoon Mitigation and Response Plan based on the one that the U.S. had, which can potentially assist the Philippines in dealing with hurricanes. By incorporating diverse strate</w:t>
-      </w:r>
-      <w:r>
-        <w:rPr>
-          <w:rFonts w:ascii="Times New Roman" w:eastAsia="Times New Roman" w:hAnsi="Times New Roman" w:cs="Times New Roman"/>
-          <w:sz w:val="24"/>
-          <w:szCs w:val="24"/>
-        </w:rPr>
-        <w:t>gies from other nations like the United States, the chance of Filipinos surviving and recovering from typhoons will likely increase.</w:t>
+        <w:t xml:space="preserve">This research is planned to produce an exploratory data analysis of typhoons from the year 2019 that resulted in the highest casualty rates in the country and data on the local governments that experienced the fewest impacted families each typhoon. Additionally, worldwide hurricane datasets from the Centre for Research on the Epidemiology of Disasters' Emergency Events Database (EM-DAT) will be used in the same way as the Philippines Data set to determine which U.S. location had the best successful reaction and mitigation strategy for typhoons. This data will be utilized to develop a Typhoon Mitigation and Response Plan based on the one that the U.S. had, which can potentially assist the Philippines in dealing with hurricanes. By incorporating diverse </w:t>
+      </w:r>
+      <w:r>
+        <w:rPr>
+          <w:rFonts w:ascii="Times New Roman" w:eastAsia="Times New Roman" w:hAnsi="Times New Roman" w:cs="Times New Roman"/>
+          <w:sz w:val="24"/>
+          <w:szCs w:val="24"/>
+        </w:rPr>
+        <w:lastRenderedPageBreak/>
+        <w:t>strategies from other nations like the United States, the chance of Filipinos surviving and recovering from typhoons will likely increase.</w:t>
       </w:r>
     </w:p>
     <w:p>
@@ -3141,15 +2750,7 @@
           <w:sz w:val="24"/>
           <w:szCs w:val="24"/>
         </w:rPr>
-        <w:t xml:space="preserve">      The SDGs which this project aims to attain are Sustainable Cities</w:t>
-      </w:r>
-      <w:r>
-        <w:rPr>
-          <w:rFonts w:ascii="Times New Roman" w:eastAsia="Times New Roman" w:hAnsi="Times New Roman" w:cs="Times New Roman"/>
-          <w:sz w:val="24"/>
-          <w:szCs w:val="24"/>
-        </w:rPr>
-        <w:t xml:space="preserve"> and Communities and Climate Action. These SDGs are further described as follows;</w:t>
+        <w:t xml:space="preserve">      The SDGs which this project aims to attain are Sustainable Cities and Communities and Climate Action. These SDGs are further described as follows;</w:t>
       </w:r>
     </w:p>
     <w:p>
@@ -3213,7 +2814,6 @@
           <w:sz w:val="24"/>
           <w:szCs w:val="24"/>
         </w:rPr>
-        <w:lastRenderedPageBreak/>
         <w:t xml:space="preserve"> </w:t>
       </w:r>
       <w:r>
@@ -3232,16 +2832,7 @@
           <w:sz w:val="24"/>
           <w:szCs w:val="24"/>
         </w:rPr>
-        <w:t>Clima</w:t>
-      </w:r>
-      <w:r>
-        <w:rPr>
-          <w:rFonts w:ascii="Times New Roman" w:eastAsia="Times New Roman" w:hAnsi="Times New Roman" w:cs="Times New Roman"/>
-          <w:b/>
-          <w:sz w:val="24"/>
-          <w:szCs w:val="24"/>
-        </w:rPr>
-        <w:t>te Action</w:t>
+        <w:t>Climate Action</w:t>
       </w:r>
       <w:r>
         <w:rPr>
@@ -3304,23 +2895,7 @@
           <w:szCs w:val="24"/>
         </w:rPr>
         <w:tab/>
-        <w:t>Th</w:t>
-      </w:r>
-      <w:r>
-        <w:rPr>
-          <w:rFonts w:ascii="Times New Roman" w:eastAsia="Times New Roman" w:hAnsi="Times New Roman" w:cs="Times New Roman"/>
-          <w:sz w:val="24"/>
-          <w:szCs w:val="24"/>
-        </w:rPr>
-        <w:t>ese SDGs are aligned with the TMRF project as it will provide a mitigation and response plan based on the tested and used framework by the U.S. government to their states. This framework will help the Philippine government in taking immediate action, prior</w:t>
-      </w:r>
-      <w:r>
-        <w:rPr>
-          <w:rFonts w:ascii="Times New Roman" w:eastAsia="Times New Roman" w:hAnsi="Times New Roman" w:cs="Times New Roman"/>
-          <w:sz w:val="24"/>
-          <w:szCs w:val="24"/>
-        </w:rPr>
-        <w:t xml:space="preserve"> to a disaster, to mitigate losses in the case of a typhoon disaster.</w:t>
+        <w:t>These SDGs are aligned with the TMRF project as it will provide a mitigation and response plan based on the tested and used framework by the U.S. government to their states. This framework will help the Philippine government in taking immediate action, prior to a disaster, to mitigate losses in the case of a typhoon disaster.</w:t>
       </w:r>
     </w:p>
     <w:p>
@@ -3598,7 +3173,6 @@
           <w:sz w:val="24"/>
           <w:szCs w:val="24"/>
         </w:rPr>
-        <w:lastRenderedPageBreak/>
         <w:t>Evaluation of the X variables inside the Data sets:</w:t>
       </w:r>
       <w:r>
@@ -3734,15 +3308,7 @@
                 <w:sz w:val="24"/>
                 <w:szCs w:val="24"/>
               </w:rPr>
-              <w:t>This</w:t>
-            </w:r>
-            <w:r>
-              <w:rPr>
-                <w:rFonts w:ascii="Times New Roman" w:eastAsia="Times New Roman" w:hAnsi="Times New Roman" w:cs="Times New Roman"/>
-                <w:sz w:val="24"/>
-                <w:szCs w:val="24"/>
-              </w:rPr>
-              <w:t xml:space="preserve"> is an administrative district of a town or nation that was affected by the storm.</w:t>
+              <w:t>This is an administrative district of a town or nation that was affected by the storm.</w:t>
             </w:r>
           </w:p>
         </w:tc>
@@ -4158,6 +3724,7 @@
                 <w:sz w:val="24"/>
                 <w:szCs w:val="24"/>
               </w:rPr>
+              <w:lastRenderedPageBreak/>
               <w:t>Date Occurred</w:t>
             </w:r>
           </w:p>
@@ -4373,7 +3940,6 @@
                 <w:sz w:val="24"/>
                 <w:szCs w:val="24"/>
               </w:rPr>
-              <w:lastRenderedPageBreak/>
               <w:t>Inside_EC_Fam_Cum</w:t>
             </w:r>
             <w:proofErr w:type="spellEnd"/>
@@ -4502,16 +4068,7 @@
                 <w:sz w:val="24"/>
                 <w:szCs w:val="24"/>
               </w:rPr>
-              <w:t>Indica</w:t>
-            </w:r>
-            <w:r>
-              <w:rPr>
-                <w:rFonts w:ascii="Times New Roman" w:eastAsia="Times New Roman" w:hAnsi="Times New Roman" w:cs="Times New Roman"/>
-                <w:color w:val="202124"/>
-                <w:sz w:val="24"/>
-                <w:szCs w:val="24"/>
-              </w:rPr>
-              <w:t>tes the number of persons inside evacuation centers in the present, which numbers are undetermined.</w:t>
+              <w:t>Indicates the number of persons inside evacuation centers in the present, which numbers are undetermined.</w:t>
             </w:r>
           </w:p>
         </w:tc>
@@ -4612,15 +4169,7 @@
                 <w:sz w:val="24"/>
                 <w:szCs w:val="24"/>
               </w:rPr>
-              <w:t>Indicates the</w:t>
-            </w:r>
-            <w:r>
-              <w:rPr>
-                <w:rFonts w:ascii="Times New Roman" w:eastAsia="Times New Roman" w:hAnsi="Times New Roman" w:cs="Times New Roman"/>
-                <w:sz w:val="24"/>
-                <w:szCs w:val="24"/>
-              </w:rPr>
-              <w:t xml:space="preserve"> number of families outside evacuation center in the present, which numbers are undetermined.</w:t>
+              <w:t>Indicates the number of families outside evacuation center in the present, which numbers are undetermined.</w:t>
             </w:r>
           </w:p>
         </w:tc>
@@ -4696,6 +4245,7 @@
                 <w:sz w:val="24"/>
                 <w:szCs w:val="24"/>
               </w:rPr>
+              <w:lastRenderedPageBreak/>
               <w:t>Outside_EC_Pers_Cum</w:t>
             </w:r>
             <w:proofErr w:type="spellEnd"/>
@@ -4746,7 +4296,6 @@
                 <w:sz w:val="24"/>
                 <w:szCs w:val="24"/>
               </w:rPr>
-              <w:lastRenderedPageBreak/>
               <w:t>Outside_EC_Per_Now</w:t>
             </w:r>
             <w:proofErr w:type="spellEnd"/>
@@ -4819,15 +4368,7 @@
                 <w:sz w:val="24"/>
                 <w:szCs w:val="24"/>
               </w:rPr>
-              <w:t>Th</w:t>
-            </w:r>
-            <w:r>
-              <w:rPr>
-                <w:rFonts w:ascii="Times New Roman" w:eastAsia="Times New Roman" w:hAnsi="Times New Roman" w:cs="Times New Roman"/>
-                <w:sz w:val="24"/>
-                <w:szCs w:val="24"/>
-              </w:rPr>
-              <w:t>e number of houses that have been completely destroyed as a result of the tropical storm</w:t>
+              <w:t>The number of houses that have been completely destroyed as a result of the tropical storm</w:t>
             </w:r>
           </w:p>
         </w:tc>
@@ -4925,15 +4466,7 @@
                 <w:sz w:val="24"/>
                 <w:szCs w:val="24"/>
               </w:rPr>
-              <w:t>These are individuals or groups of individ</w:t>
-            </w:r>
-            <w:r>
-              <w:rPr>
-                <w:rFonts w:ascii="Times New Roman" w:eastAsia="Times New Roman" w:hAnsi="Times New Roman" w:cs="Times New Roman"/>
-                <w:sz w:val="24"/>
-                <w:szCs w:val="24"/>
-              </w:rPr>
-              <w:t>uals who are forced to leave their homes due to the disaster.</w:t>
+              <w:t>These are individuals or groups of individuals who are forced to leave their homes due to the disaster.</w:t>
             </w:r>
           </w:p>
         </w:tc>
@@ -5159,6 +4692,7 @@
                 <w:sz w:val="24"/>
                 <w:szCs w:val="24"/>
               </w:rPr>
+              <w:lastRenderedPageBreak/>
               <w:t>Seq</w:t>
             </w:r>
           </w:p>
@@ -5283,7 +4817,6 @@
                 <w:sz w:val="24"/>
                 <w:szCs w:val="24"/>
               </w:rPr>
-              <w:lastRenderedPageBreak/>
               <w:t>Disaster Group</w:t>
             </w:r>
           </w:p>
@@ -5487,15 +5020,7 @@
                 <w:sz w:val="24"/>
                 <w:szCs w:val="24"/>
               </w:rPr>
-              <w:t>Subs</w:t>
-            </w:r>
-            <w:r>
-              <w:rPr>
-                <w:rFonts w:ascii="Times New Roman" w:eastAsia="Times New Roman" w:hAnsi="Times New Roman" w:cs="Times New Roman"/>
-                <w:sz w:val="24"/>
-                <w:szCs w:val="24"/>
-              </w:rPr>
-              <w:t>ubtype</w:t>
+              <w:t>Subsubtype</w:t>
             </w:r>
             <w:proofErr w:type="spellEnd"/>
           </w:p>
@@ -5816,15 +5341,7 @@
                 <w:sz w:val="24"/>
                 <w:szCs w:val="24"/>
               </w:rPr>
-              <w:t xml:space="preserve">The location where </w:t>
-            </w:r>
-            <w:r>
-              <w:rPr>
-                <w:rFonts w:ascii="Times New Roman" w:eastAsia="Times New Roman" w:hAnsi="Times New Roman" w:cs="Times New Roman"/>
-                <w:sz w:val="24"/>
-                <w:szCs w:val="24"/>
-              </w:rPr>
-              <w:t xml:space="preserve">the disaster </w:t>
+              <w:t xml:space="preserve">The location where the disaster </w:t>
             </w:r>
             <w:proofErr w:type="spellStart"/>
             <w:r>
@@ -6005,6 +5522,7 @@
                 <w:sz w:val="24"/>
                 <w:szCs w:val="24"/>
               </w:rPr>
+              <w:lastRenderedPageBreak/>
               <w:t>Associated Dis2</w:t>
             </w:r>
           </w:p>
@@ -6124,7 +5642,6 @@
                 <w:sz w:val="24"/>
                 <w:szCs w:val="24"/>
               </w:rPr>
-              <w:lastRenderedPageBreak/>
               <w:t>Appeal</w:t>
             </w:r>
           </w:p>
@@ -6198,15 +5715,7 @@
                 <w:sz w:val="24"/>
                 <w:szCs w:val="24"/>
               </w:rPr>
-              <w:t xml:space="preserve">This is </w:t>
-            </w:r>
-            <w:r>
-              <w:rPr>
-                <w:rFonts w:ascii="Times New Roman" w:eastAsia="Times New Roman" w:hAnsi="Times New Roman" w:cs="Times New Roman"/>
-                <w:sz w:val="24"/>
-                <w:szCs w:val="24"/>
-              </w:rPr>
-              <w:t>the disaster management declaration.</w:t>
+              <w:t>This is the disaster management declaration.</w:t>
             </w:r>
           </w:p>
         </w:tc>
@@ -6515,15 +6024,7 @@
                 <w:sz w:val="24"/>
                 <w:szCs w:val="24"/>
               </w:rPr>
-              <w:t>This refers to the time depend</w:t>
-            </w:r>
-            <w:r>
-              <w:rPr>
-                <w:rFonts w:ascii="Times New Roman" w:eastAsia="Times New Roman" w:hAnsi="Times New Roman" w:cs="Times New Roman"/>
-                <w:sz w:val="24"/>
-                <w:szCs w:val="24"/>
-              </w:rPr>
-              <w:t>ing on the meridian passing through a certain location.</w:t>
+              <w:t>This refers to the time depending on the meridian passing through a certain location.</w:t>
             </w:r>
           </w:p>
         </w:tc>
@@ -6650,6 +6151,7 @@
                 <w:sz w:val="24"/>
                 <w:szCs w:val="24"/>
               </w:rPr>
+              <w:lastRenderedPageBreak/>
               <w:t>Start Month</w:t>
             </w:r>
           </w:p>
@@ -6853,7 +6355,6 @@
                 <w:sz w:val="24"/>
                 <w:szCs w:val="24"/>
               </w:rPr>
-              <w:lastRenderedPageBreak/>
               <w:t>Total Deaths</w:t>
             </w:r>
           </w:p>
@@ -6927,15 +6428,7 @@
                 <w:sz w:val="24"/>
                 <w:szCs w:val="24"/>
               </w:rPr>
-              <w:t xml:space="preserve">The number </w:t>
-            </w:r>
-            <w:r>
-              <w:rPr>
-                <w:rFonts w:ascii="Times New Roman" w:eastAsia="Times New Roman" w:hAnsi="Times New Roman" w:cs="Times New Roman"/>
-                <w:sz w:val="24"/>
-                <w:szCs w:val="24"/>
-              </w:rPr>
-              <w:t xml:space="preserve">of </w:t>
+              <w:t xml:space="preserve">The number of </w:t>
             </w:r>
             <w:proofErr w:type="spellStart"/>
             <w:r>
@@ -7252,15 +6745,7 @@
                 <w:sz w:val="24"/>
                 <w:szCs w:val="24"/>
               </w:rPr>
-              <w:t>This is the damage cause</w:t>
-            </w:r>
-            <w:r>
-              <w:rPr>
-                <w:rFonts w:ascii="Times New Roman" w:eastAsia="Times New Roman" w:hAnsi="Times New Roman" w:cs="Times New Roman"/>
-                <w:sz w:val="24"/>
-                <w:szCs w:val="24"/>
-              </w:rPr>
-              <w:t>d by an occurrence that must be covered by insurance</w:t>
+              <w:t>This is the damage caused by an occurrence that must be covered by insurance</w:t>
             </w:r>
           </w:p>
         </w:tc>
@@ -7391,6 +6876,7 @@
                 <w:sz w:val="24"/>
                 <w:szCs w:val="24"/>
               </w:rPr>
+              <w:lastRenderedPageBreak/>
               <w:t>Total Damages, Adjusted ('000 US$)</w:t>
             </w:r>
           </w:p>
@@ -7555,7 +7041,6 @@
                 <w:sz w:val="24"/>
                 <w:szCs w:val="24"/>
               </w:rPr>
-              <w:lastRenderedPageBreak/>
               <w:t>Admin1 Code</w:t>
             </w:r>
           </w:p>
@@ -7732,15 +7217,7 @@
           <w:sz w:val="24"/>
           <w:szCs w:val="24"/>
         </w:rPr>
-        <w:t>Centre for Research on the Epidemiology of Disasters. (2022). 2000-2022</w:t>
-      </w:r>
-      <w:r>
-        <w:rPr>
-          <w:rFonts w:ascii="Times New Roman" w:eastAsia="Times New Roman" w:hAnsi="Times New Roman" w:cs="Times New Roman"/>
-          <w:sz w:val="24"/>
-          <w:szCs w:val="24"/>
-        </w:rPr>
-        <w:t xml:space="preserve"> EM-DAT of America.     </w:t>
+        <w:t xml:space="preserve">Centre for Research on the Epidemiology of Disasters. (2022). 2000-2022 EM-DAT of America.     </w:t>
       </w:r>
       <w:r>
         <w:rPr>
@@ -7953,7 +7430,6 @@
         </w:rPr>
       </w:pPr>
       <w:r>
-        <w:lastRenderedPageBreak/>
         <w:t xml:space="preserve"> </w:t>
       </w:r>
       <w:r>
@@ -8087,35 +7563,16 @@
           <w:sz w:val="24"/>
           <w:szCs w:val="24"/>
         </w:rPr>
-        <w:t>The Phi</w:t>
-      </w:r>
-      <w:r>
-        <w:rPr>
-          <w:rFonts w:ascii="Times New Roman" w:eastAsia="Times New Roman" w:hAnsi="Times New Roman" w:cs="Times New Roman"/>
-          <w:i/>
+        <w:t>The Philippines Is the Most Storm-Exposed Country on Earth</w:t>
+      </w:r>
+      <w:r>
+        <w:rPr>
+          <w:rFonts w:ascii="Times New Roman" w:eastAsia="Times New Roman" w:hAnsi="Times New Roman" w:cs="Times New Roman"/>
           <w:color w:val="000000"/>
           <w:sz w:val="24"/>
           <w:szCs w:val="24"/>
         </w:rPr>
-        <w:t>lippines Is the Most Storm-Exposed Country on Earth</w:t>
-      </w:r>
-      <w:r>
-        <w:rPr>
-          <w:rFonts w:ascii="Times New Roman" w:eastAsia="Times New Roman" w:hAnsi="Times New Roman" w:cs="Times New Roman"/>
-          <w:color w:val="000000"/>
-          <w:sz w:val="24"/>
-          <w:szCs w:val="24"/>
-        </w:rPr>
-        <w:t>. Retrieved March 2022, from world.time.com: https://world.time.com/2013/11/11/the-philippines-is-the-most-storm-exposed-country-on-earth/?fbclid=IwAR1xfQgQHZkgjZck_X9EBg_Jvj76wm7EL-I8OHJebNGkpLxIsEgHLxqPc</w:t>
-      </w:r>
-      <w:r>
-        <w:rPr>
-          <w:rFonts w:ascii="Times New Roman" w:eastAsia="Times New Roman" w:hAnsi="Times New Roman" w:cs="Times New Roman"/>
-          <w:color w:val="000000"/>
-          <w:sz w:val="24"/>
-          <w:szCs w:val="24"/>
-        </w:rPr>
-        <w:t>rU</w:t>
+        <w:t>. Retrieved March 2022, from world.time.com: https://world.time.com/2013/11/11/the-philippines-is-the-most-storm-exposed-country-on-earth/?fbclid=IwAR1xfQgQHZkgjZck_X9EBg_Jvj76wm7EL-I8OHJebNGkpLxIsEgHLxqPcrU</w:t>
       </w:r>
     </w:p>
     <w:p>
@@ -8223,16 +7680,7 @@
           <w:sz w:val="24"/>
           <w:szCs w:val="24"/>
         </w:rPr>
-        <w:t>Centre for Research on the Epidemiology of Disas</w:t>
-      </w:r>
-      <w:r>
-        <w:rPr>
-          <w:rFonts w:ascii="Times New Roman" w:eastAsia="Times New Roman" w:hAnsi="Times New Roman" w:cs="Times New Roman"/>
-          <w:color w:val="000000"/>
-          <w:sz w:val="24"/>
-          <w:szCs w:val="24"/>
-        </w:rPr>
-        <w:t xml:space="preserve">ters. (2022). </w:t>
+        <w:t xml:space="preserve">Centre for Research on the Epidemiology of Disasters. (2022). </w:t>
       </w:r>
       <w:r>
         <w:rPr>
@@ -8298,16 +7746,7 @@
           <w:sz w:val="24"/>
           <w:szCs w:val="24"/>
         </w:rPr>
-        <w:t xml:space="preserve">. Retrieved </w:t>
-      </w:r>
-      <w:r>
-        <w:rPr>
-          <w:rFonts w:ascii="Times New Roman" w:eastAsia="Times New Roman" w:hAnsi="Times New Roman" w:cs="Times New Roman"/>
-          <w:color w:val="000000"/>
-          <w:sz w:val="24"/>
-          <w:szCs w:val="24"/>
-        </w:rPr>
-        <w:t>March 2022, from Centre for Research on the Epidemiology of Disasters: https://www.emdat.be/</w:t>
+        <w:t>. Retrieved March 2022, from Centre for Research on the Epidemiology of Disasters: https://www.emdat.be/</w:t>
       </w:r>
     </w:p>
     <w:p>
@@ -8336,6 +7775,7 @@
           <w:sz w:val="24"/>
           <w:szCs w:val="24"/>
         </w:rPr>
+        <w:lastRenderedPageBreak/>
         <w:t>Commision</w:t>
       </w:r>
       <w:proofErr w:type="spellEnd"/>
@@ -8415,7 +7855,6 @@
           <w:sz w:val="24"/>
           <w:szCs w:val="24"/>
         </w:rPr>
-        <w:lastRenderedPageBreak/>
         <w:t xml:space="preserve">European Commission. (n.d.). </w:t>
       </w:r>
       <w:r>
@@ -8435,16 +7874,7 @@
           <w:sz w:val="24"/>
           <w:szCs w:val="24"/>
         </w:rPr>
-        <w:t>. Retrieved March 2022, from knowledge4policy.ec.europa.eu: https://know</w:t>
-      </w:r>
-      <w:r>
-        <w:rPr>
-          <w:rFonts w:ascii="Times New Roman" w:eastAsia="Times New Roman" w:hAnsi="Times New Roman" w:cs="Times New Roman"/>
-          <w:color w:val="000000"/>
-          <w:sz w:val="24"/>
-          <w:szCs w:val="24"/>
-        </w:rPr>
-        <w:t>ledge4policy.ec.europa.eu/organisation/cred-centre-research-epidemiology-disasters_en</w:t>
+        <w:t>. Retrieved March 2022, from knowledge4policy.ec.europa.eu: https://knowledge4policy.ec.europa.eu/organisation/cred-centre-research-epidemiology-disasters_en</w:t>
       </w:r>
     </w:p>
     <w:p>
@@ -8491,16 +7921,7 @@
           <w:sz w:val="24"/>
           <w:szCs w:val="24"/>
         </w:rPr>
-        <w:t>. Retrieved April 2022, from globalgoals.org: https://www.globalgoals.org/goals/11-sustainable-cities-and-commu</w:t>
-      </w:r>
-      <w:r>
-        <w:rPr>
-          <w:rFonts w:ascii="Times New Roman" w:eastAsia="Times New Roman" w:hAnsi="Times New Roman" w:cs="Times New Roman"/>
-          <w:color w:val="000000"/>
-          <w:sz w:val="24"/>
-          <w:szCs w:val="24"/>
-        </w:rPr>
-        <w:t>nities/</w:t>
+        <w:t>. Retrieved April 2022, from globalgoals.org: https://www.globalgoals.org/goals/11-sustainable-cities-and-communities/</w:t>
       </w:r>
     </w:p>
     <w:p>
@@ -8575,16 +7996,7 @@
           <w:sz w:val="24"/>
           <w:szCs w:val="24"/>
         </w:rPr>
-        <w:t>National Research Council, Division on Earth and Life Studies, Commission on Geoscience</w:t>
-      </w:r>
-      <w:r>
-        <w:rPr>
-          <w:rFonts w:ascii="Times New Roman" w:eastAsia="Times New Roman" w:hAnsi="Times New Roman" w:cs="Times New Roman"/>
-          <w:color w:val="000000"/>
-          <w:sz w:val="24"/>
-          <w:szCs w:val="24"/>
-        </w:rPr>
-        <w:t xml:space="preserve">s - Environment and Resources, U.S. National Committee for the Decade for Natural Disaster Reduction. (1991). </w:t>
+        <w:t xml:space="preserve">National Research Council, Division on Earth and Life Studies, Commission on Geosciences - Environment and Resources, U.S. National Committee for the Decade for Natural Disaster Reduction. (1991). </w:t>
       </w:r>
       <w:r>
         <w:rPr>
@@ -8603,16 +8015,7 @@
           <w:sz w:val="24"/>
           <w:szCs w:val="24"/>
         </w:rPr>
-        <w:t xml:space="preserve"> Retrieved March 2022, from nap.nationalacademies.org: https://nap.nationalacadem</w:t>
-      </w:r>
-      <w:r>
-        <w:rPr>
-          <w:rFonts w:ascii="Times New Roman" w:eastAsia="Times New Roman" w:hAnsi="Times New Roman" w:cs="Times New Roman"/>
-          <w:color w:val="000000"/>
-          <w:sz w:val="24"/>
-          <w:szCs w:val="24"/>
-        </w:rPr>
-        <w:t>ies.org/read/1840/chapter/7</w:t>
+        <w:t xml:space="preserve"> Retrieved March 2022, from nap.nationalacademies.org: https://nap.nationalacademies.org/read/1840/chapter/7</w:t>
       </w:r>
     </w:p>
     <w:p>
@@ -8659,16 +8062,7 @@
           <w:sz w:val="24"/>
           <w:szCs w:val="24"/>
         </w:rPr>
-        <w:t>. Retrieved March 2022, from legacy.senate.gov.ph: https://legacy.senate.gov.ph/publications/SEPO/PB_Examining</w:t>
-      </w:r>
-      <w:r>
-        <w:rPr>
-          <w:rFonts w:ascii="Times New Roman" w:eastAsia="Times New Roman" w:hAnsi="Times New Roman" w:cs="Times New Roman"/>
-          <w:color w:val="000000"/>
-          <w:sz w:val="24"/>
-          <w:szCs w:val="24"/>
-        </w:rPr>
-        <w:t>%20PH%20DRRM%20System_Revised_27June2017.pdf</w:t>
+        <w:t>. Retrieved March 2022, from legacy.senate.gov.ph: https://legacy.senate.gov.ph/publications/SEPO/PB_Examining%20PH%20DRRM%20System_Revised_27June2017.pdf</w:t>
       </w:r>
     </w:p>
     <w:p>
@@ -8696,6 +8090,7 @@
           <w:sz w:val="24"/>
           <w:szCs w:val="24"/>
         </w:rPr>
+        <w:lastRenderedPageBreak/>
         <w:t xml:space="preserve">Sustainable Development Goals Helpdesk. (n.d.). </w:t>
       </w:r>
       <w:r>
@@ -8715,26 +8110,7 @@
           <w:sz w:val="24"/>
           <w:szCs w:val="24"/>
         </w:rPr>
-        <w:t>. Retrieved March 2022, from Sustainable Development Goals Helpdesk: https://sdghelpdesk.unescap.org/node/1086#:~:text=The%20Hu</w:t>
-      </w:r>
-      <w:r>
-        <w:rPr>
-          <w:rFonts w:ascii="Times New Roman" w:eastAsia="Times New Roman" w:hAnsi="Times New Roman" w:cs="Times New Roman"/>
-          <w:color w:val="000000"/>
-          <w:sz w:val="24"/>
-          <w:szCs w:val="24"/>
-        </w:rPr>
-        <w:t>manitarian%20Data%20E</w:t>
-      </w:r>
-      <w:r>
-        <w:rPr>
-          <w:rFonts w:ascii="Times New Roman" w:eastAsia="Times New Roman" w:hAnsi="Times New Roman" w:cs="Times New Roman"/>
-          <w:color w:val="000000"/>
-          <w:sz w:val="24"/>
-          <w:szCs w:val="24"/>
-        </w:rPr>
-        <w:lastRenderedPageBreak/>
-        <w:t>xchange%20(HDX)%20is%20an%20open%20platform%20for,over%20200%20countries%20and%20territories.</w:t>
+        <w:t>. Retrieved March 2022, from Sustainable Development Goals Helpdesk: https://sdghelpdesk.unescap.org/node/1086#:~:text=The%20Humanitarian%20Data%20Exchange%20(HDX)%20is%20an%20open%20platform%20for,over%20200%20countries%20and%20territories.</w:t>
       </w:r>
     </w:p>
     <w:p>
@@ -8781,16 +8157,7 @@
           <w:sz w:val="24"/>
           <w:szCs w:val="24"/>
         </w:rPr>
-        <w:t>. Retrieved April 2022, from un.org: https://www.un.org/development/desa/disabil</w:t>
-      </w:r>
-      <w:r>
-        <w:rPr>
-          <w:rFonts w:ascii="Times New Roman" w:eastAsia="Times New Roman" w:hAnsi="Times New Roman" w:cs="Times New Roman"/>
-          <w:color w:val="000000"/>
-          <w:sz w:val="24"/>
-          <w:szCs w:val="24"/>
-        </w:rPr>
-        <w:t>ities/envision2030-goal13.html</w:t>
+        <w:t>. Retrieved April 2022, from un.org: https://www.un.org/development/desa/disabilities/envision2030-goal13.html</w:t>
       </w:r>
     </w:p>
     <w:p>
@@ -8837,16 +8204,7 @@
           <w:sz w:val="24"/>
           <w:szCs w:val="24"/>
         </w:rPr>
-        <w:t>. Retrieved March 2022, from wunderground.com: https://www.wunderground.com/prepare/hurricane-typhoon?fbclid=IwAR33lsq6x66YI-9NFX94Ofy8jgC2TwH9gT__W9AItLA8P2pWyBJ</w:t>
-      </w:r>
-      <w:r>
-        <w:rPr>
-          <w:rFonts w:ascii="Times New Roman" w:eastAsia="Times New Roman" w:hAnsi="Times New Roman" w:cs="Times New Roman"/>
-          <w:color w:val="000000"/>
-          <w:sz w:val="24"/>
-          <w:szCs w:val="24"/>
-        </w:rPr>
-        <w:t>mnoYTM1w</w:t>
+        <w:t>. Retrieved March 2022, from wunderground.com: https://www.wunderground.com/prepare/hurricane-typhoon?fbclid=IwAR33lsq6x66YI-9NFX94Ofy8jgC2TwH9gT__W9AItLA8P2pWyBJmnoYTM1w</w:t>
       </w:r>
     </w:p>
     <w:p>

</xml_diff>

<commit_message>
Added demonstrations of Level 1 and 2 normalization
</commit_message>
<xml_diff>
--- a/EDA to Typhoon Mitigation and Response Framework (TMRF) Project Proposal.docx
+++ b/EDA to Typhoon Mitigation and Response Framework (TMRF) Project Proposal.docx
@@ -1,6 +1,6 @@
 
 <file path=word/document.xml><?xml version="1.0" encoding="utf-8"?>
-<w:document xmlns:wpc="http://schemas.microsoft.com/office/word/2010/wordprocessingCanvas" xmlns:cx="http://schemas.microsoft.com/office/drawing/2014/chartex" xmlns:cx1="http://schemas.microsoft.com/office/drawing/2015/9/8/chartex" xmlns:cx2="http://schemas.microsoft.com/office/drawing/2015/10/21/chartex" xmlns:cx3="http://schemas.microsoft.com/office/drawing/2016/5/9/chartex" xmlns:cx4="http://schemas.microsoft.com/office/drawing/2016/5/10/chartex" xmlns:cx5="http://schemas.microsoft.com/office/drawing/2016/5/11/chartex" xmlns:cx6="http://schemas.microsoft.com/office/drawing/2016/5/12/chartex" xmlns:cx7="http://schemas.microsoft.com/office/drawing/2016/5/13/chartex" xmlns:cx8="http://schemas.microsoft.com/office/drawing/2016/5/14/chartex" xmlns:mc="http://schemas.openxmlformats.org/markup-compatibility/2006" xmlns:aink="http://schemas.microsoft.com/office/drawing/2016/ink" xmlns:am3d="http://schemas.microsoft.com/office/drawing/2017/model3d" xmlns:o="urn:schemas-microsoft-com:office:office" xmlns:r="http://schemas.openxmlformats.org/officeDocument/2006/relationships" xmlns:m="http://schemas.openxmlformats.org/officeDocument/2006/math" xmlns:v="urn:schemas-microsoft-com:vml" xmlns:wp14="http://schemas.microsoft.com/office/word/2010/wordprocessingDrawing" xmlns:wp="http://schemas.openxmlformats.org/drawingml/2006/wordprocessingDrawing" xmlns:w10="urn:schemas-microsoft-com:office:word" xmlns:w="http://schemas.openxmlformats.org/wordprocessingml/2006/main" xmlns:w14="http://schemas.microsoft.com/office/word/2010/wordml" xmlns:w15="http://schemas.microsoft.com/office/word/2012/wordml" xmlns:w16cex="http://schemas.microsoft.com/office/word/2018/wordml/cex" xmlns:w16cid="http://schemas.microsoft.com/office/word/2016/wordml/cid" xmlns:w16="http://schemas.microsoft.com/office/word/2018/wordml" xmlns:w16sdtdh="http://schemas.microsoft.com/office/word/2020/wordml/sdtdatahash" xmlns:w16se="http://schemas.microsoft.com/office/word/2015/wordml/symex" xmlns:wpg="http://schemas.microsoft.com/office/word/2010/wordprocessingGroup" xmlns:wpi="http://schemas.microsoft.com/office/word/2010/wordprocessingInk" xmlns:wne="http://schemas.microsoft.com/office/word/2006/wordml" xmlns:wps="http://schemas.microsoft.com/office/word/2010/wordprocessingShape" mc:Ignorable="w14 w15 w16se w16cid w16 w16cex w16sdtdh wp14">
+<w:document xmlns:wpc="http://schemas.microsoft.com/office/word/2010/wordprocessingCanvas" xmlns:cx="http://schemas.microsoft.com/office/drawing/2014/chartex" xmlns:cx1="http://schemas.microsoft.com/office/drawing/2015/9/8/chartex" xmlns:cx2="http://schemas.microsoft.com/office/drawing/2015/10/21/chartex" xmlns:cx3="http://schemas.microsoft.com/office/drawing/2016/5/9/chartex" xmlns:cx4="http://schemas.microsoft.com/office/drawing/2016/5/10/chartex" xmlns:cx5="http://schemas.microsoft.com/office/drawing/2016/5/11/chartex" xmlns:cx6="http://schemas.microsoft.com/office/drawing/2016/5/12/chartex" xmlns:cx7="http://schemas.microsoft.com/office/drawing/2016/5/13/chartex" xmlns:cx8="http://schemas.microsoft.com/office/drawing/2016/5/14/chartex" xmlns:mc="http://schemas.openxmlformats.org/markup-compatibility/2006" xmlns:aink="http://schemas.microsoft.com/office/drawing/2016/ink" xmlns:am3d="http://schemas.microsoft.com/office/drawing/2017/model3d" xmlns:o="urn:schemas-microsoft-com:office:office" xmlns:oel="http://schemas.microsoft.com/office/2019/extlst" xmlns:r="http://schemas.openxmlformats.org/officeDocument/2006/relationships" xmlns:m="http://schemas.openxmlformats.org/officeDocument/2006/math" xmlns:v="urn:schemas-microsoft-com:vml" xmlns:wp14="http://schemas.microsoft.com/office/word/2010/wordprocessingDrawing" xmlns:wp="http://schemas.openxmlformats.org/drawingml/2006/wordprocessingDrawing" xmlns:w10="urn:schemas-microsoft-com:office:word" xmlns:w="http://schemas.openxmlformats.org/wordprocessingml/2006/main" xmlns:w14="http://schemas.microsoft.com/office/word/2010/wordml" xmlns:w15="http://schemas.microsoft.com/office/word/2012/wordml" xmlns:w16cex="http://schemas.microsoft.com/office/word/2018/wordml/cex" xmlns:w16cid="http://schemas.microsoft.com/office/word/2016/wordml/cid" xmlns:w16="http://schemas.microsoft.com/office/word/2018/wordml" xmlns:w16sdtdh="http://schemas.microsoft.com/office/word/2020/wordml/sdtdatahash" xmlns:w16se="http://schemas.microsoft.com/office/word/2015/wordml/symex" xmlns:wpg="http://schemas.microsoft.com/office/word/2010/wordprocessingGroup" xmlns:wpi="http://schemas.microsoft.com/office/word/2010/wordprocessingInk" xmlns:wne="http://schemas.microsoft.com/office/word/2006/wordml" xmlns:wps="http://schemas.microsoft.com/office/word/2010/wordprocessingShape" mc:Ignorable="w14 w15 w16se w16cid w16 w16cex w16sdtdh wp14">
   <w:body>
     <w:p>
       <w:pPr>
@@ -170,27 +170,7 @@
           <w:sz w:val="24"/>
           <w:szCs w:val="24"/>
         </w:rPr>
-        <w:t xml:space="preserve">Alvaro, Gabriel </w:t>
-      </w:r>
-      <w:proofErr w:type="spellStart"/>
-      <w:r>
-        <w:rPr>
-          <w:rFonts w:ascii="Times New Roman" w:eastAsia="Times New Roman" w:hAnsi="Times New Roman" w:cs="Times New Roman"/>
-          <w:i/>
-          <w:sz w:val="24"/>
-          <w:szCs w:val="24"/>
-        </w:rPr>
-        <w:t>Edrian</w:t>
-      </w:r>
-      <w:proofErr w:type="spellEnd"/>
-      <w:r>
-        <w:rPr>
-          <w:rFonts w:ascii="Times New Roman" w:eastAsia="Times New Roman" w:hAnsi="Times New Roman" w:cs="Times New Roman"/>
-          <w:i/>
-          <w:sz w:val="24"/>
-          <w:szCs w:val="24"/>
-        </w:rPr>
-        <w:t xml:space="preserve"> A.</w:t>
+        <w:t>Alvaro, Gabriel Edrian A.</w:t>
       </w:r>
     </w:p>
     <w:p>
@@ -204,7 +184,6 @@
           <w:szCs w:val="24"/>
         </w:rPr>
       </w:pPr>
-      <w:proofErr w:type="spellStart"/>
       <w:r>
         <w:rPr>
           <w:rFonts w:ascii="Times New Roman" w:eastAsia="Times New Roman" w:hAnsi="Times New Roman" w:cs="Times New Roman"/>
@@ -212,17 +191,7 @@
           <w:sz w:val="24"/>
           <w:szCs w:val="24"/>
         </w:rPr>
-        <w:t>Palis</w:t>
-      </w:r>
-      <w:proofErr w:type="spellEnd"/>
-      <w:r>
-        <w:rPr>
-          <w:rFonts w:ascii="Times New Roman" w:eastAsia="Times New Roman" w:hAnsi="Times New Roman" w:cs="Times New Roman"/>
-          <w:i/>
-          <w:sz w:val="24"/>
-          <w:szCs w:val="24"/>
-        </w:rPr>
-        <w:t>, John Arthur B.</w:t>
+        <w:t>Palis, John Arthur B.</w:t>
       </w:r>
     </w:p>
     <w:p>
@@ -236,7 +205,6 @@
           <w:szCs w:val="24"/>
         </w:rPr>
       </w:pPr>
-      <w:proofErr w:type="spellStart"/>
       <w:r>
         <w:rPr>
           <w:rFonts w:ascii="Times New Roman" w:eastAsia="Times New Roman" w:hAnsi="Times New Roman" w:cs="Times New Roman"/>
@@ -244,17 +212,7 @@
           <w:sz w:val="24"/>
           <w:szCs w:val="24"/>
         </w:rPr>
-        <w:t>Alangilan</w:t>
-      </w:r>
-      <w:proofErr w:type="spellEnd"/>
-      <w:r>
-        <w:rPr>
-          <w:rFonts w:ascii="Times New Roman" w:eastAsia="Times New Roman" w:hAnsi="Times New Roman" w:cs="Times New Roman"/>
-          <w:i/>
-          <w:sz w:val="24"/>
-          <w:szCs w:val="24"/>
-        </w:rPr>
-        <w:t>, Christine Joy M.</w:t>
+        <w:t>Alangilan, Christine Joy M.</w:t>
       </w:r>
     </w:p>
     <w:p>
@@ -1177,25 +1135,7 @@
           <w:sz w:val="24"/>
           <w:szCs w:val="24"/>
         </w:rPr>
-        <w:t xml:space="preserve"> (2019), an employee of the United Nations Office for the Coordination of Humanitarian Affairs office (OCHA) in the </w:t>
-      </w:r>
-      <w:proofErr w:type="gramStart"/>
-      <w:r>
-        <w:rPr>
-          <w:rFonts w:ascii="Times New Roman" w:eastAsia="Times New Roman" w:hAnsi="Times New Roman" w:cs="Times New Roman"/>
-          <w:sz w:val="24"/>
-          <w:szCs w:val="24"/>
-        </w:rPr>
-        <w:t>Philippines  encoded</w:t>
-      </w:r>
-      <w:proofErr w:type="gramEnd"/>
-      <w:r>
-        <w:rPr>
-          <w:rFonts w:ascii="Times New Roman" w:eastAsia="Times New Roman" w:hAnsi="Times New Roman" w:cs="Times New Roman"/>
-          <w:sz w:val="24"/>
-          <w:szCs w:val="24"/>
-        </w:rPr>
-        <w:t xml:space="preserve"> all typhoons which landed and gravely damaged the country in 2019. Another dataset will be of use on this data analysis is from the CRED's Emergency Events Database (EM-DAT) from the year 2000-2022. This project aims to evaluate this data sets and obtain knowledge that will help the researchers obtain the following outputs:</w:t>
+        <w:t xml:space="preserve"> (2019), an employee of the United Nations Office for the Coordination of Humanitarian Affairs office (OCHA) in the Philippines  encoded all typhoons which landed and gravely damaged the country in 2019. Another dataset will be of use on this data analysis is from the CRED's Emergency Events Database (EM-DAT) from the year 2000-2022. This project aims to evaluate this data sets and obtain knowledge that will help the researchers obtain the following outputs:</w:t>
       </w:r>
     </w:p>
     <w:p>
@@ -2583,39 +2523,47 @@
           <w:sz w:val="24"/>
           <w:szCs w:val="24"/>
         </w:rPr>
-        <w:t xml:space="preserve"> greatly helps in restructuring and use of data gathered from various sources. It also improves data readability for the team members, allowing for a more effective plan to create data visualizations to focus on the important areas of a dataset by effectively suspending the irrelevant entries from the view to avoid data anomalies. To normalize the data set, the project analysts used Microsoft Excel. They began by selecting the filter option under the home tab, followed by the sort and filter option in the </w:t>
-      </w:r>
-      <w:r>
-        <w:rPr>
-          <w:rFonts w:ascii="Times New Roman" w:eastAsia="Times New Roman" w:hAnsi="Times New Roman" w:cs="Times New Roman"/>
-          <w:sz w:val="24"/>
-          <w:szCs w:val="24"/>
-        </w:rPr>
-        <w:t>drop-down</w:t>
-      </w:r>
-      <w:r>
-        <w:rPr>
-          <w:rFonts w:ascii="Times New Roman" w:eastAsia="Times New Roman" w:hAnsi="Times New Roman" w:cs="Times New Roman"/>
-          <w:sz w:val="24"/>
-          <w:szCs w:val="24"/>
-        </w:rPr>
-        <w:t xml:space="preserve"> menu. Next is the addition of the filters to the selected </w:t>
-      </w:r>
-      <w:r>
-        <w:rPr>
-          <w:rFonts w:ascii="Times New Roman" w:eastAsia="Times New Roman" w:hAnsi="Times New Roman" w:cs="Times New Roman"/>
-          <w:sz w:val="24"/>
-          <w:szCs w:val="24"/>
-        </w:rPr>
-        <w:t xml:space="preserve">data range, a drop-down arrow was shown in the upper rows that was chosen to be filtered. The disaster type, blanks, storm and disaster subtype tropical cyclones were selected by the analysts. Following the sequence, only the selected data was displayed. </w:t>
-      </w:r>
-      <w:r>
-        <w:rPr>
-          <w:rFonts w:ascii="Times New Roman" w:eastAsia="Times New Roman" w:hAnsi="Times New Roman" w:cs="Times New Roman"/>
-          <w:sz w:val="24"/>
-          <w:szCs w:val="24"/>
-        </w:rPr>
-        <w:t xml:space="preserve"> </w:t>
+        <w:t xml:space="preserve"> greatly helps in restructuring and use of data gathered from various sources. It also improves data readability for the team members, allowing for a more effective plan to create data visualizations to focus on the important areas of a dataset by effectively suspending the irrelevant entries from the view to avoid data anomalies. </w:t>
+      </w:r>
+      <w:r>
+        <w:rPr>
+          <w:rFonts w:ascii="Times New Roman" w:eastAsia="Times New Roman" w:hAnsi="Times New Roman" w:cs="Times New Roman"/>
+          <w:sz w:val="24"/>
+          <w:szCs w:val="24"/>
+        </w:rPr>
+        <w:t xml:space="preserve">The data set that </w:t>
+      </w:r>
+      <w:r>
+        <w:rPr>
+          <w:rFonts w:ascii="Times New Roman" w:eastAsia="Times New Roman" w:hAnsi="Times New Roman" w:cs="Times New Roman"/>
+          <w:sz w:val="24"/>
+          <w:szCs w:val="24"/>
+        </w:rPr>
+        <w:t>was</w:t>
+      </w:r>
+      <w:r>
+        <w:rPr>
+          <w:rFonts w:ascii="Times New Roman" w:eastAsia="Times New Roman" w:hAnsi="Times New Roman" w:cs="Times New Roman"/>
+          <w:sz w:val="24"/>
+          <w:szCs w:val="24"/>
+        </w:rPr>
+        <w:t xml:space="preserve"> needed to be normalize is the 2000-2022 data set from America as it contains rows that will not be of use for this project like the Geostorm, floods, and other types of disasters. These disaster types </w:t>
+      </w:r>
+      <w:r>
+        <w:rPr>
+          <w:rFonts w:ascii="Times New Roman" w:eastAsia="Times New Roman" w:hAnsi="Times New Roman" w:cs="Times New Roman"/>
+          <w:sz w:val="24"/>
+          <w:szCs w:val="24"/>
+        </w:rPr>
+        <w:t>are</w:t>
+      </w:r>
+      <w:r>
+        <w:rPr>
+          <w:rFonts w:ascii="Times New Roman" w:eastAsia="Times New Roman" w:hAnsi="Times New Roman" w:cs="Times New Roman"/>
+          <w:sz w:val="24"/>
+          <w:szCs w:val="24"/>
+        </w:rPr>
+        <w:t xml:space="preserve"> subjected to be removed. </w:t>
       </w:r>
     </w:p>
     <w:p>
@@ -2628,38 +2576,86 @@
           <w:szCs w:val="24"/>
         </w:rPr>
       </w:pPr>
-    </w:p>
-    <w:p>
-      <w:pPr>
-        <w:spacing w:after="0" w:line="480" w:lineRule="auto"/>
-        <w:rPr>
-          <w:rFonts w:ascii="Times New Roman" w:eastAsia="Times New Roman" w:hAnsi="Times New Roman" w:cs="Times New Roman"/>
-          <w:b/>
-          <w:sz w:val="24"/>
-          <w:szCs w:val="24"/>
-        </w:rPr>
-      </w:pPr>
-      <w:r>
-        <w:rPr>
-          <w:rFonts w:ascii="Times New Roman" w:eastAsia="Times New Roman" w:hAnsi="Times New Roman" w:cs="Times New Roman"/>
-          <w:b/>
-          <w:sz w:val="24"/>
-          <w:szCs w:val="24"/>
-        </w:rPr>
-        <w:t>Data Analysis and Coding</w:t>
-      </w:r>
-      <w:r>
-        <w:rPr>
-          <w:rFonts w:ascii="Times New Roman" w:eastAsia="Times New Roman" w:hAnsi="Times New Roman" w:cs="Times New Roman"/>
-          <w:b/>
-          <w:sz w:val="24"/>
-          <w:szCs w:val="24"/>
-        </w:rPr>
-        <w:br/>
-      </w:r>
-    </w:p>
-    <w:p>
-      <w:pPr>
+      <w:r>
+        <w:rPr>
+          <w:rFonts w:ascii="Times New Roman" w:eastAsia="Times New Roman" w:hAnsi="Times New Roman" w:cs="Times New Roman"/>
+          <w:sz w:val="24"/>
+          <w:szCs w:val="24"/>
+        </w:rPr>
+        <w:t xml:space="preserve"> </w:t>
+      </w:r>
+      <w:r>
+        <w:rPr>
+          <w:rFonts w:ascii="Times New Roman" w:eastAsia="Times New Roman" w:hAnsi="Times New Roman" w:cs="Times New Roman"/>
+          <w:sz w:val="24"/>
+          <w:szCs w:val="24"/>
+        </w:rPr>
+        <w:tab/>
+      </w:r>
+      <w:r>
+        <w:rPr>
+          <w:rFonts w:ascii="Times New Roman" w:eastAsia="Times New Roman" w:hAnsi="Times New Roman" w:cs="Times New Roman"/>
+          <w:sz w:val="24"/>
+          <w:szCs w:val="24"/>
+        </w:rPr>
+        <w:t xml:space="preserve">To normalize the data set, the project analysts used Microsoft Excel. They began by selecting the filter option under the home tab, followed by the sort and filter option in the </w:t>
+      </w:r>
+      <w:r>
+        <w:rPr>
+          <w:rFonts w:ascii="Times New Roman" w:eastAsia="Times New Roman" w:hAnsi="Times New Roman" w:cs="Times New Roman"/>
+          <w:sz w:val="24"/>
+          <w:szCs w:val="24"/>
+        </w:rPr>
+        <w:t>drop-down</w:t>
+      </w:r>
+      <w:r>
+        <w:rPr>
+          <w:rFonts w:ascii="Times New Roman" w:eastAsia="Times New Roman" w:hAnsi="Times New Roman" w:cs="Times New Roman"/>
+          <w:sz w:val="24"/>
+          <w:szCs w:val="24"/>
+        </w:rPr>
+        <w:t xml:space="preserve"> menu. Next is the addition of the filters to the selected </w:t>
+      </w:r>
+      <w:r>
+        <w:rPr>
+          <w:rFonts w:ascii="Times New Roman" w:eastAsia="Times New Roman" w:hAnsi="Times New Roman" w:cs="Times New Roman"/>
+          <w:sz w:val="24"/>
+          <w:szCs w:val="24"/>
+        </w:rPr>
+        <w:t xml:space="preserve">data range, a drop-down arrow was shown in the upper rows that was chosen to be filtered. The disaster type, blanks, storm and disaster subtype tropical cyclones were selected by the analysts. Following the sequence, only the selected data was displayed. </w:t>
+      </w:r>
+      <w:r>
+        <w:rPr>
+          <w:rFonts w:ascii="Times New Roman" w:eastAsia="Times New Roman" w:hAnsi="Times New Roman" w:cs="Times New Roman"/>
+          <w:sz w:val="24"/>
+          <w:szCs w:val="24"/>
+        </w:rPr>
+        <w:t xml:space="preserve"> </w:t>
+      </w:r>
+      <w:r>
+        <w:rPr>
+          <w:rFonts w:ascii="Times New Roman" w:eastAsia="Times New Roman" w:hAnsi="Times New Roman" w:cs="Times New Roman"/>
+          <w:sz w:val="24"/>
+          <w:szCs w:val="24"/>
+        </w:rPr>
+        <w:t>There are two levels of normalization for th</w:t>
+      </w:r>
+      <w:r>
+        <w:rPr>
+          <w:rFonts w:ascii="Times New Roman" w:eastAsia="Times New Roman" w:hAnsi="Times New Roman" w:cs="Times New Roman"/>
+          <w:sz w:val="24"/>
+          <w:szCs w:val="24"/>
+        </w:rPr>
+        <w:t>is data set, and this normalization strategy is demonstrated below;</w:t>
+      </w:r>
+    </w:p>
+    <w:p>
+      <w:pPr>
+        <w:pStyle w:val="ListParagraph"/>
+        <w:numPr>
+          <w:ilvl w:val="0"/>
+          <w:numId w:val="1"/>
+        </w:numPr>
         <w:spacing w:after="0" w:line="480" w:lineRule="auto"/>
         <w:jc w:val="both"/>
         <w:rPr>
@@ -2671,6 +2667,362 @@
       <w:r>
         <w:rPr>
           <w:rFonts w:ascii="Times New Roman" w:eastAsia="Times New Roman" w:hAnsi="Times New Roman" w:cs="Times New Roman"/>
+          <w:sz w:val="24"/>
+          <w:szCs w:val="24"/>
+        </w:rPr>
+        <w:t>Level 1: Based from the Disaster Sub-group x variable/column “Meteorological”</w:t>
+      </w:r>
+    </w:p>
+    <w:p>
+      <w:pPr>
+        <w:spacing w:after="0" w:line="480" w:lineRule="auto"/>
+        <w:jc w:val="both"/>
+        <w:rPr>
+          <w:rFonts w:ascii="Times New Roman" w:eastAsia="Times New Roman" w:hAnsi="Times New Roman" w:cs="Times New Roman"/>
+          <w:sz w:val="24"/>
+          <w:szCs w:val="24"/>
+        </w:rPr>
+      </w:pPr>
+      <w:r>
+        <w:rPr>
+          <w:noProof/>
+        </w:rPr>
+        <w:lastRenderedPageBreak/>
+        <w:drawing>
+          <wp:inline distT="0" distB="0" distL="0" distR="0" wp14:anchorId="2893A5AE" wp14:editId="532EBC20">
+            <wp:extent cx="5943600" cy="3655060"/>
+            <wp:effectExtent l="0" t="0" r="0" b="2540"/>
+            <wp:docPr id="2" name="Picture 2"/>
+            <wp:cNvGraphicFramePr>
+              <a:graphicFrameLocks xmlns:a="http://schemas.openxmlformats.org/drawingml/2006/main" noChangeAspect="1"/>
+            </wp:cNvGraphicFramePr>
+            <a:graphic xmlns:a="http://schemas.openxmlformats.org/drawingml/2006/main">
+              <a:graphicData uri="http://schemas.openxmlformats.org/drawingml/2006/picture">
+                <pic:pic xmlns:pic="http://schemas.openxmlformats.org/drawingml/2006/picture">
+                  <pic:nvPicPr>
+                    <pic:cNvPr id="0" name="Picture 3"/>
+                    <pic:cNvPicPr>
+                      <a:picLocks noChangeAspect="1" noChangeArrowheads="1"/>
+                    </pic:cNvPicPr>
+                  </pic:nvPicPr>
+                  <pic:blipFill>
+                    <a:blip r:embed="rId12" cstate="print">
+                      <a:extLst>
+                        <a:ext uri="{28A0092B-C50C-407E-A947-70E740481C1C}">
+                          <a14:useLocalDpi xmlns:a14="http://schemas.microsoft.com/office/drawing/2010/main" val="0"/>
+                        </a:ext>
+                      </a:extLst>
+                    </a:blip>
+                    <a:srcRect/>
+                    <a:stretch>
+                      <a:fillRect/>
+                    </a:stretch>
+                  </pic:blipFill>
+                  <pic:spPr bwMode="auto">
+                    <a:xfrm>
+                      <a:off x="0" y="0"/>
+                      <a:ext cx="5943600" cy="3655060"/>
+                    </a:xfrm>
+                    <a:prstGeom prst="rect">
+                      <a:avLst/>
+                    </a:prstGeom>
+                    <a:noFill/>
+                    <a:ln>
+                      <a:noFill/>
+                    </a:ln>
+                  </pic:spPr>
+                </pic:pic>
+              </a:graphicData>
+            </a:graphic>
+          </wp:inline>
+        </w:drawing>
+      </w:r>
+      <w:r>
+        <w:rPr>
+          <w:rFonts w:ascii="Times New Roman" w:eastAsia="Times New Roman" w:hAnsi="Times New Roman" w:cs="Times New Roman"/>
+          <w:sz w:val="24"/>
+          <w:szCs w:val="24"/>
+        </w:rPr>
+        <w:br/>
+      </w:r>
+    </w:p>
+    <w:p>
+      <w:pPr>
+        <w:spacing w:after="0" w:line="480" w:lineRule="auto"/>
+        <w:jc w:val="both"/>
+        <w:rPr>
+          <w:rFonts w:ascii="Times New Roman" w:eastAsia="Times New Roman" w:hAnsi="Times New Roman" w:cs="Times New Roman"/>
+          <w:sz w:val="24"/>
+          <w:szCs w:val="24"/>
+        </w:rPr>
+      </w:pPr>
+      <w:r>
+        <w:rPr>
+          <w:noProof/>
+        </w:rPr>
+        <w:drawing>
+          <wp:inline distT="0" distB="0" distL="0" distR="0" wp14:anchorId="2E37745D" wp14:editId="71318C8A">
+            <wp:extent cx="5943600" cy="3583305"/>
+            <wp:effectExtent l="0" t="0" r="0" b="0"/>
+            <wp:docPr id="3" name="Picture 3"/>
+            <wp:cNvGraphicFramePr>
+              <a:graphicFrameLocks xmlns:a="http://schemas.openxmlformats.org/drawingml/2006/main" noChangeAspect="1"/>
+            </wp:cNvGraphicFramePr>
+            <a:graphic xmlns:a="http://schemas.openxmlformats.org/drawingml/2006/main">
+              <a:graphicData uri="http://schemas.openxmlformats.org/drawingml/2006/picture">
+                <pic:pic xmlns:pic="http://schemas.openxmlformats.org/drawingml/2006/picture">
+                  <pic:nvPicPr>
+                    <pic:cNvPr id="0" name="Picture 5"/>
+                    <pic:cNvPicPr>
+                      <a:picLocks noChangeAspect="1" noChangeArrowheads="1"/>
+                    </pic:cNvPicPr>
+                  </pic:nvPicPr>
+                  <pic:blipFill>
+                    <a:blip r:embed="rId13">
+                      <a:extLst>
+                        <a:ext uri="{28A0092B-C50C-407E-A947-70E740481C1C}">
+                          <a14:useLocalDpi xmlns:a14="http://schemas.microsoft.com/office/drawing/2010/main" val="0"/>
+                        </a:ext>
+                      </a:extLst>
+                    </a:blip>
+                    <a:srcRect/>
+                    <a:stretch>
+                      <a:fillRect/>
+                    </a:stretch>
+                  </pic:blipFill>
+                  <pic:spPr bwMode="auto">
+                    <a:xfrm>
+                      <a:off x="0" y="0"/>
+                      <a:ext cx="5943600" cy="3583305"/>
+                    </a:xfrm>
+                    <a:prstGeom prst="rect">
+                      <a:avLst/>
+                    </a:prstGeom>
+                    <a:noFill/>
+                    <a:ln>
+                      <a:noFill/>
+                    </a:ln>
+                  </pic:spPr>
+                </pic:pic>
+              </a:graphicData>
+            </a:graphic>
+          </wp:inline>
+        </w:drawing>
+      </w:r>
+    </w:p>
+    <w:p>
+      <w:pPr>
+        <w:pStyle w:val="ListParagraph"/>
+        <w:numPr>
+          <w:ilvl w:val="0"/>
+          <w:numId w:val="1"/>
+        </w:numPr>
+        <w:spacing w:after="0" w:line="480" w:lineRule="auto"/>
+        <w:ind w:left="360" w:firstLine="0"/>
+        <w:jc w:val="both"/>
+        <w:rPr>
+          <w:rFonts w:ascii="Times New Roman" w:eastAsia="Times New Roman" w:hAnsi="Times New Roman" w:cs="Times New Roman"/>
+          <w:sz w:val="24"/>
+          <w:szCs w:val="24"/>
+        </w:rPr>
+      </w:pPr>
+      <w:r>
+        <w:rPr>
+          <w:rFonts w:ascii="Times New Roman" w:eastAsia="Times New Roman" w:hAnsi="Times New Roman" w:cs="Times New Roman"/>
+          <w:sz w:val="24"/>
+          <w:szCs w:val="24"/>
+        </w:rPr>
+        <w:lastRenderedPageBreak/>
+        <w:t xml:space="preserve">Level 2: </w:t>
+      </w:r>
+      <w:r>
+        <w:rPr>
+          <w:rFonts w:ascii="Times New Roman" w:eastAsia="Times New Roman" w:hAnsi="Times New Roman" w:cs="Times New Roman"/>
+          <w:sz w:val="24"/>
+          <w:szCs w:val="24"/>
+        </w:rPr>
+        <w:t>Based from the Disaster Sub-</w:t>
+      </w:r>
+      <w:r>
+        <w:rPr>
+          <w:rFonts w:ascii="Times New Roman" w:eastAsia="Times New Roman" w:hAnsi="Times New Roman" w:cs="Times New Roman"/>
+          <w:sz w:val="24"/>
+          <w:szCs w:val="24"/>
+        </w:rPr>
+        <w:t>type</w:t>
+      </w:r>
+      <w:r>
+        <w:rPr>
+          <w:rFonts w:ascii="Times New Roman" w:eastAsia="Times New Roman" w:hAnsi="Times New Roman" w:cs="Times New Roman"/>
+          <w:sz w:val="24"/>
+          <w:szCs w:val="24"/>
+        </w:rPr>
+        <w:t xml:space="preserve"> x variable/column “</w:t>
+      </w:r>
+      <w:r>
+        <w:rPr>
+          <w:rFonts w:ascii="Times New Roman" w:eastAsia="Times New Roman" w:hAnsi="Times New Roman" w:cs="Times New Roman"/>
+          <w:sz w:val="24"/>
+          <w:szCs w:val="24"/>
+        </w:rPr>
+        <w:t>Tropical Cyclone</w:t>
+      </w:r>
+      <w:r>
+        <w:rPr>
+          <w:rFonts w:ascii="Times New Roman" w:eastAsia="Times New Roman" w:hAnsi="Times New Roman" w:cs="Times New Roman"/>
+          <w:sz w:val="24"/>
+          <w:szCs w:val="24"/>
+        </w:rPr>
+        <w:t>”</w:t>
+      </w:r>
+      <w:r>
+        <w:rPr>
+          <w:noProof/>
+        </w:rPr>
+        <w:drawing>
+          <wp:inline distT="0" distB="0" distL="0" distR="0" wp14:anchorId="79A9C50D" wp14:editId="63F8E590">
+            <wp:extent cx="5943600" cy="3531235"/>
+            <wp:effectExtent l="0" t="0" r="0" b="0"/>
+            <wp:docPr id="4" name="Picture 4"/>
+            <wp:cNvGraphicFramePr>
+              <a:graphicFrameLocks xmlns:a="http://schemas.openxmlformats.org/drawingml/2006/main" noChangeAspect="1"/>
+            </wp:cNvGraphicFramePr>
+            <a:graphic xmlns:a="http://schemas.openxmlformats.org/drawingml/2006/main">
+              <a:graphicData uri="http://schemas.openxmlformats.org/drawingml/2006/picture">
+                <pic:pic xmlns:pic="http://schemas.openxmlformats.org/drawingml/2006/picture">
+                  <pic:nvPicPr>
+                    <pic:cNvPr id="0" name="Picture 7"/>
+                    <pic:cNvPicPr>
+                      <a:picLocks noChangeAspect="1" noChangeArrowheads="1"/>
+                    </pic:cNvPicPr>
+                  </pic:nvPicPr>
+                  <pic:blipFill>
+                    <a:blip r:embed="rId14">
+                      <a:extLst>
+                        <a:ext uri="{28A0092B-C50C-407E-A947-70E740481C1C}">
+                          <a14:useLocalDpi xmlns:a14="http://schemas.microsoft.com/office/drawing/2010/main" val="0"/>
+                        </a:ext>
+                      </a:extLst>
+                    </a:blip>
+                    <a:srcRect/>
+                    <a:stretch>
+                      <a:fillRect/>
+                    </a:stretch>
+                  </pic:blipFill>
+                  <pic:spPr bwMode="auto">
+                    <a:xfrm>
+                      <a:off x="0" y="0"/>
+                      <a:ext cx="5943600" cy="3531235"/>
+                    </a:xfrm>
+                    <a:prstGeom prst="rect">
+                      <a:avLst/>
+                    </a:prstGeom>
+                    <a:noFill/>
+                    <a:ln>
+                      <a:noFill/>
+                    </a:ln>
+                  </pic:spPr>
+                </pic:pic>
+              </a:graphicData>
+            </a:graphic>
+          </wp:inline>
+        </w:drawing>
+      </w:r>
+    </w:p>
+    <w:p>
+      <w:pPr>
+        <w:spacing w:after="0" w:line="480" w:lineRule="auto"/>
+        <w:ind w:left="360"/>
+        <w:jc w:val="both"/>
+        <w:rPr>
+          <w:rFonts w:ascii="Times New Roman" w:eastAsia="Times New Roman" w:hAnsi="Times New Roman" w:cs="Times New Roman"/>
+          <w:sz w:val="24"/>
+          <w:szCs w:val="24"/>
+        </w:rPr>
+      </w:pPr>
+      <w:r>
+        <w:rPr>
+          <w:rFonts w:ascii="Times New Roman" w:eastAsia="Times New Roman" w:hAnsi="Times New Roman" w:cs="Times New Roman"/>
+          <w:sz w:val="24"/>
+          <w:szCs w:val="24"/>
+        </w:rPr>
+        <w:t>The subject data for this analysis is solely focus to tropical cyclone alone, so in order to achieve the objectives of this project; the data analysts perform data normalization in excel software</w:t>
+      </w:r>
+      <w:r>
+        <w:rPr>
+          <w:rFonts w:ascii="Times New Roman" w:eastAsia="Times New Roman" w:hAnsi="Times New Roman" w:cs="Times New Roman"/>
+          <w:sz w:val="24"/>
+          <w:szCs w:val="24"/>
+        </w:rPr>
+        <w:t>.</w:t>
+      </w:r>
+      <w:r>
+        <w:rPr>
+          <w:rFonts w:ascii="Times New Roman" w:eastAsia="Times New Roman" w:hAnsi="Times New Roman" w:cs="Times New Roman"/>
+          <w:sz w:val="24"/>
+          <w:szCs w:val="24"/>
+        </w:rPr>
+        <w:t xml:space="preserve"> The analysis of these data sets would be further implemented on python using panda and </w:t>
+      </w:r>
+      <w:r>
+        <w:rPr>
+          <w:rFonts w:ascii="Times New Roman" w:eastAsia="Times New Roman" w:hAnsi="Times New Roman" w:cs="Times New Roman"/>
+          <w:sz w:val="24"/>
+          <w:szCs w:val="24"/>
+        </w:rPr>
+        <w:t>NumPy</w:t>
+      </w:r>
+      <w:r>
+        <w:rPr>
+          <w:rFonts w:ascii="Times New Roman" w:eastAsia="Times New Roman" w:hAnsi="Times New Roman" w:cs="Times New Roman"/>
+          <w:sz w:val="24"/>
+          <w:szCs w:val="24"/>
+        </w:rPr>
+        <w:t xml:space="preserve"> modules.</w:t>
+      </w:r>
+    </w:p>
+    <w:p>
+      <w:pPr>
+        <w:spacing w:after="0" w:line="480" w:lineRule="auto"/>
+        <w:rPr>
+          <w:rFonts w:ascii="Times New Roman" w:eastAsia="Times New Roman" w:hAnsi="Times New Roman" w:cs="Times New Roman"/>
+          <w:b/>
+          <w:sz w:val="24"/>
+          <w:szCs w:val="24"/>
+        </w:rPr>
+      </w:pPr>
+      <w:r>
+        <w:rPr>
+          <w:rFonts w:ascii="Times New Roman" w:eastAsia="Times New Roman" w:hAnsi="Times New Roman" w:cs="Times New Roman"/>
+          <w:b/>
+          <w:sz w:val="24"/>
+          <w:szCs w:val="24"/>
+        </w:rPr>
+        <w:t>Data Analysis and Coding</w:t>
+      </w:r>
+      <w:r>
+        <w:rPr>
+          <w:rFonts w:ascii="Times New Roman" w:eastAsia="Times New Roman" w:hAnsi="Times New Roman" w:cs="Times New Roman"/>
+          <w:b/>
+          <w:sz w:val="24"/>
+          <w:szCs w:val="24"/>
+        </w:rPr>
+        <w:br/>
+      </w:r>
+    </w:p>
+    <w:p>
+      <w:pPr>
+        <w:spacing w:after="0" w:line="480" w:lineRule="auto"/>
+        <w:jc w:val="both"/>
+        <w:rPr>
+          <w:rFonts w:ascii="Times New Roman" w:eastAsia="Times New Roman" w:hAnsi="Times New Roman" w:cs="Times New Roman"/>
+          <w:sz w:val="24"/>
+          <w:szCs w:val="24"/>
+        </w:rPr>
+      </w:pPr>
+      <w:r>
+        <w:rPr>
+          <w:rFonts w:ascii="Times New Roman" w:eastAsia="Times New Roman" w:hAnsi="Times New Roman" w:cs="Times New Roman"/>
           <w:b/>
           <w:sz w:val="24"/>
           <w:szCs w:val="24"/>
@@ -2703,7 +3055,7 @@
           <w:szCs w:val="24"/>
         </w:rPr>
         <w:tab/>
-        <w:t xml:space="preserve">This research is planned to produce an exploratory data analysis of typhoons from the year 2019 that resulted in the highest casualty rates in the country and data on the local governments that experienced the fewest impacted families each typhoon. Additionally, worldwide hurricane datasets from the Centre for Research on the Epidemiology of Disasters' Emergency Events Database (EM-DAT) will be used in the same way as the Philippines Data set to determine which U.S. location had the best successful reaction and mitigation strategy for typhoons. This data will be utilized to develop a Typhoon Mitigation and Response Plan based on the one that the U.S. had, which can potentially assist the Philippines in dealing with hurricanes. By incorporating diverse </w:t>
+        <w:t xml:space="preserve">This research is planned to produce an exploratory data analysis of typhoons from the year 2019 that resulted in the highest casualty rates in the country and data on the local governments that experienced the fewest impacted families each typhoon. Additionally, worldwide hurricane datasets from the Centre for Research on the Epidemiology of Disasters' Emergency Events Database (EM-DAT) will be used in the same way as the Philippines Data set to determine which </w:t>
       </w:r>
       <w:r>
         <w:rPr>
@@ -2712,7 +3064,7 @@
           <w:szCs w:val="24"/>
         </w:rPr>
         <w:lastRenderedPageBreak/>
-        <w:t>strategies from other nations like the United States, the chance of Filipinos surviving and recovering from typhoons will likely increase.</w:t>
+        <w:t>U.S. location had the best successful reaction and mitigation strategy for typhoons. This data will be utilized to develop a Typhoon Mitigation and Response Plan based on the one that the U.S. had, which can potentially assist the Philippines in dealing with hurricanes. By incorporating diverse strategies from other nations like the United States, the chance of Filipinos surviving and recovering from typhoons will likely increase.</w:t>
       </w:r>
     </w:p>
     <w:p>
@@ -2935,25 +3287,7 @@
           <w:sz w:val="24"/>
           <w:szCs w:val="24"/>
         </w:rPr>
-        <w:t xml:space="preserve">Alvaro, Gabriel </w:t>
-      </w:r>
-      <w:proofErr w:type="spellStart"/>
-      <w:r>
-        <w:rPr>
-          <w:rFonts w:ascii="Times New Roman" w:eastAsia="Times New Roman" w:hAnsi="Times New Roman" w:cs="Times New Roman"/>
-          <w:sz w:val="24"/>
-          <w:szCs w:val="24"/>
-        </w:rPr>
-        <w:t>Edrian</w:t>
-      </w:r>
-      <w:proofErr w:type="spellEnd"/>
-      <w:r>
-        <w:rPr>
-          <w:rFonts w:ascii="Times New Roman" w:eastAsia="Times New Roman" w:hAnsi="Times New Roman" w:cs="Times New Roman"/>
-          <w:sz w:val="24"/>
-          <w:szCs w:val="24"/>
-        </w:rPr>
-        <w:t xml:space="preserve"> A. - </w:t>
+        <w:t xml:space="preserve">Alvaro, Gabriel Edrian A. - </w:t>
       </w:r>
       <w:r>
         <w:rPr>
@@ -2974,23 +3308,13 @@
           <w:szCs w:val="24"/>
         </w:rPr>
       </w:pPr>
-      <w:proofErr w:type="spellStart"/>
-      <w:r>
-        <w:rPr>
-          <w:rFonts w:ascii="Times New Roman" w:eastAsia="Times New Roman" w:hAnsi="Times New Roman" w:cs="Times New Roman"/>
-          <w:sz w:val="24"/>
-          <w:szCs w:val="24"/>
-        </w:rPr>
-        <w:t>Alangilan</w:t>
-      </w:r>
-      <w:proofErr w:type="spellEnd"/>
-      <w:r>
-        <w:rPr>
-          <w:rFonts w:ascii="Times New Roman" w:eastAsia="Times New Roman" w:hAnsi="Times New Roman" w:cs="Times New Roman"/>
-          <w:sz w:val="24"/>
-          <w:szCs w:val="24"/>
-        </w:rPr>
-        <w:t xml:space="preserve">, Christine Joy M. – </w:t>
+      <w:r>
+        <w:rPr>
+          <w:rFonts w:ascii="Times New Roman" w:eastAsia="Times New Roman" w:hAnsi="Times New Roman" w:cs="Times New Roman"/>
+          <w:sz w:val="24"/>
+          <w:szCs w:val="24"/>
+        </w:rPr>
+        <w:t xml:space="preserve">Alangilan, Christine Joy M. – </w:t>
       </w:r>
       <w:r>
         <w:rPr>
@@ -3029,23 +3353,14 @@
           <w:szCs w:val="24"/>
         </w:rPr>
       </w:pPr>
-      <w:proofErr w:type="spellStart"/>
-      <w:r>
-        <w:rPr>
-          <w:rFonts w:ascii="Times New Roman" w:eastAsia="Times New Roman" w:hAnsi="Times New Roman" w:cs="Times New Roman"/>
-          <w:sz w:val="24"/>
-          <w:szCs w:val="24"/>
-        </w:rPr>
-        <w:t>Palis</w:t>
-      </w:r>
-      <w:proofErr w:type="spellEnd"/>
-      <w:r>
-        <w:rPr>
-          <w:rFonts w:ascii="Times New Roman" w:eastAsia="Times New Roman" w:hAnsi="Times New Roman" w:cs="Times New Roman"/>
-          <w:sz w:val="24"/>
-          <w:szCs w:val="24"/>
-        </w:rPr>
-        <w:t xml:space="preserve">, John Arthur B. - </w:t>
+      <w:r>
+        <w:rPr>
+          <w:rFonts w:ascii="Times New Roman" w:eastAsia="Times New Roman" w:hAnsi="Times New Roman" w:cs="Times New Roman"/>
+          <w:sz w:val="24"/>
+          <w:szCs w:val="24"/>
+        </w:rPr>
+        <w:lastRenderedPageBreak/>
+        <w:t xml:space="preserve">Palis, John Arthur B. - </w:t>
       </w:r>
       <w:r>
         <w:rPr>
@@ -3602,6 +3917,7 @@
                 <w:sz w:val="24"/>
                 <w:szCs w:val="24"/>
               </w:rPr>
+              <w:lastRenderedPageBreak/>
               <w:t>Year</w:t>
             </w:r>
             <w:r>
@@ -3633,25 +3949,7 @@
                 <w:sz w:val="24"/>
                 <w:szCs w:val="24"/>
               </w:rPr>
-              <w:t xml:space="preserve">Year in which various typhoons </w:t>
-            </w:r>
-            <w:proofErr w:type="gramStart"/>
-            <w:r>
-              <w:rPr>
-                <w:rFonts w:ascii="Times New Roman" w:eastAsia="Times New Roman" w:hAnsi="Times New Roman" w:cs="Times New Roman"/>
-                <w:sz w:val="24"/>
-                <w:szCs w:val="24"/>
-              </w:rPr>
-              <w:t>occurred(</w:t>
-            </w:r>
-            <w:proofErr w:type="gramEnd"/>
-            <w:r>
-              <w:rPr>
-                <w:rFonts w:ascii="Times New Roman" w:eastAsia="Times New Roman" w:hAnsi="Times New Roman" w:cs="Times New Roman"/>
-                <w:sz w:val="24"/>
-                <w:szCs w:val="24"/>
-              </w:rPr>
-              <w:t>2019).</w:t>
+              <w:t>Year in which various typhoons occurred(2019).</w:t>
             </w:r>
           </w:p>
         </w:tc>
@@ -3724,7 +4022,6 @@
                 <w:sz w:val="24"/>
                 <w:szCs w:val="24"/>
               </w:rPr>
-              <w:lastRenderedPageBreak/>
               <w:t>Date Occurred</w:t>
             </w:r>
           </w:p>
@@ -3796,25 +4093,7 @@
                 <w:sz w:val="24"/>
                 <w:szCs w:val="24"/>
               </w:rPr>
-              <w:t xml:space="preserve">The number of </w:t>
-            </w:r>
-            <w:proofErr w:type="gramStart"/>
-            <w:r>
-              <w:rPr>
-                <w:rFonts w:ascii="Times New Roman" w:eastAsia="Times New Roman" w:hAnsi="Times New Roman" w:cs="Times New Roman"/>
-                <w:sz w:val="24"/>
-                <w:szCs w:val="24"/>
-              </w:rPr>
-              <w:t>population</w:t>
-            </w:r>
-            <w:proofErr w:type="gramEnd"/>
-            <w:r>
-              <w:rPr>
-                <w:rFonts w:ascii="Times New Roman" w:eastAsia="Times New Roman" w:hAnsi="Times New Roman" w:cs="Times New Roman"/>
-                <w:sz w:val="24"/>
-                <w:szCs w:val="24"/>
-              </w:rPr>
-              <w:t xml:space="preserve"> in the year 2015.</w:t>
+              <w:t>The number of population in the year 2015.</w:t>
             </w:r>
           </w:p>
         </w:tc>
@@ -4145,6 +4424,7 @@
                 <w:sz w:val="24"/>
                 <w:szCs w:val="24"/>
               </w:rPr>
+              <w:lastRenderedPageBreak/>
               <w:t>Outside_EC_Fam_Cum</w:t>
             </w:r>
             <w:proofErr w:type="spellEnd"/>
@@ -4245,7 +4525,6 @@
                 <w:sz w:val="24"/>
                 <w:szCs w:val="24"/>
               </w:rPr>
-              <w:lastRenderedPageBreak/>
               <w:t>Outside_EC_Pers_Cum</w:t>
             </w:r>
             <w:proofErr w:type="spellEnd"/>
@@ -4541,6 +4820,7 @@
                 <w:sz w:val="24"/>
                 <w:szCs w:val="24"/>
               </w:rPr>
+              <w:lastRenderedPageBreak/>
               <w:t>X Variable</w:t>
             </w:r>
           </w:p>
@@ -4692,7 +4972,6 @@
                 <w:sz w:val="24"/>
                 <w:szCs w:val="24"/>
               </w:rPr>
-              <w:lastRenderedPageBreak/>
               <w:t>Seq</w:t>
             </w:r>
           </w:p>
@@ -4718,7 +4997,6 @@
               </w:rPr>
               <w:t xml:space="preserve">This sequence provides </w:t>
             </w:r>
-            <w:proofErr w:type="gramStart"/>
             <w:r>
               <w:rPr>
                 <w:rFonts w:ascii="Times New Roman" w:eastAsia="Times New Roman" w:hAnsi="Times New Roman" w:cs="Times New Roman"/>
@@ -4735,16 +5013,7 @@
                 <w:sz w:val="24"/>
                 <w:szCs w:val="24"/>
               </w:rPr>
-              <w:t xml:space="preserve"> support</w:t>
-            </w:r>
-            <w:proofErr w:type="gramEnd"/>
-            <w:r>
-              <w:rPr>
-                <w:rFonts w:ascii="Times New Roman" w:eastAsia="Times New Roman" w:hAnsi="Times New Roman" w:cs="Times New Roman"/>
-                <w:sz w:val="24"/>
-                <w:szCs w:val="24"/>
-              </w:rPr>
-              <w:t xml:space="preserve"> to the idea that all social change usually follows.</w:t>
+              <w:t xml:space="preserve"> support to the idea that all social change usually follows.</w:t>
             </w:r>
           </w:p>
         </w:tc>
@@ -5386,6 +5655,7 @@
                 <w:sz w:val="24"/>
                 <w:szCs w:val="24"/>
               </w:rPr>
+              <w:lastRenderedPageBreak/>
               <w:t>Origin</w:t>
             </w:r>
           </w:p>
@@ -5522,7 +5792,6 @@
                 <w:sz w:val="24"/>
                 <w:szCs w:val="24"/>
               </w:rPr>
-              <w:lastRenderedPageBreak/>
               <w:t>Associated Dis2</w:t>
             </w:r>
           </w:p>
@@ -5992,6 +6261,7 @@
                 <w:sz w:val="24"/>
                 <w:szCs w:val="24"/>
               </w:rPr>
+              <w:lastRenderedPageBreak/>
               <w:t>Local Time</w:t>
             </w:r>
             <w:r>
@@ -6151,7 +6421,6 @@
                 <w:sz w:val="24"/>
                 <w:szCs w:val="24"/>
               </w:rPr>
-              <w:lastRenderedPageBreak/>
               <w:t>Start Month</w:t>
             </w:r>
           </w:p>
@@ -6722,6 +6991,7 @@
                 <w:sz w:val="24"/>
                 <w:szCs w:val="24"/>
               </w:rPr>
+              <w:lastRenderedPageBreak/>
               <w:t>Insured Damages ('000 US$)</w:t>
             </w:r>
           </w:p>
@@ -6876,7 +7146,6 @@
                 <w:sz w:val="24"/>
                 <w:szCs w:val="24"/>
               </w:rPr>
-              <w:lastRenderedPageBreak/>
               <w:t>Total Damages, Adjusted ('000 US$)</w:t>
             </w:r>
           </w:p>
@@ -7265,7 +7534,7 @@
           <w:szCs w:val="24"/>
         </w:rPr>
       </w:pPr>
-      <w:hyperlink r:id="rId11">
+      <w:hyperlink r:id="rId15">
         <w:r>
           <w:rPr>
             <w:rFonts w:ascii="Times New Roman" w:eastAsia="Times New Roman" w:hAnsi="Times New Roman" w:cs="Times New Roman"/>
@@ -7354,6 +7623,7 @@
           <w:sz w:val="24"/>
           <w:szCs w:val="24"/>
         </w:rPr>
+        <w:lastRenderedPageBreak/>
         <w:br/>
       </w:r>
     </w:p>
@@ -7478,7 +7748,6 @@
         </w:rPr>
       </w:pPr>
       <w:proofErr w:type="spellStart"/>
-      <w:proofErr w:type="gramStart"/>
       <w:r>
         <w:rPr>
           <w:rFonts w:ascii="Times New Roman" w:eastAsia="Times New Roman" w:hAnsi="Times New Roman" w:cs="Times New Roman"/>
@@ -7496,17 +7765,7 @@
           <w:sz w:val="24"/>
           <w:szCs w:val="24"/>
         </w:rPr>
-        <w:t xml:space="preserve"> ,</w:t>
-      </w:r>
-      <w:proofErr w:type="gramEnd"/>
-      <w:r>
-        <w:rPr>
-          <w:rFonts w:ascii="Times New Roman" w:eastAsia="Times New Roman" w:hAnsi="Times New Roman" w:cs="Times New Roman"/>
-          <w:color w:val="000000"/>
-          <w:sz w:val="24"/>
-          <w:szCs w:val="24"/>
-        </w:rPr>
-        <w:t xml:space="preserve"> J. (2019). </w:t>
+        <w:t xml:space="preserve"> , J. (2019). </w:t>
       </w:r>
       <w:r>
         <w:rPr>
@@ -7621,29 +7880,7 @@
           <w:sz w:val="24"/>
           <w:szCs w:val="24"/>
         </w:rPr>
-        <w:t xml:space="preserve">Your Modern Business Guide </w:t>
-      </w:r>
-      <w:proofErr w:type="gramStart"/>
-      <w:r>
-        <w:rPr>
-          <w:rFonts w:ascii="Times New Roman" w:eastAsia="Times New Roman" w:hAnsi="Times New Roman" w:cs="Times New Roman"/>
-          <w:i/>
-          <w:color w:val="000000"/>
-          <w:sz w:val="24"/>
-          <w:szCs w:val="24"/>
-        </w:rPr>
-        <w:t>To</w:t>
-      </w:r>
-      <w:proofErr w:type="gramEnd"/>
-      <w:r>
-        <w:rPr>
-          <w:rFonts w:ascii="Times New Roman" w:eastAsia="Times New Roman" w:hAnsi="Times New Roman" w:cs="Times New Roman"/>
-          <w:i/>
-          <w:color w:val="000000"/>
-          <w:sz w:val="24"/>
-          <w:szCs w:val="24"/>
-        </w:rPr>
-        <w:t xml:space="preserve"> Data Analysis Methods And Techniques</w:t>
+        <w:t>Your Modern Business Guide To Data Analysis Methods And Techniques</w:t>
       </w:r>
       <w:r>
         <w:rPr>
@@ -7680,6 +7917,7 @@
           <w:sz w:val="24"/>
           <w:szCs w:val="24"/>
         </w:rPr>
+        <w:lastRenderedPageBreak/>
         <w:t xml:space="preserve">Centre for Research on the Epidemiology of Disasters. (2022). </w:t>
       </w:r>
       <w:r>
@@ -7775,7 +8013,6 @@
           <w:sz w:val="24"/>
           <w:szCs w:val="24"/>
         </w:rPr>
-        <w:lastRenderedPageBreak/>
         <w:t>Commision</w:t>
       </w:r>
       <w:proofErr w:type="spellEnd"/>
@@ -7796,29 +8033,7 @@
           <w:sz w:val="24"/>
           <w:szCs w:val="24"/>
         </w:rPr>
-        <w:t xml:space="preserve">Disaster Management Practices in the </w:t>
-      </w:r>
-      <w:proofErr w:type="gramStart"/>
-      <w:r>
-        <w:rPr>
-          <w:rFonts w:ascii="Times New Roman" w:eastAsia="Times New Roman" w:hAnsi="Times New Roman" w:cs="Times New Roman"/>
-          <w:i/>
-          <w:color w:val="000000"/>
-          <w:sz w:val="24"/>
-          <w:szCs w:val="24"/>
-        </w:rPr>
-        <w:t>Philippines :</w:t>
-      </w:r>
-      <w:proofErr w:type="gramEnd"/>
-      <w:r>
-        <w:rPr>
-          <w:rFonts w:ascii="Times New Roman" w:eastAsia="Times New Roman" w:hAnsi="Times New Roman" w:cs="Times New Roman"/>
-          <w:i/>
-          <w:color w:val="000000"/>
-          <w:sz w:val="24"/>
-          <w:szCs w:val="24"/>
-        </w:rPr>
-        <w:t xml:space="preserve"> An Assessment</w:t>
+        <w:t>Disaster Management Practices in the Philippines : An Assessment</w:t>
       </w:r>
       <w:r>
         <w:rPr>
@@ -8006,7 +8221,18 @@
           <w:sz w:val="24"/>
           <w:szCs w:val="24"/>
         </w:rPr>
-        <w:t>A Safer Future: Reducing the Impacts of Natural Disasters (1991).</w:t>
+        <w:t xml:space="preserve">A Safer Future: Reducing the Impacts of Natural Disasters </w:t>
+      </w:r>
+      <w:r>
+        <w:rPr>
+          <w:rFonts w:ascii="Times New Roman" w:eastAsia="Times New Roman" w:hAnsi="Times New Roman" w:cs="Times New Roman"/>
+          <w:i/>
+          <w:color w:val="000000"/>
+          <w:sz w:val="24"/>
+          <w:szCs w:val="24"/>
+        </w:rPr>
+        <w:lastRenderedPageBreak/>
+        <w:t>(1991).</w:t>
       </w:r>
       <w:r>
         <w:rPr>
@@ -8090,7 +8316,6 @@
           <w:sz w:val="24"/>
           <w:szCs w:val="24"/>
         </w:rPr>
-        <w:lastRenderedPageBreak/>
         <w:t xml:space="preserve">Sustainable Development Goals Helpdesk. (n.d.). </w:t>
       </w:r>
       <w:r>
@@ -8240,9 +8465,9 @@
       </w:pPr>
     </w:p>
     <w:sectPr>
-      <w:headerReference w:type="default" r:id="rId12"/>
-      <w:headerReference w:type="first" r:id="rId13"/>
-      <w:footerReference w:type="first" r:id="rId14"/>
+      <w:headerReference w:type="default" r:id="rId16"/>
+      <w:headerReference w:type="first" r:id="rId17"/>
+      <w:footerReference w:type="first" r:id="rId18"/>
       <w:pgSz w:w="12240" w:h="15840"/>
       <w:pgMar w:top="1440" w:right="1440" w:bottom="1440" w:left="1440" w:header="706" w:footer="706" w:gutter="0"/>
       <w:pgNumType w:start="1"/>
@@ -8254,7 +8479,7 @@
 </file>
 
 <file path=word/comments.xml><?xml version="1.0" encoding="utf-8"?>
-<w:comments xmlns:wpc="http://schemas.microsoft.com/office/word/2010/wordprocessingCanvas" xmlns:cx="http://schemas.microsoft.com/office/drawing/2014/chartex" xmlns:cx1="http://schemas.microsoft.com/office/drawing/2015/9/8/chartex" xmlns:cx2="http://schemas.microsoft.com/office/drawing/2015/10/21/chartex" xmlns:cx3="http://schemas.microsoft.com/office/drawing/2016/5/9/chartex" xmlns:cx4="http://schemas.microsoft.com/office/drawing/2016/5/10/chartex" xmlns:cx5="http://schemas.microsoft.com/office/drawing/2016/5/11/chartex" xmlns:cx6="http://schemas.microsoft.com/office/drawing/2016/5/12/chartex" xmlns:cx7="http://schemas.microsoft.com/office/drawing/2016/5/13/chartex" xmlns:cx8="http://schemas.microsoft.com/office/drawing/2016/5/14/chartex" xmlns:mc="http://schemas.openxmlformats.org/markup-compatibility/2006" xmlns:aink="http://schemas.microsoft.com/office/drawing/2016/ink" xmlns:am3d="http://schemas.microsoft.com/office/drawing/2017/model3d" xmlns:o="urn:schemas-microsoft-com:office:office" xmlns:r="http://schemas.openxmlformats.org/officeDocument/2006/relationships" xmlns:m="http://schemas.openxmlformats.org/officeDocument/2006/math" xmlns:v="urn:schemas-microsoft-com:vml" xmlns:wp14="http://schemas.microsoft.com/office/word/2010/wordprocessingDrawing" xmlns:wp="http://schemas.openxmlformats.org/drawingml/2006/wordprocessingDrawing" xmlns:w10="urn:schemas-microsoft-com:office:word" xmlns:w="http://schemas.openxmlformats.org/wordprocessingml/2006/main" xmlns:w14="http://schemas.microsoft.com/office/word/2010/wordml" xmlns:w15="http://schemas.microsoft.com/office/word/2012/wordml" xmlns:w16cex="http://schemas.microsoft.com/office/word/2018/wordml/cex" xmlns:w16cid="http://schemas.microsoft.com/office/word/2016/wordml/cid" xmlns:w16="http://schemas.microsoft.com/office/word/2018/wordml" xmlns:w16sdtdh="http://schemas.microsoft.com/office/word/2020/wordml/sdtdatahash" xmlns:w16se="http://schemas.microsoft.com/office/word/2015/wordml/symex" xmlns:wpg="http://schemas.microsoft.com/office/word/2010/wordprocessingGroup" xmlns:wpi="http://schemas.microsoft.com/office/word/2010/wordprocessingInk" xmlns:wne="http://schemas.microsoft.com/office/word/2006/wordml" xmlns:wps="http://schemas.microsoft.com/office/word/2010/wordprocessingShape" mc:Ignorable="w14 w15 w16se w16cid w16 w16cex w16sdtdh wp14">
+<w:comments xmlns:wpc="http://schemas.microsoft.com/office/word/2010/wordprocessingCanvas" xmlns:cx="http://schemas.microsoft.com/office/drawing/2014/chartex" xmlns:cx1="http://schemas.microsoft.com/office/drawing/2015/9/8/chartex" xmlns:cx2="http://schemas.microsoft.com/office/drawing/2015/10/21/chartex" xmlns:cx3="http://schemas.microsoft.com/office/drawing/2016/5/9/chartex" xmlns:cx4="http://schemas.microsoft.com/office/drawing/2016/5/10/chartex" xmlns:cx5="http://schemas.microsoft.com/office/drawing/2016/5/11/chartex" xmlns:cx6="http://schemas.microsoft.com/office/drawing/2016/5/12/chartex" xmlns:cx7="http://schemas.microsoft.com/office/drawing/2016/5/13/chartex" xmlns:cx8="http://schemas.microsoft.com/office/drawing/2016/5/14/chartex" xmlns:mc="http://schemas.openxmlformats.org/markup-compatibility/2006" xmlns:aink="http://schemas.microsoft.com/office/drawing/2016/ink" xmlns:am3d="http://schemas.microsoft.com/office/drawing/2017/model3d" xmlns:o="urn:schemas-microsoft-com:office:office" xmlns:oel="http://schemas.microsoft.com/office/2019/extlst" xmlns:r="http://schemas.openxmlformats.org/officeDocument/2006/relationships" xmlns:m="http://schemas.openxmlformats.org/officeDocument/2006/math" xmlns:v="urn:schemas-microsoft-com:vml" xmlns:wp14="http://schemas.microsoft.com/office/word/2010/wordprocessingDrawing" xmlns:wp="http://schemas.openxmlformats.org/drawingml/2006/wordprocessingDrawing" xmlns:w10="urn:schemas-microsoft-com:office:word" xmlns:w="http://schemas.openxmlformats.org/wordprocessingml/2006/main" xmlns:w14="http://schemas.microsoft.com/office/word/2010/wordml" xmlns:w15="http://schemas.microsoft.com/office/word/2012/wordml" xmlns:w16cex="http://schemas.microsoft.com/office/word/2018/wordml/cex" xmlns:w16cid="http://schemas.microsoft.com/office/word/2016/wordml/cid" xmlns:w16="http://schemas.microsoft.com/office/word/2018/wordml" xmlns:w16sdtdh="http://schemas.microsoft.com/office/word/2020/wordml/sdtdatahash" xmlns:w16se="http://schemas.microsoft.com/office/word/2015/wordml/symex" xmlns:wpg="http://schemas.microsoft.com/office/word/2010/wordprocessingGroup" xmlns:wpi="http://schemas.microsoft.com/office/word/2010/wordprocessingInk" xmlns:wne="http://schemas.microsoft.com/office/word/2006/wordml" xmlns:wps="http://schemas.microsoft.com/office/word/2010/wordprocessingShape" mc:Ignorable="w14 w15 w16se w16cid w16 w16cex w16sdtdh wp14">
   <w:comment w:id="0" w:author="Gabriel Edrian Alvaro" w:date="2022-05-05T08:04:00Z" w:initials="">
     <w:p>
       <w:pPr>
@@ -8441,7 +8666,7 @@
 </file>
 
 <file path=word/commentsExtended.xml><?xml version="1.0" encoding="utf-8"?>
-<w15:commentsEx xmlns:wpc="http://schemas.microsoft.com/office/word/2010/wordprocessingCanvas" xmlns:cx="http://schemas.microsoft.com/office/drawing/2014/chartex" xmlns:cx1="http://schemas.microsoft.com/office/drawing/2015/9/8/chartex" xmlns:cx2="http://schemas.microsoft.com/office/drawing/2015/10/21/chartex" xmlns:cx3="http://schemas.microsoft.com/office/drawing/2016/5/9/chartex" xmlns:cx4="http://schemas.microsoft.com/office/drawing/2016/5/10/chartex" xmlns:cx5="http://schemas.microsoft.com/office/drawing/2016/5/11/chartex" xmlns:cx6="http://schemas.microsoft.com/office/drawing/2016/5/12/chartex" xmlns:cx7="http://schemas.microsoft.com/office/drawing/2016/5/13/chartex" xmlns:cx8="http://schemas.microsoft.com/office/drawing/2016/5/14/chartex" xmlns:mc="http://schemas.openxmlformats.org/markup-compatibility/2006" xmlns:aink="http://schemas.microsoft.com/office/drawing/2016/ink" xmlns:am3d="http://schemas.microsoft.com/office/drawing/2017/model3d" xmlns:o="urn:schemas-microsoft-com:office:office" xmlns:r="http://schemas.openxmlformats.org/officeDocument/2006/relationships" xmlns:m="http://schemas.openxmlformats.org/officeDocument/2006/math" xmlns:v="urn:schemas-microsoft-com:vml" xmlns:wp14="http://schemas.microsoft.com/office/word/2010/wordprocessingDrawing" xmlns:wp="http://schemas.openxmlformats.org/drawingml/2006/wordprocessingDrawing" xmlns:w10="urn:schemas-microsoft-com:office:word" xmlns:w="http://schemas.openxmlformats.org/wordprocessingml/2006/main" xmlns:w14="http://schemas.microsoft.com/office/word/2010/wordml" xmlns:w15="http://schemas.microsoft.com/office/word/2012/wordml" xmlns:w16cex="http://schemas.microsoft.com/office/word/2018/wordml/cex" xmlns:w16cid="http://schemas.microsoft.com/office/word/2016/wordml/cid" xmlns:w16="http://schemas.microsoft.com/office/word/2018/wordml" xmlns:w16sdtdh="http://schemas.microsoft.com/office/word/2020/wordml/sdtdatahash" xmlns:w16se="http://schemas.microsoft.com/office/word/2015/wordml/symex" xmlns:wpg="http://schemas.microsoft.com/office/word/2010/wordprocessingGroup" xmlns:wpi="http://schemas.microsoft.com/office/word/2010/wordprocessingInk" xmlns:wne="http://schemas.microsoft.com/office/word/2006/wordml" xmlns:wps="http://schemas.microsoft.com/office/word/2010/wordprocessingShape" mc:Ignorable="w14 w15 w16se w16cid w16 w16cex w16sdtdh wp14">
+<w15:commentsEx xmlns:wpc="http://schemas.microsoft.com/office/word/2010/wordprocessingCanvas" xmlns:cx="http://schemas.microsoft.com/office/drawing/2014/chartex" xmlns:cx1="http://schemas.microsoft.com/office/drawing/2015/9/8/chartex" xmlns:cx2="http://schemas.microsoft.com/office/drawing/2015/10/21/chartex" xmlns:cx3="http://schemas.microsoft.com/office/drawing/2016/5/9/chartex" xmlns:cx4="http://schemas.microsoft.com/office/drawing/2016/5/10/chartex" xmlns:cx5="http://schemas.microsoft.com/office/drawing/2016/5/11/chartex" xmlns:cx6="http://schemas.microsoft.com/office/drawing/2016/5/12/chartex" xmlns:cx7="http://schemas.microsoft.com/office/drawing/2016/5/13/chartex" xmlns:cx8="http://schemas.microsoft.com/office/drawing/2016/5/14/chartex" xmlns:mc="http://schemas.openxmlformats.org/markup-compatibility/2006" xmlns:aink="http://schemas.microsoft.com/office/drawing/2016/ink" xmlns:am3d="http://schemas.microsoft.com/office/drawing/2017/model3d" xmlns:o="urn:schemas-microsoft-com:office:office" xmlns:oel="http://schemas.microsoft.com/office/2019/extlst" xmlns:r="http://schemas.openxmlformats.org/officeDocument/2006/relationships" xmlns:m="http://schemas.openxmlformats.org/officeDocument/2006/math" xmlns:v="urn:schemas-microsoft-com:vml" xmlns:wp14="http://schemas.microsoft.com/office/word/2010/wordprocessingDrawing" xmlns:wp="http://schemas.openxmlformats.org/drawingml/2006/wordprocessingDrawing" xmlns:w10="urn:schemas-microsoft-com:office:word" xmlns:w="http://schemas.openxmlformats.org/wordprocessingml/2006/main" xmlns:w14="http://schemas.microsoft.com/office/word/2010/wordml" xmlns:w15="http://schemas.microsoft.com/office/word/2012/wordml" xmlns:w16cex="http://schemas.microsoft.com/office/word/2018/wordml/cex" xmlns:w16cid="http://schemas.microsoft.com/office/word/2016/wordml/cid" xmlns:w16="http://schemas.microsoft.com/office/word/2018/wordml" xmlns:w16sdtdh="http://schemas.microsoft.com/office/word/2020/wordml/sdtdatahash" xmlns:w16se="http://schemas.microsoft.com/office/word/2015/wordml/symex" xmlns:wpg="http://schemas.microsoft.com/office/word/2010/wordprocessingGroup" xmlns:wpi="http://schemas.microsoft.com/office/word/2010/wordprocessingInk" xmlns:wne="http://schemas.microsoft.com/office/word/2006/wordml" xmlns:wps="http://schemas.microsoft.com/office/word/2010/wordprocessingShape" mc:Ignorable="w14 w15 w16se w16cid w16 w16cex w16sdtdh wp14">
   <w15:commentEx w15:paraId="00000129" w15:done="0"/>
   <w15:commentEx w15:paraId="00000124" w15:done="0"/>
   <w15:commentEx w15:paraId="00000127" w15:done="0"/>
@@ -8453,7 +8678,7 @@
 </file>
 
 <file path=word/commentsExtensible.xml><?xml version="1.0" encoding="utf-8"?>
-<w16cex:commentsExtensible xmlns:wpc="http://schemas.microsoft.com/office/word/2010/wordprocessingCanvas" xmlns:cx="http://schemas.microsoft.com/office/drawing/2014/chartex" xmlns:cx1="http://schemas.microsoft.com/office/drawing/2015/9/8/chartex" xmlns:cx2="http://schemas.microsoft.com/office/drawing/2015/10/21/chartex" xmlns:cx3="http://schemas.microsoft.com/office/drawing/2016/5/9/chartex" xmlns:cx4="http://schemas.microsoft.com/office/drawing/2016/5/10/chartex" xmlns:cx5="http://schemas.microsoft.com/office/drawing/2016/5/11/chartex" xmlns:cx6="http://schemas.microsoft.com/office/drawing/2016/5/12/chartex" xmlns:cx7="http://schemas.microsoft.com/office/drawing/2016/5/13/chartex" xmlns:cx8="http://schemas.microsoft.com/office/drawing/2016/5/14/chartex" xmlns:mc="http://schemas.openxmlformats.org/markup-compatibility/2006" xmlns:aink="http://schemas.microsoft.com/office/drawing/2016/ink" xmlns:am3d="http://schemas.microsoft.com/office/drawing/2017/model3d" xmlns:o="urn:schemas-microsoft-com:office:office" xmlns:r="http://schemas.openxmlformats.org/officeDocument/2006/relationships" xmlns:m="http://schemas.openxmlformats.org/officeDocument/2006/math" xmlns:v="urn:schemas-microsoft-com:vml" xmlns:wp14="http://schemas.microsoft.com/office/word/2010/wordprocessingDrawing" xmlns:wp="http://schemas.openxmlformats.org/drawingml/2006/wordprocessingDrawing" xmlns:w10="urn:schemas-microsoft-com:office:word" xmlns:w="http://schemas.openxmlformats.org/wordprocessingml/2006/main" xmlns:w14="http://schemas.microsoft.com/office/word/2010/wordml" xmlns:w15="http://schemas.microsoft.com/office/word/2012/wordml" xmlns:w16cex="http://schemas.microsoft.com/office/word/2018/wordml/cex" xmlns:w16cid="http://schemas.microsoft.com/office/word/2016/wordml/cid" xmlns:w16="http://schemas.microsoft.com/office/word/2018/wordml" xmlns:w16sdtdh="http://schemas.microsoft.com/office/word/2020/wordml/sdtdatahash" xmlns:w16se="http://schemas.microsoft.com/office/word/2015/wordml/symex" xmlns:wpg="http://schemas.microsoft.com/office/word/2010/wordprocessingGroup" xmlns:wpi="http://schemas.microsoft.com/office/word/2010/wordprocessingInk" xmlns:wne="http://schemas.microsoft.com/office/word/2006/wordml" xmlns:wps="http://schemas.microsoft.com/office/word/2010/wordprocessingShape" mc:Ignorable="w14 w15 w16se w16cid w16 w16cex w16sdtdh wp14">
+<w16cex:commentsExtensible xmlns:wpc="http://schemas.microsoft.com/office/word/2010/wordprocessingCanvas" xmlns:cx="http://schemas.microsoft.com/office/drawing/2014/chartex" xmlns:cx1="http://schemas.microsoft.com/office/drawing/2015/9/8/chartex" xmlns:cx2="http://schemas.microsoft.com/office/drawing/2015/10/21/chartex" xmlns:cx3="http://schemas.microsoft.com/office/drawing/2016/5/9/chartex" xmlns:cx4="http://schemas.microsoft.com/office/drawing/2016/5/10/chartex" xmlns:cx5="http://schemas.microsoft.com/office/drawing/2016/5/11/chartex" xmlns:cx6="http://schemas.microsoft.com/office/drawing/2016/5/12/chartex" xmlns:cx7="http://schemas.microsoft.com/office/drawing/2016/5/13/chartex" xmlns:cx8="http://schemas.microsoft.com/office/drawing/2016/5/14/chartex" xmlns:mc="http://schemas.openxmlformats.org/markup-compatibility/2006" xmlns:aink="http://schemas.microsoft.com/office/drawing/2016/ink" xmlns:am3d="http://schemas.microsoft.com/office/drawing/2017/model3d" xmlns:o="urn:schemas-microsoft-com:office:office" xmlns:oel="http://schemas.microsoft.com/office/2019/extlst" xmlns:r="http://schemas.openxmlformats.org/officeDocument/2006/relationships" xmlns:m="http://schemas.openxmlformats.org/officeDocument/2006/math" xmlns:v="urn:schemas-microsoft-com:vml" xmlns:wp14="http://schemas.microsoft.com/office/word/2010/wordprocessingDrawing" xmlns:wp="http://schemas.openxmlformats.org/drawingml/2006/wordprocessingDrawing" xmlns:w10="urn:schemas-microsoft-com:office:word" xmlns:w="http://schemas.openxmlformats.org/wordprocessingml/2006/main" xmlns:w14="http://schemas.microsoft.com/office/word/2010/wordml" xmlns:w15="http://schemas.microsoft.com/office/word/2012/wordml" xmlns:w16cex="http://schemas.microsoft.com/office/word/2018/wordml/cex" xmlns:w16cid="http://schemas.microsoft.com/office/word/2016/wordml/cid" xmlns:w16="http://schemas.microsoft.com/office/word/2018/wordml" xmlns:w16sdtdh="http://schemas.microsoft.com/office/word/2020/wordml/sdtdatahash" xmlns:w16se="http://schemas.microsoft.com/office/word/2015/wordml/symex" xmlns:wpg="http://schemas.microsoft.com/office/word/2010/wordprocessingGroup" xmlns:wpi="http://schemas.microsoft.com/office/word/2010/wordprocessingInk" xmlns:wne="http://schemas.microsoft.com/office/word/2006/wordml" xmlns:wps="http://schemas.microsoft.com/office/word/2010/wordprocessingShape" mc:Ignorable="w14 w15 w16se w16cid w16 w16cex w16sdtdh wp14">
   <w16cex:commentExtensible w16cex:durableId="26204561" w16cex:dateUtc="2022-05-05T00:04:00Z"/>
   <w16cex:commentExtensible w16cex:durableId="26204560" w16cex:dateUtc="2022-05-05T00:04:00Z"/>
   <w16cex:commentExtensible w16cex:durableId="2620455F" w16cex:dateUtc="2022-05-05T00:04:00Z"/>
@@ -8465,7 +8690,7 @@
 </file>
 
 <file path=word/commentsIds.xml><?xml version="1.0" encoding="utf-8"?>
-<w16cid:commentsIds xmlns:wpc="http://schemas.microsoft.com/office/word/2010/wordprocessingCanvas" xmlns:cx="http://schemas.microsoft.com/office/drawing/2014/chartex" xmlns:cx1="http://schemas.microsoft.com/office/drawing/2015/9/8/chartex" xmlns:cx2="http://schemas.microsoft.com/office/drawing/2015/10/21/chartex" xmlns:cx3="http://schemas.microsoft.com/office/drawing/2016/5/9/chartex" xmlns:cx4="http://schemas.microsoft.com/office/drawing/2016/5/10/chartex" xmlns:cx5="http://schemas.microsoft.com/office/drawing/2016/5/11/chartex" xmlns:cx6="http://schemas.microsoft.com/office/drawing/2016/5/12/chartex" xmlns:cx7="http://schemas.microsoft.com/office/drawing/2016/5/13/chartex" xmlns:cx8="http://schemas.microsoft.com/office/drawing/2016/5/14/chartex" xmlns:mc="http://schemas.openxmlformats.org/markup-compatibility/2006" xmlns:aink="http://schemas.microsoft.com/office/drawing/2016/ink" xmlns:am3d="http://schemas.microsoft.com/office/drawing/2017/model3d" xmlns:o="urn:schemas-microsoft-com:office:office" xmlns:r="http://schemas.openxmlformats.org/officeDocument/2006/relationships" xmlns:m="http://schemas.openxmlformats.org/officeDocument/2006/math" xmlns:v="urn:schemas-microsoft-com:vml" xmlns:wp14="http://schemas.microsoft.com/office/word/2010/wordprocessingDrawing" xmlns:wp="http://schemas.openxmlformats.org/drawingml/2006/wordprocessingDrawing" xmlns:w10="urn:schemas-microsoft-com:office:word" xmlns:w="http://schemas.openxmlformats.org/wordprocessingml/2006/main" xmlns:w14="http://schemas.microsoft.com/office/word/2010/wordml" xmlns:w15="http://schemas.microsoft.com/office/word/2012/wordml" xmlns:w16cex="http://schemas.microsoft.com/office/word/2018/wordml/cex" xmlns:w16cid="http://schemas.microsoft.com/office/word/2016/wordml/cid" xmlns:w16="http://schemas.microsoft.com/office/word/2018/wordml" xmlns:w16sdtdh="http://schemas.microsoft.com/office/word/2020/wordml/sdtdatahash" xmlns:w16se="http://schemas.microsoft.com/office/word/2015/wordml/symex" xmlns:wpg="http://schemas.microsoft.com/office/word/2010/wordprocessingGroup" xmlns:wpi="http://schemas.microsoft.com/office/word/2010/wordprocessingInk" xmlns:wne="http://schemas.microsoft.com/office/word/2006/wordml" xmlns:wps="http://schemas.microsoft.com/office/word/2010/wordprocessingShape" mc:Ignorable="w14 w15 w16se w16cid w16 w16cex w16sdtdh wp14">
+<w16cid:commentsIds xmlns:wpc="http://schemas.microsoft.com/office/word/2010/wordprocessingCanvas" xmlns:cx="http://schemas.microsoft.com/office/drawing/2014/chartex" xmlns:cx1="http://schemas.microsoft.com/office/drawing/2015/9/8/chartex" xmlns:cx2="http://schemas.microsoft.com/office/drawing/2015/10/21/chartex" xmlns:cx3="http://schemas.microsoft.com/office/drawing/2016/5/9/chartex" xmlns:cx4="http://schemas.microsoft.com/office/drawing/2016/5/10/chartex" xmlns:cx5="http://schemas.microsoft.com/office/drawing/2016/5/11/chartex" xmlns:cx6="http://schemas.microsoft.com/office/drawing/2016/5/12/chartex" xmlns:cx7="http://schemas.microsoft.com/office/drawing/2016/5/13/chartex" xmlns:cx8="http://schemas.microsoft.com/office/drawing/2016/5/14/chartex" xmlns:mc="http://schemas.openxmlformats.org/markup-compatibility/2006" xmlns:aink="http://schemas.microsoft.com/office/drawing/2016/ink" xmlns:am3d="http://schemas.microsoft.com/office/drawing/2017/model3d" xmlns:o="urn:schemas-microsoft-com:office:office" xmlns:oel="http://schemas.microsoft.com/office/2019/extlst" xmlns:r="http://schemas.openxmlformats.org/officeDocument/2006/relationships" xmlns:m="http://schemas.openxmlformats.org/officeDocument/2006/math" xmlns:v="urn:schemas-microsoft-com:vml" xmlns:wp14="http://schemas.microsoft.com/office/word/2010/wordprocessingDrawing" xmlns:wp="http://schemas.openxmlformats.org/drawingml/2006/wordprocessingDrawing" xmlns:w10="urn:schemas-microsoft-com:office:word" xmlns:w="http://schemas.openxmlformats.org/wordprocessingml/2006/main" xmlns:w14="http://schemas.microsoft.com/office/word/2010/wordml" xmlns:w15="http://schemas.microsoft.com/office/word/2012/wordml" xmlns:w16cex="http://schemas.microsoft.com/office/word/2018/wordml/cex" xmlns:w16cid="http://schemas.microsoft.com/office/word/2016/wordml/cid" xmlns:w16="http://schemas.microsoft.com/office/word/2018/wordml" xmlns:w16sdtdh="http://schemas.microsoft.com/office/word/2020/wordml/sdtdatahash" xmlns:w16se="http://schemas.microsoft.com/office/word/2015/wordml/symex" xmlns:wpg="http://schemas.microsoft.com/office/word/2010/wordprocessingGroup" xmlns:wpi="http://schemas.microsoft.com/office/word/2010/wordprocessingInk" xmlns:wne="http://schemas.microsoft.com/office/word/2006/wordml" xmlns:wps="http://schemas.microsoft.com/office/word/2010/wordprocessingShape" mc:Ignorable="w14 w15 w16se w16cid w16 w16cex w16sdtdh wp14">
   <w16cid:commentId w16cid:paraId="00000129" w16cid:durableId="26204561"/>
   <w16cid:commentId w16cid:paraId="00000124" w16cid:durableId="26204560"/>
   <w16cid:commentId w16cid:paraId="00000127" w16cid:durableId="2620455F"/>
@@ -8477,7 +8702,7 @@
 </file>
 
 <file path=word/endnotes.xml><?xml version="1.0" encoding="utf-8"?>
-<w:endnotes xmlns:wpc="http://schemas.microsoft.com/office/word/2010/wordprocessingCanvas" xmlns:cx="http://schemas.microsoft.com/office/drawing/2014/chartex" xmlns:cx1="http://schemas.microsoft.com/office/drawing/2015/9/8/chartex" xmlns:cx2="http://schemas.microsoft.com/office/drawing/2015/10/21/chartex" xmlns:cx3="http://schemas.microsoft.com/office/drawing/2016/5/9/chartex" xmlns:cx4="http://schemas.microsoft.com/office/drawing/2016/5/10/chartex" xmlns:cx5="http://schemas.microsoft.com/office/drawing/2016/5/11/chartex" xmlns:cx6="http://schemas.microsoft.com/office/drawing/2016/5/12/chartex" xmlns:cx7="http://schemas.microsoft.com/office/drawing/2016/5/13/chartex" xmlns:cx8="http://schemas.microsoft.com/office/drawing/2016/5/14/chartex" xmlns:mc="http://schemas.openxmlformats.org/markup-compatibility/2006" xmlns:aink="http://schemas.microsoft.com/office/drawing/2016/ink" xmlns:am3d="http://schemas.microsoft.com/office/drawing/2017/model3d" xmlns:o="urn:schemas-microsoft-com:office:office" xmlns:r="http://schemas.openxmlformats.org/officeDocument/2006/relationships" xmlns:m="http://schemas.openxmlformats.org/officeDocument/2006/math" xmlns:v="urn:schemas-microsoft-com:vml" xmlns:wp14="http://schemas.microsoft.com/office/word/2010/wordprocessingDrawing" xmlns:wp="http://schemas.openxmlformats.org/drawingml/2006/wordprocessingDrawing" xmlns:w10="urn:schemas-microsoft-com:office:word" xmlns:w="http://schemas.openxmlformats.org/wordprocessingml/2006/main" xmlns:w14="http://schemas.microsoft.com/office/word/2010/wordml" xmlns:w15="http://schemas.microsoft.com/office/word/2012/wordml" xmlns:w16cex="http://schemas.microsoft.com/office/word/2018/wordml/cex" xmlns:w16cid="http://schemas.microsoft.com/office/word/2016/wordml/cid" xmlns:w16="http://schemas.microsoft.com/office/word/2018/wordml" xmlns:w16sdtdh="http://schemas.microsoft.com/office/word/2020/wordml/sdtdatahash" xmlns:w16se="http://schemas.microsoft.com/office/word/2015/wordml/symex" xmlns:wpg="http://schemas.microsoft.com/office/word/2010/wordprocessingGroup" xmlns:wpi="http://schemas.microsoft.com/office/word/2010/wordprocessingInk" xmlns:wne="http://schemas.microsoft.com/office/word/2006/wordml" xmlns:wps="http://schemas.microsoft.com/office/word/2010/wordprocessingShape" mc:Ignorable="w14 w15 w16se w16cid w16 w16cex w16sdtdh wp14">
+<w:endnotes xmlns:wpc="http://schemas.microsoft.com/office/word/2010/wordprocessingCanvas" xmlns:cx="http://schemas.microsoft.com/office/drawing/2014/chartex" xmlns:cx1="http://schemas.microsoft.com/office/drawing/2015/9/8/chartex" xmlns:cx2="http://schemas.microsoft.com/office/drawing/2015/10/21/chartex" xmlns:cx3="http://schemas.microsoft.com/office/drawing/2016/5/9/chartex" xmlns:cx4="http://schemas.microsoft.com/office/drawing/2016/5/10/chartex" xmlns:cx5="http://schemas.microsoft.com/office/drawing/2016/5/11/chartex" xmlns:cx6="http://schemas.microsoft.com/office/drawing/2016/5/12/chartex" xmlns:cx7="http://schemas.microsoft.com/office/drawing/2016/5/13/chartex" xmlns:cx8="http://schemas.microsoft.com/office/drawing/2016/5/14/chartex" xmlns:mc="http://schemas.openxmlformats.org/markup-compatibility/2006" xmlns:aink="http://schemas.microsoft.com/office/drawing/2016/ink" xmlns:am3d="http://schemas.microsoft.com/office/drawing/2017/model3d" xmlns:o="urn:schemas-microsoft-com:office:office" xmlns:oel="http://schemas.microsoft.com/office/2019/extlst" xmlns:r="http://schemas.openxmlformats.org/officeDocument/2006/relationships" xmlns:m="http://schemas.openxmlformats.org/officeDocument/2006/math" xmlns:v="urn:schemas-microsoft-com:vml" xmlns:wp14="http://schemas.microsoft.com/office/word/2010/wordprocessingDrawing" xmlns:wp="http://schemas.openxmlformats.org/drawingml/2006/wordprocessingDrawing" xmlns:w10="urn:schemas-microsoft-com:office:word" xmlns:w="http://schemas.openxmlformats.org/wordprocessingml/2006/main" xmlns:w14="http://schemas.microsoft.com/office/word/2010/wordml" xmlns:w15="http://schemas.microsoft.com/office/word/2012/wordml" xmlns:w16cex="http://schemas.microsoft.com/office/word/2018/wordml/cex" xmlns:w16cid="http://schemas.microsoft.com/office/word/2016/wordml/cid" xmlns:w16="http://schemas.microsoft.com/office/word/2018/wordml" xmlns:w16sdtdh="http://schemas.microsoft.com/office/word/2020/wordml/sdtdatahash" xmlns:w16se="http://schemas.microsoft.com/office/word/2015/wordml/symex" xmlns:wpg="http://schemas.microsoft.com/office/word/2010/wordprocessingGroup" xmlns:wpi="http://schemas.microsoft.com/office/word/2010/wordprocessingInk" xmlns:wne="http://schemas.microsoft.com/office/word/2006/wordml" xmlns:wps="http://schemas.microsoft.com/office/word/2010/wordprocessingShape" mc:Ignorable="w14 w15 w16se w16cid w16 w16cex w16sdtdh wp14">
   <w:endnote w:type="separator" w:id="-1">
     <w:p>
       <w:pPr>
@@ -8502,13 +8727,13 @@
 </file>
 
 <file path=word/footer1.xml><?xml version="1.0" encoding="utf-8"?>
-<w:ftr xmlns:wpc="http://schemas.microsoft.com/office/word/2010/wordprocessingCanvas" xmlns:cx="http://schemas.microsoft.com/office/drawing/2014/chartex" xmlns:cx1="http://schemas.microsoft.com/office/drawing/2015/9/8/chartex" xmlns:cx2="http://schemas.microsoft.com/office/drawing/2015/10/21/chartex" xmlns:cx3="http://schemas.microsoft.com/office/drawing/2016/5/9/chartex" xmlns:cx4="http://schemas.microsoft.com/office/drawing/2016/5/10/chartex" xmlns:cx5="http://schemas.microsoft.com/office/drawing/2016/5/11/chartex" xmlns:cx6="http://schemas.microsoft.com/office/drawing/2016/5/12/chartex" xmlns:cx7="http://schemas.microsoft.com/office/drawing/2016/5/13/chartex" xmlns:cx8="http://schemas.microsoft.com/office/drawing/2016/5/14/chartex" xmlns:mc="http://schemas.openxmlformats.org/markup-compatibility/2006" xmlns:aink="http://schemas.microsoft.com/office/drawing/2016/ink" xmlns:am3d="http://schemas.microsoft.com/office/drawing/2017/model3d" xmlns:o="urn:schemas-microsoft-com:office:office" xmlns:r="http://schemas.openxmlformats.org/officeDocument/2006/relationships" xmlns:m="http://schemas.openxmlformats.org/officeDocument/2006/math" xmlns:v="urn:schemas-microsoft-com:vml" xmlns:wp14="http://schemas.microsoft.com/office/word/2010/wordprocessingDrawing" xmlns:wp="http://schemas.openxmlformats.org/drawingml/2006/wordprocessingDrawing" xmlns:w10="urn:schemas-microsoft-com:office:word" xmlns:w="http://schemas.openxmlformats.org/wordprocessingml/2006/main" xmlns:w14="http://schemas.microsoft.com/office/word/2010/wordml" xmlns:w15="http://schemas.microsoft.com/office/word/2012/wordml" xmlns:w16cex="http://schemas.microsoft.com/office/word/2018/wordml/cex" xmlns:w16cid="http://schemas.microsoft.com/office/word/2016/wordml/cid" xmlns:w16="http://schemas.microsoft.com/office/word/2018/wordml" xmlns:w16sdtdh="http://schemas.microsoft.com/office/word/2020/wordml/sdtdatahash" xmlns:w16se="http://schemas.microsoft.com/office/word/2015/wordml/symex" xmlns:wpg="http://schemas.microsoft.com/office/word/2010/wordprocessingGroup" xmlns:wpi="http://schemas.microsoft.com/office/word/2010/wordprocessingInk" xmlns:wne="http://schemas.microsoft.com/office/word/2006/wordml" xmlns:wps="http://schemas.microsoft.com/office/word/2010/wordprocessingShape" mc:Ignorable="w14 w15 w16se w16cid w16 w16cex w16sdtdh wp14">
+<w:ftr xmlns:wpc="http://schemas.microsoft.com/office/word/2010/wordprocessingCanvas" xmlns:cx="http://schemas.microsoft.com/office/drawing/2014/chartex" xmlns:cx1="http://schemas.microsoft.com/office/drawing/2015/9/8/chartex" xmlns:cx2="http://schemas.microsoft.com/office/drawing/2015/10/21/chartex" xmlns:cx3="http://schemas.microsoft.com/office/drawing/2016/5/9/chartex" xmlns:cx4="http://schemas.microsoft.com/office/drawing/2016/5/10/chartex" xmlns:cx5="http://schemas.microsoft.com/office/drawing/2016/5/11/chartex" xmlns:cx6="http://schemas.microsoft.com/office/drawing/2016/5/12/chartex" xmlns:cx7="http://schemas.microsoft.com/office/drawing/2016/5/13/chartex" xmlns:cx8="http://schemas.microsoft.com/office/drawing/2016/5/14/chartex" xmlns:mc="http://schemas.openxmlformats.org/markup-compatibility/2006" xmlns:aink="http://schemas.microsoft.com/office/drawing/2016/ink" xmlns:am3d="http://schemas.microsoft.com/office/drawing/2017/model3d" xmlns:o="urn:schemas-microsoft-com:office:office" xmlns:oel="http://schemas.microsoft.com/office/2019/extlst" xmlns:r="http://schemas.openxmlformats.org/officeDocument/2006/relationships" xmlns:m="http://schemas.openxmlformats.org/officeDocument/2006/math" xmlns:v="urn:schemas-microsoft-com:vml" xmlns:wp14="http://schemas.microsoft.com/office/word/2010/wordprocessingDrawing" xmlns:wp="http://schemas.openxmlformats.org/drawingml/2006/wordprocessingDrawing" xmlns:w10="urn:schemas-microsoft-com:office:word" xmlns:w="http://schemas.openxmlformats.org/wordprocessingml/2006/main" xmlns:w14="http://schemas.microsoft.com/office/word/2010/wordml" xmlns:w15="http://schemas.microsoft.com/office/word/2012/wordml" xmlns:w16cex="http://schemas.microsoft.com/office/word/2018/wordml/cex" xmlns:w16cid="http://schemas.microsoft.com/office/word/2016/wordml/cid" xmlns:w16="http://schemas.microsoft.com/office/word/2018/wordml" xmlns:w16sdtdh="http://schemas.microsoft.com/office/word/2020/wordml/sdtdatahash" xmlns:w16se="http://schemas.microsoft.com/office/word/2015/wordml/symex" xmlns:wpg="http://schemas.microsoft.com/office/word/2010/wordprocessingGroup" xmlns:wpi="http://schemas.microsoft.com/office/word/2010/wordprocessingInk" xmlns:wne="http://schemas.microsoft.com/office/word/2006/wordml" xmlns:wps="http://schemas.microsoft.com/office/word/2010/wordprocessingShape" mc:Ignorable="w14 w15 w16se w16cid w16 w16cex w16sdtdh wp14">
   <w:p/>
 </w:ftr>
 </file>
 
 <file path=word/footnotes.xml><?xml version="1.0" encoding="utf-8"?>
-<w:footnotes xmlns:wpc="http://schemas.microsoft.com/office/word/2010/wordprocessingCanvas" xmlns:cx="http://schemas.microsoft.com/office/drawing/2014/chartex" xmlns:cx1="http://schemas.microsoft.com/office/drawing/2015/9/8/chartex" xmlns:cx2="http://schemas.microsoft.com/office/drawing/2015/10/21/chartex" xmlns:cx3="http://schemas.microsoft.com/office/drawing/2016/5/9/chartex" xmlns:cx4="http://schemas.microsoft.com/office/drawing/2016/5/10/chartex" xmlns:cx5="http://schemas.microsoft.com/office/drawing/2016/5/11/chartex" xmlns:cx6="http://schemas.microsoft.com/office/drawing/2016/5/12/chartex" xmlns:cx7="http://schemas.microsoft.com/office/drawing/2016/5/13/chartex" xmlns:cx8="http://schemas.microsoft.com/office/drawing/2016/5/14/chartex" xmlns:mc="http://schemas.openxmlformats.org/markup-compatibility/2006" xmlns:aink="http://schemas.microsoft.com/office/drawing/2016/ink" xmlns:am3d="http://schemas.microsoft.com/office/drawing/2017/model3d" xmlns:o="urn:schemas-microsoft-com:office:office" xmlns:r="http://schemas.openxmlformats.org/officeDocument/2006/relationships" xmlns:m="http://schemas.openxmlformats.org/officeDocument/2006/math" xmlns:v="urn:schemas-microsoft-com:vml" xmlns:wp14="http://schemas.microsoft.com/office/word/2010/wordprocessingDrawing" xmlns:wp="http://schemas.openxmlformats.org/drawingml/2006/wordprocessingDrawing" xmlns:w10="urn:schemas-microsoft-com:office:word" xmlns:w="http://schemas.openxmlformats.org/wordprocessingml/2006/main" xmlns:w14="http://schemas.microsoft.com/office/word/2010/wordml" xmlns:w15="http://schemas.microsoft.com/office/word/2012/wordml" xmlns:w16cex="http://schemas.microsoft.com/office/word/2018/wordml/cex" xmlns:w16cid="http://schemas.microsoft.com/office/word/2016/wordml/cid" xmlns:w16="http://schemas.microsoft.com/office/word/2018/wordml" xmlns:w16sdtdh="http://schemas.microsoft.com/office/word/2020/wordml/sdtdatahash" xmlns:w16se="http://schemas.microsoft.com/office/word/2015/wordml/symex" xmlns:wpg="http://schemas.microsoft.com/office/word/2010/wordprocessingGroup" xmlns:wpi="http://schemas.microsoft.com/office/word/2010/wordprocessingInk" xmlns:wne="http://schemas.microsoft.com/office/word/2006/wordml" xmlns:wps="http://schemas.microsoft.com/office/word/2010/wordprocessingShape" mc:Ignorable="w14 w15 w16se w16cid w16 w16cex w16sdtdh wp14">
+<w:footnotes xmlns:wpc="http://schemas.microsoft.com/office/word/2010/wordprocessingCanvas" xmlns:cx="http://schemas.microsoft.com/office/drawing/2014/chartex" xmlns:cx1="http://schemas.microsoft.com/office/drawing/2015/9/8/chartex" xmlns:cx2="http://schemas.microsoft.com/office/drawing/2015/10/21/chartex" xmlns:cx3="http://schemas.microsoft.com/office/drawing/2016/5/9/chartex" xmlns:cx4="http://schemas.microsoft.com/office/drawing/2016/5/10/chartex" xmlns:cx5="http://schemas.microsoft.com/office/drawing/2016/5/11/chartex" xmlns:cx6="http://schemas.microsoft.com/office/drawing/2016/5/12/chartex" xmlns:cx7="http://schemas.microsoft.com/office/drawing/2016/5/13/chartex" xmlns:cx8="http://schemas.microsoft.com/office/drawing/2016/5/14/chartex" xmlns:mc="http://schemas.openxmlformats.org/markup-compatibility/2006" xmlns:aink="http://schemas.microsoft.com/office/drawing/2016/ink" xmlns:am3d="http://schemas.microsoft.com/office/drawing/2017/model3d" xmlns:o="urn:schemas-microsoft-com:office:office" xmlns:oel="http://schemas.microsoft.com/office/2019/extlst" xmlns:r="http://schemas.openxmlformats.org/officeDocument/2006/relationships" xmlns:m="http://schemas.openxmlformats.org/officeDocument/2006/math" xmlns:v="urn:schemas-microsoft-com:vml" xmlns:wp14="http://schemas.microsoft.com/office/word/2010/wordprocessingDrawing" xmlns:wp="http://schemas.openxmlformats.org/drawingml/2006/wordprocessingDrawing" xmlns:w10="urn:schemas-microsoft-com:office:word" xmlns:w="http://schemas.openxmlformats.org/wordprocessingml/2006/main" xmlns:w14="http://schemas.microsoft.com/office/word/2010/wordml" xmlns:w15="http://schemas.microsoft.com/office/word/2012/wordml" xmlns:w16cex="http://schemas.microsoft.com/office/word/2018/wordml/cex" xmlns:w16cid="http://schemas.microsoft.com/office/word/2016/wordml/cid" xmlns:w16="http://schemas.microsoft.com/office/word/2018/wordml" xmlns:w16sdtdh="http://schemas.microsoft.com/office/word/2020/wordml/sdtdatahash" xmlns:w16se="http://schemas.microsoft.com/office/word/2015/wordml/symex" xmlns:wpg="http://schemas.microsoft.com/office/word/2010/wordprocessingGroup" xmlns:wpi="http://schemas.microsoft.com/office/word/2010/wordprocessingInk" xmlns:wne="http://schemas.microsoft.com/office/word/2006/wordml" xmlns:wps="http://schemas.microsoft.com/office/word/2010/wordprocessingShape" mc:Ignorable="w14 w15 w16se w16cid w16 w16cex w16sdtdh wp14">
   <w:footnote w:type="separator" w:id="-1">
     <w:p>
       <w:pPr>
@@ -8533,7 +8758,7 @@
 </file>
 
 <file path=word/header1.xml><?xml version="1.0" encoding="utf-8"?>
-<w:hdr xmlns:wpc="http://schemas.microsoft.com/office/word/2010/wordprocessingCanvas" xmlns:cx="http://schemas.microsoft.com/office/drawing/2014/chartex" xmlns:cx1="http://schemas.microsoft.com/office/drawing/2015/9/8/chartex" xmlns:cx2="http://schemas.microsoft.com/office/drawing/2015/10/21/chartex" xmlns:cx3="http://schemas.microsoft.com/office/drawing/2016/5/9/chartex" xmlns:cx4="http://schemas.microsoft.com/office/drawing/2016/5/10/chartex" xmlns:cx5="http://schemas.microsoft.com/office/drawing/2016/5/11/chartex" xmlns:cx6="http://schemas.microsoft.com/office/drawing/2016/5/12/chartex" xmlns:cx7="http://schemas.microsoft.com/office/drawing/2016/5/13/chartex" xmlns:cx8="http://schemas.microsoft.com/office/drawing/2016/5/14/chartex" xmlns:mc="http://schemas.openxmlformats.org/markup-compatibility/2006" xmlns:aink="http://schemas.microsoft.com/office/drawing/2016/ink" xmlns:am3d="http://schemas.microsoft.com/office/drawing/2017/model3d" xmlns:o="urn:schemas-microsoft-com:office:office" xmlns:r="http://schemas.openxmlformats.org/officeDocument/2006/relationships" xmlns:m="http://schemas.openxmlformats.org/officeDocument/2006/math" xmlns:v="urn:schemas-microsoft-com:vml" xmlns:wp14="http://schemas.microsoft.com/office/word/2010/wordprocessingDrawing" xmlns:wp="http://schemas.openxmlformats.org/drawingml/2006/wordprocessingDrawing" xmlns:w10="urn:schemas-microsoft-com:office:word" xmlns:w="http://schemas.openxmlformats.org/wordprocessingml/2006/main" xmlns:w14="http://schemas.microsoft.com/office/word/2010/wordml" xmlns:w15="http://schemas.microsoft.com/office/word/2012/wordml" xmlns:w16cex="http://schemas.microsoft.com/office/word/2018/wordml/cex" xmlns:w16cid="http://schemas.microsoft.com/office/word/2016/wordml/cid" xmlns:w16="http://schemas.microsoft.com/office/word/2018/wordml" xmlns:w16sdtdh="http://schemas.microsoft.com/office/word/2020/wordml/sdtdatahash" xmlns:w16se="http://schemas.microsoft.com/office/word/2015/wordml/symex" xmlns:wpg="http://schemas.microsoft.com/office/word/2010/wordprocessingGroup" xmlns:wpi="http://schemas.microsoft.com/office/word/2010/wordprocessingInk" xmlns:wne="http://schemas.microsoft.com/office/word/2006/wordml" xmlns:wps="http://schemas.microsoft.com/office/word/2010/wordprocessingShape" mc:Ignorable="w14 w15 w16se w16cid w16 w16cex w16sdtdh wp14">
+<w:hdr xmlns:wpc="http://schemas.microsoft.com/office/word/2010/wordprocessingCanvas" xmlns:cx="http://schemas.microsoft.com/office/drawing/2014/chartex" xmlns:cx1="http://schemas.microsoft.com/office/drawing/2015/9/8/chartex" xmlns:cx2="http://schemas.microsoft.com/office/drawing/2015/10/21/chartex" xmlns:cx3="http://schemas.microsoft.com/office/drawing/2016/5/9/chartex" xmlns:cx4="http://schemas.microsoft.com/office/drawing/2016/5/10/chartex" xmlns:cx5="http://schemas.microsoft.com/office/drawing/2016/5/11/chartex" xmlns:cx6="http://schemas.microsoft.com/office/drawing/2016/5/12/chartex" xmlns:cx7="http://schemas.microsoft.com/office/drawing/2016/5/13/chartex" xmlns:cx8="http://schemas.microsoft.com/office/drawing/2016/5/14/chartex" xmlns:mc="http://schemas.openxmlformats.org/markup-compatibility/2006" xmlns:aink="http://schemas.microsoft.com/office/drawing/2016/ink" xmlns:am3d="http://schemas.microsoft.com/office/drawing/2017/model3d" xmlns:o="urn:schemas-microsoft-com:office:office" xmlns:oel="http://schemas.microsoft.com/office/2019/extlst" xmlns:r="http://schemas.openxmlformats.org/officeDocument/2006/relationships" xmlns:m="http://schemas.openxmlformats.org/officeDocument/2006/math" xmlns:v="urn:schemas-microsoft-com:vml" xmlns:wp14="http://schemas.microsoft.com/office/word/2010/wordprocessingDrawing" xmlns:wp="http://schemas.openxmlformats.org/drawingml/2006/wordprocessingDrawing" xmlns:w10="urn:schemas-microsoft-com:office:word" xmlns:w="http://schemas.openxmlformats.org/wordprocessingml/2006/main" xmlns:w14="http://schemas.microsoft.com/office/word/2010/wordml" xmlns:w15="http://schemas.microsoft.com/office/word/2012/wordml" xmlns:w16cex="http://schemas.microsoft.com/office/word/2018/wordml/cex" xmlns:w16cid="http://schemas.microsoft.com/office/word/2016/wordml/cid" xmlns:w16="http://schemas.microsoft.com/office/word/2018/wordml" xmlns:w16sdtdh="http://schemas.microsoft.com/office/word/2020/wordml/sdtdatahash" xmlns:w16se="http://schemas.microsoft.com/office/word/2015/wordml/symex" xmlns:wpg="http://schemas.microsoft.com/office/word/2010/wordprocessingGroup" xmlns:wpi="http://schemas.microsoft.com/office/word/2010/wordprocessingInk" xmlns:wne="http://schemas.microsoft.com/office/word/2006/wordml" xmlns:wps="http://schemas.microsoft.com/office/word/2010/wordprocessingShape" mc:Ignorable="w14 w15 w16se w16cid w16 w16cex w16sdtdh wp14">
   <w:p>
     <w:pPr>
       <w:pBdr>
@@ -8559,27 +8784,7 @@
         <w:sz w:val="24"/>
         <w:szCs w:val="24"/>
       </w:rPr>
-      <w:t>EDA to Typhoon Mitigation and Response Plan (</w:t>
-    </w:r>
-    <w:proofErr w:type="gramStart"/>
-    <w:r>
-      <w:rPr>
-        <w:rFonts w:ascii="Times New Roman" w:eastAsia="Times New Roman" w:hAnsi="Times New Roman" w:cs="Times New Roman"/>
-        <w:color w:val="000000"/>
-        <w:sz w:val="24"/>
-        <w:szCs w:val="24"/>
-      </w:rPr>
-      <w:t xml:space="preserve">TMRP)   </w:t>
-    </w:r>
-    <w:proofErr w:type="gramEnd"/>
-    <w:r>
-      <w:rPr>
-        <w:rFonts w:ascii="Times New Roman" w:eastAsia="Times New Roman" w:hAnsi="Times New Roman" w:cs="Times New Roman"/>
-        <w:color w:val="000000"/>
-        <w:sz w:val="24"/>
-        <w:szCs w:val="24"/>
-      </w:rPr>
-      <w:t xml:space="preserve">         </w:t>
+      <w:t xml:space="preserve">EDA to Typhoon Mitigation and Response Plan (TMRP)            </w:t>
     </w:r>
     <w:r>
       <w:rPr>
@@ -8675,7 +8880,7 @@
 </file>
 
 <file path=word/header2.xml><?xml version="1.0" encoding="utf-8"?>
-<w:hdr xmlns:wpc="http://schemas.microsoft.com/office/word/2010/wordprocessingCanvas" xmlns:cx="http://schemas.microsoft.com/office/drawing/2014/chartex" xmlns:cx1="http://schemas.microsoft.com/office/drawing/2015/9/8/chartex" xmlns:cx2="http://schemas.microsoft.com/office/drawing/2015/10/21/chartex" xmlns:cx3="http://schemas.microsoft.com/office/drawing/2016/5/9/chartex" xmlns:cx4="http://schemas.microsoft.com/office/drawing/2016/5/10/chartex" xmlns:cx5="http://schemas.microsoft.com/office/drawing/2016/5/11/chartex" xmlns:cx6="http://schemas.microsoft.com/office/drawing/2016/5/12/chartex" xmlns:cx7="http://schemas.microsoft.com/office/drawing/2016/5/13/chartex" xmlns:cx8="http://schemas.microsoft.com/office/drawing/2016/5/14/chartex" xmlns:mc="http://schemas.openxmlformats.org/markup-compatibility/2006" xmlns:aink="http://schemas.microsoft.com/office/drawing/2016/ink" xmlns:am3d="http://schemas.microsoft.com/office/drawing/2017/model3d" xmlns:o="urn:schemas-microsoft-com:office:office" xmlns:r="http://schemas.openxmlformats.org/officeDocument/2006/relationships" xmlns:m="http://schemas.openxmlformats.org/officeDocument/2006/math" xmlns:v="urn:schemas-microsoft-com:vml" xmlns:wp14="http://schemas.microsoft.com/office/word/2010/wordprocessingDrawing" xmlns:wp="http://schemas.openxmlformats.org/drawingml/2006/wordprocessingDrawing" xmlns:w10="urn:schemas-microsoft-com:office:word" xmlns:w="http://schemas.openxmlformats.org/wordprocessingml/2006/main" xmlns:w14="http://schemas.microsoft.com/office/word/2010/wordml" xmlns:w15="http://schemas.microsoft.com/office/word/2012/wordml" xmlns:w16cex="http://schemas.microsoft.com/office/word/2018/wordml/cex" xmlns:w16cid="http://schemas.microsoft.com/office/word/2016/wordml/cid" xmlns:w16="http://schemas.microsoft.com/office/word/2018/wordml" xmlns:w16sdtdh="http://schemas.microsoft.com/office/word/2020/wordml/sdtdatahash" xmlns:w16se="http://schemas.microsoft.com/office/word/2015/wordml/symex" xmlns:wpg="http://schemas.microsoft.com/office/word/2010/wordprocessingGroup" xmlns:wpi="http://schemas.microsoft.com/office/word/2010/wordprocessingInk" xmlns:wne="http://schemas.microsoft.com/office/word/2006/wordml" xmlns:wps="http://schemas.microsoft.com/office/word/2010/wordprocessingShape" mc:Ignorable="w14 w15 w16se w16cid w16 w16cex w16sdtdh wp14">
+<w:hdr xmlns:wpc="http://schemas.microsoft.com/office/word/2010/wordprocessingCanvas" xmlns:cx="http://schemas.microsoft.com/office/drawing/2014/chartex" xmlns:cx1="http://schemas.microsoft.com/office/drawing/2015/9/8/chartex" xmlns:cx2="http://schemas.microsoft.com/office/drawing/2015/10/21/chartex" xmlns:cx3="http://schemas.microsoft.com/office/drawing/2016/5/9/chartex" xmlns:cx4="http://schemas.microsoft.com/office/drawing/2016/5/10/chartex" xmlns:cx5="http://schemas.microsoft.com/office/drawing/2016/5/11/chartex" xmlns:cx6="http://schemas.microsoft.com/office/drawing/2016/5/12/chartex" xmlns:cx7="http://schemas.microsoft.com/office/drawing/2016/5/13/chartex" xmlns:cx8="http://schemas.microsoft.com/office/drawing/2016/5/14/chartex" xmlns:mc="http://schemas.openxmlformats.org/markup-compatibility/2006" xmlns:aink="http://schemas.microsoft.com/office/drawing/2016/ink" xmlns:am3d="http://schemas.microsoft.com/office/drawing/2017/model3d" xmlns:o="urn:schemas-microsoft-com:office:office" xmlns:oel="http://schemas.microsoft.com/office/2019/extlst" xmlns:r="http://schemas.openxmlformats.org/officeDocument/2006/relationships" xmlns:m="http://schemas.openxmlformats.org/officeDocument/2006/math" xmlns:v="urn:schemas-microsoft-com:vml" xmlns:wp14="http://schemas.microsoft.com/office/word/2010/wordprocessingDrawing" xmlns:wp="http://schemas.openxmlformats.org/drawingml/2006/wordprocessingDrawing" xmlns:w10="urn:schemas-microsoft-com:office:word" xmlns:w="http://schemas.openxmlformats.org/wordprocessingml/2006/main" xmlns:w14="http://schemas.microsoft.com/office/word/2010/wordml" xmlns:w15="http://schemas.microsoft.com/office/word/2012/wordml" xmlns:w16cex="http://schemas.microsoft.com/office/word/2018/wordml/cex" xmlns:w16cid="http://schemas.microsoft.com/office/word/2016/wordml/cid" xmlns:w16="http://schemas.microsoft.com/office/word/2018/wordml" xmlns:w16sdtdh="http://schemas.microsoft.com/office/word/2020/wordml/sdtdatahash" xmlns:w16se="http://schemas.microsoft.com/office/word/2015/wordml/symex" xmlns:wpg="http://schemas.microsoft.com/office/word/2010/wordprocessingGroup" xmlns:wpi="http://schemas.microsoft.com/office/word/2010/wordprocessingInk" xmlns:wne="http://schemas.microsoft.com/office/word/2006/wordml" xmlns:wps="http://schemas.microsoft.com/office/word/2010/wordprocessingShape" mc:Ignorable="w14 w15 w16se w16cid w16 w16cex w16sdtdh wp14">
   <w:p>
     <w:pPr>
       <w:pBdr>
@@ -8761,6 +8966,126 @@
     </w:r>
   </w:p>
 </w:hdr>
+</file>
+
+<file path=word/numbering.xml><?xml version="1.0" encoding="utf-8"?>
+<w:numbering xmlns:wpc="http://schemas.microsoft.com/office/word/2010/wordprocessingCanvas" xmlns:cx="http://schemas.microsoft.com/office/drawing/2014/chartex" xmlns:cx1="http://schemas.microsoft.com/office/drawing/2015/9/8/chartex" xmlns:cx2="http://schemas.microsoft.com/office/drawing/2015/10/21/chartex" xmlns:cx3="http://schemas.microsoft.com/office/drawing/2016/5/9/chartex" xmlns:cx4="http://schemas.microsoft.com/office/drawing/2016/5/10/chartex" xmlns:cx5="http://schemas.microsoft.com/office/drawing/2016/5/11/chartex" xmlns:cx6="http://schemas.microsoft.com/office/drawing/2016/5/12/chartex" xmlns:cx7="http://schemas.microsoft.com/office/drawing/2016/5/13/chartex" xmlns:cx8="http://schemas.microsoft.com/office/drawing/2016/5/14/chartex" xmlns:mc="http://schemas.openxmlformats.org/markup-compatibility/2006" xmlns:aink="http://schemas.microsoft.com/office/drawing/2016/ink" xmlns:am3d="http://schemas.microsoft.com/office/drawing/2017/model3d" xmlns:o="urn:schemas-microsoft-com:office:office" xmlns:oel="http://schemas.microsoft.com/office/2019/extlst" xmlns:r="http://schemas.openxmlformats.org/officeDocument/2006/relationships" xmlns:m="http://schemas.openxmlformats.org/officeDocument/2006/math" xmlns:v="urn:schemas-microsoft-com:vml" xmlns:wp14="http://schemas.microsoft.com/office/word/2010/wordprocessingDrawing" xmlns:wp="http://schemas.openxmlformats.org/drawingml/2006/wordprocessingDrawing" xmlns:w10="urn:schemas-microsoft-com:office:word" xmlns:w="http://schemas.openxmlformats.org/wordprocessingml/2006/main" xmlns:w14="http://schemas.microsoft.com/office/word/2010/wordml" xmlns:w15="http://schemas.microsoft.com/office/word/2012/wordml" xmlns:w16cex="http://schemas.microsoft.com/office/word/2018/wordml/cex" xmlns:w16cid="http://schemas.microsoft.com/office/word/2016/wordml/cid" xmlns:w16="http://schemas.microsoft.com/office/word/2018/wordml" xmlns:w16sdtdh="http://schemas.microsoft.com/office/word/2020/wordml/sdtdatahash" xmlns:w16se="http://schemas.microsoft.com/office/word/2015/wordml/symex" xmlns:wpg="http://schemas.microsoft.com/office/word/2010/wordprocessingGroup" xmlns:wpi="http://schemas.microsoft.com/office/word/2010/wordprocessingInk" xmlns:wne="http://schemas.microsoft.com/office/word/2006/wordml" xmlns:wps="http://schemas.microsoft.com/office/word/2010/wordprocessingShape" mc:Ignorable="w14 w15 w16se w16cid w16 w16cex w16sdtdh wp14">
+  <w:abstractNum w:abstractNumId="0" w15:restartNumberingAfterBreak="0">
+    <w:nsid w:val="48B62BB7"/>
+    <w:multiLevelType w:val="hybridMultilevel"/>
+    <w:tmpl w:val="F50A0DCE"/>
+    <w:lvl w:ilvl="0" w:tplc="73F4F6C8">
+      <w:numFmt w:val="bullet"/>
+      <w:lvlText w:val="-"/>
+      <w:lvlJc w:val="left"/>
+      <w:pPr>
+        <w:ind w:left="720" w:hanging="360"/>
+      </w:pPr>
+      <w:rPr>
+        <w:rFonts w:ascii="Times New Roman" w:eastAsia="Times New Roman" w:hAnsi="Times New Roman" w:cs="Times New Roman" w:hint="default"/>
+      </w:rPr>
+    </w:lvl>
+    <w:lvl w:ilvl="1" w:tplc="04090003" w:tentative="1">
+      <w:start w:val="1"/>
+      <w:numFmt w:val="bullet"/>
+      <w:lvlText w:val="o"/>
+      <w:lvlJc w:val="left"/>
+      <w:pPr>
+        <w:ind w:left="1440" w:hanging="360"/>
+      </w:pPr>
+      <w:rPr>
+        <w:rFonts w:ascii="Courier New" w:hAnsi="Courier New" w:cs="Courier New" w:hint="default"/>
+      </w:rPr>
+    </w:lvl>
+    <w:lvl w:ilvl="2" w:tplc="04090005" w:tentative="1">
+      <w:start w:val="1"/>
+      <w:numFmt w:val="bullet"/>
+      <w:lvlText w:val=""/>
+      <w:lvlJc w:val="left"/>
+      <w:pPr>
+        <w:ind w:left="2160" w:hanging="360"/>
+      </w:pPr>
+      <w:rPr>
+        <w:rFonts w:ascii="Wingdings" w:hAnsi="Wingdings" w:hint="default"/>
+      </w:rPr>
+    </w:lvl>
+    <w:lvl w:ilvl="3" w:tplc="04090001" w:tentative="1">
+      <w:start w:val="1"/>
+      <w:numFmt w:val="bullet"/>
+      <w:lvlText w:val=""/>
+      <w:lvlJc w:val="left"/>
+      <w:pPr>
+        <w:ind w:left="2880" w:hanging="360"/>
+      </w:pPr>
+      <w:rPr>
+        <w:rFonts w:ascii="Symbol" w:hAnsi="Symbol" w:hint="default"/>
+      </w:rPr>
+    </w:lvl>
+    <w:lvl w:ilvl="4" w:tplc="04090003" w:tentative="1">
+      <w:start w:val="1"/>
+      <w:numFmt w:val="bullet"/>
+      <w:lvlText w:val="o"/>
+      <w:lvlJc w:val="left"/>
+      <w:pPr>
+        <w:ind w:left="3600" w:hanging="360"/>
+      </w:pPr>
+      <w:rPr>
+        <w:rFonts w:ascii="Courier New" w:hAnsi="Courier New" w:cs="Courier New" w:hint="default"/>
+      </w:rPr>
+    </w:lvl>
+    <w:lvl w:ilvl="5" w:tplc="04090005" w:tentative="1">
+      <w:start w:val="1"/>
+      <w:numFmt w:val="bullet"/>
+      <w:lvlText w:val=""/>
+      <w:lvlJc w:val="left"/>
+      <w:pPr>
+        <w:ind w:left="4320" w:hanging="360"/>
+      </w:pPr>
+      <w:rPr>
+        <w:rFonts w:ascii="Wingdings" w:hAnsi="Wingdings" w:hint="default"/>
+      </w:rPr>
+    </w:lvl>
+    <w:lvl w:ilvl="6" w:tplc="04090001" w:tentative="1">
+      <w:start w:val="1"/>
+      <w:numFmt w:val="bullet"/>
+      <w:lvlText w:val=""/>
+      <w:lvlJc w:val="left"/>
+      <w:pPr>
+        <w:ind w:left="5040" w:hanging="360"/>
+      </w:pPr>
+      <w:rPr>
+        <w:rFonts w:ascii="Symbol" w:hAnsi="Symbol" w:hint="default"/>
+      </w:rPr>
+    </w:lvl>
+    <w:lvl w:ilvl="7" w:tplc="04090003" w:tentative="1">
+      <w:start w:val="1"/>
+      <w:numFmt w:val="bullet"/>
+      <w:lvlText w:val="o"/>
+      <w:lvlJc w:val="left"/>
+      <w:pPr>
+        <w:ind w:left="5760" w:hanging="360"/>
+      </w:pPr>
+      <w:rPr>
+        <w:rFonts w:ascii="Courier New" w:hAnsi="Courier New" w:cs="Courier New" w:hint="default"/>
+      </w:rPr>
+    </w:lvl>
+    <w:lvl w:ilvl="8" w:tplc="04090005" w:tentative="1">
+      <w:start w:val="1"/>
+      <w:numFmt w:val="bullet"/>
+      <w:lvlText w:val=""/>
+      <w:lvlJc w:val="left"/>
+      <w:pPr>
+        <w:ind w:left="6480" w:hanging="360"/>
+      </w:pPr>
+      <w:rPr>
+        <w:rFonts w:ascii="Wingdings" w:hAnsi="Wingdings" w:hint="default"/>
+      </w:rPr>
+    </w:lvl>
+  </w:abstractNum>
+  <w:num w:numId="1" w16cid:durableId="317851125">
+    <w:abstractNumId w:val="0"/>
+  </w:num>
+</w:numbering>
 </file>
 
 <file path=word/styles.xml><?xml version="1.0" encoding="utf-8"?>

</xml_diff>

<commit_message>
Added introductory paragraph in Data Analysis and Coding Heading
</commit_message>
<xml_diff>
--- a/EDA to Typhoon Mitigation and Response Framework (TMRF) Project Proposal.docx
+++ b/EDA to Typhoon Mitigation and Response Framework (TMRF) Project Proposal.docx
@@ -2833,15 +2833,7 @@
           <w:szCs w:val="24"/>
         </w:rPr>
         <w:lastRenderedPageBreak/>
-        <w:t xml:space="preserve">Level 2: </w:t>
-      </w:r>
-      <w:r>
-        <w:rPr>
-          <w:rFonts w:ascii="Times New Roman" w:eastAsia="Times New Roman" w:hAnsi="Times New Roman" w:cs="Times New Roman"/>
-          <w:sz w:val="24"/>
-          <w:szCs w:val="24"/>
-        </w:rPr>
-        <w:t>Based from the Disaster Sub-</w:t>
+        <w:t>Level 2: Based from the Disaster Sub-</w:t>
       </w:r>
       <w:r>
         <w:rPr>
@@ -2986,11 +2978,20 @@
         <w:spacing w:after="0" w:line="480" w:lineRule="auto"/>
         <w:rPr>
           <w:rFonts w:ascii="Times New Roman" w:eastAsia="Times New Roman" w:hAnsi="Times New Roman" w:cs="Times New Roman"/>
+          <w:bCs/>
+          <w:sz w:val="24"/>
+          <w:szCs w:val="24"/>
+        </w:rPr>
+      </w:pPr>
+      <w:r>
+        <w:rPr>
+          <w:rFonts w:ascii="Times New Roman" w:eastAsia="Times New Roman" w:hAnsi="Times New Roman" w:cs="Times New Roman"/>
           <w:b/>
           <w:sz w:val="24"/>
           <w:szCs w:val="24"/>
         </w:rPr>
-      </w:pPr>
+        <w:t>Data Analysis and Coding</w:t>
+      </w:r>
       <w:r>
         <w:rPr>
           <w:rFonts w:ascii="Times New Roman" w:eastAsia="Times New Roman" w:hAnsi="Times New Roman" w:cs="Times New Roman"/>
@@ -2998,7 +2999,7 @@
           <w:sz w:val="24"/>
           <w:szCs w:val="24"/>
         </w:rPr>
-        <w:t>Data Analysis and Coding</w:t>
+        <w:br/>
       </w:r>
       <w:r>
         <w:rPr>
@@ -3007,7 +3008,61 @@
           <w:sz w:val="24"/>
           <w:szCs w:val="24"/>
         </w:rPr>
+        <w:t xml:space="preserve"> </w:t>
+      </w:r>
+      <w:r>
+        <w:rPr>
+          <w:rFonts w:ascii="Times New Roman" w:eastAsia="Times New Roman" w:hAnsi="Times New Roman" w:cs="Times New Roman"/>
+          <w:b/>
+          <w:sz w:val="24"/>
+          <w:szCs w:val="24"/>
+        </w:rPr>
+        <w:tab/>
+      </w:r>
+      <w:r>
+        <w:rPr>
+          <w:rFonts w:ascii="Times New Roman" w:eastAsia="Times New Roman" w:hAnsi="Times New Roman" w:cs="Times New Roman"/>
+          <w:bCs/>
+          <w:sz w:val="24"/>
+          <w:szCs w:val="24"/>
+        </w:rPr>
+        <w:t>The analysis</w:t>
+      </w:r>
+      <w:r>
+        <w:rPr>
+          <w:rFonts w:ascii="Times New Roman" w:eastAsia="Times New Roman" w:hAnsi="Times New Roman" w:cs="Times New Roman"/>
+          <w:bCs/>
+          <w:sz w:val="24"/>
+          <w:szCs w:val="24"/>
+        </w:rPr>
+        <w:t xml:space="preserve"> for this project is consists of codes from python modules. And all of the analysis will be based on the objectives stated on this paper and will be arrange in same way of the objectives from both data sets were aligned.</w:t>
+      </w:r>
+      <w:r>
+        <w:rPr>
+          <w:rFonts w:ascii="Times New Roman" w:eastAsia="Times New Roman" w:hAnsi="Times New Roman" w:cs="Times New Roman"/>
+          <w:bCs/>
+          <w:sz w:val="24"/>
+          <w:szCs w:val="24"/>
+        </w:rPr>
+        <w:t xml:space="preserve"> The codes and its outputs is demonstrated below;</w:t>
+      </w:r>
+      <w:r>
+        <w:rPr>
+          <w:rFonts w:ascii="Times New Roman" w:eastAsia="Times New Roman" w:hAnsi="Times New Roman" w:cs="Times New Roman"/>
+          <w:bCs/>
+          <w:sz w:val="24"/>
+          <w:szCs w:val="24"/>
+        </w:rPr>
         <w:br/>
+      </w:r>
+      <w:r>
+        <w:rPr>
+          <w:rFonts w:ascii="Times New Roman" w:eastAsia="Times New Roman" w:hAnsi="Times New Roman" w:cs="Times New Roman"/>
+          <w:bCs/>
+          <w:sz w:val="24"/>
+          <w:szCs w:val="24"/>
+        </w:rPr>
+        <w:t xml:space="preserve"> </w:t>
       </w:r>
     </w:p>
     <w:p>
@@ -3055,7 +3110,7 @@
           <w:szCs w:val="24"/>
         </w:rPr>
         <w:tab/>
-        <w:t xml:space="preserve">This research is planned to produce an exploratory data analysis of typhoons from the year 2019 that resulted in the highest casualty rates in the country and data on the local governments that experienced the fewest impacted families each typhoon. Additionally, worldwide hurricane datasets from the Centre for Research on the Epidemiology of Disasters' Emergency Events Database (EM-DAT) will be used in the same way as the Philippines Data set to determine which </w:t>
+        <w:t xml:space="preserve">This research is planned to produce an exploratory data analysis of typhoons from the year 2019 that resulted in the highest casualty rates in the country and data on the local governments </w:t>
       </w:r>
       <w:r>
         <w:rPr>
@@ -3064,7 +3119,7 @@
           <w:szCs w:val="24"/>
         </w:rPr>
         <w:lastRenderedPageBreak/>
-        <w:t>U.S. location had the best successful reaction and mitigation strategy for typhoons. This data will be utilized to develop a Typhoon Mitigation and Response Plan based on the one that the U.S. had, which can potentially assist the Philippines in dealing with hurricanes. By incorporating diverse strategies from other nations like the United States, the chance of Filipinos surviving and recovering from typhoons will likely increase.</w:t>
+        <w:t>that experienced the fewest impacted families each typhoon. Additionally, worldwide hurricane datasets from the Centre for Research on the Epidemiology of Disasters' Emergency Events Database (EM-DAT) will be used in the same way as the Philippines Data set to determine which U.S. location had the best successful reaction and mitigation strategy for typhoons. This data will be utilized to develop a Typhoon Mitigation and Response Plan based on the one that the U.S. had, which can potentially assist the Philippines in dealing with hurricanes. By incorporating diverse strategies from other nations like the United States, the chance of Filipinos surviving and recovering from typhoons will likely increase.</w:t>
       </w:r>
     </w:p>
     <w:p>
@@ -3287,6 +3342,7 @@
           <w:sz w:val="24"/>
           <w:szCs w:val="24"/>
         </w:rPr>
+        <w:lastRenderedPageBreak/>
         <w:t xml:space="preserve">Alvaro, Gabriel Edrian A. - </w:t>
       </w:r>
       <w:r>
@@ -3359,7 +3415,6 @@
           <w:sz w:val="24"/>
           <w:szCs w:val="24"/>
         </w:rPr>
-        <w:lastRenderedPageBreak/>
         <w:t xml:space="preserve">Palis, John Arthur B. - </w:t>
       </w:r>
       <w:r>
@@ -3854,6 +3909,7 @@
                 <w:sz w:val="24"/>
                 <w:szCs w:val="24"/>
               </w:rPr>
+              <w:lastRenderedPageBreak/>
               <w:t>City_Mun</w:t>
             </w:r>
             <w:proofErr w:type="spellEnd"/>
@@ -3917,7 +3973,6 @@
                 <w:sz w:val="24"/>
                 <w:szCs w:val="24"/>
               </w:rPr>
-              <w:lastRenderedPageBreak/>
               <w:t>Year</w:t>
             </w:r>
             <w:r>
@@ -8670,7 +8725,7 @@
   <w15:commentEx w15:paraId="00000129" w15:done="0"/>
   <w15:commentEx w15:paraId="00000124" w15:done="0"/>
   <w15:commentEx w15:paraId="00000127" w15:done="0"/>
-  <w15:commentEx w15:paraId="00000125" w15:done="0"/>
+  <w15:commentEx w15:paraId="00000125" w15:done="1"/>
   <w15:commentEx w15:paraId="00000126" w15:done="0"/>
   <w15:commentEx w15:paraId="00000128" w15:done="0"/>
   <w15:commentEx w15:paraId="00000123" w15:done="0"/>

</xml_diff>

<commit_message>
Added Objective number 4 in 2000-2022 American Data Set
</commit_message>
<xml_diff>
--- a/EDA to Typhoon Mitigation and Response Framework (TMRF) Project Proposal.docx
+++ b/EDA to Typhoon Mitigation and Response Framework (TMRF) Project Proposal.docx
@@ -1135,7 +1135,25 @@
           <w:sz w:val="24"/>
           <w:szCs w:val="24"/>
         </w:rPr>
-        <w:t xml:space="preserve"> (2019), an employee of the United Nations Office for the Coordination of Humanitarian Affairs office (OCHA) in the Philippines  encoded all typhoons which landed and gravely damaged the country in 2019. Another dataset will be of use on this data analysis is from the CRED's Emergency Events Database (EM-DAT) from the year 2000-2022. This project aims to evaluate this data sets and obtain knowledge that will help the researchers obtain the following outputs:</w:t>
+        <w:t xml:space="preserve"> (2019), an employee of the United Nations Office for the Coordination of Humanitarian Affairs office (OCHA) in the </w:t>
+      </w:r>
+      <w:proofErr w:type="gramStart"/>
+      <w:r>
+        <w:rPr>
+          <w:rFonts w:ascii="Times New Roman" w:eastAsia="Times New Roman" w:hAnsi="Times New Roman" w:cs="Times New Roman"/>
+          <w:sz w:val="24"/>
+          <w:szCs w:val="24"/>
+        </w:rPr>
+        <w:t>Philippines  encoded</w:t>
+      </w:r>
+      <w:proofErr w:type="gramEnd"/>
+      <w:r>
+        <w:rPr>
+          <w:rFonts w:ascii="Times New Roman" w:eastAsia="Times New Roman" w:hAnsi="Times New Roman" w:cs="Times New Roman"/>
+          <w:sz w:val="24"/>
+          <w:szCs w:val="24"/>
+        </w:rPr>
+        <w:t xml:space="preserve"> all typhoons which landed and gravely damaged the country in 2019. Another dataset will be of use on this data analysis is from the CRED's Emergency Events Database (EM-DAT) from the year 2000-2022. This project aims to evaluate this data sets and obtain knowledge that will help the researchers obtain the following outputs:</w:t>
       </w:r>
     </w:p>
     <w:p>
@@ -1488,6 +1506,52 @@
           <w:szCs w:val="24"/>
         </w:rPr>
       </w:pPr>
+      <w:r>
+        <w:rPr>
+          <w:rFonts w:ascii="Times New Roman" w:eastAsia="Times New Roman" w:hAnsi="Times New Roman" w:cs="Times New Roman"/>
+          <w:sz w:val="24"/>
+          <w:szCs w:val="24"/>
+        </w:rPr>
+        <w:t xml:space="preserve"> </w:t>
+      </w:r>
+      <w:r>
+        <w:rPr>
+          <w:rFonts w:ascii="Times New Roman" w:eastAsia="Times New Roman" w:hAnsi="Times New Roman" w:cs="Times New Roman"/>
+          <w:sz w:val="24"/>
+          <w:szCs w:val="24"/>
+        </w:rPr>
+        <w:tab/>
+      </w:r>
+      <w:r>
+        <w:rPr>
+          <w:rFonts w:ascii="Times New Roman" w:eastAsia="Times New Roman" w:hAnsi="Times New Roman" w:cs="Times New Roman"/>
+          <w:sz w:val="24"/>
+          <w:szCs w:val="24"/>
+        </w:rPr>
+        <w:t>3. Determine which typhoon is the strongest based from the x variable ‘Dis Mag Scale’ or the magnitude of the disaster at its epicenter with the values in kph (kilometer per Hour).</w:t>
+      </w:r>
+    </w:p>
+    <w:p>
+      <w:pPr>
+        <w:spacing w:after="0" w:line="480" w:lineRule="auto"/>
+        <w:jc w:val="both"/>
+        <w:rPr>
+          <w:rFonts w:ascii="Times New Roman" w:eastAsia="Times New Roman" w:hAnsi="Times New Roman" w:cs="Times New Roman"/>
+          <w:sz w:val="24"/>
+          <w:szCs w:val="24"/>
+        </w:rPr>
+      </w:pPr>
+    </w:p>
+    <w:p>
+      <w:pPr>
+        <w:spacing w:after="0" w:line="480" w:lineRule="auto"/>
+        <w:jc w:val="both"/>
+        <w:rPr>
+          <w:rFonts w:ascii="Times New Roman" w:eastAsia="Times New Roman" w:hAnsi="Times New Roman" w:cs="Times New Roman"/>
+          <w:sz w:val="24"/>
+          <w:szCs w:val="24"/>
+        </w:rPr>
+      </w:pPr>
       <w:sdt>
         <w:sdtPr>
           <w:tag w:val="goog_rdk_6"/>
@@ -1548,6 +1612,7 @@
           <w:sz w:val="24"/>
           <w:szCs w:val="24"/>
         </w:rPr>
+        <w:lastRenderedPageBreak/>
         <w:t xml:space="preserve"> </w:t>
       </w:r>
       <w:r>
@@ -1557,16 +1622,7 @@
           <w:szCs w:val="24"/>
         </w:rPr>
         <w:tab/>
-        <w:t xml:space="preserve">The data set which the researchers obtained does not include the level of strength that a typhoon had. So, they have devised a plan that after listing the municipalities who have the highest number of casualties per typhoon, they will look into news articles online that will demonstrate </w:t>
-      </w:r>
-      <w:r>
-        <w:rPr>
-          <w:rFonts w:ascii="Times New Roman" w:eastAsia="Times New Roman" w:hAnsi="Times New Roman" w:cs="Times New Roman"/>
-          <w:sz w:val="24"/>
-          <w:szCs w:val="24"/>
-        </w:rPr>
-        <w:lastRenderedPageBreak/>
-        <w:t xml:space="preserve">the levels or strength of typhoons when they land on those specific municipalities and locations. The municipalities who suddenly lowered their casualties on the following typhoons and at the same time had a high level of typhoon strength, will then be considered as the one who had the most successful mitigation and response plan. </w:t>
+        <w:t xml:space="preserve">The data set which the researchers obtained does not include the level of strength that a typhoon had. So, they have devised a plan that after listing the municipalities who have the highest number of casualties per typhoon, they will look into news articles online that will demonstrate the levels or strength of typhoons when they land on those specific municipalities and locations. The municipalities who suddenly lowered their casualties on the following typhoons and at the same time had a high level of typhoon strength, will then be considered as the one who had the most successful mitigation and response plan. </w:t>
       </w:r>
     </w:p>
     <w:p>
@@ -2286,6 +2342,7 @@
                 <w:sz w:val="24"/>
                 <w:szCs w:val="24"/>
               </w:rPr>
+              <w:lastRenderedPageBreak/>
               <w:t>…</w:t>
             </w:r>
           </w:p>
@@ -2487,7 +2544,6 @@
           <w:sz w:val="24"/>
           <w:szCs w:val="24"/>
         </w:rPr>
-        <w:lastRenderedPageBreak/>
         <w:t>Data Sets Normalization</w:t>
       </w:r>
     </w:p>
@@ -3044,7 +3100,27 @@
           <w:sz w:val="24"/>
           <w:szCs w:val="24"/>
         </w:rPr>
-        <w:t xml:space="preserve"> The codes and its outputs is demonstrated below;</w:t>
+        <w:t xml:space="preserve"> The codes and its outputs </w:t>
+      </w:r>
+      <w:proofErr w:type="gramStart"/>
+      <w:r>
+        <w:rPr>
+          <w:rFonts w:ascii="Times New Roman" w:eastAsia="Times New Roman" w:hAnsi="Times New Roman" w:cs="Times New Roman"/>
+          <w:bCs/>
+          <w:sz w:val="24"/>
+          <w:szCs w:val="24"/>
+        </w:rPr>
+        <w:t>is</w:t>
+      </w:r>
+      <w:proofErr w:type="gramEnd"/>
+      <w:r>
+        <w:rPr>
+          <w:rFonts w:ascii="Times New Roman" w:eastAsia="Times New Roman" w:hAnsi="Times New Roman" w:cs="Times New Roman"/>
+          <w:bCs/>
+          <w:sz w:val="24"/>
+          <w:szCs w:val="24"/>
+        </w:rPr>
+        <w:t xml:space="preserve"> demonstrated below;</w:t>
       </w:r>
       <w:r>
         <w:rPr>
@@ -4004,7 +4080,25 @@
                 <w:sz w:val="24"/>
                 <w:szCs w:val="24"/>
               </w:rPr>
-              <w:t>Year in which various typhoons occurred(2019).</w:t>
+              <w:t xml:space="preserve">Year in which various typhoons </w:t>
+            </w:r>
+            <w:proofErr w:type="gramStart"/>
+            <w:r>
+              <w:rPr>
+                <w:rFonts w:ascii="Times New Roman" w:eastAsia="Times New Roman" w:hAnsi="Times New Roman" w:cs="Times New Roman"/>
+                <w:sz w:val="24"/>
+                <w:szCs w:val="24"/>
+              </w:rPr>
+              <w:t>occurred(</w:t>
+            </w:r>
+            <w:proofErr w:type="gramEnd"/>
+            <w:r>
+              <w:rPr>
+                <w:rFonts w:ascii="Times New Roman" w:eastAsia="Times New Roman" w:hAnsi="Times New Roman" w:cs="Times New Roman"/>
+                <w:sz w:val="24"/>
+                <w:szCs w:val="24"/>
+              </w:rPr>
+              <w:t>2019).</w:t>
             </w:r>
           </w:p>
         </w:tc>
@@ -4148,7 +4242,25 @@
                 <w:sz w:val="24"/>
                 <w:szCs w:val="24"/>
               </w:rPr>
-              <w:t>The number of population in the year 2015.</w:t>
+              <w:t xml:space="preserve">The number of </w:t>
+            </w:r>
+            <w:proofErr w:type="gramStart"/>
+            <w:r>
+              <w:rPr>
+                <w:rFonts w:ascii="Times New Roman" w:eastAsia="Times New Roman" w:hAnsi="Times New Roman" w:cs="Times New Roman"/>
+                <w:sz w:val="24"/>
+                <w:szCs w:val="24"/>
+              </w:rPr>
+              <w:t>population</w:t>
+            </w:r>
+            <w:proofErr w:type="gramEnd"/>
+            <w:r>
+              <w:rPr>
+                <w:rFonts w:ascii="Times New Roman" w:eastAsia="Times New Roman" w:hAnsi="Times New Roman" w:cs="Times New Roman"/>
+                <w:sz w:val="24"/>
+                <w:szCs w:val="24"/>
+              </w:rPr>
+              <w:t xml:space="preserve"> in the year 2015.</w:t>
             </w:r>
           </w:p>
         </w:tc>
@@ -5052,6 +5164,7 @@
               </w:rPr>
               <w:t xml:space="preserve">This sequence provides </w:t>
             </w:r>
+            <w:proofErr w:type="gramStart"/>
             <w:r>
               <w:rPr>
                 <w:rFonts w:ascii="Times New Roman" w:eastAsia="Times New Roman" w:hAnsi="Times New Roman" w:cs="Times New Roman"/>
@@ -5068,7 +5181,16 @@
                 <w:sz w:val="24"/>
                 <w:szCs w:val="24"/>
               </w:rPr>
-              <w:t xml:space="preserve"> support to the idea that all social change usually follows.</w:t>
+              <w:t xml:space="preserve"> support</w:t>
+            </w:r>
+            <w:proofErr w:type="gramEnd"/>
+            <w:r>
+              <w:rPr>
+                <w:rFonts w:ascii="Times New Roman" w:eastAsia="Times New Roman" w:hAnsi="Times New Roman" w:cs="Times New Roman"/>
+                <w:sz w:val="24"/>
+                <w:szCs w:val="24"/>
+              </w:rPr>
+              <w:t xml:space="preserve"> to the idea that all social change usually follows.</w:t>
             </w:r>
           </w:p>
         </w:tc>
@@ -7803,6 +7925,7 @@
         </w:rPr>
       </w:pPr>
       <w:proofErr w:type="spellStart"/>
+      <w:proofErr w:type="gramStart"/>
       <w:r>
         <w:rPr>
           <w:rFonts w:ascii="Times New Roman" w:eastAsia="Times New Roman" w:hAnsi="Times New Roman" w:cs="Times New Roman"/>
@@ -7820,7 +7943,17 @@
           <w:sz w:val="24"/>
           <w:szCs w:val="24"/>
         </w:rPr>
-        <w:t xml:space="preserve"> , J. (2019). </w:t>
+        <w:t xml:space="preserve"> ,</w:t>
+      </w:r>
+      <w:proofErr w:type="gramEnd"/>
+      <w:r>
+        <w:rPr>
+          <w:rFonts w:ascii="Times New Roman" w:eastAsia="Times New Roman" w:hAnsi="Times New Roman" w:cs="Times New Roman"/>
+          <w:color w:val="000000"/>
+          <w:sz w:val="24"/>
+          <w:szCs w:val="24"/>
+        </w:rPr>
+        <w:t xml:space="preserve"> J. (2019). </w:t>
       </w:r>
       <w:r>
         <w:rPr>
@@ -7935,7 +8068,29 @@
           <w:sz w:val="24"/>
           <w:szCs w:val="24"/>
         </w:rPr>
-        <w:t>Your Modern Business Guide To Data Analysis Methods And Techniques</w:t>
+        <w:t xml:space="preserve">Your Modern Business Guide </w:t>
+      </w:r>
+      <w:proofErr w:type="gramStart"/>
+      <w:r>
+        <w:rPr>
+          <w:rFonts w:ascii="Times New Roman" w:eastAsia="Times New Roman" w:hAnsi="Times New Roman" w:cs="Times New Roman"/>
+          <w:i/>
+          <w:color w:val="000000"/>
+          <w:sz w:val="24"/>
+          <w:szCs w:val="24"/>
+        </w:rPr>
+        <w:t>To</w:t>
+      </w:r>
+      <w:proofErr w:type="gramEnd"/>
+      <w:r>
+        <w:rPr>
+          <w:rFonts w:ascii="Times New Roman" w:eastAsia="Times New Roman" w:hAnsi="Times New Roman" w:cs="Times New Roman"/>
+          <w:i/>
+          <w:color w:val="000000"/>
+          <w:sz w:val="24"/>
+          <w:szCs w:val="24"/>
+        </w:rPr>
+        <w:t xml:space="preserve"> Data Analysis Methods And Techniques</w:t>
       </w:r>
       <w:r>
         <w:rPr>
@@ -8088,7 +8243,29 @@
           <w:sz w:val="24"/>
           <w:szCs w:val="24"/>
         </w:rPr>
-        <w:t>Disaster Management Practices in the Philippines : An Assessment</w:t>
+        <w:t xml:space="preserve">Disaster Management Practices in the </w:t>
+      </w:r>
+      <w:proofErr w:type="gramStart"/>
+      <w:r>
+        <w:rPr>
+          <w:rFonts w:ascii="Times New Roman" w:eastAsia="Times New Roman" w:hAnsi="Times New Roman" w:cs="Times New Roman"/>
+          <w:i/>
+          <w:color w:val="000000"/>
+          <w:sz w:val="24"/>
+          <w:szCs w:val="24"/>
+        </w:rPr>
+        <w:t>Philippines :</w:t>
+      </w:r>
+      <w:proofErr w:type="gramEnd"/>
+      <w:r>
+        <w:rPr>
+          <w:rFonts w:ascii="Times New Roman" w:eastAsia="Times New Roman" w:hAnsi="Times New Roman" w:cs="Times New Roman"/>
+          <w:i/>
+          <w:color w:val="000000"/>
+          <w:sz w:val="24"/>
+          <w:szCs w:val="24"/>
+        </w:rPr>
+        <w:t xml:space="preserve"> An Assessment</w:t>
       </w:r>
       <w:r>
         <w:rPr>
@@ -8839,7 +9016,27 @@
         <w:sz w:val="24"/>
         <w:szCs w:val="24"/>
       </w:rPr>
-      <w:t xml:space="preserve">EDA to Typhoon Mitigation and Response Plan (TMRP)            </w:t>
+      <w:t>EDA to Typhoon Mitigation and Response Plan (</w:t>
+    </w:r>
+    <w:proofErr w:type="gramStart"/>
+    <w:r>
+      <w:rPr>
+        <w:rFonts w:ascii="Times New Roman" w:eastAsia="Times New Roman" w:hAnsi="Times New Roman" w:cs="Times New Roman"/>
+        <w:color w:val="000000"/>
+        <w:sz w:val="24"/>
+        <w:szCs w:val="24"/>
+      </w:rPr>
+      <w:t xml:space="preserve">TMRP)   </w:t>
+    </w:r>
+    <w:proofErr w:type="gramEnd"/>
+    <w:r>
+      <w:rPr>
+        <w:rFonts w:ascii="Times New Roman" w:eastAsia="Times New Roman" w:hAnsi="Times New Roman" w:cs="Times New Roman"/>
+        <w:color w:val="000000"/>
+        <w:sz w:val="24"/>
+        <w:szCs w:val="24"/>
+      </w:rPr>
+      <w:t xml:space="preserve">         </w:t>
     </w:r>
     <w:r>
       <w:rPr>

</xml_diff>

<commit_message>
Fixed the duplicate no.3 objective
</commit_message>
<xml_diff>
--- a/EDA to Typhoon Mitigation and Response Framework (TMRF) Project Proposal.docx
+++ b/EDA to Typhoon Mitigation and Response Framework (TMRF) Project Proposal.docx
@@ -1522,13 +1522,29 @@
         </w:rPr>
         <w:tab/>
       </w:r>
-      <w:r>
-        <w:rPr>
-          <w:rFonts w:ascii="Times New Roman" w:eastAsia="Times New Roman" w:hAnsi="Times New Roman" w:cs="Times New Roman"/>
-          <w:sz w:val="24"/>
-          <w:szCs w:val="24"/>
-        </w:rPr>
-        <w:t>3. Determine which typhoon is the strongest based from the x variable ‘Dis Mag Scale’ or the magnitude of the disaster at its epicenter with the values in kph (kilometer per Hour).</w:t>
+      <w:commentRangeStart w:id="6"/>
+      <w:r>
+        <w:rPr>
+          <w:rFonts w:ascii="Times New Roman" w:eastAsia="Times New Roman" w:hAnsi="Times New Roman" w:cs="Times New Roman"/>
+          <w:sz w:val="24"/>
+          <w:szCs w:val="24"/>
+        </w:rPr>
+        <w:t>4</w:t>
+      </w:r>
+      <w:r>
+        <w:rPr>
+          <w:rFonts w:ascii="Times New Roman" w:eastAsia="Times New Roman" w:hAnsi="Times New Roman" w:cs="Times New Roman"/>
+          <w:sz w:val="24"/>
+          <w:szCs w:val="24"/>
+        </w:rPr>
+        <w:t>. Determine which typhoon is the strongest based from the x variable ‘Dis Mag Scale’ or the magnitude of the disaster at its epicenter with the values in kph (kilometer per Hour).</w:t>
+      </w:r>
+      <w:commentRangeEnd w:id="6"/>
+      <w:r>
+        <w:rPr>
+          <w:rStyle w:val="CommentReference"/>
+        </w:rPr>
+        <w:commentReference w:id="6"/>
       </w:r>
     </w:p>
     <w:p>
@@ -1559,7 +1575,7 @@
         </w:sdtPr>
         <w:sdtEndPr/>
         <w:sdtContent>
-          <w:commentRangeStart w:id="6"/>
+          <w:commentRangeStart w:id="7"/>
         </w:sdtContent>
       </w:sdt>
       <w:r>
@@ -1570,9 +1586,9 @@
         </w:rPr>
         <w:t>The main objective of this analysis would be to obtain the data which will determine the municipality(s) from the Philippines and location(s) from America who had the most successful response and mitigation plan to typhoons. Their planning systems would be analyzed by the researchers to find what things the current plans of the Philippine Government are lacking in terms of typhoon disaster response plans compared to that of America.</w:t>
       </w:r>
-      <w:commentRangeEnd w:id="6"/>
-      <w:r>
-        <w:commentReference w:id="6"/>
+      <w:commentRangeEnd w:id="7"/>
+      <w:r>
+        <w:commentReference w:id="7"/>
       </w:r>
     </w:p>
     <w:p>
@@ -8868,7 +8884,23 @@
       </w:r>
     </w:p>
   </w:comment>
-  <w:comment w:id="6" w:author="Gabriel Edrian Alvaro" w:date="2022-05-05T08:06:00Z" w:initials="">
+  <w:comment w:id="6" w:author="G" w:date="2022-05-14T20:23:00Z" w:initials="G.">
+    <w:p>
+      <w:pPr>
+        <w:pStyle w:val="CommentText"/>
+      </w:pPr>
+      <w:r>
+        <w:rPr>
+          <w:rStyle w:val="CommentReference"/>
+        </w:rPr>
+        <w:annotationRef/>
+      </w:r>
+      <w:r>
+        <w:t>CJ</w:t>
+      </w:r>
+    </w:p>
+  </w:comment>
+  <w:comment w:id="7" w:author="Gabriel Edrian Alvaro" w:date="2022-05-05T08:06:00Z" w:initials="">
     <w:p>
       <w:pPr>
         <w:widowControl w:val="0"/>
@@ -8905,6 +8937,7 @@
   <w15:commentEx w15:paraId="00000125" w15:done="1"/>
   <w15:commentEx w15:paraId="00000126" w15:done="0"/>
   <w15:commentEx w15:paraId="00000128" w15:done="0"/>
+  <w15:commentEx w15:paraId="265468FD" w15:done="0"/>
   <w15:commentEx w15:paraId="00000123" w15:done="0"/>
 </w15:commentsEx>
 </file>
@@ -8917,6 +8950,7 @@
   <w16cex:commentExtensible w16cex:durableId="2620455E" w16cex:dateUtc="2022-05-05T00:04:00Z"/>
   <w16cex:commentExtensible w16cex:durableId="2620455D" w16cex:dateUtc="2022-05-05T00:05:00Z"/>
   <w16cex:commentExtensible w16cex:durableId="2620455C" w16cex:dateUtc="2022-05-05T00:05:00Z"/>
+  <w16cex:commentExtensible w16cex:durableId="262A8E4F" w16cex:dateUtc="2022-05-14T12:23:00Z"/>
   <w16cex:commentExtensible w16cex:durableId="2620455B" w16cex:dateUtc="2022-05-05T00:06:00Z"/>
 </w16cex:commentsExtensible>
 </file>
@@ -8929,6 +8963,7 @@
   <w16cid:commentId w16cid:paraId="00000125" w16cid:durableId="2620455E"/>
   <w16cid:commentId w16cid:paraId="00000126" w16cid:durableId="2620455D"/>
   <w16cid:commentId w16cid:paraId="00000128" w16cid:durableId="2620455C"/>
+  <w16cid:commentId w16cid:paraId="265468FD" w16cid:durableId="262A8E4F"/>
   <w16cid:commentId w16cid:paraId="00000123" w16cid:durableId="2620455B"/>
 </w16cid:commentsIds>
 </file>
@@ -9338,6 +9373,14 @@
     <w:abstractNumId w:val="0"/>
   </w:num>
 </w:numbering>
+</file>
+
+<file path=word/people.xml><?xml version="1.0" encoding="utf-8"?>
+<w15:people xmlns:wpc="http://schemas.microsoft.com/office/word/2010/wordprocessingCanvas" xmlns:cx="http://schemas.microsoft.com/office/drawing/2014/chartex" xmlns:cx1="http://schemas.microsoft.com/office/drawing/2015/9/8/chartex" xmlns:cx2="http://schemas.microsoft.com/office/drawing/2015/10/21/chartex" xmlns:cx3="http://schemas.microsoft.com/office/drawing/2016/5/9/chartex" xmlns:cx4="http://schemas.microsoft.com/office/drawing/2016/5/10/chartex" xmlns:cx5="http://schemas.microsoft.com/office/drawing/2016/5/11/chartex" xmlns:cx6="http://schemas.microsoft.com/office/drawing/2016/5/12/chartex" xmlns:cx7="http://schemas.microsoft.com/office/drawing/2016/5/13/chartex" xmlns:cx8="http://schemas.microsoft.com/office/drawing/2016/5/14/chartex" xmlns:mc="http://schemas.openxmlformats.org/markup-compatibility/2006" xmlns:aink="http://schemas.microsoft.com/office/drawing/2016/ink" xmlns:am3d="http://schemas.microsoft.com/office/drawing/2017/model3d" xmlns:o="urn:schemas-microsoft-com:office:office" xmlns:oel="http://schemas.microsoft.com/office/2019/extlst" xmlns:r="http://schemas.openxmlformats.org/officeDocument/2006/relationships" xmlns:m="http://schemas.openxmlformats.org/officeDocument/2006/math" xmlns:v="urn:schemas-microsoft-com:vml" xmlns:wp14="http://schemas.microsoft.com/office/word/2010/wordprocessingDrawing" xmlns:wp="http://schemas.openxmlformats.org/drawingml/2006/wordprocessingDrawing" xmlns:w10="urn:schemas-microsoft-com:office:word" xmlns:w="http://schemas.openxmlformats.org/wordprocessingml/2006/main" xmlns:w14="http://schemas.microsoft.com/office/word/2010/wordml" xmlns:w15="http://schemas.microsoft.com/office/word/2012/wordml" xmlns:w16cex="http://schemas.microsoft.com/office/word/2018/wordml/cex" xmlns:w16cid="http://schemas.microsoft.com/office/word/2016/wordml/cid" xmlns:w16="http://schemas.microsoft.com/office/word/2018/wordml" xmlns:w16sdtdh="http://schemas.microsoft.com/office/word/2020/wordml/sdtdatahash" xmlns:w16se="http://schemas.microsoft.com/office/word/2015/wordml/symex" xmlns:wpg="http://schemas.microsoft.com/office/word/2010/wordprocessingGroup" xmlns:wpi="http://schemas.microsoft.com/office/word/2010/wordprocessingInk" xmlns:wne="http://schemas.microsoft.com/office/word/2006/wordml" xmlns:wps="http://schemas.microsoft.com/office/word/2010/wordprocessingShape" mc:Ignorable="w14 w15 w16se w16cid w16 w16cex w16sdtdh wp14">
+  <w15:person w15:author="G">
+    <w15:presenceInfo w15:providerId="None" w15:userId="G"/>
+  </w15:person>
+</w15:people>
 </file>
 
 <file path=word/styles.xml><?xml version="1.0" encoding="utf-8"?>
@@ -10905,6 +10948,34 @@
       <w:tblStyleColBandSize w:val="1"/>
     </w:tblPr>
   </w:style>
+  <w:style w:type="paragraph" w:styleId="CommentSubject">
+    <w:name w:val="annotation subject"/>
+    <w:basedOn w:val="CommentText"/>
+    <w:next w:val="CommentText"/>
+    <w:link w:val="CommentSubjectChar"/>
+    <w:uiPriority w:val="99"/>
+    <w:semiHidden/>
+    <w:unhideWhenUsed/>
+    <w:rsid w:val="002F57B6"/>
+    <w:rPr>
+      <w:b/>
+      <w:bCs/>
+    </w:rPr>
+  </w:style>
+  <w:style w:type="character" w:customStyle="1" w:styleId="CommentSubjectChar">
+    <w:name w:val="Comment Subject Char"/>
+    <w:basedOn w:val="CommentTextChar"/>
+    <w:link w:val="CommentSubject"/>
+    <w:uiPriority w:val="99"/>
+    <w:semiHidden/>
+    <w:rsid w:val="002F57B6"/>
+    <w:rPr>
+      <w:b/>
+      <w:bCs/>
+      <w:sz w:val="20"/>
+      <w:szCs w:val="20"/>
+    </w:rPr>
+  </w:style>
 </w:styles>
 </file>
 

</xml_diff>

<commit_message>
Changed the assigned individual in the objectives
</commit_message>
<xml_diff>
--- a/EDA to Typhoon Mitigation and Response Framework (TMRF) Project Proposal.docx
+++ b/EDA to Typhoon Mitigation and Response Framework (TMRF) Project Proposal.docx
@@ -1213,10 +1213,14 @@
         <w:sdtPr>
           <w:tag w:val="goog_rdk_0"/>
           <w:id w:val="1119569247"/>
+          <w:showingPlcHdr/>
         </w:sdtPr>
         <w:sdtEndPr/>
         <w:sdtContent>
           <w:commentRangeStart w:id="0"/>
+          <w:r>
+            <w:t xml:space="preserve">     </w:t>
+          </w:r>
         </w:sdtContent>
       </w:sdt>
       <w:r>
@@ -1229,6 +1233,9 @@
       </w:r>
       <w:commentRangeEnd w:id="0"/>
       <w:r>
+        <w:rPr>
+          <w:rStyle w:val="CommentReference"/>
+        </w:rPr>
         <w:commentReference w:id="0"/>
       </w:r>
     </w:p>
@@ -1251,6 +1258,7 @@
         </w:rPr>
         <w:t xml:space="preserve"> </w:t>
       </w:r>
+      <w:commentRangeStart w:id="1"/>
       <w:r>
         <w:rPr>
           <w:rFonts w:ascii="Times New Roman" w:eastAsia="Times New Roman" w:hAnsi="Times New Roman" w:cs="Times New Roman"/>
@@ -1266,9 +1274,7 @@
           <w:id w:val="-709409553"/>
         </w:sdtPr>
         <w:sdtEndPr/>
-        <w:sdtContent>
-          <w:commentRangeStart w:id="1"/>
-        </w:sdtContent>
+        <w:sdtContent/>
       </w:sdt>
       <w:r>
         <w:rPr>
@@ -1297,6 +1303,9 @@
       </w:r>
       <w:commentRangeEnd w:id="1"/>
       <w:r>
+        <w:rPr>
+          <w:rStyle w:val="CommentReference"/>
+        </w:rPr>
         <w:commentReference w:id="1"/>
       </w:r>
     </w:p>
@@ -1318,15 +1327,14 @@
         </w:rPr>
         <w:tab/>
       </w:r>
+      <w:commentRangeStart w:id="2"/>
       <w:sdt>
         <w:sdtPr>
           <w:tag w:val="goog_rdk_2"/>
           <w:id w:val="-997802528"/>
         </w:sdtPr>
         <w:sdtEndPr/>
-        <w:sdtContent>
-          <w:commentRangeStart w:id="2"/>
-        </w:sdtContent>
+        <w:sdtContent/>
       </w:sdt>
       <w:r>
         <w:rPr>
@@ -1338,6 +1346,9 @@
       </w:r>
       <w:commentRangeEnd w:id="2"/>
       <w:r>
+        <w:rPr>
+          <w:rStyle w:val="CommentReference"/>
+        </w:rPr>
         <w:commentReference w:id="2"/>
       </w:r>
     </w:p>
@@ -1388,9 +1399,7 @@
           <w:id w:val="2003243675"/>
         </w:sdtPr>
         <w:sdtEndPr/>
-        <w:sdtContent>
-          <w:commentRangeStart w:id="3"/>
-        </w:sdtContent>
+        <w:sdtContent/>
       </w:sdt>
       <w:r>
         <w:rPr>
@@ -1400,10 +1409,6 @@
         </w:rPr>
         <w:tab/>
         <w:t>1. Determine the typhoon(s) from 2000-2022 that brought the greatest number of casualties to the different locations in America.</w:t>
-      </w:r>
-      <w:commentRangeEnd w:id="3"/>
-      <w:r>
-        <w:commentReference w:id="3"/>
       </w:r>
     </w:p>
     <w:p>
@@ -1438,9 +1443,7 @@
           <w:id w:val="-644657243"/>
         </w:sdtPr>
         <w:sdtEndPr/>
-        <w:sdtContent>
-          <w:commentRangeStart w:id="4"/>
-        </w:sdtContent>
+        <w:sdtContent/>
       </w:sdt>
       <w:r>
         <w:rPr>
@@ -1449,10 +1452,6 @@
           <w:szCs w:val="24"/>
         </w:rPr>
         <w:t>2. Acquire the data about the location(s) who had the greatest and least number of affected families, individuals per typhoon.</w:t>
-      </w:r>
-      <w:commentRangeEnd w:id="4"/>
-      <w:r>
-        <w:commentReference w:id="4"/>
       </w:r>
     </w:p>
     <w:p>
@@ -1479,9 +1478,7 @@
           <w:id w:val="-1133944108"/>
         </w:sdtPr>
         <w:sdtEndPr/>
-        <w:sdtContent>
-          <w:commentRangeStart w:id="5"/>
-        </w:sdtContent>
+        <w:sdtContent/>
       </w:sdt>
       <w:r>
         <w:rPr>
@@ -1490,10 +1487,6 @@
           <w:szCs w:val="24"/>
         </w:rPr>
         <w:t>3. Get the information that shows the location(s) who were most affected by typhoons from the year 2000-2022.</w:t>
-      </w:r>
-      <w:commentRangeEnd w:id="5"/>
-      <w:r>
-        <w:commentReference w:id="5"/>
       </w:r>
     </w:p>
     <w:p>
@@ -1522,7 +1515,6 @@
         </w:rPr>
         <w:tab/>
       </w:r>
-      <w:commentRangeStart w:id="6"/>
       <w:r>
         <w:rPr>
           <w:rFonts w:ascii="Times New Roman" w:eastAsia="Times New Roman" w:hAnsi="Times New Roman" w:cs="Times New Roman"/>
@@ -1538,13 +1530,6 @@
           <w:szCs w:val="24"/>
         </w:rPr>
         <w:t>. Determine which typhoon is the strongest based from the x variable ‘Dis Mag Scale’ or the magnitude of the disaster at its epicenter with the values in kph (kilometer per Hour).</w:t>
-      </w:r>
-      <w:commentRangeEnd w:id="6"/>
-      <w:r>
-        <w:rPr>
-          <w:rStyle w:val="CommentReference"/>
-        </w:rPr>
-        <w:commentReference w:id="6"/>
       </w:r>
     </w:p>
     <w:p>
@@ -1574,9 +1559,7 @@
           <w:id w:val="-2104952458"/>
         </w:sdtPr>
         <w:sdtEndPr/>
-        <w:sdtContent>
-          <w:commentRangeStart w:id="7"/>
-        </w:sdtContent>
+        <w:sdtContent/>
       </w:sdt>
       <w:r>
         <w:rPr>
@@ -1585,10 +1568,6 @@
           <w:szCs w:val="24"/>
         </w:rPr>
         <w:t>The main objective of this analysis would be to obtain the data which will determine the municipality(s) from the Philippines and location(s) from America who had the most successful response and mitigation plan to typhoons. Their planning systems would be analyzed by the researchers to find what things the current plans of the Philippine Government are lacking in terms of typhoon disaster response plans compared to that of America.</w:t>
-      </w:r>
-      <w:commentRangeEnd w:id="7"/>
-      <w:r>
-        <w:commentReference w:id="7"/>
       </w:r>
     </w:p>
     <w:p>
@@ -8728,201 +8707,51 @@
 
 <file path=word/comments.xml><?xml version="1.0" encoding="utf-8"?>
 <w:comments xmlns:wpc="http://schemas.microsoft.com/office/word/2010/wordprocessingCanvas" xmlns:cx="http://schemas.microsoft.com/office/drawing/2014/chartex" xmlns:cx1="http://schemas.microsoft.com/office/drawing/2015/9/8/chartex" xmlns:cx2="http://schemas.microsoft.com/office/drawing/2015/10/21/chartex" xmlns:cx3="http://schemas.microsoft.com/office/drawing/2016/5/9/chartex" xmlns:cx4="http://schemas.microsoft.com/office/drawing/2016/5/10/chartex" xmlns:cx5="http://schemas.microsoft.com/office/drawing/2016/5/11/chartex" xmlns:cx6="http://schemas.microsoft.com/office/drawing/2016/5/12/chartex" xmlns:cx7="http://schemas.microsoft.com/office/drawing/2016/5/13/chartex" xmlns:cx8="http://schemas.microsoft.com/office/drawing/2016/5/14/chartex" xmlns:mc="http://schemas.openxmlformats.org/markup-compatibility/2006" xmlns:aink="http://schemas.microsoft.com/office/drawing/2016/ink" xmlns:am3d="http://schemas.microsoft.com/office/drawing/2017/model3d" xmlns:o="urn:schemas-microsoft-com:office:office" xmlns:oel="http://schemas.microsoft.com/office/2019/extlst" xmlns:r="http://schemas.openxmlformats.org/officeDocument/2006/relationships" xmlns:m="http://schemas.openxmlformats.org/officeDocument/2006/math" xmlns:v="urn:schemas-microsoft-com:vml" xmlns:wp14="http://schemas.microsoft.com/office/word/2010/wordprocessingDrawing" xmlns:wp="http://schemas.openxmlformats.org/drawingml/2006/wordprocessingDrawing" xmlns:w10="urn:schemas-microsoft-com:office:word" xmlns:w="http://schemas.openxmlformats.org/wordprocessingml/2006/main" xmlns:w14="http://schemas.microsoft.com/office/word/2010/wordml" xmlns:w15="http://schemas.microsoft.com/office/word/2012/wordml" xmlns:w16cex="http://schemas.microsoft.com/office/word/2018/wordml/cex" xmlns:w16cid="http://schemas.microsoft.com/office/word/2016/wordml/cid" xmlns:w16="http://schemas.microsoft.com/office/word/2018/wordml" xmlns:w16sdtdh="http://schemas.microsoft.com/office/word/2020/wordml/sdtdatahash" xmlns:w16se="http://schemas.microsoft.com/office/word/2015/wordml/symex" xmlns:wpg="http://schemas.microsoft.com/office/word/2010/wordprocessingGroup" xmlns:wpi="http://schemas.microsoft.com/office/word/2010/wordprocessingInk" xmlns:wne="http://schemas.microsoft.com/office/word/2006/wordml" xmlns:wps="http://schemas.microsoft.com/office/word/2010/wordprocessingShape" mc:Ignorable="w14 w15 w16se w16cid w16 w16cex w16sdtdh wp14">
-  <w:comment w:id="0" w:author="Gabriel Edrian Alvaro" w:date="2022-05-05T08:04:00Z" w:initials="">
-    <w:p>
-      <w:pPr>
-        <w:widowControl w:val="0"/>
-        <w:pBdr>
-          <w:top w:val="nil"/>
-          <w:left w:val="nil"/>
-          <w:bottom w:val="nil"/>
-          <w:right w:val="nil"/>
-          <w:between w:val="nil"/>
-        </w:pBdr>
-        <w:spacing w:after="0" w:line="240" w:lineRule="auto"/>
-        <w:rPr>
-          <w:rFonts w:ascii="Arial" w:eastAsia="Arial" w:hAnsi="Arial" w:cs="Arial"/>
-          <w:color w:val="000000"/>
-        </w:rPr>
-      </w:pPr>
-      <w:r>
-        <w:rPr>
-          <w:rFonts w:ascii="Arial" w:eastAsia="Arial" w:hAnsi="Arial" w:cs="Arial"/>
-          <w:color w:val="000000"/>
-        </w:rPr>
-        <w:t>Gab</w:t>
+  <w:comment w:id="0" w:author="G" w:date="2022-05-14T21:21:00Z" w:initials="G.">
+    <w:p>
+      <w:pPr>
+        <w:pStyle w:val="CommentText"/>
+      </w:pPr>
+      <w:r>
+        <w:rPr>
+          <w:rStyle w:val="CommentReference"/>
+        </w:rPr>
+        <w:annotationRef/>
+      </w:r>
+      <w:r>
+        <w:t>CJ</w:t>
       </w:r>
     </w:p>
   </w:comment>
-  <w:comment w:id="1" w:author="Gabriel Edrian Alvaro" w:date="2022-05-05T08:04:00Z" w:initials="">
-    <w:p>
-      <w:pPr>
-        <w:widowControl w:val="0"/>
-        <w:pBdr>
-          <w:top w:val="nil"/>
-          <w:left w:val="nil"/>
-          <w:bottom w:val="nil"/>
-          <w:right w:val="nil"/>
-          <w:between w:val="nil"/>
-        </w:pBdr>
-        <w:spacing w:after="0" w:line="240" w:lineRule="auto"/>
-        <w:rPr>
-          <w:rFonts w:ascii="Arial" w:eastAsia="Arial" w:hAnsi="Arial" w:cs="Arial"/>
-          <w:color w:val="000000"/>
-        </w:rPr>
-      </w:pPr>
-      <w:r>
-        <w:rPr>
-          <w:rFonts w:ascii="Arial" w:eastAsia="Arial" w:hAnsi="Arial" w:cs="Arial"/>
-          <w:color w:val="000000"/>
-        </w:rPr>
+  <w:comment w:id="1" w:author="G" w:date="2022-05-14T21:22:00Z" w:initials="G.">
+    <w:p>
+      <w:pPr>
+        <w:pStyle w:val="CommentText"/>
+      </w:pPr>
+      <w:r>
+        <w:rPr>
+          <w:rStyle w:val="CommentReference"/>
+        </w:rPr>
+        <w:annotationRef/>
+      </w:r>
+      <w:r>
         <w:t>Japs</w:t>
       </w:r>
     </w:p>
   </w:comment>
-  <w:comment w:id="2" w:author="Gabriel Edrian Alvaro" w:date="2022-05-05T08:04:00Z" w:initials="">
-    <w:p>
-      <w:pPr>
-        <w:widowControl w:val="0"/>
-        <w:pBdr>
-          <w:top w:val="nil"/>
-          <w:left w:val="nil"/>
-          <w:bottom w:val="nil"/>
-          <w:right w:val="nil"/>
-          <w:between w:val="nil"/>
-        </w:pBdr>
-        <w:spacing w:after="0" w:line="240" w:lineRule="auto"/>
-        <w:rPr>
-          <w:rFonts w:ascii="Arial" w:eastAsia="Arial" w:hAnsi="Arial" w:cs="Arial"/>
-          <w:color w:val="000000"/>
-        </w:rPr>
-      </w:pPr>
-      <w:r>
-        <w:rPr>
-          <w:rFonts w:ascii="Arial" w:eastAsia="Arial" w:hAnsi="Arial" w:cs="Arial"/>
-          <w:color w:val="000000"/>
-        </w:rPr>
-        <w:t>CJ</w:t>
-      </w:r>
-    </w:p>
-  </w:comment>
-  <w:comment w:id="3" w:author="Gabriel Edrian Alvaro" w:date="2022-05-05T08:04:00Z" w:initials="">
-    <w:p>
-      <w:pPr>
-        <w:widowControl w:val="0"/>
-        <w:pBdr>
-          <w:top w:val="nil"/>
-          <w:left w:val="nil"/>
-          <w:bottom w:val="nil"/>
-          <w:right w:val="nil"/>
-          <w:between w:val="nil"/>
-        </w:pBdr>
-        <w:spacing w:after="0" w:line="240" w:lineRule="auto"/>
-        <w:rPr>
-          <w:rFonts w:ascii="Arial" w:eastAsia="Arial" w:hAnsi="Arial" w:cs="Arial"/>
-          <w:color w:val="000000"/>
-        </w:rPr>
-      </w:pPr>
-      <w:r>
-        <w:rPr>
-          <w:rFonts w:ascii="Arial" w:eastAsia="Arial" w:hAnsi="Arial" w:cs="Arial"/>
-          <w:color w:val="000000"/>
-        </w:rPr>
-        <w:t>Marian</w:t>
-      </w:r>
-    </w:p>
-  </w:comment>
-  <w:comment w:id="4" w:author="Gabriel Edrian Alvaro" w:date="2022-05-05T08:05:00Z" w:initials="">
-    <w:p>
-      <w:pPr>
-        <w:widowControl w:val="0"/>
-        <w:pBdr>
-          <w:top w:val="nil"/>
-          <w:left w:val="nil"/>
-          <w:bottom w:val="nil"/>
-          <w:right w:val="nil"/>
-          <w:between w:val="nil"/>
-        </w:pBdr>
-        <w:spacing w:after="0" w:line="240" w:lineRule="auto"/>
-        <w:rPr>
-          <w:rFonts w:ascii="Arial" w:eastAsia="Arial" w:hAnsi="Arial" w:cs="Arial"/>
-          <w:color w:val="000000"/>
-        </w:rPr>
-      </w:pPr>
-      <w:r>
-        <w:rPr>
-          <w:rFonts w:ascii="Arial" w:eastAsia="Arial" w:hAnsi="Arial" w:cs="Arial"/>
-          <w:color w:val="000000"/>
-        </w:rPr>
-        <w:t>Gab</w:t>
-      </w:r>
-    </w:p>
-  </w:comment>
-  <w:comment w:id="5" w:author="Gabriel Edrian Alvaro" w:date="2022-05-05T08:05:00Z" w:initials="">
-    <w:p>
-      <w:pPr>
-        <w:widowControl w:val="0"/>
-        <w:pBdr>
-          <w:top w:val="nil"/>
-          <w:left w:val="nil"/>
-          <w:bottom w:val="nil"/>
-          <w:right w:val="nil"/>
-          <w:between w:val="nil"/>
-        </w:pBdr>
-        <w:spacing w:after="0" w:line="240" w:lineRule="auto"/>
-        <w:rPr>
-          <w:rFonts w:ascii="Arial" w:eastAsia="Arial" w:hAnsi="Arial" w:cs="Arial"/>
-          <w:color w:val="000000"/>
-        </w:rPr>
-      </w:pPr>
-      <w:r>
-        <w:rPr>
-          <w:rFonts w:ascii="Arial" w:eastAsia="Arial" w:hAnsi="Arial" w:cs="Arial"/>
-          <w:color w:val="000000"/>
-        </w:rPr>
+  <w:comment w:id="2" w:author="G" w:date="2022-05-14T21:22:00Z" w:initials="G.">
+    <w:p>
+      <w:pPr>
+        <w:pStyle w:val="CommentText"/>
+      </w:pPr>
+      <w:r>
+        <w:rPr>
+          <w:rStyle w:val="CommentReference"/>
+        </w:rPr>
+        <w:annotationRef/>
+      </w:r>
+      <w:r>
         <w:t>Japs</w:t>
-      </w:r>
-    </w:p>
-  </w:comment>
-  <w:comment w:id="6" w:author="G" w:date="2022-05-14T20:23:00Z" w:initials="G.">
-    <w:p>
-      <w:pPr>
-        <w:pStyle w:val="CommentText"/>
-      </w:pPr>
-      <w:r>
-        <w:rPr>
-          <w:rStyle w:val="CommentReference"/>
-        </w:rPr>
-        <w:annotationRef/>
-      </w:r>
-      <w:r>
-        <w:t>CJ</w:t>
-      </w:r>
-    </w:p>
-  </w:comment>
-  <w:comment w:id="7" w:author="Gabriel Edrian Alvaro" w:date="2022-05-05T08:06:00Z" w:initials="">
-    <w:p>
-      <w:pPr>
-        <w:widowControl w:val="0"/>
-        <w:pBdr>
-          <w:top w:val="nil"/>
-          <w:left w:val="nil"/>
-          <w:bottom w:val="nil"/>
-          <w:right w:val="nil"/>
-          <w:between w:val="nil"/>
-        </w:pBdr>
-        <w:spacing w:after="0" w:line="240" w:lineRule="auto"/>
-        <w:rPr>
-          <w:rFonts w:ascii="Arial" w:eastAsia="Arial" w:hAnsi="Arial" w:cs="Arial"/>
-          <w:color w:val="000000"/>
-        </w:rPr>
-      </w:pPr>
-      <w:r>
-        <w:rPr>
-          <w:rFonts w:ascii="Arial" w:eastAsia="Arial" w:hAnsi="Arial" w:cs="Arial"/>
-          <w:color w:val="000000"/>
-        </w:rPr>
-        <w:t>All individuals</w:t>
       </w:r>
     </w:p>
   </w:comment>
@@ -8931,40 +8760,25 @@
 
 <file path=word/commentsExtended.xml><?xml version="1.0" encoding="utf-8"?>
 <w15:commentsEx xmlns:wpc="http://schemas.microsoft.com/office/word/2010/wordprocessingCanvas" xmlns:cx="http://schemas.microsoft.com/office/drawing/2014/chartex" xmlns:cx1="http://schemas.microsoft.com/office/drawing/2015/9/8/chartex" xmlns:cx2="http://schemas.microsoft.com/office/drawing/2015/10/21/chartex" xmlns:cx3="http://schemas.microsoft.com/office/drawing/2016/5/9/chartex" xmlns:cx4="http://schemas.microsoft.com/office/drawing/2016/5/10/chartex" xmlns:cx5="http://schemas.microsoft.com/office/drawing/2016/5/11/chartex" xmlns:cx6="http://schemas.microsoft.com/office/drawing/2016/5/12/chartex" xmlns:cx7="http://schemas.microsoft.com/office/drawing/2016/5/13/chartex" xmlns:cx8="http://schemas.microsoft.com/office/drawing/2016/5/14/chartex" xmlns:mc="http://schemas.openxmlformats.org/markup-compatibility/2006" xmlns:aink="http://schemas.microsoft.com/office/drawing/2016/ink" xmlns:am3d="http://schemas.microsoft.com/office/drawing/2017/model3d" xmlns:o="urn:schemas-microsoft-com:office:office" xmlns:oel="http://schemas.microsoft.com/office/2019/extlst" xmlns:r="http://schemas.openxmlformats.org/officeDocument/2006/relationships" xmlns:m="http://schemas.openxmlformats.org/officeDocument/2006/math" xmlns:v="urn:schemas-microsoft-com:vml" xmlns:wp14="http://schemas.microsoft.com/office/word/2010/wordprocessingDrawing" xmlns:wp="http://schemas.openxmlformats.org/drawingml/2006/wordprocessingDrawing" xmlns:w10="urn:schemas-microsoft-com:office:word" xmlns:w="http://schemas.openxmlformats.org/wordprocessingml/2006/main" xmlns:w14="http://schemas.microsoft.com/office/word/2010/wordml" xmlns:w15="http://schemas.microsoft.com/office/word/2012/wordml" xmlns:w16cex="http://schemas.microsoft.com/office/word/2018/wordml/cex" xmlns:w16cid="http://schemas.microsoft.com/office/word/2016/wordml/cid" xmlns:w16="http://schemas.microsoft.com/office/word/2018/wordml" xmlns:w16sdtdh="http://schemas.microsoft.com/office/word/2020/wordml/sdtdatahash" xmlns:w16se="http://schemas.microsoft.com/office/word/2015/wordml/symex" xmlns:wpg="http://schemas.microsoft.com/office/word/2010/wordprocessingGroup" xmlns:wpi="http://schemas.microsoft.com/office/word/2010/wordprocessingInk" xmlns:wne="http://schemas.microsoft.com/office/word/2006/wordml" xmlns:wps="http://schemas.microsoft.com/office/word/2010/wordprocessingShape" mc:Ignorable="w14 w15 w16se w16cid w16 w16cex w16sdtdh wp14">
-  <w15:commentEx w15:paraId="00000129" w15:done="0"/>
-  <w15:commentEx w15:paraId="00000124" w15:done="0"/>
-  <w15:commentEx w15:paraId="00000127" w15:done="0"/>
-  <w15:commentEx w15:paraId="00000125" w15:done="1"/>
-  <w15:commentEx w15:paraId="00000126" w15:done="0"/>
-  <w15:commentEx w15:paraId="00000128" w15:done="0"/>
-  <w15:commentEx w15:paraId="265468FD" w15:done="0"/>
-  <w15:commentEx w15:paraId="00000123" w15:done="0"/>
+  <w15:commentEx w15:paraId="37564CA0" w15:done="0"/>
+  <w15:commentEx w15:paraId="21B0DAE5" w15:done="0"/>
+  <w15:commentEx w15:paraId="41934F62" w15:done="0"/>
 </w15:commentsEx>
 </file>
 
 <file path=word/commentsExtensible.xml><?xml version="1.0" encoding="utf-8"?>
 <w16cex:commentsExtensible xmlns:wpc="http://schemas.microsoft.com/office/word/2010/wordprocessingCanvas" xmlns:cx="http://schemas.microsoft.com/office/drawing/2014/chartex" xmlns:cx1="http://schemas.microsoft.com/office/drawing/2015/9/8/chartex" xmlns:cx2="http://schemas.microsoft.com/office/drawing/2015/10/21/chartex" xmlns:cx3="http://schemas.microsoft.com/office/drawing/2016/5/9/chartex" xmlns:cx4="http://schemas.microsoft.com/office/drawing/2016/5/10/chartex" xmlns:cx5="http://schemas.microsoft.com/office/drawing/2016/5/11/chartex" xmlns:cx6="http://schemas.microsoft.com/office/drawing/2016/5/12/chartex" xmlns:cx7="http://schemas.microsoft.com/office/drawing/2016/5/13/chartex" xmlns:cx8="http://schemas.microsoft.com/office/drawing/2016/5/14/chartex" xmlns:mc="http://schemas.openxmlformats.org/markup-compatibility/2006" xmlns:aink="http://schemas.microsoft.com/office/drawing/2016/ink" xmlns:am3d="http://schemas.microsoft.com/office/drawing/2017/model3d" xmlns:o="urn:schemas-microsoft-com:office:office" xmlns:oel="http://schemas.microsoft.com/office/2019/extlst" xmlns:r="http://schemas.openxmlformats.org/officeDocument/2006/relationships" xmlns:m="http://schemas.openxmlformats.org/officeDocument/2006/math" xmlns:v="urn:schemas-microsoft-com:vml" xmlns:wp14="http://schemas.microsoft.com/office/word/2010/wordprocessingDrawing" xmlns:wp="http://schemas.openxmlformats.org/drawingml/2006/wordprocessingDrawing" xmlns:w10="urn:schemas-microsoft-com:office:word" xmlns:w="http://schemas.openxmlformats.org/wordprocessingml/2006/main" xmlns:w14="http://schemas.microsoft.com/office/word/2010/wordml" xmlns:w15="http://schemas.microsoft.com/office/word/2012/wordml" xmlns:w16cex="http://schemas.microsoft.com/office/word/2018/wordml/cex" xmlns:w16cid="http://schemas.microsoft.com/office/word/2016/wordml/cid" xmlns:w16="http://schemas.microsoft.com/office/word/2018/wordml" xmlns:w16sdtdh="http://schemas.microsoft.com/office/word/2020/wordml/sdtdatahash" xmlns:w16se="http://schemas.microsoft.com/office/word/2015/wordml/symex" xmlns:wpg="http://schemas.microsoft.com/office/word/2010/wordprocessingGroup" xmlns:wpi="http://schemas.microsoft.com/office/word/2010/wordprocessingInk" xmlns:wne="http://schemas.microsoft.com/office/word/2006/wordml" xmlns:wps="http://schemas.microsoft.com/office/word/2010/wordprocessingShape" mc:Ignorable="w14 w15 w16se w16cid w16 w16cex w16sdtdh wp14">
-  <w16cex:commentExtensible w16cex:durableId="26204561" w16cex:dateUtc="2022-05-05T00:04:00Z"/>
-  <w16cex:commentExtensible w16cex:durableId="26204560" w16cex:dateUtc="2022-05-05T00:04:00Z"/>
-  <w16cex:commentExtensible w16cex:durableId="2620455F" w16cex:dateUtc="2022-05-05T00:04:00Z"/>
-  <w16cex:commentExtensible w16cex:durableId="2620455E" w16cex:dateUtc="2022-05-05T00:04:00Z"/>
-  <w16cex:commentExtensible w16cex:durableId="2620455D" w16cex:dateUtc="2022-05-05T00:05:00Z"/>
-  <w16cex:commentExtensible w16cex:durableId="2620455C" w16cex:dateUtc="2022-05-05T00:05:00Z"/>
-  <w16cex:commentExtensible w16cex:durableId="262A8E4F" w16cex:dateUtc="2022-05-14T12:23:00Z"/>
-  <w16cex:commentExtensible w16cex:durableId="2620455B" w16cex:dateUtc="2022-05-05T00:06:00Z"/>
+  <w16cex:commentExtensible w16cex:durableId="262A9BF0" w16cex:dateUtc="2022-05-14T13:21:00Z"/>
+  <w16cex:commentExtensible w16cex:durableId="262A9BF8" w16cex:dateUtc="2022-05-14T13:22:00Z"/>
+  <w16cex:commentExtensible w16cex:durableId="262A9BFE" w16cex:dateUtc="2022-05-14T13:22:00Z"/>
 </w16cex:commentsExtensible>
 </file>
 
 <file path=word/commentsIds.xml><?xml version="1.0" encoding="utf-8"?>
 <w16cid:commentsIds xmlns:wpc="http://schemas.microsoft.com/office/word/2010/wordprocessingCanvas" xmlns:cx="http://schemas.microsoft.com/office/drawing/2014/chartex" xmlns:cx1="http://schemas.microsoft.com/office/drawing/2015/9/8/chartex" xmlns:cx2="http://schemas.microsoft.com/office/drawing/2015/10/21/chartex" xmlns:cx3="http://schemas.microsoft.com/office/drawing/2016/5/9/chartex" xmlns:cx4="http://schemas.microsoft.com/office/drawing/2016/5/10/chartex" xmlns:cx5="http://schemas.microsoft.com/office/drawing/2016/5/11/chartex" xmlns:cx6="http://schemas.microsoft.com/office/drawing/2016/5/12/chartex" xmlns:cx7="http://schemas.microsoft.com/office/drawing/2016/5/13/chartex" xmlns:cx8="http://schemas.microsoft.com/office/drawing/2016/5/14/chartex" xmlns:mc="http://schemas.openxmlformats.org/markup-compatibility/2006" xmlns:aink="http://schemas.microsoft.com/office/drawing/2016/ink" xmlns:am3d="http://schemas.microsoft.com/office/drawing/2017/model3d" xmlns:o="urn:schemas-microsoft-com:office:office" xmlns:oel="http://schemas.microsoft.com/office/2019/extlst" xmlns:r="http://schemas.openxmlformats.org/officeDocument/2006/relationships" xmlns:m="http://schemas.openxmlformats.org/officeDocument/2006/math" xmlns:v="urn:schemas-microsoft-com:vml" xmlns:wp14="http://schemas.microsoft.com/office/word/2010/wordprocessingDrawing" xmlns:wp="http://schemas.openxmlformats.org/drawingml/2006/wordprocessingDrawing" xmlns:w10="urn:schemas-microsoft-com:office:word" xmlns:w="http://schemas.openxmlformats.org/wordprocessingml/2006/main" xmlns:w14="http://schemas.microsoft.com/office/word/2010/wordml" xmlns:w15="http://schemas.microsoft.com/office/word/2012/wordml" xmlns:w16cex="http://schemas.microsoft.com/office/word/2018/wordml/cex" xmlns:w16cid="http://schemas.microsoft.com/office/word/2016/wordml/cid" xmlns:w16="http://schemas.microsoft.com/office/word/2018/wordml" xmlns:w16sdtdh="http://schemas.microsoft.com/office/word/2020/wordml/sdtdatahash" xmlns:w16se="http://schemas.microsoft.com/office/word/2015/wordml/symex" xmlns:wpg="http://schemas.microsoft.com/office/word/2010/wordprocessingGroup" xmlns:wpi="http://schemas.microsoft.com/office/word/2010/wordprocessingInk" xmlns:wne="http://schemas.microsoft.com/office/word/2006/wordml" xmlns:wps="http://schemas.microsoft.com/office/word/2010/wordprocessingShape" mc:Ignorable="w14 w15 w16se w16cid w16 w16cex w16sdtdh wp14">
-  <w16cid:commentId w16cid:paraId="00000129" w16cid:durableId="26204561"/>
-  <w16cid:commentId w16cid:paraId="00000124" w16cid:durableId="26204560"/>
-  <w16cid:commentId w16cid:paraId="00000127" w16cid:durableId="2620455F"/>
-  <w16cid:commentId w16cid:paraId="00000125" w16cid:durableId="2620455E"/>
-  <w16cid:commentId w16cid:paraId="00000126" w16cid:durableId="2620455D"/>
-  <w16cid:commentId w16cid:paraId="00000128" w16cid:durableId="2620455C"/>
-  <w16cid:commentId w16cid:paraId="265468FD" w16cid:durableId="262A8E4F"/>
-  <w16cid:commentId w16cid:paraId="00000123" w16cid:durableId="2620455B"/>
+  <w16cid:commentId w16cid:paraId="37564CA0" w16cid:durableId="262A9BF0"/>
+  <w16cid:commentId w16cid:paraId="21B0DAE5" w16cid:durableId="262A9BF8"/>
+  <w16cid:commentId w16cid:paraId="41934F62" w16cid:durableId="262A9BFE"/>
 </w16cid:commentsIds>
 </file>
 

</xml_diff>

<commit_message>
Added assigned individuals for American data set's objectives
</commit_message>
<xml_diff>
--- a/EDA to Typhoon Mitigation and Response Framework (TMRF) Project Proposal.docx
+++ b/EDA to Typhoon Mitigation and Response Framework (TMRF) Project Proposal.docx
@@ -1393,6 +1393,7 @@
         </w:rPr>
         <w:t xml:space="preserve">  </w:t>
       </w:r>
+      <w:commentRangeStart w:id="3"/>
       <w:sdt>
         <w:sdtPr>
           <w:tag w:val="goog_rdk_3"/>
@@ -1410,6 +1411,13 @@
         <w:tab/>
         <w:t>1. Determine the typhoon(s) from 2000-2022 that brought the greatest number of casualties to the different locations in America.</w:t>
       </w:r>
+      <w:commentRangeEnd w:id="3"/>
+      <w:r>
+        <w:rPr>
+          <w:rStyle w:val="CommentReference"/>
+        </w:rPr>
+        <w:commentReference w:id="3"/>
+      </w:r>
     </w:p>
     <w:p>
       <w:pPr>
@@ -1437,6 +1445,7 @@
         </w:rPr>
         <w:tab/>
       </w:r>
+      <w:commentRangeStart w:id="4"/>
       <w:sdt>
         <w:sdtPr>
           <w:tag w:val="goog_rdk_4"/>
@@ -1453,6 +1462,13 @@
         </w:rPr>
         <w:t>2. Acquire the data about the location(s) who had the greatest and least number of affected families, individuals per typhoon.</w:t>
       </w:r>
+      <w:commentRangeEnd w:id="4"/>
+      <w:r>
+        <w:rPr>
+          <w:rStyle w:val="CommentReference"/>
+        </w:rPr>
+        <w:commentReference w:id="4"/>
+      </w:r>
     </w:p>
     <w:p>
       <w:pPr>
@@ -1472,6 +1488,7 @@
         </w:rPr>
         <w:tab/>
       </w:r>
+      <w:commentRangeStart w:id="5"/>
       <w:sdt>
         <w:sdtPr>
           <w:tag w:val="goog_rdk_5"/>
@@ -1488,6 +1505,13 @@
         </w:rPr>
         <w:t>3. Get the information that shows the location(s) who were most affected by typhoons from the year 2000-2022.</w:t>
       </w:r>
+      <w:commentRangeEnd w:id="5"/>
+      <w:r>
+        <w:rPr>
+          <w:rStyle w:val="CommentReference"/>
+        </w:rPr>
+        <w:commentReference w:id="5"/>
+      </w:r>
     </w:p>
     <w:p>
       <w:pPr>
@@ -1515,6 +1539,7 @@
         </w:rPr>
         <w:tab/>
       </w:r>
+      <w:commentRangeStart w:id="6"/>
       <w:r>
         <w:rPr>
           <w:rFonts w:ascii="Times New Roman" w:eastAsia="Times New Roman" w:hAnsi="Times New Roman" w:cs="Times New Roman"/>
@@ -1530,6 +1555,13 @@
           <w:szCs w:val="24"/>
         </w:rPr>
         <w:t>. Determine which typhoon is the strongest based from the x variable ‘Dis Mag Scale’ or the magnitude of the disaster at its epicenter with the values in kph (kilometer per Hour).</w:t>
+      </w:r>
+      <w:commentRangeEnd w:id="6"/>
+      <w:r>
+        <w:rPr>
+          <w:rStyle w:val="CommentReference"/>
+        </w:rPr>
+        <w:commentReference w:id="6"/>
       </w:r>
     </w:p>
     <w:p>
@@ -8755,6 +8787,70 @@
       </w:r>
     </w:p>
   </w:comment>
+  <w:comment w:id="3" w:author="G" w:date="2022-05-14T21:25:00Z" w:initials="G.">
+    <w:p>
+      <w:pPr>
+        <w:pStyle w:val="CommentText"/>
+      </w:pPr>
+      <w:r>
+        <w:rPr>
+          <w:rStyle w:val="CommentReference"/>
+        </w:rPr>
+        <w:annotationRef/>
+      </w:r>
+      <w:r>
+        <w:t>Marian</w:t>
+      </w:r>
+    </w:p>
+  </w:comment>
+  <w:comment w:id="4" w:author="G" w:date="2022-05-14T21:26:00Z" w:initials="G.">
+    <w:p>
+      <w:pPr>
+        <w:pStyle w:val="CommentText"/>
+      </w:pPr>
+      <w:r>
+        <w:rPr>
+          <w:rStyle w:val="CommentReference"/>
+        </w:rPr>
+        <w:annotationRef/>
+      </w:r>
+      <w:r>
+        <w:t>Gab</w:t>
+      </w:r>
+    </w:p>
+  </w:comment>
+  <w:comment w:id="5" w:author="G" w:date="2022-05-14T21:26:00Z" w:initials="G.">
+    <w:p>
+      <w:pPr>
+        <w:pStyle w:val="CommentText"/>
+      </w:pPr>
+      <w:r>
+        <w:rPr>
+          <w:rStyle w:val="CommentReference"/>
+        </w:rPr>
+        <w:annotationRef/>
+      </w:r>
+      <w:r>
+        <w:t>Marian</w:t>
+      </w:r>
+    </w:p>
+  </w:comment>
+  <w:comment w:id="6" w:author="G" w:date="2022-05-14T21:26:00Z" w:initials="G.">
+    <w:p>
+      <w:pPr>
+        <w:pStyle w:val="CommentText"/>
+      </w:pPr>
+      <w:r>
+        <w:rPr>
+          <w:rStyle w:val="CommentReference"/>
+        </w:rPr>
+        <w:annotationRef/>
+      </w:r>
+      <w:r>
+        <w:t>Gab</w:t>
+      </w:r>
+    </w:p>
+  </w:comment>
 </w:comments>
 </file>
 
@@ -8763,6 +8859,10 @@
   <w15:commentEx w15:paraId="37564CA0" w15:done="0"/>
   <w15:commentEx w15:paraId="21B0DAE5" w15:done="0"/>
   <w15:commentEx w15:paraId="41934F62" w15:done="0"/>
+  <w15:commentEx w15:paraId="5C4B1D36" w15:done="0"/>
+  <w15:commentEx w15:paraId="03B018B1" w15:done="0"/>
+  <w15:commentEx w15:paraId="61F0A251" w15:done="0"/>
+  <w15:commentEx w15:paraId="07880BF4" w15:done="0"/>
 </w15:commentsEx>
 </file>
 
@@ -8771,6 +8871,10 @@
   <w16cex:commentExtensible w16cex:durableId="262A9BF0" w16cex:dateUtc="2022-05-14T13:21:00Z"/>
   <w16cex:commentExtensible w16cex:durableId="262A9BF8" w16cex:dateUtc="2022-05-14T13:22:00Z"/>
   <w16cex:commentExtensible w16cex:durableId="262A9BFE" w16cex:dateUtc="2022-05-14T13:22:00Z"/>
+  <w16cex:commentExtensible w16cex:durableId="262A9CB2" w16cex:dateUtc="2022-05-14T13:25:00Z"/>
+  <w16cex:commentExtensible w16cex:durableId="262A9D05" w16cex:dateUtc="2022-05-14T13:26:00Z"/>
+  <w16cex:commentExtensible w16cex:durableId="262A9D0A" w16cex:dateUtc="2022-05-14T13:26:00Z"/>
+  <w16cex:commentExtensible w16cex:durableId="262A9D10" w16cex:dateUtc="2022-05-14T13:26:00Z"/>
 </w16cex:commentsExtensible>
 </file>
 
@@ -8779,6 +8883,10 @@
   <w16cid:commentId w16cid:paraId="37564CA0" w16cid:durableId="262A9BF0"/>
   <w16cid:commentId w16cid:paraId="21B0DAE5" w16cid:durableId="262A9BF8"/>
   <w16cid:commentId w16cid:paraId="41934F62" w16cid:durableId="262A9BFE"/>
+  <w16cid:commentId w16cid:paraId="5C4B1D36" w16cid:durableId="262A9CB2"/>
+  <w16cid:commentId w16cid:paraId="03B018B1" w16cid:durableId="262A9D05"/>
+  <w16cid:commentId w16cid:paraId="61F0A251" w16cid:durableId="262A9D0A"/>
+  <w16cid:commentId w16cid:paraId="07880BF4" w16cid:durableId="262A9D10"/>
 </w16cid:commentsIds>
 </file>
 

</xml_diff>

<commit_message>
Fixed the objectives, added objective no.4 in Phil Data set and Objective no.4 in American data set, Added an explanation of Maximum wind speed (Kph) x variable
</commit_message>
<xml_diff>
--- a/EDA to Typhoon Mitigation and Response Framework (TMRF) Project Proposal.docx
+++ b/EDA to Typhoon Mitigation and Response Framework (TMRF) Project Proposal.docx
@@ -1229,7 +1229,87 @@
           <w:sz w:val="24"/>
           <w:szCs w:val="24"/>
         </w:rPr>
-        <w:t>1. Determine the typhoon(s) from 2019 that brought the greatest number of casualties to the municipality in the Philippines.</w:t>
+        <w:t xml:space="preserve">1. Determine the </w:t>
+      </w:r>
+      <w:r>
+        <w:rPr>
+          <w:rFonts w:ascii="Times New Roman" w:eastAsia="Times New Roman" w:hAnsi="Times New Roman" w:cs="Times New Roman"/>
+          <w:sz w:val="24"/>
+          <w:szCs w:val="24"/>
+        </w:rPr>
+        <w:t xml:space="preserve">top 5 </w:t>
+      </w:r>
+      <w:r>
+        <w:rPr>
+          <w:rFonts w:ascii="Times New Roman" w:eastAsia="Times New Roman" w:hAnsi="Times New Roman" w:cs="Times New Roman"/>
+          <w:sz w:val="24"/>
+          <w:szCs w:val="24"/>
+        </w:rPr>
+        <w:t>typhoon</w:t>
+      </w:r>
+      <w:r>
+        <w:rPr>
+          <w:rFonts w:ascii="Times New Roman" w:eastAsia="Times New Roman" w:hAnsi="Times New Roman" w:cs="Times New Roman"/>
+          <w:sz w:val="24"/>
+          <w:szCs w:val="24"/>
+        </w:rPr>
+        <w:t>s</w:t>
+      </w:r>
+      <w:r>
+        <w:rPr>
+          <w:rFonts w:ascii="Times New Roman" w:eastAsia="Times New Roman" w:hAnsi="Times New Roman" w:cs="Times New Roman"/>
+          <w:sz w:val="24"/>
+          <w:szCs w:val="24"/>
+        </w:rPr>
+        <w:t xml:space="preserve"> from 2019 that brought the greatest number of </w:t>
+      </w:r>
+      <w:r>
+        <w:rPr>
+          <w:rFonts w:ascii="Times New Roman" w:eastAsia="Times New Roman" w:hAnsi="Times New Roman" w:cs="Times New Roman"/>
+          <w:sz w:val="24"/>
+          <w:szCs w:val="24"/>
+        </w:rPr>
+        <w:t xml:space="preserve">infrastructure </w:t>
+      </w:r>
+      <w:r>
+        <w:rPr>
+          <w:rFonts w:ascii="Times New Roman" w:eastAsia="Times New Roman" w:hAnsi="Times New Roman" w:cs="Times New Roman"/>
+          <w:sz w:val="24"/>
+          <w:szCs w:val="24"/>
+        </w:rPr>
+        <w:t xml:space="preserve">casualties to the </w:t>
+      </w:r>
+      <w:r>
+        <w:rPr>
+          <w:rFonts w:ascii="Times New Roman" w:eastAsia="Times New Roman" w:hAnsi="Times New Roman" w:cs="Times New Roman"/>
+          <w:sz w:val="24"/>
+          <w:szCs w:val="24"/>
+        </w:rPr>
+        <w:t>Provinces</w:t>
+      </w:r>
+      <w:r>
+        <w:rPr>
+          <w:rFonts w:ascii="Times New Roman" w:eastAsia="Times New Roman" w:hAnsi="Times New Roman" w:cs="Times New Roman"/>
+          <w:sz w:val="24"/>
+          <w:szCs w:val="24"/>
+        </w:rPr>
+        <w:t xml:space="preserve"> in the Philippines</w:t>
+      </w:r>
+      <w:r>
+        <w:rPr>
+          <w:rFonts w:ascii="Times New Roman" w:eastAsia="Times New Roman" w:hAnsi="Times New Roman" w:cs="Times New Roman"/>
+          <w:sz w:val="24"/>
+          <w:szCs w:val="24"/>
+        </w:rPr>
+        <w:t xml:space="preserve"> based from Totally Damaged Houses x variable</w:t>
+      </w:r>
+      <w:r>
+        <w:rPr>
+          <w:rFonts w:ascii="Times New Roman" w:eastAsia="Times New Roman" w:hAnsi="Times New Roman" w:cs="Times New Roman"/>
+          <w:sz w:val="24"/>
+          <w:szCs w:val="24"/>
+        </w:rPr>
+        <w:t>.</w:t>
       </w:r>
       <w:commentRangeEnd w:id="0"/>
       <w:r>
@@ -1272,9 +1352,14 @@
         <w:sdtPr>
           <w:tag w:val="goog_rdk_1"/>
           <w:id w:val="-709409553"/>
+          <w:showingPlcHdr/>
         </w:sdtPr>
         <w:sdtEndPr/>
-        <w:sdtContent/>
+        <w:sdtContent>
+          <w:r>
+            <w:t xml:space="preserve">     </w:t>
+          </w:r>
+        </w:sdtContent>
       </w:sdt>
       <w:r>
         <w:rPr>
@@ -1299,7 +1384,75 @@
           <w:sz w:val="24"/>
           <w:szCs w:val="24"/>
         </w:rPr>
-        <w:t>Acquire the data about the municipalities who had the greatest and least number of affected families, individuals per typhoon.</w:t>
+        <w:t xml:space="preserve">Acquire the data about the </w:t>
+      </w:r>
+      <w:proofErr w:type="gramStart"/>
+      <w:r>
+        <w:rPr>
+          <w:rFonts w:ascii="Times New Roman" w:eastAsia="Times New Roman" w:hAnsi="Times New Roman" w:cs="Times New Roman"/>
+          <w:sz w:val="24"/>
+          <w:szCs w:val="24"/>
+        </w:rPr>
+        <w:t>Provinces</w:t>
+      </w:r>
+      <w:proofErr w:type="gramEnd"/>
+      <w:r>
+        <w:rPr>
+          <w:rFonts w:ascii="Times New Roman" w:eastAsia="Times New Roman" w:hAnsi="Times New Roman" w:cs="Times New Roman"/>
+          <w:sz w:val="24"/>
+          <w:szCs w:val="24"/>
+        </w:rPr>
+        <w:t xml:space="preserve"> who had the greatest number of affected</w:t>
+      </w:r>
+      <w:r>
+        <w:rPr>
+          <w:rFonts w:ascii="Times New Roman" w:eastAsia="Times New Roman" w:hAnsi="Times New Roman" w:cs="Times New Roman"/>
+          <w:sz w:val="24"/>
+          <w:szCs w:val="24"/>
+        </w:rPr>
+        <w:t xml:space="preserve"> </w:t>
+      </w:r>
+      <w:r>
+        <w:rPr>
+          <w:rFonts w:ascii="Times New Roman" w:eastAsia="Times New Roman" w:hAnsi="Times New Roman" w:cs="Times New Roman"/>
+          <w:sz w:val="24"/>
+          <w:szCs w:val="24"/>
+        </w:rPr>
+        <w:t>individuals per typhoon</w:t>
+      </w:r>
+      <w:r>
+        <w:rPr>
+          <w:rFonts w:ascii="Times New Roman" w:eastAsia="Times New Roman" w:hAnsi="Times New Roman" w:cs="Times New Roman"/>
+          <w:sz w:val="24"/>
+          <w:szCs w:val="24"/>
+        </w:rPr>
+        <w:t xml:space="preserve"> (</w:t>
+      </w:r>
+      <w:proofErr w:type="spellStart"/>
+      <w:r>
+        <w:rPr>
+          <w:rFonts w:ascii="Times New Roman" w:eastAsia="Times New Roman" w:hAnsi="Times New Roman" w:cs="Times New Roman"/>
+          <w:sz w:val="24"/>
+          <w:szCs w:val="24"/>
+        </w:rPr>
+        <w:t>Affected_Pers</w:t>
+      </w:r>
+      <w:proofErr w:type="spellEnd"/>
+      <w:r>
+        <w:rPr>
+          <w:rFonts w:ascii="Times New Roman" w:eastAsia="Times New Roman" w:hAnsi="Times New Roman" w:cs="Times New Roman"/>
+          <w:sz w:val="24"/>
+          <w:szCs w:val="24"/>
+        </w:rPr>
+        <w:t>)</w:t>
+      </w:r>
+      <w:r>
+        <w:rPr>
+          <w:rFonts w:ascii="Times New Roman" w:eastAsia="Times New Roman" w:hAnsi="Times New Roman" w:cs="Times New Roman"/>
+          <w:sz w:val="24"/>
+          <w:szCs w:val="24"/>
+        </w:rPr>
+        <w:t>.</w:t>
       </w:r>
       <w:commentRangeEnd w:id="1"/>
       <w:r>
@@ -1342,7 +1495,23 @@
           <w:sz w:val="24"/>
           <w:szCs w:val="24"/>
         </w:rPr>
-        <w:t xml:space="preserve">3. Get the information that shows the municipality(s) who were most affected by typhoons from the year 2019. </w:t>
+        <w:t xml:space="preserve">3. Get the information that shows the </w:t>
+      </w:r>
+      <w:r>
+        <w:rPr>
+          <w:rFonts w:ascii="Times New Roman" w:eastAsia="Times New Roman" w:hAnsi="Times New Roman" w:cs="Times New Roman"/>
+          <w:sz w:val="24"/>
+          <w:szCs w:val="24"/>
+        </w:rPr>
+        <w:t>top 5 municipalities</w:t>
+      </w:r>
+      <w:r>
+        <w:rPr>
+          <w:rFonts w:ascii="Times New Roman" w:eastAsia="Times New Roman" w:hAnsi="Times New Roman" w:cs="Times New Roman"/>
+          <w:sz w:val="24"/>
+          <w:szCs w:val="24"/>
+        </w:rPr>
+        <w:t xml:space="preserve"> who were most affected by typhoons from the year 2019. </w:t>
       </w:r>
       <w:commentRangeEnd w:id="2"/>
       <w:r>
@@ -1358,21 +1527,50 @@
         <w:jc w:val="both"/>
         <w:rPr>
           <w:rFonts w:ascii="Times New Roman" w:eastAsia="Times New Roman" w:hAnsi="Times New Roman" w:cs="Times New Roman"/>
-          <w:i/>
-          <w:sz w:val="24"/>
-          <w:szCs w:val="24"/>
-          <w:u w:val="single"/>
-        </w:rPr>
-      </w:pPr>
-      <w:r>
-        <w:rPr>
-          <w:rFonts w:ascii="Times New Roman" w:eastAsia="Times New Roman" w:hAnsi="Times New Roman" w:cs="Times New Roman"/>
-          <w:i/>
-          <w:sz w:val="24"/>
-          <w:szCs w:val="24"/>
-          <w:u w:val="single"/>
-        </w:rPr>
-        <w:t>The Centre for Research on the Epidemiology of Disasters' Data set about the American Typhoons (2000-2022)</w:t>
+          <w:sz w:val="24"/>
+          <w:szCs w:val="24"/>
+        </w:rPr>
+      </w:pPr>
+      <w:r>
+        <w:rPr>
+          <w:rFonts w:ascii="Times New Roman" w:eastAsia="Times New Roman" w:hAnsi="Times New Roman" w:cs="Times New Roman"/>
+          <w:sz w:val="24"/>
+          <w:szCs w:val="24"/>
+        </w:rPr>
+        <w:t xml:space="preserve"> </w:t>
+      </w:r>
+      <w:commentRangeStart w:id="3"/>
+      <w:r>
+        <w:rPr>
+          <w:rFonts w:ascii="Times New Roman" w:eastAsia="Times New Roman" w:hAnsi="Times New Roman" w:cs="Times New Roman"/>
+          <w:sz w:val="24"/>
+          <w:szCs w:val="24"/>
+        </w:rPr>
+        <w:tab/>
+        <w:t xml:space="preserve">4.  </w:t>
+      </w:r>
+      <w:r>
+        <w:rPr>
+          <w:rFonts w:ascii="Times New Roman" w:eastAsia="Times New Roman" w:hAnsi="Times New Roman" w:cs="Times New Roman"/>
+          <w:sz w:val="24"/>
+          <w:szCs w:val="24"/>
+        </w:rPr>
+        <w:t>Determine which typhoons</w:t>
+      </w:r>
+      <w:r>
+        <w:rPr>
+          <w:rFonts w:ascii="Times New Roman" w:eastAsia="Times New Roman" w:hAnsi="Times New Roman" w:cs="Times New Roman"/>
+          <w:sz w:val="24"/>
+          <w:szCs w:val="24"/>
+        </w:rPr>
+        <w:t xml:space="preserve"> (Top 5) are the strongest base from the Maximum wind speed x variable.</w:t>
+      </w:r>
+      <w:commentRangeEnd w:id="3"/>
+      <w:r>
+        <w:rPr>
+          <w:rStyle w:val="CommentReference"/>
+        </w:rPr>
+        <w:commentReference w:id="3"/>
       </w:r>
     </w:p>
     <w:p>
@@ -1381,6 +1579,29 @@
         <w:jc w:val="both"/>
         <w:rPr>
           <w:rFonts w:ascii="Times New Roman" w:eastAsia="Times New Roman" w:hAnsi="Times New Roman" w:cs="Times New Roman"/>
+          <w:i/>
+          <w:sz w:val="24"/>
+          <w:szCs w:val="24"/>
+          <w:u w:val="single"/>
+        </w:rPr>
+      </w:pPr>
+      <w:r>
+        <w:rPr>
+          <w:rFonts w:ascii="Times New Roman" w:eastAsia="Times New Roman" w:hAnsi="Times New Roman" w:cs="Times New Roman"/>
+          <w:i/>
+          <w:sz w:val="24"/>
+          <w:szCs w:val="24"/>
+          <w:u w:val="single"/>
+        </w:rPr>
+        <w:t>The Centre for Research on the Epidemiology of Disasters' Data set about the American Typhoons (2000-2022)</w:t>
+      </w:r>
+    </w:p>
+    <w:p>
+      <w:pPr>
+        <w:spacing w:after="0" w:line="480" w:lineRule="auto"/>
+        <w:jc w:val="both"/>
+        <w:rPr>
+          <w:rFonts w:ascii="Times New Roman" w:eastAsia="Times New Roman" w:hAnsi="Times New Roman" w:cs="Times New Roman"/>
           <w:sz w:val="24"/>
           <w:szCs w:val="24"/>
         </w:rPr>
@@ -1393,7 +1614,7 @@
         </w:rPr>
         <w:t xml:space="preserve">  </w:t>
       </w:r>
-      <w:commentRangeStart w:id="3"/>
+      <w:commentRangeStart w:id="4"/>
       <w:sdt>
         <w:sdtPr>
           <w:tag w:val="goog_rdk_3"/>
@@ -1409,14 +1630,30 @@
           <w:szCs w:val="24"/>
         </w:rPr>
         <w:tab/>
-        <w:t>1. Determine the typhoon(s) from 2000-2022 that brought the greatest number of casualties to the different locations in America.</w:t>
-      </w:r>
-      <w:commentRangeEnd w:id="3"/>
+        <w:t xml:space="preserve">1. Determine the typhoon(s) from 2000-2022 that brought the greatest number of casualties to the different </w:t>
+      </w:r>
+      <w:r>
+        <w:rPr>
+          <w:rFonts w:ascii="Times New Roman" w:eastAsia="Times New Roman" w:hAnsi="Times New Roman" w:cs="Times New Roman"/>
+          <w:sz w:val="24"/>
+          <w:szCs w:val="24"/>
+        </w:rPr>
+        <w:t>countries</w:t>
+      </w:r>
+      <w:r>
+        <w:rPr>
+          <w:rFonts w:ascii="Times New Roman" w:eastAsia="Times New Roman" w:hAnsi="Times New Roman" w:cs="Times New Roman"/>
+          <w:sz w:val="24"/>
+          <w:szCs w:val="24"/>
+        </w:rPr>
+        <w:t xml:space="preserve"> in America.</w:t>
+      </w:r>
+      <w:commentRangeEnd w:id="4"/>
       <w:r>
         <w:rPr>
           <w:rStyle w:val="CommentReference"/>
         </w:rPr>
-        <w:commentReference w:id="3"/>
+        <w:commentReference w:id="4"/>
       </w:r>
     </w:p>
     <w:p>
@@ -1445,7 +1682,7 @@
         </w:rPr>
         <w:tab/>
       </w:r>
-      <w:commentRangeStart w:id="4"/>
+      <w:commentRangeStart w:id="5"/>
       <w:sdt>
         <w:sdtPr>
           <w:tag w:val="goog_rdk_4"/>
@@ -1460,14 +1697,64 @@
           <w:sz w:val="24"/>
           <w:szCs w:val="24"/>
         </w:rPr>
-        <w:t>2. Acquire the data about the location(s) who had the greatest and least number of affected families, individuals per typhoon.</w:t>
-      </w:r>
-      <w:commentRangeEnd w:id="4"/>
+        <w:t xml:space="preserve">2. Acquire the data about the </w:t>
+      </w:r>
+      <w:r>
+        <w:rPr>
+          <w:rFonts w:ascii="Times New Roman" w:eastAsia="Times New Roman" w:hAnsi="Times New Roman" w:cs="Times New Roman"/>
+          <w:sz w:val="24"/>
+          <w:szCs w:val="24"/>
+        </w:rPr>
+        <w:t xml:space="preserve">top </w:t>
+      </w:r>
+      <w:r>
+        <w:rPr>
+          <w:rFonts w:ascii="Times New Roman" w:eastAsia="Times New Roman" w:hAnsi="Times New Roman" w:cs="Times New Roman"/>
+          <w:sz w:val="24"/>
+          <w:szCs w:val="24"/>
+        </w:rPr>
+        <w:t>5</w:t>
+      </w:r>
+      <w:r>
+        <w:rPr>
+          <w:rFonts w:ascii="Times New Roman" w:eastAsia="Times New Roman" w:hAnsi="Times New Roman" w:cs="Times New Roman"/>
+          <w:sz w:val="24"/>
+          <w:szCs w:val="24"/>
+        </w:rPr>
+        <w:t xml:space="preserve"> countries</w:t>
+      </w:r>
+      <w:r>
+        <w:rPr>
+          <w:rFonts w:ascii="Times New Roman" w:eastAsia="Times New Roman" w:hAnsi="Times New Roman" w:cs="Times New Roman"/>
+          <w:sz w:val="24"/>
+          <w:szCs w:val="24"/>
+        </w:rPr>
+        <w:t xml:space="preserve"> who had the greatest number of </w:t>
+      </w:r>
+      <w:proofErr w:type="gramStart"/>
+      <w:r>
+        <w:rPr>
+          <w:rFonts w:ascii="Times New Roman" w:eastAsia="Times New Roman" w:hAnsi="Times New Roman" w:cs="Times New Roman"/>
+          <w:sz w:val="24"/>
+          <w:szCs w:val="24"/>
+        </w:rPr>
+        <w:t>affected  individuals</w:t>
+      </w:r>
+      <w:proofErr w:type="gramEnd"/>
+      <w:r>
+        <w:rPr>
+          <w:rFonts w:ascii="Times New Roman" w:eastAsia="Times New Roman" w:hAnsi="Times New Roman" w:cs="Times New Roman"/>
+          <w:sz w:val="24"/>
+          <w:szCs w:val="24"/>
+        </w:rPr>
+        <w:t xml:space="preserve"> per typhoon.</w:t>
+      </w:r>
+      <w:commentRangeEnd w:id="5"/>
       <w:r>
         <w:rPr>
           <w:rStyle w:val="CommentReference"/>
         </w:rPr>
-        <w:commentReference w:id="4"/>
+        <w:commentReference w:id="5"/>
       </w:r>
     </w:p>
     <w:p>
@@ -1488,7 +1775,7 @@
         </w:rPr>
         <w:tab/>
       </w:r>
-      <w:commentRangeStart w:id="5"/>
+      <w:commentRangeStart w:id="6"/>
       <w:sdt>
         <w:sdtPr>
           <w:tag w:val="goog_rdk_5"/>
@@ -1503,14 +1790,70 @@
           <w:sz w:val="24"/>
           <w:szCs w:val="24"/>
         </w:rPr>
-        <w:t>3. Get the information that shows the location(s) who were most affected by typhoons from the year 2000-2022.</w:t>
-      </w:r>
-      <w:commentRangeEnd w:id="5"/>
+        <w:t xml:space="preserve">3. Get the information that shows the </w:t>
+      </w:r>
+      <w:r>
+        <w:rPr>
+          <w:rFonts w:ascii="Times New Roman" w:eastAsia="Times New Roman" w:hAnsi="Times New Roman" w:cs="Times New Roman"/>
+          <w:sz w:val="24"/>
+          <w:szCs w:val="24"/>
+        </w:rPr>
+        <w:t xml:space="preserve">top </w:t>
+      </w:r>
+      <w:r>
+        <w:rPr>
+          <w:rFonts w:ascii="Times New Roman" w:eastAsia="Times New Roman" w:hAnsi="Times New Roman" w:cs="Times New Roman"/>
+          <w:sz w:val="24"/>
+          <w:szCs w:val="24"/>
+        </w:rPr>
+        <w:t>5</w:t>
+      </w:r>
+      <w:r>
+        <w:rPr>
+          <w:rFonts w:ascii="Times New Roman" w:eastAsia="Times New Roman" w:hAnsi="Times New Roman" w:cs="Times New Roman"/>
+          <w:sz w:val="24"/>
+          <w:szCs w:val="24"/>
+        </w:rPr>
+        <w:t xml:space="preserve"> </w:t>
+      </w:r>
+      <w:r>
+        <w:rPr>
+          <w:rFonts w:ascii="Times New Roman" w:eastAsia="Times New Roman" w:hAnsi="Times New Roman" w:cs="Times New Roman"/>
+          <w:sz w:val="24"/>
+          <w:szCs w:val="24"/>
+        </w:rPr>
+        <w:t>countries</w:t>
+      </w:r>
+      <w:r>
+        <w:rPr>
+          <w:rFonts w:ascii="Times New Roman" w:eastAsia="Times New Roman" w:hAnsi="Times New Roman" w:cs="Times New Roman"/>
+          <w:sz w:val="24"/>
+          <w:szCs w:val="24"/>
+        </w:rPr>
+        <w:t xml:space="preserve"> who were most affected</w:t>
+      </w:r>
+      <w:r>
+        <w:rPr>
+          <w:rFonts w:ascii="Times New Roman" w:eastAsia="Times New Roman" w:hAnsi="Times New Roman" w:cs="Times New Roman"/>
+          <w:sz w:val="24"/>
+          <w:szCs w:val="24"/>
+        </w:rPr>
+        <w:t xml:space="preserve"> in terms of economy (dollars)</w:t>
+      </w:r>
+      <w:r>
+        <w:rPr>
+          <w:rFonts w:ascii="Times New Roman" w:eastAsia="Times New Roman" w:hAnsi="Times New Roman" w:cs="Times New Roman"/>
+          <w:sz w:val="24"/>
+          <w:szCs w:val="24"/>
+        </w:rPr>
+        <w:t xml:space="preserve"> by typhoons from the year 2000-2022.</w:t>
+      </w:r>
+      <w:commentRangeEnd w:id="6"/>
       <w:r>
         <w:rPr>
           <w:rStyle w:val="CommentReference"/>
         </w:rPr>
-        <w:commentReference w:id="5"/>
+        <w:commentReference w:id="6"/>
       </w:r>
     </w:p>
     <w:p>
@@ -1539,7 +1882,7 @@
         </w:rPr>
         <w:tab/>
       </w:r>
-      <w:commentRangeStart w:id="6"/>
+      <w:commentRangeStart w:id="7"/>
       <w:r>
         <w:rPr>
           <w:rFonts w:ascii="Times New Roman" w:eastAsia="Times New Roman" w:hAnsi="Times New Roman" w:cs="Times New Roman"/>
@@ -1554,14 +1897,78 @@
           <w:sz w:val="24"/>
           <w:szCs w:val="24"/>
         </w:rPr>
-        <w:t>. Determine which typhoon is the strongest based from the x variable ‘Dis Mag Scale’ or the magnitude of the disaster at its epicenter with the values in kph (kilometer per Hour).</w:t>
-      </w:r>
-      <w:commentRangeEnd w:id="6"/>
+        <w:t xml:space="preserve">. Determine which </w:t>
+      </w:r>
+      <w:r>
+        <w:rPr>
+          <w:rFonts w:ascii="Times New Roman" w:eastAsia="Times New Roman" w:hAnsi="Times New Roman" w:cs="Times New Roman"/>
+          <w:sz w:val="24"/>
+          <w:szCs w:val="24"/>
+        </w:rPr>
+        <w:t xml:space="preserve">top </w:t>
+      </w:r>
+      <w:r>
+        <w:rPr>
+          <w:rFonts w:ascii="Times New Roman" w:eastAsia="Times New Roman" w:hAnsi="Times New Roman" w:cs="Times New Roman"/>
+          <w:sz w:val="24"/>
+          <w:szCs w:val="24"/>
+        </w:rPr>
+        <w:t>5</w:t>
+      </w:r>
+      <w:r>
+        <w:rPr>
+          <w:rFonts w:ascii="Times New Roman" w:eastAsia="Times New Roman" w:hAnsi="Times New Roman" w:cs="Times New Roman"/>
+          <w:sz w:val="24"/>
+          <w:szCs w:val="24"/>
+        </w:rPr>
+        <w:t xml:space="preserve"> </w:t>
+      </w:r>
+      <w:r>
+        <w:rPr>
+          <w:rFonts w:ascii="Times New Roman" w:eastAsia="Times New Roman" w:hAnsi="Times New Roman" w:cs="Times New Roman"/>
+          <w:sz w:val="24"/>
+          <w:szCs w:val="24"/>
+        </w:rPr>
+        <w:t>typhoon</w:t>
+      </w:r>
+      <w:r>
+        <w:rPr>
+          <w:rFonts w:ascii="Times New Roman" w:eastAsia="Times New Roman" w:hAnsi="Times New Roman" w:cs="Times New Roman"/>
+          <w:sz w:val="24"/>
+          <w:szCs w:val="24"/>
+        </w:rPr>
+        <w:t>s</w:t>
+      </w:r>
+      <w:r>
+        <w:rPr>
+          <w:rFonts w:ascii="Times New Roman" w:eastAsia="Times New Roman" w:hAnsi="Times New Roman" w:cs="Times New Roman"/>
+          <w:sz w:val="24"/>
+          <w:szCs w:val="24"/>
+        </w:rPr>
+        <w:t xml:space="preserve"> </w:t>
+      </w:r>
+      <w:r>
+        <w:rPr>
+          <w:rFonts w:ascii="Times New Roman" w:eastAsia="Times New Roman" w:hAnsi="Times New Roman" w:cs="Times New Roman"/>
+          <w:sz w:val="24"/>
+          <w:szCs w:val="24"/>
+        </w:rPr>
+        <w:t>are</w:t>
+      </w:r>
+      <w:r>
+        <w:rPr>
+          <w:rFonts w:ascii="Times New Roman" w:eastAsia="Times New Roman" w:hAnsi="Times New Roman" w:cs="Times New Roman"/>
+          <w:sz w:val="24"/>
+          <w:szCs w:val="24"/>
+        </w:rPr>
+        <w:t xml:space="preserve"> the strongest based from the x variable ‘Dis Mag Scale’ or the magnitude of the disaster at its epicenter with the values in kph (kilometer per Hour).</w:t>
+      </w:r>
+      <w:commentRangeEnd w:id="7"/>
       <w:r>
         <w:rPr>
           <w:rStyle w:val="CommentReference"/>
         </w:rPr>
-        <w:commentReference w:id="6"/>
+        <w:commentReference w:id="7"/>
       </w:r>
     </w:p>
     <w:p>
@@ -1589,9 +1996,14 @@
         <w:sdtPr>
           <w:tag w:val="goog_rdk_6"/>
           <w:id w:val="-2104952458"/>
+          <w:showingPlcHdr/>
         </w:sdtPr>
         <w:sdtEndPr/>
-        <w:sdtContent/>
+        <w:sdtContent>
+          <w:r>
+            <w:t xml:space="preserve">     </w:t>
+          </w:r>
+        </w:sdtContent>
       </w:sdt>
       <w:r>
         <w:rPr>
@@ -1599,40 +2011,8 @@
           <w:sz w:val="24"/>
           <w:szCs w:val="24"/>
         </w:rPr>
-        <w:t>The main objective of this analysis would be to obtain the data which will determine the municipality(s) from the Philippines and location(s) from America who had the most successful response and mitigation plan to typhoons. Their planning systems would be analyzed by the researchers to find what things the current plans of the Philippine Government are lacking in terms of typhoon disaster response plans compared to that of America.</w:t>
-      </w:r>
-    </w:p>
-    <w:p>
-      <w:pPr>
-        <w:spacing w:after="0" w:line="480" w:lineRule="auto"/>
-        <w:jc w:val="both"/>
-        <w:rPr>
-          <w:rFonts w:ascii="Times New Roman" w:eastAsia="Times New Roman" w:hAnsi="Times New Roman" w:cs="Times New Roman"/>
-          <w:b/>
-          <w:sz w:val="24"/>
-          <w:szCs w:val="24"/>
-        </w:rPr>
-      </w:pPr>
-      <w:r>
-        <w:rPr>
-          <w:rFonts w:ascii="Times New Roman" w:eastAsia="Times New Roman" w:hAnsi="Times New Roman" w:cs="Times New Roman"/>
-          <w:b/>
-          <w:sz w:val="24"/>
-          <w:szCs w:val="24"/>
-        </w:rPr>
-        <w:t>The Initial Plan to Obtain the Main Objective:</w:t>
-      </w:r>
-    </w:p>
-    <w:p>
-      <w:pPr>
-        <w:spacing w:after="0" w:line="480" w:lineRule="auto"/>
-        <w:jc w:val="both"/>
-        <w:rPr>
-          <w:rFonts w:ascii="Times New Roman" w:eastAsia="Times New Roman" w:hAnsi="Times New Roman" w:cs="Times New Roman"/>
-          <w:sz w:val="24"/>
-          <w:szCs w:val="24"/>
-        </w:rPr>
-      </w:pPr>
+        <w:t xml:space="preserve">The main objective of this analysis would be to obtain the data which will determine the municipality(s) from the Philippines and location(s) from America who had the most successful response and mitigation plan to typhoons. Their planning systems would be analyzed by the </w:t>
+      </w:r>
       <w:r>
         <w:rPr>
           <w:rFonts w:ascii="Times New Roman" w:eastAsia="Times New Roman" w:hAnsi="Times New Roman" w:cs="Times New Roman"/>
@@ -1640,919 +2020,8 @@
           <w:szCs w:val="24"/>
         </w:rPr>
         <w:lastRenderedPageBreak/>
-        <w:t xml:space="preserve"> </w:t>
-      </w:r>
-      <w:r>
-        <w:rPr>
-          <w:rFonts w:ascii="Times New Roman" w:eastAsia="Times New Roman" w:hAnsi="Times New Roman" w:cs="Times New Roman"/>
-          <w:sz w:val="24"/>
-          <w:szCs w:val="24"/>
-        </w:rPr>
-        <w:tab/>
-        <w:t xml:space="preserve">The data set which the researchers obtained does not include the level of strength that a typhoon had. So, they have devised a plan that after listing the municipalities who have the highest number of casualties per typhoon, they will look into news articles online that will demonstrate the levels or strength of typhoons when they land on those specific municipalities and locations. The municipalities who suddenly lowered their casualties on the following typhoons and at the same time had a high level of typhoon strength, will then be considered as the one who had the most successful mitigation and response plan. </w:t>
-      </w:r>
-    </w:p>
-    <w:p>
-      <w:pPr>
-        <w:spacing w:after="0" w:line="480" w:lineRule="auto"/>
-        <w:jc w:val="both"/>
-        <w:rPr>
-          <w:rFonts w:ascii="Times New Roman" w:eastAsia="Times New Roman" w:hAnsi="Times New Roman" w:cs="Times New Roman"/>
-          <w:sz w:val="24"/>
-          <w:szCs w:val="24"/>
-        </w:rPr>
-      </w:pPr>
-      <w:r>
-        <w:rPr>
-          <w:rFonts w:ascii="Times New Roman" w:eastAsia="Times New Roman" w:hAnsi="Times New Roman" w:cs="Times New Roman"/>
-          <w:sz w:val="24"/>
-          <w:szCs w:val="24"/>
-        </w:rPr>
-        <w:t xml:space="preserve"> </w:t>
-      </w:r>
-      <w:r>
-        <w:rPr>
-          <w:rFonts w:ascii="Times New Roman" w:eastAsia="Times New Roman" w:hAnsi="Times New Roman" w:cs="Times New Roman"/>
-          <w:sz w:val="24"/>
-          <w:szCs w:val="24"/>
-        </w:rPr>
-        <w:tab/>
-        <w:t xml:space="preserve">And lastly, the researchers will then research that municipality(s) disaster plans and incorporate them with one another to create a more effective plan.   </w:t>
-      </w:r>
-    </w:p>
-    <w:p>
-      <w:pPr>
-        <w:spacing w:after="0" w:line="480" w:lineRule="auto"/>
-        <w:jc w:val="both"/>
-        <w:rPr>
-          <w:rFonts w:ascii="Times New Roman" w:eastAsia="Times New Roman" w:hAnsi="Times New Roman" w:cs="Times New Roman"/>
-          <w:b/>
-          <w:sz w:val="24"/>
-          <w:szCs w:val="24"/>
-        </w:rPr>
-      </w:pPr>
-      <w:r>
-        <w:rPr>
-          <w:rFonts w:ascii="Times New Roman" w:eastAsia="Times New Roman" w:hAnsi="Times New Roman" w:cs="Times New Roman"/>
-          <w:sz w:val="24"/>
-          <w:szCs w:val="24"/>
-        </w:rPr>
-        <w:t xml:space="preserve">Example: </w:t>
-      </w:r>
-      <w:r>
-        <w:rPr>
-          <w:rFonts w:ascii="Times New Roman" w:eastAsia="Times New Roman" w:hAnsi="Times New Roman" w:cs="Times New Roman"/>
-          <w:sz w:val="24"/>
-          <w:szCs w:val="24"/>
-        </w:rPr>
-        <w:br/>
-      </w:r>
-    </w:p>
-    <w:tbl>
-      <w:tblPr>
-        <w:tblStyle w:val="af2"/>
-        <w:tblW w:w="9355" w:type="dxa"/>
-        <w:tblBorders>
-          <w:top w:val="single" w:sz="4" w:space="0" w:color="8EAADB"/>
-          <w:left w:val="single" w:sz="4" w:space="0" w:color="8EAADB"/>
-          <w:bottom w:val="single" w:sz="4" w:space="0" w:color="8EAADB"/>
-          <w:right w:val="single" w:sz="4" w:space="0" w:color="8EAADB"/>
-          <w:insideH w:val="single" w:sz="4" w:space="0" w:color="8EAADB"/>
-          <w:insideV w:val="single" w:sz="4" w:space="0" w:color="8EAADB"/>
-        </w:tblBorders>
-        <w:tblLayout w:type="fixed"/>
-        <w:tblLook w:val="04A0" w:firstRow="1" w:lastRow="0" w:firstColumn="1" w:lastColumn="0" w:noHBand="0" w:noVBand="1"/>
-      </w:tblPr>
-      <w:tblGrid>
-        <w:gridCol w:w="1440"/>
-        <w:gridCol w:w="1410"/>
-        <w:gridCol w:w="1325"/>
-        <w:gridCol w:w="1325"/>
-        <w:gridCol w:w="1285"/>
-        <w:gridCol w:w="1285"/>
-        <w:gridCol w:w="1285"/>
-      </w:tblGrid>
-      <w:tr>
-        <w:trPr>
-          <w:cnfStyle w:val="100000000000" w:firstRow="1" w:lastRow="0" w:firstColumn="0" w:lastColumn="0" w:oddVBand="0" w:evenVBand="0" w:oddHBand="0" w:evenHBand="0" w:firstRowFirstColumn="0" w:firstRowLastColumn="0" w:lastRowFirstColumn="0" w:lastRowLastColumn="0"/>
-        </w:trPr>
-        <w:tc>
-          <w:tcPr>
-            <w:cnfStyle w:val="001000000000" w:firstRow="0" w:lastRow="0" w:firstColumn="1" w:lastColumn="0" w:oddVBand="0" w:evenVBand="0" w:oddHBand="0" w:evenHBand="0" w:firstRowFirstColumn="0" w:firstRowLastColumn="0" w:lastRowFirstColumn="0" w:lastRowLastColumn="0"/>
-            <w:tcW w:w="1440" w:type="dxa"/>
-          </w:tcPr>
-          <w:p>
-            <w:pPr>
-              <w:spacing w:line="480" w:lineRule="auto"/>
-              <w:rPr>
-                <w:rFonts w:ascii="Times New Roman" w:eastAsia="Times New Roman" w:hAnsi="Times New Roman" w:cs="Times New Roman"/>
-                <w:sz w:val="24"/>
-                <w:szCs w:val="24"/>
-              </w:rPr>
-            </w:pPr>
-            <w:r>
-              <w:rPr>
-                <w:rFonts w:ascii="Times New Roman" w:eastAsia="Times New Roman" w:hAnsi="Times New Roman" w:cs="Times New Roman"/>
-                <w:b w:val="0"/>
-                <w:sz w:val="24"/>
-                <w:szCs w:val="24"/>
-              </w:rPr>
-              <w:t>Municipality or Location</w:t>
-            </w:r>
-          </w:p>
-        </w:tc>
-        <w:tc>
-          <w:tcPr>
-            <w:tcW w:w="1410" w:type="dxa"/>
-          </w:tcPr>
-          <w:p>
-            <w:pPr>
-              <w:spacing w:line="480" w:lineRule="auto"/>
-              <w:cnfStyle w:val="100000000000" w:firstRow="1" w:lastRow="0" w:firstColumn="0" w:lastColumn="0" w:oddVBand="0" w:evenVBand="0" w:oddHBand="0" w:evenHBand="0" w:firstRowFirstColumn="0" w:firstRowLastColumn="0" w:lastRowFirstColumn="0" w:lastRowLastColumn="0"/>
-              <w:rPr>
-                <w:rFonts w:ascii="Times New Roman" w:eastAsia="Times New Roman" w:hAnsi="Times New Roman" w:cs="Times New Roman"/>
-                <w:sz w:val="24"/>
-                <w:szCs w:val="24"/>
-              </w:rPr>
-            </w:pPr>
-            <w:r>
-              <w:rPr>
-                <w:rFonts w:ascii="Times New Roman" w:eastAsia="Times New Roman" w:hAnsi="Times New Roman" w:cs="Times New Roman"/>
-                <w:b w:val="0"/>
-                <w:sz w:val="24"/>
-                <w:szCs w:val="24"/>
-              </w:rPr>
-              <w:t>Typhoon name 1 and casualties</w:t>
-            </w:r>
-          </w:p>
-        </w:tc>
-        <w:tc>
-          <w:tcPr>
-            <w:tcW w:w="1325" w:type="dxa"/>
-          </w:tcPr>
-          <w:p>
-            <w:pPr>
-              <w:spacing w:line="480" w:lineRule="auto"/>
-              <w:cnfStyle w:val="100000000000" w:firstRow="1" w:lastRow="0" w:firstColumn="0" w:lastColumn="0" w:oddVBand="0" w:evenVBand="0" w:oddHBand="0" w:evenHBand="0" w:firstRowFirstColumn="0" w:firstRowLastColumn="0" w:lastRowFirstColumn="0" w:lastRowLastColumn="0"/>
-              <w:rPr>
-                <w:rFonts w:ascii="Times New Roman" w:eastAsia="Times New Roman" w:hAnsi="Times New Roman" w:cs="Times New Roman"/>
-                <w:sz w:val="24"/>
-                <w:szCs w:val="24"/>
-              </w:rPr>
-            </w:pPr>
-            <w:r>
-              <w:rPr>
-                <w:rFonts w:ascii="Times New Roman" w:eastAsia="Times New Roman" w:hAnsi="Times New Roman" w:cs="Times New Roman"/>
-                <w:b w:val="0"/>
-                <w:sz w:val="24"/>
-                <w:szCs w:val="24"/>
-              </w:rPr>
-              <w:t>Typhoon name 2</w:t>
-            </w:r>
-            <w:r>
-              <w:rPr>
-                <w:rFonts w:ascii="Times New Roman" w:eastAsia="Times New Roman" w:hAnsi="Times New Roman" w:cs="Times New Roman"/>
-                <w:b w:val="0"/>
-                <w:sz w:val="24"/>
-                <w:szCs w:val="24"/>
-              </w:rPr>
-              <w:br/>
-              <w:t>and casualties</w:t>
-            </w:r>
-          </w:p>
-        </w:tc>
-        <w:tc>
-          <w:tcPr>
-            <w:tcW w:w="1325" w:type="dxa"/>
-          </w:tcPr>
-          <w:p>
-            <w:pPr>
-              <w:spacing w:line="480" w:lineRule="auto"/>
-              <w:cnfStyle w:val="100000000000" w:firstRow="1" w:lastRow="0" w:firstColumn="0" w:lastColumn="0" w:oddVBand="0" w:evenVBand="0" w:oddHBand="0" w:evenHBand="0" w:firstRowFirstColumn="0" w:firstRowLastColumn="0" w:lastRowFirstColumn="0" w:lastRowLastColumn="0"/>
-              <w:rPr>
-                <w:rFonts w:ascii="Times New Roman" w:eastAsia="Times New Roman" w:hAnsi="Times New Roman" w:cs="Times New Roman"/>
-                <w:sz w:val="24"/>
-                <w:szCs w:val="24"/>
-              </w:rPr>
-            </w:pPr>
-            <w:r>
-              <w:rPr>
-                <w:rFonts w:ascii="Times New Roman" w:eastAsia="Times New Roman" w:hAnsi="Times New Roman" w:cs="Times New Roman"/>
-                <w:b w:val="0"/>
-                <w:sz w:val="24"/>
-                <w:szCs w:val="24"/>
-              </w:rPr>
-              <w:t>Typhoon name 3</w:t>
-            </w:r>
-            <w:r>
-              <w:rPr>
-                <w:rFonts w:ascii="Times New Roman" w:eastAsia="Times New Roman" w:hAnsi="Times New Roman" w:cs="Times New Roman"/>
-                <w:b w:val="0"/>
-                <w:sz w:val="24"/>
-                <w:szCs w:val="24"/>
-              </w:rPr>
-              <w:br/>
-              <w:t>and casualties</w:t>
-            </w:r>
-          </w:p>
-        </w:tc>
-        <w:tc>
-          <w:tcPr>
-            <w:tcW w:w="1285" w:type="dxa"/>
-          </w:tcPr>
-          <w:p>
-            <w:pPr>
-              <w:spacing w:line="480" w:lineRule="auto"/>
-              <w:cnfStyle w:val="100000000000" w:firstRow="1" w:lastRow="0" w:firstColumn="0" w:lastColumn="0" w:oddVBand="0" w:evenVBand="0" w:oddHBand="0" w:evenHBand="0" w:firstRowFirstColumn="0" w:firstRowLastColumn="0" w:lastRowFirstColumn="0" w:lastRowLastColumn="0"/>
-              <w:rPr>
-                <w:rFonts w:ascii="Times New Roman" w:eastAsia="Times New Roman" w:hAnsi="Times New Roman" w:cs="Times New Roman"/>
-                <w:sz w:val="24"/>
-                <w:szCs w:val="24"/>
-              </w:rPr>
-            </w:pPr>
-            <w:r>
-              <w:rPr>
-                <w:rFonts w:ascii="Times New Roman" w:eastAsia="Times New Roman" w:hAnsi="Times New Roman" w:cs="Times New Roman"/>
-                <w:b w:val="0"/>
-                <w:sz w:val="24"/>
-                <w:szCs w:val="24"/>
-              </w:rPr>
-              <w:t>…</w:t>
-            </w:r>
-          </w:p>
-        </w:tc>
-        <w:tc>
-          <w:tcPr>
-            <w:tcW w:w="1285" w:type="dxa"/>
-          </w:tcPr>
-          <w:p>
-            <w:pPr>
-              <w:spacing w:line="480" w:lineRule="auto"/>
-              <w:cnfStyle w:val="100000000000" w:firstRow="1" w:lastRow="0" w:firstColumn="0" w:lastColumn="0" w:oddVBand="0" w:evenVBand="0" w:oddHBand="0" w:evenHBand="0" w:firstRowFirstColumn="0" w:firstRowLastColumn="0" w:lastRowFirstColumn="0" w:lastRowLastColumn="0"/>
-              <w:rPr>
-                <w:rFonts w:ascii="Times New Roman" w:eastAsia="Times New Roman" w:hAnsi="Times New Roman" w:cs="Times New Roman"/>
-                <w:sz w:val="24"/>
-                <w:szCs w:val="24"/>
-              </w:rPr>
-            </w:pPr>
-            <w:r>
-              <w:rPr>
-                <w:rFonts w:ascii="Times New Roman" w:eastAsia="Times New Roman" w:hAnsi="Times New Roman" w:cs="Times New Roman"/>
-                <w:b w:val="0"/>
-                <w:sz w:val="24"/>
-                <w:szCs w:val="24"/>
-              </w:rPr>
-              <w:t>…</w:t>
-            </w:r>
-          </w:p>
-        </w:tc>
-        <w:tc>
-          <w:tcPr>
-            <w:tcW w:w="1285" w:type="dxa"/>
-          </w:tcPr>
-          <w:p>
-            <w:pPr>
-              <w:spacing w:line="480" w:lineRule="auto"/>
-              <w:cnfStyle w:val="100000000000" w:firstRow="1" w:lastRow="0" w:firstColumn="0" w:lastColumn="0" w:oddVBand="0" w:evenVBand="0" w:oddHBand="0" w:evenHBand="0" w:firstRowFirstColumn="0" w:firstRowLastColumn="0" w:lastRowFirstColumn="0" w:lastRowLastColumn="0"/>
-              <w:rPr>
-                <w:rFonts w:ascii="Times New Roman" w:eastAsia="Times New Roman" w:hAnsi="Times New Roman" w:cs="Times New Roman"/>
-                <w:sz w:val="24"/>
-                <w:szCs w:val="24"/>
-              </w:rPr>
-            </w:pPr>
-            <w:r>
-              <w:rPr>
-                <w:rFonts w:ascii="Times New Roman" w:eastAsia="Times New Roman" w:hAnsi="Times New Roman" w:cs="Times New Roman"/>
-                <w:b w:val="0"/>
-                <w:sz w:val="24"/>
-                <w:szCs w:val="24"/>
-              </w:rPr>
-              <w:t>…</w:t>
-            </w:r>
-          </w:p>
-        </w:tc>
-      </w:tr>
-      <w:tr>
-        <w:trPr>
-          <w:cnfStyle w:val="000000100000" w:firstRow="0" w:lastRow="0" w:firstColumn="0" w:lastColumn="0" w:oddVBand="0" w:evenVBand="0" w:oddHBand="1" w:evenHBand="0" w:firstRowFirstColumn="0" w:firstRowLastColumn="0" w:lastRowFirstColumn="0" w:lastRowLastColumn="0"/>
-        </w:trPr>
-        <w:tc>
-          <w:tcPr>
-            <w:cnfStyle w:val="001000000000" w:firstRow="0" w:lastRow="0" w:firstColumn="1" w:lastColumn="0" w:oddVBand="0" w:evenVBand="0" w:oddHBand="0" w:evenHBand="0" w:firstRowFirstColumn="0" w:firstRowLastColumn="0" w:lastRowFirstColumn="0" w:lastRowLastColumn="0"/>
-            <w:tcW w:w="1440" w:type="dxa"/>
-          </w:tcPr>
-          <w:p>
-            <w:pPr>
-              <w:spacing w:line="480" w:lineRule="auto"/>
-              <w:rPr>
-                <w:rFonts w:ascii="Times New Roman" w:eastAsia="Times New Roman" w:hAnsi="Times New Roman" w:cs="Times New Roman"/>
-                <w:sz w:val="24"/>
-                <w:szCs w:val="24"/>
-              </w:rPr>
-            </w:pPr>
-            <w:proofErr w:type="spellStart"/>
-            <w:r>
-              <w:rPr>
-                <w:rFonts w:ascii="Times New Roman" w:eastAsia="Times New Roman" w:hAnsi="Times New Roman" w:cs="Times New Roman"/>
-                <w:b w:val="0"/>
-                <w:sz w:val="24"/>
-                <w:szCs w:val="24"/>
-              </w:rPr>
-              <w:t>Municip</w:t>
-            </w:r>
-            <w:proofErr w:type="spellEnd"/>
-            <w:r>
-              <w:rPr>
-                <w:rFonts w:ascii="Times New Roman" w:eastAsia="Times New Roman" w:hAnsi="Times New Roman" w:cs="Times New Roman"/>
-                <w:b w:val="0"/>
-                <w:sz w:val="24"/>
-                <w:szCs w:val="24"/>
-              </w:rPr>
-              <w:t xml:space="preserve"> 1</w:t>
-            </w:r>
-          </w:p>
-        </w:tc>
-        <w:tc>
-          <w:tcPr>
-            <w:tcW w:w="1410" w:type="dxa"/>
-          </w:tcPr>
-          <w:p>
-            <w:pPr>
-              <w:spacing w:line="480" w:lineRule="auto"/>
-              <w:cnfStyle w:val="000000100000" w:firstRow="0" w:lastRow="0" w:firstColumn="0" w:lastColumn="0" w:oddVBand="0" w:evenVBand="0" w:oddHBand="1" w:evenHBand="0" w:firstRowFirstColumn="0" w:firstRowLastColumn="0" w:lastRowFirstColumn="0" w:lastRowLastColumn="0"/>
-              <w:rPr>
-                <w:rFonts w:ascii="Times New Roman" w:eastAsia="Times New Roman" w:hAnsi="Times New Roman" w:cs="Times New Roman"/>
-                <w:b/>
-                <w:sz w:val="24"/>
-                <w:szCs w:val="24"/>
-              </w:rPr>
-            </w:pPr>
-            <w:r>
-              <w:rPr>
-                <w:rFonts w:ascii="Times New Roman" w:eastAsia="Times New Roman" w:hAnsi="Times New Roman" w:cs="Times New Roman"/>
-                <w:b/>
-                <w:sz w:val="24"/>
-                <w:szCs w:val="24"/>
-              </w:rPr>
-              <w:t>Level 4</w:t>
-            </w:r>
-          </w:p>
-          <w:p>
-            <w:pPr>
-              <w:spacing w:line="480" w:lineRule="auto"/>
-              <w:cnfStyle w:val="000000100000" w:firstRow="0" w:lastRow="0" w:firstColumn="0" w:lastColumn="0" w:oddVBand="0" w:evenVBand="0" w:oddHBand="1" w:evenHBand="0" w:firstRowFirstColumn="0" w:firstRowLastColumn="0" w:lastRowFirstColumn="0" w:lastRowLastColumn="0"/>
-              <w:rPr>
-                <w:rFonts w:ascii="Times New Roman" w:eastAsia="Times New Roman" w:hAnsi="Times New Roman" w:cs="Times New Roman"/>
-                <w:b/>
-                <w:sz w:val="24"/>
-                <w:szCs w:val="24"/>
-              </w:rPr>
-            </w:pPr>
-            <w:r>
-              <w:rPr>
-                <w:rFonts w:ascii="Times New Roman" w:eastAsia="Times New Roman" w:hAnsi="Times New Roman" w:cs="Times New Roman"/>
-                <w:b/>
-                <w:sz w:val="24"/>
-                <w:szCs w:val="24"/>
-              </w:rPr>
-              <w:t>Casualties – 45 families affected and so on…</w:t>
-            </w:r>
-          </w:p>
-        </w:tc>
-        <w:tc>
-          <w:tcPr>
-            <w:tcW w:w="1325" w:type="dxa"/>
-          </w:tcPr>
-          <w:p>
-            <w:pPr>
-              <w:spacing w:line="480" w:lineRule="auto"/>
-              <w:cnfStyle w:val="000000100000" w:firstRow="0" w:lastRow="0" w:firstColumn="0" w:lastColumn="0" w:oddVBand="0" w:evenVBand="0" w:oddHBand="1" w:evenHBand="0" w:firstRowFirstColumn="0" w:firstRowLastColumn="0" w:lastRowFirstColumn="0" w:lastRowLastColumn="0"/>
-              <w:rPr>
-                <w:rFonts w:ascii="Times New Roman" w:eastAsia="Times New Roman" w:hAnsi="Times New Roman" w:cs="Times New Roman"/>
-                <w:b/>
-                <w:sz w:val="24"/>
-                <w:szCs w:val="24"/>
-              </w:rPr>
-            </w:pPr>
-            <w:r>
-              <w:rPr>
-                <w:rFonts w:ascii="Times New Roman" w:eastAsia="Times New Roman" w:hAnsi="Times New Roman" w:cs="Times New Roman"/>
-                <w:b/>
-                <w:sz w:val="24"/>
-                <w:szCs w:val="24"/>
-              </w:rPr>
-              <w:t>…Level 4</w:t>
-            </w:r>
-          </w:p>
-        </w:tc>
-        <w:tc>
-          <w:tcPr>
-            <w:tcW w:w="1325" w:type="dxa"/>
-          </w:tcPr>
-          <w:p>
-            <w:pPr>
-              <w:spacing w:line="480" w:lineRule="auto"/>
-              <w:cnfStyle w:val="000000100000" w:firstRow="0" w:lastRow="0" w:firstColumn="0" w:lastColumn="0" w:oddVBand="0" w:evenVBand="0" w:oddHBand="1" w:evenHBand="0" w:firstRowFirstColumn="0" w:firstRowLastColumn="0" w:lastRowFirstColumn="0" w:lastRowLastColumn="0"/>
-              <w:rPr>
-                <w:rFonts w:ascii="Times New Roman" w:eastAsia="Times New Roman" w:hAnsi="Times New Roman" w:cs="Times New Roman"/>
-                <w:b/>
-                <w:sz w:val="24"/>
-                <w:szCs w:val="24"/>
-              </w:rPr>
-            </w:pPr>
-            <w:r>
-              <w:rPr>
-                <w:rFonts w:ascii="Times New Roman" w:eastAsia="Times New Roman" w:hAnsi="Times New Roman" w:cs="Times New Roman"/>
-                <w:b/>
-                <w:sz w:val="24"/>
-                <w:szCs w:val="24"/>
-              </w:rPr>
-              <w:t>…</w:t>
-            </w:r>
-          </w:p>
-        </w:tc>
-        <w:tc>
-          <w:tcPr>
-            <w:tcW w:w="1285" w:type="dxa"/>
-          </w:tcPr>
-          <w:p>
-            <w:pPr>
-              <w:spacing w:line="480" w:lineRule="auto"/>
-              <w:cnfStyle w:val="000000100000" w:firstRow="0" w:lastRow="0" w:firstColumn="0" w:lastColumn="0" w:oddVBand="0" w:evenVBand="0" w:oddHBand="1" w:evenHBand="0" w:firstRowFirstColumn="0" w:firstRowLastColumn="0" w:lastRowFirstColumn="0" w:lastRowLastColumn="0"/>
-              <w:rPr>
-                <w:rFonts w:ascii="Times New Roman" w:eastAsia="Times New Roman" w:hAnsi="Times New Roman" w:cs="Times New Roman"/>
-                <w:b/>
-                <w:sz w:val="24"/>
-                <w:szCs w:val="24"/>
-              </w:rPr>
-            </w:pPr>
-            <w:r>
-              <w:rPr>
-                <w:rFonts w:ascii="Times New Roman" w:eastAsia="Times New Roman" w:hAnsi="Times New Roman" w:cs="Times New Roman"/>
-                <w:b/>
-                <w:sz w:val="24"/>
-                <w:szCs w:val="24"/>
-              </w:rPr>
-              <w:t>…</w:t>
-            </w:r>
-          </w:p>
-        </w:tc>
-        <w:tc>
-          <w:tcPr>
-            <w:tcW w:w="1285" w:type="dxa"/>
-          </w:tcPr>
-          <w:p>
-            <w:pPr>
-              <w:spacing w:line="480" w:lineRule="auto"/>
-              <w:cnfStyle w:val="000000100000" w:firstRow="0" w:lastRow="0" w:firstColumn="0" w:lastColumn="0" w:oddVBand="0" w:evenVBand="0" w:oddHBand="1" w:evenHBand="0" w:firstRowFirstColumn="0" w:firstRowLastColumn="0" w:lastRowFirstColumn="0" w:lastRowLastColumn="0"/>
-              <w:rPr>
-                <w:rFonts w:ascii="Times New Roman" w:eastAsia="Times New Roman" w:hAnsi="Times New Roman" w:cs="Times New Roman"/>
-                <w:b/>
-                <w:sz w:val="24"/>
-                <w:szCs w:val="24"/>
-              </w:rPr>
-            </w:pPr>
-            <w:r>
-              <w:rPr>
-                <w:rFonts w:ascii="Times New Roman" w:eastAsia="Times New Roman" w:hAnsi="Times New Roman" w:cs="Times New Roman"/>
-                <w:b/>
-                <w:sz w:val="24"/>
-                <w:szCs w:val="24"/>
-              </w:rPr>
-              <w:t>…</w:t>
-            </w:r>
-          </w:p>
-        </w:tc>
-        <w:tc>
-          <w:tcPr>
-            <w:tcW w:w="1285" w:type="dxa"/>
-          </w:tcPr>
-          <w:p>
-            <w:pPr>
-              <w:spacing w:line="480" w:lineRule="auto"/>
-              <w:cnfStyle w:val="000000100000" w:firstRow="0" w:lastRow="0" w:firstColumn="0" w:lastColumn="0" w:oddVBand="0" w:evenVBand="0" w:oddHBand="1" w:evenHBand="0" w:firstRowFirstColumn="0" w:firstRowLastColumn="0" w:lastRowFirstColumn="0" w:lastRowLastColumn="0"/>
-              <w:rPr>
-                <w:rFonts w:ascii="Times New Roman" w:eastAsia="Times New Roman" w:hAnsi="Times New Roman" w:cs="Times New Roman"/>
-                <w:b/>
-                <w:sz w:val="24"/>
-                <w:szCs w:val="24"/>
-              </w:rPr>
-            </w:pPr>
-            <w:r>
-              <w:rPr>
-                <w:rFonts w:ascii="Times New Roman" w:eastAsia="Times New Roman" w:hAnsi="Times New Roman" w:cs="Times New Roman"/>
-                <w:b/>
-                <w:sz w:val="24"/>
-                <w:szCs w:val="24"/>
-              </w:rPr>
-              <w:t>…</w:t>
-            </w:r>
-          </w:p>
-        </w:tc>
-      </w:tr>
-      <w:tr>
-        <w:tc>
-          <w:tcPr>
-            <w:cnfStyle w:val="001000000000" w:firstRow="0" w:lastRow="0" w:firstColumn="1" w:lastColumn="0" w:oddVBand="0" w:evenVBand="0" w:oddHBand="0" w:evenHBand="0" w:firstRowFirstColumn="0" w:firstRowLastColumn="0" w:lastRowFirstColumn="0" w:lastRowLastColumn="0"/>
-            <w:tcW w:w="1440" w:type="dxa"/>
-          </w:tcPr>
-          <w:p>
-            <w:pPr>
-              <w:spacing w:line="480" w:lineRule="auto"/>
-              <w:rPr>
-                <w:rFonts w:ascii="Times New Roman" w:eastAsia="Times New Roman" w:hAnsi="Times New Roman" w:cs="Times New Roman"/>
-                <w:sz w:val="24"/>
-                <w:szCs w:val="24"/>
-              </w:rPr>
-            </w:pPr>
-            <w:proofErr w:type="spellStart"/>
-            <w:r>
-              <w:rPr>
-                <w:rFonts w:ascii="Times New Roman" w:eastAsia="Times New Roman" w:hAnsi="Times New Roman" w:cs="Times New Roman"/>
-                <w:b w:val="0"/>
-                <w:sz w:val="24"/>
-                <w:szCs w:val="24"/>
-              </w:rPr>
-              <w:t>Municip</w:t>
-            </w:r>
-            <w:proofErr w:type="spellEnd"/>
-            <w:r>
-              <w:rPr>
-                <w:rFonts w:ascii="Times New Roman" w:eastAsia="Times New Roman" w:hAnsi="Times New Roman" w:cs="Times New Roman"/>
-                <w:b w:val="0"/>
-                <w:sz w:val="24"/>
-                <w:szCs w:val="24"/>
-              </w:rPr>
-              <w:t xml:space="preserve"> 2</w:t>
-            </w:r>
-          </w:p>
-        </w:tc>
-        <w:tc>
-          <w:tcPr>
-            <w:tcW w:w="1410" w:type="dxa"/>
-          </w:tcPr>
-          <w:p>
-            <w:pPr>
-              <w:spacing w:line="480" w:lineRule="auto"/>
-              <w:cnfStyle w:val="000000000000" w:firstRow="0" w:lastRow="0" w:firstColumn="0" w:lastColumn="0" w:oddVBand="0" w:evenVBand="0" w:oddHBand="0" w:evenHBand="0" w:firstRowFirstColumn="0" w:firstRowLastColumn="0" w:lastRowFirstColumn="0" w:lastRowLastColumn="0"/>
-              <w:rPr>
-                <w:rFonts w:ascii="Times New Roman" w:eastAsia="Times New Roman" w:hAnsi="Times New Roman" w:cs="Times New Roman"/>
-                <w:b/>
-                <w:sz w:val="24"/>
-                <w:szCs w:val="24"/>
-              </w:rPr>
-            </w:pPr>
-            <w:r>
-              <w:rPr>
-                <w:rFonts w:ascii="Times New Roman" w:eastAsia="Times New Roman" w:hAnsi="Times New Roman" w:cs="Times New Roman"/>
-                <w:b/>
-                <w:sz w:val="24"/>
-                <w:szCs w:val="24"/>
-              </w:rPr>
-              <w:t>…</w:t>
-            </w:r>
-          </w:p>
-        </w:tc>
-        <w:tc>
-          <w:tcPr>
-            <w:tcW w:w="1325" w:type="dxa"/>
-          </w:tcPr>
-          <w:p>
-            <w:pPr>
-              <w:spacing w:line="480" w:lineRule="auto"/>
-              <w:cnfStyle w:val="000000000000" w:firstRow="0" w:lastRow="0" w:firstColumn="0" w:lastColumn="0" w:oddVBand="0" w:evenVBand="0" w:oddHBand="0" w:evenHBand="0" w:firstRowFirstColumn="0" w:firstRowLastColumn="0" w:lastRowFirstColumn="0" w:lastRowLastColumn="0"/>
-              <w:rPr>
-                <w:rFonts w:ascii="Times New Roman" w:eastAsia="Times New Roman" w:hAnsi="Times New Roman" w:cs="Times New Roman"/>
-                <w:b/>
-                <w:sz w:val="24"/>
-                <w:szCs w:val="24"/>
-              </w:rPr>
-            </w:pPr>
-            <w:r>
-              <w:rPr>
-                <w:rFonts w:ascii="Times New Roman" w:eastAsia="Times New Roman" w:hAnsi="Times New Roman" w:cs="Times New Roman"/>
-                <w:b/>
-                <w:sz w:val="24"/>
-                <w:szCs w:val="24"/>
-              </w:rPr>
-              <w:t>…</w:t>
-            </w:r>
-          </w:p>
-        </w:tc>
-        <w:tc>
-          <w:tcPr>
-            <w:tcW w:w="1325" w:type="dxa"/>
-          </w:tcPr>
-          <w:p>
-            <w:pPr>
-              <w:spacing w:line="480" w:lineRule="auto"/>
-              <w:cnfStyle w:val="000000000000" w:firstRow="0" w:lastRow="0" w:firstColumn="0" w:lastColumn="0" w:oddVBand="0" w:evenVBand="0" w:oddHBand="0" w:evenHBand="0" w:firstRowFirstColumn="0" w:firstRowLastColumn="0" w:lastRowFirstColumn="0" w:lastRowLastColumn="0"/>
-              <w:rPr>
-                <w:rFonts w:ascii="Times New Roman" w:eastAsia="Times New Roman" w:hAnsi="Times New Roman" w:cs="Times New Roman"/>
-                <w:b/>
-                <w:sz w:val="24"/>
-                <w:szCs w:val="24"/>
-              </w:rPr>
-            </w:pPr>
-            <w:r>
-              <w:rPr>
-                <w:rFonts w:ascii="Times New Roman" w:eastAsia="Times New Roman" w:hAnsi="Times New Roman" w:cs="Times New Roman"/>
-                <w:b/>
-                <w:sz w:val="24"/>
-                <w:szCs w:val="24"/>
-              </w:rPr>
-              <w:t>…</w:t>
-            </w:r>
-          </w:p>
-        </w:tc>
-        <w:tc>
-          <w:tcPr>
-            <w:tcW w:w="1285" w:type="dxa"/>
-          </w:tcPr>
-          <w:p>
-            <w:pPr>
-              <w:spacing w:line="480" w:lineRule="auto"/>
-              <w:cnfStyle w:val="000000000000" w:firstRow="0" w:lastRow="0" w:firstColumn="0" w:lastColumn="0" w:oddVBand="0" w:evenVBand="0" w:oddHBand="0" w:evenHBand="0" w:firstRowFirstColumn="0" w:firstRowLastColumn="0" w:lastRowFirstColumn="0" w:lastRowLastColumn="0"/>
-              <w:rPr>
-                <w:rFonts w:ascii="Times New Roman" w:eastAsia="Times New Roman" w:hAnsi="Times New Roman" w:cs="Times New Roman"/>
-                <w:b/>
-                <w:sz w:val="24"/>
-                <w:szCs w:val="24"/>
-              </w:rPr>
-            </w:pPr>
-            <w:r>
-              <w:rPr>
-                <w:rFonts w:ascii="Times New Roman" w:eastAsia="Times New Roman" w:hAnsi="Times New Roman" w:cs="Times New Roman"/>
-                <w:b/>
-                <w:sz w:val="24"/>
-                <w:szCs w:val="24"/>
-              </w:rPr>
-              <w:t>…</w:t>
-            </w:r>
-          </w:p>
-        </w:tc>
-        <w:tc>
-          <w:tcPr>
-            <w:tcW w:w="1285" w:type="dxa"/>
-          </w:tcPr>
-          <w:p>
-            <w:pPr>
-              <w:spacing w:line="480" w:lineRule="auto"/>
-              <w:cnfStyle w:val="000000000000" w:firstRow="0" w:lastRow="0" w:firstColumn="0" w:lastColumn="0" w:oddVBand="0" w:evenVBand="0" w:oddHBand="0" w:evenHBand="0" w:firstRowFirstColumn="0" w:firstRowLastColumn="0" w:lastRowFirstColumn="0" w:lastRowLastColumn="0"/>
-              <w:rPr>
-                <w:rFonts w:ascii="Times New Roman" w:eastAsia="Times New Roman" w:hAnsi="Times New Roman" w:cs="Times New Roman"/>
-                <w:b/>
-                <w:sz w:val="24"/>
-                <w:szCs w:val="24"/>
-              </w:rPr>
-            </w:pPr>
-            <w:r>
-              <w:rPr>
-                <w:rFonts w:ascii="Times New Roman" w:eastAsia="Times New Roman" w:hAnsi="Times New Roman" w:cs="Times New Roman"/>
-                <w:b/>
-                <w:sz w:val="24"/>
-                <w:szCs w:val="24"/>
-              </w:rPr>
-              <w:t>…</w:t>
-            </w:r>
-          </w:p>
-        </w:tc>
-        <w:tc>
-          <w:tcPr>
-            <w:tcW w:w="1285" w:type="dxa"/>
-          </w:tcPr>
-          <w:p>
-            <w:pPr>
-              <w:spacing w:line="480" w:lineRule="auto"/>
-              <w:cnfStyle w:val="000000000000" w:firstRow="0" w:lastRow="0" w:firstColumn="0" w:lastColumn="0" w:oddVBand="0" w:evenVBand="0" w:oddHBand="0" w:evenHBand="0" w:firstRowFirstColumn="0" w:firstRowLastColumn="0" w:lastRowFirstColumn="0" w:lastRowLastColumn="0"/>
-              <w:rPr>
-                <w:rFonts w:ascii="Times New Roman" w:eastAsia="Times New Roman" w:hAnsi="Times New Roman" w:cs="Times New Roman"/>
-                <w:b/>
-                <w:sz w:val="24"/>
-                <w:szCs w:val="24"/>
-              </w:rPr>
-            </w:pPr>
-            <w:r>
-              <w:rPr>
-                <w:rFonts w:ascii="Times New Roman" w:eastAsia="Times New Roman" w:hAnsi="Times New Roman" w:cs="Times New Roman"/>
-                <w:b/>
-                <w:sz w:val="24"/>
-                <w:szCs w:val="24"/>
-              </w:rPr>
-              <w:t>…</w:t>
-            </w:r>
-          </w:p>
-        </w:tc>
-      </w:tr>
-      <w:tr>
-        <w:trPr>
-          <w:cnfStyle w:val="000000100000" w:firstRow="0" w:lastRow="0" w:firstColumn="0" w:lastColumn="0" w:oddVBand="0" w:evenVBand="0" w:oddHBand="1" w:evenHBand="0" w:firstRowFirstColumn="0" w:firstRowLastColumn="0" w:lastRowFirstColumn="0" w:lastRowLastColumn="0"/>
-        </w:trPr>
-        <w:tc>
-          <w:tcPr>
-            <w:cnfStyle w:val="001000000000" w:firstRow="0" w:lastRow="0" w:firstColumn="1" w:lastColumn="0" w:oddVBand="0" w:evenVBand="0" w:oddHBand="0" w:evenHBand="0" w:firstRowFirstColumn="0" w:firstRowLastColumn="0" w:lastRowFirstColumn="0" w:lastRowLastColumn="0"/>
-            <w:tcW w:w="1440" w:type="dxa"/>
-          </w:tcPr>
-          <w:p>
-            <w:pPr>
-              <w:spacing w:line="480" w:lineRule="auto"/>
-              <w:rPr>
-                <w:rFonts w:ascii="Times New Roman" w:eastAsia="Times New Roman" w:hAnsi="Times New Roman" w:cs="Times New Roman"/>
-                <w:sz w:val="24"/>
-                <w:szCs w:val="24"/>
-              </w:rPr>
-            </w:pPr>
-            <w:r>
-              <w:rPr>
-                <w:rFonts w:ascii="Times New Roman" w:eastAsia="Times New Roman" w:hAnsi="Times New Roman" w:cs="Times New Roman"/>
-                <w:b w:val="0"/>
-                <w:sz w:val="24"/>
-                <w:szCs w:val="24"/>
-              </w:rPr>
-              <w:lastRenderedPageBreak/>
-              <w:t>…</w:t>
-            </w:r>
-          </w:p>
-        </w:tc>
-        <w:tc>
-          <w:tcPr>
-            <w:tcW w:w="1410" w:type="dxa"/>
-          </w:tcPr>
-          <w:p>
-            <w:pPr>
-              <w:spacing w:line="480" w:lineRule="auto"/>
-              <w:cnfStyle w:val="000000100000" w:firstRow="0" w:lastRow="0" w:firstColumn="0" w:lastColumn="0" w:oddVBand="0" w:evenVBand="0" w:oddHBand="1" w:evenHBand="0" w:firstRowFirstColumn="0" w:firstRowLastColumn="0" w:lastRowFirstColumn="0" w:lastRowLastColumn="0"/>
-              <w:rPr>
-                <w:rFonts w:ascii="Times New Roman" w:eastAsia="Times New Roman" w:hAnsi="Times New Roman" w:cs="Times New Roman"/>
-                <w:b/>
-                <w:sz w:val="24"/>
-                <w:szCs w:val="24"/>
-              </w:rPr>
-            </w:pPr>
-            <w:r>
-              <w:rPr>
-                <w:rFonts w:ascii="Times New Roman" w:eastAsia="Times New Roman" w:hAnsi="Times New Roman" w:cs="Times New Roman"/>
-                <w:b/>
-                <w:sz w:val="24"/>
-                <w:szCs w:val="24"/>
-              </w:rPr>
-              <w:t>…</w:t>
-            </w:r>
-          </w:p>
-        </w:tc>
-        <w:tc>
-          <w:tcPr>
-            <w:tcW w:w="1325" w:type="dxa"/>
-          </w:tcPr>
-          <w:p>
-            <w:pPr>
-              <w:spacing w:line="480" w:lineRule="auto"/>
-              <w:cnfStyle w:val="000000100000" w:firstRow="0" w:lastRow="0" w:firstColumn="0" w:lastColumn="0" w:oddVBand="0" w:evenVBand="0" w:oddHBand="1" w:evenHBand="0" w:firstRowFirstColumn="0" w:firstRowLastColumn="0" w:lastRowFirstColumn="0" w:lastRowLastColumn="0"/>
-              <w:rPr>
-                <w:rFonts w:ascii="Times New Roman" w:eastAsia="Times New Roman" w:hAnsi="Times New Roman" w:cs="Times New Roman"/>
-                <w:b/>
-                <w:sz w:val="24"/>
-                <w:szCs w:val="24"/>
-              </w:rPr>
-            </w:pPr>
-            <w:r>
-              <w:rPr>
-                <w:rFonts w:ascii="Times New Roman" w:eastAsia="Times New Roman" w:hAnsi="Times New Roman" w:cs="Times New Roman"/>
-                <w:b/>
-                <w:sz w:val="24"/>
-                <w:szCs w:val="24"/>
-              </w:rPr>
-              <w:t>…</w:t>
-            </w:r>
-          </w:p>
-        </w:tc>
-        <w:tc>
-          <w:tcPr>
-            <w:tcW w:w="1325" w:type="dxa"/>
-          </w:tcPr>
-          <w:p>
-            <w:pPr>
-              <w:spacing w:line="480" w:lineRule="auto"/>
-              <w:cnfStyle w:val="000000100000" w:firstRow="0" w:lastRow="0" w:firstColumn="0" w:lastColumn="0" w:oddVBand="0" w:evenVBand="0" w:oddHBand="1" w:evenHBand="0" w:firstRowFirstColumn="0" w:firstRowLastColumn="0" w:lastRowFirstColumn="0" w:lastRowLastColumn="0"/>
-              <w:rPr>
-                <w:rFonts w:ascii="Times New Roman" w:eastAsia="Times New Roman" w:hAnsi="Times New Roman" w:cs="Times New Roman"/>
-                <w:b/>
-                <w:sz w:val="24"/>
-                <w:szCs w:val="24"/>
-              </w:rPr>
-            </w:pPr>
-            <w:r>
-              <w:rPr>
-                <w:rFonts w:ascii="Times New Roman" w:eastAsia="Times New Roman" w:hAnsi="Times New Roman" w:cs="Times New Roman"/>
-                <w:b/>
-                <w:sz w:val="24"/>
-                <w:szCs w:val="24"/>
-              </w:rPr>
-              <w:t>…</w:t>
-            </w:r>
-          </w:p>
-        </w:tc>
-        <w:tc>
-          <w:tcPr>
-            <w:tcW w:w="1285" w:type="dxa"/>
-          </w:tcPr>
-          <w:p>
-            <w:pPr>
-              <w:spacing w:line="480" w:lineRule="auto"/>
-              <w:cnfStyle w:val="000000100000" w:firstRow="0" w:lastRow="0" w:firstColumn="0" w:lastColumn="0" w:oddVBand="0" w:evenVBand="0" w:oddHBand="1" w:evenHBand="0" w:firstRowFirstColumn="0" w:firstRowLastColumn="0" w:lastRowFirstColumn="0" w:lastRowLastColumn="0"/>
-              <w:rPr>
-                <w:rFonts w:ascii="Times New Roman" w:eastAsia="Times New Roman" w:hAnsi="Times New Roman" w:cs="Times New Roman"/>
-                <w:b/>
-                <w:sz w:val="24"/>
-                <w:szCs w:val="24"/>
-              </w:rPr>
-            </w:pPr>
-            <w:r>
-              <w:rPr>
-                <w:rFonts w:ascii="Times New Roman" w:eastAsia="Times New Roman" w:hAnsi="Times New Roman" w:cs="Times New Roman"/>
-                <w:b/>
-                <w:sz w:val="24"/>
-                <w:szCs w:val="24"/>
-              </w:rPr>
-              <w:t>…</w:t>
-            </w:r>
-          </w:p>
-        </w:tc>
-        <w:tc>
-          <w:tcPr>
-            <w:tcW w:w="1285" w:type="dxa"/>
-          </w:tcPr>
-          <w:p>
-            <w:pPr>
-              <w:spacing w:line="480" w:lineRule="auto"/>
-              <w:cnfStyle w:val="000000100000" w:firstRow="0" w:lastRow="0" w:firstColumn="0" w:lastColumn="0" w:oddVBand="0" w:evenVBand="0" w:oddHBand="1" w:evenHBand="0" w:firstRowFirstColumn="0" w:firstRowLastColumn="0" w:lastRowFirstColumn="0" w:lastRowLastColumn="0"/>
-              <w:rPr>
-                <w:rFonts w:ascii="Times New Roman" w:eastAsia="Times New Roman" w:hAnsi="Times New Roman" w:cs="Times New Roman"/>
-                <w:b/>
-                <w:sz w:val="24"/>
-                <w:szCs w:val="24"/>
-              </w:rPr>
-            </w:pPr>
-            <w:r>
-              <w:rPr>
-                <w:rFonts w:ascii="Times New Roman" w:eastAsia="Times New Roman" w:hAnsi="Times New Roman" w:cs="Times New Roman"/>
-                <w:b/>
-                <w:sz w:val="24"/>
-                <w:szCs w:val="24"/>
-              </w:rPr>
-              <w:t>…</w:t>
-            </w:r>
-          </w:p>
-        </w:tc>
-        <w:tc>
-          <w:tcPr>
-            <w:tcW w:w="1285" w:type="dxa"/>
-          </w:tcPr>
-          <w:p>
-            <w:pPr>
-              <w:spacing w:line="480" w:lineRule="auto"/>
-              <w:cnfStyle w:val="000000100000" w:firstRow="0" w:lastRow="0" w:firstColumn="0" w:lastColumn="0" w:oddVBand="0" w:evenVBand="0" w:oddHBand="1" w:evenHBand="0" w:firstRowFirstColumn="0" w:firstRowLastColumn="0" w:lastRowFirstColumn="0" w:lastRowLastColumn="0"/>
-              <w:rPr>
-                <w:rFonts w:ascii="Times New Roman" w:eastAsia="Times New Roman" w:hAnsi="Times New Roman" w:cs="Times New Roman"/>
-                <w:b/>
-                <w:sz w:val="24"/>
-                <w:szCs w:val="24"/>
-              </w:rPr>
-            </w:pPr>
-            <w:r>
-              <w:rPr>
-                <w:rFonts w:ascii="Times New Roman" w:eastAsia="Times New Roman" w:hAnsi="Times New Roman" w:cs="Times New Roman"/>
-                <w:b/>
-                <w:sz w:val="24"/>
-                <w:szCs w:val="24"/>
-              </w:rPr>
-              <w:t>…</w:t>
-            </w:r>
-          </w:p>
-        </w:tc>
-      </w:tr>
-    </w:tbl>
-    <w:p>
-      <w:pPr>
-        <w:spacing w:after="0" w:line="480" w:lineRule="auto"/>
-        <w:rPr>
-          <w:rFonts w:ascii="Times New Roman" w:eastAsia="Times New Roman" w:hAnsi="Times New Roman" w:cs="Times New Roman"/>
-          <w:b/>
-          <w:sz w:val="24"/>
-          <w:szCs w:val="24"/>
-        </w:rPr>
-      </w:pPr>
-    </w:p>
-    <w:p>
-      <w:pPr>
-        <w:spacing w:after="0" w:line="480" w:lineRule="auto"/>
-        <w:rPr>
-          <w:rFonts w:ascii="Times New Roman" w:eastAsia="Times New Roman" w:hAnsi="Times New Roman" w:cs="Times New Roman"/>
-          <w:b/>
-          <w:sz w:val="24"/>
-          <w:szCs w:val="24"/>
-        </w:rPr>
-      </w:pPr>
+        <w:t>researchers to find what things the current plans of the Philippine Government are lacking in terms of typhoon disaster response plans compared to that of America.</w:t>
+      </w:r>
     </w:p>
     <w:p>
       <w:pPr>
@@ -3378,18 +2847,83 @@
           <w:szCs w:val="24"/>
         </w:rPr>
         <w:tab/>
-      </w:r>
-    </w:p>
-    <w:p>
-      <w:pPr>
-        <w:spacing w:after="0" w:line="480" w:lineRule="auto"/>
-        <w:jc w:val="both"/>
-        <w:rPr>
-          <w:rFonts w:ascii="Times New Roman" w:eastAsia="Times New Roman" w:hAnsi="Times New Roman" w:cs="Times New Roman"/>
-          <w:sz w:val="24"/>
-          <w:szCs w:val="24"/>
-        </w:rPr>
-      </w:pPr>
+        <w:t>These SDGs are aligned with the TMRF project as it will provide a mitigation and response plan based on the tested and used framework by the U.S. government to their states. This framework will help the Philippine government in taking immediate action, prior to a disaster, to mitigate losses in the case of a typhoon disaster.</w:t>
+      </w:r>
+    </w:p>
+    <w:p>
+      <w:pPr>
+        <w:spacing w:line="480" w:lineRule="auto"/>
+        <w:rPr>
+          <w:rFonts w:ascii="Times New Roman" w:eastAsia="Times New Roman" w:hAnsi="Times New Roman" w:cs="Times New Roman"/>
+          <w:b/>
+          <w:sz w:val="24"/>
+          <w:szCs w:val="24"/>
+        </w:rPr>
+      </w:pPr>
+      <w:r>
+        <w:rPr>
+          <w:rFonts w:ascii="Times New Roman" w:eastAsia="Times New Roman" w:hAnsi="Times New Roman" w:cs="Times New Roman"/>
+          <w:b/>
+          <w:sz w:val="24"/>
+          <w:szCs w:val="24"/>
+        </w:rPr>
+        <w:t>Project Proponents</w:t>
+      </w:r>
+    </w:p>
+    <w:p>
+      <w:pPr>
+        <w:spacing w:line="480" w:lineRule="auto"/>
+        <w:rPr>
+          <w:rFonts w:ascii="Times New Roman" w:eastAsia="Times New Roman" w:hAnsi="Times New Roman" w:cs="Times New Roman"/>
+          <w:b/>
+          <w:sz w:val="24"/>
+          <w:szCs w:val="24"/>
+        </w:rPr>
+      </w:pPr>
+      <w:r>
+        <w:rPr>
+          <w:rFonts w:ascii="Times New Roman" w:eastAsia="Times New Roman" w:hAnsi="Times New Roman" w:cs="Times New Roman"/>
+          <w:sz w:val="24"/>
+          <w:szCs w:val="24"/>
+        </w:rPr>
+        <w:t xml:space="preserve">Alvaro, Gabriel Edrian A. - </w:t>
+      </w:r>
+      <w:r>
+        <w:rPr>
+          <w:rFonts w:ascii="Times New Roman" w:eastAsia="Times New Roman" w:hAnsi="Times New Roman" w:cs="Times New Roman"/>
+          <w:b/>
+          <w:sz w:val="24"/>
+          <w:szCs w:val="24"/>
+        </w:rPr>
+        <w:t>Project Manager</w:t>
+      </w:r>
+    </w:p>
+    <w:p>
+      <w:pPr>
+        <w:spacing w:line="480" w:lineRule="auto"/>
+        <w:rPr>
+          <w:rFonts w:ascii="Times New Roman" w:eastAsia="Times New Roman" w:hAnsi="Times New Roman" w:cs="Times New Roman"/>
+          <w:sz w:val="24"/>
+          <w:szCs w:val="24"/>
+        </w:rPr>
+      </w:pPr>
+      <w:r>
+        <w:rPr>
+          <w:rFonts w:ascii="Times New Roman" w:eastAsia="Times New Roman" w:hAnsi="Times New Roman" w:cs="Times New Roman"/>
+          <w:sz w:val="24"/>
+          <w:szCs w:val="24"/>
+        </w:rPr>
+        <w:t xml:space="preserve">Alangilan, Christine Joy M. – </w:t>
+      </w:r>
+      <w:r>
+        <w:rPr>
+          <w:rFonts w:ascii="Times New Roman" w:eastAsia="Times New Roman" w:hAnsi="Times New Roman" w:cs="Times New Roman"/>
+          <w:b/>
+          <w:sz w:val="24"/>
+          <w:szCs w:val="24"/>
+        </w:rPr>
+        <w:t>Assistant Project Manager /</w:t>
+      </w:r>
       <w:r>
         <w:rPr>
           <w:rFonts w:ascii="Times New Roman" w:eastAsia="Times New Roman" w:hAnsi="Times New Roman" w:cs="Times New Roman"/>
@@ -3401,11 +2935,11 @@
       <w:r>
         <w:rPr>
           <w:rFonts w:ascii="Times New Roman" w:eastAsia="Times New Roman" w:hAnsi="Times New Roman" w:cs="Times New Roman"/>
-          <w:sz w:val="24"/>
-          <w:szCs w:val="24"/>
-        </w:rPr>
-        <w:tab/>
-        <w:t>These SDGs are aligned with the TMRF project as it will provide a mitigation and response plan based on the tested and used framework by the U.S. government to their states. This framework will help the Philippine government in taking immediate action, prior to a disaster, to mitigate losses in the case of a typhoon disaster.</w:t>
+          <w:b/>
+          <w:sz w:val="24"/>
+          <w:szCs w:val="24"/>
+        </w:rPr>
+        <w:t>Documentation Director</w:t>
       </w:r>
     </w:p>
     <w:p>
@@ -3421,12 +2955,20 @@
       <w:r>
         <w:rPr>
           <w:rFonts w:ascii="Times New Roman" w:eastAsia="Times New Roman" w:hAnsi="Times New Roman" w:cs="Times New Roman"/>
+          <w:sz w:val="24"/>
+          <w:szCs w:val="24"/>
+        </w:rPr>
+        <w:lastRenderedPageBreak/>
+        <w:t xml:space="preserve">Palis, John Arthur B. - </w:t>
+      </w:r>
+      <w:r>
+        <w:rPr>
+          <w:rFonts w:ascii="Times New Roman" w:eastAsia="Times New Roman" w:hAnsi="Times New Roman" w:cs="Times New Roman"/>
           <w:b/>
           <w:sz w:val="24"/>
           <w:szCs w:val="24"/>
         </w:rPr>
-        <w:br/>
-        <w:t>Project Proponents</w:t>
+        <w:t>Presentation Manager</w:t>
       </w:r>
     </w:p>
     <w:p>
@@ -3434,201 +2976,27 @@
         <w:spacing w:line="480" w:lineRule="auto"/>
         <w:rPr>
           <w:rFonts w:ascii="Times New Roman" w:eastAsia="Times New Roman" w:hAnsi="Times New Roman" w:cs="Times New Roman"/>
+          <w:sz w:val="24"/>
+          <w:szCs w:val="24"/>
+        </w:rPr>
+      </w:pPr>
+      <w:r>
+        <w:rPr>
+          <w:rFonts w:ascii="Times New Roman" w:eastAsia="Times New Roman" w:hAnsi="Times New Roman" w:cs="Times New Roman"/>
+          <w:sz w:val="24"/>
+          <w:szCs w:val="24"/>
+        </w:rPr>
+        <w:t xml:space="preserve">Guerra, Marian Z. - </w:t>
+      </w:r>
+      <w:r>
+        <w:rPr>
+          <w:rFonts w:ascii="Times New Roman" w:eastAsia="Times New Roman" w:hAnsi="Times New Roman" w:cs="Times New Roman"/>
           <w:b/>
           <w:sz w:val="24"/>
           <w:szCs w:val="24"/>
         </w:rPr>
-      </w:pPr>
-      <w:r>
-        <w:rPr>
-          <w:rFonts w:ascii="Times New Roman" w:eastAsia="Times New Roman" w:hAnsi="Times New Roman" w:cs="Times New Roman"/>
-          <w:sz w:val="24"/>
-          <w:szCs w:val="24"/>
-        </w:rPr>
-        <w:lastRenderedPageBreak/>
-        <w:t xml:space="preserve">Alvaro, Gabriel Edrian A. - </w:t>
-      </w:r>
-      <w:r>
-        <w:rPr>
-          <w:rFonts w:ascii="Times New Roman" w:eastAsia="Times New Roman" w:hAnsi="Times New Roman" w:cs="Times New Roman"/>
-          <w:b/>
-          <w:sz w:val="24"/>
-          <w:szCs w:val="24"/>
-        </w:rPr>
-        <w:t>Project Manager</w:t>
-      </w:r>
-    </w:p>
-    <w:p>
-      <w:pPr>
-        <w:spacing w:line="480" w:lineRule="auto"/>
-        <w:rPr>
-          <w:rFonts w:ascii="Times New Roman" w:eastAsia="Times New Roman" w:hAnsi="Times New Roman" w:cs="Times New Roman"/>
-          <w:sz w:val="24"/>
-          <w:szCs w:val="24"/>
-        </w:rPr>
-      </w:pPr>
-      <w:r>
-        <w:rPr>
-          <w:rFonts w:ascii="Times New Roman" w:eastAsia="Times New Roman" w:hAnsi="Times New Roman" w:cs="Times New Roman"/>
-          <w:sz w:val="24"/>
-          <w:szCs w:val="24"/>
-        </w:rPr>
-        <w:t xml:space="preserve">Alangilan, Christine Joy M. – </w:t>
-      </w:r>
-      <w:r>
-        <w:rPr>
-          <w:rFonts w:ascii="Times New Roman" w:eastAsia="Times New Roman" w:hAnsi="Times New Roman" w:cs="Times New Roman"/>
-          <w:b/>
-          <w:sz w:val="24"/>
-          <w:szCs w:val="24"/>
-        </w:rPr>
-        <w:t>Assistant Project Manager /</w:t>
-      </w:r>
-      <w:r>
-        <w:rPr>
-          <w:rFonts w:ascii="Times New Roman" w:eastAsia="Times New Roman" w:hAnsi="Times New Roman" w:cs="Times New Roman"/>
-          <w:sz w:val="24"/>
-          <w:szCs w:val="24"/>
-        </w:rPr>
-        <w:t xml:space="preserve"> </w:t>
-      </w:r>
-      <w:r>
-        <w:rPr>
-          <w:rFonts w:ascii="Times New Roman" w:eastAsia="Times New Roman" w:hAnsi="Times New Roman" w:cs="Times New Roman"/>
-          <w:b/>
-          <w:sz w:val="24"/>
-          <w:szCs w:val="24"/>
-        </w:rPr>
-        <w:t>Documentation Director</w:t>
-      </w:r>
-    </w:p>
-    <w:p>
-      <w:pPr>
-        <w:spacing w:line="480" w:lineRule="auto"/>
-        <w:rPr>
-          <w:rFonts w:ascii="Times New Roman" w:eastAsia="Times New Roman" w:hAnsi="Times New Roman" w:cs="Times New Roman"/>
-          <w:b/>
-          <w:sz w:val="24"/>
-          <w:szCs w:val="24"/>
-        </w:rPr>
-      </w:pPr>
-      <w:r>
-        <w:rPr>
-          <w:rFonts w:ascii="Times New Roman" w:eastAsia="Times New Roman" w:hAnsi="Times New Roman" w:cs="Times New Roman"/>
-          <w:sz w:val="24"/>
-          <w:szCs w:val="24"/>
-        </w:rPr>
-        <w:t xml:space="preserve">Palis, John Arthur B. - </w:t>
-      </w:r>
-      <w:r>
-        <w:rPr>
-          <w:rFonts w:ascii="Times New Roman" w:eastAsia="Times New Roman" w:hAnsi="Times New Roman" w:cs="Times New Roman"/>
-          <w:b/>
-          <w:sz w:val="24"/>
-          <w:szCs w:val="24"/>
-        </w:rPr>
-        <w:t>Presentation Manager</w:t>
-      </w:r>
-    </w:p>
-    <w:p>
-      <w:pPr>
-        <w:spacing w:line="480" w:lineRule="auto"/>
-        <w:rPr>
-          <w:rFonts w:ascii="Times New Roman" w:eastAsia="Times New Roman" w:hAnsi="Times New Roman" w:cs="Times New Roman"/>
-          <w:sz w:val="24"/>
-          <w:szCs w:val="24"/>
-        </w:rPr>
-      </w:pPr>
-      <w:r>
-        <w:rPr>
-          <w:rFonts w:ascii="Times New Roman" w:eastAsia="Times New Roman" w:hAnsi="Times New Roman" w:cs="Times New Roman"/>
-          <w:sz w:val="24"/>
-          <w:szCs w:val="24"/>
-        </w:rPr>
-        <w:t xml:space="preserve">Guerra, Marian Z. - </w:t>
-      </w:r>
-      <w:r>
-        <w:rPr>
-          <w:rFonts w:ascii="Times New Roman" w:eastAsia="Times New Roman" w:hAnsi="Times New Roman" w:cs="Times New Roman"/>
-          <w:b/>
-          <w:sz w:val="24"/>
-          <w:szCs w:val="24"/>
-        </w:rPr>
         <w:t>QA analyst (Proof reader)</w:t>
       </w:r>
-    </w:p>
-    <w:p>
-      <w:pPr>
-        <w:spacing w:line="480" w:lineRule="auto"/>
-        <w:rPr>
-          <w:rFonts w:ascii="Times New Roman" w:eastAsia="Times New Roman" w:hAnsi="Times New Roman" w:cs="Times New Roman"/>
-          <w:b/>
-          <w:sz w:val="24"/>
-          <w:szCs w:val="24"/>
-        </w:rPr>
-      </w:pPr>
-      <w:r>
-        <w:rPr>
-          <w:rFonts w:ascii="Times New Roman" w:eastAsia="Times New Roman" w:hAnsi="Times New Roman" w:cs="Times New Roman"/>
-          <w:b/>
-          <w:sz w:val="24"/>
-          <w:szCs w:val="24"/>
-        </w:rPr>
-        <w:t xml:space="preserve"> </w:t>
-      </w:r>
-      <w:r>
-        <w:rPr>
-          <w:rFonts w:ascii="Times New Roman" w:eastAsia="Times New Roman" w:hAnsi="Times New Roman" w:cs="Times New Roman"/>
-          <w:b/>
-          <w:sz w:val="24"/>
-          <w:szCs w:val="24"/>
-        </w:rPr>
-        <w:tab/>
-      </w:r>
-    </w:p>
-    <w:p>
-      <w:pPr>
-        <w:spacing w:line="480" w:lineRule="auto"/>
-        <w:rPr>
-          <w:rFonts w:ascii="Times New Roman" w:eastAsia="Times New Roman" w:hAnsi="Times New Roman" w:cs="Times New Roman"/>
-          <w:b/>
-          <w:sz w:val="24"/>
-          <w:szCs w:val="24"/>
-        </w:rPr>
-      </w:pPr>
-    </w:p>
-    <w:p>
-      <w:pPr>
-        <w:spacing w:line="480" w:lineRule="auto"/>
-        <w:rPr>
-          <w:rFonts w:ascii="Times New Roman" w:eastAsia="Times New Roman" w:hAnsi="Times New Roman" w:cs="Times New Roman"/>
-          <w:b/>
-          <w:sz w:val="24"/>
-          <w:szCs w:val="24"/>
-        </w:rPr>
-      </w:pPr>
-    </w:p>
-    <w:p>
-      <w:pPr>
-        <w:spacing w:line="480" w:lineRule="auto"/>
-        <w:rPr>
-          <w:rFonts w:ascii="Times New Roman" w:eastAsia="Times New Roman" w:hAnsi="Times New Roman" w:cs="Times New Roman"/>
-          <w:b/>
-          <w:sz w:val="24"/>
-          <w:szCs w:val="24"/>
-        </w:rPr>
-      </w:pPr>
-    </w:p>
-    <w:p>
-      <w:pPr>
-        <w:spacing w:line="480" w:lineRule="auto"/>
-        <w:rPr>
-          <w:rFonts w:ascii="Times New Roman" w:eastAsia="Times New Roman" w:hAnsi="Times New Roman" w:cs="Times New Roman"/>
-          <w:b/>
-          <w:sz w:val="24"/>
-          <w:szCs w:val="24"/>
-        </w:rPr>
-      </w:pPr>
     </w:p>
     <w:p>
       <w:pPr>
@@ -4012,7 +3380,6 @@
                 <w:sz w:val="24"/>
                 <w:szCs w:val="24"/>
               </w:rPr>
-              <w:lastRenderedPageBreak/>
               <w:t>City_Mun</w:t>
             </w:r>
             <w:proofErr w:type="spellEnd"/>
@@ -4107,25 +3474,23 @@
                 <w:sz w:val="24"/>
                 <w:szCs w:val="24"/>
               </w:rPr>
-              <w:t xml:space="preserve">Year in which various typhoons </w:t>
-            </w:r>
-            <w:proofErr w:type="gramStart"/>
-            <w:r>
-              <w:rPr>
-                <w:rFonts w:ascii="Times New Roman" w:eastAsia="Times New Roman" w:hAnsi="Times New Roman" w:cs="Times New Roman"/>
-                <w:sz w:val="24"/>
-                <w:szCs w:val="24"/>
-              </w:rPr>
-              <w:t>occurred(</w:t>
-            </w:r>
-            <w:proofErr w:type="gramEnd"/>
-            <w:r>
-              <w:rPr>
-                <w:rFonts w:ascii="Times New Roman" w:eastAsia="Times New Roman" w:hAnsi="Times New Roman" w:cs="Times New Roman"/>
-                <w:sz w:val="24"/>
-                <w:szCs w:val="24"/>
-              </w:rPr>
-              <w:t>2019).</w:t>
+              <w:t>Year in which various typhoons occurred</w:t>
+            </w:r>
+            <w:r>
+              <w:rPr>
+                <w:rFonts w:ascii="Times New Roman" w:eastAsia="Times New Roman" w:hAnsi="Times New Roman" w:cs="Times New Roman"/>
+                <w:sz w:val="24"/>
+                <w:szCs w:val="24"/>
+              </w:rPr>
+              <w:t xml:space="preserve"> </w:t>
+            </w:r>
+            <w:r>
+              <w:rPr>
+                <w:rFonts w:ascii="Times New Roman" w:eastAsia="Times New Roman" w:hAnsi="Times New Roman" w:cs="Times New Roman"/>
+                <w:sz w:val="24"/>
+                <w:szCs w:val="24"/>
+              </w:rPr>
+              <w:t>(2019).</w:t>
             </w:r>
           </w:p>
         </w:tc>
@@ -4185,20 +3550,23 @@
           </w:tcPr>
           <w:p>
             <w:pPr>
-              <w:spacing w:line="480" w:lineRule="auto"/>
-              <w:rPr>
-                <w:rFonts w:ascii="Times New Roman" w:eastAsia="Times New Roman" w:hAnsi="Times New Roman" w:cs="Times New Roman"/>
-                <w:sz w:val="24"/>
-                <w:szCs w:val="24"/>
-              </w:rPr>
-            </w:pPr>
-            <w:r>
-              <w:rPr>
-                <w:rFonts w:ascii="Times New Roman" w:eastAsia="Times New Roman" w:hAnsi="Times New Roman" w:cs="Times New Roman"/>
-                <w:sz w:val="24"/>
-                <w:szCs w:val="24"/>
-              </w:rPr>
-              <w:t>Date Occurred</w:t>
+              <w:tabs>
+                <w:tab w:val="left" w:pos="2861"/>
+              </w:tabs>
+              <w:spacing w:line="480" w:lineRule="auto"/>
+              <w:rPr>
+                <w:rFonts w:ascii="Times New Roman" w:eastAsia="Times New Roman" w:hAnsi="Times New Roman" w:cs="Times New Roman"/>
+                <w:sz w:val="24"/>
+                <w:szCs w:val="24"/>
+              </w:rPr>
+            </w:pPr>
+            <w:r>
+              <w:rPr>
+                <w:rFonts w:ascii="Times New Roman" w:eastAsia="Times New Roman" w:hAnsi="Times New Roman" w:cs="Times New Roman"/>
+                <w:sz w:val="24"/>
+                <w:szCs w:val="24"/>
+              </w:rPr>
+              <w:t>Maximum wind speed (Kph)</w:t>
             </w:r>
           </w:p>
         </w:tc>
@@ -4221,7 +3589,7 @@
                 <w:sz w:val="24"/>
                 <w:szCs w:val="24"/>
               </w:rPr>
-              <w:t>The date of an event takes place in relation to a particular time scale.</w:t>
+              <w:t>The strength of a typhoon in kilometer per hour.</w:t>
             </w:r>
           </w:p>
         </w:tc>
@@ -4246,7 +3614,8 @@
                 <w:sz w:val="24"/>
                 <w:szCs w:val="24"/>
               </w:rPr>
-              <w:t>2015 Population</w:t>
+              <w:lastRenderedPageBreak/>
+              <w:t>Date Occurred</w:t>
             </w:r>
           </w:p>
         </w:tc>
@@ -4269,25 +3638,7 @@
                 <w:sz w:val="24"/>
                 <w:szCs w:val="24"/>
               </w:rPr>
-              <w:t xml:space="preserve">The number of </w:t>
-            </w:r>
-            <w:proofErr w:type="gramStart"/>
-            <w:r>
-              <w:rPr>
-                <w:rFonts w:ascii="Times New Roman" w:eastAsia="Times New Roman" w:hAnsi="Times New Roman" w:cs="Times New Roman"/>
-                <w:sz w:val="24"/>
-                <w:szCs w:val="24"/>
-              </w:rPr>
-              <w:t>population</w:t>
-            </w:r>
-            <w:proofErr w:type="gramEnd"/>
-            <w:r>
-              <w:rPr>
-                <w:rFonts w:ascii="Times New Roman" w:eastAsia="Times New Roman" w:hAnsi="Times New Roman" w:cs="Times New Roman"/>
-                <w:sz w:val="24"/>
-                <w:szCs w:val="24"/>
-              </w:rPr>
-              <w:t xml:space="preserve"> in the year 2015.</w:t>
+              <w:t>The date of an event takes place in relation to a particular time scale.</w:t>
             </w:r>
           </w:p>
         </w:tc>
@@ -4306,16 +3657,14 @@
                 <w:szCs w:val="24"/>
               </w:rPr>
             </w:pPr>
-            <w:proofErr w:type="spellStart"/>
-            <w:r>
-              <w:rPr>
-                <w:rFonts w:ascii="Times New Roman" w:eastAsia="Times New Roman" w:hAnsi="Times New Roman" w:cs="Times New Roman"/>
-                <w:sz w:val="24"/>
-                <w:szCs w:val="24"/>
-              </w:rPr>
-              <w:t>Affected_FAM</w:t>
-            </w:r>
-            <w:proofErr w:type="spellEnd"/>
+            <w:r>
+              <w:rPr>
+                <w:rFonts w:ascii="Times New Roman" w:eastAsia="Times New Roman" w:hAnsi="Times New Roman" w:cs="Times New Roman"/>
+                <w:sz w:val="24"/>
+                <w:szCs w:val="24"/>
+              </w:rPr>
+              <w:t>2015 Population</w:t>
+            </w:r>
           </w:p>
         </w:tc>
         <w:tc>
@@ -4337,7 +3686,25 @@
                 <w:sz w:val="24"/>
                 <w:szCs w:val="24"/>
               </w:rPr>
-              <w:t>The number of storm-affected families.</w:t>
+              <w:t xml:space="preserve">The number of </w:t>
+            </w:r>
+            <w:proofErr w:type="gramStart"/>
+            <w:r>
+              <w:rPr>
+                <w:rFonts w:ascii="Times New Roman" w:eastAsia="Times New Roman" w:hAnsi="Times New Roman" w:cs="Times New Roman"/>
+                <w:sz w:val="24"/>
+                <w:szCs w:val="24"/>
+              </w:rPr>
+              <w:t>population</w:t>
+            </w:r>
+            <w:proofErr w:type="gramEnd"/>
+            <w:r>
+              <w:rPr>
+                <w:rFonts w:ascii="Times New Roman" w:eastAsia="Times New Roman" w:hAnsi="Times New Roman" w:cs="Times New Roman"/>
+                <w:sz w:val="24"/>
+                <w:szCs w:val="24"/>
+              </w:rPr>
+              <w:t xml:space="preserve"> in the year 2015.</w:t>
             </w:r>
           </w:p>
         </w:tc>
@@ -4363,7 +3730,7 @@
                 <w:sz w:val="24"/>
                 <w:szCs w:val="24"/>
               </w:rPr>
-              <w:t>Affected_PERs</w:t>
+              <w:t>Affected_FAM</w:t>
             </w:r>
             <w:proofErr w:type="spellEnd"/>
           </w:p>
@@ -4387,7 +3754,7 @@
                 <w:sz w:val="24"/>
                 <w:szCs w:val="24"/>
               </w:rPr>
-              <w:t>The number of storm-affected persons.</w:t>
+              <w:t>The number of storm-affected families.</w:t>
             </w:r>
           </w:p>
         </w:tc>
@@ -4413,7 +3780,7 @@
                 <w:sz w:val="24"/>
                 <w:szCs w:val="24"/>
               </w:rPr>
-              <w:t>Inside_EC_Fam_Cum</w:t>
+              <w:t>Affected_PERs</w:t>
             </w:r>
             <w:proofErr w:type="spellEnd"/>
           </w:p>
@@ -4427,19 +3794,17 @@
               <w:spacing w:line="480" w:lineRule="auto"/>
               <w:rPr>
                 <w:rFonts w:ascii="Times New Roman" w:eastAsia="Times New Roman" w:hAnsi="Times New Roman" w:cs="Times New Roman"/>
-                <w:color w:val="202124"/>
-                <w:sz w:val="24"/>
-                <w:szCs w:val="24"/>
-              </w:rPr>
-            </w:pPr>
-            <w:r>
-              <w:rPr>
-                <w:rFonts w:ascii="Times New Roman" w:eastAsia="Times New Roman" w:hAnsi="Times New Roman" w:cs="Times New Roman"/>
-                <w:color w:val="202124"/>
-                <w:sz w:val="24"/>
-                <w:szCs w:val="24"/>
-              </w:rPr>
-              <w:t>Indicates the number of families inside evacuation centers in the present, which numbers are undetermined.</w:t>
+                <w:sz w:val="24"/>
+                <w:szCs w:val="24"/>
+              </w:rPr>
+            </w:pPr>
+            <w:r>
+              <w:rPr>
+                <w:rFonts w:ascii="Times New Roman" w:eastAsia="Times New Roman" w:hAnsi="Times New Roman" w:cs="Times New Roman"/>
+                <w:sz w:val="24"/>
+                <w:szCs w:val="24"/>
+              </w:rPr>
+              <w:t>The number of storm-affected persons.</w:t>
             </w:r>
           </w:p>
         </w:tc>
@@ -4465,7 +3830,7 @@
                 <w:sz w:val="24"/>
                 <w:szCs w:val="24"/>
               </w:rPr>
-              <w:t>Inside_EC_Fam_Now</w:t>
+              <w:t>Inside_EC_Fam_Cum</w:t>
             </w:r>
             <w:proofErr w:type="spellEnd"/>
           </w:p>
@@ -4479,18 +3844,19 @@
               <w:spacing w:line="480" w:lineRule="auto"/>
               <w:rPr>
                 <w:rFonts w:ascii="Times New Roman" w:eastAsia="Times New Roman" w:hAnsi="Times New Roman" w:cs="Times New Roman"/>
-                <w:sz w:val="24"/>
-                <w:szCs w:val="24"/>
-              </w:rPr>
-            </w:pPr>
-            <w:r>
-              <w:rPr>
-                <w:rFonts w:ascii="Times New Roman" w:eastAsia="Times New Roman" w:hAnsi="Times New Roman" w:cs="Times New Roman"/>
                 <w:color w:val="202124"/>
                 <w:sz w:val="24"/>
                 <w:szCs w:val="24"/>
               </w:rPr>
-              <w:t>Indicates the number of families inside evacuation centers in the present, which numbers are determined.</w:t>
+            </w:pPr>
+            <w:r>
+              <w:rPr>
+                <w:rFonts w:ascii="Times New Roman" w:eastAsia="Times New Roman" w:hAnsi="Times New Roman" w:cs="Times New Roman"/>
+                <w:color w:val="202124"/>
+                <w:sz w:val="24"/>
+                <w:szCs w:val="24"/>
+              </w:rPr>
+              <w:t>Indicates the number of families inside evacuation centers in the present, which numbers are undetermined.</w:t>
             </w:r>
           </w:p>
         </w:tc>
@@ -4516,7 +3882,7 @@
                 <w:sz w:val="24"/>
                 <w:szCs w:val="24"/>
               </w:rPr>
-              <w:t>Inside_EC_Per_Cum</w:t>
+              <w:t>Inside_EC_Fam_Now</w:t>
             </w:r>
             <w:proofErr w:type="spellEnd"/>
           </w:p>
@@ -4541,7 +3907,7 @@
                 <w:sz w:val="24"/>
                 <w:szCs w:val="24"/>
               </w:rPr>
-              <w:t>Indicates the number of persons inside evacuation centers in the present, which numbers are undetermined.</w:t>
+              <w:t>Indicates the number of families inside evacuation centers in the present, which numbers are determined.</w:t>
             </w:r>
           </w:p>
         </w:tc>
@@ -4567,7 +3933,7 @@
                 <w:sz w:val="24"/>
                 <w:szCs w:val="24"/>
               </w:rPr>
-              <w:t>Inside_EC_Per_Now</w:t>
+              <w:t>Inside_EC_Per_Cum</w:t>
             </w:r>
             <w:proofErr w:type="spellEnd"/>
           </w:p>
@@ -4592,7 +3958,7 @@
                 <w:sz w:val="24"/>
                 <w:szCs w:val="24"/>
               </w:rPr>
-              <w:t>Indicates the number of persons inside evacuation centers in the present, which numbers are determined.</w:t>
+              <w:t>Indicates the number of persons inside evacuation centers in the present, which numbers are undetermined.</w:t>
             </w:r>
           </w:p>
         </w:tc>
@@ -4618,8 +3984,7 @@
                 <w:sz w:val="24"/>
                 <w:szCs w:val="24"/>
               </w:rPr>
-              <w:lastRenderedPageBreak/>
-              <w:t>Outside_EC_Fam_Cum</w:t>
+              <w:t>Inside_EC_Per_Now</w:t>
             </w:r>
             <w:proofErr w:type="spellEnd"/>
           </w:p>
@@ -4640,10 +4005,11 @@
             <w:r>
               <w:rPr>
                 <w:rFonts w:ascii="Times New Roman" w:eastAsia="Times New Roman" w:hAnsi="Times New Roman" w:cs="Times New Roman"/>
-                <w:sz w:val="24"/>
-                <w:szCs w:val="24"/>
-              </w:rPr>
-              <w:t>Indicates the number of families outside evacuation center in the present, which numbers are undetermined.</w:t>
+                <w:color w:val="202124"/>
+                <w:sz w:val="24"/>
+                <w:szCs w:val="24"/>
+              </w:rPr>
+              <w:t>Indicates the number of persons inside evacuation centers in the present, which numbers are determined.</w:t>
             </w:r>
           </w:p>
         </w:tc>
@@ -4669,7 +4035,7 @@
                 <w:sz w:val="24"/>
                 <w:szCs w:val="24"/>
               </w:rPr>
-              <w:t>Outside_EC_Fam_Now</w:t>
+              <w:t>Outside_EC_Fam_Cum</w:t>
             </w:r>
             <w:proofErr w:type="spellEnd"/>
           </w:p>
@@ -4693,7 +4059,7 @@
                 <w:sz w:val="24"/>
                 <w:szCs w:val="24"/>
               </w:rPr>
-              <w:t>Indicates the number of families outside evacuation center in the present, which numbers are determined</w:t>
+              <w:t>Indicates the number of families outside evacuation center in the present, which numbers are undetermined.</w:t>
             </w:r>
           </w:p>
         </w:tc>
@@ -4719,6 +4085,57 @@
                 <w:sz w:val="24"/>
                 <w:szCs w:val="24"/>
               </w:rPr>
+              <w:t>Outside_EC_Fam_Now</w:t>
+            </w:r>
+            <w:proofErr w:type="spellEnd"/>
+          </w:p>
+        </w:tc>
+        <w:tc>
+          <w:tcPr>
+            <w:tcW w:w="4675" w:type="dxa"/>
+          </w:tcPr>
+          <w:p>
+            <w:pPr>
+              <w:spacing w:line="480" w:lineRule="auto"/>
+              <w:rPr>
+                <w:rFonts w:ascii="Times New Roman" w:eastAsia="Times New Roman" w:hAnsi="Times New Roman" w:cs="Times New Roman"/>
+                <w:sz w:val="24"/>
+                <w:szCs w:val="24"/>
+              </w:rPr>
+            </w:pPr>
+            <w:r>
+              <w:rPr>
+                <w:rFonts w:ascii="Times New Roman" w:eastAsia="Times New Roman" w:hAnsi="Times New Roman" w:cs="Times New Roman"/>
+                <w:sz w:val="24"/>
+                <w:szCs w:val="24"/>
+              </w:rPr>
+              <w:t>Indicates the number of families outside evacuation center in the present, which numbers are determined</w:t>
+            </w:r>
+          </w:p>
+        </w:tc>
+      </w:tr>
+      <w:tr>
+        <w:tc>
+          <w:tcPr>
+            <w:tcW w:w="4675" w:type="dxa"/>
+          </w:tcPr>
+          <w:p>
+            <w:pPr>
+              <w:spacing w:line="480" w:lineRule="auto"/>
+              <w:rPr>
+                <w:rFonts w:ascii="Times New Roman" w:eastAsia="Times New Roman" w:hAnsi="Times New Roman" w:cs="Times New Roman"/>
+                <w:sz w:val="24"/>
+                <w:szCs w:val="24"/>
+              </w:rPr>
+            </w:pPr>
+            <w:proofErr w:type="spellStart"/>
+            <w:r>
+              <w:rPr>
+                <w:rFonts w:ascii="Times New Roman" w:eastAsia="Times New Roman" w:hAnsi="Times New Roman" w:cs="Times New Roman"/>
+                <w:sz w:val="24"/>
+                <w:szCs w:val="24"/>
+              </w:rPr>
+              <w:lastRenderedPageBreak/>
               <w:t>Outside_EC_Pers_Cum</w:t>
             </w:r>
             <w:proofErr w:type="spellEnd"/>
@@ -5014,7 +4431,6 @@
                 <w:sz w:val="24"/>
                 <w:szCs w:val="24"/>
               </w:rPr>
-              <w:lastRenderedPageBreak/>
               <w:t>X Variable</w:t>
             </w:r>
           </w:p>
@@ -5166,6 +4582,7 @@
                 <w:sz w:val="24"/>
                 <w:szCs w:val="24"/>
               </w:rPr>
+              <w:lastRenderedPageBreak/>
               <w:t>Seq</w:t>
             </w:r>
           </w:p>
@@ -5859,7 +5276,6 @@
                 <w:sz w:val="24"/>
                 <w:szCs w:val="24"/>
               </w:rPr>
-              <w:lastRenderedPageBreak/>
               <w:t>Origin</w:t>
             </w:r>
           </w:p>
@@ -5996,6 +5412,7 @@
                 <w:sz w:val="24"/>
                 <w:szCs w:val="24"/>
               </w:rPr>
+              <w:lastRenderedPageBreak/>
               <w:t>Associated Dis2</w:t>
             </w:r>
           </w:p>
@@ -6465,7 +5882,6 @@
                 <w:sz w:val="24"/>
                 <w:szCs w:val="24"/>
               </w:rPr>
-              <w:lastRenderedPageBreak/>
               <w:t>Local Time</w:t>
             </w:r>
             <w:r>
@@ -6625,6 +6041,7 @@
                 <w:sz w:val="24"/>
                 <w:szCs w:val="24"/>
               </w:rPr>
+              <w:lastRenderedPageBreak/>
               <w:t>Start Month</w:t>
             </w:r>
           </w:p>
@@ -7195,7 +6612,6 @@
                 <w:sz w:val="24"/>
                 <w:szCs w:val="24"/>
               </w:rPr>
-              <w:lastRenderedPageBreak/>
               <w:t>Insured Damages ('000 US$)</w:t>
             </w:r>
           </w:p>
@@ -7350,6 +6766,7 @@
                 <w:sz w:val="24"/>
                 <w:szCs w:val="24"/>
               </w:rPr>
+              <w:lastRenderedPageBreak/>
               <w:t>Total Damages, Adjusted ('000 US$)</w:t>
             </w:r>
           </w:p>
@@ -7644,6 +7061,204 @@
         </w:tc>
       </w:tr>
     </w:tbl>
+    <w:p>
+      <w:pPr>
+        <w:spacing w:after="0" w:line="480" w:lineRule="auto"/>
+        <w:rPr>
+          <w:rFonts w:ascii="Times New Roman" w:eastAsia="Times New Roman" w:hAnsi="Times New Roman" w:cs="Times New Roman"/>
+          <w:b/>
+          <w:sz w:val="24"/>
+          <w:szCs w:val="24"/>
+        </w:rPr>
+      </w:pPr>
+    </w:p>
+    <w:p>
+      <w:pPr>
+        <w:spacing w:after="0" w:line="480" w:lineRule="auto"/>
+        <w:rPr>
+          <w:rFonts w:ascii="Times New Roman" w:eastAsia="Times New Roman" w:hAnsi="Times New Roman" w:cs="Times New Roman"/>
+          <w:b/>
+          <w:sz w:val="24"/>
+          <w:szCs w:val="24"/>
+        </w:rPr>
+      </w:pPr>
+    </w:p>
+    <w:p>
+      <w:pPr>
+        <w:spacing w:after="0" w:line="480" w:lineRule="auto"/>
+        <w:rPr>
+          <w:rFonts w:ascii="Times New Roman" w:eastAsia="Times New Roman" w:hAnsi="Times New Roman" w:cs="Times New Roman"/>
+          <w:b/>
+          <w:sz w:val="24"/>
+          <w:szCs w:val="24"/>
+        </w:rPr>
+      </w:pPr>
+    </w:p>
+    <w:p>
+      <w:pPr>
+        <w:spacing w:after="0" w:line="480" w:lineRule="auto"/>
+        <w:rPr>
+          <w:rFonts w:ascii="Times New Roman" w:eastAsia="Times New Roman" w:hAnsi="Times New Roman" w:cs="Times New Roman"/>
+          <w:b/>
+          <w:sz w:val="24"/>
+          <w:szCs w:val="24"/>
+        </w:rPr>
+      </w:pPr>
+    </w:p>
+    <w:p>
+      <w:pPr>
+        <w:spacing w:after="0" w:line="480" w:lineRule="auto"/>
+        <w:rPr>
+          <w:rFonts w:ascii="Times New Roman" w:eastAsia="Times New Roman" w:hAnsi="Times New Roman" w:cs="Times New Roman"/>
+          <w:b/>
+          <w:sz w:val="24"/>
+          <w:szCs w:val="24"/>
+        </w:rPr>
+      </w:pPr>
+    </w:p>
+    <w:p>
+      <w:pPr>
+        <w:spacing w:after="0" w:line="480" w:lineRule="auto"/>
+        <w:rPr>
+          <w:rFonts w:ascii="Times New Roman" w:eastAsia="Times New Roman" w:hAnsi="Times New Roman" w:cs="Times New Roman"/>
+          <w:b/>
+          <w:sz w:val="24"/>
+          <w:szCs w:val="24"/>
+        </w:rPr>
+      </w:pPr>
+    </w:p>
+    <w:p>
+      <w:pPr>
+        <w:spacing w:after="0" w:line="480" w:lineRule="auto"/>
+        <w:rPr>
+          <w:rFonts w:ascii="Times New Roman" w:eastAsia="Times New Roman" w:hAnsi="Times New Roman" w:cs="Times New Roman"/>
+          <w:b/>
+          <w:sz w:val="24"/>
+          <w:szCs w:val="24"/>
+        </w:rPr>
+      </w:pPr>
+    </w:p>
+    <w:p>
+      <w:pPr>
+        <w:spacing w:after="0" w:line="480" w:lineRule="auto"/>
+        <w:rPr>
+          <w:rFonts w:ascii="Times New Roman" w:eastAsia="Times New Roman" w:hAnsi="Times New Roman" w:cs="Times New Roman"/>
+          <w:b/>
+          <w:sz w:val="24"/>
+          <w:szCs w:val="24"/>
+        </w:rPr>
+      </w:pPr>
+    </w:p>
+    <w:p>
+      <w:pPr>
+        <w:spacing w:after="0" w:line="480" w:lineRule="auto"/>
+        <w:rPr>
+          <w:rFonts w:ascii="Times New Roman" w:eastAsia="Times New Roman" w:hAnsi="Times New Roman" w:cs="Times New Roman"/>
+          <w:b/>
+          <w:sz w:val="24"/>
+          <w:szCs w:val="24"/>
+        </w:rPr>
+      </w:pPr>
+    </w:p>
+    <w:p>
+      <w:pPr>
+        <w:spacing w:after="0" w:line="480" w:lineRule="auto"/>
+        <w:rPr>
+          <w:rFonts w:ascii="Times New Roman" w:eastAsia="Times New Roman" w:hAnsi="Times New Roman" w:cs="Times New Roman"/>
+          <w:b/>
+          <w:sz w:val="24"/>
+          <w:szCs w:val="24"/>
+        </w:rPr>
+      </w:pPr>
+    </w:p>
+    <w:p>
+      <w:pPr>
+        <w:spacing w:after="0" w:line="480" w:lineRule="auto"/>
+        <w:rPr>
+          <w:rFonts w:ascii="Times New Roman" w:eastAsia="Times New Roman" w:hAnsi="Times New Roman" w:cs="Times New Roman"/>
+          <w:b/>
+          <w:sz w:val="24"/>
+          <w:szCs w:val="24"/>
+        </w:rPr>
+      </w:pPr>
+    </w:p>
+    <w:p>
+      <w:pPr>
+        <w:spacing w:after="0" w:line="480" w:lineRule="auto"/>
+        <w:rPr>
+          <w:rFonts w:ascii="Times New Roman" w:eastAsia="Times New Roman" w:hAnsi="Times New Roman" w:cs="Times New Roman"/>
+          <w:b/>
+          <w:sz w:val="24"/>
+          <w:szCs w:val="24"/>
+        </w:rPr>
+      </w:pPr>
+    </w:p>
+    <w:p>
+      <w:pPr>
+        <w:spacing w:after="0" w:line="480" w:lineRule="auto"/>
+        <w:rPr>
+          <w:rFonts w:ascii="Times New Roman" w:eastAsia="Times New Roman" w:hAnsi="Times New Roman" w:cs="Times New Roman"/>
+          <w:b/>
+          <w:sz w:val="24"/>
+          <w:szCs w:val="24"/>
+        </w:rPr>
+      </w:pPr>
+    </w:p>
+    <w:p>
+      <w:pPr>
+        <w:spacing w:after="0" w:line="480" w:lineRule="auto"/>
+        <w:rPr>
+          <w:rFonts w:ascii="Times New Roman" w:eastAsia="Times New Roman" w:hAnsi="Times New Roman" w:cs="Times New Roman"/>
+          <w:b/>
+          <w:sz w:val="24"/>
+          <w:szCs w:val="24"/>
+        </w:rPr>
+      </w:pPr>
+    </w:p>
+    <w:p>
+      <w:pPr>
+        <w:spacing w:after="0" w:line="480" w:lineRule="auto"/>
+        <w:rPr>
+          <w:rFonts w:ascii="Times New Roman" w:eastAsia="Times New Roman" w:hAnsi="Times New Roman" w:cs="Times New Roman"/>
+          <w:b/>
+          <w:sz w:val="24"/>
+          <w:szCs w:val="24"/>
+        </w:rPr>
+      </w:pPr>
+    </w:p>
+    <w:p>
+      <w:pPr>
+        <w:spacing w:after="0" w:line="480" w:lineRule="auto"/>
+        <w:rPr>
+          <w:rFonts w:ascii="Times New Roman" w:eastAsia="Times New Roman" w:hAnsi="Times New Roman" w:cs="Times New Roman"/>
+          <w:b/>
+          <w:sz w:val="24"/>
+          <w:szCs w:val="24"/>
+        </w:rPr>
+      </w:pPr>
+    </w:p>
+    <w:p>
+      <w:pPr>
+        <w:spacing w:after="0" w:line="480" w:lineRule="auto"/>
+        <w:rPr>
+          <w:rFonts w:ascii="Times New Roman" w:eastAsia="Times New Roman" w:hAnsi="Times New Roman" w:cs="Times New Roman"/>
+          <w:b/>
+          <w:sz w:val="24"/>
+          <w:szCs w:val="24"/>
+        </w:rPr>
+      </w:pPr>
+    </w:p>
+    <w:p>
+      <w:pPr>
+        <w:spacing w:after="0" w:line="480" w:lineRule="auto"/>
+        <w:rPr>
+          <w:rFonts w:ascii="Times New Roman" w:eastAsia="Times New Roman" w:hAnsi="Times New Roman" w:cs="Times New Roman"/>
+          <w:b/>
+          <w:sz w:val="24"/>
+          <w:szCs w:val="24"/>
+        </w:rPr>
+      </w:pPr>
+    </w:p>
     <w:p>
       <w:pPr>
         <w:spacing w:after="0" w:line="480" w:lineRule="auto"/>
@@ -7827,7 +7442,6 @@
           <w:sz w:val="24"/>
           <w:szCs w:val="24"/>
         </w:rPr>
-        <w:lastRenderedPageBreak/>
         <w:br/>
       </w:r>
     </w:p>
@@ -7904,6 +7518,7 @@
         </w:rPr>
       </w:pPr>
       <w:r>
+        <w:lastRenderedPageBreak/>
         <w:t xml:space="preserve"> </w:t>
       </w:r>
       <w:r>
@@ -8154,7 +7769,6 @@
           <w:sz w:val="24"/>
           <w:szCs w:val="24"/>
         </w:rPr>
-        <w:lastRenderedPageBreak/>
         <w:t xml:space="preserve">Centre for Research on the Epidemiology of Disasters. (2022). </w:t>
       </w:r>
       <w:r>
@@ -8329,6 +7943,7 @@
           <w:sz w:val="24"/>
           <w:szCs w:val="24"/>
         </w:rPr>
+        <w:lastRenderedPageBreak/>
         <w:t xml:space="preserve">European Commission. (n.d.). </w:t>
       </w:r>
       <w:r>
@@ -8480,18 +8095,7 @@
           <w:sz w:val="24"/>
           <w:szCs w:val="24"/>
         </w:rPr>
-        <w:t xml:space="preserve">A Safer Future: Reducing the Impacts of Natural Disasters </w:t>
-      </w:r>
-      <w:r>
-        <w:rPr>
-          <w:rFonts w:ascii="Times New Roman" w:eastAsia="Times New Roman" w:hAnsi="Times New Roman" w:cs="Times New Roman"/>
-          <w:i/>
-          <w:color w:val="000000"/>
-          <w:sz w:val="24"/>
-          <w:szCs w:val="24"/>
-        </w:rPr>
-        <w:lastRenderedPageBreak/>
-        <w:t>(1991).</w:t>
+        <w:t>A Safer Future: Reducing the Impacts of Natural Disasters (1991).</w:t>
       </w:r>
       <w:r>
         <w:rPr>
@@ -8594,7 +8198,17 @@
           <w:sz w:val="24"/>
           <w:szCs w:val="24"/>
         </w:rPr>
-        <w:t>. Retrieved March 2022, from Sustainable Development Goals Helpdesk: https://sdghelpdesk.unescap.org/node/1086#:~:text=The%20Humanitarian%20Data%20Exchange%20(HDX)%20is%20an%20open%20platform%20for,over%20200%20countries%20and%20territories.</w:t>
+        <w:t>. Retrieved March 2022, from Sustainable Development Goals Helpdesk: https://sdghelpdesk.unescap.org/node/1086#:~:text=The%20Humanitarian%20Data%20E</w:t>
+      </w:r>
+      <w:r>
+        <w:rPr>
+          <w:rFonts w:ascii="Times New Roman" w:eastAsia="Times New Roman" w:hAnsi="Times New Roman" w:cs="Times New Roman"/>
+          <w:color w:val="000000"/>
+          <w:sz w:val="24"/>
+          <w:szCs w:val="24"/>
+        </w:rPr>
+        <w:lastRenderedPageBreak/>
+        <w:t>xchange%20(HDX)%20is%20an%20open%20platform%20for,over%20200%20countries%20and%20territories.</w:t>
       </w:r>
     </w:p>
     <w:p>
@@ -8751,6 +8365,20 @@
         <w:annotationRef/>
       </w:r>
       <w:r>
+        <w:t xml:space="preserve">Typhoons - </w:t>
+      </w:r>
+      <w:r>
+        <w:rPr>
+          <w:rFonts w:ascii="Times New Roman" w:eastAsia="Times New Roman" w:hAnsi="Times New Roman" w:cs="Times New Roman"/>
+          <w:sz w:val="24"/>
+          <w:szCs w:val="24"/>
+        </w:rPr>
+        <w:t>Totally Damaged Houses</w:t>
+      </w:r>
+      <w:r>
+        <w:br/>
+      </w:r>
+      <w:r>
         <w:t>CJ</w:t>
       </w:r>
     </w:p>
@@ -8767,6 +8395,20 @@
         <w:annotationRef/>
       </w:r>
       <w:r>
+        <w:t>Provinces</w:t>
+      </w:r>
+      <w:r>
+        <w:t xml:space="preserve"> – </w:t>
+      </w:r>
+      <w:proofErr w:type="spellStart"/>
+      <w:r>
+        <w:t>Affected_PERs</w:t>
+      </w:r>
+      <w:proofErr w:type="spellEnd"/>
+      <w:r>
+        <w:br/>
+      </w:r>
+      <w:r>
         <w:t>Japs</w:t>
       </w:r>
     </w:p>
@@ -8783,11 +8425,47 @@
         <w:annotationRef/>
       </w:r>
       <w:r>
+        <w:t xml:space="preserve">Provinces </w:t>
+      </w:r>
+      <w:r>
+        <w:t xml:space="preserve">– </w:t>
+      </w:r>
+      <w:proofErr w:type="spellStart"/>
+      <w:r>
+        <w:t>Affected_PERs</w:t>
+      </w:r>
+      <w:proofErr w:type="spellEnd"/>
+      <w:r>
+        <w:br/>
+      </w:r>
+      <w:r>
+        <w:t>CJ</w:t>
+      </w:r>
+    </w:p>
+  </w:comment>
+  <w:comment w:id="3" w:author="G" w:date="2022-05-15T22:36:00Z" w:initials="G.">
+    <w:p>
+      <w:pPr>
+        <w:pStyle w:val="CommentText"/>
+      </w:pPr>
+      <w:r>
+        <w:rPr>
+          <w:rStyle w:val="CommentReference"/>
+        </w:rPr>
+        <w:annotationRef/>
+      </w:r>
+      <w:r>
+        <w:t>Typhoons – Maximum Wind Speed</w:t>
+      </w:r>
+      <w:r>
+        <w:br/>
+      </w:r>
+      <w:r>
         <w:t>Japs</w:t>
       </w:r>
     </w:p>
   </w:comment>
-  <w:comment w:id="3" w:author="G" w:date="2022-05-14T21:25:00Z" w:initials="G.">
+  <w:comment w:id="4" w:author="G" w:date="2022-05-14T21:25:00Z" w:initials="G.">
     <w:p>
       <w:pPr>
         <w:pStyle w:val="CommentText"/>
@@ -8799,23 +8477,16 @@
         <w:annotationRef/>
       </w:r>
       <w:r>
+        <w:t>Typhoons</w:t>
+      </w:r>
+      <w:r>
+        <w:t xml:space="preserve"> -</w:t>
+      </w:r>
+      <w:r>
+        <w:br/>
+      </w:r>
+      <w:r>
         <w:t>Marian</w:t>
-      </w:r>
-    </w:p>
-  </w:comment>
-  <w:comment w:id="4" w:author="G" w:date="2022-05-14T21:26:00Z" w:initials="G.">
-    <w:p>
-      <w:pPr>
-        <w:pStyle w:val="CommentText"/>
-      </w:pPr>
-      <w:r>
-        <w:rPr>
-          <w:rStyle w:val="CommentReference"/>
-        </w:rPr>
-        <w:annotationRef/>
-      </w:r>
-      <w:r>
-        <w:t>Gab</w:t>
       </w:r>
     </w:p>
   </w:comment>
@@ -8831,7 +8502,16 @@
         <w:annotationRef/>
       </w:r>
       <w:r>
-        <w:t>Marian</w:t>
+        <w:t>Countries</w:t>
+      </w:r>
+      <w:r>
+        <w:t xml:space="preserve"> – Total Affected Individuals</w:t>
+      </w:r>
+      <w:r>
+        <w:br/>
+      </w:r>
+      <w:r>
+        <w:t>Gab</w:t>
       </w:r>
     </w:p>
   </w:comment>
@@ -8845,6 +8525,37 @@
           <w:rStyle w:val="CommentReference"/>
         </w:rPr>
         <w:annotationRef/>
+      </w:r>
+      <w:r>
+        <w:t>Countries</w:t>
+      </w:r>
+      <w:r>
+        <w:t xml:space="preserve"> – Dollars Adjusted</w:t>
+      </w:r>
+      <w:r>
+        <w:br/>
+      </w:r>
+      <w:r>
+        <w:t>Marian</w:t>
+      </w:r>
+    </w:p>
+  </w:comment>
+  <w:comment w:id="7" w:author="G" w:date="2022-05-14T21:26:00Z" w:initials="G.">
+    <w:p>
+      <w:pPr>
+        <w:pStyle w:val="CommentText"/>
+      </w:pPr>
+      <w:r>
+        <w:rPr>
+          <w:rStyle w:val="CommentReference"/>
+        </w:rPr>
+        <w:annotationRef/>
+      </w:r>
+      <w:r>
+        <w:t>Typhoon – Kilometer per our</w:t>
+      </w:r>
+      <w:r>
+        <w:br/>
       </w:r>
       <w:r>
         <w:t>Gab</w:t>
@@ -8859,6 +8570,7 @@
   <w15:commentEx w15:paraId="37564CA0" w15:done="0"/>
   <w15:commentEx w15:paraId="21B0DAE5" w15:done="0"/>
   <w15:commentEx w15:paraId="41934F62" w15:done="0"/>
+  <w15:commentEx w15:paraId="263411EF" w15:done="0"/>
   <w15:commentEx w15:paraId="5C4B1D36" w15:done="0"/>
   <w15:commentEx w15:paraId="03B018B1" w15:done="0"/>
   <w15:commentEx w15:paraId="61F0A251" w15:done="0"/>
@@ -8871,6 +8583,7 @@
   <w16cex:commentExtensible w16cex:durableId="262A9BF0" w16cex:dateUtc="2022-05-14T13:21:00Z"/>
   <w16cex:commentExtensible w16cex:durableId="262A9BF8" w16cex:dateUtc="2022-05-14T13:22:00Z"/>
   <w16cex:commentExtensible w16cex:durableId="262A9BFE" w16cex:dateUtc="2022-05-14T13:22:00Z"/>
+  <w16cex:commentExtensible w16cex:durableId="262BFF01" w16cex:dateUtc="2022-05-15T14:36:00Z"/>
   <w16cex:commentExtensible w16cex:durableId="262A9CB2" w16cex:dateUtc="2022-05-14T13:25:00Z"/>
   <w16cex:commentExtensible w16cex:durableId="262A9D05" w16cex:dateUtc="2022-05-14T13:26:00Z"/>
   <w16cex:commentExtensible w16cex:durableId="262A9D0A" w16cex:dateUtc="2022-05-14T13:26:00Z"/>
@@ -8883,6 +8596,7 @@
   <w16cid:commentId w16cid:paraId="37564CA0" w16cid:durableId="262A9BF0"/>
   <w16cid:commentId w16cid:paraId="21B0DAE5" w16cid:durableId="262A9BF8"/>
   <w16cid:commentId w16cid:paraId="41934F62" w16cid:durableId="262A9BFE"/>
+  <w16cid:commentId w16cid:paraId="263411EF" w16cid:durableId="262BFF01"/>
   <w16cid:commentId w16cid:paraId="5C4B1D36" w16cid:durableId="262A9CB2"/>
   <w16cid:commentId w16cid:paraId="03B018B1" w16cid:durableId="262A9D05"/>
   <w16cid:commentId w16cid:paraId="61F0A251" w16cid:durableId="262A9D0A"/>

</xml_diff>

<commit_message>
Rename the ipynb file for 2000-2022 data set
</commit_message>
<xml_diff>
--- a/EDA to Typhoon Mitigation and Response Framework (TMRF) Project Proposal.docx
+++ b/EDA to Typhoon Mitigation and Response Framework (TMRF) Project Proposal.docx
@@ -8400,11 +8400,9 @@
       <w:r>
         <w:t xml:space="preserve"> – </w:t>
       </w:r>
-      <w:proofErr w:type="spellStart"/>
       <w:r>
         <w:t>Affected_PERs</w:t>
       </w:r>
-      <w:proofErr w:type="spellEnd"/>
       <w:r>
         <w:br/>
       </w:r>
@@ -8430,15 +8428,11 @@
       <w:r>
         <w:t xml:space="preserve">– </w:t>
       </w:r>
-      <w:proofErr w:type="spellStart"/>
       <w:r>
         <w:t>Affected_PERs</w:t>
       </w:r>
-      <w:proofErr w:type="spellEnd"/>
       <w:r>
         <w:br/>
-      </w:r>
-      <w:r>
         <w:t>CJ</w:t>
       </w:r>
     </w:p>

</xml_diff>

<commit_message>
Added a code to get the number adn names of every countries included on the America's Data set
</commit_message>
<xml_diff>
--- a/EDA to Typhoon Mitigation and Response Framework (TMRF) Project Proposal.docx
+++ b/EDA to Typhoon Mitigation and Response Framework (TMRF) Project Proposal.docx
@@ -1687,9 +1687,14 @@
         <w:sdtPr>
           <w:tag w:val="goog_rdk_4"/>
           <w:id w:val="-644657243"/>
+          <w:showingPlcHdr/>
         </w:sdtPr>
         <w:sdtEndPr/>
-        <w:sdtContent/>
+        <w:sdtContent>
+          <w:r>
+            <w:t xml:space="preserve">     </w:t>
+          </w:r>
+        </w:sdtContent>
       </w:sdt>
       <w:r>
         <w:rPr>
@@ -8400,9 +8405,11 @@
       <w:r>
         <w:t xml:space="preserve"> – </w:t>
       </w:r>
+      <w:proofErr w:type="spellStart"/>
       <w:r>
         <w:t>Affected_PERs</w:t>
       </w:r>
+      <w:proofErr w:type="spellEnd"/>
       <w:r>
         <w:br/>
       </w:r>
@@ -8428,9 +8435,11 @@
       <w:r>
         <w:t xml:space="preserve">– </w:t>
       </w:r>
+      <w:proofErr w:type="spellStart"/>
       <w:r>
         <w:t>Affected_PERs</w:t>
       </w:r>
+      <w:proofErr w:type="spellEnd"/>
       <w:r>
         <w:br/>
         <w:t>CJ</w:t>

</xml_diff>

<commit_message>
Added the number of deaths and ingured in Objective number 2 in america's data set
</commit_message>
<xml_diff>
--- a/EDA to Typhoon Mitigation and Response Framework (TMRF) Project Proposal.docx
+++ b/EDA to Typhoon Mitigation and Response Framework (TMRF) Project Proposal.docx
@@ -347,25 +347,7 @@
           <w:sz w:val="24"/>
           <w:szCs w:val="24"/>
         </w:rPr>
-        <w:t>The Philippines' apparent vulnerability to natural disasters emerges from its geographic location within the Pacific Ring of Fire. The country is surrounded by large bodies of water and faces the Pacific Ocean, which produces 60% of the world's typhoons. Approximately twenty tropical cyclones pass through the Philippine area of responsibility each year, ten of which are typhoons and five of which are catastrophic (Brown, 2013). Due to a lack of preparedness and response, families in rural areas are more likely to be hit. According to the Weather Underground (n.d.), hurricanes are becoming a global threat as they solidify and more super tropical storms emerge. As a result, every municipality should have a high level of safety and security. However, government agencies and non-governmental organizations in the Philippines promote emergency preparedness, but they have yet to acquire the public's general attention like in Yolanda’s storm surge disaster where there is insufficient public awareness of storm surges, higher casualties have occurred (</w:t>
-      </w:r>
-      <w:proofErr w:type="spellStart"/>
-      <w:r>
-        <w:rPr>
-          <w:rFonts w:ascii="Times New Roman" w:eastAsia="Times New Roman" w:hAnsi="Times New Roman" w:cs="Times New Roman"/>
-          <w:sz w:val="24"/>
-          <w:szCs w:val="24"/>
-        </w:rPr>
-        <w:t>Commision</w:t>
-      </w:r>
-      <w:proofErr w:type="spellEnd"/>
-      <w:r>
-        <w:rPr>
-          <w:rFonts w:ascii="Times New Roman" w:eastAsia="Times New Roman" w:hAnsi="Times New Roman" w:cs="Times New Roman"/>
-          <w:sz w:val="24"/>
-          <w:szCs w:val="24"/>
-        </w:rPr>
-        <w:t xml:space="preserve"> on Audit, n.d.). The Commission on Audit also reported that the mayor of Tacloban City had stated that more lives may have been saved if storm surges were labeled as tsunami-like in nature. According to the National Research Council et al. (n.d.), preparedness is indeed the way of transforming a community's awareness of potential natural hazards into actions that strengthen its ability to respond to and recover from disasters and proposals for preparedness must address the immediate response and all the longer-term recovery and rehabilitation. </w:t>
+        <w:t xml:space="preserve">The Philippines' apparent vulnerability to natural disasters emerges from its geographic location within the Pacific Ring of Fire. The country is surrounded by large bodies of water and faces the Pacific Ocean, which produces 60% of the world's typhoons. Approximately twenty tropical cyclones pass through the Philippine area of responsibility each year, ten of which are typhoons and five of which are catastrophic (Brown, 2013). Due to a lack of preparedness and response, families in rural areas are more likely to be hit. According to the Weather Underground (n.d.), hurricanes are becoming a global threat as they solidify and more super tropical storms emerge. As a result, every municipality should have a high level of safety and security. However, government agencies and non-governmental organizations in the Philippines promote emergency preparedness, but they have yet to acquire the public's general attention like in Yolanda’s storm surge disaster where there is insufficient public awareness of storm surges, higher casualties have occurred (Commision on Audit, n.d.). The Commission on Audit also reported that the mayor of Tacloban City had stated that more lives may have been saved if storm surges were labeled as tsunami-like in nature. According to the National Research Council et al. (n.d.), preparedness is indeed the way of transforming a community's awareness of potential natural hazards into actions that strengthen its ability to respond to and recover from disasters and proposals for preparedness must address the immediate response and all the longer-term recovery and rehabilitation. </w:t>
       </w:r>
     </w:p>
     <w:p>
@@ -734,25 +716,7 @@
           <w:szCs w:val="24"/>
         </w:rPr>
         <w:tab/>
-        <w:t>The primary issue tackled by this project is the inadequacy of a mitigation and response framework across the Philippine archipelago's cities and municipalities. This was a critical component that might have long-term consequences for the lives of all Filipinos. The Senate Economic Planning Office (2017) researches this subject, evaluating the most often encountered challenges and concerns by various organizations in the Philippines. The researchers will conduct an Exploratory analysis approach on the data sets selected for this study to address this. The primary objective of the exploratory analysis is to discover (</w:t>
-      </w:r>
-      <w:proofErr w:type="spellStart"/>
-      <w:r>
-        <w:rPr>
-          <w:rFonts w:ascii="Times New Roman" w:eastAsia="Times New Roman" w:hAnsi="Times New Roman" w:cs="Times New Roman"/>
-          <w:sz w:val="24"/>
-          <w:szCs w:val="24"/>
-        </w:rPr>
-        <w:t>Calzon</w:t>
-      </w:r>
-      <w:proofErr w:type="spellEnd"/>
-      <w:r>
-        <w:rPr>
-          <w:rFonts w:ascii="Times New Roman" w:eastAsia="Times New Roman" w:hAnsi="Times New Roman" w:cs="Times New Roman"/>
-          <w:sz w:val="24"/>
-          <w:szCs w:val="24"/>
-        </w:rPr>
-        <w:t xml:space="preserve">, 2022). And according to IBM Cloud Education (2020), no concept of the link between the data and the variables existed before the analysis. Once the data has been analyzed, the exploratory analysis will assist the researchers </w:t>
+        <w:t xml:space="preserve">The primary issue tackled by this project is the inadequacy of a mitigation and response framework across the Philippine archipelago's cities and municipalities. This was a critical component that might have long-term consequences for the lives of all Filipinos. The Senate Economic Planning Office (2017) researches this subject, evaluating the most often encountered challenges and concerns by various organizations in the Philippines. The researchers will conduct an Exploratory analysis approach on the data sets selected for this study to address this. The primary objective of the exploratory analysis is to discover (Calzon, 2022). And according to IBM Cloud Education (2020), no concept of the link between the data and the variables existed before the analysis. Once the data has been analyzed, the exploratory analysis will assist the researchers </w:t>
       </w:r>
       <w:r>
         <w:rPr>
@@ -976,43 +940,7 @@
           <w:szCs w:val="24"/>
         </w:rPr>
         <w:tab/>
-        <w:t xml:space="preserve">The second set of data comes from the CRED Center for Research on the Epidemiology of Disasters. In 1971, Professor Michel F. </w:t>
-      </w:r>
-      <w:proofErr w:type="spellStart"/>
-      <w:r>
-        <w:rPr>
-          <w:rFonts w:ascii="Times New Roman" w:eastAsia="Times New Roman" w:hAnsi="Times New Roman" w:cs="Times New Roman"/>
-          <w:sz w:val="24"/>
-          <w:szCs w:val="24"/>
-        </w:rPr>
-        <w:t>Lechat</w:t>
-      </w:r>
-      <w:proofErr w:type="spellEnd"/>
-      <w:r>
-        <w:rPr>
-          <w:rFonts w:ascii="Times New Roman" w:eastAsia="Times New Roman" w:hAnsi="Times New Roman" w:cs="Times New Roman"/>
-          <w:sz w:val="24"/>
-          <w:szCs w:val="24"/>
-        </w:rPr>
-        <w:t xml:space="preserve"> of the Université </w:t>
-      </w:r>
-      <w:proofErr w:type="spellStart"/>
-      <w:r>
-        <w:rPr>
-          <w:rFonts w:ascii="Times New Roman" w:eastAsia="Times New Roman" w:hAnsi="Times New Roman" w:cs="Times New Roman"/>
-          <w:sz w:val="24"/>
-          <w:szCs w:val="24"/>
-        </w:rPr>
-        <w:t>catholique</w:t>
-      </w:r>
-      <w:proofErr w:type="spellEnd"/>
-      <w:r>
-        <w:rPr>
-          <w:rFonts w:ascii="Times New Roman" w:eastAsia="Times New Roman" w:hAnsi="Times New Roman" w:cs="Times New Roman"/>
-          <w:sz w:val="24"/>
-          <w:szCs w:val="24"/>
-        </w:rPr>
-        <w:t xml:space="preserve"> de Louvain, an epidemiologist, launched a research program to examine health difficulties in crisis scenarios. Two years later, he founded CRED as a non-profit organization with international recognition. In 1980, the Centre was designated as a World Health Organization (WHO) Collaborating Centre (European Commission, n.d.). This organization fosters disaster research, education, and </w:t>
+        <w:t xml:space="preserve">The second set of data comes from the CRED Center for Research on the Epidemiology of Disasters. In 1971, Professor Michel F. Lechat of the Université catholique de Louvain, an epidemiologist, launched a research program to examine health difficulties in crisis scenarios. Two years later, he founded CRED as a non-profit organization with international recognition. In 1980, the Centre was designated as a World Health Organization (WHO) Collaborating Centre (European Commission, n.d.). This organization fosters disaster research, education, and </w:t>
       </w:r>
       <w:r>
         <w:rPr>
@@ -1117,43 +1045,7 @@
           <w:sz w:val="24"/>
           <w:szCs w:val="24"/>
         </w:rPr>
-        <w:t xml:space="preserve">The Philippines is a tropical country that lies within the equator, which means that it is prone to disasters like typhoons. A data set from the Humanitarian Data Exchange posted by Joseph </w:t>
-      </w:r>
-      <w:proofErr w:type="spellStart"/>
-      <w:r>
-        <w:rPr>
-          <w:rFonts w:ascii="Times New Roman" w:eastAsia="Times New Roman" w:hAnsi="Times New Roman" w:cs="Times New Roman"/>
-          <w:sz w:val="24"/>
-          <w:szCs w:val="24"/>
-        </w:rPr>
-        <w:t>Addawe</w:t>
-      </w:r>
-      <w:proofErr w:type="spellEnd"/>
-      <w:r>
-        <w:rPr>
-          <w:rFonts w:ascii="Times New Roman" w:eastAsia="Times New Roman" w:hAnsi="Times New Roman" w:cs="Times New Roman"/>
-          <w:sz w:val="24"/>
-          <w:szCs w:val="24"/>
-        </w:rPr>
-        <w:t xml:space="preserve"> (2019), an employee of the United Nations Office for the Coordination of Humanitarian Affairs office (OCHA) in the </w:t>
-      </w:r>
-      <w:proofErr w:type="gramStart"/>
-      <w:r>
-        <w:rPr>
-          <w:rFonts w:ascii="Times New Roman" w:eastAsia="Times New Roman" w:hAnsi="Times New Roman" w:cs="Times New Roman"/>
-          <w:sz w:val="24"/>
-          <w:szCs w:val="24"/>
-        </w:rPr>
-        <w:t>Philippines  encoded</w:t>
-      </w:r>
-      <w:proofErr w:type="gramEnd"/>
-      <w:r>
-        <w:rPr>
-          <w:rFonts w:ascii="Times New Roman" w:eastAsia="Times New Roman" w:hAnsi="Times New Roman" w:cs="Times New Roman"/>
-          <w:sz w:val="24"/>
-          <w:szCs w:val="24"/>
-        </w:rPr>
-        <w:t xml:space="preserve"> all typhoons which landed and gravely damaged the country in 2019. Another dataset will be of use on this data analysis is from the CRED's Emergency Events Database (EM-DAT) from the year 2000-2022. This project aims to evaluate this data sets and obtain knowledge that will help the researchers obtain the following outputs:</w:t>
+        <w:t>The Philippines is a tropical country that lies within the equator, which means that it is prone to disasters like typhoons. A data set from the Humanitarian Data Exchange posted by Joseph Addawe (2019), an employee of the United Nations Office for the Coordination of Humanitarian Affairs office (OCHA) in the Philippines  encoded all typhoons which landed and gravely damaged the country in 2019. Another dataset will be of use on this data analysis is from the CRED's Emergency Events Database (EM-DAT) from the year 2000-2022. This project aims to evaluate this data sets and obtain knowledge that will help the researchers obtain the following outputs:</w:t>
       </w:r>
     </w:p>
     <w:p>
@@ -1386,7 +1278,6 @@
         </w:rPr>
         <w:t xml:space="preserve">Acquire the data about the </w:t>
       </w:r>
-      <w:proofErr w:type="gramStart"/>
       <w:r>
         <w:rPr>
           <w:rFonts w:ascii="Times New Roman" w:eastAsia="Times New Roman" w:hAnsi="Times New Roman" w:cs="Times New Roman"/>
@@ -1395,7 +1286,6 @@
         </w:rPr>
         <w:t>Provinces</w:t>
       </w:r>
-      <w:proofErr w:type="gramEnd"/>
       <w:r>
         <w:rPr>
           <w:rFonts w:ascii="Times New Roman" w:eastAsia="Times New Roman" w:hAnsi="Times New Roman" w:cs="Times New Roman"/>
@@ -1426,25 +1316,7 @@
           <w:sz w:val="24"/>
           <w:szCs w:val="24"/>
         </w:rPr>
-        <w:t xml:space="preserve"> (</w:t>
-      </w:r>
-      <w:proofErr w:type="spellStart"/>
-      <w:r>
-        <w:rPr>
-          <w:rFonts w:ascii="Times New Roman" w:eastAsia="Times New Roman" w:hAnsi="Times New Roman" w:cs="Times New Roman"/>
-          <w:sz w:val="24"/>
-          <w:szCs w:val="24"/>
-        </w:rPr>
-        <w:t>Affected_Pers</w:t>
-      </w:r>
-      <w:proofErr w:type="spellEnd"/>
-      <w:r>
-        <w:rPr>
-          <w:rFonts w:ascii="Times New Roman" w:eastAsia="Times New Roman" w:hAnsi="Times New Roman" w:cs="Times New Roman"/>
-          <w:sz w:val="24"/>
-          <w:szCs w:val="24"/>
-        </w:rPr>
-        <w:t>)</w:t>
+        <w:t xml:space="preserve"> (Affected_Pers)</w:t>
       </w:r>
       <w:r>
         <w:rPr>
@@ -1736,23 +1608,61 @@
         </w:rPr>
         <w:t xml:space="preserve"> who had the greatest number of </w:t>
       </w:r>
-      <w:proofErr w:type="gramStart"/>
-      <w:r>
-        <w:rPr>
-          <w:rFonts w:ascii="Times New Roman" w:eastAsia="Times New Roman" w:hAnsi="Times New Roman" w:cs="Times New Roman"/>
-          <w:sz w:val="24"/>
-          <w:szCs w:val="24"/>
-        </w:rPr>
-        <w:t>affected  individuals</w:t>
-      </w:r>
-      <w:proofErr w:type="gramEnd"/>
-      <w:r>
-        <w:rPr>
-          <w:rFonts w:ascii="Times New Roman" w:eastAsia="Times New Roman" w:hAnsi="Times New Roman" w:cs="Times New Roman"/>
-          <w:sz w:val="24"/>
-          <w:szCs w:val="24"/>
-        </w:rPr>
-        <w:t xml:space="preserve"> per typhoon.</w:t>
+      <w:r>
+        <w:rPr>
+          <w:rFonts w:ascii="Times New Roman" w:eastAsia="Times New Roman" w:hAnsi="Times New Roman" w:cs="Times New Roman"/>
+          <w:sz w:val="24"/>
+          <w:szCs w:val="24"/>
+        </w:rPr>
+        <w:t xml:space="preserve">deaths, injured, and </w:t>
+      </w:r>
+      <w:r>
+        <w:rPr>
+          <w:rFonts w:ascii="Times New Roman" w:eastAsia="Times New Roman" w:hAnsi="Times New Roman" w:cs="Times New Roman"/>
+          <w:sz w:val="24"/>
+          <w:szCs w:val="24"/>
+        </w:rPr>
+        <w:t xml:space="preserve">affected individuals </w:t>
+      </w:r>
+      <w:r>
+        <w:rPr>
+          <w:rFonts w:ascii="Times New Roman" w:eastAsia="Times New Roman" w:hAnsi="Times New Roman" w:cs="Times New Roman"/>
+          <w:sz w:val="24"/>
+          <w:szCs w:val="24"/>
+        </w:rPr>
+        <w:t xml:space="preserve">from the </w:t>
+      </w:r>
+      <w:r>
+        <w:rPr>
+          <w:rFonts w:ascii="Times New Roman" w:eastAsia="Times New Roman" w:hAnsi="Times New Roman" w:cs="Times New Roman"/>
+          <w:sz w:val="24"/>
+          <w:szCs w:val="24"/>
+        </w:rPr>
+        <w:t>typhoon</w:t>
+      </w:r>
+      <w:r>
+        <w:rPr>
+          <w:rFonts w:ascii="Times New Roman" w:eastAsia="Times New Roman" w:hAnsi="Times New Roman" w:cs="Times New Roman"/>
+          <w:sz w:val="24"/>
+          <w:szCs w:val="24"/>
+        </w:rPr>
+        <w:t>s</w:t>
+      </w:r>
+      <w:r>
+        <w:rPr>
+          <w:rFonts w:ascii="Times New Roman" w:eastAsia="Times New Roman" w:hAnsi="Times New Roman" w:cs="Times New Roman"/>
+          <w:sz w:val="24"/>
+          <w:szCs w:val="24"/>
+        </w:rPr>
+        <w:t xml:space="preserve"> on 2000-2022</w:t>
+      </w:r>
+      <w:r>
+        <w:rPr>
+          <w:rFonts w:ascii="Times New Roman" w:eastAsia="Times New Roman" w:hAnsi="Times New Roman" w:cs="Times New Roman"/>
+          <w:sz w:val="24"/>
+          <w:szCs w:val="24"/>
+        </w:rPr>
+        <w:t>.</w:t>
       </w:r>
       <w:commentRangeEnd w:id="5"/>
       <w:r>
@@ -2601,27 +2511,7 @@
           <w:sz w:val="24"/>
           <w:szCs w:val="24"/>
         </w:rPr>
-        <w:t xml:space="preserve"> The codes and its outputs </w:t>
-      </w:r>
-      <w:proofErr w:type="gramStart"/>
-      <w:r>
-        <w:rPr>
-          <w:rFonts w:ascii="Times New Roman" w:eastAsia="Times New Roman" w:hAnsi="Times New Roman" w:cs="Times New Roman"/>
-          <w:bCs/>
-          <w:sz w:val="24"/>
-          <w:szCs w:val="24"/>
-        </w:rPr>
-        <w:t>is</w:t>
-      </w:r>
-      <w:proofErr w:type="gramEnd"/>
-      <w:r>
-        <w:rPr>
-          <w:rFonts w:ascii="Times New Roman" w:eastAsia="Times New Roman" w:hAnsi="Times New Roman" w:cs="Times New Roman"/>
-          <w:bCs/>
-          <w:sz w:val="24"/>
-          <w:szCs w:val="24"/>
-        </w:rPr>
-        <w:t xml:space="preserve"> demonstrated below;</w:t>
+        <w:t xml:space="preserve"> The codes and its outputs is demonstrated below;</w:t>
       </w:r>
       <w:r>
         <w:rPr>
@@ -3320,7 +3210,6 @@
                 <w:szCs w:val="24"/>
               </w:rPr>
             </w:pPr>
-            <w:proofErr w:type="spellStart"/>
             <w:r>
               <w:rPr>
                 <w:rFonts w:ascii="Times New Roman" w:eastAsia="Times New Roman" w:hAnsi="Times New Roman" w:cs="Times New Roman"/>
@@ -3329,7 +3218,6 @@
               </w:rPr>
               <w:t>City_Mun</w:t>
             </w:r>
-            <w:proofErr w:type="spellEnd"/>
             <w:r>
               <w:rPr>
                 <w:rFonts w:ascii="Times New Roman" w:eastAsia="Times New Roman" w:hAnsi="Times New Roman" w:cs="Times New Roman"/>
@@ -3378,23 +3266,13 @@
                 <w:szCs w:val="24"/>
               </w:rPr>
             </w:pPr>
-            <w:proofErr w:type="spellStart"/>
-            <w:r>
-              <w:rPr>
-                <w:rFonts w:ascii="Times New Roman" w:eastAsia="Times New Roman" w:hAnsi="Times New Roman" w:cs="Times New Roman"/>
-                <w:sz w:val="24"/>
-                <w:szCs w:val="24"/>
-              </w:rPr>
-              <w:t>City_Mun</w:t>
-            </w:r>
-            <w:proofErr w:type="spellEnd"/>
-            <w:r>
-              <w:rPr>
-                <w:rFonts w:ascii="Times New Roman" w:eastAsia="Times New Roman" w:hAnsi="Times New Roman" w:cs="Times New Roman"/>
-                <w:sz w:val="24"/>
-                <w:szCs w:val="24"/>
-              </w:rPr>
-              <w:t xml:space="preserve"> code</w:t>
+            <w:r>
+              <w:rPr>
+                <w:rFonts w:ascii="Times New Roman" w:eastAsia="Times New Roman" w:hAnsi="Times New Roman" w:cs="Times New Roman"/>
+                <w:sz w:val="24"/>
+                <w:szCs w:val="24"/>
+              </w:rPr>
+              <w:t>City_Mun code</w:t>
             </w:r>
           </w:p>
         </w:tc>
@@ -3691,25 +3569,7 @@
                 <w:sz w:val="24"/>
                 <w:szCs w:val="24"/>
               </w:rPr>
-              <w:t xml:space="preserve">The number of </w:t>
-            </w:r>
-            <w:proofErr w:type="gramStart"/>
-            <w:r>
-              <w:rPr>
-                <w:rFonts w:ascii="Times New Roman" w:eastAsia="Times New Roman" w:hAnsi="Times New Roman" w:cs="Times New Roman"/>
-                <w:sz w:val="24"/>
-                <w:szCs w:val="24"/>
-              </w:rPr>
-              <w:t>population</w:t>
-            </w:r>
-            <w:proofErr w:type="gramEnd"/>
-            <w:r>
-              <w:rPr>
-                <w:rFonts w:ascii="Times New Roman" w:eastAsia="Times New Roman" w:hAnsi="Times New Roman" w:cs="Times New Roman"/>
-                <w:sz w:val="24"/>
-                <w:szCs w:val="24"/>
-              </w:rPr>
-              <w:t xml:space="preserve"> in the year 2015.</w:t>
+              <w:t>The number of population in the year 2015.</w:t>
             </w:r>
           </w:p>
         </w:tc>
@@ -3728,7 +3588,6 @@
                 <w:szCs w:val="24"/>
               </w:rPr>
             </w:pPr>
-            <w:proofErr w:type="spellStart"/>
             <w:r>
               <w:rPr>
                 <w:rFonts w:ascii="Times New Roman" w:eastAsia="Times New Roman" w:hAnsi="Times New Roman" w:cs="Times New Roman"/>
@@ -3737,7 +3596,6 @@
               </w:rPr>
               <w:t>Affected_FAM</w:t>
             </w:r>
-            <w:proofErr w:type="spellEnd"/>
           </w:p>
         </w:tc>
         <w:tc>
@@ -3778,7 +3636,6 @@
                 <w:szCs w:val="24"/>
               </w:rPr>
             </w:pPr>
-            <w:proofErr w:type="spellStart"/>
             <w:r>
               <w:rPr>
                 <w:rFonts w:ascii="Times New Roman" w:eastAsia="Times New Roman" w:hAnsi="Times New Roman" w:cs="Times New Roman"/>
@@ -3787,7 +3644,6 @@
               </w:rPr>
               <w:t>Affected_PERs</w:t>
             </w:r>
-            <w:proofErr w:type="spellEnd"/>
           </w:p>
         </w:tc>
         <w:tc>
@@ -3828,7 +3684,6 @@
                 <w:szCs w:val="24"/>
               </w:rPr>
             </w:pPr>
-            <w:proofErr w:type="spellStart"/>
             <w:r>
               <w:rPr>
                 <w:rFonts w:ascii="Times New Roman" w:eastAsia="Times New Roman" w:hAnsi="Times New Roman" w:cs="Times New Roman"/>
@@ -3837,7 +3692,6 @@
               </w:rPr>
               <w:t>Inside_EC_Fam_Cum</w:t>
             </w:r>
-            <w:proofErr w:type="spellEnd"/>
           </w:p>
         </w:tc>
         <w:tc>
@@ -3880,7 +3734,6 @@
                 <w:szCs w:val="24"/>
               </w:rPr>
             </w:pPr>
-            <w:proofErr w:type="spellStart"/>
             <w:r>
               <w:rPr>
                 <w:rFonts w:ascii="Times New Roman" w:eastAsia="Times New Roman" w:hAnsi="Times New Roman" w:cs="Times New Roman"/>
@@ -3889,7 +3742,6 @@
               </w:rPr>
               <w:t>Inside_EC_Fam_Now</w:t>
             </w:r>
-            <w:proofErr w:type="spellEnd"/>
           </w:p>
         </w:tc>
         <w:tc>
@@ -3931,7 +3783,6 @@
                 <w:szCs w:val="24"/>
               </w:rPr>
             </w:pPr>
-            <w:proofErr w:type="spellStart"/>
             <w:r>
               <w:rPr>
                 <w:rFonts w:ascii="Times New Roman" w:eastAsia="Times New Roman" w:hAnsi="Times New Roman" w:cs="Times New Roman"/>
@@ -3940,7 +3791,6 @@
               </w:rPr>
               <w:t>Inside_EC_Per_Cum</w:t>
             </w:r>
-            <w:proofErr w:type="spellEnd"/>
           </w:p>
         </w:tc>
         <w:tc>
@@ -3982,7 +3832,6 @@
                 <w:szCs w:val="24"/>
               </w:rPr>
             </w:pPr>
-            <w:proofErr w:type="spellStart"/>
             <w:r>
               <w:rPr>
                 <w:rFonts w:ascii="Times New Roman" w:eastAsia="Times New Roman" w:hAnsi="Times New Roman" w:cs="Times New Roman"/>
@@ -3991,7 +3840,6 @@
               </w:rPr>
               <w:t>Inside_EC_Per_Now</w:t>
             </w:r>
-            <w:proofErr w:type="spellEnd"/>
           </w:p>
         </w:tc>
         <w:tc>
@@ -4033,7 +3881,6 @@
                 <w:szCs w:val="24"/>
               </w:rPr>
             </w:pPr>
-            <w:proofErr w:type="spellStart"/>
             <w:r>
               <w:rPr>
                 <w:rFonts w:ascii="Times New Roman" w:eastAsia="Times New Roman" w:hAnsi="Times New Roman" w:cs="Times New Roman"/>
@@ -4042,7 +3889,6 @@
               </w:rPr>
               <w:t>Outside_EC_Fam_Cum</w:t>
             </w:r>
-            <w:proofErr w:type="spellEnd"/>
           </w:p>
         </w:tc>
         <w:tc>
@@ -4083,7 +3929,6 @@
                 <w:szCs w:val="24"/>
               </w:rPr>
             </w:pPr>
-            <w:proofErr w:type="spellStart"/>
             <w:r>
               <w:rPr>
                 <w:rFonts w:ascii="Times New Roman" w:eastAsia="Times New Roman" w:hAnsi="Times New Roman" w:cs="Times New Roman"/>
@@ -4092,7 +3937,6 @@
               </w:rPr>
               <w:t>Outside_EC_Fam_Now</w:t>
             </w:r>
-            <w:proofErr w:type="spellEnd"/>
           </w:p>
         </w:tc>
         <w:tc>
@@ -4133,7 +3977,6 @@
                 <w:szCs w:val="24"/>
               </w:rPr>
             </w:pPr>
-            <w:proofErr w:type="spellStart"/>
             <w:r>
               <w:rPr>
                 <w:rFonts w:ascii="Times New Roman" w:eastAsia="Times New Roman" w:hAnsi="Times New Roman" w:cs="Times New Roman"/>
@@ -4143,7 +3986,6 @@
               <w:lastRenderedPageBreak/>
               <w:t>Outside_EC_Pers_Cum</w:t>
             </w:r>
-            <w:proofErr w:type="spellEnd"/>
           </w:p>
         </w:tc>
         <w:tc>
@@ -4184,7 +4026,6 @@
                 <w:szCs w:val="24"/>
               </w:rPr>
             </w:pPr>
-            <w:proofErr w:type="spellStart"/>
             <w:r>
               <w:rPr>
                 <w:rFonts w:ascii="Times New Roman" w:eastAsia="Times New Roman" w:hAnsi="Times New Roman" w:cs="Times New Roman"/>
@@ -4193,7 +4034,6 @@
               </w:rPr>
               <w:t>Outside_EC_Per_Now</w:t>
             </w:r>
-            <w:proofErr w:type="spellEnd"/>
           </w:p>
         </w:tc>
         <w:tc>
@@ -4330,7 +4170,6 @@
                 <w:szCs w:val="24"/>
               </w:rPr>
             </w:pPr>
-            <w:proofErr w:type="spellStart"/>
             <w:r>
               <w:rPr>
                 <w:rFonts w:ascii="Times New Roman" w:eastAsia="Times New Roman" w:hAnsi="Times New Roman" w:cs="Times New Roman"/>
@@ -4339,7 +4178,6 @@
               </w:rPr>
               <w:t>IDP_Cum</w:t>
             </w:r>
-            <w:proofErr w:type="spellEnd"/>
           </w:p>
         </w:tc>
         <w:tc>
@@ -4613,7 +4451,6 @@
               </w:rPr>
               <w:t xml:space="preserve">This sequence provides </w:t>
             </w:r>
-            <w:proofErr w:type="gramStart"/>
             <w:r>
               <w:rPr>
                 <w:rFonts w:ascii="Times New Roman" w:eastAsia="Times New Roman" w:hAnsi="Times New Roman" w:cs="Times New Roman"/>
@@ -4630,16 +4467,7 @@
                 <w:sz w:val="24"/>
                 <w:szCs w:val="24"/>
               </w:rPr>
-              <w:t xml:space="preserve"> support</w:t>
-            </w:r>
-            <w:proofErr w:type="gramEnd"/>
-            <w:r>
-              <w:rPr>
-                <w:rFonts w:ascii="Times New Roman" w:eastAsia="Times New Roman" w:hAnsi="Times New Roman" w:cs="Times New Roman"/>
-                <w:sz w:val="24"/>
-                <w:szCs w:val="24"/>
-              </w:rPr>
-              <w:t xml:space="preserve"> to the idea that all social change usually follows.</w:t>
+              <w:t xml:space="preserve"> support to the idea that all social change usually follows.</w:t>
             </w:r>
           </w:p>
         </w:tc>
@@ -4906,18 +4734,8 @@
                 <w:sz w:val="24"/>
                 <w:szCs w:val="24"/>
               </w:rPr>
-              <w:t xml:space="preserve">Disaster </w:t>
-            </w:r>
-            <w:proofErr w:type="spellStart"/>
-            <w:r>
-              <w:rPr>
-                <w:rFonts w:ascii="Times New Roman" w:eastAsia="Times New Roman" w:hAnsi="Times New Roman" w:cs="Times New Roman"/>
-                <w:sz w:val="24"/>
-                <w:szCs w:val="24"/>
-              </w:rPr>
-              <w:t>Subsubtype</w:t>
-            </w:r>
-            <w:proofErr w:type="spellEnd"/>
+              <w:t>Disaster Subsubtype</w:t>
+            </w:r>
           </w:p>
         </w:tc>
         <w:tc>
@@ -5236,25 +5054,7 @@
                 <w:sz w:val="24"/>
                 <w:szCs w:val="24"/>
               </w:rPr>
-              <w:t xml:space="preserve">The location where the disaster </w:t>
-            </w:r>
-            <w:proofErr w:type="spellStart"/>
-            <w:r>
-              <w:rPr>
-                <w:rFonts w:ascii="Times New Roman" w:eastAsia="Times New Roman" w:hAnsi="Times New Roman" w:cs="Times New Roman"/>
-                <w:sz w:val="24"/>
-                <w:szCs w:val="24"/>
-              </w:rPr>
-              <w:t>occured</w:t>
-            </w:r>
-            <w:proofErr w:type="spellEnd"/>
-            <w:r>
-              <w:rPr>
-                <w:rFonts w:ascii="Times New Roman" w:eastAsia="Times New Roman" w:hAnsi="Times New Roman" w:cs="Times New Roman"/>
-                <w:sz w:val="24"/>
-                <w:szCs w:val="24"/>
-              </w:rPr>
-              <w:t>.</w:t>
+              <w:t>The location where the disaster occured.</w:t>
             </w:r>
           </w:p>
         </w:tc>
@@ -5304,25 +5104,7 @@
                 <w:sz w:val="24"/>
                 <w:szCs w:val="24"/>
               </w:rPr>
-              <w:t xml:space="preserve">This refers to the origin of the disaster that </w:t>
-            </w:r>
-            <w:proofErr w:type="spellStart"/>
-            <w:r>
-              <w:rPr>
-                <w:rFonts w:ascii="Times New Roman" w:eastAsia="Times New Roman" w:hAnsi="Times New Roman" w:cs="Times New Roman"/>
-                <w:sz w:val="24"/>
-                <w:szCs w:val="24"/>
-              </w:rPr>
-              <w:t>occured</w:t>
-            </w:r>
-            <w:proofErr w:type="spellEnd"/>
-            <w:r>
-              <w:rPr>
-                <w:rFonts w:ascii="Times New Roman" w:eastAsia="Times New Roman" w:hAnsi="Times New Roman" w:cs="Times New Roman"/>
-                <w:sz w:val="24"/>
-                <w:szCs w:val="24"/>
-              </w:rPr>
-              <w:t>.</w:t>
+              <w:t>This refers to the origin of the disaster that occured.</w:t>
             </w:r>
           </w:p>
         </w:tc>
@@ -5372,25 +5154,7 @@
                 <w:sz w:val="24"/>
                 <w:szCs w:val="24"/>
               </w:rPr>
-              <w:t xml:space="preserve">The disaster that has </w:t>
-            </w:r>
-            <w:proofErr w:type="spellStart"/>
-            <w:r>
-              <w:rPr>
-                <w:rFonts w:ascii="Times New Roman" w:eastAsia="Times New Roman" w:hAnsi="Times New Roman" w:cs="Times New Roman"/>
-                <w:sz w:val="24"/>
-                <w:szCs w:val="24"/>
-              </w:rPr>
-              <w:t>occured</w:t>
-            </w:r>
-            <w:proofErr w:type="spellEnd"/>
-            <w:r>
-              <w:rPr>
-                <w:rFonts w:ascii="Times New Roman" w:eastAsia="Times New Roman" w:hAnsi="Times New Roman" w:cs="Times New Roman"/>
-                <w:sz w:val="24"/>
-                <w:szCs w:val="24"/>
-              </w:rPr>
-              <w:t xml:space="preserve"> as a result of the link catastrophe.</w:t>
+              <w:t>The disaster that has occured as a result of the link catastrophe.</w:t>
             </w:r>
           </w:p>
         </w:tc>
@@ -5442,25 +5206,7 @@
                 <w:sz w:val="24"/>
                 <w:szCs w:val="24"/>
               </w:rPr>
-              <w:t xml:space="preserve">Other disaster that has </w:t>
-            </w:r>
-            <w:proofErr w:type="spellStart"/>
-            <w:r>
-              <w:rPr>
-                <w:rFonts w:ascii="Times New Roman" w:eastAsia="Times New Roman" w:hAnsi="Times New Roman" w:cs="Times New Roman"/>
-                <w:sz w:val="24"/>
-                <w:szCs w:val="24"/>
-              </w:rPr>
-              <w:t>occured</w:t>
-            </w:r>
-            <w:proofErr w:type="spellEnd"/>
-            <w:r>
-              <w:rPr>
-                <w:rFonts w:ascii="Times New Roman" w:eastAsia="Times New Roman" w:hAnsi="Times New Roman" w:cs="Times New Roman"/>
-                <w:sz w:val="24"/>
-                <w:szCs w:val="24"/>
-              </w:rPr>
-              <w:t xml:space="preserve"> as a result of the link catastrophe.</w:t>
+              <w:t>Other disaster that has occured as a result of the link catastrophe.</w:t>
             </w:r>
           </w:p>
         </w:tc>
@@ -6323,25 +6069,7 @@
                 <w:sz w:val="24"/>
                 <w:szCs w:val="24"/>
               </w:rPr>
-              <w:t xml:space="preserve">The number of </w:t>
-            </w:r>
-            <w:proofErr w:type="spellStart"/>
-            <w:r>
-              <w:rPr>
-                <w:rFonts w:ascii="Times New Roman" w:eastAsia="Times New Roman" w:hAnsi="Times New Roman" w:cs="Times New Roman"/>
-                <w:sz w:val="24"/>
-                <w:szCs w:val="24"/>
-              </w:rPr>
-              <w:t>of</w:t>
-            </w:r>
-            <w:proofErr w:type="spellEnd"/>
-            <w:r>
-              <w:rPr>
-                <w:rFonts w:ascii="Times New Roman" w:eastAsia="Times New Roman" w:hAnsi="Times New Roman" w:cs="Times New Roman"/>
-                <w:sz w:val="24"/>
-                <w:szCs w:val="24"/>
-              </w:rPr>
-              <w:t xml:space="preserve"> people injured as a result of the disaster</w:t>
+              <w:t>The number of of people injured as a result of the disaster</w:t>
             </w:r>
           </w:p>
         </w:tc>
@@ -7571,8 +7299,6 @@
           <w:szCs w:val="24"/>
         </w:rPr>
       </w:pPr>
-      <w:proofErr w:type="spellStart"/>
-      <w:proofErr w:type="gramStart"/>
       <w:r>
         <w:rPr>
           <w:rFonts w:ascii="Times New Roman" w:eastAsia="Times New Roman" w:hAnsi="Times New Roman" w:cs="Times New Roman"/>
@@ -7580,27 +7306,7 @@
           <w:sz w:val="24"/>
           <w:szCs w:val="24"/>
         </w:rPr>
-        <w:t>Addawe</w:t>
-      </w:r>
-      <w:proofErr w:type="spellEnd"/>
-      <w:r>
-        <w:rPr>
-          <w:rFonts w:ascii="Times New Roman" w:eastAsia="Times New Roman" w:hAnsi="Times New Roman" w:cs="Times New Roman"/>
-          <w:color w:val="000000"/>
-          <w:sz w:val="24"/>
-          <w:szCs w:val="24"/>
-        </w:rPr>
-        <w:t xml:space="preserve"> ,</w:t>
-      </w:r>
-      <w:proofErr w:type="gramEnd"/>
-      <w:r>
-        <w:rPr>
-          <w:rFonts w:ascii="Times New Roman" w:eastAsia="Times New Roman" w:hAnsi="Times New Roman" w:cs="Times New Roman"/>
-          <w:color w:val="000000"/>
-          <w:sz w:val="24"/>
-          <w:szCs w:val="24"/>
-        </w:rPr>
-        <w:t xml:space="preserve"> J. (2019). </w:t>
+        <w:t xml:space="preserve">Addawe , J. (2019). </w:t>
       </w:r>
       <w:r>
         <w:rPr>
@@ -7687,7 +7393,6 @@
           <w:szCs w:val="24"/>
         </w:rPr>
       </w:pPr>
-      <w:proofErr w:type="spellStart"/>
       <w:r>
         <w:rPr>
           <w:rFonts w:ascii="Times New Roman" w:eastAsia="Times New Roman" w:hAnsi="Times New Roman" w:cs="Times New Roman"/>
@@ -7695,17 +7400,7 @@
           <w:sz w:val="24"/>
           <w:szCs w:val="24"/>
         </w:rPr>
-        <w:t>Calzon</w:t>
-      </w:r>
-      <w:proofErr w:type="spellEnd"/>
-      <w:r>
-        <w:rPr>
-          <w:rFonts w:ascii="Times New Roman" w:eastAsia="Times New Roman" w:hAnsi="Times New Roman" w:cs="Times New Roman"/>
-          <w:color w:val="000000"/>
-          <w:sz w:val="24"/>
-          <w:szCs w:val="24"/>
-        </w:rPr>
-        <w:t xml:space="preserve">, B. (2022, March 9). </w:t>
+        <w:t xml:space="preserve">Calzon, B. (2022, March 9). </w:t>
       </w:r>
       <w:r>
         <w:rPr>
@@ -7715,29 +7410,7 @@
           <w:sz w:val="24"/>
           <w:szCs w:val="24"/>
         </w:rPr>
-        <w:t xml:space="preserve">Your Modern Business Guide </w:t>
-      </w:r>
-      <w:proofErr w:type="gramStart"/>
-      <w:r>
-        <w:rPr>
-          <w:rFonts w:ascii="Times New Roman" w:eastAsia="Times New Roman" w:hAnsi="Times New Roman" w:cs="Times New Roman"/>
-          <w:i/>
-          <w:color w:val="000000"/>
-          <w:sz w:val="24"/>
-          <w:szCs w:val="24"/>
-        </w:rPr>
-        <w:t>To</w:t>
-      </w:r>
-      <w:proofErr w:type="gramEnd"/>
-      <w:r>
-        <w:rPr>
-          <w:rFonts w:ascii="Times New Roman" w:eastAsia="Times New Roman" w:hAnsi="Times New Roman" w:cs="Times New Roman"/>
-          <w:i/>
-          <w:color w:val="000000"/>
-          <w:sz w:val="24"/>
-          <w:szCs w:val="24"/>
-        </w:rPr>
-        <w:t xml:space="preserve"> Data Analysis Methods And Techniques</w:t>
+        <w:t>Your Modern Business Guide To Data Analysis Methods And Techniques</w:t>
       </w:r>
       <w:r>
         <w:rPr>
@@ -7861,7 +7534,6 @@
           <w:szCs w:val="24"/>
         </w:rPr>
       </w:pPr>
-      <w:proofErr w:type="spellStart"/>
       <w:r>
         <w:rPr>
           <w:rFonts w:ascii="Times New Roman" w:eastAsia="Times New Roman" w:hAnsi="Times New Roman" w:cs="Times New Roman"/>
@@ -7869,17 +7541,7 @@
           <w:sz w:val="24"/>
           <w:szCs w:val="24"/>
         </w:rPr>
-        <w:t>Commision</w:t>
-      </w:r>
-      <w:proofErr w:type="spellEnd"/>
-      <w:r>
-        <w:rPr>
-          <w:rFonts w:ascii="Times New Roman" w:eastAsia="Times New Roman" w:hAnsi="Times New Roman" w:cs="Times New Roman"/>
-          <w:color w:val="000000"/>
-          <w:sz w:val="24"/>
-          <w:szCs w:val="24"/>
-        </w:rPr>
-        <w:t xml:space="preserve"> on Audit. (n.d.). </w:t>
+        <w:t xml:space="preserve">Commision on Audit. (n.d.). </w:t>
       </w:r>
       <w:r>
         <w:rPr>
@@ -7889,29 +7551,7 @@
           <w:sz w:val="24"/>
           <w:szCs w:val="24"/>
         </w:rPr>
-        <w:t xml:space="preserve">Disaster Management Practices in the </w:t>
-      </w:r>
-      <w:proofErr w:type="gramStart"/>
-      <w:r>
-        <w:rPr>
-          <w:rFonts w:ascii="Times New Roman" w:eastAsia="Times New Roman" w:hAnsi="Times New Roman" w:cs="Times New Roman"/>
-          <w:i/>
-          <w:color w:val="000000"/>
-          <w:sz w:val="24"/>
-          <w:szCs w:val="24"/>
-        </w:rPr>
-        <w:t>Philippines :</w:t>
-      </w:r>
-      <w:proofErr w:type="gramEnd"/>
-      <w:r>
-        <w:rPr>
-          <w:rFonts w:ascii="Times New Roman" w:eastAsia="Times New Roman" w:hAnsi="Times New Roman" w:cs="Times New Roman"/>
-          <w:i/>
-          <w:color w:val="000000"/>
-          <w:sz w:val="24"/>
-          <w:szCs w:val="24"/>
-        </w:rPr>
-        <w:t xml:space="preserve"> An Assessment</w:t>
+        <w:t>Disaster Management Practices in the Philippines : An Assessment</w:t>
       </w:r>
       <w:r>
         <w:rPr>
@@ -8403,13 +8043,8 @@
         <w:t>Provinces</w:t>
       </w:r>
       <w:r>
-        <w:t xml:space="preserve"> – </w:t>
-      </w:r>
-      <w:proofErr w:type="spellStart"/>
-      <w:r>
-        <w:t>Affected_PERs</w:t>
-      </w:r>
-      <w:proofErr w:type="spellEnd"/>
+        <w:t xml:space="preserve"> – Affected_PERs</w:t>
+      </w:r>
       <w:r>
         <w:br/>
       </w:r>
@@ -8433,13 +8068,8 @@
         <w:t xml:space="preserve">Provinces </w:t>
       </w:r>
       <w:r>
-        <w:t xml:space="preserve">– </w:t>
-      </w:r>
-      <w:proofErr w:type="spellStart"/>
-      <w:r>
-        <w:t>Affected_PERs</w:t>
-      </w:r>
-      <w:proofErr w:type="spellEnd"/>
+        <w:t>– Affected_PERs</w:t>
+      </w:r>
       <w:r>
         <w:br/>
         <w:t>CJ</w:t>
@@ -8690,27 +8320,7 @@
         <w:sz w:val="24"/>
         <w:szCs w:val="24"/>
       </w:rPr>
-      <w:t>EDA to Typhoon Mitigation and Response Plan (</w:t>
-    </w:r>
-    <w:proofErr w:type="gramStart"/>
-    <w:r>
-      <w:rPr>
-        <w:rFonts w:ascii="Times New Roman" w:eastAsia="Times New Roman" w:hAnsi="Times New Roman" w:cs="Times New Roman"/>
-        <w:color w:val="000000"/>
-        <w:sz w:val="24"/>
-        <w:szCs w:val="24"/>
-      </w:rPr>
-      <w:t xml:space="preserve">TMRP)   </w:t>
-    </w:r>
-    <w:proofErr w:type="gramEnd"/>
-    <w:r>
-      <w:rPr>
-        <w:rFonts w:ascii="Times New Roman" w:eastAsia="Times New Roman" w:hAnsi="Times New Roman" w:cs="Times New Roman"/>
-        <w:color w:val="000000"/>
-        <w:sz w:val="24"/>
-        <w:szCs w:val="24"/>
-      </w:rPr>
-      <w:t xml:space="preserve">         </w:t>
+      <w:t xml:space="preserve">EDA to Typhoon Mitigation and Response Plan (TMRP)            </w:t>
     </w:r>
     <w:r>
       <w:rPr>

</xml_diff>

<commit_message>
Added a new objective in the middle of 3 and 4 objectives in america's data set
</commit_message>
<xml_diff>
--- a/EDA to Typhoon Mitigation and Response Framework (TMRF) Project Proposal.docx
+++ b/EDA to Typhoon Mitigation and Response Framework (TMRF) Project Proposal.docx
@@ -347,7 +347,25 @@
           <w:sz w:val="24"/>
           <w:szCs w:val="24"/>
         </w:rPr>
-        <w:t xml:space="preserve">The Philippines' apparent vulnerability to natural disasters emerges from its geographic location within the Pacific Ring of Fire. The country is surrounded by large bodies of water and faces the Pacific Ocean, which produces 60% of the world's typhoons. Approximately twenty tropical cyclones pass through the Philippine area of responsibility each year, ten of which are typhoons and five of which are catastrophic (Brown, 2013). Due to a lack of preparedness and response, families in rural areas are more likely to be hit. According to the Weather Underground (n.d.), hurricanes are becoming a global threat as they solidify and more super tropical storms emerge. As a result, every municipality should have a high level of safety and security. However, government agencies and non-governmental organizations in the Philippines promote emergency preparedness, but they have yet to acquire the public's general attention like in Yolanda’s storm surge disaster where there is insufficient public awareness of storm surges, higher casualties have occurred (Commision on Audit, n.d.). The Commission on Audit also reported that the mayor of Tacloban City had stated that more lives may have been saved if storm surges were labeled as tsunami-like in nature. According to the National Research Council et al. (n.d.), preparedness is indeed the way of transforming a community's awareness of potential natural hazards into actions that strengthen its ability to respond to and recover from disasters and proposals for preparedness must address the immediate response and all the longer-term recovery and rehabilitation. </w:t>
+        <w:t>The Philippines' apparent vulnerability to natural disasters emerges from its geographic location within the Pacific Ring of Fire. The country is surrounded by large bodies of water and faces the Pacific Ocean, which produces 60% of the world's typhoons. Approximately twenty tropical cyclones pass through the Philippine area of responsibility each year, ten of which are typhoons and five of which are catastrophic (Brown, 2013). Due to a lack of preparedness and response, families in rural areas are more likely to be hit. According to the Weather Underground (n.d.), hurricanes are becoming a global threat as they solidify and more super tropical storms emerge. As a result, every municipality should have a high level of safety and security. However, government agencies and non-governmental organizations in the Philippines promote emergency preparedness, but they have yet to acquire the public's general attention like in Yolanda’s storm surge disaster where there is insufficient public awareness of storm surges, higher casualties have occurred (</w:t>
+      </w:r>
+      <w:proofErr w:type="spellStart"/>
+      <w:r>
+        <w:rPr>
+          <w:rFonts w:ascii="Times New Roman" w:eastAsia="Times New Roman" w:hAnsi="Times New Roman" w:cs="Times New Roman"/>
+          <w:sz w:val="24"/>
+          <w:szCs w:val="24"/>
+        </w:rPr>
+        <w:t>Commision</w:t>
+      </w:r>
+      <w:proofErr w:type="spellEnd"/>
+      <w:r>
+        <w:rPr>
+          <w:rFonts w:ascii="Times New Roman" w:eastAsia="Times New Roman" w:hAnsi="Times New Roman" w:cs="Times New Roman"/>
+          <w:sz w:val="24"/>
+          <w:szCs w:val="24"/>
+        </w:rPr>
+        <w:t xml:space="preserve"> on Audit, n.d.). The Commission on Audit also reported that the mayor of Tacloban City had stated that more lives may have been saved if storm surges were labeled as tsunami-like in nature. According to the National Research Council et al. (n.d.), preparedness is indeed the way of transforming a community's awareness of potential natural hazards into actions that strengthen its ability to respond to and recover from disasters and proposals for preparedness must address the immediate response and all the longer-term recovery and rehabilitation. </w:t>
       </w:r>
     </w:p>
     <w:p>
@@ -716,7 +734,25 @@
           <w:szCs w:val="24"/>
         </w:rPr>
         <w:tab/>
-        <w:t xml:space="preserve">The primary issue tackled by this project is the inadequacy of a mitigation and response framework across the Philippine archipelago's cities and municipalities. This was a critical component that might have long-term consequences for the lives of all Filipinos. The Senate Economic Planning Office (2017) researches this subject, evaluating the most often encountered challenges and concerns by various organizations in the Philippines. The researchers will conduct an Exploratory analysis approach on the data sets selected for this study to address this. The primary objective of the exploratory analysis is to discover (Calzon, 2022). And according to IBM Cloud Education (2020), no concept of the link between the data and the variables existed before the analysis. Once the data has been analyzed, the exploratory analysis will assist the researchers </w:t>
+        <w:t>The primary issue tackled by this project is the inadequacy of a mitigation and response framework across the Philippine archipelago's cities and municipalities. This was a critical component that might have long-term consequences for the lives of all Filipinos. The Senate Economic Planning Office (2017) researches this subject, evaluating the most often encountered challenges and concerns by various organizations in the Philippines. The researchers will conduct an Exploratory analysis approach on the data sets selected for this study to address this. The primary objective of the exploratory analysis is to discover (</w:t>
+      </w:r>
+      <w:proofErr w:type="spellStart"/>
+      <w:r>
+        <w:rPr>
+          <w:rFonts w:ascii="Times New Roman" w:eastAsia="Times New Roman" w:hAnsi="Times New Roman" w:cs="Times New Roman"/>
+          <w:sz w:val="24"/>
+          <w:szCs w:val="24"/>
+        </w:rPr>
+        <w:t>Calzon</w:t>
+      </w:r>
+      <w:proofErr w:type="spellEnd"/>
+      <w:r>
+        <w:rPr>
+          <w:rFonts w:ascii="Times New Roman" w:eastAsia="Times New Roman" w:hAnsi="Times New Roman" w:cs="Times New Roman"/>
+          <w:sz w:val="24"/>
+          <w:szCs w:val="24"/>
+        </w:rPr>
+        <w:t xml:space="preserve">, 2022). And according to IBM Cloud Education (2020), no concept of the link between the data and the variables existed before the analysis. Once the data has been analyzed, the exploratory analysis will assist the researchers </w:t>
       </w:r>
       <w:r>
         <w:rPr>
@@ -940,7 +976,43 @@
           <w:szCs w:val="24"/>
         </w:rPr>
         <w:tab/>
-        <w:t xml:space="preserve">The second set of data comes from the CRED Center for Research on the Epidemiology of Disasters. In 1971, Professor Michel F. Lechat of the Université catholique de Louvain, an epidemiologist, launched a research program to examine health difficulties in crisis scenarios. Two years later, he founded CRED as a non-profit organization with international recognition. In 1980, the Centre was designated as a World Health Organization (WHO) Collaborating Centre (European Commission, n.d.). This organization fosters disaster research, education, and </w:t>
+        <w:t xml:space="preserve">The second set of data comes from the CRED Center for Research on the Epidemiology of Disasters. In 1971, Professor Michel F. </w:t>
+      </w:r>
+      <w:proofErr w:type="spellStart"/>
+      <w:r>
+        <w:rPr>
+          <w:rFonts w:ascii="Times New Roman" w:eastAsia="Times New Roman" w:hAnsi="Times New Roman" w:cs="Times New Roman"/>
+          <w:sz w:val="24"/>
+          <w:szCs w:val="24"/>
+        </w:rPr>
+        <w:t>Lechat</w:t>
+      </w:r>
+      <w:proofErr w:type="spellEnd"/>
+      <w:r>
+        <w:rPr>
+          <w:rFonts w:ascii="Times New Roman" w:eastAsia="Times New Roman" w:hAnsi="Times New Roman" w:cs="Times New Roman"/>
+          <w:sz w:val="24"/>
+          <w:szCs w:val="24"/>
+        </w:rPr>
+        <w:t xml:space="preserve"> of the Université </w:t>
+      </w:r>
+      <w:proofErr w:type="spellStart"/>
+      <w:r>
+        <w:rPr>
+          <w:rFonts w:ascii="Times New Roman" w:eastAsia="Times New Roman" w:hAnsi="Times New Roman" w:cs="Times New Roman"/>
+          <w:sz w:val="24"/>
+          <w:szCs w:val="24"/>
+        </w:rPr>
+        <w:t>catholique</w:t>
+      </w:r>
+      <w:proofErr w:type="spellEnd"/>
+      <w:r>
+        <w:rPr>
+          <w:rFonts w:ascii="Times New Roman" w:eastAsia="Times New Roman" w:hAnsi="Times New Roman" w:cs="Times New Roman"/>
+          <w:sz w:val="24"/>
+          <w:szCs w:val="24"/>
+        </w:rPr>
+        <w:t xml:space="preserve"> de Louvain, an epidemiologist, launched a research program to examine health difficulties in crisis scenarios. Two years later, he founded CRED as a non-profit organization with international recognition. In 1980, the Centre was designated as a World Health Organization (WHO) Collaborating Centre (European Commission, n.d.). This organization fosters disaster research, education, and </w:t>
       </w:r>
       <w:r>
         <w:rPr>
@@ -1045,7 +1117,43 @@
           <w:sz w:val="24"/>
           <w:szCs w:val="24"/>
         </w:rPr>
-        <w:t>The Philippines is a tropical country that lies within the equator, which means that it is prone to disasters like typhoons. A data set from the Humanitarian Data Exchange posted by Joseph Addawe (2019), an employee of the United Nations Office for the Coordination of Humanitarian Affairs office (OCHA) in the Philippines  encoded all typhoons which landed and gravely damaged the country in 2019. Another dataset will be of use on this data analysis is from the CRED's Emergency Events Database (EM-DAT) from the year 2000-2022. This project aims to evaluate this data sets and obtain knowledge that will help the researchers obtain the following outputs:</w:t>
+        <w:t xml:space="preserve">The Philippines is a tropical country that lies within the equator, which means that it is prone to disasters like typhoons. A data set from the Humanitarian Data Exchange posted by Joseph </w:t>
+      </w:r>
+      <w:proofErr w:type="spellStart"/>
+      <w:r>
+        <w:rPr>
+          <w:rFonts w:ascii="Times New Roman" w:eastAsia="Times New Roman" w:hAnsi="Times New Roman" w:cs="Times New Roman"/>
+          <w:sz w:val="24"/>
+          <w:szCs w:val="24"/>
+        </w:rPr>
+        <w:t>Addawe</w:t>
+      </w:r>
+      <w:proofErr w:type="spellEnd"/>
+      <w:r>
+        <w:rPr>
+          <w:rFonts w:ascii="Times New Roman" w:eastAsia="Times New Roman" w:hAnsi="Times New Roman" w:cs="Times New Roman"/>
+          <w:sz w:val="24"/>
+          <w:szCs w:val="24"/>
+        </w:rPr>
+        <w:t xml:space="preserve"> (2019), an employee of the United Nations Office for the Coordination of Humanitarian Affairs office (OCHA) in the </w:t>
+      </w:r>
+      <w:proofErr w:type="gramStart"/>
+      <w:r>
+        <w:rPr>
+          <w:rFonts w:ascii="Times New Roman" w:eastAsia="Times New Roman" w:hAnsi="Times New Roman" w:cs="Times New Roman"/>
+          <w:sz w:val="24"/>
+          <w:szCs w:val="24"/>
+        </w:rPr>
+        <w:t>Philippines  encoded</w:t>
+      </w:r>
+      <w:proofErr w:type="gramEnd"/>
+      <w:r>
+        <w:rPr>
+          <w:rFonts w:ascii="Times New Roman" w:eastAsia="Times New Roman" w:hAnsi="Times New Roman" w:cs="Times New Roman"/>
+          <w:sz w:val="24"/>
+          <w:szCs w:val="24"/>
+        </w:rPr>
+        <w:t xml:space="preserve"> all typhoons which landed and gravely damaged the country in 2019. Another dataset will be of use on this data analysis is from the CRED's Emergency Events Database (EM-DAT) from the year 2000-2022. This project aims to evaluate this data sets and obtain knowledge that will help the researchers obtain the following outputs:</w:t>
       </w:r>
     </w:p>
     <w:p>
@@ -1278,6 +1386,7 @@
         </w:rPr>
         <w:t xml:space="preserve">Acquire the data about the </w:t>
       </w:r>
+      <w:proofErr w:type="gramStart"/>
       <w:r>
         <w:rPr>
           <w:rFonts w:ascii="Times New Roman" w:eastAsia="Times New Roman" w:hAnsi="Times New Roman" w:cs="Times New Roman"/>
@@ -1286,6 +1395,7 @@
         </w:rPr>
         <w:t>Provinces</w:t>
       </w:r>
+      <w:proofErr w:type="gramEnd"/>
       <w:r>
         <w:rPr>
           <w:rFonts w:ascii="Times New Roman" w:eastAsia="Times New Roman" w:hAnsi="Times New Roman" w:cs="Times New Roman"/>
@@ -1316,7 +1426,25 @@
           <w:sz w:val="24"/>
           <w:szCs w:val="24"/>
         </w:rPr>
-        <w:t xml:space="preserve"> (Affected_Pers)</w:t>
+        <w:t xml:space="preserve"> (</w:t>
+      </w:r>
+      <w:proofErr w:type="spellStart"/>
+      <w:r>
+        <w:rPr>
+          <w:rFonts w:ascii="Times New Roman" w:eastAsia="Times New Roman" w:hAnsi="Times New Roman" w:cs="Times New Roman"/>
+          <w:sz w:val="24"/>
+          <w:szCs w:val="24"/>
+        </w:rPr>
+        <w:t>Affected_Pers</w:t>
+      </w:r>
+      <w:proofErr w:type="spellEnd"/>
+      <w:r>
+        <w:rPr>
+          <w:rFonts w:ascii="Times New Roman" w:eastAsia="Times New Roman" w:hAnsi="Times New Roman" w:cs="Times New Roman"/>
+          <w:sz w:val="24"/>
+          <w:szCs w:val="24"/>
+        </w:rPr>
+        <w:t>)</w:t>
       </w:r>
       <w:r>
         <w:rPr>
@@ -1688,9 +1816,76 @@
           <w:sz w:val="24"/>
           <w:szCs w:val="24"/>
         </w:rPr>
+        <w:t xml:space="preserve"> </w:t>
+      </w:r>
+      <w:r>
+        <w:rPr>
+          <w:rFonts w:ascii="Times New Roman" w:eastAsia="Times New Roman" w:hAnsi="Times New Roman" w:cs="Times New Roman"/>
+          <w:sz w:val="24"/>
+          <w:szCs w:val="24"/>
+        </w:rPr>
         <w:tab/>
       </w:r>
       <w:commentRangeStart w:id="6"/>
+      <w:r>
+        <w:rPr>
+          <w:rFonts w:ascii="Times New Roman" w:eastAsia="Times New Roman" w:hAnsi="Times New Roman" w:cs="Times New Roman"/>
+          <w:sz w:val="24"/>
+          <w:szCs w:val="24"/>
+        </w:rPr>
+        <w:t xml:space="preserve">3. </w:t>
+      </w:r>
+      <w:r>
+        <w:rPr>
+          <w:rFonts w:ascii="Times New Roman" w:eastAsia="Times New Roman" w:hAnsi="Times New Roman" w:cs="Times New Roman"/>
+          <w:sz w:val="24"/>
+          <w:szCs w:val="24"/>
+        </w:rPr>
+        <w:t xml:space="preserve">Acquire the data about the top 5 countries who had the </w:t>
+      </w:r>
+      <w:r>
+        <w:rPr>
+          <w:rFonts w:ascii="Times New Roman" w:eastAsia="Times New Roman" w:hAnsi="Times New Roman" w:cs="Times New Roman"/>
+          <w:sz w:val="24"/>
+          <w:szCs w:val="24"/>
+        </w:rPr>
+        <w:t>least</w:t>
+      </w:r>
+      <w:r>
+        <w:rPr>
+          <w:rFonts w:ascii="Times New Roman" w:eastAsia="Times New Roman" w:hAnsi="Times New Roman" w:cs="Times New Roman"/>
+          <w:sz w:val="24"/>
+          <w:szCs w:val="24"/>
+        </w:rPr>
+        <w:t xml:space="preserve"> number of deaths, injured, and affected individuals from the typhoons on 2000-2022.</w:t>
+      </w:r>
+      <w:commentRangeEnd w:id="6"/>
+      <w:r>
+        <w:rPr>
+          <w:rStyle w:val="CommentReference"/>
+        </w:rPr>
+        <w:commentReference w:id="6"/>
+      </w:r>
+    </w:p>
+    <w:p>
+      <w:pPr>
+        <w:spacing w:after="0" w:line="480" w:lineRule="auto"/>
+        <w:jc w:val="both"/>
+        <w:rPr>
+          <w:rFonts w:ascii="Times New Roman" w:eastAsia="Times New Roman" w:hAnsi="Times New Roman" w:cs="Times New Roman"/>
+          <w:sz w:val="24"/>
+          <w:szCs w:val="24"/>
+        </w:rPr>
+      </w:pPr>
+      <w:r>
+        <w:rPr>
+          <w:rFonts w:ascii="Times New Roman" w:eastAsia="Times New Roman" w:hAnsi="Times New Roman" w:cs="Times New Roman"/>
+          <w:sz w:val="24"/>
+          <w:szCs w:val="24"/>
+        </w:rPr>
+        <w:tab/>
+      </w:r>
+      <w:commentRangeStart w:id="7"/>
       <w:sdt>
         <w:sdtPr>
           <w:tag w:val="goog_rdk_5"/>
@@ -1705,7 +1900,15 @@
           <w:sz w:val="24"/>
           <w:szCs w:val="24"/>
         </w:rPr>
-        <w:t xml:space="preserve">3. Get the information that shows the </w:t>
+        <w:t>4</w:t>
+      </w:r>
+      <w:r>
+        <w:rPr>
+          <w:rFonts w:ascii="Times New Roman" w:eastAsia="Times New Roman" w:hAnsi="Times New Roman" w:cs="Times New Roman"/>
+          <w:sz w:val="24"/>
+          <w:szCs w:val="24"/>
+        </w:rPr>
+        <w:t xml:space="preserve">. Get the information that shows the </w:t>
       </w:r>
       <w:r>
         <w:rPr>
@@ -1763,12 +1966,12 @@
         </w:rPr>
         <w:t xml:space="preserve"> by typhoons from the year 2000-2022.</w:t>
       </w:r>
-      <w:commentRangeEnd w:id="6"/>
+      <w:commentRangeEnd w:id="7"/>
       <w:r>
         <w:rPr>
           <w:rStyle w:val="CommentReference"/>
         </w:rPr>
-        <w:commentReference w:id="6"/>
+        <w:commentReference w:id="7"/>
       </w:r>
     </w:p>
     <w:p>
@@ -1797,15 +2000,15 @@
         </w:rPr>
         <w:tab/>
       </w:r>
-      <w:commentRangeStart w:id="7"/>
-      <w:r>
-        <w:rPr>
-          <w:rFonts w:ascii="Times New Roman" w:eastAsia="Times New Roman" w:hAnsi="Times New Roman" w:cs="Times New Roman"/>
-          <w:sz w:val="24"/>
-          <w:szCs w:val="24"/>
-        </w:rPr>
-        <w:t>4</w:t>
-      </w:r>
+      <w:r>
+        <w:rPr>
+          <w:rFonts w:ascii="Times New Roman" w:eastAsia="Times New Roman" w:hAnsi="Times New Roman" w:cs="Times New Roman"/>
+          <w:sz w:val="24"/>
+          <w:szCs w:val="24"/>
+        </w:rPr>
+        <w:t>5</w:t>
+      </w:r>
+      <w:commentRangeStart w:id="8"/>
       <w:r>
         <w:rPr>
           <w:rFonts w:ascii="Times New Roman" w:eastAsia="Times New Roman" w:hAnsi="Times New Roman" w:cs="Times New Roman"/>
@@ -1878,12 +2081,12 @@
         </w:rPr>
         <w:t xml:space="preserve"> the strongest based from the x variable ‘Dis Mag Scale’ or the magnitude of the disaster at its epicenter with the values in kph (kilometer per Hour).</w:t>
       </w:r>
-      <w:commentRangeEnd w:id="7"/>
+      <w:commentRangeEnd w:id="8"/>
       <w:r>
         <w:rPr>
           <w:rStyle w:val="CommentReference"/>
         </w:rPr>
-        <w:commentReference w:id="7"/>
+        <w:commentReference w:id="8"/>
       </w:r>
     </w:p>
     <w:p>
@@ -1926,16 +2129,7 @@
           <w:sz w:val="24"/>
           <w:szCs w:val="24"/>
         </w:rPr>
-        <w:t xml:space="preserve">The main objective of this analysis would be to obtain the data which will determine the municipality(s) from the Philippines and location(s) from America who had the most successful response and mitigation plan to typhoons. Their planning systems would be analyzed by the </w:t>
-      </w:r>
-      <w:r>
-        <w:rPr>
-          <w:rFonts w:ascii="Times New Roman" w:eastAsia="Times New Roman" w:hAnsi="Times New Roman" w:cs="Times New Roman"/>
-          <w:sz w:val="24"/>
-          <w:szCs w:val="24"/>
-        </w:rPr>
-        <w:lastRenderedPageBreak/>
-        <w:t>researchers to find what things the current plans of the Philippine Government are lacking in terms of typhoon disaster response plans compared to that of America.</w:t>
+        <w:t>The main objective of this analysis would be to obtain the data which will determine the municipality(s) from the Philippines and location(s) from America who had the most successful response and mitigation plan to typhoons. Their planning systems would be analyzed by the researchers to find what things the current plans of the Philippine Government are lacking in terms of typhoon disaster response plans compared to that of America.</w:t>
       </w:r>
     </w:p>
     <w:p>
@@ -2511,7 +2705,27 @@
           <w:sz w:val="24"/>
           <w:szCs w:val="24"/>
         </w:rPr>
-        <w:t xml:space="preserve"> The codes and its outputs is demonstrated below;</w:t>
+        <w:t xml:space="preserve"> The codes and its outputs </w:t>
+      </w:r>
+      <w:proofErr w:type="gramStart"/>
+      <w:r>
+        <w:rPr>
+          <w:rFonts w:ascii="Times New Roman" w:eastAsia="Times New Roman" w:hAnsi="Times New Roman" w:cs="Times New Roman"/>
+          <w:bCs/>
+          <w:sz w:val="24"/>
+          <w:szCs w:val="24"/>
+        </w:rPr>
+        <w:t>is</w:t>
+      </w:r>
+      <w:proofErr w:type="gramEnd"/>
+      <w:r>
+        <w:rPr>
+          <w:rFonts w:ascii="Times New Roman" w:eastAsia="Times New Roman" w:hAnsi="Times New Roman" w:cs="Times New Roman"/>
+          <w:bCs/>
+          <w:sz w:val="24"/>
+          <w:szCs w:val="24"/>
+        </w:rPr>
+        <w:t xml:space="preserve"> demonstrated below;</w:t>
       </w:r>
       <w:r>
         <w:rPr>
@@ -3210,6 +3424,7 @@
                 <w:szCs w:val="24"/>
               </w:rPr>
             </w:pPr>
+            <w:proofErr w:type="spellStart"/>
             <w:r>
               <w:rPr>
                 <w:rFonts w:ascii="Times New Roman" w:eastAsia="Times New Roman" w:hAnsi="Times New Roman" w:cs="Times New Roman"/>
@@ -3218,6 +3433,7 @@
               </w:rPr>
               <w:t>City_Mun</w:t>
             </w:r>
+            <w:proofErr w:type="spellEnd"/>
             <w:r>
               <w:rPr>
                 <w:rFonts w:ascii="Times New Roman" w:eastAsia="Times New Roman" w:hAnsi="Times New Roman" w:cs="Times New Roman"/>
@@ -3266,13 +3482,23 @@
                 <w:szCs w:val="24"/>
               </w:rPr>
             </w:pPr>
-            <w:r>
-              <w:rPr>
-                <w:rFonts w:ascii="Times New Roman" w:eastAsia="Times New Roman" w:hAnsi="Times New Roman" w:cs="Times New Roman"/>
-                <w:sz w:val="24"/>
-                <w:szCs w:val="24"/>
-              </w:rPr>
-              <w:t>City_Mun code</w:t>
+            <w:proofErr w:type="spellStart"/>
+            <w:r>
+              <w:rPr>
+                <w:rFonts w:ascii="Times New Roman" w:eastAsia="Times New Roman" w:hAnsi="Times New Roman" w:cs="Times New Roman"/>
+                <w:sz w:val="24"/>
+                <w:szCs w:val="24"/>
+              </w:rPr>
+              <w:t>City_Mun</w:t>
+            </w:r>
+            <w:proofErr w:type="spellEnd"/>
+            <w:r>
+              <w:rPr>
+                <w:rFonts w:ascii="Times New Roman" w:eastAsia="Times New Roman" w:hAnsi="Times New Roman" w:cs="Times New Roman"/>
+                <w:sz w:val="24"/>
+                <w:szCs w:val="24"/>
+              </w:rPr>
+              <w:t xml:space="preserve"> code</w:t>
             </w:r>
           </w:p>
         </w:tc>
@@ -3569,7 +3795,25 @@
                 <w:sz w:val="24"/>
                 <w:szCs w:val="24"/>
               </w:rPr>
-              <w:t>The number of population in the year 2015.</w:t>
+              <w:t xml:space="preserve">The number of </w:t>
+            </w:r>
+            <w:proofErr w:type="gramStart"/>
+            <w:r>
+              <w:rPr>
+                <w:rFonts w:ascii="Times New Roman" w:eastAsia="Times New Roman" w:hAnsi="Times New Roman" w:cs="Times New Roman"/>
+                <w:sz w:val="24"/>
+                <w:szCs w:val="24"/>
+              </w:rPr>
+              <w:t>population</w:t>
+            </w:r>
+            <w:proofErr w:type="gramEnd"/>
+            <w:r>
+              <w:rPr>
+                <w:rFonts w:ascii="Times New Roman" w:eastAsia="Times New Roman" w:hAnsi="Times New Roman" w:cs="Times New Roman"/>
+                <w:sz w:val="24"/>
+                <w:szCs w:val="24"/>
+              </w:rPr>
+              <w:t xml:space="preserve"> in the year 2015.</w:t>
             </w:r>
           </w:p>
         </w:tc>
@@ -3588,6 +3832,7 @@
                 <w:szCs w:val="24"/>
               </w:rPr>
             </w:pPr>
+            <w:proofErr w:type="spellStart"/>
             <w:r>
               <w:rPr>
                 <w:rFonts w:ascii="Times New Roman" w:eastAsia="Times New Roman" w:hAnsi="Times New Roman" w:cs="Times New Roman"/>
@@ -3596,6 +3841,7 @@
               </w:rPr>
               <w:t>Affected_FAM</w:t>
             </w:r>
+            <w:proofErr w:type="spellEnd"/>
           </w:p>
         </w:tc>
         <w:tc>
@@ -3636,6 +3882,7 @@
                 <w:szCs w:val="24"/>
               </w:rPr>
             </w:pPr>
+            <w:proofErr w:type="spellStart"/>
             <w:r>
               <w:rPr>
                 <w:rFonts w:ascii="Times New Roman" w:eastAsia="Times New Roman" w:hAnsi="Times New Roman" w:cs="Times New Roman"/>
@@ -3644,6 +3891,7 @@
               </w:rPr>
               <w:t>Affected_PERs</w:t>
             </w:r>
+            <w:proofErr w:type="spellEnd"/>
           </w:p>
         </w:tc>
         <w:tc>
@@ -3684,6 +3932,7 @@
                 <w:szCs w:val="24"/>
               </w:rPr>
             </w:pPr>
+            <w:proofErr w:type="spellStart"/>
             <w:r>
               <w:rPr>
                 <w:rFonts w:ascii="Times New Roman" w:eastAsia="Times New Roman" w:hAnsi="Times New Roman" w:cs="Times New Roman"/>
@@ -3692,6 +3941,7 @@
               </w:rPr>
               <w:t>Inside_EC_Fam_Cum</w:t>
             </w:r>
+            <w:proofErr w:type="spellEnd"/>
           </w:p>
         </w:tc>
         <w:tc>
@@ -3734,6 +3984,7 @@
                 <w:szCs w:val="24"/>
               </w:rPr>
             </w:pPr>
+            <w:proofErr w:type="spellStart"/>
             <w:r>
               <w:rPr>
                 <w:rFonts w:ascii="Times New Roman" w:eastAsia="Times New Roman" w:hAnsi="Times New Roman" w:cs="Times New Roman"/>
@@ -3742,6 +3993,7 @@
               </w:rPr>
               <w:t>Inside_EC_Fam_Now</w:t>
             </w:r>
+            <w:proofErr w:type="spellEnd"/>
           </w:p>
         </w:tc>
         <w:tc>
@@ -3783,6 +4035,7 @@
                 <w:szCs w:val="24"/>
               </w:rPr>
             </w:pPr>
+            <w:proofErr w:type="spellStart"/>
             <w:r>
               <w:rPr>
                 <w:rFonts w:ascii="Times New Roman" w:eastAsia="Times New Roman" w:hAnsi="Times New Roman" w:cs="Times New Roman"/>
@@ -3791,6 +4044,7 @@
               </w:rPr>
               <w:t>Inside_EC_Per_Cum</w:t>
             </w:r>
+            <w:proofErr w:type="spellEnd"/>
           </w:p>
         </w:tc>
         <w:tc>
@@ -3832,6 +4086,7 @@
                 <w:szCs w:val="24"/>
               </w:rPr>
             </w:pPr>
+            <w:proofErr w:type="spellStart"/>
             <w:r>
               <w:rPr>
                 <w:rFonts w:ascii="Times New Roman" w:eastAsia="Times New Roman" w:hAnsi="Times New Roman" w:cs="Times New Roman"/>
@@ -3840,6 +4095,7 @@
               </w:rPr>
               <w:t>Inside_EC_Per_Now</w:t>
             </w:r>
+            <w:proofErr w:type="spellEnd"/>
           </w:p>
         </w:tc>
         <w:tc>
@@ -3881,6 +4137,7 @@
                 <w:szCs w:val="24"/>
               </w:rPr>
             </w:pPr>
+            <w:proofErr w:type="spellStart"/>
             <w:r>
               <w:rPr>
                 <w:rFonts w:ascii="Times New Roman" w:eastAsia="Times New Roman" w:hAnsi="Times New Roman" w:cs="Times New Roman"/>
@@ -3889,6 +4146,7 @@
               </w:rPr>
               <w:t>Outside_EC_Fam_Cum</w:t>
             </w:r>
+            <w:proofErr w:type="spellEnd"/>
           </w:p>
         </w:tc>
         <w:tc>
@@ -3929,6 +4187,7 @@
                 <w:szCs w:val="24"/>
               </w:rPr>
             </w:pPr>
+            <w:proofErr w:type="spellStart"/>
             <w:r>
               <w:rPr>
                 <w:rFonts w:ascii="Times New Roman" w:eastAsia="Times New Roman" w:hAnsi="Times New Roman" w:cs="Times New Roman"/>
@@ -3937,6 +4196,7 @@
               </w:rPr>
               <w:t>Outside_EC_Fam_Now</w:t>
             </w:r>
+            <w:proofErr w:type="spellEnd"/>
           </w:p>
         </w:tc>
         <w:tc>
@@ -3977,6 +4237,7 @@
                 <w:szCs w:val="24"/>
               </w:rPr>
             </w:pPr>
+            <w:proofErr w:type="spellStart"/>
             <w:r>
               <w:rPr>
                 <w:rFonts w:ascii="Times New Roman" w:eastAsia="Times New Roman" w:hAnsi="Times New Roman" w:cs="Times New Roman"/>
@@ -3986,6 +4247,7 @@
               <w:lastRenderedPageBreak/>
               <w:t>Outside_EC_Pers_Cum</w:t>
             </w:r>
+            <w:proofErr w:type="spellEnd"/>
           </w:p>
         </w:tc>
         <w:tc>
@@ -4026,6 +4288,7 @@
                 <w:szCs w:val="24"/>
               </w:rPr>
             </w:pPr>
+            <w:proofErr w:type="spellStart"/>
             <w:r>
               <w:rPr>
                 <w:rFonts w:ascii="Times New Roman" w:eastAsia="Times New Roman" w:hAnsi="Times New Roman" w:cs="Times New Roman"/>
@@ -4034,6 +4297,7 @@
               </w:rPr>
               <w:t>Outside_EC_Per_Now</w:t>
             </w:r>
+            <w:proofErr w:type="spellEnd"/>
           </w:p>
         </w:tc>
         <w:tc>
@@ -4170,6 +4434,7 @@
                 <w:szCs w:val="24"/>
               </w:rPr>
             </w:pPr>
+            <w:proofErr w:type="spellStart"/>
             <w:r>
               <w:rPr>
                 <w:rFonts w:ascii="Times New Roman" w:eastAsia="Times New Roman" w:hAnsi="Times New Roman" w:cs="Times New Roman"/>
@@ -4178,6 +4443,7 @@
               </w:rPr>
               <w:t>IDP_Cum</w:t>
             </w:r>
+            <w:proofErr w:type="spellEnd"/>
           </w:p>
         </w:tc>
         <w:tc>
@@ -4451,6 +4717,7 @@
               </w:rPr>
               <w:t xml:space="preserve">This sequence provides </w:t>
             </w:r>
+            <w:proofErr w:type="gramStart"/>
             <w:r>
               <w:rPr>
                 <w:rFonts w:ascii="Times New Roman" w:eastAsia="Times New Roman" w:hAnsi="Times New Roman" w:cs="Times New Roman"/>
@@ -4467,7 +4734,16 @@
                 <w:sz w:val="24"/>
                 <w:szCs w:val="24"/>
               </w:rPr>
-              <w:t xml:space="preserve"> support to the idea that all social change usually follows.</w:t>
+              <w:t xml:space="preserve"> support</w:t>
+            </w:r>
+            <w:proofErr w:type="gramEnd"/>
+            <w:r>
+              <w:rPr>
+                <w:rFonts w:ascii="Times New Roman" w:eastAsia="Times New Roman" w:hAnsi="Times New Roman" w:cs="Times New Roman"/>
+                <w:sz w:val="24"/>
+                <w:szCs w:val="24"/>
+              </w:rPr>
+              <w:t xml:space="preserve"> to the idea that all social change usually follows.</w:t>
             </w:r>
           </w:p>
         </w:tc>
@@ -4734,8 +5010,18 @@
                 <w:sz w:val="24"/>
                 <w:szCs w:val="24"/>
               </w:rPr>
-              <w:t>Disaster Subsubtype</w:t>
-            </w:r>
+              <w:t xml:space="preserve">Disaster </w:t>
+            </w:r>
+            <w:proofErr w:type="spellStart"/>
+            <w:r>
+              <w:rPr>
+                <w:rFonts w:ascii="Times New Roman" w:eastAsia="Times New Roman" w:hAnsi="Times New Roman" w:cs="Times New Roman"/>
+                <w:sz w:val="24"/>
+                <w:szCs w:val="24"/>
+              </w:rPr>
+              <w:t>Subsubtype</w:t>
+            </w:r>
+            <w:proofErr w:type="spellEnd"/>
           </w:p>
         </w:tc>
         <w:tc>
@@ -5054,7 +5340,25 @@
                 <w:sz w:val="24"/>
                 <w:szCs w:val="24"/>
               </w:rPr>
-              <w:t>The location where the disaster occured.</w:t>
+              <w:t xml:space="preserve">The location where the disaster </w:t>
+            </w:r>
+            <w:proofErr w:type="spellStart"/>
+            <w:r>
+              <w:rPr>
+                <w:rFonts w:ascii="Times New Roman" w:eastAsia="Times New Roman" w:hAnsi="Times New Roman" w:cs="Times New Roman"/>
+                <w:sz w:val="24"/>
+                <w:szCs w:val="24"/>
+              </w:rPr>
+              <w:t>occured</w:t>
+            </w:r>
+            <w:proofErr w:type="spellEnd"/>
+            <w:r>
+              <w:rPr>
+                <w:rFonts w:ascii="Times New Roman" w:eastAsia="Times New Roman" w:hAnsi="Times New Roman" w:cs="Times New Roman"/>
+                <w:sz w:val="24"/>
+                <w:szCs w:val="24"/>
+              </w:rPr>
+              <w:t>.</w:t>
             </w:r>
           </w:p>
         </w:tc>
@@ -5104,7 +5408,25 @@
                 <w:sz w:val="24"/>
                 <w:szCs w:val="24"/>
               </w:rPr>
-              <w:t>This refers to the origin of the disaster that occured.</w:t>
+              <w:t xml:space="preserve">This refers to the origin of the disaster that </w:t>
+            </w:r>
+            <w:proofErr w:type="spellStart"/>
+            <w:r>
+              <w:rPr>
+                <w:rFonts w:ascii="Times New Roman" w:eastAsia="Times New Roman" w:hAnsi="Times New Roman" w:cs="Times New Roman"/>
+                <w:sz w:val="24"/>
+                <w:szCs w:val="24"/>
+              </w:rPr>
+              <w:t>occured</w:t>
+            </w:r>
+            <w:proofErr w:type="spellEnd"/>
+            <w:r>
+              <w:rPr>
+                <w:rFonts w:ascii="Times New Roman" w:eastAsia="Times New Roman" w:hAnsi="Times New Roman" w:cs="Times New Roman"/>
+                <w:sz w:val="24"/>
+                <w:szCs w:val="24"/>
+              </w:rPr>
+              <w:t>.</w:t>
             </w:r>
           </w:p>
         </w:tc>
@@ -5154,7 +5476,25 @@
                 <w:sz w:val="24"/>
                 <w:szCs w:val="24"/>
               </w:rPr>
-              <w:t>The disaster that has occured as a result of the link catastrophe.</w:t>
+              <w:t xml:space="preserve">The disaster that has </w:t>
+            </w:r>
+            <w:proofErr w:type="spellStart"/>
+            <w:r>
+              <w:rPr>
+                <w:rFonts w:ascii="Times New Roman" w:eastAsia="Times New Roman" w:hAnsi="Times New Roman" w:cs="Times New Roman"/>
+                <w:sz w:val="24"/>
+                <w:szCs w:val="24"/>
+              </w:rPr>
+              <w:t>occured</w:t>
+            </w:r>
+            <w:proofErr w:type="spellEnd"/>
+            <w:r>
+              <w:rPr>
+                <w:rFonts w:ascii="Times New Roman" w:eastAsia="Times New Roman" w:hAnsi="Times New Roman" w:cs="Times New Roman"/>
+                <w:sz w:val="24"/>
+                <w:szCs w:val="24"/>
+              </w:rPr>
+              <w:t xml:space="preserve"> as a result of the link catastrophe.</w:t>
             </w:r>
           </w:p>
         </w:tc>
@@ -5206,7 +5546,25 @@
                 <w:sz w:val="24"/>
                 <w:szCs w:val="24"/>
               </w:rPr>
-              <w:t>Other disaster that has occured as a result of the link catastrophe.</w:t>
+              <w:t xml:space="preserve">Other disaster that has </w:t>
+            </w:r>
+            <w:proofErr w:type="spellStart"/>
+            <w:r>
+              <w:rPr>
+                <w:rFonts w:ascii="Times New Roman" w:eastAsia="Times New Roman" w:hAnsi="Times New Roman" w:cs="Times New Roman"/>
+                <w:sz w:val="24"/>
+                <w:szCs w:val="24"/>
+              </w:rPr>
+              <w:t>occured</w:t>
+            </w:r>
+            <w:proofErr w:type="spellEnd"/>
+            <w:r>
+              <w:rPr>
+                <w:rFonts w:ascii="Times New Roman" w:eastAsia="Times New Roman" w:hAnsi="Times New Roman" w:cs="Times New Roman"/>
+                <w:sz w:val="24"/>
+                <w:szCs w:val="24"/>
+              </w:rPr>
+              <w:t xml:space="preserve"> as a result of the link catastrophe.</w:t>
             </w:r>
           </w:p>
         </w:tc>
@@ -6069,7 +6427,25 @@
                 <w:sz w:val="24"/>
                 <w:szCs w:val="24"/>
               </w:rPr>
-              <w:t>The number of of people injured as a result of the disaster</w:t>
+              <w:t xml:space="preserve">The number of </w:t>
+            </w:r>
+            <w:proofErr w:type="spellStart"/>
+            <w:r>
+              <w:rPr>
+                <w:rFonts w:ascii="Times New Roman" w:eastAsia="Times New Roman" w:hAnsi="Times New Roman" w:cs="Times New Roman"/>
+                <w:sz w:val="24"/>
+                <w:szCs w:val="24"/>
+              </w:rPr>
+              <w:t>of</w:t>
+            </w:r>
+            <w:proofErr w:type="spellEnd"/>
+            <w:r>
+              <w:rPr>
+                <w:rFonts w:ascii="Times New Roman" w:eastAsia="Times New Roman" w:hAnsi="Times New Roman" w:cs="Times New Roman"/>
+                <w:sz w:val="24"/>
+                <w:szCs w:val="24"/>
+              </w:rPr>
+              <w:t xml:space="preserve"> people injured as a result of the disaster</w:t>
             </w:r>
           </w:p>
         </w:tc>
@@ -7299,6 +7675,8 @@
           <w:szCs w:val="24"/>
         </w:rPr>
       </w:pPr>
+      <w:proofErr w:type="spellStart"/>
+      <w:proofErr w:type="gramStart"/>
       <w:r>
         <w:rPr>
           <w:rFonts w:ascii="Times New Roman" w:eastAsia="Times New Roman" w:hAnsi="Times New Roman" w:cs="Times New Roman"/>
@@ -7306,7 +7684,27 @@
           <w:sz w:val="24"/>
           <w:szCs w:val="24"/>
         </w:rPr>
-        <w:t xml:space="preserve">Addawe , J. (2019). </w:t>
+        <w:t>Addawe</w:t>
+      </w:r>
+      <w:proofErr w:type="spellEnd"/>
+      <w:r>
+        <w:rPr>
+          <w:rFonts w:ascii="Times New Roman" w:eastAsia="Times New Roman" w:hAnsi="Times New Roman" w:cs="Times New Roman"/>
+          <w:color w:val="000000"/>
+          <w:sz w:val="24"/>
+          <w:szCs w:val="24"/>
+        </w:rPr>
+        <w:t xml:space="preserve"> ,</w:t>
+      </w:r>
+      <w:proofErr w:type="gramEnd"/>
+      <w:r>
+        <w:rPr>
+          <w:rFonts w:ascii="Times New Roman" w:eastAsia="Times New Roman" w:hAnsi="Times New Roman" w:cs="Times New Roman"/>
+          <w:color w:val="000000"/>
+          <w:sz w:val="24"/>
+          <w:szCs w:val="24"/>
+        </w:rPr>
+        <w:t xml:space="preserve"> J. (2019). </w:t>
       </w:r>
       <w:r>
         <w:rPr>
@@ -7393,6 +7791,7 @@
           <w:szCs w:val="24"/>
         </w:rPr>
       </w:pPr>
+      <w:proofErr w:type="spellStart"/>
       <w:r>
         <w:rPr>
           <w:rFonts w:ascii="Times New Roman" w:eastAsia="Times New Roman" w:hAnsi="Times New Roman" w:cs="Times New Roman"/>
@@ -7400,7 +7799,17 @@
           <w:sz w:val="24"/>
           <w:szCs w:val="24"/>
         </w:rPr>
-        <w:t xml:space="preserve">Calzon, B. (2022, March 9). </w:t>
+        <w:t>Calzon</w:t>
+      </w:r>
+      <w:proofErr w:type="spellEnd"/>
+      <w:r>
+        <w:rPr>
+          <w:rFonts w:ascii="Times New Roman" w:eastAsia="Times New Roman" w:hAnsi="Times New Roman" w:cs="Times New Roman"/>
+          <w:color w:val="000000"/>
+          <w:sz w:val="24"/>
+          <w:szCs w:val="24"/>
+        </w:rPr>
+        <w:t xml:space="preserve">, B. (2022, March 9). </w:t>
       </w:r>
       <w:r>
         <w:rPr>
@@ -7410,7 +7819,29 @@
           <w:sz w:val="24"/>
           <w:szCs w:val="24"/>
         </w:rPr>
-        <w:t>Your Modern Business Guide To Data Analysis Methods And Techniques</w:t>
+        <w:t xml:space="preserve">Your Modern Business Guide </w:t>
+      </w:r>
+      <w:proofErr w:type="gramStart"/>
+      <w:r>
+        <w:rPr>
+          <w:rFonts w:ascii="Times New Roman" w:eastAsia="Times New Roman" w:hAnsi="Times New Roman" w:cs="Times New Roman"/>
+          <w:i/>
+          <w:color w:val="000000"/>
+          <w:sz w:val="24"/>
+          <w:szCs w:val="24"/>
+        </w:rPr>
+        <w:t>To</w:t>
+      </w:r>
+      <w:proofErr w:type="gramEnd"/>
+      <w:r>
+        <w:rPr>
+          <w:rFonts w:ascii="Times New Roman" w:eastAsia="Times New Roman" w:hAnsi="Times New Roman" w:cs="Times New Roman"/>
+          <w:i/>
+          <w:color w:val="000000"/>
+          <w:sz w:val="24"/>
+          <w:szCs w:val="24"/>
+        </w:rPr>
+        <w:t xml:space="preserve"> Data Analysis Methods And Techniques</w:t>
       </w:r>
       <w:r>
         <w:rPr>
@@ -7534,6 +7965,7 @@
           <w:szCs w:val="24"/>
         </w:rPr>
       </w:pPr>
+      <w:proofErr w:type="spellStart"/>
       <w:r>
         <w:rPr>
           <w:rFonts w:ascii="Times New Roman" w:eastAsia="Times New Roman" w:hAnsi="Times New Roman" w:cs="Times New Roman"/>
@@ -7541,7 +7973,17 @@
           <w:sz w:val="24"/>
           <w:szCs w:val="24"/>
         </w:rPr>
-        <w:t xml:space="preserve">Commision on Audit. (n.d.). </w:t>
+        <w:t>Commision</w:t>
+      </w:r>
+      <w:proofErr w:type="spellEnd"/>
+      <w:r>
+        <w:rPr>
+          <w:rFonts w:ascii="Times New Roman" w:eastAsia="Times New Roman" w:hAnsi="Times New Roman" w:cs="Times New Roman"/>
+          <w:color w:val="000000"/>
+          <w:sz w:val="24"/>
+          <w:szCs w:val="24"/>
+        </w:rPr>
+        <w:t xml:space="preserve"> on Audit. (n.d.). </w:t>
       </w:r>
       <w:r>
         <w:rPr>
@@ -7551,7 +7993,29 @@
           <w:sz w:val="24"/>
           <w:szCs w:val="24"/>
         </w:rPr>
-        <w:t>Disaster Management Practices in the Philippines : An Assessment</w:t>
+        <w:t xml:space="preserve">Disaster Management Practices in the </w:t>
+      </w:r>
+      <w:proofErr w:type="gramStart"/>
+      <w:r>
+        <w:rPr>
+          <w:rFonts w:ascii="Times New Roman" w:eastAsia="Times New Roman" w:hAnsi="Times New Roman" w:cs="Times New Roman"/>
+          <w:i/>
+          <w:color w:val="000000"/>
+          <w:sz w:val="24"/>
+          <w:szCs w:val="24"/>
+        </w:rPr>
+        <w:t>Philippines :</w:t>
+      </w:r>
+      <w:proofErr w:type="gramEnd"/>
+      <w:r>
+        <w:rPr>
+          <w:rFonts w:ascii="Times New Roman" w:eastAsia="Times New Roman" w:hAnsi="Times New Roman" w:cs="Times New Roman"/>
+          <w:i/>
+          <w:color w:val="000000"/>
+          <w:sz w:val="24"/>
+          <w:szCs w:val="24"/>
+        </w:rPr>
+        <w:t xml:space="preserve"> An Assessment</w:t>
       </w:r>
       <w:r>
         <w:rPr>
@@ -8043,8 +8507,13 @@
         <w:t>Provinces</w:t>
       </w:r>
       <w:r>
-        <w:t xml:space="preserve"> – Affected_PERs</w:t>
-      </w:r>
+        <w:t xml:space="preserve"> – </w:t>
+      </w:r>
+      <w:proofErr w:type="spellStart"/>
+      <w:r>
+        <w:t>Affected_PERs</w:t>
+      </w:r>
+      <w:proofErr w:type="spellEnd"/>
       <w:r>
         <w:br/>
       </w:r>
@@ -8068,8 +8537,13 @@
         <w:t xml:space="preserve">Provinces </w:t>
       </w:r>
       <w:r>
-        <w:t>– Affected_PERs</w:t>
-      </w:r>
+        <w:t xml:space="preserve">– </w:t>
+      </w:r>
+      <w:proofErr w:type="spellStart"/>
+      <w:r>
+        <w:t>Affected_PERs</w:t>
+      </w:r>
+      <w:proofErr w:type="spellEnd"/>
       <w:r>
         <w:br/>
         <w:t>CJ</w:t>
@@ -8148,7 +8622,7 @@
       </w:r>
     </w:p>
   </w:comment>
-  <w:comment w:id="6" w:author="G" w:date="2022-05-14T21:26:00Z" w:initials="G.">
+  <w:comment w:id="6" w:author="G" w:date="2022-05-19T18:31:00Z" w:initials="G.">
     <w:p>
       <w:pPr>
         <w:pStyle w:val="CommentText"/>
@@ -8160,20 +8634,41 @@
         <w:annotationRef/>
       </w:r>
       <w:r>
-        <w:t>Countries</w:t>
-      </w:r>
-      <w:r>
-        <w:t xml:space="preserve"> – Dollars Adjusted</w:t>
-      </w:r>
-      <w:r>
-        <w:br/>
-      </w:r>
-      <w:r>
-        <w:t>Marian</w:t>
-      </w:r>
+        <w:t xml:space="preserve">Countries – death, Injured, Total Affected </w:t>
+      </w:r>
+      <w:proofErr w:type="spellStart"/>
+      <w:r>
+        <w:t>Indiv</w:t>
+      </w:r>
+      <w:proofErr w:type="spellEnd"/>
     </w:p>
   </w:comment>
   <w:comment w:id="7" w:author="G" w:date="2022-05-14T21:26:00Z" w:initials="G.">
+    <w:p>
+      <w:pPr>
+        <w:pStyle w:val="CommentText"/>
+      </w:pPr>
+      <w:r>
+        <w:rPr>
+          <w:rStyle w:val="CommentReference"/>
+        </w:rPr>
+        <w:annotationRef/>
+      </w:r>
+      <w:r>
+        <w:t>Countries</w:t>
+      </w:r>
+      <w:r>
+        <w:t xml:space="preserve"> – Dollars Adjusted</w:t>
+      </w:r>
+      <w:r>
+        <w:br/>
+      </w:r>
+      <w:r>
+        <w:t>Marian</w:t>
+      </w:r>
+    </w:p>
+  </w:comment>
+  <w:comment w:id="8" w:author="G" w:date="2022-05-14T21:26:00Z" w:initials="G.">
     <w:p>
       <w:pPr>
         <w:pStyle w:val="CommentText"/>
@@ -8206,6 +8701,7 @@
   <w15:commentEx w15:paraId="263411EF" w15:done="0"/>
   <w15:commentEx w15:paraId="5C4B1D36" w15:done="0"/>
   <w15:commentEx w15:paraId="03B018B1" w15:done="0"/>
+  <w15:commentEx w15:paraId="5D24D2BC" w15:done="0"/>
   <w15:commentEx w15:paraId="61F0A251" w15:done="0"/>
   <w15:commentEx w15:paraId="07880BF4" w15:done="0"/>
 </w15:commentsEx>
@@ -8219,6 +8715,7 @@
   <w16cex:commentExtensible w16cex:durableId="262BFF01" w16cex:dateUtc="2022-05-15T14:36:00Z"/>
   <w16cex:commentExtensible w16cex:durableId="262A9CB2" w16cex:dateUtc="2022-05-14T13:25:00Z"/>
   <w16cex:commentExtensible w16cex:durableId="262A9D05" w16cex:dateUtc="2022-05-14T13:26:00Z"/>
+  <w16cex:commentExtensible w16cex:durableId="26310B95" w16cex:dateUtc="2022-05-19T10:31:00Z"/>
   <w16cex:commentExtensible w16cex:durableId="262A9D0A" w16cex:dateUtc="2022-05-14T13:26:00Z"/>
   <w16cex:commentExtensible w16cex:durableId="262A9D10" w16cex:dateUtc="2022-05-14T13:26:00Z"/>
 </w16cex:commentsExtensible>
@@ -8232,6 +8729,7 @@
   <w16cid:commentId w16cid:paraId="263411EF" w16cid:durableId="262BFF01"/>
   <w16cid:commentId w16cid:paraId="5C4B1D36" w16cid:durableId="262A9CB2"/>
   <w16cid:commentId w16cid:paraId="03B018B1" w16cid:durableId="262A9D05"/>
+  <w16cid:commentId w16cid:paraId="5D24D2BC" w16cid:durableId="26310B95"/>
   <w16cid:commentId w16cid:paraId="61F0A251" w16cid:durableId="262A9D0A"/>
   <w16cid:commentId w16cid:paraId="07880BF4" w16cid:durableId="262A9D10"/>
 </w16cid:commentsIds>
@@ -8320,7 +8818,27 @@
         <w:sz w:val="24"/>
         <w:szCs w:val="24"/>
       </w:rPr>
-      <w:t xml:space="preserve">EDA to Typhoon Mitigation and Response Plan (TMRP)            </w:t>
+      <w:t>EDA to Typhoon Mitigation and Response Plan (</w:t>
+    </w:r>
+    <w:proofErr w:type="gramStart"/>
+    <w:r>
+      <w:rPr>
+        <w:rFonts w:ascii="Times New Roman" w:eastAsia="Times New Roman" w:hAnsi="Times New Roman" w:cs="Times New Roman"/>
+        <w:color w:val="000000"/>
+        <w:sz w:val="24"/>
+        <w:szCs w:val="24"/>
+      </w:rPr>
+      <w:t xml:space="preserve">TMRP)   </w:t>
+    </w:r>
+    <w:proofErr w:type="gramEnd"/>
+    <w:r>
+      <w:rPr>
+        <w:rFonts w:ascii="Times New Roman" w:eastAsia="Times New Roman" w:hAnsi="Times New Roman" w:cs="Times New Roman"/>
+        <w:color w:val="000000"/>
+        <w:sz w:val="24"/>
+        <w:szCs w:val="24"/>
+      </w:rPr>
+      <w:t xml:space="preserve">         </w:t>
     </w:r>
     <w:r>
       <w:rPr>

</xml_diff>

<commit_message>
Removed Objective number 4 in Philippine Data set
</commit_message>
<xml_diff>
--- a/EDA to Typhoon Mitigation and Response Framework (TMRF) Project Proposal.docx
+++ b/EDA to Typhoon Mitigation and Response Framework (TMRF) Project Proposal.docx
@@ -1527,50 +1527,21 @@
         <w:jc w:val="both"/>
         <w:rPr>
           <w:rFonts w:ascii="Times New Roman" w:eastAsia="Times New Roman" w:hAnsi="Times New Roman" w:cs="Times New Roman"/>
-          <w:sz w:val="24"/>
-          <w:szCs w:val="24"/>
-        </w:rPr>
-      </w:pPr>
-      <w:r>
-        <w:rPr>
-          <w:rFonts w:ascii="Times New Roman" w:eastAsia="Times New Roman" w:hAnsi="Times New Roman" w:cs="Times New Roman"/>
-          <w:sz w:val="24"/>
-          <w:szCs w:val="24"/>
-        </w:rPr>
-        <w:t xml:space="preserve"> </w:t>
-      </w:r>
-      <w:commentRangeStart w:id="3"/>
-      <w:r>
-        <w:rPr>
-          <w:rFonts w:ascii="Times New Roman" w:eastAsia="Times New Roman" w:hAnsi="Times New Roman" w:cs="Times New Roman"/>
-          <w:sz w:val="24"/>
-          <w:szCs w:val="24"/>
-        </w:rPr>
-        <w:tab/>
-        <w:t xml:space="preserve">4.  </w:t>
-      </w:r>
-      <w:r>
-        <w:rPr>
-          <w:rFonts w:ascii="Times New Roman" w:eastAsia="Times New Roman" w:hAnsi="Times New Roman" w:cs="Times New Roman"/>
-          <w:sz w:val="24"/>
-          <w:szCs w:val="24"/>
-        </w:rPr>
-        <w:t>Determine which typhoons</w:t>
-      </w:r>
-      <w:r>
-        <w:rPr>
-          <w:rFonts w:ascii="Times New Roman" w:eastAsia="Times New Roman" w:hAnsi="Times New Roman" w:cs="Times New Roman"/>
-          <w:sz w:val="24"/>
-          <w:szCs w:val="24"/>
-        </w:rPr>
-        <w:t xml:space="preserve"> (Top 5) are the strongest base from the Maximum wind speed x variable.</w:t>
-      </w:r>
-      <w:commentRangeEnd w:id="3"/>
-      <w:r>
-        <w:rPr>
-          <w:rStyle w:val="CommentReference"/>
-        </w:rPr>
-        <w:commentReference w:id="3"/>
+          <w:i/>
+          <w:sz w:val="24"/>
+          <w:szCs w:val="24"/>
+          <w:u w:val="single"/>
+        </w:rPr>
+      </w:pPr>
+      <w:r>
+        <w:rPr>
+          <w:rFonts w:ascii="Times New Roman" w:eastAsia="Times New Roman" w:hAnsi="Times New Roman" w:cs="Times New Roman"/>
+          <w:i/>
+          <w:sz w:val="24"/>
+          <w:szCs w:val="24"/>
+          <w:u w:val="single"/>
+        </w:rPr>
+        <w:t>The Centre for Research on the Epidemiology of Disasters' Data set about the American Typhoons (2000-2022)</w:t>
       </w:r>
     </w:p>
     <w:p>
@@ -1579,29 +1550,6 @@
         <w:jc w:val="both"/>
         <w:rPr>
           <w:rFonts w:ascii="Times New Roman" w:eastAsia="Times New Roman" w:hAnsi="Times New Roman" w:cs="Times New Roman"/>
-          <w:i/>
-          <w:sz w:val="24"/>
-          <w:szCs w:val="24"/>
-          <w:u w:val="single"/>
-        </w:rPr>
-      </w:pPr>
-      <w:r>
-        <w:rPr>
-          <w:rFonts w:ascii="Times New Roman" w:eastAsia="Times New Roman" w:hAnsi="Times New Roman" w:cs="Times New Roman"/>
-          <w:i/>
-          <w:sz w:val="24"/>
-          <w:szCs w:val="24"/>
-          <w:u w:val="single"/>
-        </w:rPr>
-        <w:t>The Centre for Research on the Epidemiology of Disasters' Data set about the American Typhoons (2000-2022)</w:t>
-      </w:r>
-    </w:p>
-    <w:p>
-      <w:pPr>
-        <w:spacing w:after="0" w:line="480" w:lineRule="auto"/>
-        <w:jc w:val="both"/>
-        <w:rPr>
-          <w:rFonts w:ascii="Times New Roman" w:eastAsia="Times New Roman" w:hAnsi="Times New Roman" w:cs="Times New Roman"/>
           <w:sz w:val="24"/>
           <w:szCs w:val="24"/>
         </w:rPr>
@@ -1614,7 +1562,7 @@
         </w:rPr>
         <w:t xml:space="preserve">  </w:t>
       </w:r>
-      <w:commentRangeStart w:id="4"/>
+      <w:commentRangeStart w:id="3"/>
       <w:sdt>
         <w:sdtPr>
           <w:tag w:val="goog_rdk_3"/>
@@ -1648,12 +1596,12 @@
         </w:rPr>
         <w:t xml:space="preserve"> in America.</w:t>
       </w:r>
-      <w:commentRangeEnd w:id="4"/>
+      <w:commentRangeEnd w:id="3"/>
       <w:r>
         <w:rPr>
           <w:rStyle w:val="CommentReference"/>
         </w:rPr>
-        <w:commentReference w:id="4"/>
+        <w:commentReference w:id="3"/>
       </w:r>
     </w:p>
     <w:p>
@@ -1682,7 +1630,7 @@
         </w:rPr>
         <w:tab/>
       </w:r>
-      <w:commentRangeStart w:id="5"/>
+      <w:commentRangeStart w:id="4"/>
       <w:sdt>
         <w:sdtPr>
           <w:tag w:val="goog_rdk_4"/>
@@ -1792,12 +1740,12 @@
         </w:rPr>
         <w:t>.</w:t>
       </w:r>
-      <w:commentRangeEnd w:id="5"/>
+      <w:commentRangeEnd w:id="4"/>
       <w:r>
         <w:rPr>
           <w:rStyle w:val="CommentReference"/>
         </w:rPr>
-        <w:commentReference w:id="5"/>
+        <w:commentReference w:id="4"/>
       </w:r>
     </w:p>
     <w:p>
@@ -1826,45 +1774,21 @@
         </w:rPr>
         <w:tab/>
       </w:r>
-      <w:commentRangeStart w:id="6"/>
-      <w:r>
-        <w:rPr>
-          <w:rFonts w:ascii="Times New Roman" w:eastAsia="Times New Roman" w:hAnsi="Times New Roman" w:cs="Times New Roman"/>
-          <w:sz w:val="24"/>
-          <w:szCs w:val="24"/>
-        </w:rPr>
-        <w:t xml:space="preserve">3. </w:t>
-      </w:r>
-      <w:r>
-        <w:rPr>
-          <w:rFonts w:ascii="Times New Roman" w:eastAsia="Times New Roman" w:hAnsi="Times New Roman" w:cs="Times New Roman"/>
-          <w:sz w:val="24"/>
-          <w:szCs w:val="24"/>
-        </w:rPr>
-        <w:t xml:space="preserve">Acquire the data about the top 5 countries who had the </w:t>
-      </w:r>
-      <w:r>
-        <w:rPr>
-          <w:rFonts w:ascii="Times New Roman" w:eastAsia="Times New Roman" w:hAnsi="Times New Roman" w:cs="Times New Roman"/>
-          <w:sz w:val="24"/>
-          <w:szCs w:val="24"/>
-        </w:rPr>
-        <w:t>least</w:t>
-      </w:r>
-      <w:r>
-        <w:rPr>
-          <w:rFonts w:ascii="Times New Roman" w:eastAsia="Times New Roman" w:hAnsi="Times New Roman" w:cs="Times New Roman"/>
-          <w:sz w:val="24"/>
-          <w:szCs w:val="24"/>
-        </w:rPr>
-        <w:t xml:space="preserve"> number of deaths, injured, and affected individuals from the typhoons on 2000-2022.</w:t>
-      </w:r>
-      <w:commentRangeEnd w:id="6"/>
+      <w:commentRangeStart w:id="5"/>
+      <w:r>
+        <w:rPr>
+          <w:rFonts w:ascii="Times New Roman" w:eastAsia="Times New Roman" w:hAnsi="Times New Roman" w:cs="Times New Roman"/>
+          <w:sz w:val="24"/>
+          <w:szCs w:val="24"/>
+        </w:rPr>
+        <w:t>3. Acquire the data about the top 5 countries who had the least number of deaths, injured, and affected individuals from the typhoons on 2000-2022.</w:t>
+      </w:r>
+      <w:commentRangeEnd w:id="5"/>
       <w:r>
         <w:rPr>
           <w:rStyle w:val="CommentReference"/>
         </w:rPr>
-        <w:commentReference w:id="6"/>
+        <w:commentReference w:id="5"/>
       </w:r>
     </w:p>
     <w:p>
@@ -1885,7 +1809,7 @@
         </w:rPr>
         <w:tab/>
       </w:r>
-      <w:commentRangeStart w:id="7"/>
+      <w:commentRangeStart w:id="6"/>
       <w:sdt>
         <w:sdtPr>
           <w:tag w:val="goog_rdk_5"/>
@@ -1966,12 +1890,12 @@
         </w:rPr>
         <w:t xml:space="preserve"> by typhoons from the year 2000-2022.</w:t>
       </w:r>
-      <w:commentRangeEnd w:id="7"/>
+      <w:commentRangeEnd w:id="6"/>
       <w:r>
         <w:rPr>
           <w:rStyle w:val="CommentReference"/>
         </w:rPr>
-        <w:commentReference w:id="7"/>
+        <w:commentReference w:id="6"/>
       </w:r>
     </w:p>
     <w:p>
@@ -2008,7 +1932,7 @@
         </w:rPr>
         <w:t>5</w:t>
       </w:r>
-      <w:commentRangeStart w:id="8"/>
+      <w:commentRangeStart w:id="7"/>
       <w:r>
         <w:rPr>
           <w:rFonts w:ascii="Times New Roman" w:eastAsia="Times New Roman" w:hAnsi="Times New Roman" w:cs="Times New Roman"/>
@@ -2081,12 +2005,12 @@
         </w:rPr>
         <w:t xml:space="preserve"> the strongest based from the x variable ‘Dis Mag Scale’ or the magnitude of the disaster at its epicenter with the values in kph (kilometer per Hour).</w:t>
       </w:r>
-      <w:commentRangeEnd w:id="8"/>
+      <w:commentRangeEnd w:id="7"/>
       <w:r>
         <w:rPr>
           <w:rStyle w:val="CommentReference"/>
         </w:rPr>
-        <w:commentReference w:id="8"/>
+        <w:commentReference w:id="7"/>
       </w:r>
     </w:p>
     <w:p>
@@ -2129,7 +2053,16 @@
           <w:sz w:val="24"/>
           <w:szCs w:val="24"/>
         </w:rPr>
-        <w:t>The main objective of this analysis would be to obtain the data which will determine the municipality(s) from the Philippines and location(s) from America who had the most successful response and mitigation plan to typhoons. Their planning systems would be analyzed by the researchers to find what things the current plans of the Philippine Government are lacking in terms of typhoon disaster response plans compared to that of America.</w:t>
+        <w:t xml:space="preserve">The main objective of this analysis would be to obtain the data which will determine the municipality(s) from the Philippines and location(s) from America who had the most successful response and mitigation plan to typhoons. Their planning systems would be analyzed by the </w:t>
+      </w:r>
+      <w:r>
+        <w:rPr>
+          <w:rFonts w:ascii="Times New Roman" w:eastAsia="Times New Roman" w:hAnsi="Times New Roman" w:cs="Times New Roman"/>
+          <w:sz w:val="24"/>
+          <w:szCs w:val="24"/>
+        </w:rPr>
+        <w:lastRenderedPageBreak/>
+        <w:t>researchers to find what things the current plans of the Philippine Government are lacking in terms of typhoon disaster response plans compared to that of America.</w:t>
       </w:r>
     </w:p>
     <w:p>
@@ -8449,7 +8382,6 @@
     <w:sectPr>
       <w:headerReference w:type="default" r:id="rId16"/>
       <w:headerReference w:type="first" r:id="rId17"/>
-      <w:footerReference w:type="first" r:id="rId18"/>
       <w:pgSz w:w="12240" w:h="15840"/>
       <w:pgMar w:top="1440" w:right="1440" w:bottom="1440" w:left="1440" w:header="706" w:footer="706" w:gutter="0"/>
       <w:pgNumType w:start="1"/>
@@ -8550,7 +8482,7 @@
       </w:r>
     </w:p>
   </w:comment>
-  <w:comment w:id="3" w:author="G" w:date="2022-05-15T22:36:00Z" w:initials="G.">
+  <w:comment w:id="3" w:author="G" w:date="2022-05-14T21:25:00Z" w:initials="G.">
     <w:p>
       <w:pPr>
         <w:pStyle w:val="CommentText"/>
@@ -8562,17 +8494,20 @@
         <w:annotationRef/>
       </w:r>
       <w:r>
-        <w:t>Typhoons – Maximum Wind Speed</w:t>
+        <w:t>Typhoons</w:t>
+      </w:r>
+      <w:r>
+        <w:t xml:space="preserve"> -</w:t>
       </w:r>
       <w:r>
         <w:br/>
       </w:r>
       <w:r>
-        <w:t>Japs</w:t>
+        <w:t>Marian</w:t>
       </w:r>
     </w:p>
   </w:comment>
-  <w:comment w:id="4" w:author="G" w:date="2022-05-14T21:25:00Z" w:initials="G.">
+  <w:comment w:id="4" w:author="G" w:date="2022-05-14T21:26:00Z" w:initials="G.">
     <w:p>
       <w:pPr>
         <w:pStyle w:val="CommentText"/>
@@ -8584,91 +8519,66 @@
         <w:annotationRef/>
       </w:r>
       <w:r>
-        <w:t>Typhoons</w:t>
-      </w:r>
-      <w:r>
-        <w:t xml:space="preserve"> -</w:t>
+        <w:t>Countries</w:t>
+      </w:r>
+      <w:r>
+        <w:t xml:space="preserve"> – Total Affected Individuals</w:t>
       </w:r>
       <w:r>
         <w:br/>
       </w:r>
       <w:r>
+        <w:t>Gab</w:t>
+      </w:r>
+    </w:p>
+  </w:comment>
+  <w:comment w:id="5" w:author="G" w:date="2022-05-19T18:31:00Z" w:initials="G.">
+    <w:p>
+      <w:pPr>
+        <w:pStyle w:val="CommentText"/>
+      </w:pPr>
+      <w:r>
+        <w:rPr>
+          <w:rStyle w:val="CommentReference"/>
+        </w:rPr>
+        <w:annotationRef/>
+      </w:r>
+      <w:r>
+        <w:t xml:space="preserve">Countries – death, Injured, Total Affected </w:t>
+      </w:r>
+      <w:proofErr w:type="spellStart"/>
+      <w:r>
+        <w:t>Indiv</w:t>
+      </w:r>
+      <w:proofErr w:type="spellEnd"/>
+    </w:p>
+  </w:comment>
+  <w:comment w:id="6" w:author="G" w:date="2022-05-14T21:26:00Z" w:initials="G.">
+    <w:p>
+      <w:pPr>
+        <w:pStyle w:val="CommentText"/>
+      </w:pPr>
+      <w:r>
+        <w:rPr>
+          <w:rStyle w:val="CommentReference"/>
+        </w:rPr>
+        <w:annotationRef/>
+      </w:r>
+      <w:r>
+        <w:t>Countries</w:t>
+      </w:r>
+      <w:r>
+        <w:t xml:space="preserve"> – Dollars Adjusted</w:t>
+      </w:r>
+      <w:r>
+        <w:br/>
+      </w:r>
+      <w:r>
         <w:t>Marian</w:t>
       </w:r>
-    </w:p>
-  </w:comment>
-  <w:comment w:id="5" w:author="G" w:date="2022-05-14T21:26:00Z" w:initials="G.">
-    <w:p>
-      <w:pPr>
-        <w:pStyle w:val="CommentText"/>
-      </w:pPr>
-      <w:r>
-        <w:rPr>
-          <w:rStyle w:val="CommentReference"/>
-        </w:rPr>
-        <w:annotationRef/>
-      </w:r>
-      <w:r>
-        <w:t>Countries</w:t>
-      </w:r>
-      <w:r>
-        <w:t xml:space="preserve"> – Total Affected Individuals</w:t>
-      </w:r>
-      <w:r>
-        <w:br/>
-      </w:r>
-      <w:r>
-        <w:t>Gab</w:t>
-      </w:r>
-    </w:p>
-  </w:comment>
-  <w:comment w:id="6" w:author="G" w:date="2022-05-19T18:31:00Z" w:initials="G.">
-    <w:p>
-      <w:pPr>
-        <w:pStyle w:val="CommentText"/>
-      </w:pPr>
-      <w:r>
-        <w:rPr>
-          <w:rStyle w:val="CommentReference"/>
-        </w:rPr>
-        <w:annotationRef/>
-      </w:r>
-      <w:r>
-        <w:t xml:space="preserve">Countries – death, Injured, Total Affected </w:t>
-      </w:r>
-      <w:proofErr w:type="spellStart"/>
-      <w:r>
-        <w:t>Indiv</w:t>
-      </w:r>
-      <w:proofErr w:type="spellEnd"/>
     </w:p>
   </w:comment>
   <w:comment w:id="7" w:author="G" w:date="2022-05-14T21:26:00Z" w:initials="G.">
-    <w:p>
-      <w:pPr>
-        <w:pStyle w:val="CommentText"/>
-      </w:pPr>
-      <w:r>
-        <w:rPr>
-          <w:rStyle w:val="CommentReference"/>
-        </w:rPr>
-        <w:annotationRef/>
-      </w:r>
-      <w:r>
-        <w:t>Countries</w:t>
-      </w:r>
-      <w:r>
-        <w:t xml:space="preserve"> – Dollars Adjusted</w:t>
-      </w:r>
-      <w:r>
-        <w:br/>
-      </w:r>
-      <w:r>
-        <w:t>Marian</w:t>
-      </w:r>
-    </w:p>
-  </w:comment>
-  <w:comment w:id="8" w:author="G" w:date="2022-05-14T21:26:00Z" w:initials="G.">
     <w:p>
       <w:pPr>
         <w:pStyle w:val="CommentText"/>
@@ -8698,7 +8608,6 @@
   <w15:commentEx w15:paraId="37564CA0" w15:done="0"/>
   <w15:commentEx w15:paraId="21B0DAE5" w15:done="0"/>
   <w15:commentEx w15:paraId="41934F62" w15:done="0"/>
-  <w15:commentEx w15:paraId="263411EF" w15:done="0"/>
   <w15:commentEx w15:paraId="5C4B1D36" w15:done="0"/>
   <w15:commentEx w15:paraId="03B018B1" w15:done="0"/>
   <w15:commentEx w15:paraId="5D24D2BC" w15:done="0"/>
@@ -8712,7 +8621,6 @@
   <w16cex:commentExtensible w16cex:durableId="262A9BF0" w16cex:dateUtc="2022-05-14T13:21:00Z"/>
   <w16cex:commentExtensible w16cex:durableId="262A9BF8" w16cex:dateUtc="2022-05-14T13:22:00Z"/>
   <w16cex:commentExtensible w16cex:durableId="262A9BFE" w16cex:dateUtc="2022-05-14T13:22:00Z"/>
-  <w16cex:commentExtensible w16cex:durableId="262BFF01" w16cex:dateUtc="2022-05-15T14:36:00Z"/>
   <w16cex:commentExtensible w16cex:durableId="262A9CB2" w16cex:dateUtc="2022-05-14T13:25:00Z"/>
   <w16cex:commentExtensible w16cex:durableId="262A9D05" w16cex:dateUtc="2022-05-14T13:26:00Z"/>
   <w16cex:commentExtensible w16cex:durableId="26310B95" w16cex:dateUtc="2022-05-19T10:31:00Z"/>
@@ -8726,7 +8634,6 @@
   <w16cid:commentId w16cid:paraId="37564CA0" w16cid:durableId="262A9BF0"/>
   <w16cid:commentId w16cid:paraId="21B0DAE5" w16cid:durableId="262A9BF8"/>
   <w16cid:commentId w16cid:paraId="41934F62" w16cid:durableId="262A9BFE"/>
-  <w16cid:commentId w16cid:paraId="263411EF" w16cid:durableId="262BFF01"/>
   <w16cid:commentId w16cid:paraId="5C4B1D36" w16cid:durableId="262A9CB2"/>
   <w16cid:commentId w16cid:paraId="03B018B1" w16cid:durableId="262A9D05"/>
   <w16cid:commentId w16cid:paraId="5D24D2BC" w16cid:durableId="26310B95"/>
@@ -8758,12 +8665,6 @@
     </w:p>
   </w:endnote>
 </w:endnotes>
-</file>
-
-<file path=word/footer1.xml><?xml version="1.0" encoding="utf-8"?>
-<w:ftr xmlns:wpc="http://schemas.microsoft.com/office/word/2010/wordprocessingCanvas" xmlns:cx="http://schemas.microsoft.com/office/drawing/2014/chartex" xmlns:cx1="http://schemas.microsoft.com/office/drawing/2015/9/8/chartex" xmlns:cx2="http://schemas.microsoft.com/office/drawing/2015/10/21/chartex" xmlns:cx3="http://schemas.microsoft.com/office/drawing/2016/5/9/chartex" xmlns:cx4="http://schemas.microsoft.com/office/drawing/2016/5/10/chartex" xmlns:cx5="http://schemas.microsoft.com/office/drawing/2016/5/11/chartex" xmlns:cx6="http://schemas.microsoft.com/office/drawing/2016/5/12/chartex" xmlns:cx7="http://schemas.microsoft.com/office/drawing/2016/5/13/chartex" xmlns:cx8="http://schemas.microsoft.com/office/drawing/2016/5/14/chartex" xmlns:mc="http://schemas.openxmlformats.org/markup-compatibility/2006" xmlns:aink="http://schemas.microsoft.com/office/drawing/2016/ink" xmlns:am3d="http://schemas.microsoft.com/office/drawing/2017/model3d" xmlns:o="urn:schemas-microsoft-com:office:office" xmlns:oel="http://schemas.microsoft.com/office/2019/extlst" xmlns:r="http://schemas.openxmlformats.org/officeDocument/2006/relationships" xmlns:m="http://schemas.openxmlformats.org/officeDocument/2006/math" xmlns:v="urn:schemas-microsoft-com:vml" xmlns:wp14="http://schemas.microsoft.com/office/word/2010/wordprocessingDrawing" xmlns:wp="http://schemas.openxmlformats.org/drawingml/2006/wordprocessingDrawing" xmlns:w10="urn:schemas-microsoft-com:office:word" xmlns:w="http://schemas.openxmlformats.org/wordprocessingml/2006/main" xmlns:w14="http://schemas.microsoft.com/office/word/2010/wordml" xmlns:w15="http://schemas.microsoft.com/office/word/2012/wordml" xmlns:w16cex="http://schemas.microsoft.com/office/word/2018/wordml/cex" xmlns:w16cid="http://schemas.microsoft.com/office/word/2016/wordml/cid" xmlns:w16="http://schemas.microsoft.com/office/word/2018/wordml" xmlns:w16sdtdh="http://schemas.microsoft.com/office/word/2020/wordml/sdtdatahash" xmlns:w16se="http://schemas.microsoft.com/office/word/2015/wordml/symex" xmlns:wpg="http://schemas.microsoft.com/office/word/2010/wordprocessingGroup" xmlns:wpi="http://schemas.microsoft.com/office/word/2010/wordprocessingInk" xmlns:wne="http://schemas.microsoft.com/office/word/2006/wordml" xmlns:wps="http://schemas.microsoft.com/office/word/2010/wordprocessingShape" mc:Ignorable="w14 w15 w16se w16cid w16 w16cex w16sdtdh wp14">
-  <w:p/>
-</w:ftr>
 </file>
 
 <file path=word/footnotes.xml><?xml version="1.0" encoding="utf-8"?>

</xml_diff>

<commit_message>
Added another objective for American Data set
</commit_message>
<xml_diff>
--- a/EDA to Typhoon Mitigation and Response Framework (TMRF) Project Proposal.docx
+++ b/EDA to Typhoon Mitigation and Response Framework (TMRF) Project Proposal.docx
@@ -1135,25 +1135,7 @@
           <w:sz w:val="24"/>
           <w:szCs w:val="24"/>
         </w:rPr>
-        <w:t xml:space="preserve"> (2019), an employee of the United Nations Office for the Coordination of Humanitarian Affairs office (OCHA) in the </w:t>
-      </w:r>
-      <w:proofErr w:type="gramStart"/>
-      <w:r>
-        <w:rPr>
-          <w:rFonts w:ascii="Times New Roman" w:eastAsia="Times New Roman" w:hAnsi="Times New Roman" w:cs="Times New Roman"/>
-          <w:sz w:val="24"/>
-          <w:szCs w:val="24"/>
-        </w:rPr>
-        <w:t>Philippines  encoded</w:t>
-      </w:r>
-      <w:proofErr w:type="gramEnd"/>
-      <w:r>
-        <w:rPr>
-          <w:rFonts w:ascii="Times New Roman" w:eastAsia="Times New Roman" w:hAnsi="Times New Roman" w:cs="Times New Roman"/>
-          <w:sz w:val="24"/>
-          <w:szCs w:val="24"/>
-        </w:rPr>
-        <w:t xml:space="preserve"> all typhoons which landed and gravely damaged the country in 2019. Another dataset will be of use on this data analysis is from the CRED's Emergency Events Database (EM-DAT) from the year 2000-2022. This project aims to evaluate this data sets and obtain knowledge that will help the researchers obtain the following outputs:</w:t>
+        <w:t xml:space="preserve"> (2019), an employee of the United Nations Office for the Coordination of Humanitarian Affairs office (OCHA) in the Philippines  encoded all typhoons which landed and gravely damaged the country in 2019. Another dataset will be of use on this data analysis is from the CRED's Emergency Events Database (EM-DAT) from the year 2000-2022. This project aims to evaluate this data sets and obtain knowledge that will help the researchers obtain the following outputs:</w:t>
       </w:r>
     </w:p>
     <w:p>
@@ -1386,7 +1368,6 @@
         </w:rPr>
         <w:t xml:space="preserve">Acquire the data about the </w:t>
       </w:r>
-      <w:proofErr w:type="gramStart"/>
       <w:r>
         <w:rPr>
           <w:rFonts w:ascii="Times New Roman" w:eastAsia="Times New Roman" w:hAnsi="Times New Roman" w:cs="Times New Roman"/>
@@ -1395,7 +1376,6 @@
         </w:rPr>
         <w:t>Provinces</w:t>
       </w:r>
-      <w:proofErr w:type="gramEnd"/>
       <w:r>
         <w:rPr>
           <w:rFonts w:ascii="Times New Roman" w:eastAsia="Times New Roman" w:hAnsi="Times New Roman" w:cs="Times New Roman"/>
@@ -1546,6 +1526,11 @@
     </w:p>
     <w:p>
       <w:pPr>
+        <w:pStyle w:val="ListParagraph"/>
+        <w:numPr>
+          <w:ilvl w:val="0"/>
+          <w:numId w:val="2"/>
+        </w:numPr>
         <w:spacing w:after="0" w:line="480" w:lineRule="auto"/>
         <w:jc w:val="both"/>
         <w:rPr>
@@ -1560,42 +1545,97 @@
           <w:sz w:val="24"/>
           <w:szCs w:val="24"/>
         </w:rPr>
-        <w:t xml:space="preserve">  </w:t>
+        <w:t xml:space="preserve">Determine the </w:t>
+      </w:r>
+      <w:r>
+        <w:rPr>
+          <w:rFonts w:ascii="Times New Roman" w:eastAsia="Times New Roman" w:hAnsi="Times New Roman" w:cs="Times New Roman"/>
+          <w:sz w:val="24"/>
+          <w:szCs w:val="24"/>
+        </w:rPr>
+        <w:t xml:space="preserve">top 5 </w:t>
+      </w:r>
+      <w:r>
+        <w:rPr>
+          <w:rFonts w:ascii="Times New Roman" w:eastAsia="Times New Roman" w:hAnsi="Times New Roman" w:cs="Times New Roman"/>
+          <w:sz w:val="24"/>
+          <w:szCs w:val="24"/>
+        </w:rPr>
+        <w:t>typhoon</w:t>
+      </w:r>
+      <w:r>
+        <w:rPr>
+          <w:rFonts w:ascii="Times New Roman" w:eastAsia="Times New Roman" w:hAnsi="Times New Roman" w:cs="Times New Roman"/>
+          <w:sz w:val="24"/>
+          <w:szCs w:val="24"/>
+        </w:rPr>
+        <w:t>s</w:t>
+      </w:r>
+      <w:r>
+        <w:rPr>
+          <w:rFonts w:ascii="Times New Roman" w:eastAsia="Times New Roman" w:hAnsi="Times New Roman" w:cs="Times New Roman"/>
+          <w:sz w:val="24"/>
+          <w:szCs w:val="24"/>
+        </w:rPr>
+        <w:t xml:space="preserve"> from 2000-2022 that brought the greatest number of casualties to the </w:t>
+      </w:r>
+      <w:r>
+        <w:rPr>
+          <w:rFonts w:ascii="Times New Roman" w:eastAsia="Times New Roman" w:hAnsi="Times New Roman" w:cs="Times New Roman"/>
+          <w:sz w:val="24"/>
+          <w:szCs w:val="24"/>
+        </w:rPr>
+        <w:t xml:space="preserve">in </w:t>
+      </w:r>
+      <w:r>
+        <w:rPr>
+          <w:rFonts w:ascii="Times New Roman" w:eastAsia="Times New Roman" w:hAnsi="Times New Roman" w:cs="Times New Roman"/>
+          <w:sz w:val="24"/>
+          <w:szCs w:val="24"/>
+        </w:rPr>
+        <w:t>America</w:t>
+      </w:r>
+      <w:r>
+        <w:rPr>
+          <w:rFonts w:ascii="Times New Roman" w:eastAsia="Times New Roman" w:hAnsi="Times New Roman" w:cs="Times New Roman"/>
+          <w:sz w:val="24"/>
+          <w:szCs w:val="24"/>
+        </w:rPr>
+        <w:t xml:space="preserve"> as a whole</w:t>
+      </w:r>
+      <w:r>
+        <w:rPr>
+          <w:rFonts w:ascii="Times New Roman" w:eastAsia="Times New Roman" w:hAnsi="Times New Roman" w:cs="Times New Roman"/>
+          <w:sz w:val="24"/>
+          <w:szCs w:val="24"/>
+        </w:rPr>
+        <w:t xml:space="preserve"> based from the Total Affected and </w:t>
+      </w:r>
+      <w:r>
+        <w:rPr>
+          <w:rFonts w:ascii="Times New Roman" w:eastAsia="Times New Roman" w:hAnsi="Times New Roman" w:cs="Times New Roman"/>
+          <w:sz w:val="24"/>
+          <w:szCs w:val="24"/>
+        </w:rPr>
+        <w:t>Total Damages, Adjusted ('000 US$)</w:t>
+      </w:r>
+      <w:r>
+        <w:rPr>
+          <w:rFonts w:ascii="Times New Roman" w:eastAsia="Times New Roman" w:hAnsi="Times New Roman" w:cs="Times New Roman"/>
+          <w:sz w:val="24"/>
+          <w:szCs w:val="24"/>
+        </w:rPr>
+        <w:t xml:space="preserve"> x variables</w:t>
+      </w:r>
+      <w:r>
+        <w:rPr>
+          <w:rFonts w:ascii="Times New Roman" w:eastAsia="Times New Roman" w:hAnsi="Times New Roman" w:cs="Times New Roman"/>
+          <w:sz w:val="24"/>
+          <w:szCs w:val="24"/>
+        </w:rPr>
+        <w:t>.</w:t>
       </w:r>
       <w:commentRangeStart w:id="3"/>
-      <w:sdt>
-        <w:sdtPr>
-          <w:tag w:val="goog_rdk_3"/>
-          <w:id w:val="2003243675"/>
-        </w:sdtPr>
-        <w:sdtEndPr/>
-        <w:sdtContent/>
-      </w:sdt>
-      <w:r>
-        <w:rPr>
-          <w:rFonts w:ascii="Times New Roman" w:eastAsia="Times New Roman" w:hAnsi="Times New Roman" w:cs="Times New Roman"/>
-          <w:sz w:val="24"/>
-          <w:szCs w:val="24"/>
-        </w:rPr>
-        <w:tab/>
-        <w:t xml:space="preserve">1. Determine the typhoon(s) from 2000-2022 that brought the greatest number of casualties to the different </w:t>
-      </w:r>
-      <w:r>
-        <w:rPr>
-          <w:rFonts w:ascii="Times New Roman" w:eastAsia="Times New Roman" w:hAnsi="Times New Roman" w:cs="Times New Roman"/>
-          <w:sz w:val="24"/>
-          <w:szCs w:val="24"/>
-        </w:rPr>
-        <w:t>countries</w:t>
-      </w:r>
-      <w:r>
-        <w:rPr>
-          <w:rFonts w:ascii="Times New Roman" w:eastAsia="Times New Roman" w:hAnsi="Times New Roman" w:cs="Times New Roman"/>
-          <w:sz w:val="24"/>
-          <w:szCs w:val="24"/>
-        </w:rPr>
-        <w:t xml:space="preserve"> in America.</w:t>
-      </w:r>
       <w:commentRangeEnd w:id="3"/>
       <w:r>
         <w:rPr>
@@ -1606,6 +1646,11 @@
     </w:p>
     <w:p>
       <w:pPr>
+        <w:pStyle w:val="ListParagraph"/>
+        <w:numPr>
+          <w:ilvl w:val="0"/>
+          <w:numId w:val="2"/>
+        </w:numPr>
         <w:spacing w:after="0" w:line="480" w:lineRule="auto"/>
         <w:jc w:val="both"/>
         <w:rPr>
@@ -1614,6 +1659,44 @@
           <w:szCs w:val="24"/>
         </w:rPr>
       </w:pPr>
+      <w:commentRangeStart w:id="4"/>
+      <w:r>
+        <w:rPr>
+          <w:rFonts w:ascii="Times New Roman" w:eastAsia="Times New Roman" w:hAnsi="Times New Roman" w:cs="Times New Roman"/>
+          <w:sz w:val="24"/>
+          <w:szCs w:val="24"/>
+        </w:rPr>
+        <w:t xml:space="preserve">Determine the typhoon(s) from 2000-2022 that brought the greatest number of casualties to the different </w:t>
+      </w:r>
+      <w:r>
+        <w:rPr>
+          <w:rFonts w:ascii="Times New Roman" w:eastAsia="Times New Roman" w:hAnsi="Times New Roman" w:cs="Times New Roman"/>
+          <w:sz w:val="24"/>
+          <w:szCs w:val="24"/>
+        </w:rPr>
+        <w:t>countries</w:t>
+      </w:r>
+      <w:r>
+        <w:rPr>
+          <w:rFonts w:ascii="Times New Roman" w:eastAsia="Times New Roman" w:hAnsi="Times New Roman" w:cs="Times New Roman"/>
+          <w:sz w:val="24"/>
+          <w:szCs w:val="24"/>
+        </w:rPr>
+        <w:t xml:space="preserve"> in America.</w:t>
+      </w:r>
+      <w:commentRangeEnd w:id="4"/>
+      <w:r>
+        <w:rPr>
+          <w:rStyle w:val="CommentReference"/>
+        </w:rPr>
+        <w:commentReference w:id="4"/>
+      </w:r>
+    </w:p>
+    <w:p>
+      <w:pPr>
+        <w:spacing w:after="0" w:line="480" w:lineRule="auto"/>
+        <w:jc w:val="both"/>
+      </w:pPr>
       <w:r>
         <w:rPr>
           <w:rFonts w:ascii="Times New Roman" w:eastAsia="Times New Roman" w:hAnsi="Times New Roman" w:cs="Times New Roman"/>
@@ -1630,17 +1713,16 @@
         </w:rPr>
         <w:tab/>
       </w:r>
-      <w:commentRangeStart w:id="4"/>
+      <w:commentRangeStart w:id="5"/>
       <w:sdt>
         <w:sdtPr>
           <w:tag w:val="goog_rdk_4"/>
           <w:id w:val="-644657243"/>
-          <w:showingPlcHdr/>
         </w:sdtPr>
         <w:sdtEndPr/>
         <w:sdtContent>
           <w:r>
-            <w:t xml:space="preserve">     </w:t>
+            <w:t>3</w:t>
           </w:r>
         </w:sdtContent>
       </w:sdt>
@@ -1650,7 +1732,23 @@
           <w:sz w:val="24"/>
           <w:szCs w:val="24"/>
         </w:rPr>
-        <w:t xml:space="preserve">2. Acquire the data about the </w:t>
+        <w:t>.</w:t>
+      </w:r>
+      <w:r>
+        <w:rPr>
+          <w:rFonts w:ascii="Times New Roman" w:eastAsia="Times New Roman" w:hAnsi="Times New Roman" w:cs="Times New Roman"/>
+          <w:sz w:val="24"/>
+          <w:szCs w:val="24"/>
+        </w:rPr>
+        <w:t xml:space="preserve"> </w:t>
+      </w:r>
+      <w:r>
+        <w:rPr>
+          <w:rFonts w:ascii="Times New Roman" w:eastAsia="Times New Roman" w:hAnsi="Times New Roman" w:cs="Times New Roman"/>
+          <w:sz w:val="24"/>
+          <w:szCs w:val="24"/>
+        </w:rPr>
+        <w:t xml:space="preserve"> Acquire the data about the </w:t>
       </w:r>
       <w:r>
         <w:rPr>
@@ -1740,12 +1838,12 @@
         </w:rPr>
         <w:t>.</w:t>
       </w:r>
-      <w:commentRangeEnd w:id="4"/>
+      <w:commentRangeEnd w:id="5"/>
       <w:r>
         <w:rPr>
           <w:rStyle w:val="CommentReference"/>
         </w:rPr>
-        <w:commentReference w:id="4"/>
+        <w:commentReference w:id="5"/>
       </w:r>
     </w:p>
     <w:p>
@@ -1774,21 +1872,29 @@
         </w:rPr>
         <w:tab/>
       </w:r>
-      <w:commentRangeStart w:id="5"/>
-      <w:r>
-        <w:rPr>
-          <w:rFonts w:ascii="Times New Roman" w:eastAsia="Times New Roman" w:hAnsi="Times New Roman" w:cs="Times New Roman"/>
-          <w:sz w:val="24"/>
-          <w:szCs w:val="24"/>
-        </w:rPr>
-        <w:t>3. Acquire the data about the top 5 countries who had the least number of deaths, injured, and affected individuals from the typhoons on 2000-2022.</w:t>
-      </w:r>
-      <w:commentRangeEnd w:id="5"/>
+      <w:r>
+        <w:rPr>
+          <w:rFonts w:ascii="Times New Roman" w:eastAsia="Times New Roman" w:hAnsi="Times New Roman" w:cs="Times New Roman"/>
+          <w:sz w:val="24"/>
+          <w:szCs w:val="24"/>
+        </w:rPr>
+        <w:t>4</w:t>
+      </w:r>
+      <w:commentRangeStart w:id="6"/>
+      <w:r>
+        <w:rPr>
+          <w:rFonts w:ascii="Times New Roman" w:eastAsia="Times New Roman" w:hAnsi="Times New Roman" w:cs="Times New Roman"/>
+          <w:sz w:val="24"/>
+          <w:szCs w:val="24"/>
+        </w:rPr>
+        <w:t>. Acquire the data about the top 5 countries who had the least number of deaths, injured, and affected individuals from the typhoons on 2000-2022.</w:t>
+      </w:r>
+      <w:commentRangeEnd w:id="6"/>
       <w:r>
         <w:rPr>
           <w:rStyle w:val="CommentReference"/>
         </w:rPr>
-        <w:commentReference w:id="5"/>
+        <w:commentReference w:id="6"/>
       </w:r>
     </w:p>
     <w:p>
@@ -1809,7 +1915,7 @@
         </w:rPr>
         <w:tab/>
       </w:r>
-      <w:commentRangeStart w:id="6"/>
+      <w:commentRangeStart w:id="7"/>
       <w:sdt>
         <w:sdtPr>
           <w:tag w:val="goog_rdk_5"/>
@@ -1824,7 +1930,7 @@
           <w:sz w:val="24"/>
           <w:szCs w:val="24"/>
         </w:rPr>
-        <w:t>4</w:t>
+        <w:t>5</w:t>
       </w:r>
       <w:r>
         <w:rPr>
@@ -1890,12 +1996,12 @@
         </w:rPr>
         <w:t xml:space="preserve"> by typhoons from the year 2000-2022.</w:t>
       </w:r>
-      <w:commentRangeEnd w:id="6"/>
+      <w:commentRangeEnd w:id="7"/>
       <w:r>
         <w:rPr>
           <w:rStyle w:val="CommentReference"/>
         </w:rPr>
-        <w:commentReference w:id="6"/>
+        <w:commentReference w:id="7"/>
       </w:r>
     </w:p>
     <w:p>
@@ -1930,33 +2036,33 @@
           <w:sz w:val="24"/>
           <w:szCs w:val="24"/>
         </w:rPr>
+        <w:t>6</w:t>
+      </w:r>
+      <w:commentRangeStart w:id="8"/>
+      <w:r>
+        <w:rPr>
+          <w:rFonts w:ascii="Times New Roman" w:eastAsia="Times New Roman" w:hAnsi="Times New Roman" w:cs="Times New Roman"/>
+          <w:sz w:val="24"/>
+          <w:szCs w:val="24"/>
+        </w:rPr>
+        <w:t xml:space="preserve">. Determine which </w:t>
+      </w:r>
+      <w:r>
+        <w:rPr>
+          <w:rFonts w:ascii="Times New Roman" w:eastAsia="Times New Roman" w:hAnsi="Times New Roman" w:cs="Times New Roman"/>
+          <w:sz w:val="24"/>
+          <w:szCs w:val="24"/>
+        </w:rPr>
+        <w:t xml:space="preserve">top </w:t>
+      </w:r>
+      <w:r>
+        <w:rPr>
+          <w:rFonts w:ascii="Times New Roman" w:eastAsia="Times New Roman" w:hAnsi="Times New Roman" w:cs="Times New Roman"/>
+          <w:sz w:val="24"/>
+          <w:szCs w:val="24"/>
+        </w:rPr>
         <w:t>5</w:t>
       </w:r>
-      <w:commentRangeStart w:id="7"/>
-      <w:r>
-        <w:rPr>
-          <w:rFonts w:ascii="Times New Roman" w:eastAsia="Times New Roman" w:hAnsi="Times New Roman" w:cs="Times New Roman"/>
-          <w:sz w:val="24"/>
-          <w:szCs w:val="24"/>
-        </w:rPr>
-        <w:t xml:space="preserve">. Determine which </w:t>
-      </w:r>
-      <w:r>
-        <w:rPr>
-          <w:rFonts w:ascii="Times New Roman" w:eastAsia="Times New Roman" w:hAnsi="Times New Roman" w:cs="Times New Roman"/>
-          <w:sz w:val="24"/>
-          <w:szCs w:val="24"/>
-        </w:rPr>
-        <w:t xml:space="preserve">top </w:t>
-      </w:r>
-      <w:r>
-        <w:rPr>
-          <w:rFonts w:ascii="Times New Roman" w:eastAsia="Times New Roman" w:hAnsi="Times New Roman" w:cs="Times New Roman"/>
-          <w:sz w:val="24"/>
-          <w:szCs w:val="24"/>
-        </w:rPr>
-        <w:t>5</w:t>
-      </w:r>
       <w:r>
         <w:rPr>
           <w:rFonts w:ascii="Times New Roman" w:eastAsia="Times New Roman" w:hAnsi="Times New Roman" w:cs="Times New Roman"/>
@@ -2005,12 +2111,12 @@
         </w:rPr>
         <w:t xml:space="preserve"> the strongest based from the x variable ‘Dis Mag Scale’ or the magnitude of the disaster at its epicenter with the values in kph (kilometer per Hour).</w:t>
       </w:r>
-      <w:commentRangeEnd w:id="7"/>
+      <w:commentRangeEnd w:id="8"/>
       <w:r>
         <w:rPr>
           <w:rStyle w:val="CommentReference"/>
         </w:rPr>
-        <w:commentReference w:id="7"/>
+        <w:commentReference w:id="8"/>
       </w:r>
     </w:p>
     <w:p>
@@ -2053,16 +2159,7 @@
           <w:sz w:val="24"/>
           <w:szCs w:val="24"/>
         </w:rPr>
-        <w:t xml:space="preserve">The main objective of this analysis would be to obtain the data which will determine the municipality(s) from the Philippines and location(s) from America who had the most successful response and mitigation plan to typhoons. Their planning systems would be analyzed by the </w:t>
-      </w:r>
-      <w:r>
-        <w:rPr>
-          <w:rFonts w:ascii="Times New Roman" w:eastAsia="Times New Roman" w:hAnsi="Times New Roman" w:cs="Times New Roman"/>
-          <w:sz w:val="24"/>
-          <w:szCs w:val="24"/>
-        </w:rPr>
-        <w:lastRenderedPageBreak/>
-        <w:t>researchers to find what things the current plans of the Philippine Government are lacking in terms of typhoon disaster response plans compared to that of America.</w:t>
+        <w:t>The main objective of this analysis would be to obtain the data which will determine the municipality(s) from the Philippines and location(s) from America who had the most successful response and mitigation plan to typhoons. Their planning systems would be analyzed by the researchers to find what things the current plans of the Philippine Government are lacking in terms of typhoon disaster response plans compared to that of America.</w:t>
       </w:r>
     </w:p>
     <w:p>
@@ -2638,27 +2735,7 @@
           <w:sz w:val="24"/>
           <w:szCs w:val="24"/>
         </w:rPr>
-        <w:t xml:space="preserve"> The codes and its outputs </w:t>
-      </w:r>
-      <w:proofErr w:type="gramStart"/>
-      <w:r>
-        <w:rPr>
-          <w:rFonts w:ascii="Times New Roman" w:eastAsia="Times New Roman" w:hAnsi="Times New Roman" w:cs="Times New Roman"/>
-          <w:bCs/>
-          <w:sz w:val="24"/>
-          <w:szCs w:val="24"/>
-        </w:rPr>
-        <w:t>is</w:t>
-      </w:r>
-      <w:proofErr w:type="gramEnd"/>
-      <w:r>
-        <w:rPr>
-          <w:rFonts w:ascii="Times New Roman" w:eastAsia="Times New Roman" w:hAnsi="Times New Roman" w:cs="Times New Roman"/>
-          <w:bCs/>
-          <w:sz w:val="24"/>
-          <w:szCs w:val="24"/>
-        </w:rPr>
-        <w:t xml:space="preserve"> demonstrated below;</w:t>
+        <w:t xml:space="preserve"> The codes and its outputs is demonstrated below;</w:t>
       </w:r>
       <w:r>
         <w:rPr>
@@ -3728,25 +3805,7 @@
                 <w:sz w:val="24"/>
                 <w:szCs w:val="24"/>
               </w:rPr>
-              <w:t xml:space="preserve">The number of </w:t>
-            </w:r>
-            <w:proofErr w:type="gramStart"/>
-            <w:r>
-              <w:rPr>
-                <w:rFonts w:ascii="Times New Roman" w:eastAsia="Times New Roman" w:hAnsi="Times New Roman" w:cs="Times New Roman"/>
-                <w:sz w:val="24"/>
-                <w:szCs w:val="24"/>
-              </w:rPr>
-              <w:t>population</w:t>
-            </w:r>
-            <w:proofErr w:type="gramEnd"/>
-            <w:r>
-              <w:rPr>
-                <w:rFonts w:ascii="Times New Roman" w:eastAsia="Times New Roman" w:hAnsi="Times New Roman" w:cs="Times New Roman"/>
-                <w:sz w:val="24"/>
-                <w:szCs w:val="24"/>
-              </w:rPr>
-              <w:t xml:space="preserve"> in the year 2015.</w:t>
+              <w:t>The number of population in the year 2015.</w:t>
             </w:r>
           </w:p>
         </w:tc>
@@ -4650,7 +4709,6 @@
               </w:rPr>
               <w:t xml:space="preserve">This sequence provides </w:t>
             </w:r>
-            <w:proofErr w:type="gramStart"/>
             <w:r>
               <w:rPr>
                 <w:rFonts w:ascii="Times New Roman" w:eastAsia="Times New Roman" w:hAnsi="Times New Roman" w:cs="Times New Roman"/>
@@ -4667,16 +4725,7 @@
                 <w:sz w:val="24"/>
                 <w:szCs w:val="24"/>
               </w:rPr>
-              <w:t xml:space="preserve"> support</w:t>
-            </w:r>
-            <w:proofErr w:type="gramEnd"/>
-            <w:r>
-              <w:rPr>
-                <w:rFonts w:ascii="Times New Roman" w:eastAsia="Times New Roman" w:hAnsi="Times New Roman" w:cs="Times New Roman"/>
-                <w:sz w:val="24"/>
-                <w:szCs w:val="24"/>
-              </w:rPr>
-              <w:t xml:space="preserve"> to the idea that all social change usually follows.</w:t>
+              <w:t xml:space="preserve"> support to the idea that all social change usually follows.</w:t>
             </w:r>
           </w:p>
         </w:tc>
@@ -7609,7 +7658,6 @@
         </w:rPr>
       </w:pPr>
       <w:proofErr w:type="spellStart"/>
-      <w:proofErr w:type="gramStart"/>
       <w:r>
         <w:rPr>
           <w:rFonts w:ascii="Times New Roman" w:eastAsia="Times New Roman" w:hAnsi="Times New Roman" w:cs="Times New Roman"/>
@@ -7627,17 +7675,7 @@
           <w:sz w:val="24"/>
           <w:szCs w:val="24"/>
         </w:rPr>
-        <w:t xml:space="preserve"> ,</w:t>
-      </w:r>
-      <w:proofErr w:type="gramEnd"/>
-      <w:r>
-        <w:rPr>
-          <w:rFonts w:ascii="Times New Roman" w:eastAsia="Times New Roman" w:hAnsi="Times New Roman" w:cs="Times New Roman"/>
-          <w:color w:val="000000"/>
-          <w:sz w:val="24"/>
-          <w:szCs w:val="24"/>
-        </w:rPr>
-        <w:t xml:space="preserve"> J. (2019). </w:t>
+        <w:t xml:space="preserve"> , J. (2019). </w:t>
       </w:r>
       <w:r>
         <w:rPr>
@@ -7752,29 +7790,7 @@
           <w:sz w:val="24"/>
           <w:szCs w:val="24"/>
         </w:rPr>
-        <w:t xml:space="preserve">Your Modern Business Guide </w:t>
-      </w:r>
-      <w:proofErr w:type="gramStart"/>
-      <w:r>
-        <w:rPr>
-          <w:rFonts w:ascii="Times New Roman" w:eastAsia="Times New Roman" w:hAnsi="Times New Roman" w:cs="Times New Roman"/>
-          <w:i/>
-          <w:color w:val="000000"/>
-          <w:sz w:val="24"/>
-          <w:szCs w:val="24"/>
-        </w:rPr>
-        <w:t>To</w:t>
-      </w:r>
-      <w:proofErr w:type="gramEnd"/>
-      <w:r>
-        <w:rPr>
-          <w:rFonts w:ascii="Times New Roman" w:eastAsia="Times New Roman" w:hAnsi="Times New Roman" w:cs="Times New Roman"/>
-          <w:i/>
-          <w:color w:val="000000"/>
-          <w:sz w:val="24"/>
-          <w:szCs w:val="24"/>
-        </w:rPr>
-        <w:t xml:space="preserve"> Data Analysis Methods And Techniques</w:t>
+        <w:t>Your Modern Business Guide To Data Analysis Methods And Techniques</w:t>
       </w:r>
       <w:r>
         <w:rPr>
@@ -7926,29 +7942,7 @@
           <w:sz w:val="24"/>
           <w:szCs w:val="24"/>
         </w:rPr>
-        <w:t xml:space="preserve">Disaster Management Practices in the </w:t>
-      </w:r>
-      <w:proofErr w:type="gramStart"/>
-      <w:r>
-        <w:rPr>
-          <w:rFonts w:ascii="Times New Roman" w:eastAsia="Times New Roman" w:hAnsi="Times New Roman" w:cs="Times New Roman"/>
-          <w:i/>
-          <w:color w:val="000000"/>
-          <w:sz w:val="24"/>
-          <w:szCs w:val="24"/>
-        </w:rPr>
-        <w:t>Philippines :</w:t>
-      </w:r>
-      <w:proofErr w:type="gramEnd"/>
-      <w:r>
-        <w:rPr>
-          <w:rFonts w:ascii="Times New Roman" w:eastAsia="Times New Roman" w:hAnsi="Times New Roman" w:cs="Times New Roman"/>
-          <w:i/>
-          <w:color w:val="000000"/>
-          <w:sz w:val="24"/>
-          <w:szCs w:val="24"/>
-        </w:rPr>
-        <w:t xml:space="preserve"> An Assessment</w:t>
+        <w:t>Disaster Management Practices in the Philippines : An Assessment</w:t>
       </w:r>
       <w:r>
         <w:rPr>
@@ -8494,6 +8488,26 @@
         <w:annotationRef/>
       </w:r>
       <w:r>
+        <w:t>Typhoons -</w:t>
+      </w:r>
+      <w:r>
+        <w:br/>
+        <w:t>Marian</w:t>
+      </w:r>
+    </w:p>
+  </w:comment>
+  <w:comment w:id="4" w:author="G" w:date="2022-05-14T21:25:00Z" w:initials="G.">
+    <w:p>
+      <w:pPr>
+        <w:pStyle w:val="CommentText"/>
+      </w:pPr>
+      <w:r>
+        <w:rPr>
+          <w:rStyle w:val="CommentReference"/>
+        </w:rPr>
+        <w:annotationRef/>
+      </w:r>
+      <w:r>
         <w:t>Typhoons</w:t>
       </w:r>
       <w:r>
@@ -8507,7 +8521,7 @@
       </w:r>
     </w:p>
   </w:comment>
-  <w:comment w:id="4" w:author="G" w:date="2022-05-14T21:26:00Z" w:initials="G.">
+  <w:comment w:id="5" w:author="G" w:date="2022-05-14T21:26:00Z" w:initials="G.">
     <w:p>
       <w:pPr>
         <w:pStyle w:val="CommentText"/>
@@ -8532,7 +8546,7 @@
       </w:r>
     </w:p>
   </w:comment>
-  <w:comment w:id="5" w:author="G" w:date="2022-05-19T18:31:00Z" w:initials="G.">
+  <w:comment w:id="6" w:author="G" w:date="2022-05-19T18:31:00Z" w:initials="G.">
     <w:p>
       <w:pPr>
         <w:pStyle w:val="CommentText"/>
@@ -8551,34 +8565,34 @@
         <w:t>Indiv</w:t>
       </w:r>
       <w:proofErr w:type="spellEnd"/>
-    </w:p>
-  </w:comment>
-  <w:comment w:id="6" w:author="G" w:date="2022-05-14T21:26:00Z" w:initials="G.">
-    <w:p>
-      <w:pPr>
-        <w:pStyle w:val="CommentText"/>
-      </w:pPr>
-      <w:r>
-        <w:rPr>
-          <w:rStyle w:val="CommentReference"/>
-        </w:rPr>
-        <w:annotationRef/>
-      </w:r>
-      <w:r>
-        <w:t>Countries</w:t>
-      </w:r>
-      <w:r>
-        <w:t xml:space="preserve"> – Dollars Adjusted</w:t>
-      </w:r>
-      <w:r>
-        <w:br/>
-      </w:r>
-      <w:r>
-        <w:t>Marian</w:t>
-      </w:r>
     </w:p>
   </w:comment>
   <w:comment w:id="7" w:author="G" w:date="2022-05-14T21:26:00Z" w:initials="G.">
+    <w:p>
+      <w:pPr>
+        <w:pStyle w:val="CommentText"/>
+      </w:pPr>
+      <w:r>
+        <w:rPr>
+          <w:rStyle w:val="CommentReference"/>
+        </w:rPr>
+        <w:annotationRef/>
+      </w:r>
+      <w:r>
+        <w:t>Countries</w:t>
+      </w:r>
+      <w:r>
+        <w:t xml:space="preserve"> – Dollars Adjusted</w:t>
+      </w:r>
+      <w:r>
+        <w:br/>
+      </w:r>
+      <w:r>
+        <w:t>Marian</w:t>
+      </w:r>
+    </w:p>
+  </w:comment>
+  <w:comment w:id="8" w:author="G" w:date="2022-05-14T21:26:00Z" w:initials="G.">
     <w:p>
       <w:pPr>
         <w:pStyle w:val="CommentText"/>
@@ -8608,6 +8622,7 @@
   <w15:commentEx w15:paraId="37564CA0" w15:done="0"/>
   <w15:commentEx w15:paraId="21B0DAE5" w15:done="0"/>
   <w15:commentEx w15:paraId="41934F62" w15:done="0"/>
+  <w15:commentEx w15:paraId="7E19AF4D" w15:done="0"/>
   <w15:commentEx w15:paraId="5C4B1D36" w15:done="0"/>
   <w15:commentEx w15:paraId="03B018B1" w15:done="0"/>
   <w15:commentEx w15:paraId="5D24D2BC" w15:done="0"/>
@@ -8621,6 +8636,7 @@
   <w16cex:commentExtensible w16cex:durableId="262A9BF0" w16cex:dateUtc="2022-05-14T13:21:00Z"/>
   <w16cex:commentExtensible w16cex:durableId="262A9BF8" w16cex:dateUtc="2022-05-14T13:22:00Z"/>
   <w16cex:commentExtensible w16cex:durableId="262A9BFE" w16cex:dateUtc="2022-05-14T13:22:00Z"/>
+  <w16cex:commentExtensible w16cex:durableId="26353B40" w16cex:dateUtc="2022-05-14T13:25:00Z"/>
   <w16cex:commentExtensible w16cex:durableId="262A9CB2" w16cex:dateUtc="2022-05-14T13:25:00Z"/>
   <w16cex:commentExtensible w16cex:durableId="262A9D05" w16cex:dateUtc="2022-05-14T13:26:00Z"/>
   <w16cex:commentExtensible w16cex:durableId="26310B95" w16cex:dateUtc="2022-05-19T10:31:00Z"/>
@@ -8634,6 +8650,7 @@
   <w16cid:commentId w16cid:paraId="37564CA0" w16cid:durableId="262A9BF0"/>
   <w16cid:commentId w16cid:paraId="21B0DAE5" w16cid:durableId="262A9BF8"/>
   <w16cid:commentId w16cid:paraId="41934F62" w16cid:durableId="262A9BFE"/>
+  <w16cid:commentId w16cid:paraId="7E19AF4D" w16cid:durableId="26353B40"/>
   <w16cid:commentId w16cid:paraId="5C4B1D36" w16cid:durableId="262A9CB2"/>
   <w16cid:commentId w16cid:paraId="03B018B1" w16cid:durableId="262A9D05"/>
   <w16cid:commentId w16cid:paraId="5D24D2BC" w16cid:durableId="26310B95"/>
@@ -8719,27 +8736,7 @@
         <w:sz w:val="24"/>
         <w:szCs w:val="24"/>
       </w:rPr>
-      <w:t>EDA to Typhoon Mitigation and Response Plan (</w:t>
-    </w:r>
-    <w:proofErr w:type="gramStart"/>
-    <w:r>
-      <w:rPr>
-        <w:rFonts w:ascii="Times New Roman" w:eastAsia="Times New Roman" w:hAnsi="Times New Roman" w:cs="Times New Roman"/>
-        <w:color w:val="000000"/>
-        <w:sz w:val="24"/>
-        <w:szCs w:val="24"/>
-      </w:rPr>
-      <w:t xml:space="preserve">TMRP)   </w:t>
-    </w:r>
-    <w:proofErr w:type="gramEnd"/>
-    <w:r>
-      <w:rPr>
-        <w:rFonts w:ascii="Times New Roman" w:eastAsia="Times New Roman" w:hAnsi="Times New Roman" w:cs="Times New Roman"/>
-        <w:color w:val="000000"/>
-        <w:sz w:val="24"/>
-        <w:szCs w:val="24"/>
-      </w:rPr>
-      <w:t xml:space="preserve">         </w:t>
+      <w:t xml:space="preserve">EDA to Typhoon Mitigation and Response Plan (TMRP)            </w:t>
     </w:r>
     <w:r>
       <w:rPr>
@@ -9037,8 +9034,100 @@
       </w:rPr>
     </w:lvl>
   </w:abstractNum>
+  <w:abstractNum w:abstractNumId="1" w15:restartNumberingAfterBreak="0">
+    <w:nsid w:val="58C95B98"/>
+    <w:multiLevelType w:val="hybridMultilevel"/>
+    <w:tmpl w:val="784C7E12"/>
+    <w:lvl w:ilvl="0" w:tplc="09DE04EE">
+      <w:start w:val="1"/>
+      <w:numFmt w:val="decimal"/>
+      <w:lvlText w:val="%1."/>
+      <w:lvlJc w:val="left"/>
+      <w:pPr>
+        <w:ind w:left="1080" w:hanging="360"/>
+      </w:pPr>
+      <w:rPr>
+        <w:rFonts w:hint="default"/>
+      </w:rPr>
+    </w:lvl>
+    <w:lvl w:ilvl="1" w:tplc="04090019" w:tentative="1">
+      <w:start w:val="1"/>
+      <w:numFmt w:val="lowerLetter"/>
+      <w:lvlText w:val="%2."/>
+      <w:lvlJc w:val="left"/>
+      <w:pPr>
+        <w:ind w:left="1800" w:hanging="360"/>
+      </w:pPr>
+    </w:lvl>
+    <w:lvl w:ilvl="2" w:tplc="0409001B" w:tentative="1">
+      <w:start w:val="1"/>
+      <w:numFmt w:val="lowerRoman"/>
+      <w:lvlText w:val="%3."/>
+      <w:lvlJc w:val="right"/>
+      <w:pPr>
+        <w:ind w:left="2520" w:hanging="180"/>
+      </w:pPr>
+    </w:lvl>
+    <w:lvl w:ilvl="3" w:tplc="0409000F" w:tentative="1">
+      <w:start w:val="1"/>
+      <w:numFmt w:val="decimal"/>
+      <w:lvlText w:val="%4."/>
+      <w:lvlJc w:val="left"/>
+      <w:pPr>
+        <w:ind w:left="3240" w:hanging="360"/>
+      </w:pPr>
+    </w:lvl>
+    <w:lvl w:ilvl="4" w:tplc="04090019" w:tentative="1">
+      <w:start w:val="1"/>
+      <w:numFmt w:val="lowerLetter"/>
+      <w:lvlText w:val="%5."/>
+      <w:lvlJc w:val="left"/>
+      <w:pPr>
+        <w:ind w:left="3960" w:hanging="360"/>
+      </w:pPr>
+    </w:lvl>
+    <w:lvl w:ilvl="5" w:tplc="0409001B" w:tentative="1">
+      <w:start w:val="1"/>
+      <w:numFmt w:val="lowerRoman"/>
+      <w:lvlText w:val="%6."/>
+      <w:lvlJc w:val="right"/>
+      <w:pPr>
+        <w:ind w:left="4680" w:hanging="180"/>
+      </w:pPr>
+    </w:lvl>
+    <w:lvl w:ilvl="6" w:tplc="0409000F" w:tentative="1">
+      <w:start w:val="1"/>
+      <w:numFmt w:val="decimal"/>
+      <w:lvlText w:val="%7."/>
+      <w:lvlJc w:val="left"/>
+      <w:pPr>
+        <w:ind w:left="5400" w:hanging="360"/>
+      </w:pPr>
+    </w:lvl>
+    <w:lvl w:ilvl="7" w:tplc="04090019" w:tentative="1">
+      <w:start w:val="1"/>
+      <w:numFmt w:val="lowerLetter"/>
+      <w:lvlText w:val="%8."/>
+      <w:lvlJc w:val="left"/>
+      <w:pPr>
+        <w:ind w:left="6120" w:hanging="360"/>
+      </w:pPr>
+    </w:lvl>
+    <w:lvl w:ilvl="8" w:tplc="0409001B" w:tentative="1">
+      <w:start w:val="1"/>
+      <w:numFmt w:val="lowerRoman"/>
+      <w:lvlText w:val="%9."/>
+      <w:lvlJc w:val="right"/>
+      <w:pPr>
+        <w:ind w:left="6840" w:hanging="180"/>
+      </w:pPr>
+    </w:lvl>
+  </w:abstractNum>
   <w:num w:numId="1" w16cid:durableId="317851125">
     <w:abstractNumId w:val="0"/>
+  </w:num>
+  <w:num w:numId="2" w16cid:durableId="672147561">
+    <w:abstractNumId w:val="1"/>
   </w:num>
 </w:numbering>
 </file>

</xml_diff>

<commit_message>
Rename the references xml file to 'References.xml'
</commit_message>
<xml_diff>
--- a/EDA to Typhoon Mitigation and Response Framework (TMRF) Project Proposal.docx
+++ b/EDA to Typhoon Mitigation and Response Framework (TMRF) Project Proposal.docx
@@ -347,25 +347,7 @@
           <w:sz w:val="24"/>
           <w:szCs w:val="24"/>
         </w:rPr>
-        <w:t>The Philippines' apparent vulnerability to natural disasters emerges from its geographic location within the Pacific Ring of Fire. The country is surrounded by large bodies of water and faces the Pacific Ocean, which produces 60% of the world's typhoons. Approximately twenty tropical cyclones pass through the Philippine area of responsibility each year, ten of which are typhoons and five of which are catastrophic (Brown, 2013). Due to a lack of preparedness and response, families in rural areas are more likely to be hit. According to the Weather Underground (n.d.), hurricanes are becoming a global threat as they solidify and more super tropical storms emerge. As a result, every municipality should have a high level of safety and security. However, government agencies and non-governmental organizations in the Philippines promote emergency preparedness, but they have yet to acquire the public's general attention like in Yolanda’s storm surge disaster where there is insufficient public awareness of storm surges, higher casualties have occurred (</w:t>
-      </w:r>
-      <w:proofErr w:type="spellStart"/>
-      <w:r>
-        <w:rPr>
-          <w:rFonts w:ascii="Times New Roman" w:eastAsia="Times New Roman" w:hAnsi="Times New Roman" w:cs="Times New Roman"/>
-          <w:sz w:val="24"/>
-          <w:szCs w:val="24"/>
-        </w:rPr>
-        <w:t>Commision</w:t>
-      </w:r>
-      <w:proofErr w:type="spellEnd"/>
-      <w:r>
-        <w:rPr>
-          <w:rFonts w:ascii="Times New Roman" w:eastAsia="Times New Roman" w:hAnsi="Times New Roman" w:cs="Times New Roman"/>
-          <w:sz w:val="24"/>
-          <w:szCs w:val="24"/>
-        </w:rPr>
-        <w:t xml:space="preserve"> on Audit, n.d.). The Commission on Audit also reported that the mayor of Tacloban City had stated that more lives may have been saved if storm surges were labeled as tsunami-like in nature. According to the National Research Council et al. (n.d.), preparedness is indeed the way of transforming a community's awareness of potential natural hazards into actions that strengthen its ability to respond to and recover from disasters and proposals for preparedness must address the immediate response and all the longer-term recovery and rehabilitation. </w:t>
+        <w:t xml:space="preserve">The Philippines' apparent vulnerability to natural disasters emerges from its geographic location within the Pacific Ring of Fire. The country is surrounded by large bodies of water and faces the Pacific Ocean, which produces 60% of the world's typhoons. Approximately twenty tropical cyclones pass through the Philippine area of responsibility each year, ten of which are typhoons and five of which are catastrophic (Brown, 2013). Due to a lack of preparedness and response, families in rural areas are more likely to be hit. According to the Weather Underground (n.d.), hurricanes are becoming a global threat as they solidify and more super tropical storms emerge. As a result, every municipality should have a high level of safety and security. However, government agencies and non-governmental organizations in the Philippines promote emergency preparedness, but they have yet to acquire the public's general attention like in Yolanda’s storm surge disaster where there is insufficient public awareness of storm surges, higher casualties have occurred (Commision on Audit, n.d.). The Commission on Audit also reported that the mayor of Tacloban City had stated that more lives may have been saved if storm surges were labeled as tsunami-like in nature. According to the National Research Council et al. (n.d.), preparedness is indeed the way of transforming a community's awareness of potential natural hazards into actions that strengthen its ability to respond to and recover from disasters and proposals for preparedness must address the immediate response and all the longer-term recovery and rehabilitation. </w:t>
       </w:r>
     </w:p>
     <w:p>
@@ -734,25 +716,7 @@
           <w:szCs w:val="24"/>
         </w:rPr>
         <w:tab/>
-        <w:t>The primary issue tackled by this project is the inadequacy of a mitigation and response framework across the Philippine archipelago's cities and municipalities. This was a critical component that might have long-term consequences for the lives of all Filipinos. The Senate Economic Planning Office (2017) researches this subject, evaluating the most often encountered challenges and concerns by various organizations in the Philippines. The researchers will conduct an Exploratory analysis approach on the data sets selected for this study to address this. The primary objective of the exploratory analysis is to discover (</w:t>
-      </w:r>
-      <w:proofErr w:type="spellStart"/>
-      <w:r>
-        <w:rPr>
-          <w:rFonts w:ascii="Times New Roman" w:eastAsia="Times New Roman" w:hAnsi="Times New Roman" w:cs="Times New Roman"/>
-          <w:sz w:val="24"/>
-          <w:szCs w:val="24"/>
-        </w:rPr>
-        <w:t>Calzon</w:t>
-      </w:r>
-      <w:proofErr w:type="spellEnd"/>
-      <w:r>
-        <w:rPr>
-          <w:rFonts w:ascii="Times New Roman" w:eastAsia="Times New Roman" w:hAnsi="Times New Roman" w:cs="Times New Roman"/>
-          <w:sz w:val="24"/>
-          <w:szCs w:val="24"/>
-        </w:rPr>
-        <w:t xml:space="preserve">, 2022). And according to IBM Cloud Education (2020), no concept of the link between the data and the variables existed before the analysis. Once the data has been analyzed, the exploratory analysis will assist the researchers </w:t>
+        <w:t xml:space="preserve">The primary issue tackled by this project is the inadequacy of a mitigation and response framework across the Philippine archipelago's cities and municipalities. This was a critical component that might have long-term consequences for the lives of all Filipinos. The Senate Economic Planning Office (2017) researches this subject, evaluating the most often encountered challenges and concerns by various organizations in the Philippines. The researchers will conduct an Exploratory analysis approach on the data sets selected for this study to address this. The primary objective of the exploratory analysis is to discover (Calzon, 2022). And according to IBM Cloud Education (2020), no concept of the link between the data and the variables existed before the analysis. Once the data has been analyzed, the exploratory analysis will assist the researchers </w:t>
       </w:r>
       <w:r>
         <w:rPr>
@@ -976,43 +940,7 @@
           <w:szCs w:val="24"/>
         </w:rPr>
         <w:tab/>
-        <w:t xml:space="preserve">The second set of data comes from the CRED Center for Research on the Epidemiology of Disasters. In 1971, Professor Michel F. </w:t>
-      </w:r>
-      <w:proofErr w:type="spellStart"/>
-      <w:r>
-        <w:rPr>
-          <w:rFonts w:ascii="Times New Roman" w:eastAsia="Times New Roman" w:hAnsi="Times New Roman" w:cs="Times New Roman"/>
-          <w:sz w:val="24"/>
-          <w:szCs w:val="24"/>
-        </w:rPr>
-        <w:t>Lechat</w:t>
-      </w:r>
-      <w:proofErr w:type="spellEnd"/>
-      <w:r>
-        <w:rPr>
-          <w:rFonts w:ascii="Times New Roman" w:eastAsia="Times New Roman" w:hAnsi="Times New Roman" w:cs="Times New Roman"/>
-          <w:sz w:val="24"/>
-          <w:szCs w:val="24"/>
-        </w:rPr>
-        <w:t xml:space="preserve"> of the Université </w:t>
-      </w:r>
-      <w:proofErr w:type="spellStart"/>
-      <w:r>
-        <w:rPr>
-          <w:rFonts w:ascii="Times New Roman" w:eastAsia="Times New Roman" w:hAnsi="Times New Roman" w:cs="Times New Roman"/>
-          <w:sz w:val="24"/>
-          <w:szCs w:val="24"/>
-        </w:rPr>
-        <w:t>catholique</w:t>
-      </w:r>
-      <w:proofErr w:type="spellEnd"/>
-      <w:r>
-        <w:rPr>
-          <w:rFonts w:ascii="Times New Roman" w:eastAsia="Times New Roman" w:hAnsi="Times New Roman" w:cs="Times New Roman"/>
-          <w:sz w:val="24"/>
-          <w:szCs w:val="24"/>
-        </w:rPr>
-        <w:t xml:space="preserve"> de Louvain, an epidemiologist, launched a research program to examine health difficulties in crisis scenarios. Two years later, he founded CRED as a non-profit organization with international recognition. In 1980, the Centre was designated as a World Health Organization (WHO) Collaborating Centre (European Commission, n.d.). This organization fosters disaster research, education, and </w:t>
+        <w:t xml:space="preserve">The second set of data comes from the CRED Center for Research on the Epidemiology of Disasters. In 1971, Professor Michel F. Lechat of the Université catholique de Louvain, an epidemiologist, launched a research program to examine health difficulties in crisis scenarios. Two years later, he founded CRED as a non-profit organization with international recognition. In 1980, the Centre was designated as a World Health Organization (WHO) Collaborating Centre (European Commission, n.d.). This organization fosters disaster research, education, and </w:t>
       </w:r>
       <w:r>
         <w:rPr>
@@ -1117,25 +1045,7 @@
           <w:sz w:val="24"/>
           <w:szCs w:val="24"/>
         </w:rPr>
-        <w:t xml:space="preserve">The Philippines is a tropical country that lies within the equator, which means that it is prone to disasters like typhoons. A data set from the Humanitarian Data Exchange posted by Joseph </w:t>
-      </w:r>
-      <w:proofErr w:type="spellStart"/>
-      <w:r>
-        <w:rPr>
-          <w:rFonts w:ascii="Times New Roman" w:eastAsia="Times New Roman" w:hAnsi="Times New Roman" w:cs="Times New Roman"/>
-          <w:sz w:val="24"/>
-          <w:szCs w:val="24"/>
-        </w:rPr>
-        <w:t>Addawe</w:t>
-      </w:r>
-      <w:proofErr w:type="spellEnd"/>
-      <w:r>
-        <w:rPr>
-          <w:rFonts w:ascii="Times New Roman" w:eastAsia="Times New Roman" w:hAnsi="Times New Roman" w:cs="Times New Roman"/>
-          <w:sz w:val="24"/>
-          <w:szCs w:val="24"/>
-        </w:rPr>
-        <w:t xml:space="preserve"> (2019), an employee of the United Nations Office for the Coordination of Humanitarian Affairs office (OCHA) in the Philippines  encoded all typhoons which landed and gravely damaged the country in 2019. Another dataset will be of use on this data analysis is from the CRED's Emergency Events Database (EM-DAT) from the year 2000-2022. This project aims to evaluate this data sets and obtain knowledge that will help the researchers obtain the following outputs:</w:t>
+        <w:t>The Philippines is a tropical country that lies within the equator, which means that it is prone to disasters like typhoons. A data set from the Humanitarian Data Exchange posted by Joseph Addawe (2019), an employee of the United Nations Office for the Coordination of Humanitarian Affairs office (OCHA) in the Philippines  encoded all typhoons which landed and gravely damaged the country in 2019. Another dataset will be of use on this data analysis is from the CRED's Emergency Events Database (EM-DAT) from the year 2000-2022. This project aims to evaluate this data sets and obtain knowledge that will help the researchers obtain the following outputs:</w:t>
       </w:r>
     </w:p>
     <w:p>
@@ -1406,25 +1316,7 @@
           <w:sz w:val="24"/>
           <w:szCs w:val="24"/>
         </w:rPr>
-        <w:t xml:space="preserve"> (</w:t>
-      </w:r>
-      <w:proofErr w:type="spellStart"/>
-      <w:r>
-        <w:rPr>
-          <w:rFonts w:ascii="Times New Roman" w:eastAsia="Times New Roman" w:hAnsi="Times New Roman" w:cs="Times New Roman"/>
-          <w:sz w:val="24"/>
-          <w:szCs w:val="24"/>
-        </w:rPr>
-        <w:t>Affected_Pers</w:t>
-      </w:r>
-      <w:proofErr w:type="spellEnd"/>
-      <w:r>
-        <w:rPr>
-          <w:rFonts w:ascii="Times New Roman" w:eastAsia="Times New Roman" w:hAnsi="Times New Roman" w:cs="Times New Roman"/>
-          <w:sz w:val="24"/>
-          <w:szCs w:val="24"/>
-        </w:rPr>
-        <w:t>)</w:t>
+        <w:t xml:space="preserve"> (Affected_Pers)</w:t>
       </w:r>
       <w:r>
         <w:rPr>
@@ -2397,7 +2289,7 @@
                     </pic:cNvPicPr>
                   </pic:nvPicPr>
                   <pic:blipFill>
-                    <a:blip r:embed="rId12" cstate="print">
+                    <a:blip r:embed="rId13" cstate="print">
                       <a:extLst>
                         <a:ext uri="{28A0092B-C50C-407E-A947-70E740481C1C}">
                           <a14:useLocalDpi xmlns:a14="http://schemas.microsoft.com/office/drawing/2010/main" val="0"/>
@@ -2469,7 +2361,7 @@
                     </pic:cNvPicPr>
                   </pic:nvPicPr>
                   <pic:blipFill>
-                    <a:blip r:embed="rId13">
+                    <a:blip r:embed="rId14">
                       <a:extLst>
                         <a:ext uri="{28A0092B-C50C-407E-A947-70E740481C1C}">
                           <a14:useLocalDpi xmlns:a14="http://schemas.microsoft.com/office/drawing/2010/main" val="0"/>
@@ -2580,7 +2472,7 @@
                     </pic:cNvPicPr>
                   </pic:nvPicPr>
                   <pic:blipFill>
-                    <a:blip r:embed="rId14">
+                    <a:blip r:embed="rId15">
                       <a:extLst>
                         <a:ext uri="{28A0092B-C50C-407E-A947-70E740481C1C}">
                           <a14:useLocalDpi xmlns:a14="http://schemas.microsoft.com/office/drawing/2010/main" val="0"/>
@@ -3434,7 +3326,6 @@
                 <w:szCs w:val="24"/>
               </w:rPr>
             </w:pPr>
-            <w:proofErr w:type="spellStart"/>
             <w:r>
               <w:rPr>
                 <w:rFonts w:ascii="Times New Roman" w:eastAsia="Times New Roman" w:hAnsi="Times New Roman" w:cs="Times New Roman"/>
@@ -3443,7 +3334,6 @@
               </w:rPr>
               <w:t>City_Mun</w:t>
             </w:r>
-            <w:proofErr w:type="spellEnd"/>
             <w:r>
               <w:rPr>
                 <w:rFonts w:ascii="Times New Roman" w:eastAsia="Times New Roman" w:hAnsi="Times New Roman" w:cs="Times New Roman"/>
@@ -3492,23 +3382,13 @@
                 <w:szCs w:val="24"/>
               </w:rPr>
             </w:pPr>
-            <w:proofErr w:type="spellStart"/>
-            <w:r>
-              <w:rPr>
-                <w:rFonts w:ascii="Times New Roman" w:eastAsia="Times New Roman" w:hAnsi="Times New Roman" w:cs="Times New Roman"/>
-                <w:sz w:val="24"/>
-                <w:szCs w:val="24"/>
-              </w:rPr>
-              <w:t>City_Mun</w:t>
-            </w:r>
-            <w:proofErr w:type="spellEnd"/>
-            <w:r>
-              <w:rPr>
-                <w:rFonts w:ascii="Times New Roman" w:eastAsia="Times New Roman" w:hAnsi="Times New Roman" w:cs="Times New Roman"/>
-                <w:sz w:val="24"/>
-                <w:szCs w:val="24"/>
-              </w:rPr>
-              <w:t xml:space="preserve"> code</w:t>
+            <w:r>
+              <w:rPr>
+                <w:rFonts w:ascii="Times New Roman" w:eastAsia="Times New Roman" w:hAnsi="Times New Roman" w:cs="Times New Roman"/>
+                <w:sz w:val="24"/>
+                <w:szCs w:val="24"/>
+              </w:rPr>
+              <w:t>City_Mun code</w:t>
             </w:r>
           </w:p>
         </w:tc>
@@ -3824,7 +3704,6 @@
                 <w:szCs w:val="24"/>
               </w:rPr>
             </w:pPr>
-            <w:proofErr w:type="spellStart"/>
             <w:r>
               <w:rPr>
                 <w:rFonts w:ascii="Times New Roman" w:eastAsia="Times New Roman" w:hAnsi="Times New Roman" w:cs="Times New Roman"/>
@@ -3833,7 +3712,6 @@
               </w:rPr>
               <w:t>Affected_FAM</w:t>
             </w:r>
-            <w:proofErr w:type="spellEnd"/>
           </w:p>
         </w:tc>
         <w:tc>
@@ -3874,7 +3752,6 @@
                 <w:szCs w:val="24"/>
               </w:rPr>
             </w:pPr>
-            <w:proofErr w:type="spellStart"/>
             <w:r>
               <w:rPr>
                 <w:rFonts w:ascii="Times New Roman" w:eastAsia="Times New Roman" w:hAnsi="Times New Roman" w:cs="Times New Roman"/>
@@ -3883,7 +3760,6 @@
               </w:rPr>
               <w:t>Affected_PERs</w:t>
             </w:r>
-            <w:proofErr w:type="spellEnd"/>
           </w:p>
         </w:tc>
         <w:tc>
@@ -3924,7 +3800,6 @@
                 <w:szCs w:val="24"/>
               </w:rPr>
             </w:pPr>
-            <w:proofErr w:type="spellStart"/>
             <w:r>
               <w:rPr>
                 <w:rFonts w:ascii="Times New Roman" w:eastAsia="Times New Roman" w:hAnsi="Times New Roman" w:cs="Times New Roman"/>
@@ -3933,7 +3808,6 @@
               </w:rPr>
               <w:t>Inside_EC_Fam_Cum</w:t>
             </w:r>
-            <w:proofErr w:type="spellEnd"/>
           </w:p>
         </w:tc>
         <w:tc>
@@ -3976,7 +3850,6 @@
                 <w:szCs w:val="24"/>
               </w:rPr>
             </w:pPr>
-            <w:proofErr w:type="spellStart"/>
             <w:r>
               <w:rPr>
                 <w:rFonts w:ascii="Times New Roman" w:eastAsia="Times New Roman" w:hAnsi="Times New Roman" w:cs="Times New Roman"/>
@@ -3985,7 +3858,6 @@
               </w:rPr>
               <w:t>Inside_EC_Fam_Now</w:t>
             </w:r>
-            <w:proofErr w:type="spellEnd"/>
           </w:p>
         </w:tc>
         <w:tc>
@@ -4027,7 +3899,6 @@
                 <w:szCs w:val="24"/>
               </w:rPr>
             </w:pPr>
-            <w:proofErr w:type="spellStart"/>
             <w:r>
               <w:rPr>
                 <w:rFonts w:ascii="Times New Roman" w:eastAsia="Times New Roman" w:hAnsi="Times New Roman" w:cs="Times New Roman"/>
@@ -4036,7 +3907,6 @@
               </w:rPr>
               <w:t>Inside_EC_Per_Cum</w:t>
             </w:r>
-            <w:proofErr w:type="spellEnd"/>
           </w:p>
         </w:tc>
         <w:tc>
@@ -4078,7 +3948,6 @@
                 <w:szCs w:val="24"/>
               </w:rPr>
             </w:pPr>
-            <w:proofErr w:type="spellStart"/>
             <w:r>
               <w:rPr>
                 <w:rFonts w:ascii="Times New Roman" w:eastAsia="Times New Roman" w:hAnsi="Times New Roman" w:cs="Times New Roman"/>
@@ -4087,7 +3956,6 @@
               </w:rPr>
               <w:t>Inside_EC_Per_Now</w:t>
             </w:r>
-            <w:proofErr w:type="spellEnd"/>
           </w:p>
         </w:tc>
         <w:tc>
@@ -4129,7 +3997,6 @@
                 <w:szCs w:val="24"/>
               </w:rPr>
             </w:pPr>
-            <w:proofErr w:type="spellStart"/>
             <w:r>
               <w:rPr>
                 <w:rFonts w:ascii="Times New Roman" w:eastAsia="Times New Roman" w:hAnsi="Times New Roman" w:cs="Times New Roman"/>
@@ -4138,7 +4005,6 @@
               </w:rPr>
               <w:t>Outside_EC_Fam_Cum</w:t>
             </w:r>
-            <w:proofErr w:type="spellEnd"/>
           </w:p>
         </w:tc>
         <w:tc>
@@ -4179,7 +4045,6 @@
                 <w:szCs w:val="24"/>
               </w:rPr>
             </w:pPr>
-            <w:proofErr w:type="spellStart"/>
             <w:r>
               <w:rPr>
                 <w:rFonts w:ascii="Times New Roman" w:eastAsia="Times New Roman" w:hAnsi="Times New Roman" w:cs="Times New Roman"/>
@@ -4188,7 +4053,6 @@
               </w:rPr>
               <w:t>Outside_EC_Fam_Now</w:t>
             </w:r>
-            <w:proofErr w:type="spellEnd"/>
           </w:p>
         </w:tc>
         <w:tc>
@@ -4229,7 +4093,6 @@
                 <w:szCs w:val="24"/>
               </w:rPr>
             </w:pPr>
-            <w:proofErr w:type="spellStart"/>
             <w:r>
               <w:rPr>
                 <w:rFonts w:ascii="Times New Roman" w:eastAsia="Times New Roman" w:hAnsi="Times New Roman" w:cs="Times New Roman"/>
@@ -4239,7 +4102,6 @@
               <w:lastRenderedPageBreak/>
               <w:t>Outside_EC_Pers_Cum</w:t>
             </w:r>
-            <w:proofErr w:type="spellEnd"/>
           </w:p>
         </w:tc>
         <w:tc>
@@ -4280,7 +4142,6 @@
                 <w:szCs w:val="24"/>
               </w:rPr>
             </w:pPr>
-            <w:proofErr w:type="spellStart"/>
             <w:r>
               <w:rPr>
                 <w:rFonts w:ascii="Times New Roman" w:eastAsia="Times New Roman" w:hAnsi="Times New Roman" w:cs="Times New Roman"/>
@@ -4289,7 +4150,6 @@
               </w:rPr>
               <w:t>Outside_EC_Per_Now</w:t>
             </w:r>
-            <w:proofErr w:type="spellEnd"/>
           </w:p>
         </w:tc>
         <w:tc>
@@ -4426,7 +4286,6 @@
                 <w:szCs w:val="24"/>
               </w:rPr>
             </w:pPr>
-            <w:proofErr w:type="spellStart"/>
             <w:r>
               <w:rPr>
                 <w:rFonts w:ascii="Times New Roman" w:eastAsia="Times New Roman" w:hAnsi="Times New Roman" w:cs="Times New Roman"/>
@@ -4435,7 +4294,6 @@
               </w:rPr>
               <w:t>IDP_Cum</w:t>
             </w:r>
-            <w:proofErr w:type="spellEnd"/>
           </w:p>
         </w:tc>
         <w:tc>
@@ -4992,18 +4850,8 @@
                 <w:sz w:val="24"/>
                 <w:szCs w:val="24"/>
               </w:rPr>
-              <w:t xml:space="preserve">Disaster </w:t>
-            </w:r>
-            <w:proofErr w:type="spellStart"/>
-            <w:r>
-              <w:rPr>
-                <w:rFonts w:ascii="Times New Roman" w:eastAsia="Times New Roman" w:hAnsi="Times New Roman" w:cs="Times New Roman"/>
-                <w:sz w:val="24"/>
-                <w:szCs w:val="24"/>
-              </w:rPr>
-              <w:t>Subsubtype</w:t>
-            </w:r>
-            <w:proofErr w:type="spellEnd"/>
+              <w:t>Disaster Subsubtype</w:t>
+            </w:r>
           </w:p>
         </w:tc>
         <w:tc>
@@ -5322,25 +5170,7 @@
                 <w:sz w:val="24"/>
                 <w:szCs w:val="24"/>
               </w:rPr>
-              <w:t xml:space="preserve">The location where the disaster </w:t>
-            </w:r>
-            <w:proofErr w:type="spellStart"/>
-            <w:r>
-              <w:rPr>
-                <w:rFonts w:ascii="Times New Roman" w:eastAsia="Times New Roman" w:hAnsi="Times New Roman" w:cs="Times New Roman"/>
-                <w:sz w:val="24"/>
-                <w:szCs w:val="24"/>
-              </w:rPr>
-              <w:t>occured</w:t>
-            </w:r>
-            <w:proofErr w:type="spellEnd"/>
-            <w:r>
-              <w:rPr>
-                <w:rFonts w:ascii="Times New Roman" w:eastAsia="Times New Roman" w:hAnsi="Times New Roman" w:cs="Times New Roman"/>
-                <w:sz w:val="24"/>
-                <w:szCs w:val="24"/>
-              </w:rPr>
-              <w:t>.</w:t>
+              <w:t>The location where the disaster occured.</w:t>
             </w:r>
           </w:p>
         </w:tc>
@@ -5390,25 +5220,7 @@
                 <w:sz w:val="24"/>
                 <w:szCs w:val="24"/>
               </w:rPr>
-              <w:t xml:space="preserve">This refers to the origin of the disaster that </w:t>
-            </w:r>
-            <w:proofErr w:type="spellStart"/>
-            <w:r>
-              <w:rPr>
-                <w:rFonts w:ascii="Times New Roman" w:eastAsia="Times New Roman" w:hAnsi="Times New Roman" w:cs="Times New Roman"/>
-                <w:sz w:val="24"/>
-                <w:szCs w:val="24"/>
-              </w:rPr>
-              <w:t>occured</w:t>
-            </w:r>
-            <w:proofErr w:type="spellEnd"/>
-            <w:r>
-              <w:rPr>
-                <w:rFonts w:ascii="Times New Roman" w:eastAsia="Times New Roman" w:hAnsi="Times New Roman" w:cs="Times New Roman"/>
-                <w:sz w:val="24"/>
-                <w:szCs w:val="24"/>
-              </w:rPr>
-              <w:t>.</w:t>
+              <w:t>This refers to the origin of the disaster that occured.</w:t>
             </w:r>
           </w:p>
         </w:tc>
@@ -5458,25 +5270,7 @@
                 <w:sz w:val="24"/>
                 <w:szCs w:val="24"/>
               </w:rPr>
-              <w:t xml:space="preserve">The disaster that has </w:t>
-            </w:r>
-            <w:proofErr w:type="spellStart"/>
-            <w:r>
-              <w:rPr>
-                <w:rFonts w:ascii="Times New Roman" w:eastAsia="Times New Roman" w:hAnsi="Times New Roman" w:cs="Times New Roman"/>
-                <w:sz w:val="24"/>
-                <w:szCs w:val="24"/>
-              </w:rPr>
-              <w:t>occured</w:t>
-            </w:r>
-            <w:proofErr w:type="spellEnd"/>
-            <w:r>
-              <w:rPr>
-                <w:rFonts w:ascii="Times New Roman" w:eastAsia="Times New Roman" w:hAnsi="Times New Roman" w:cs="Times New Roman"/>
-                <w:sz w:val="24"/>
-                <w:szCs w:val="24"/>
-              </w:rPr>
-              <w:t xml:space="preserve"> as a result of the link catastrophe.</w:t>
+              <w:t>The disaster that has occured as a result of the link catastrophe.</w:t>
             </w:r>
           </w:p>
         </w:tc>
@@ -5528,25 +5322,7 @@
                 <w:sz w:val="24"/>
                 <w:szCs w:val="24"/>
               </w:rPr>
-              <w:t xml:space="preserve">Other disaster that has </w:t>
-            </w:r>
-            <w:proofErr w:type="spellStart"/>
-            <w:r>
-              <w:rPr>
-                <w:rFonts w:ascii="Times New Roman" w:eastAsia="Times New Roman" w:hAnsi="Times New Roman" w:cs="Times New Roman"/>
-                <w:sz w:val="24"/>
-                <w:szCs w:val="24"/>
-              </w:rPr>
-              <w:t>occured</w:t>
-            </w:r>
-            <w:proofErr w:type="spellEnd"/>
-            <w:r>
-              <w:rPr>
-                <w:rFonts w:ascii="Times New Roman" w:eastAsia="Times New Roman" w:hAnsi="Times New Roman" w:cs="Times New Roman"/>
-                <w:sz w:val="24"/>
-                <w:szCs w:val="24"/>
-              </w:rPr>
-              <w:t xml:space="preserve"> as a result of the link catastrophe.</w:t>
+              <w:t>Other disaster that has occured as a result of the link catastrophe.</w:t>
             </w:r>
           </w:p>
         </w:tc>
@@ -6409,25 +6185,7 @@
                 <w:sz w:val="24"/>
                 <w:szCs w:val="24"/>
               </w:rPr>
-              <w:t xml:space="preserve">The number of </w:t>
-            </w:r>
-            <w:proofErr w:type="spellStart"/>
-            <w:r>
-              <w:rPr>
-                <w:rFonts w:ascii="Times New Roman" w:eastAsia="Times New Roman" w:hAnsi="Times New Roman" w:cs="Times New Roman"/>
-                <w:sz w:val="24"/>
-                <w:szCs w:val="24"/>
-              </w:rPr>
-              <w:t>of</w:t>
-            </w:r>
-            <w:proofErr w:type="spellEnd"/>
-            <w:r>
-              <w:rPr>
-                <w:rFonts w:ascii="Times New Roman" w:eastAsia="Times New Roman" w:hAnsi="Times New Roman" w:cs="Times New Roman"/>
-                <w:sz w:val="24"/>
-                <w:szCs w:val="24"/>
-              </w:rPr>
-              <w:t xml:space="preserve"> people injured as a result of the disaster</w:t>
+              <w:t>The number of of people injured as a result of the disaster</w:t>
             </w:r>
           </w:p>
         </w:tc>
@@ -7444,7 +7202,7 @@
           <w:szCs w:val="24"/>
         </w:rPr>
       </w:pPr>
-      <w:hyperlink r:id="rId15">
+      <w:hyperlink r:id="rId16">
         <w:r>
           <w:rPr>
             <w:rFonts w:ascii="Times New Roman" w:eastAsia="Times New Roman" w:hAnsi="Times New Roman" w:cs="Times New Roman"/>
@@ -7657,7 +7415,6 @@
           <w:szCs w:val="24"/>
         </w:rPr>
       </w:pPr>
-      <w:proofErr w:type="spellStart"/>
       <w:r>
         <w:rPr>
           <w:rFonts w:ascii="Times New Roman" w:eastAsia="Times New Roman" w:hAnsi="Times New Roman" w:cs="Times New Roman"/>
@@ -7665,17 +7422,7 @@
           <w:sz w:val="24"/>
           <w:szCs w:val="24"/>
         </w:rPr>
-        <w:t>Addawe</w:t>
-      </w:r>
-      <w:proofErr w:type="spellEnd"/>
-      <w:r>
-        <w:rPr>
-          <w:rFonts w:ascii="Times New Roman" w:eastAsia="Times New Roman" w:hAnsi="Times New Roman" w:cs="Times New Roman"/>
-          <w:color w:val="000000"/>
-          <w:sz w:val="24"/>
-          <w:szCs w:val="24"/>
-        </w:rPr>
-        <w:t xml:space="preserve"> , J. (2019). </w:t>
+        <w:t xml:space="preserve">Addawe , J. (2019). </w:t>
       </w:r>
       <w:r>
         <w:rPr>
@@ -7762,7 +7509,6 @@
           <w:szCs w:val="24"/>
         </w:rPr>
       </w:pPr>
-      <w:proofErr w:type="spellStart"/>
       <w:r>
         <w:rPr>
           <w:rFonts w:ascii="Times New Roman" w:eastAsia="Times New Roman" w:hAnsi="Times New Roman" w:cs="Times New Roman"/>
@@ -7770,17 +7516,7 @@
           <w:sz w:val="24"/>
           <w:szCs w:val="24"/>
         </w:rPr>
-        <w:t>Calzon</w:t>
-      </w:r>
-      <w:proofErr w:type="spellEnd"/>
-      <w:r>
-        <w:rPr>
-          <w:rFonts w:ascii="Times New Roman" w:eastAsia="Times New Roman" w:hAnsi="Times New Roman" w:cs="Times New Roman"/>
-          <w:color w:val="000000"/>
-          <w:sz w:val="24"/>
-          <w:szCs w:val="24"/>
-        </w:rPr>
-        <w:t xml:space="preserve">, B. (2022, March 9). </w:t>
+        <w:t xml:space="preserve">Calzon, B. (2022, March 9). </w:t>
       </w:r>
       <w:r>
         <w:rPr>
@@ -7914,7 +7650,6 @@
           <w:szCs w:val="24"/>
         </w:rPr>
       </w:pPr>
-      <w:proofErr w:type="spellStart"/>
       <w:r>
         <w:rPr>
           <w:rFonts w:ascii="Times New Roman" w:eastAsia="Times New Roman" w:hAnsi="Times New Roman" w:cs="Times New Roman"/>
@@ -7922,17 +7657,7 @@
           <w:sz w:val="24"/>
           <w:szCs w:val="24"/>
         </w:rPr>
-        <w:t>Commision</w:t>
-      </w:r>
-      <w:proofErr w:type="spellEnd"/>
-      <w:r>
-        <w:rPr>
-          <w:rFonts w:ascii="Times New Roman" w:eastAsia="Times New Roman" w:hAnsi="Times New Roman" w:cs="Times New Roman"/>
-          <w:color w:val="000000"/>
-          <w:sz w:val="24"/>
-          <w:szCs w:val="24"/>
-        </w:rPr>
-        <w:t xml:space="preserve"> on Audit. (n.d.). </w:t>
+        <w:t xml:space="preserve">Commision on Audit. (n.d.). </w:t>
       </w:r>
       <w:r>
         <w:rPr>
@@ -8374,8 +8099,8 @@
       </w:pPr>
     </w:p>
     <w:sectPr>
-      <w:headerReference w:type="default" r:id="rId16"/>
-      <w:headerReference w:type="first" r:id="rId17"/>
+      <w:headerReference w:type="default" r:id="rId17"/>
+      <w:headerReference w:type="first" r:id="rId18"/>
       <w:pgSz w:w="12240" w:h="15840"/>
       <w:pgMar w:top="1440" w:right="1440" w:bottom="1440" w:left="1440" w:header="706" w:footer="706" w:gutter="0"/>
       <w:pgNumType w:start="1"/>
@@ -8433,13 +8158,8 @@
         <w:t>Provinces</w:t>
       </w:r>
       <w:r>
-        <w:t xml:space="preserve"> – </w:t>
-      </w:r>
-      <w:proofErr w:type="spellStart"/>
-      <w:r>
-        <w:t>Affected_PERs</w:t>
-      </w:r>
-      <w:proofErr w:type="spellEnd"/>
+        <w:t xml:space="preserve"> – Affected_PERs</w:t>
+      </w:r>
       <w:r>
         <w:br/>
       </w:r>
@@ -8463,13 +8183,8 @@
         <w:t xml:space="preserve">Provinces </w:t>
       </w:r>
       <w:r>
-        <w:t xml:space="preserve">– </w:t>
-      </w:r>
-      <w:proofErr w:type="spellStart"/>
-      <w:r>
-        <w:t>Affected_PERs</w:t>
-      </w:r>
-      <w:proofErr w:type="spellEnd"/>
+        <w:t>– Affected_PERs</w:t>
+      </w:r>
       <w:r>
         <w:br/>
         <w:t>CJ</w:t>
@@ -8558,13 +8273,8 @@
         <w:annotationRef/>
       </w:r>
       <w:r>
-        <w:t xml:space="preserve">Countries – death, Injured, Total Affected </w:t>
-      </w:r>
-      <w:proofErr w:type="spellStart"/>
-      <w:r>
-        <w:t>Indiv</w:t>
-      </w:r>
-      <w:proofErr w:type="spellEnd"/>
+        <w:t>Countries – death, Injured, Total Affected Indiv</w:t>
+      </w:r>
     </w:p>
   </w:comment>
   <w:comment w:id="7" w:author="G" w:date="2022-05-14T21:26:00Z" w:initials="G.">
@@ -11003,6 +10713,265 @@
 </go:gDocsCustomXmlDataStorage>
 </file>
 
+<file path=customXml/item2.xml><?xml version="1.0" encoding="utf-8"?>
+<b:Sources xmlns:b="http://schemas.openxmlformats.org/officeDocument/2006/bibliography" xmlns="http://schemas.openxmlformats.org/officeDocument/2006/bibliography" SelectedStyle="\APASixthEditionOfficeOnline.xsl" StyleName="APA" Version="6">
+  <b:Source>
+    <b:Tag>Cal22</b:Tag>
+    <b:SourceType>InternetSite</b:SourceType>
+    <b:Guid>{E7134D82-8DAB-4FAC-9F46-BFBD923997FE}</b:Guid>
+    <b:Title>Your Modern Business Guide To Data Analysis Methods And Techniques</b:Title>
+    <b:InternetSiteTitle>datapine.com</b:InternetSiteTitle>
+    <b:Year>2022</b:Year>
+    <b:Month>March</b:Month>
+    <b:Day>9</b:Day>
+    <b:URL>https://www.datapine.com/blog/data-analysis-methods-and-techniques/</b:URL>
+    <b:Author>
+      <b:Author>
+        <b:NameList>
+          <b:Person>
+            <b:Last>Calzon</b:Last>
+            <b:First>Bernardita</b:First>
+          </b:Person>
+        </b:NameList>
+      </b:Author>
+    </b:Author>
+    <b:YearAccessed>2022</b:YearAccessed>
+    <b:MonthAccessed>March</b:MonthAccessed>
+    <b:RefOrder>1</b:RefOrder>
+  </b:Source>
+  <b:Source>
+    <b:Tag>Bro13</b:Tag>
+    <b:SourceType>InternetSite</b:SourceType>
+    <b:Guid>{2A01E5FD-72D4-41A6-A96D-B1E9B7F4F08D}</b:Guid>
+    <b:Title>The Philippines Is the Most Storm-Exposed Country on Earth</b:Title>
+    <b:InternetSiteTitle>world.time.com</b:InternetSiteTitle>
+    <b:Year>2013</b:Year>
+    <b:Month>November</b:Month>
+    <b:Day>11</b:Day>
+    <b:URL>https://world.time.com/2013/11/11/the-philippines-is-the-most-storm-exposed-country-on-earth/?fbclid=IwAR1xfQgQHZkgjZck_X9EBg_Jvj76wm7EL-I8OHJebNGkpLxIsEgHLxqPcrU</b:URL>
+    <b:Author>
+      <b:Author>
+        <b:NameList>
+          <b:Person>
+            <b:Last>Brown</b:Last>
+            <b:First>Sophie</b:First>
+          </b:Person>
+        </b:NameList>
+      </b:Author>
+    </b:Author>
+    <b:YearAccessed>2022</b:YearAccessed>
+    <b:MonthAccessed>March</b:MonthAccessed>
+    <b:RefOrder>2</b:RefOrder>
+  </b:Source>
+  <b:Source>
+    <b:Tag>Hum19</b:Tag>
+    <b:SourceType>InternetSite</b:SourceType>
+    <b:Guid>{9047A0E2-C47A-42DF-9A55-4123DA5F9DC0}</b:Guid>
+    <b:Author>
+      <b:Author>
+        <b:NameList>
+          <b:Person>
+            <b:Last>Addawe </b:Last>
+            <b:First>Joseph</b:First>
+          </b:Person>
+        </b:NameList>
+      </b:Author>
+    </b:Author>
+    <b:Title>Philippines 2019 Events Data</b:Title>
+    <b:InternetSiteTitle>Human Data Exchange</b:InternetSiteTitle>
+    <b:Year>2019</b:Year>
+    <b:URL>https://data.humdata.org/dataset/philippines-2019-natural-disaster-events-data</b:URL>
+    <b:YearAccessed>2022</b:YearAccessed>
+    <b:MonthAccessed>March</b:MonthAccessed>
+    <b:ProductionCompany>Office for the Coordination of Humanitarian Affairs office</b:ProductionCompany>
+    <b:RefOrder>3</b:RefOrder>
+  </b:Source>
+  <b:Source>
+    <b:Tag>Cen221</b:Tag>
+    <b:SourceType>InternetSite</b:SourceType>
+    <b:Guid>{591FBB32-614D-4A2F-A32F-C44825458894}</b:Guid>
+    <b:Title>Welcome to the EM-DAT website</b:Title>
+    <b:InternetSiteTitle>Centre for Research on the Epidemiology of Disasters</b:InternetSiteTitle>
+    <b:URL>https://www.emdat.be/</b:URL>
+    <b:Author>
+      <b:Author>
+        <b:Corporate>Centre for Research on the Epidemiology of Disasters</b:Corporate>
+      </b:Author>
+    </b:Author>
+    <b:YearAccessed>2022</b:YearAccessed>
+    <b:MonthAccessed>March</b:MonthAccessed>
+    <b:RefOrder>4</b:RefOrder>
+  </b:Source>
+  <b:Source>
+    <b:Tag>Sus22</b:Tag>
+    <b:SourceType>InternetSite</b:SourceType>
+    <b:Guid>{7CB37BC3-EC60-4055-9EC2-D9353F333F90}</b:Guid>
+    <b:Author>
+      <b:Author>
+        <b:Corporate>Sustainable Development Goals Helpdesk</b:Corporate>
+      </b:Author>
+    </b:Author>
+    <b:Title>The Humanitarian Data Exchange (HDX)</b:Title>
+    <b:InternetSiteTitle>Sustainable Development Goals Helpdesk</b:InternetSiteTitle>
+    <b:URL>https://sdghelpdesk.unescap.org/node/1086#:~:text=The%20Humanitarian%20Data%20Exchange%20(HDX)%20is%20an%20open%20platform%20for,over%20200%20countries%20and%20territories.</b:URL>
+    <b:YearAccessed>2022</b:YearAccessed>
+    <b:MonthAccessed>March</b:MonthAccessed>
+    <b:RefOrder>5</b:RefOrder>
+  </b:Source>
+  <b:Source>
+    <b:Tag>glo22</b:Tag>
+    <b:SourceType>InternetSite</b:SourceType>
+    <b:Guid>{CEC0BAF0-3B28-45C2-B23E-93D3A1786D53}</b:Guid>
+    <b:Title>Sustainable Cities and Communities</b:Title>
+    <b:InternetSiteTitle>globalgoals.org</b:InternetSiteTitle>
+    <b:URL>https://www.globalgoals.org/goals/11-sustainable-cities-and-communities/</b:URL>
+    <b:Author>
+      <b:Author>
+        <b:Corporate>globalgoals.org</b:Corporate>
+      </b:Author>
+    </b:Author>
+    <b:YearAccessed>2022</b:YearAccessed>
+    <b:MonthAccessed>April</b:MonthAccessed>
+    <b:RefOrder>6</b:RefOrder>
+  </b:Source>
+  <b:Source>
+    <b:Tag>Wea22</b:Tag>
+    <b:SourceType>InternetSite</b:SourceType>
+    <b:Guid>{9C6D0725-3826-4739-84A3-E1473F78CA24}</b:Guid>
+    <b:Author>
+      <b:Author>
+        <b:Corporate>Weather Underground</b:Corporate>
+      </b:Author>
+    </b:Author>
+    <b:Title>Prepare for a Hurricane or Typhoon</b:Title>
+    <b:InternetSiteTitle>wunderground.com</b:InternetSiteTitle>
+    <b:URL>https://www.wunderground.com/prepare/hurricane-typhoon?fbclid=IwAR33lsq6x66YI-9NFX94Ofy8jgC2TwH9gT__W9AItLA8P2pWyBJmnoYTM1w</b:URL>
+    <b:YearAccessed>2022</b:YearAccessed>
+    <b:MonthAccessed>March</b:MonthAccessed>
+    <b:RefOrder>7</b:RefOrder>
+  </b:Source>
+  <b:Source>
+    <b:Tag>IBM20</b:Tag>
+    <b:SourceType>InternetSite</b:SourceType>
+    <b:Guid>{F0F64077-6A98-4371-A8CF-9D0709DA0966}</b:Guid>
+    <b:Author>
+      <b:Author>
+        <b:Corporate>IBM Cloud Education</b:Corporate>
+      </b:Author>
+    </b:Author>
+    <b:Title>Exploratory Data Analysis</b:Title>
+    <b:InternetSiteTitle>ibm.com</b:InternetSiteTitle>
+    <b:Year>2020</b:Year>
+    <b:Month>August</b:Month>
+    <b:Day>25</b:Day>
+    <b:URL>https://www.ibm.com/cloud/learn/exploratory-data-analysis</b:URL>
+    <b:YearAccessed>2022</b:YearAccessed>
+    <b:MonthAccessed>March</b:MonthAccessed>
+    <b:RefOrder>8</b:RefOrder>
+  </b:Source>
+  <b:Source>
+    <b:Tag>Sen17</b:Tag>
+    <b:SourceType>InternetSite</b:SourceType>
+    <b:Guid>{059CE00C-5806-491F-8E79-D523CE69A1CD}</b:Guid>
+    <b:Title>Examining the Philippines’ Disaster Risk Reduction and Management System</b:Title>
+    <b:InternetSiteTitle>legacy.senate.gov.ph</b:InternetSiteTitle>
+    <b:Year>2017</b:Year>
+    <b:Month>May</b:Month>
+    <b:URL>https://legacy.senate.gov.ph/publications/SEPO/PB_Examining%20PH%20DRRM%20System_Revised_27June2017.pdf</b:URL>
+    <b:Author>
+      <b:Author>
+        <b:Corporate>Senate Economic Planning Office</b:Corporate>
+      </b:Author>
+    </b:Author>
+    <b:YearAccessed>2022</b:YearAccessed>
+    <b:MonthAccessed>March</b:MonthAccessed>
+    <b:RefOrder>9</b:RefOrder>
+  </b:Source>
+  <b:Source>
+    <b:Tag>Com22</b:Tag>
+    <b:SourceType>InternetSite</b:SourceType>
+    <b:Guid>{0EEE81A9-92B9-49ED-B0D5-16C2F4C1DB3E}</b:Guid>
+    <b:Title>Disaster Management Practices in the Philippines : An Assessment</b:Title>
+    <b:InternetSiteTitle>coa.gov.ph</b:InternetSiteTitle>
+    <b:URL>https://www.coa.gov.ph/disaster_audit/doc/National.pdf</b:URL>
+    <b:Author>
+      <b:Author>
+        <b:Corporate>Commision on Audit</b:Corporate>
+      </b:Author>
+    </b:Author>
+    <b:YearAccessed>2022</b:YearAccessed>
+    <b:MonthAccessed>March</b:MonthAccessed>
+    <b:RefOrder>10</b:RefOrder>
+  </b:Source>
+  <b:Source>
+    <b:Tag>Eur22</b:Tag>
+    <b:SourceType>InternetSite</b:SourceType>
+    <b:Guid>{B51E9B93-2B56-40DE-B424-3F852FE1DF27}</b:Guid>
+    <b:Title>CRED - Centre for Research on the Epidemiology of Disasters</b:Title>
+    <b:InternetSiteTitle>knowledge4policy.ec.europa.eu</b:InternetSiteTitle>
+    <b:URL>https://knowledge4policy.ec.europa.eu/organisation/cred-centre-research-epidemiology-disasters_en</b:URL>
+    <b:Author>
+      <b:Author>
+        <b:Corporate>European Commission</b:Corporate>
+      </b:Author>
+    </b:Author>
+    <b:YearAccessed>2022</b:YearAccessed>
+    <b:MonthAccessed>March</b:MonthAccessed>
+    <b:RefOrder>11</b:RefOrder>
+  </b:Source>
+  <b:Source>
+    <b:Tag>Nat91</b:Tag>
+    <b:SourceType>DocumentFromInternetSite</b:SourceType>
+    <b:Guid>{C19A4D40-AF12-442B-BB70-B4A2EC5D970C}</b:Guid>
+    <b:Title>A Safer Future: Reducing the Impacts of Natural Disasters (1991)</b:Title>
+    <b:InternetSiteTitle>nap.nationalacademies.org</b:InternetSiteTitle>
+    <b:Year>1991</b:Year>
+    <b:URL>https://nap.nationalacademies.org/read/1840/chapter/7</b:URL>
+    <b:Author>
+      <b:Author>
+        <b:Corporate>National Research Council, Division on Earth and Life Studies, Commission on Geosciences - Environment and Resources, U.S. National Committee for the Decade for Natural Disaster Reduction</b:Corporate>
+      </b:Author>
+    </b:Author>
+    <b:YearAccessed>2022</b:YearAccessed>
+    <b:MonthAccessed>March</b:MonthAccessed>
+    <b:RefOrder>12</b:RefOrder>
+  </b:Source>
+  <b:Source>
+    <b:Tag>Cen22</b:Tag>
+    <b:SourceType>InternetSite</b:SourceType>
+    <b:Guid>{2B55E038-480E-4154-8B2C-951495ACC361}</b:Guid>
+    <b:Author>
+      <b:Author>
+        <b:Corporate>Centre for Research on the Epidemiology of Disasters</b:Corporate>
+      </b:Author>
+    </b:Author>
+    <b:Title>2019-2022 EM-DAT of  America</b:Title>
+    <b:InternetSiteTitle>Centre for Research on the Epidemiology of Disasters</b:InternetSiteTitle>
+    <b:Year>2022</b:Year>
+    <b:URL>https://public.emdat.be/data</b:URL>
+    <b:YearAccessed>2022</b:YearAccessed>
+    <b:MonthAccessed>March</b:MonthAccessed>
+    <b:RefOrder>13</b:RefOrder>
+  </b:Source>
+  <b:Source>
+    <b:Tag>Uni22</b:Tag>
+    <b:SourceType>InternetSite</b:SourceType>
+    <b:Guid>{1D909AD0-8C7C-4D4A-AAA3-9ECC1348970A}</b:Guid>
+    <b:Author>
+      <b:Author>
+        <b:Corporate>United Nations</b:Corporate>
+      </b:Author>
+    </b:Author>
+    <b:Title>#Envision2030 Goal 13: Climate Action</b:Title>
+    <b:InternetSiteTitle>un.org</b:InternetSiteTitle>
+    <b:URL>https://www.un.org/development/desa/disabilities/envision2030-goal13.html</b:URL>
+    <b:YearAccessed>2022</b:YearAccessed>
+    <b:MonthAccessed>April</b:MonthAccessed>
+    <b:RefOrder>14</b:RefOrder>
+  </b:Source>
+</b:Sources>
+</file>
+
 <file path=customXml/itemProps1.xml><?xml version="1.0" encoding="utf-8"?>
 <ds:datastoreItem xmlns:ds="http://schemas.openxmlformats.org/officeDocument/2006/customXml" ds:itemID="{11111111-1234-1234-1234-123412341234}">
   <ds:schemaRefs>
@@ -11010,4 +10979,12 @@
     <ds:schemaRef ds:uri="http://schemas.openxmlformats.org/officeDocument/2006/relationships"/>
   </ds:schemaRefs>
 </ds:datastoreItem>
+</file>
+
+<file path=customXml/itemProps2.xml><?xml version="1.0" encoding="utf-8"?>
+<ds:datastoreItem xmlns:ds="http://schemas.openxmlformats.org/officeDocument/2006/customXml" ds:itemID="{A3EA1B83-3A54-4150-A12F-E4F1760D3D5C}">
+  <ds:schemaRefs>
+    <ds:schemaRef ds:uri="http://schemas.openxmlformats.org/officeDocument/2006/bibliography"/>
+  </ds:schemaRefs>
+</ds:datastoreItem>
 </file>
</xml_diff>

<commit_message>
Change numbers into letters in the objectives
</commit_message>
<xml_diff>
--- a/EDA to Typhoon Mitigation and Response Framework (TMRF) Project Proposal.docx
+++ b/EDA to Typhoon Mitigation and Response Framework (TMRF) Project Proposal.docx
@@ -1121,7 +1121,15 @@
           <w:sz w:val="24"/>
           <w:szCs w:val="24"/>
         </w:rPr>
-        <w:t xml:space="preserve">1. Determine the </w:t>
+        <w:t>A</w:t>
+      </w:r>
+      <w:r>
+        <w:rPr>
+          <w:rFonts w:ascii="Times New Roman" w:eastAsia="Times New Roman" w:hAnsi="Times New Roman" w:cs="Times New Roman"/>
+          <w:sz w:val="24"/>
+          <w:szCs w:val="24"/>
+        </w:rPr>
+        <w:t xml:space="preserve">. Determine the </w:t>
       </w:r>
       <w:r>
         <w:rPr>
@@ -1259,7 +1267,7 @@
           <w:sz w:val="24"/>
           <w:szCs w:val="24"/>
         </w:rPr>
-        <w:t>2.</w:t>
+        <w:t>B.</w:t>
       </w:r>
       <w:r>
         <w:rPr>
@@ -1367,7 +1375,15 @@
           <w:sz w:val="24"/>
           <w:szCs w:val="24"/>
         </w:rPr>
-        <w:t xml:space="preserve">3. Get the information that shows the </w:t>
+        <w:t xml:space="preserve">   C. </w:t>
+      </w:r>
+      <w:r>
+        <w:rPr>
+          <w:rFonts w:ascii="Times New Roman" w:eastAsia="Times New Roman" w:hAnsi="Times New Roman" w:cs="Times New Roman"/>
+          <w:sz w:val="24"/>
+          <w:szCs w:val="24"/>
+        </w:rPr>
+        <w:t xml:space="preserve">Get the information that shows the </w:t>
       </w:r>
       <w:r>
         <w:rPr>
@@ -1501,23 +1517,7 @@
           <w:sz w:val="24"/>
           <w:szCs w:val="24"/>
         </w:rPr>
-        <w:t xml:space="preserve"> based from the Total Affected and </w:t>
-      </w:r>
-      <w:r>
-        <w:rPr>
-          <w:rFonts w:ascii="Times New Roman" w:eastAsia="Times New Roman" w:hAnsi="Times New Roman" w:cs="Times New Roman"/>
-          <w:sz w:val="24"/>
-          <w:szCs w:val="24"/>
-        </w:rPr>
-        <w:t>Total Damages, Adjusted ('000 US$)</w:t>
-      </w:r>
-      <w:r>
-        <w:rPr>
-          <w:rFonts w:ascii="Times New Roman" w:eastAsia="Times New Roman" w:hAnsi="Times New Roman" w:cs="Times New Roman"/>
-          <w:sz w:val="24"/>
-          <w:szCs w:val="24"/>
-        </w:rPr>
-        <w:t xml:space="preserve"> x variables</w:t>
+        <w:t xml:space="preserve"> based from the Total Affected and Total Damages, Adjusted ('000 US$) x variables</w:t>
       </w:r>
       <w:r>
         <w:rPr>
@@ -1614,7 +1614,7 @@
         <w:sdtEndPr/>
         <w:sdtContent>
           <w:r>
-            <w:t>3</w:t>
+            <w:t>C</w:t>
           </w:r>
         </w:sdtContent>
       </w:sdt>
@@ -1770,7 +1770,7 @@
           <w:sz w:val="24"/>
           <w:szCs w:val="24"/>
         </w:rPr>
-        <w:t>4</w:t>
+        <w:t>D</w:t>
       </w:r>
       <w:commentRangeStart w:id="6"/>
       <w:r>
@@ -1822,7 +1822,7 @@
           <w:sz w:val="24"/>
           <w:szCs w:val="24"/>
         </w:rPr>
-        <w:t>5</w:t>
+        <w:t>E</w:t>
       </w:r>
       <w:r>
         <w:rPr>
@@ -1928,7 +1928,7 @@
           <w:sz w:val="24"/>
           <w:szCs w:val="24"/>
         </w:rPr>
-        <w:t>6</w:t>
+        <w:t>F</w:t>
       </w:r>
       <w:commentRangeStart w:id="8"/>
       <w:r>
@@ -8747,17 +8747,17 @@
   <w:abstractNum w:abstractNumId="1" w15:restartNumberingAfterBreak="0">
     <w:nsid w:val="58C95B98"/>
     <w:multiLevelType w:val="hybridMultilevel"/>
-    <w:tmpl w:val="784C7E12"/>
-    <w:lvl w:ilvl="0" w:tplc="09DE04EE">
+    <w:tmpl w:val="86ACE670"/>
+    <w:lvl w:ilvl="0" w:tplc="1C6EFD3C">
       <w:start w:val="1"/>
-      <w:numFmt w:val="decimal"/>
+      <w:numFmt w:val="upperLetter"/>
       <w:lvlText w:val="%1."/>
       <w:lvlJc w:val="left"/>
       <w:pPr>
         <w:ind w:left="1080" w:hanging="360"/>
       </w:pPr>
       <w:rPr>
-        <w:rFonts w:hint="default"/>
+        <w:rFonts w:ascii="Times New Roman" w:eastAsia="Times New Roman" w:hAnsi="Times New Roman" w:cs="Times New Roman"/>
       </w:rPr>
     </w:lvl>
     <w:lvl w:ilvl="1" w:tplc="04090019" w:tentative="1">
@@ -10708,12 +10708,6 @@
 </file>
 
 <file path=customXml/item1.xml><?xml version="1.0" encoding="utf-8"?>
-<go:gDocsCustomXmlDataStorage xmlns:go="http://customooxmlschemas.google.com/" xmlns:r="http://schemas.openxmlformats.org/officeDocument/2006/relationships">
-  <go:docsCustomData xmlns:go="http://customooxmlschemas.google.com/" roundtripDataSignature="AMtx7miTPNaM6QDkiX10P1ZL5a/nBzcqwg==">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</go:docsCustomData>
-</go:gDocsCustomXmlDataStorage>
-</file>
-
-<file path=customXml/item2.xml><?xml version="1.0" encoding="utf-8"?>
 <b:Sources xmlns:b="http://schemas.openxmlformats.org/officeDocument/2006/bibliography" xmlns="http://schemas.openxmlformats.org/officeDocument/2006/bibliography" SelectedStyle="\APASixthEditionOfficeOnline.xsl" StyleName="APA" Version="6">
   <b:Source>
     <b:Tag>Cal22</b:Tag>
@@ -10972,19 +10966,25 @@
 </b:Sources>
 </file>
 
+<file path=customXml/item2.xml><?xml version="1.0" encoding="utf-8"?>
+<go:gDocsCustomXmlDataStorage xmlns:go="http://customooxmlschemas.google.com/" xmlns:r="http://schemas.openxmlformats.org/officeDocument/2006/relationships">
+  <go:docsCustomData xmlns:go="http://customooxmlschemas.google.com/" roundtripDataSignature="AMtx7miTPNaM6QDkiX10P1ZL5a/nBzcqwg==">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</go:docsCustomData>
+</go:gDocsCustomXmlDataStorage>
+</file>
+
 <file path=customXml/itemProps1.xml><?xml version="1.0" encoding="utf-8"?>
+<ds:datastoreItem xmlns:ds="http://schemas.openxmlformats.org/officeDocument/2006/customXml" ds:itemID="{A3EA1B83-3A54-4150-A12F-E4F1760D3D5C}">
+  <ds:schemaRefs>
+    <ds:schemaRef ds:uri="http://schemas.openxmlformats.org/officeDocument/2006/bibliography"/>
+  </ds:schemaRefs>
+</ds:datastoreItem>
+</file>
+
+<file path=customXml/itemProps2.xml><?xml version="1.0" encoding="utf-8"?>
 <ds:datastoreItem xmlns:ds="http://schemas.openxmlformats.org/officeDocument/2006/customXml" ds:itemID="{11111111-1234-1234-1234-123412341234}">
   <ds:schemaRefs>
     <ds:schemaRef ds:uri="http://customooxmlschemas.google.com/"/>
     <ds:schemaRef ds:uri="http://schemas.openxmlformats.org/officeDocument/2006/relationships"/>
   </ds:schemaRefs>
 </ds:datastoreItem>
-</file>
-
-<file path=customXml/itemProps2.xml><?xml version="1.0" encoding="utf-8"?>
-<ds:datastoreItem xmlns:ds="http://schemas.openxmlformats.org/officeDocument/2006/customXml" ds:itemID="{A3EA1B83-3A54-4150-A12F-E4F1760D3D5C}">
-  <ds:schemaRefs>
-    <ds:schemaRef ds:uri="http://schemas.openxmlformats.org/officeDocument/2006/bibliography"/>
-  </ds:schemaRefs>
-</ds:datastoreItem>
 </file>
</xml_diff>

<commit_message>
Added File paths to the 'Analysis and Coding' heading
</commit_message>
<xml_diff>
--- a/EDA to Typhoon Mitigation and Response Framework (TMRF) Project Proposal.docx
+++ b/EDA to Typhoon Mitigation and Response Framework (TMRF) Project Proposal.docx
@@ -347,7 +347,25 @@
           <w:sz w:val="24"/>
           <w:szCs w:val="24"/>
         </w:rPr>
-        <w:t xml:space="preserve">The Philippines' apparent vulnerability to natural disasters emerges from its geographic location within the Pacific Ring of Fire. The country is surrounded by large bodies of water and faces the Pacific Ocean, which produces 60% of the world's typhoons. Approximately twenty tropical cyclones pass through the Philippine area of responsibility each year, ten of which are typhoons and five of which are catastrophic (Brown, 2013). Due to a lack of preparedness and response, families in rural areas are more likely to be hit. According to the Weather Underground (n.d.), hurricanes are becoming a global threat as they solidify and more super tropical storms emerge. As a result, every municipality should have a high level of safety and security. However, government agencies and non-governmental organizations in the Philippines promote emergency preparedness, but they have yet to acquire the public's general attention like in Yolanda’s storm surge disaster where there is insufficient public awareness of storm surges, higher casualties have occurred (Commision on Audit, n.d.). The Commission on Audit also reported that the mayor of Tacloban City had stated that more lives may have been saved if storm surges were labeled as tsunami-like in nature. According to the National Research Council et al. (n.d.), preparedness is indeed the way of transforming a community's awareness of potential natural hazards into actions that strengthen its ability to respond to and recover from disasters and proposals for preparedness must address the immediate response and all the longer-term recovery and rehabilitation. </w:t>
+        <w:t>The Philippines' apparent vulnerability to natural disasters emerges from its geographic location within the Pacific Ring of Fire. The country is surrounded by large bodies of water and faces the Pacific Ocean, which produces 60% of the world's typhoons. Approximately twenty tropical cyclones pass through the Philippine area of responsibility each year, ten of which are typhoons and five of which are catastrophic (Brown, 2013). Due to a lack of preparedness and response, families in rural areas are more likely to be hit. According to the Weather Underground (n.d.), hurricanes are becoming a global threat as they solidify and more super tropical storms emerge. As a result, every municipality should have a high level of safety and security. However, government agencies and non-governmental organizations in the Philippines promote emergency preparedness, but they have yet to acquire the public's general attention like in Yolanda’s storm surge disaster where there is insufficient public awareness of storm surges, higher casualties have occurred (</w:t>
+      </w:r>
+      <w:proofErr w:type="spellStart"/>
+      <w:r>
+        <w:rPr>
+          <w:rFonts w:ascii="Times New Roman" w:eastAsia="Times New Roman" w:hAnsi="Times New Roman" w:cs="Times New Roman"/>
+          <w:sz w:val="24"/>
+          <w:szCs w:val="24"/>
+        </w:rPr>
+        <w:t>Commision</w:t>
+      </w:r>
+      <w:proofErr w:type="spellEnd"/>
+      <w:r>
+        <w:rPr>
+          <w:rFonts w:ascii="Times New Roman" w:eastAsia="Times New Roman" w:hAnsi="Times New Roman" w:cs="Times New Roman"/>
+          <w:sz w:val="24"/>
+          <w:szCs w:val="24"/>
+        </w:rPr>
+        <w:t xml:space="preserve"> on Audit, n.d.). The Commission on Audit also reported that the mayor of Tacloban City had stated that more lives may have been saved if storm surges were labeled as tsunami-like in nature. According to the National Research Council et al. (n.d.), preparedness is indeed the way of transforming a community's awareness of potential natural hazards into actions that strengthen its ability to respond to and recover from disasters and proposals for preparedness must address the immediate response and all the longer-term recovery and rehabilitation. </w:t>
       </w:r>
     </w:p>
     <w:p>
@@ -716,7 +734,25 @@
           <w:szCs w:val="24"/>
         </w:rPr>
         <w:tab/>
-        <w:t xml:space="preserve">The primary issue tackled by this project is the inadequacy of a mitigation and response framework across the Philippine archipelago's cities and municipalities. This was a critical component that might have long-term consequences for the lives of all Filipinos. The Senate Economic Planning Office (2017) researches this subject, evaluating the most often encountered challenges and concerns by various organizations in the Philippines. The researchers will conduct an Exploratory analysis approach on the data sets selected for this study to address this. The primary objective of the exploratory analysis is to discover (Calzon, 2022). And according to IBM Cloud Education (2020), no concept of the link between the data and the variables existed before the analysis. Once the data has been analyzed, the exploratory analysis will assist the researchers </w:t>
+        <w:t>The primary issue tackled by this project is the inadequacy of a mitigation and response framework across the Philippine archipelago's cities and municipalities. This was a critical component that might have long-term consequences for the lives of all Filipinos. The Senate Economic Planning Office (2017) researches this subject, evaluating the most often encountered challenges and concerns by various organizations in the Philippines. The researchers will conduct an Exploratory analysis approach on the data sets selected for this study to address this. The primary objective of the exploratory analysis is to discover (</w:t>
+      </w:r>
+      <w:proofErr w:type="spellStart"/>
+      <w:r>
+        <w:rPr>
+          <w:rFonts w:ascii="Times New Roman" w:eastAsia="Times New Roman" w:hAnsi="Times New Roman" w:cs="Times New Roman"/>
+          <w:sz w:val="24"/>
+          <w:szCs w:val="24"/>
+        </w:rPr>
+        <w:t>Calzon</w:t>
+      </w:r>
+      <w:proofErr w:type="spellEnd"/>
+      <w:r>
+        <w:rPr>
+          <w:rFonts w:ascii="Times New Roman" w:eastAsia="Times New Roman" w:hAnsi="Times New Roman" w:cs="Times New Roman"/>
+          <w:sz w:val="24"/>
+          <w:szCs w:val="24"/>
+        </w:rPr>
+        <w:t xml:space="preserve">, 2022). And according to IBM Cloud Education (2020), no concept of the link between the data and the variables existed before the analysis. Once the data has been analyzed, the exploratory analysis will assist the researchers </w:t>
       </w:r>
       <w:r>
         <w:rPr>
@@ -940,7 +976,43 @@
           <w:szCs w:val="24"/>
         </w:rPr>
         <w:tab/>
-        <w:t xml:space="preserve">The second set of data comes from the CRED Center for Research on the Epidemiology of Disasters. In 1971, Professor Michel F. Lechat of the Université catholique de Louvain, an epidemiologist, launched a research program to examine health difficulties in crisis scenarios. Two years later, he founded CRED as a non-profit organization with international recognition. In 1980, the Centre was designated as a World Health Organization (WHO) Collaborating Centre (European Commission, n.d.). This organization fosters disaster research, education, and </w:t>
+        <w:t xml:space="preserve">The second set of data comes from the CRED Center for Research on the Epidemiology of Disasters. In 1971, Professor Michel F. </w:t>
+      </w:r>
+      <w:proofErr w:type="spellStart"/>
+      <w:r>
+        <w:rPr>
+          <w:rFonts w:ascii="Times New Roman" w:eastAsia="Times New Roman" w:hAnsi="Times New Roman" w:cs="Times New Roman"/>
+          <w:sz w:val="24"/>
+          <w:szCs w:val="24"/>
+        </w:rPr>
+        <w:t>Lechat</w:t>
+      </w:r>
+      <w:proofErr w:type="spellEnd"/>
+      <w:r>
+        <w:rPr>
+          <w:rFonts w:ascii="Times New Roman" w:eastAsia="Times New Roman" w:hAnsi="Times New Roman" w:cs="Times New Roman"/>
+          <w:sz w:val="24"/>
+          <w:szCs w:val="24"/>
+        </w:rPr>
+        <w:t xml:space="preserve"> of the Université </w:t>
+      </w:r>
+      <w:proofErr w:type="spellStart"/>
+      <w:r>
+        <w:rPr>
+          <w:rFonts w:ascii="Times New Roman" w:eastAsia="Times New Roman" w:hAnsi="Times New Roman" w:cs="Times New Roman"/>
+          <w:sz w:val="24"/>
+          <w:szCs w:val="24"/>
+        </w:rPr>
+        <w:t>catholique</w:t>
+      </w:r>
+      <w:proofErr w:type="spellEnd"/>
+      <w:r>
+        <w:rPr>
+          <w:rFonts w:ascii="Times New Roman" w:eastAsia="Times New Roman" w:hAnsi="Times New Roman" w:cs="Times New Roman"/>
+          <w:sz w:val="24"/>
+          <w:szCs w:val="24"/>
+        </w:rPr>
+        <w:t xml:space="preserve"> de Louvain, an epidemiologist, launched a research program to examine health difficulties in crisis scenarios. Two years later, he founded CRED as a non-profit organization with international recognition. In 1980, the Centre was designated as a World Health Organization (WHO) Collaborating Centre (European Commission, n.d.). This organization fosters disaster research, education, and </w:t>
       </w:r>
       <w:r>
         <w:rPr>
@@ -1045,7 +1117,43 @@
           <w:sz w:val="24"/>
           <w:szCs w:val="24"/>
         </w:rPr>
-        <w:t>The Philippines is a tropical country that lies within the equator, which means that it is prone to disasters like typhoons. A data set from the Humanitarian Data Exchange posted by Joseph Addawe (2019), an employee of the United Nations Office for the Coordination of Humanitarian Affairs office (OCHA) in the Philippines  encoded all typhoons which landed and gravely damaged the country in 2019. Another dataset will be of use on this data analysis is from the CRED's Emergency Events Database (EM-DAT) from the year 2000-2022. This project aims to evaluate this data sets and obtain knowledge that will help the researchers obtain the following outputs:</w:t>
+        <w:t xml:space="preserve">The Philippines is a tropical country that lies within the equator, which means that it is prone to disasters like typhoons. A data set from the Humanitarian Data Exchange posted by Joseph </w:t>
+      </w:r>
+      <w:proofErr w:type="spellStart"/>
+      <w:r>
+        <w:rPr>
+          <w:rFonts w:ascii="Times New Roman" w:eastAsia="Times New Roman" w:hAnsi="Times New Roman" w:cs="Times New Roman"/>
+          <w:sz w:val="24"/>
+          <w:szCs w:val="24"/>
+        </w:rPr>
+        <w:t>Addawe</w:t>
+      </w:r>
+      <w:proofErr w:type="spellEnd"/>
+      <w:r>
+        <w:rPr>
+          <w:rFonts w:ascii="Times New Roman" w:eastAsia="Times New Roman" w:hAnsi="Times New Roman" w:cs="Times New Roman"/>
+          <w:sz w:val="24"/>
+          <w:szCs w:val="24"/>
+        </w:rPr>
+        <w:t xml:space="preserve"> (2019), an employee of the United Nations Office for the Coordination of Humanitarian Affairs office (OCHA) in the </w:t>
+      </w:r>
+      <w:proofErr w:type="gramStart"/>
+      <w:r>
+        <w:rPr>
+          <w:rFonts w:ascii="Times New Roman" w:eastAsia="Times New Roman" w:hAnsi="Times New Roman" w:cs="Times New Roman"/>
+          <w:sz w:val="24"/>
+          <w:szCs w:val="24"/>
+        </w:rPr>
+        <w:t>Philippines  encoded</w:t>
+      </w:r>
+      <w:proofErr w:type="gramEnd"/>
+      <w:r>
+        <w:rPr>
+          <w:rFonts w:ascii="Times New Roman" w:eastAsia="Times New Roman" w:hAnsi="Times New Roman" w:cs="Times New Roman"/>
+          <w:sz w:val="24"/>
+          <w:szCs w:val="24"/>
+        </w:rPr>
+        <w:t xml:space="preserve"> all typhoons which landed and gravely damaged the country in 2019. Another dataset will be of use on this data analysis is from the CRED's Emergency Events Database (EM-DAT) from the year 2000-2022. This project aims to evaluate this data sets and obtain knowledge that will help the researchers obtain the following outputs:</w:t>
       </w:r>
     </w:p>
     <w:p>
@@ -1286,6 +1394,7 @@
         </w:rPr>
         <w:t xml:space="preserve">Acquire the data about the </w:t>
       </w:r>
+      <w:proofErr w:type="gramStart"/>
       <w:r>
         <w:rPr>
           <w:rFonts w:ascii="Times New Roman" w:eastAsia="Times New Roman" w:hAnsi="Times New Roman" w:cs="Times New Roman"/>
@@ -1294,6 +1403,7 @@
         </w:rPr>
         <w:t>Provinces</w:t>
       </w:r>
+      <w:proofErr w:type="gramEnd"/>
       <w:r>
         <w:rPr>
           <w:rFonts w:ascii="Times New Roman" w:eastAsia="Times New Roman" w:hAnsi="Times New Roman" w:cs="Times New Roman"/>
@@ -1324,7 +1434,25 @@
           <w:sz w:val="24"/>
           <w:szCs w:val="24"/>
         </w:rPr>
-        <w:t xml:space="preserve"> (Affected_Pers)</w:t>
+        <w:t xml:space="preserve"> (</w:t>
+      </w:r>
+      <w:proofErr w:type="spellStart"/>
+      <w:r>
+        <w:rPr>
+          <w:rFonts w:ascii="Times New Roman" w:eastAsia="Times New Roman" w:hAnsi="Times New Roman" w:cs="Times New Roman"/>
+          <w:sz w:val="24"/>
+          <w:szCs w:val="24"/>
+        </w:rPr>
+        <w:t>Affected_Pers</w:t>
+      </w:r>
+      <w:proofErr w:type="spellEnd"/>
+      <w:r>
+        <w:rPr>
+          <w:rFonts w:ascii="Times New Roman" w:eastAsia="Times New Roman" w:hAnsi="Times New Roman" w:cs="Times New Roman"/>
+          <w:sz w:val="24"/>
+          <w:szCs w:val="24"/>
+        </w:rPr>
+        <w:t>)</w:t>
       </w:r>
       <w:r>
         <w:rPr>
@@ -2059,11 +2187,20 @@
         <w:spacing w:after="0" w:line="480" w:lineRule="auto"/>
         <w:rPr>
           <w:rFonts w:ascii="Times New Roman" w:eastAsia="Times New Roman" w:hAnsi="Times New Roman" w:cs="Times New Roman"/>
+          <w:bCs/>
+          <w:sz w:val="24"/>
+          <w:szCs w:val="24"/>
+        </w:rPr>
+      </w:pPr>
+      <w:r>
+        <w:rPr>
+          <w:rFonts w:ascii="Times New Roman" w:eastAsia="Times New Roman" w:hAnsi="Times New Roman" w:cs="Times New Roman"/>
           <w:b/>
           <w:sz w:val="24"/>
           <w:szCs w:val="24"/>
         </w:rPr>
-      </w:pPr>
+        <w:t>Data Analysis and Coding</w:t>
+      </w:r>
       <w:r>
         <w:rPr>
           <w:rFonts w:ascii="Times New Roman" w:eastAsia="Times New Roman" w:hAnsi="Times New Roman" w:cs="Times New Roman"/>
@@ -2071,494 +2208,107 @@
           <w:sz w:val="24"/>
           <w:szCs w:val="24"/>
         </w:rPr>
-        <w:t>Data Sets Normalization</w:t>
+        <w:br/>
+      </w:r>
+      <w:r>
+        <w:rPr>
+          <w:rFonts w:ascii="Times New Roman" w:eastAsia="Times New Roman" w:hAnsi="Times New Roman" w:cs="Times New Roman"/>
+          <w:b/>
+          <w:sz w:val="24"/>
+          <w:szCs w:val="24"/>
+        </w:rPr>
+        <w:t xml:space="preserve"> </w:t>
+      </w:r>
+      <w:r>
+        <w:rPr>
+          <w:rFonts w:ascii="Times New Roman" w:eastAsia="Times New Roman" w:hAnsi="Times New Roman" w:cs="Times New Roman"/>
+          <w:b/>
+          <w:sz w:val="24"/>
+          <w:szCs w:val="24"/>
+        </w:rPr>
+        <w:tab/>
+      </w:r>
+      <w:r>
+        <w:rPr>
+          <w:rFonts w:ascii="Times New Roman" w:eastAsia="Times New Roman" w:hAnsi="Times New Roman" w:cs="Times New Roman"/>
+          <w:bCs/>
+          <w:sz w:val="24"/>
+          <w:szCs w:val="24"/>
+        </w:rPr>
+        <w:t>The analysis</w:t>
+      </w:r>
+      <w:r>
+        <w:rPr>
+          <w:rFonts w:ascii="Times New Roman" w:eastAsia="Times New Roman" w:hAnsi="Times New Roman" w:cs="Times New Roman"/>
+          <w:bCs/>
+          <w:sz w:val="24"/>
+          <w:szCs w:val="24"/>
+        </w:rPr>
+        <w:t xml:space="preserve"> for this project is consists of codes from python modules. And all of the analysis will be based on the objectives stated on this paper and will be arrange in same way of the objectives from both data sets were aligned.</w:t>
+      </w:r>
+      <w:r>
+        <w:rPr>
+          <w:rFonts w:ascii="Times New Roman" w:eastAsia="Times New Roman" w:hAnsi="Times New Roman" w:cs="Times New Roman"/>
+          <w:bCs/>
+          <w:sz w:val="24"/>
+          <w:szCs w:val="24"/>
+        </w:rPr>
+        <w:t xml:space="preserve"> The codes and its outputs </w:t>
+      </w:r>
+      <w:proofErr w:type="gramStart"/>
+      <w:r>
+        <w:rPr>
+          <w:rFonts w:ascii="Times New Roman" w:eastAsia="Times New Roman" w:hAnsi="Times New Roman" w:cs="Times New Roman"/>
+          <w:bCs/>
+          <w:sz w:val="24"/>
+          <w:szCs w:val="24"/>
+        </w:rPr>
+        <w:t>is</w:t>
+      </w:r>
+      <w:proofErr w:type="gramEnd"/>
+      <w:r>
+        <w:rPr>
+          <w:rFonts w:ascii="Times New Roman" w:eastAsia="Times New Roman" w:hAnsi="Times New Roman" w:cs="Times New Roman"/>
+          <w:bCs/>
+          <w:sz w:val="24"/>
+          <w:szCs w:val="24"/>
+        </w:rPr>
+        <w:t xml:space="preserve"> demonstrated</w:t>
+      </w:r>
+      <w:r>
+        <w:rPr>
+          <w:rFonts w:ascii="Times New Roman" w:eastAsia="Times New Roman" w:hAnsi="Times New Roman" w:cs="Times New Roman"/>
+          <w:bCs/>
+          <w:sz w:val="24"/>
+          <w:szCs w:val="24"/>
+        </w:rPr>
+        <w:t xml:space="preserve"> on the </w:t>
+      </w:r>
+      <w:proofErr w:type="spellStart"/>
+      <w:r>
+        <w:rPr>
+          <w:rFonts w:ascii="Times New Roman" w:eastAsia="Times New Roman" w:hAnsi="Times New Roman" w:cs="Times New Roman"/>
+          <w:bCs/>
+          <w:sz w:val="24"/>
+          <w:szCs w:val="24"/>
+        </w:rPr>
+        <w:t>ipynb</w:t>
+      </w:r>
+      <w:proofErr w:type="spellEnd"/>
+      <w:r>
+        <w:rPr>
+          <w:rFonts w:ascii="Times New Roman" w:eastAsia="Times New Roman" w:hAnsi="Times New Roman" w:cs="Times New Roman"/>
+          <w:bCs/>
+          <w:sz w:val="24"/>
+          <w:szCs w:val="24"/>
+        </w:rPr>
+        <w:t xml:space="preserve"> files listed below;</w:t>
       </w:r>
     </w:p>
     <w:p>
       <w:pPr>
         <w:spacing w:after="0" w:line="480" w:lineRule="auto"/>
-        <w:jc w:val="both"/>
-        <w:rPr>
-          <w:rFonts w:ascii="Times New Roman" w:eastAsia="Times New Roman" w:hAnsi="Times New Roman" w:cs="Times New Roman"/>
-          <w:sz w:val="24"/>
-          <w:szCs w:val="24"/>
-        </w:rPr>
-      </w:pPr>
-      <w:r>
-        <w:rPr>
-          <w:rFonts w:ascii="Times New Roman" w:eastAsia="Times New Roman" w:hAnsi="Times New Roman" w:cs="Times New Roman"/>
-          <w:sz w:val="24"/>
-          <w:szCs w:val="24"/>
-        </w:rPr>
-        <w:t xml:space="preserve">           </w:t>
-      </w:r>
-      <w:r>
-        <w:rPr>
-          <w:rFonts w:ascii="Times New Roman" w:eastAsia="Times New Roman" w:hAnsi="Times New Roman" w:cs="Times New Roman"/>
-          <w:sz w:val="24"/>
-          <w:szCs w:val="24"/>
-        </w:rPr>
-        <w:t>Data normalization</w:t>
-      </w:r>
-      <w:r>
-        <w:rPr>
-          <w:rFonts w:ascii="Times New Roman" w:eastAsia="Times New Roman" w:hAnsi="Times New Roman" w:cs="Times New Roman"/>
-          <w:sz w:val="24"/>
-          <w:szCs w:val="24"/>
-        </w:rPr>
-        <w:t xml:space="preserve"> greatly helps in restructuring and use of data gathered from various sources. It also improves data readability for the team members, allowing for a more effective plan to create data visualizations to focus on the important areas of a dataset by effectively suspending the irrelevant entries from the view to avoid data anomalies. </w:t>
-      </w:r>
-      <w:r>
-        <w:rPr>
-          <w:rFonts w:ascii="Times New Roman" w:eastAsia="Times New Roman" w:hAnsi="Times New Roman" w:cs="Times New Roman"/>
-          <w:sz w:val="24"/>
-          <w:szCs w:val="24"/>
-        </w:rPr>
-        <w:t xml:space="preserve">The data set that </w:t>
-      </w:r>
-      <w:r>
-        <w:rPr>
-          <w:rFonts w:ascii="Times New Roman" w:eastAsia="Times New Roman" w:hAnsi="Times New Roman" w:cs="Times New Roman"/>
-          <w:sz w:val="24"/>
-          <w:szCs w:val="24"/>
-        </w:rPr>
-        <w:t>was</w:t>
-      </w:r>
-      <w:r>
-        <w:rPr>
-          <w:rFonts w:ascii="Times New Roman" w:eastAsia="Times New Roman" w:hAnsi="Times New Roman" w:cs="Times New Roman"/>
-          <w:sz w:val="24"/>
-          <w:szCs w:val="24"/>
-        </w:rPr>
-        <w:t xml:space="preserve"> needed to be normalize is the 2000-2022 data set from America as it contains rows that will not be of use for this project like the Geostorm, floods, and other types of disasters. These disaster types </w:t>
-      </w:r>
-      <w:r>
-        <w:rPr>
-          <w:rFonts w:ascii="Times New Roman" w:eastAsia="Times New Roman" w:hAnsi="Times New Roman" w:cs="Times New Roman"/>
-          <w:sz w:val="24"/>
-          <w:szCs w:val="24"/>
-        </w:rPr>
-        <w:t>are</w:t>
-      </w:r>
-      <w:r>
-        <w:rPr>
-          <w:rFonts w:ascii="Times New Roman" w:eastAsia="Times New Roman" w:hAnsi="Times New Roman" w:cs="Times New Roman"/>
-          <w:sz w:val="24"/>
-          <w:szCs w:val="24"/>
-        </w:rPr>
-        <w:t xml:space="preserve"> subjected to be removed. </w:t>
-      </w:r>
-    </w:p>
-    <w:p>
-      <w:pPr>
-        <w:spacing w:after="0" w:line="480" w:lineRule="auto"/>
-        <w:jc w:val="both"/>
-        <w:rPr>
-          <w:rFonts w:ascii="Times New Roman" w:eastAsia="Times New Roman" w:hAnsi="Times New Roman" w:cs="Times New Roman"/>
-          <w:sz w:val="24"/>
-          <w:szCs w:val="24"/>
-        </w:rPr>
-      </w:pPr>
-      <w:r>
-        <w:rPr>
-          <w:rFonts w:ascii="Times New Roman" w:eastAsia="Times New Roman" w:hAnsi="Times New Roman" w:cs="Times New Roman"/>
-          <w:sz w:val="24"/>
-          <w:szCs w:val="24"/>
-        </w:rPr>
-        <w:t xml:space="preserve"> </w:t>
-      </w:r>
-      <w:r>
-        <w:rPr>
-          <w:rFonts w:ascii="Times New Roman" w:eastAsia="Times New Roman" w:hAnsi="Times New Roman" w:cs="Times New Roman"/>
-          <w:sz w:val="24"/>
-          <w:szCs w:val="24"/>
-        </w:rPr>
-        <w:tab/>
-      </w:r>
-      <w:r>
-        <w:rPr>
-          <w:rFonts w:ascii="Times New Roman" w:eastAsia="Times New Roman" w:hAnsi="Times New Roman" w:cs="Times New Roman"/>
-          <w:sz w:val="24"/>
-          <w:szCs w:val="24"/>
-        </w:rPr>
-        <w:t xml:space="preserve">To normalize the data set, the project analysts used Microsoft Excel. They began by selecting the filter option under the home tab, followed by the sort and filter option in the </w:t>
-      </w:r>
-      <w:r>
-        <w:rPr>
-          <w:rFonts w:ascii="Times New Roman" w:eastAsia="Times New Roman" w:hAnsi="Times New Roman" w:cs="Times New Roman"/>
-          <w:sz w:val="24"/>
-          <w:szCs w:val="24"/>
-        </w:rPr>
-        <w:t>drop-down</w:t>
-      </w:r>
-      <w:r>
-        <w:rPr>
-          <w:rFonts w:ascii="Times New Roman" w:eastAsia="Times New Roman" w:hAnsi="Times New Roman" w:cs="Times New Roman"/>
-          <w:sz w:val="24"/>
-          <w:szCs w:val="24"/>
-        </w:rPr>
-        <w:t xml:space="preserve"> menu. Next is the addition of the filters to the selected </w:t>
-      </w:r>
-      <w:r>
-        <w:rPr>
-          <w:rFonts w:ascii="Times New Roman" w:eastAsia="Times New Roman" w:hAnsi="Times New Roman" w:cs="Times New Roman"/>
-          <w:sz w:val="24"/>
-          <w:szCs w:val="24"/>
-        </w:rPr>
-        <w:t xml:space="preserve">data range, a drop-down arrow was shown in the upper rows that was chosen to be filtered. The disaster type, blanks, storm and disaster subtype tropical cyclones were selected by the analysts. Following the sequence, only the selected data was displayed. </w:t>
-      </w:r>
-      <w:r>
-        <w:rPr>
-          <w:rFonts w:ascii="Times New Roman" w:eastAsia="Times New Roman" w:hAnsi="Times New Roman" w:cs="Times New Roman"/>
-          <w:sz w:val="24"/>
-          <w:szCs w:val="24"/>
-        </w:rPr>
-        <w:t xml:space="preserve"> </w:t>
-      </w:r>
-      <w:r>
-        <w:rPr>
-          <w:rFonts w:ascii="Times New Roman" w:eastAsia="Times New Roman" w:hAnsi="Times New Roman" w:cs="Times New Roman"/>
-          <w:sz w:val="24"/>
-          <w:szCs w:val="24"/>
-        </w:rPr>
-        <w:t>There are two levels of normalization for th</w:t>
-      </w:r>
-      <w:r>
-        <w:rPr>
-          <w:rFonts w:ascii="Times New Roman" w:eastAsia="Times New Roman" w:hAnsi="Times New Roman" w:cs="Times New Roman"/>
-          <w:sz w:val="24"/>
-          <w:szCs w:val="24"/>
-        </w:rPr>
-        <w:t>is data set, and this normalization strategy is demonstrated below;</w:t>
-      </w:r>
-    </w:p>
-    <w:p>
-      <w:pPr>
-        <w:pStyle w:val="ListParagraph"/>
-        <w:numPr>
-          <w:ilvl w:val="0"/>
-          <w:numId w:val="1"/>
-        </w:numPr>
-        <w:spacing w:after="0" w:line="480" w:lineRule="auto"/>
-        <w:jc w:val="both"/>
-        <w:rPr>
-          <w:rFonts w:ascii="Times New Roman" w:eastAsia="Times New Roman" w:hAnsi="Times New Roman" w:cs="Times New Roman"/>
-          <w:sz w:val="24"/>
-          <w:szCs w:val="24"/>
-        </w:rPr>
-      </w:pPr>
-      <w:r>
-        <w:rPr>
-          <w:rFonts w:ascii="Times New Roman" w:eastAsia="Times New Roman" w:hAnsi="Times New Roman" w:cs="Times New Roman"/>
-          <w:sz w:val="24"/>
-          <w:szCs w:val="24"/>
-        </w:rPr>
-        <w:t>Level 1: Based from the Disaster Sub-group x variable/column “Meteorological”</w:t>
-      </w:r>
-    </w:p>
-    <w:p>
-      <w:pPr>
-        <w:spacing w:after="0" w:line="480" w:lineRule="auto"/>
-        <w:jc w:val="both"/>
-        <w:rPr>
-          <w:rFonts w:ascii="Times New Roman" w:eastAsia="Times New Roman" w:hAnsi="Times New Roman" w:cs="Times New Roman"/>
-          <w:sz w:val="24"/>
-          <w:szCs w:val="24"/>
-        </w:rPr>
-      </w:pPr>
-      <w:r>
-        <w:rPr>
-          <w:noProof/>
-        </w:rPr>
-        <w:lastRenderedPageBreak/>
-        <w:drawing>
-          <wp:inline distT="0" distB="0" distL="0" distR="0" wp14:anchorId="2893A5AE" wp14:editId="532EBC20">
-            <wp:extent cx="5943600" cy="3655060"/>
-            <wp:effectExtent l="0" t="0" r="0" b="2540"/>
-            <wp:docPr id="2" name="Picture 2"/>
-            <wp:cNvGraphicFramePr>
-              <a:graphicFrameLocks xmlns:a="http://schemas.openxmlformats.org/drawingml/2006/main" noChangeAspect="1"/>
-            </wp:cNvGraphicFramePr>
-            <a:graphic xmlns:a="http://schemas.openxmlformats.org/drawingml/2006/main">
-              <a:graphicData uri="http://schemas.openxmlformats.org/drawingml/2006/picture">
-                <pic:pic xmlns:pic="http://schemas.openxmlformats.org/drawingml/2006/picture">
-                  <pic:nvPicPr>
-                    <pic:cNvPr id="0" name="Picture 3"/>
-                    <pic:cNvPicPr>
-                      <a:picLocks noChangeAspect="1" noChangeArrowheads="1"/>
-                    </pic:cNvPicPr>
-                  </pic:nvPicPr>
-                  <pic:blipFill>
-                    <a:blip r:embed="rId13" cstate="print">
-                      <a:extLst>
-                        <a:ext uri="{28A0092B-C50C-407E-A947-70E740481C1C}">
-                          <a14:useLocalDpi xmlns:a14="http://schemas.microsoft.com/office/drawing/2010/main" val="0"/>
-                        </a:ext>
-                      </a:extLst>
-                    </a:blip>
-                    <a:srcRect/>
-                    <a:stretch>
-                      <a:fillRect/>
-                    </a:stretch>
-                  </pic:blipFill>
-                  <pic:spPr bwMode="auto">
-                    <a:xfrm>
-                      <a:off x="0" y="0"/>
-                      <a:ext cx="5943600" cy="3655060"/>
-                    </a:xfrm>
-                    <a:prstGeom prst="rect">
-                      <a:avLst/>
-                    </a:prstGeom>
-                    <a:noFill/>
-                    <a:ln>
-                      <a:noFill/>
-                    </a:ln>
-                  </pic:spPr>
-                </pic:pic>
-              </a:graphicData>
-            </a:graphic>
-          </wp:inline>
-        </w:drawing>
-      </w:r>
-      <w:r>
-        <w:rPr>
-          <w:rFonts w:ascii="Times New Roman" w:eastAsia="Times New Roman" w:hAnsi="Times New Roman" w:cs="Times New Roman"/>
-          <w:sz w:val="24"/>
-          <w:szCs w:val="24"/>
-        </w:rPr>
-        <w:br/>
-      </w:r>
-    </w:p>
-    <w:p>
-      <w:pPr>
-        <w:spacing w:after="0" w:line="480" w:lineRule="auto"/>
-        <w:jc w:val="both"/>
-        <w:rPr>
-          <w:rFonts w:ascii="Times New Roman" w:eastAsia="Times New Roman" w:hAnsi="Times New Roman" w:cs="Times New Roman"/>
-          <w:sz w:val="24"/>
-          <w:szCs w:val="24"/>
-        </w:rPr>
-      </w:pPr>
-      <w:r>
-        <w:rPr>
-          <w:noProof/>
-        </w:rPr>
-        <w:drawing>
-          <wp:inline distT="0" distB="0" distL="0" distR="0" wp14:anchorId="2E37745D" wp14:editId="71318C8A">
-            <wp:extent cx="5943600" cy="3583305"/>
-            <wp:effectExtent l="0" t="0" r="0" b="0"/>
-            <wp:docPr id="3" name="Picture 3"/>
-            <wp:cNvGraphicFramePr>
-              <a:graphicFrameLocks xmlns:a="http://schemas.openxmlformats.org/drawingml/2006/main" noChangeAspect="1"/>
-            </wp:cNvGraphicFramePr>
-            <a:graphic xmlns:a="http://schemas.openxmlformats.org/drawingml/2006/main">
-              <a:graphicData uri="http://schemas.openxmlformats.org/drawingml/2006/picture">
-                <pic:pic xmlns:pic="http://schemas.openxmlformats.org/drawingml/2006/picture">
-                  <pic:nvPicPr>
-                    <pic:cNvPr id="0" name="Picture 5"/>
-                    <pic:cNvPicPr>
-                      <a:picLocks noChangeAspect="1" noChangeArrowheads="1"/>
-                    </pic:cNvPicPr>
-                  </pic:nvPicPr>
-                  <pic:blipFill>
-                    <a:blip r:embed="rId14">
-                      <a:extLst>
-                        <a:ext uri="{28A0092B-C50C-407E-A947-70E740481C1C}">
-                          <a14:useLocalDpi xmlns:a14="http://schemas.microsoft.com/office/drawing/2010/main" val="0"/>
-                        </a:ext>
-                      </a:extLst>
-                    </a:blip>
-                    <a:srcRect/>
-                    <a:stretch>
-                      <a:fillRect/>
-                    </a:stretch>
-                  </pic:blipFill>
-                  <pic:spPr bwMode="auto">
-                    <a:xfrm>
-                      <a:off x="0" y="0"/>
-                      <a:ext cx="5943600" cy="3583305"/>
-                    </a:xfrm>
-                    <a:prstGeom prst="rect">
-                      <a:avLst/>
-                    </a:prstGeom>
-                    <a:noFill/>
-                    <a:ln>
-                      <a:noFill/>
-                    </a:ln>
-                  </pic:spPr>
-                </pic:pic>
-              </a:graphicData>
-            </a:graphic>
-          </wp:inline>
-        </w:drawing>
-      </w:r>
-    </w:p>
-    <w:p>
-      <w:pPr>
-        <w:pStyle w:val="ListParagraph"/>
-        <w:numPr>
-          <w:ilvl w:val="0"/>
-          <w:numId w:val="1"/>
-        </w:numPr>
-        <w:spacing w:after="0" w:line="480" w:lineRule="auto"/>
-        <w:ind w:left="360" w:firstLine="0"/>
-        <w:jc w:val="both"/>
-        <w:rPr>
-          <w:rFonts w:ascii="Times New Roman" w:eastAsia="Times New Roman" w:hAnsi="Times New Roman" w:cs="Times New Roman"/>
-          <w:sz w:val="24"/>
-          <w:szCs w:val="24"/>
-        </w:rPr>
-      </w:pPr>
-      <w:r>
-        <w:rPr>
-          <w:rFonts w:ascii="Times New Roman" w:eastAsia="Times New Roman" w:hAnsi="Times New Roman" w:cs="Times New Roman"/>
-          <w:sz w:val="24"/>
-          <w:szCs w:val="24"/>
-        </w:rPr>
-        <w:lastRenderedPageBreak/>
-        <w:t>Level 2: Based from the Disaster Sub-</w:t>
-      </w:r>
-      <w:r>
-        <w:rPr>
-          <w:rFonts w:ascii="Times New Roman" w:eastAsia="Times New Roman" w:hAnsi="Times New Roman" w:cs="Times New Roman"/>
-          <w:sz w:val="24"/>
-          <w:szCs w:val="24"/>
-        </w:rPr>
-        <w:t>type</w:t>
-      </w:r>
-      <w:r>
-        <w:rPr>
-          <w:rFonts w:ascii="Times New Roman" w:eastAsia="Times New Roman" w:hAnsi="Times New Roman" w:cs="Times New Roman"/>
-          <w:sz w:val="24"/>
-          <w:szCs w:val="24"/>
-        </w:rPr>
-        <w:t xml:space="preserve"> x variable/column “</w:t>
-      </w:r>
-      <w:r>
-        <w:rPr>
-          <w:rFonts w:ascii="Times New Roman" w:eastAsia="Times New Roman" w:hAnsi="Times New Roman" w:cs="Times New Roman"/>
-          <w:sz w:val="24"/>
-          <w:szCs w:val="24"/>
-        </w:rPr>
-        <w:t>Tropical Cyclone</w:t>
-      </w:r>
-      <w:r>
-        <w:rPr>
-          <w:rFonts w:ascii="Times New Roman" w:eastAsia="Times New Roman" w:hAnsi="Times New Roman" w:cs="Times New Roman"/>
-          <w:sz w:val="24"/>
-          <w:szCs w:val="24"/>
-        </w:rPr>
-        <w:t>”</w:t>
-      </w:r>
-      <w:r>
-        <w:rPr>
-          <w:noProof/>
-        </w:rPr>
-        <w:drawing>
-          <wp:inline distT="0" distB="0" distL="0" distR="0" wp14:anchorId="79A9C50D" wp14:editId="63F8E590">
-            <wp:extent cx="5943600" cy="3531235"/>
-            <wp:effectExtent l="0" t="0" r="0" b="0"/>
-            <wp:docPr id="4" name="Picture 4"/>
-            <wp:cNvGraphicFramePr>
-              <a:graphicFrameLocks xmlns:a="http://schemas.openxmlformats.org/drawingml/2006/main" noChangeAspect="1"/>
-            </wp:cNvGraphicFramePr>
-            <a:graphic xmlns:a="http://schemas.openxmlformats.org/drawingml/2006/main">
-              <a:graphicData uri="http://schemas.openxmlformats.org/drawingml/2006/picture">
-                <pic:pic xmlns:pic="http://schemas.openxmlformats.org/drawingml/2006/picture">
-                  <pic:nvPicPr>
-                    <pic:cNvPr id="0" name="Picture 7"/>
-                    <pic:cNvPicPr>
-                      <a:picLocks noChangeAspect="1" noChangeArrowheads="1"/>
-                    </pic:cNvPicPr>
-                  </pic:nvPicPr>
-                  <pic:blipFill>
-                    <a:blip r:embed="rId15">
-                      <a:extLst>
-                        <a:ext uri="{28A0092B-C50C-407E-A947-70E740481C1C}">
-                          <a14:useLocalDpi xmlns:a14="http://schemas.microsoft.com/office/drawing/2010/main" val="0"/>
-                        </a:ext>
-                      </a:extLst>
-                    </a:blip>
-                    <a:srcRect/>
-                    <a:stretch>
-                      <a:fillRect/>
-                    </a:stretch>
-                  </pic:blipFill>
-                  <pic:spPr bwMode="auto">
-                    <a:xfrm>
-                      <a:off x="0" y="0"/>
-                      <a:ext cx="5943600" cy="3531235"/>
-                    </a:xfrm>
-                    <a:prstGeom prst="rect">
-                      <a:avLst/>
-                    </a:prstGeom>
-                    <a:noFill/>
-                    <a:ln>
-                      <a:noFill/>
-                    </a:ln>
-                  </pic:spPr>
-                </pic:pic>
-              </a:graphicData>
-            </a:graphic>
-          </wp:inline>
-        </w:drawing>
-      </w:r>
-    </w:p>
-    <w:p>
-      <w:pPr>
-        <w:spacing w:after="0" w:line="480" w:lineRule="auto"/>
-        <w:ind w:left="360"/>
-        <w:jc w:val="both"/>
-        <w:rPr>
-          <w:rFonts w:ascii="Times New Roman" w:eastAsia="Times New Roman" w:hAnsi="Times New Roman" w:cs="Times New Roman"/>
-          <w:sz w:val="24"/>
-          <w:szCs w:val="24"/>
-        </w:rPr>
-      </w:pPr>
-      <w:r>
-        <w:rPr>
-          <w:rFonts w:ascii="Times New Roman" w:eastAsia="Times New Roman" w:hAnsi="Times New Roman" w:cs="Times New Roman"/>
-          <w:sz w:val="24"/>
-          <w:szCs w:val="24"/>
-        </w:rPr>
-        <w:t>The subject data for this analysis is solely focus to tropical cyclone alone, so in order to achieve the objectives of this project; the data analysts perform data normalization in excel software</w:t>
-      </w:r>
-      <w:r>
-        <w:rPr>
-          <w:rFonts w:ascii="Times New Roman" w:eastAsia="Times New Roman" w:hAnsi="Times New Roman" w:cs="Times New Roman"/>
-          <w:sz w:val="24"/>
-          <w:szCs w:val="24"/>
-        </w:rPr>
-        <w:t>.</w:t>
-      </w:r>
-      <w:r>
-        <w:rPr>
-          <w:rFonts w:ascii="Times New Roman" w:eastAsia="Times New Roman" w:hAnsi="Times New Roman" w:cs="Times New Roman"/>
-          <w:sz w:val="24"/>
-          <w:szCs w:val="24"/>
-        </w:rPr>
-        <w:t xml:space="preserve"> The analysis of these data sets would be further implemented on python using panda and </w:t>
-      </w:r>
-      <w:r>
-        <w:rPr>
-          <w:rFonts w:ascii="Times New Roman" w:eastAsia="Times New Roman" w:hAnsi="Times New Roman" w:cs="Times New Roman"/>
-          <w:sz w:val="24"/>
-          <w:szCs w:val="24"/>
-        </w:rPr>
-        <w:t>NumPy</w:t>
-      </w:r>
-      <w:r>
-        <w:rPr>
-          <w:rFonts w:ascii="Times New Roman" w:eastAsia="Times New Roman" w:hAnsi="Times New Roman" w:cs="Times New Roman"/>
-          <w:sz w:val="24"/>
-          <w:szCs w:val="24"/>
-        </w:rPr>
-        <w:t xml:space="preserve"> modules.</w:t>
-      </w:r>
-    </w:p>
-    <w:p>
-      <w:pPr>
-        <w:spacing w:after="0" w:line="480" w:lineRule="auto"/>
+        <w:ind w:left="720"/>
         <w:rPr>
           <w:rFonts w:ascii="Times New Roman" w:eastAsia="Times New Roman" w:hAnsi="Times New Roman" w:cs="Times New Roman"/>
           <w:bCs/>
@@ -2569,117 +2319,16 @@
       <w:r>
         <w:rPr>
           <w:rFonts w:ascii="Times New Roman" w:eastAsia="Times New Roman" w:hAnsi="Times New Roman" w:cs="Times New Roman"/>
-          <w:b/>
-          <w:sz w:val="24"/>
-          <w:szCs w:val="24"/>
-        </w:rPr>
-        <w:t>Data Analysis and Coding</w:t>
-      </w:r>
-      <w:r>
-        <w:rPr>
-          <w:rFonts w:ascii="Times New Roman" w:eastAsia="Times New Roman" w:hAnsi="Times New Roman" w:cs="Times New Roman"/>
-          <w:b/>
-          <w:sz w:val="24"/>
-          <w:szCs w:val="24"/>
-        </w:rPr>
-        <w:br/>
-      </w:r>
-      <w:r>
-        <w:rPr>
-          <w:rFonts w:ascii="Times New Roman" w:eastAsia="Times New Roman" w:hAnsi="Times New Roman" w:cs="Times New Roman"/>
-          <w:b/>
-          <w:sz w:val="24"/>
-          <w:szCs w:val="24"/>
-        </w:rPr>
-        <w:t xml:space="preserve"> </w:t>
-      </w:r>
-      <w:r>
-        <w:rPr>
-          <w:rFonts w:ascii="Times New Roman" w:eastAsia="Times New Roman" w:hAnsi="Times New Roman" w:cs="Times New Roman"/>
-          <w:b/>
-          <w:sz w:val="24"/>
-          <w:szCs w:val="24"/>
-        </w:rPr>
-        <w:tab/>
-      </w:r>
-      <w:r>
-        <w:rPr>
-          <w:rFonts w:ascii="Times New Roman" w:eastAsia="Times New Roman" w:hAnsi="Times New Roman" w:cs="Times New Roman"/>
           <w:bCs/>
           <w:sz w:val="24"/>
           <w:szCs w:val="24"/>
         </w:rPr>
-        <w:t>The analysis</w:t>
+        <w:t>America’s Data Set:</w:t>
       </w:r>
       <w:r>
         <w:rPr>
           <w:rFonts w:ascii="Times New Roman" w:eastAsia="Times New Roman" w:hAnsi="Times New Roman" w:cs="Times New Roman"/>
           <w:bCs/>
-          <w:sz w:val="24"/>
-          <w:szCs w:val="24"/>
-        </w:rPr>
-        <w:t xml:space="preserve"> for this project is consists of codes from python modules. And all of the analysis will be based on the objectives stated on this paper and will be arrange in same way of the objectives from both data sets were aligned.</w:t>
-      </w:r>
-      <w:r>
-        <w:rPr>
-          <w:rFonts w:ascii="Times New Roman" w:eastAsia="Times New Roman" w:hAnsi="Times New Roman" w:cs="Times New Roman"/>
-          <w:bCs/>
-          <w:sz w:val="24"/>
-          <w:szCs w:val="24"/>
-        </w:rPr>
-        <w:t xml:space="preserve"> The codes and its outputs is demonstrated below;</w:t>
-      </w:r>
-      <w:r>
-        <w:rPr>
-          <w:rFonts w:ascii="Times New Roman" w:eastAsia="Times New Roman" w:hAnsi="Times New Roman" w:cs="Times New Roman"/>
-          <w:bCs/>
-          <w:sz w:val="24"/>
-          <w:szCs w:val="24"/>
-        </w:rPr>
-        <w:br/>
-      </w:r>
-      <w:r>
-        <w:rPr>
-          <w:rFonts w:ascii="Times New Roman" w:eastAsia="Times New Roman" w:hAnsi="Times New Roman" w:cs="Times New Roman"/>
-          <w:bCs/>
-          <w:sz w:val="24"/>
-          <w:szCs w:val="24"/>
-        </w:rPr>
-        <w:t xml:space="preserve"> </w:t>
-      </w:r>
-    </w:p>
-    <w:p>
-      <w:pPr>
-        <w:spacing w:after="0" w:line="480" w:lineRule="auto"/>
-        <w:jc w:val="both"/>
-        <w:rPr>
-          <w:rFonts w:ascii="Times New Roman" w:eastAsia="Times New Roman" w:hAnsi="Times New Roman" w:cs="Times New Roman"/>
-          <w:sz w:val="24"/>
-          <w:szCs w:val="24"/>
-        </w:rPr>
-      </w:pPr>
-      <w:r>
-        <w:rPr>
-          <w:rFonts w:ascii="Times New Roman" w:eastAsia="Times New Roman" w:hAnsi="Times New Roman" w:cs="Times New Roman"/>
-          <w:b/>
-          <w:sz w:val="24"/>
-          <w:szCs w:val="24"/>
-        </w:rPr>
-        <w:t xml:space="preserve">Expected output </w:t>
-      </w:r>
-      <w:r>
-        <w:rPr>
-          <w:rFonts w:ascii="Times New Roman" w:eastAsia="Times New Roman" w:hAnsi="Times New Roman" w:cs="Times New Roman"/>
-          <w:b/>
-          <w:sz w:val="24"/>
-          <w:szCs w:val="24"/>
-        </w:rPr>
-        <w:tab/>
-      </w:r>
-      <w:r>
-        <w:rPr>
-          <w:rFonts w:ascii="Times New Roman" w:eastAsia="Times New Roman" w:hAnsi="Times New Roman" w:cs="Times New Roman"/>
-          <w:b/>
           <w:sz w:val="24"/>
           <w:szCs w:val="24"/>
         </w:rPr>
@@ -2689,11 +2338,281 @@
       <w:r>
         <w:rPr>
           <w:rFonts w:ascii="Times New Roman" w:eastAsia="Times New Roman" w:hAnsi="Times New Roman" w:cs="Times New Roman"/>
+          <w:bCs/>
           <w:sz w:val="24"/>
           <w:szCs w:val="24"/>
         </w:rPr>
         <w:tab/>
-        <w:t xml:space="preserve">This research is planned to produce an exploratory data analysis of typhoons from the year 2019 that resulted in the highest casualty rates in the country and data on the local governments </w:t>
+        <w:t xml:space="preserve"> 1. </w:t>
+      </w:r>
+      <w:r>
+        <w:rPr>
+          <w:rFonts w:ascii="Times New Roman" w:eastAsia="Times New Roman" w:hAnsi="Times New Roman" w:cs="Times New Roman"/>
+          <w:bCs/>
+          <w:sz w:val="24"/>
+          <w:szCs w:val="24"/>
+        </w:rPr>
+        <w:t xml:space="preserve">ITBA-3207_TeamTyphoonAnalysts\Data Sets Coding Analysis\America </w:t>
+      </w:r>
+      <w:proofErr w:type="gramStart"/>
+      <w:r>
+        <w:rPr>
+          <w:rFonts w:ascii="Times New Roman" w:eastAsia="Times New Roman" w:hAnsi="Times New Roman" w:cs="Times New Roman"/>
+          <w:bCs/>
+          <w:sz w:val="24"/>
+          <w:szCs w:val="24"/>
+        </w:rPr>
+        <w:t xml:space="preserve">Data </w:t>
+      </w:r>
+      <w:r>
+        <w:rPr>
+          <w:rFonts w:ascii="Times New Roman" w:eastAsia="Times New Roman" w:hAnsi="Times New Roman" w:cs="Times New Roman"/>
+          <w:bCs/>
+          <w:sz w:val="24"/>
+          <w:szCs w:val="24"/>
+        </w:rPr>
+        <w:t xml:space="preserve"> </w:t>
+      </w:r>
+      <w:r>
+        <w:rPr>
+          <w:rFonts w:ascii="Times New Roman" w:eastAsia="Times New Roman" w:hAnsi="Times New Roman" w:cs="Times New Roman"/>
+          <w:bCs/>
+          <w:sz w:val="24"/>
+          <w:szCs w:val="24"/>
+        </w:rPr>
+        <w:t>set</w:t>
+      </w:r>
+      <w:proofErr w:type="gramEnd"/>
+      <w:r>
+        <w:rPr>
+          <w:rFonts w:ascii="Times New Roman" w:eastAsia="Times New Roman" w:hAnsi="Times New Roman" w:cs="Times New Roman"/>
+          <w:bCs/>
+          <w:sz w:val="24"/>
+          <w:szCs w:val="24"/>
+        </w:rPr>
+        <w:t>\</w:t>
+      </w:r>
+      <w:r>
+        <w:rPr>
+          <w:rFonts w:ascii="Times New Roman" w:eastAsia="Times New Roman" w:hAnsi="Times New Roman" w:cs="Times New Roman"/>
+          <w:b/>
+          <w:sz w:val="24"/>
+          <w:szCs w:val="24"/>
+        </w:rPr>
+        <w:t xml:space="preserve">2000-2022 Data set Codes and </w:t>
+      </w:r>
+      <w:proofErr w:type="spellStart"/>
+      <w:r>
+        <w:rPr>
+          <w:rFonts w:ascii="Times New Roman" w:eastAsia="Times New Roman" w:hAnsi="Times New Roman" w:cs="Times New Roman"/>
+          <w:b/>
+          <w:sz w:val="24"/>
+          <w:szCs w:val="24"/>
+        </w:rPr>
+        <w:t>Results.ipynb</w:t>
+      </w:r>
+      <w:proofErr w:type="spellEnd"/>
+      <w:r>
+        <w:rPr>
+          <w:rFonts w:ascii="Times New Roman" w:eastAsia="Times New Roman" w:hAnsi="Times New Roman" w:cs="Times New Roman"/>
+          <w:bCs/>
+          <w:sz w:val="24"/>
+          <w:szCs w:val="24"/>
+        </w:rPr>
+        <w:br/>
+        <w:t xml:space="preserve"> </w:t>
+      </w:r>
+      <w:r>
+        <w:rPr>
+          <w:rFonts w:ascii="Times New Roman" w:eastAsia="Times New Roman" w:hAnsi="Times New Roman" w:cs="Times New Roman"/>
+          <w:bCs/>
+          <w:sz w:val="24"/>
+          <w:szCs w:val="24"/>
+        </w:rPr>
+        <w:tab/>
+        <w:t xml:space="preserve">2. </w:t>
+      </w:r>
+      <w:r>
+        <w:rPr>
+          <w:rFonts w:ascii="Times New Roman" w:eastAsia="Times New Roman" w:hAnsi="Times New Roman" w:cs="Times New Roman"/>
+          <w:bCs/>
+          <w:sz w:val="24"/>
+          <w:szCs w:val="24"/>
+        </w:rPr>
+        <w:t>ITBA-3207_TeamTyphoonAnalysts\Data Sets Coding Analysis\America Data set</w:t>
+      </w:r>
+      <w:r>
+        <w:rPr>
+          <w:rFonts w:ascii="Times New Roman" w:eastAsia="Times New Roman" w:hAnsi="Times New Roman" w:cs="Times New Roman"/>
+          <w:bCs/>
+          <w:sz w:val="24"/>
+          <w:szCs w:val="24"/>
+        </w:rPr>
+        <w:t>\</w:t>
+      </w:r>
+      <w:r>
+        <w:rPr>
+          <w:rFonts w:ascii="Times New Roman" w:eastAsia="Times New Roman" w:hAnsi="Times New Roman" w:cs="Times New Roman"/>
+          <w:b/>
+          <w:sz w:val="24"/>
+          <w:szCs w:val="24"/>
+        </w:rPr>
+        <w:t xml:space="preserve">Per Year 2000-2022 EMDAT </w:t>
+      </w:r>
+      <w:proofErr w:type="spellStart"/>
+      <w:r>
+        <w:rPr>
+          <w:rFonts w:ascii="Times New Roman" w:eastAsia="Times New Roman" w:hAnsi="Times New Roman" w:cs="Times New Roman"/>
+          <w:b/>
+          <w:sz w:val="24"/>
+          <w:szCs w:val="24"/>
+        </w:rPr>
+        <w:t>Data.ipynb</w:t>
+      </w:r>
+      <w:proofErr w:type="spellEnd"/>
+    </w:p>
+    <w:p>
+      <w:pPr>
+        <w:spacing w:after="0" w:line="480" w:lineRule="auto"/>
+        <w:ind w:left="720"/>
+        <w:rPr>
+          <w:rFonts w:ascii="Times New Roman" w:eastAsia="Times New Roman" w:hAnsi="Times New Roman" w:cs="Times New Roman"/>
+          <w:bCs/>
+          <w:sz w:val="24"/>
+          <w:szCs w:val="24"/>
+        </w:rPr>
+      </w:pPr>
+      <w:r>
+        <w:rPr>
+          <w:rFonts w:ascii="Times New Roman" w:eastAsia="Times New Roman" w:hAnsi="Times New Roman" w:cs="Times New Roman"/>
+          <w:bCs/>
+          <w:sz w:val="24"/>
+          <w:szCs w:val="24"/>
+        </w:rPr>
+        <w:t>Philippines’ Data Set:</w:t>
+      </w:r>
+    </w:p>
+    <w:p>
+      <w:pPr>
+        <w:spacing w:after="0" w:line="480" w:lineRule="auto"/>
+        <w:ind w:left="720" w:firstLine="720"/>
+        <w:rPr>
+          <w:rFonts w:ascii="Times New Roman" w:eastAsia="Times New Roman" w:hAnsi="Times New Roman" w:cs="Times New Roman"/>
+          <w:bCs/>
+          <w:sz w:val="24"/>
+          <w:szCs w:val="24"/>
+        </w:rPr>
+      </w:pPr>
+      <w:r>
+        <w:rPr>
+          <w:rFonts w:ascii="Times New Roman" w:eastAsia="Times New Roman" w:hAnsi="Times New Roman" w:cs="Times New Roman"/>
+          <w:bCs/>
+          <w:sz w:val="24"/>
+          <w:szCs w:val="24"/>
+        </w:rPr>
+        <w:t xml:space="preserve">1. </w:t>
+      </w:r>
+      <w:r>
+        <w:rPr>
+          <w:rFonts w:ascii="Times New Roman" w:eastAsia="Times New Roman" w:hAnsi="Times New Roman" w:cs="Times New Roman"/>
+          <w:bCs/>
+          <w:sz w:val="24"/>
+          <w:szCs w:val="24"/>
+        </w:rPr>
+        <w:t>ITBA-3207_TeamTyphoonAnalysts\Data Sets Coding Analysis\Philippine Data set</w:t>
+      </w:r>
+      <w:r>
+        <w:rPr>
+          <w:rFonts w:ascii="Times New Roman" w:eastAsia="Times New Roman" w:hAnsi="Times New Roman" w:cs="Times New Roman"/>
+          <w:bCs/>
+          <w:sz w:val="24"/>
+          <w:szCs w:val="24"/>
+        </w:rPr>
+        <w:t>\</w:t>
+      </w:r>
+      <w:r>
+        <w:rPr>
+          <w:rFonts w:ascii="Times New Roman" w:eastAsia="Times New Roman" w:hAnsi="Times New Roman" w:cs="Times New Roman"/>
+          <w:b/>
+          <w:sz w:val="24"/>
+          <w:szCs w:val="24"/>
+        </w:rPr>
+        <w:t>Philippine Dataset Coding Analysis 2019.ipynb</w:t>
+      </w:r>
+    </w:p>
+    <w:p>
+      <w:pPr>
+        <w:spacing w:after="0" w:line="480" w:lineRule="auto"/>
+        <w:rPr>
+          <w:rFonts w:ascii="Times New Roman" w:eastAsia="Times New Roman" w:hAnsi="Times New Roman" w:cs="Times New Roman"/>
+          <w:bCs/>
+          <w:sz w:val="24"/>
+          <w:szCs w:val="24"/>
+        </w:rPr>
+      </w:pPr>
+      <w:r>
+        <w:rPr>
+          <w:rFonts w:ascii="Times New Roman" w:eastAsia="Times New Roman" w:hAnsi="Times New Roman" w:cs="Times New Roman"/>
+          <w:bCs/>
+          <w:sz w:val="24"/>
+          <w:szCs w:val="24"/>
+        </w:rPr>
+        <w:t xml:space="preserve"> </w:t>
+      </w:r>
+      <w:r>
+        <w:rPr>
+          <w:rFonts w:ascii="Times New Roman" w:eastAsia="Times New Roman" w:hAnsi="Times New Roman" w:cs="Times New Roman"/>
+          <w:bCs/>
+          <w:sz w:val="24"/>
+          <w:szCs w:val="24"/>
+        </w:rPr>
+        <w:tab/>
+      </w:r>
+      <w:r>
+        <w:rPr>
+          <w:rFonts w:ascii="Times New Roman" w:eastAsia="Times New Roman" w:hAnsi="Times New Roman" w:cs="Times New Roman"/>
+          <w:bCs/>
+          <w:sz w:val="24"/>
+          <w:szCs w:val="24"/>
+        </w:rPr>
+        <w:br/>
+      </w:r>
+      <w:r>
+        <w:rPr>
+          <w:rFonts w:ascii="Times New Roman" w:eastAsia="Times New Roman" w:hAnsi="Times New Roman" w:cs="Times New Roman"/>
+          <w:b/>
+          <w:sz w:val="24"/>
+          <w:szCs w:val="24"/>
+        </w:rPr>
+        <w:t xml:space="preserve">Expected output </w:t>
+      </w:r>
+      <w:r>
+        <w:rPr>
+          <w:rFonts w:ascii="Times New Roman" w:eastAsia="Times New Roman" w:hAnsi="Times New Roman" w:cs="Times New Roman"/>
+          <w:b/>
+          <w:sz w:val="24"/>
+          <w:szCs w:val="24"/>
+        </w:rPr>
+        <w:tab/>
+      </w:r>
+      <w:r>
+        <w:rPr>
+          <w:rFonts w:ascii="Times New Roman" w:eastAsia="Times New Roman" w:hAnsi="Times New Roman" w:cs="Times New Roman"/>
+          <w:b/>
+          <w:sz w:val="24"/>
+          <w:szCs w:val="24"/>
+        </w:rPr>
+        <w:br/>
+        <w:t xml:space="preserve"> </w:t>
+      </w:r>
+      <w:r>
+        <w:rPr>
+          <w:rFonts w:ascii="Times New Roman" w:eastAsia="Times New Roman" w:hAnsi="Times New Roman" w:cs="Times New Roman"/>
+          <w:sz w:val="24"/>
+          <w:szCs w:val="24"/>
+        </w:rPr>
+        <w:tab/>
+        <w:t xml:space="preserve">This research is planned to produce an exploratory data analysis of typhoons from the year 2019 that resulted in the highest casualty rates in the country and data on the local governments that experienced the fewest impacted families each typhoon. Additionally, </w:t>
       </w:r>
       <w:r>
         <w:rPr>
@@ -2702,7 +2621,7 @@
           <w:szCs w:val="24"/>
         </w:rPr>
         <w:lastRenderedPageBreak/>
-        <w:t>that experienced the fewest impacted families each typhoon. Additionally, worldwide hurricane datasets from the Centre for Research on the Epidemiology of Disasters' Emergency Events Database (EM-DAT) will be used in the same way as the Philippines Data set to determine which U.S. location had the best successful reaction and mitigation strategy for typhoons. This data will be utilized to develop a Typhoon Mitigation and Response Plan based on the one that the U.S. had, which can potentially assist the Philippines in dealing with hurricanes. By incorporating diverse strategies from other nations like the United States, the chance of Filipinos surviving and recovering from typhoons will likely increase.</w:t>
+        <w:t>worldwide hurricane datasets from the Centre for Research on the Epidemiology of Disasters' Emergency Events Database (EM-DAT) will be used in the same way as the Philippines Data set to determine which U.S. location had the best successful reaction and mitigation strategy for typhoons. This data will be utilized to develop a Typhoon Mitigation and Response Plan based on the one that the U.S. had, which can potentially assist the Philippines in dealing with hurricanes. By incorporating diverse strategies from other nations like the United States, the chance of Filipinos surviving and recovering from typhoons will likely increase.</w:t>
       </w:r>
     </w:p>
     <w:p>
@@ -3326,6 +3245,7 @@
                 <w:szCs w:val="24"/>
               </w:rPr>
             </w:pPr>
+            <w:proofErr w:type="spellStart"/>
             <w:r>
               <w:rPr>
                 <w:rFonts w:ascii="Times New Roman" w:eastAsia="Times New Roman" w:hAnsi="Times New Roman" w:cs="Times New Roman"/>
@@ -3334,6 +3254,7 @@
               </w:rPr>
               <w:t>City_Mun</w:t>
             </w:r>
+            <w:proofErr w:type="spellEnd"/>
             <w:r>
               <w:rPr>
                 <w:rFonts w:ascii="Times New Roman" w:eastAsia="Times New Roman" w:hAnsi="Times New Roman" w:cs="Times New Roman"/>
@@ -3382,13 +3303,23 @@
                 <w:szCs w:val="24"/>
               </w:rPr>
             </w:pPr>
-            <w:r>
-              <w:rPr>
-                <w:rFonts w:ascii="Times New Roman" w:eastAsia="Times New Roman" w:hAnsi="Times New Roman" w:cs="Times New Roman"/>
-                <w:sz w:val="24"/>
-                <w:szCs w:val="24"/>
-              </w:rPr>
-              <w:t>City_Mun code</w:t>
+            <w:proofErr w:type="spellStart"/>
+            <w:r>
+              <w:rPr>
+                <w:rFonts w:ascii="Times New Roman" w:eastAsia="Times New Roman" w:hAnsi="Times New Roman" w:cs="Times New Roman"/>
+                <w:sz w:val="24"/>
+                <w:szCs w:val="24"/>
+              </w:rPr>
+              <w:t>City_Mun</w:t>
+            </w:r>
+            <w:proofErr w:type="spellEnd"/>
+            <w:r>
+              <w:rPr>
+                <w:rFonts w:ascii="Times New Roman" w:eastAsia="Times New Roman" w:hAnsi="Times New Roman" w:cs="Times New Roman"/>
+                <w:sz w:val="24"/>
+                <w:szCs w:val="24"/>
+              </w:rPr>
+              <w:t xml:space="preserve"> code</w:t>
             </w:r>
           </w:p>
         </w:tc>
@@ -3685,7 +3616,25 @@
                 <w:sz w:val="24"/>
                 <w:szCs w:val="24"/>
               </w:rPr>
-              <w:t>The number of population in the year 2015.</w:t>
+              <w:t xml:space="preserve">The number of </w:t>
+            </w:r>
+            <w:proofErr w:type="gramStart"/>
+            <w:r>
+              <w:rPr>
+                <w:rFonts w:ascii="Times New Roman" w:eastAsia="Times New Roman" w:hAnsi="Times New Roman" w:cs="Times New Roman"/>
+                <w:sz w:val="24"/>
+                <w:szCs w:val="24"/>
+              </w:rPr>
+              <w:t>population</w:t>
+            </w:r>
+            <w:proofErr w:type="gramEnd"/>
+            <w:r>
+              <w:rPr>
+                <w:rFonts w:ascii="Times New Roman" w:eastAsia="Times New Roman" w:hAnsi="Times New Roman" w:cs="Times New Roman"/>
+                <w:sz w:val="24"/>
+                <w:szCs w:val="24"/>
+              </w:rPr>
+              <w:t xml:space="preserve"> in the year 2015.</w:t>
             </w:r>
           </w:p>
         </w:tc>
@@ -3704,6 +3653,7 @@
                 <w:szCs w:val="24"/>
               </w:rPr>
             </w:pPr>
+            <w:proofErr w:type="spellStart"/>
             <w:r>
               <w:rPr>
                 <w:rFonts w:ascii="Times New Roman" w:eastAsia="Times New Roman" w:hAnsi="Times New Roman" w:cs="Times New Roman"/>
@@ -3712,6 +3662,7 @@
               </w:rPr>
               <w:t>Affected_FAM</w:t>
             </w:r>
+            <w:proofErr w:type="spellEnd"/>
           </w:p>
         </w:tc>
         <w:tc>
@@ -3752,6 +3703,7 @@
                 <w:szCs w:val="24"/>
               </w:rPr>
             </w:pPr>
+            <w:proofErr w:type="spellStart"/>
             <w:r>
               <w:rPr>
                 <w:rFonts w:ascii="Times New Roman" w:eastAsia="Times New Roman" w:hAnsi="Times New Roman" w:cs="Times New Roman"/>
@@ -3760,6 +3712,7 @@
               </w:rPr>
               <w:t>Affected_PERs</w:t>
             </w:r>
+            <w:proofErr w:type="spellEnd"/>
           </w:p>
         </w:tc>
         <w:tc>
@@ -3800,6 +3753,7 @@
                 <w:szCs w:val="24"/>
               </w:rPr>
             </w:pPr>
+            <w:proofErr w:type="spellStart"/>
             <w:r>
               <w:rPr>
                 <w:rFonts w:ascii="Times New Roman" w:eastAsia="Times New Roman" w:hAnsi="Times New Roman" w:cs="Times New Roman"/>
@@ -3808,6 +3762,7 @@
               </w:rPr>
               <w:t>Inside_EC_Fam_Cum</w:t>
             </w:r>
+            <w:proofErr w:type="spellEnd"/>
           </w:p>
         </w:tc>
         <w:tc>
@@ -3850,6 +3805,7 @@
                 <w:szCs w:val="24"/>
               </w:rPr>
             </w:pPr>
+            <w:proofErr w:type="spellStart"/>
             <w:r>
               <w:rPr>
                 <w:rFonts w:ascii="Times New Roman" w:eastAsia="Times New Roman" w:hAnsi="Times New Roman" w:cs="Times New Roman"/>
@@ -3858,6 +3814,7 @@
               </w:rPr>
               <w:t>Inside_EC_Fam_Now</w:t>
             </w:r>
+            <w:proofErr w:type="spellEnd"/>
           </w:p>
         </w:tc>
         <w:tc>
@@ -3899,6 +3856,7 @@
                 <w:szCs w:val="24"/>
               </w:rPr>
             </w:pPr>
+            <w:proofErr w:type="spellStart"/>
             <w:r>
               <w:rPr>
                 <w:rFonts w:ascii="Times New Roman" w:eastAsia="Times New Roman" w:hAnsi="Times New Roman" w:cs="Times New Roman"/>
@@ -3907,6 +3865,7 @@
               </w:rPr>
               <w:t>Inside_EC_Per_Cum</w:t>
             </w:r>
+            <w:proofErr w:type="spellEnd"/>
           </w:p>
         </w:tc>
         <w:tc>
@@ -3948,6 +3907,7 @@
                 <w:szCs w:val="24"/>
               </w:rPr>
             </w:pPr>
+            <w:proofErr w:type="spellStart"/>
             <w:r>
               <w:rPr>
                 <w:rFonts w:ascii="Times New Roman" w:eastAsia="Times New Roman" w:hAnsi="Times New Roman" w:cs="Times New Roman"/>
@@ -3956,6 +3916,7 @@
               </w:rPr>
               <w:t>Inside_EC_Per_Now</w:t>
             </w:r>
+            <w:proofErr w:type="spellEnd"/>
           </w:p>
         </w:tc>
         <w:tc>
@@ -3997,6 +3958,7 @@
                 <w:szCs w:val="24"/>
               </w:rPr>
             </w:pPr>
+            <w:proofErr w:type="spellStart"/>
             <w:r>
               <w:rPr>
                 <w:rFonts w:ascii="Times New Roman" w:eastAsia="Times New Roman" w:hAnsi="Times New Roman" w:cs="Times New Roman"/>
@@ -4005,6 +3967,7 @@
               </w:rPr>
               <w:t>Outside_EC_Fam_Cum</w:t>
             </w:r>
+            <w:proofErr w:type="spellEnd"/>
           </w:p>
         </w:tc>
         <w:tc>
@@ -4045,6 +4008,7 @@
                 <w:szCs w:val="24"/>
               </w:rPr>
             </w:pPr>
+            <w:proofErr w:type="spellStart"/>
             <w:r>
               <w:rPr>
                 <w:rFonts w:ascii="Times New Roman" w:eastAsia="Times New Roman" w:hAnsi="Times New Roman" w:cs="Times New Roman"/>
@@ -4053,6 +4017,7 @@
               </w:rPr>
               <w:t>Outside_EC_Fam_Now</w:t>
             </w:r>
+            <w:proofErr w:type="spellEnd"/>
           </w:p>
         </w:tc>
         <w:tc>
@@ -4093,6 +4058,7 @@
                 <w:szCs w:val="24"/>
               </w:rPr>
             </w:pPr>
+            <w:proofErr w:type="spellStart"/>
             <w:r>
               <w:rPr>
                 <w:rFonts w:ascii="Times New Roman" w:eastAsia="Times New Roman" w:hAnsi="Times New Roman" w:cs="Times New Roman"/>
@@ -4102,6 +4068,7 @@
               <w:lastRenderedPageBreak/>
               <w:t>Outside_EC_Pers_Cum</w:t>
             </w:r>
+            <w:proofErr w:type="spellEnd"/>
           </w:p>
         </w:tc>
         <w:tc>
@@ -4142,6 +4109,7 @@
                 <w:szCs w:val="24"/>
               </w:rPr>
             </w:pPr>
+            <w:proofErr w:type="spellStart"/>
             <w:r>
               <w:rPr>
                 <w:rFonts w:ascii="Times New Roman" w:eastAsia="Times New Roman" w:hAnsi="Times New Roman" w:cs="Times New Roman"/>
@@ -4150,6 +4118,7 @@
               </w:rPr>
               <w:t>Outside_EC_Per_Now</w:t>
             </w:r>
+            <w:proofErr w:type="spellEnd"/>
           </w:p>
         </w:tc>
         <w:tc>
@@ -4286,6 +4255,7 @@
                 <w:szCs w:val="24"/>
               </w:rPr>
             </w:pPr>
+            <w:proofErr w:type="spellStart"/>
             <w:r>
               <w:rPr>
                 <w:rFonts w:ascii="Times New Roman" w:eastAsia="Times New Roman" w:hAnsi="Times New Roman" w:cs="Times New Roman"/>
@@ -4294,6 +4264,7 @@
               </w:rPr>
               <w:t>IDP_Cum</w:t>
             </w:r>
+            <w:proofErr w:type="spellEnd"/>
           </w:p>
         </w:tc>
         <w:tc>
@@ -4567,6 +4538,7 @@
               </w:rPr>
               <w:t xml:space="preserve">This sequence provides </w:t>
             </w:r>
+            <w:proofErr w:type="gramStart"/>
             <w:r>
               <w:rPr>
                 <w:rFonts w:ascii="Times New Roman" w:eastAsia="Times New Roman" w:hAnsi="Times New Roman" w:cs="Times New Roman"/>
@@ -4583,7 +4555,16 @@
                 <w:sz w:val="24"/>
                 <w:szCs w:val="24"/>
               </w:rPr>
-              <w:t xml:space="preserve"> support to the idea that all social change usually follows.</w:t>
+              <w:t xml:space="preserve"> support</w:t>
+            </w:r>
+            <w:proofErr w:type="gramEnd"/>
+            <w:r>
+              <w:rPr>
+                <w:rFonts w:ascii="Times New Roman" w:eastAsia="Times New Roman" w:hAnsi="Times New Roman" w:cs="Times New Roman"/>
+                <w:sz w:val="24"/>
+                <w:szCs w:val="24"/>
+              </w:rPr>
+              <w:t xml:space="preserve"> to the idea that all social change usually follows.</w:t>
             </w:r>
           </w:p>
         </w:tc>
@@ -4850,8 +4831,18 @@
                 <w:sz w:val="24"/>
                 <w:szCs w:val="24"/>
               </w:rPr>
-              <w:t>Disaster Subsubtype</w:t>
-            </w:r>
+              <w:t xml:space="preserve">Disaster </w:t>
+            </w:r>
+            <w:proofErr w:type="spellStart"/>
+            <w:r>
+              <w:rPr>
+                <w:rFonts w:ascii="Times New Roman" w:eastAsia="Times New Roman" w:hAnsi="Times New Roman" w:cs="Times New Roman"/>
+                <w:sz w:val="24"/>
+                <w:szCs w:val="24"/>
+              </w:rPr>
+              <w:t>Subsubtype</w:t>
+            </w:r>
+            <w:proofErr w:type="spellEnd"/>
           </w:p>
         </w:tc>
         <w:tc>
@@ -5170,7 +5161,25 @@
                 <w:sz w:val="24"/>
                 <w:szCs w:val="24"/>
               </w:rPr>
-              <w:t>The location where the disaster occured.</w:t>
+              <w:t xml:space="preserve">The location where the disaster </w:t>
+            </w:r>
+            <w:proofErr w:type="spellStart"/>
+            <w:r>
+              <w:rPr>
+                <w:rFonts w:ascii="Times New Roman" w:eastAsia="Times New Roman" w:hAnsi="Times New Roman" w:cs="Times New Roman"/>
+                <w:sz w:val="24"/>
+                <w:szCs w:val="24"/>
+              </w:rPr>
+              <w:t>occured</w:t>
+            </w:r>
+            <w:proofErr w:type="spellEnd"/>
+            <w:r>
+              <w:rPr>
+                <w:rFonts w:ascii="Times New Roman" w:eastAsia="Times New Roman" w:hAnsi="Times New Roman" w:cs="Times New Roman"/>
+                <w:sz w:val="24"/>
+                <w:szCs w:val="24"/>
+              </w:rPr>
+              <w:t>.</w:t>
             </w:r>
           </w:p>
         </w:tc>
@@ -5220,7 +5229,25 @@
                 <w:sz w:val="24"/>
                 <w:szCs w:val="24"/>
               </w:rPr>
-              <w:t>This refers to the origin of the disaster that occured.</w:t>
+              <w:t xml:space="preserve">This refers to the origin of the disaster that </w:t>
+            </w:r>
+            <w:proofErr w:type="spellStart"/>
+            <w:r>
+              <w:rPr>
+                <w:rFonts w:ascii="Times New Roman" w:eastAsia="Times New Roman" w:hAnsi="Times New Roman" w:cs="Times New Roman"/>
+                <w:sz w:val="24"/>
+                <w:szCs w:val="24"/>
+              </w:rPr>
+              <w:t>occured</w:t>
+            </w:r>
+            <w:proofErr w:type="spellEnd"/>
+            <w:r>
+              <w:rPr>
+                <w:rFonts w:ascii="Times New Roman" w:eastAsia="Times New Roman" w:hAnsi="Times New Roman" w:cs="Times New Roman"/>
+                <w:sz w:val="24"/>
+                <w:szCs w:val="24"/>
+              </w:rPr>
+              <w:t>.</w:t>
             </w:r>
           </w:p>
         </w:tc>
@@ -5270,7 +5297,25 @@
                 <w:sz w:val="24"/>
                 <w:szCs w:val="24"/>
               </w:rPr>
-              <w:t>The disaster that has occured as a result of the link catastrophe.</w:t>
+              <w:t xml:space="preserve">The disaster that has </w:t>
+            </w:r>
+            <w:proofErr w:type="spellStart"/>
+            <w:r>
+              <w:rPr>
+                <w:rFonts w:ascii="Times New Roman" w:eastAsia="Times New Roman" w:hAnsi="Times New Roman" w:cs="Times New Roman"/>
+                <w:sz w:val="24"/>
+                <w:szCs w:val="24"/>
+              </w:rPr>
+              <w:t>occured</w:t>
+            </w:r>
+            <w:proofErr w:type="spellEnd"/>
+            <w:r>
+              <w:rPr>
+                <w:rFonts w:ascii="Times New Roman" w:eastAsia="Times New Roman" w:hAnsi="Times New Roman" w:cs="Times New Roman"/>
+                <w:sz w:val="24"/>
+                <w:szCs w:val="24"/>
+              </w:rPr>
+              <w:t xml:space="preserve"> as a result of the link catastrophe.</w:t>
             </w:r>
           </w:p>
         </w:tc>
@@ -5322,7 +5367,25 @@
                 <w:sz w:val="24"/>
                 <w:szCs w:val="24"/>
               </w:rPr>
-              <w:t>Other disaster that has occured as a result of the link catastrophe.</w:t>
+              <w:t xml:space="preserve">Other disaster that has </w:t>
+            </w:r>
+            <w:proofErr w:type="spellStart"/>
+            <w:r>
+              <w:rPr>
+                <w:rFonts w:ascii="Times New Roman" w:eastAsia="Times New Roman" w:hAnsi="Times New Roman" w:cs="Times New Roman"/>
+                <w:sz w:val="24"/>
+                <w:szCs w:val="24"/>
+              </w:rPr>
+              <w:t>occured</w:t>
+            </w:r>
+            <w:proofErr w:type="spellEnd"/>
+            <w:r>
+              <w:rPr>
+                <w:rFonts w:ascii="Times New Roman" w:eastAsia="Times New Roman" w:hAnsi="Times New Roman" w:cs="Times New Roman"/>
+                <w:sz w:val="24"/>
+                <w:szCs w:val="24"/>
+              </w:rPr>
+              <w:t xml:space="preserve"> as a result of the link catastrophe.</w:t>
             </w:r>
           </w:p>
         </w:tc>
@@ -6185,7 +6248,25 @@
                 <w:sz w:val="24"/>
                 <w:szCs w:val="24"/>
               </w:rPr>
-              <w:t>The number of of people injured as a result of the disaster</w:t>
+              <w:t xml:space="preserve">The number of </w:t>
+            </w:r>
+            <w:proofErr w:type="spellStart"/>
+            <w:r>
+              <w:rPr>
+                <w:rFonts w:ascii="Times New Roman" w:eastAsia="Times New Roman" w:hAnsi="Times New Roman" w:cs="Times New Roman"/>
+                <w:sz w:val="24"/>
+                <w:szCs w:val="24"/>
+              </w:rPr>
+              <w:t>of</w:t>
+            </w:r>
+            <w:proofErr w:type="spellEnd"/>
+            <w:r>
+              <w:rPr>
+                <w:rFonts w:ascii="Times New Roman" w:eastAsia="Times New Roman" w:hAnsi="Times New Roman" w:cs="Times New Roman"/>
+                <w:sz w:val="24"/>
+                <w:szCs w:val="24"/>
+              </w:rPr>
+              <w:t xml:space="preserve"> people injured as a result of the disaster</w:t>
             </w:r>
           </w:p>
         </w:tc>
@@ -7202,7 +7283,7 @@
           <w:szCs w:val="24"/>
         </w:rPr>
       </w:pPr>
-      <w:hyperlink r:id="rId16">
+      <w:hyperlink r:id="rId13">
         <w:r>
           <w:rPr>
             <w:rFonts w:ascii="Times New Roman" w:eastAsia="Times New Roman" w:hAnsi="Times New Roman" w:cs="Times New Roman"/>
@@ -7415,6 +7496,8 @@
           <w:szCs w:val="24"/>
         </w:rPr>
       </w:pPr>
+      <w:proofErr w:type="spellStart"/>
+      <w:proofErr w:type="gramStart"/>
       <w:r>
         <w:rPr>
           <w:rFonts w:ascii="Times New Roman" w:eastAsia="Times New Roman" w:hAnsi="Times New Roman" w:cs="Times New Roman"/>
@@ -7422,7 +7505,27 @@
           <w:sz w:val="24"/>
           <w:szCs w:val="24"/>
         </w:rPr>
-        <w:t xml:space="preserve">Addawe , J. (2019). </w:t>
+        <w:t>Addawe</w:t>
+      </w:r>
+      <w:proofErr w:type="spellEnd"/>
+      <w:r>
+        <w:rPr>
+          <w:rFonts w:ascii="Times New Roman" w:eastAsia="Times New Roman" w:hAnsi="Times New Roman" w:cs="Times New Roman"/>
+          <w:color w:val="000000"/>
+          <w:sz w:val="24"/>
+          <w:szCs w:val="24"/>
+        </w:rPr>
+        <w:t xml:space="preserve"> ,</w:t>
+      </w:r>
+      <w:proofErr w:type="gramEnd"/>
+      <w:r>
+        <w:rPr>
+          <w:rFonts w:ascii="Times New Roman" w:eastAsia="Times New Roman" w:hAnsi="Times New Roman" w:cs="Times New Roman"/>
+          <w:color w:val="000000"/>
+          <w:sz w:val="24"/>
+          <w:szCs w:val="24"/>
+        </w:rPr>
+        <w:t xml:space="preserve"> J. (2019). </w:t>
       </w:r>
       <w:r>
         <w:rPr>
@@ -7509,6 +7612,7 @@
           <w:szCs w:val="24"/>
         </w:rPr>
       </w:pPr>
+      <w:proofErr w:type="spellStart"/>
       <w:r>
         <w:rPr>
           <w:rFonts w:ascii="Times New Roman" w:eastAsia="Times New Roman" w:hAnsi="Times New Roman" w:cs="Times New Roman"/>
@@ -7516,7 +7620,17 @@
           <w:sz w:val="24"/>
           <w:szCs w:val="24"/>
         </w:rPr>
-        <w:t xml:space="preserve">Calzon, B. (2022, March 9). </w:t>
+        <w:t>Calzon</w:t>
+      </w:r>
+      <w:proofErr w:type="spellEnd"/>
+      <w:r>
+        <w:rPr>
+          <w:rFonts w:ascii="Times New Roman" w:eastAsia="Times New Roman" w:hAnsi="Times New Roman" w:cs="Times New Roman"/>
+          <w:color w:val="000000"/>
+          <w:sz w:val="24"/>
+          <w:szCs w:val="24"/>
+        </w:rPr>
+        <w:t xml:space="preserve">, B. (2022, March 9). </w:t>
       </w:r>
       <w:r>
         <w:rPr>
@@ -7526,7 +7640,29 @@
           <w:sz w:val="24"/>
           <w:szCs w:val="24"/>
         </w:rPr>
-        <w:t>Your Modern Business Guide To Data Analysis Methods And Techniques</w:t>
+        <w:t xml:space="preserve">Your Modern Business Guide </w:t>
+      </w:r>
+      <w:proofErr w:type="gramStart"/>
+      <w:r>
+        <w:rPr>
+          <w:rFonts w:ascii="Times New Roman" w:eastAsia="Times New Roman" w:hAnsi="Times New Roman" w:cs="Times New Roman"/>
+          <w:i/>
+          <w:color w:val="000000"/>
+          <w:sz w:val="24"/>
+          <w:szCs w:val="24"/>
+        </w:rPr>
+        <w:t>To</w:t>
+      </w:r>
+      <w:proofErr w:type="gramEnd"/>
+      <w:r>
+        <w:rPr>
+          <w:rFonts w:ascii="Times New Roman" w:eastAsia="Times New Roman" w:hAnsi="Times New Roman" w:cs="Times New Roman"/>
+          <w:i/>
+          <w:color w:val="000000"/>
+          <w:sz w:val="24"/>
+          <w:szCs w:val="24"/>
+        </w:rPr>
+        <w:t xml:space="preserve"> Data Analysis Methods And Techniques</w:t>
       </w:r>
       <w:r>
         <w:rPr>
@@ -7650,6 +7786,7 @@
           <w:szCs w:val="24"/>
         </w:rPr>
       </w:pPr>
+      <w:proofErr w:type="spellStart"/>
       <w:r>
         <w:rPr>
           <w:rFonts w:ascii="Times New Roman" w:eastAsia="Times New Roman" w:hAnsi="Times New Roman" w:cs="Times New Roman"/>
@@ -7657,7 +7794,17 @@
           <w:sz w:val="24"/>
           <w:szCs w:val="24"/>
         </w:rPr>
-        <w:t xml:space="preserve">Commision on Audit. (n.d.). </w:t>
+        <w:t>Commision</w:t>
+      </w:r>
+      <w:proofErr w:type="spellEnd"/>
+      <w:r>
+        <w:rPr>
+          <w:rFonts w:ascii="Times New Roman" w:eastAsia="Times New Roman" w:hAnsi="Times New Roman" w:cs="Times New Roman"/>
+          <w:color w:val="000000"/>
+          <w:sz w:val="24"/>
+          <w:szCs w:val="24"/>
+        </w:rPr>
+        <w:t xml:space="preserve"> on Audit. (n.d.). </w:t>
       </w:r>
       <w:r>
         <w:rPr>
@@ -7667,7 +7814,29 @@
           <w:sz w:val="24"/>
           <w:szCs w:val="24"/>
         </w:rPr>
-        <w:t>Disaster Management Practices in the Philippines : An Assessment</w:t>
+        <w:t xml:space="preserve">Disaster Management Practices in the </w:t>
+      </w:r>
+      <w:proofErr w:type="gramStart"/>
+      <w:r>
+        <w:rPr>
+          <w:rFonts w:ascii="Times New Roman" w:eastAsia="Times New Roman" w:hAnsi="Times New Roman" w:cs="Times New Roman"/>
+          <w:i/>
+          <w:color w:val="000000"/>
+          <w:sz w:val="24"/>
+          <w:szCs w:val="24"/>
+        </w:rPr>
+        <w:t>Philippines :</w:t>
+      </w:r>
+      <w:proofErr w:type="gramEnd"/>
+      <w:r>
+        <w:rPr>
+          <w:rFonts w:ascii="Times New Roman" w:eastAsia="Times New Roman" w:hAnsi="Times New Roman" w:cs="Times New Roman"/>
+          <w:i/>
+          <w:color w:val="000000"/>
+          <w:sz w:val="24"/>
+          <w:szCs w:val="24"/>
+        </w:rPr>
+        <w:t xml:space="preserve"> An Assessment</w:t>
       </w:r>
       <w:r>
         <w:rPr>
@@ -8099,8 +8268,8 @@
       </w:pPr>
     </w:p>
     <w:sectPr>
-      <w:headerReference w:type="default" r:id="rId17"/>
-      <w:headerReference w:type="first" r:id="rId18"/>
+      <w:headerReference w:type="default" r:id="rId14"/>
+      <w:headerReference w:type="first" r:id="rId15"/>
       <w:pgSz w:w="12240" w:h="15840"/>
       <w:pgMar w:top="1440" w:right="1440" w:bottom="1440" w:left="1440" w:header="706" w:footer="706" w:gutter="0"/>
       <w:pgNumType w:start="1"/>
@@ -8158,8 +8327,13 @@
         <w:t>Provinces</w:t>
       </w:r>
       <w:r>
-        <w:t xml:space="preserve"> – Affected_PERs</w:t>
-      </w:r>
+        <w:t xml:space="preserve"> – </w:t>
+      </w:r>
+      <w:proofErr w:type="spellStart"/>
+      <w:r>
+        <w:t>Affected_PERs</w:t>
+      </w:r>
+      <w:proofErr w:type="spellEnd"/>
       <w:r>
         <w:br/>
       </w:r>
@@ -8183,8 +8357,13 @@
         <w:t xml:space="preserve">Provinces </w:t>
       </w:r>
       <w:r>
-        <w:t>– Affected_PERs</w:t>
-      </w:r>
+        <w:t xml:space="preserve">– </w:t>
+      </w:r>
+      <w:proofErr w:type="spellStart"/>
+      <w:r>
+        <w:t>Affected_PERs</w:t>
+      </w:r>
+      <w:proofErr w:type="spellEnd"/>
       <w:r>
         <w:br/>
         <w:t>CJ</w:t>
@@ -8273,8 +8452,13 @@
         <w:annotationRef/>
       </w:r>
       <w:r>
-        <w:t>Countries – death, Injured, Total Affected Indiv</w:t>
-      </w:r>
+        <w:t xml:space="preserve">Countries – death, Injured, Total Affected </w:t>
+      </w:r>
+      <w:proofErr w:type="spellStart"/>
+      <w:r>
+        <w:t>Indiv</w:t>
+      </w:r>
+      <w:proofErr w:type="spellEnd"/>
     </w:p>
   </w:comment>
   <w:comment w:id="7" w:author="G" w:date="2022-05-14T21:26:00Z" w:initials="G.">
@@ -8446,7 +8630,27 @@
         <w:sz w:val="24"/>
         <w:szCs w:val="24"/>
       </w:rPr>
-      <w:t xml:space="preserve">EDA to Typhoon Mitigation and Response Plan (TMRP)            </w:t>
+      <w:t>EDA to Typhoon Mitigation and Response Plan (</w:t>
+    </w:r>
+    <w:proofErr w:type="gramStart"/>
+    <w:r>
+      <w:rPr>
+        <w:rFonts w:ascii="Times New Roman" w:eastAsia="Times New Roman" w:hAnsi="Times New Roman" w:cs="Times New Roman"/>
+        <w:color w:val="000000"/>
+        <w:sz w:val="24"/>
+        <w:szCs w:val="24"/>
+      </w:rPr>
+      <w:t xml:space="preserve">TMRP)   </w:t>
+    </w:r>
+    <w:proofErr w:type="gramEnd"/>
+    <w:r>
+      <w:rPr>
+        <w:rFonts w:ascii="Times New Roman" w:eastAsia="Times New Roman" w:hAnsi="Times New Roman" w:cs="Times New Roman"/>
+        <w:color w:val="000000"/>
+        <w:sz w:val="24"/>
+        <w:szCs w:val="24"/>
+      </w:rPr>
+      <w:t xml:space="preserve">         </w:t>
     </w:r>
     <w:r>
       <w:rPr>
@@ -8745,6 +8949,95 @@
     </w:lvl>
   </w:abstractNum>
   <w:abstractNum w:abstractNumId="1" w15:restartNumberingAfterBreak="0">
+    <w:nsid w:val="557B0C30"/>
+    <w:multiLevelType w:val="hybridMultilevel"/>
+    <w:tmpl w:val="EF66D5A4"/>
+    <w:lvl w:ilvl="0" w:tplc="61EE77B6">
+      <w:start w:val="1"/>
+      <w:numFmt w:val="decimal"/>
+      <w:lvlText w:val="%1."/>
+      <w:lvlJc w:val="left"/>
+      <w:pPr>
+        <w:ind w:left="1800" w:hanging="360"/>
+      </w:pPr>
+      <w:rPr>
+        <w:rFonts w:hint="default"/>
+      </w:rPr>
+    </w:lvl>
+    <w:lvl w:ilvl="1" w:tplc="04090019" w:tentative="1">
+      <w:start w:val="1"/>
+      <w:numFmt w:val="lowerLetter"/>
+      <w:lvlText w:val="%2."/>
+      <w:lvlJc w:val="left"/>
+      <w:pPr>
+        <w:ind w:left="2520" w:hanging="360"/>
+      </w:pPr>
+    </w:lvl>
+    <w:lvl w:ilvl="2" w:tplc="0409001B" w:tentative="1">
+      <w:start w:val="1"/>
+      <w:numFmt w:val="lowerRoman"/>
+      <w:lvlText w:val="%3."/>
+      <w:lvlJc w:val="right"/>
+      <w:pPr>
+        <w:ind w:left="3240" w:hanging="180"/>
+      </w:pPr>
+    </w:lvl>
+    <w:lvl w:ilvl="3" w:tplc="0409000F" w:tentative="1">
+      <w:start w:val="1"/>
+      <w:numFmt w:val="decimal"/>
+      <w:lvlText w:val="%4."/>
+      <w:lvlJc w:val="left"/>
+      <w:pPr>
+        <w:ind w:left="3960" w:hanging="360"/>
+      </w:pPr>
+    </w:lvl>
+    <w:lvl w:ilvl="4" w:tplc="04090019" w:tentative="1">
+      <w:start w:val="1"/>
+      <w:numFmt w:val="lowerLetter"/>
+      <w:lvlText w:val="%5."/>
+      <w:lvlJc w:val="left"/>
+      <w:pPr>
+        <w:ind w:left="4680" w:hanging="360"/>
+      </w:pPr>
+    </w:lvl>
+    <w:lvl w:ilvl="5" w:tplc="0409001B" w:tentative="1">
+      <w:start w:val="1"/>
+      <w:numFmt w:val="lowerRoman"/>
+      <w:lvlText w:val="%6."/>
+      <w:lvlJc w:val="right"/>
+      <w:pPr>
+        <w:ind w:left="5400" w:hanging="180"/>
+      </w:pPr>
+    </w:lvl>
+    <w:lvl w:ilvl="6" w:tplc="0409000F" w:tentative="1">
+      <w:start w:val="1"/>
+      <w:numFmt w:val="decimal"/>
+      <w:lvlText w:val="%7."/>
+      <w:lvlJc w:val="left"/>
+      <w:pPr>
+        <w:ind w:left="6120" w:hanging="360"/>
+      </w:pPr>
+    </w:lvl>
+    <w:lvl w:ilvl="7" w:tplc="04090019" w:tentative="1">
+      <w:start w:val="1"/>
+      <w:numFmt w:val="lowerLetter"/>
+      <w:lvlText w:val="%8."/>
+      <w:lvlJc w:val="left"/>
+      <w:pPr>
+        <w:ind w:left="6840" w:hanging="360"/>
+      </w:pPr>
+    </w:lvl>
+    <w:lvl w:ilvl="8" w:tplc="0409001B" w:tentative="1">
+      <w:start w:val="1"/>
+      <w:numFmt w:val="lowerRoman"/>
+      <w:lvlText w:val="%9."/>
+      <w:lvlJc w:val="right"/>
+      <w:pPr>
+        <w:ind w:left="7560" w:hanging="180"/>
+      </w:pPr>
+    </w:lvl>
+  </w:abstractNum>
+  <w:abstractNum w:abstractNumId="2" w15:restartNumberingAfterBreak="0">
     <w:nsid w:val="58C95B98"/>
     <w:multiLevelType w:val="hybridMultilevel"/>
     <w:tmpl w:val="86ACE670"/>
@@ -8837,6 +9130,9 @@
     <w:abstractNumId w:val="0"/>
   </w:num>
   <w:num w:numId="2" w16cid:durableId="672147561">
+    <w:abstractNumId w:val="2"/>
+  </w:num>
+  <w:num w:numId="3" w16cid:durableId="454760880">
     <w:abstractNumId w:val="1"/>
   </w:num>
 </w:numbering>
@@ -10708,6 +11004,12 @@
 </file>
 
 <file path=customXml/item1.xml><?xml version="1.0" encoding="utf-8"?>
+<go:gDocsCustomXmlDataStorage xmlns:go="http://customooxmlschemas.google.com/" xmlns:r="http://schemas.openxmlformats.org/officeDocument/2006/relationships">
+  <go:docsCustomData xmlns:go="http://customooxmlschemas.google.com/" roundtripDataSignature="AMtx7miTPNaM6QDkiX10P1ZL5a/nBzcqwg==">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</go:docsCustomData>
+</go:gDocsCustomXmlDataStorage>
+</file>
+
+<file path=customXml/item2.xml><?xml version="1.0" encoding="utf-8"?>
 <b:Sources xmlns:b="http://schemas.openxmlformats.org/officeDocument/2006/bibliography" xmlns="http://schemas.openxmlformats.org/officeDocument/2006/bibliography" SelectedStyle="\APASixthEditionOfficeOnline.xsl" StyleName="APA" Version="6">
   <b:Source>
     <b:Tag>Cal22</b:Tag>
@@ -10966,25 +11268,19 @@
 </b:Sources>
 </file>
 
-<file path=customXml/item2.xml><?xml version="1.0" encoding="utf-8"?>
-<go:gDocsCustomXmlDataStorage xmlns:go="http://customooxmlschemas.google.com/" xmlns:r="http://schemas.openxmlformats.org/officeDocument/2006/relationships">
-  <go:docsCustomData xmlns:go="http://customooxmlschemas.google.com/" roundtripDataSignature="AMtx7miTPNaM6QDkiX10P1ZL5a/nBzcqwg==">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</go:docsCustomData>
-</go:gDocsCustomXmlDataStorage>
-</file>
-
 <file path=customXml/itemProps1.xml><?xml version="1.0" encoding="utf-8"?>
-<ds:datastoreItem xmlns:ds="http://schemas.openxmlformats.org/officeDocument/2006/customXml" ds:itemID="{A3EA1B83-3A54-4150-A12F-E4F1760D3D5C}">
-  <ds:schemaRefs>
-    <ds:schemaRef ds:uri="http://schemas.openxmlformats.org/officeDocument/2006/bibliography"/>
-  </ds:schemaRefs>
-</ds:datastoreItem>
-</file>
-
-<file path=customXml/itemProps2.xml><?xml version="1.0" encoding="utf-8"?>
 <ds:datastoreItem xmlns:ds="http://schemas.openxmlformats.org/officeDocument/2006/customXml" ds:itemID="{11111111-1234-1234-1234-123412341234}">
   <ds:schemaRefs>
     <ds:schemaRef ds:uri="http://customooxmlschemas.google.com/"/>
     <ds:schemaRef ds:uri="http://schemas.openxmlformats.org/officeDocument/2006/relationships"/>
   </ds:schemaRefs>
 </ds:datastoreItem>
+</file>
+
+<file path=customXml/itemProps2.xml><?xml version="1.0" encoding="utf-8"?>
+<ds:datastoreItem xmlns:ds="http://schemas.openxmlformats.org/officeDocument/2006/customXml" ds:itemID="{A3EA1B83-3A54-4150-A12F-E4F1760D3D5C}">
+  <ds:schemaRefs>
+    <ds:schemaRef ds:uri="http://schemas.openxmlformats.org/officeDocument/2006/bibliography"/>
+  </ds:schemaRefs>
+</ds:datastoreItem>
 </file>
</xml_diff>

<commit_message>
Added files for the comparison of the results and analysis of two data sets
</commit_message>
<xml_diff>
--- a/EDA to Typhoon Mitigation and Response Framework (TMRF) Project Proposal.docx
+++ b/EDA to Typhoon Mitigation and Response Framework (TMRF) Project Proposal.docx
@@ -347,25 +347,7 @@
           <w:sz w:val="24"/>
           <w:szCs w:val="24"/>
         </w:rPr>
-        <w:t>The Philippines' apparent vulnerability to natural disasters emerges from its geographic location within the Pacific Ring of Fire. The country is surrounded by large bodies of water and faces the Pacific Ocean, which produces 60% of the world's typhoons. Approximately twenty tropical cyclones pass through the Philippine area of responsibility each year, ten of which are typhoons and five of which are catastrophic (Brown, 2013). Due to a lack of preparedness and response, families in rural areas are more likely to be hit. According to the Weather Underground (n.d.), hurricanes are becoming a global threat as they solidify and more super tropical storms emerge. As a result, every municipality should have a high level of safety and security. However, government agencies and non-governmental organizations in the Philippines promote emergency preparedness, but they have yet to acquire the public's general attention like in Yolanda’s storm surge disaster where there is insufficient public awareness of storm surges, higher casualties have occurred (</w:t>
-      </w:r>
-      <w:proofErr w:type="spellStart"/>
-      <w:r>
-        <w:rPr>
-          <w:rFonts w:ascii="Times New Roman" w:eastAsia="Times New Roman" w:hAnsi="Times New Roman" w:cs="Times New Roman"/>
-          <w:sz w:val="24"/>
-          <w:szCs w:val="24"/>
-        </w:rPr>
-        <w:t>Commision</w:t>
-      </w:r>
-      <w:proofErr w:type="spellEnd"/>
-      <w:r>
-        <w:rPr>
-          <w:rFonts w:ascii="Times New Roman" w:eastAsia="Times New Roman" w:hAnsi="Times New Roman" w:cs="Times New Roman"/>
-          <w:sz w:val="24"/>
-          <w:szCs w:val="24"/>
-        </w:rPr>
-        <w:t xml:space="preserve"> on Audit, n.d.). The Commission on Audit also reported that the mayor of Tacloban City had stated that more lives may have been saved if storm surges were labeled as tsunami-like in nature. According to the National Research Council et al. (n.d.), preparedness is indeed the way of transforming a community's awareness of potential natural hazards into actions that strengthen its ability to respond to and recover from disasters and proposals for preparedness must address the immediate response and all the longer-term recovery and rehabilitation. </w:t>
+        <w:t xml:space="preserve">The Philippines' apparent vulnerability to natural disasters emerges from its geographic location within the Pacific Ring of Fire. The country is surrounded by large bodies of water and faces the Pacific Ocean, which produces 60% of the world's typhoons. Approximately twenty tropical cyclones pass through the Philippine area of responsibility each year, ten of which are typhoons and five of which are catastrophic (Brown, 2013). Due to a lack of preparedness and response, families in rural areas are more likely to be hit. According to the Weather Underground (n.d.), hurricanes are becoming a global threat as they solidify and more super tropical storms emerge. As a result, every municipality should have a high level of safety and security. However, government agencies and non-governmental organizations in the Philippines promote emergency preparedness, but they have yet to acquire the public's general attention like in Yolanda’s storm surge disaster where there is insufficient public awareness of storm surges, higher casualties have occurred (Commision on Audit, n.d.). The Commission on Audit also reported that the mayor of Tacloban City had stated that more lives may have been saved if storm surges were labeled as tsunami-like in nature. According to the National Research Council et al. (n.d.), preparedness is indeed the way of transforming a community's awareness of potential natural hazards into actions that strengthen its ability to respond to and recover from disasters and proposals for preparedness must address the immediate response and all the longer-term recovery and rehabilitation. </w:t>
       </w:r>
     </w:p>
     <w:p>
@@ -734,25 +716,7 @@
           <w:szCs w:val="24"/>
         </w:rPr>
         <w:tab/>
-        <w:t>The primary issue tackled by this project is the inadequacy of a mitigation and response framework across the Philippine archipelago's cities and municipalities. This was a critical component that might have long-term consequences for the lives of all Filipinos. The Senate Economic Planning Office (2017) researches this subject, evaluating the most often encountered challenges and concerns by various organizations in the Philippines. The researchers will conduct an Exploratory analysis approach on the data sets selected for this study to address this. The primary objective of the exploratory analysis is to discover (</w:t>
-      </w:r>
-      <w:proofErr w:type="spellStart"/>
-      <w:r>
-        <w:rPr>
-          <w:rFonts w:ascii="Times New Roman" w:eastAsia="Times New Roman" w:hAnsi="Times New Roman" w:cs="Times New Roman"/>
-          <w:sz w:val="24"/>
-          <w:szCs w:val="24"/>
-        </w:rPr>
-        <w:t>Calzon</w:t>
-      </w:r>
-      <w:proofErr w:type="spellEnd"/>
-      <w:r>
-        <w:rPr>
-          <w:rFonts w:ascii="Times New Roman" w:eastAsia="Times New Roman" w:hAnsi="Times New Roman" w:cs="Times New Roman"/>
-          <w:sz w:val="24"/>
-          <w:szCs w:val="24"/>
-        </w:rPr>
-        <w:t xml:space="preserve">, 2022). And according to IBM Cloud Education (2020), no concept of the link between the data and the variables existed before the analysis. Once the data has been analyzed, the exploratory analysis will assist the researchers </w:t>
+        <w:t xml:space="preserve">The primary issue tackled by this project is the inadequacy of a mitigation and response framework across the Philippine archipelago's cities and municipalities. This was a critical component that might have long-term consequences for the lives of all Filipinos. The Senate Economic Planning Office (2017) researches this subject, evaluating the most often encountered challenges and concerns by various organizations in the Philippines. The researchers will conduct an Exploratory analysis approach on the data sets selected for this study to address this. The primary objective of the exploratory analysis is to discover (Calzon, 2022). And according to IBM Cloud Education (2020), no concept of the link between the data and the variables existed before the analysis. Once the data has been analyzed, the exploratory analysis will assist the researchers </w:t>
       </w:r>
       <w:r>
         <w:rPr>
@@ -976,43 +940,7 @@
           <w:szCs w:val="24"/>
         </w:rPr>
         <w:tab/>
-        <w:t xml:space="preserve">The second set of data comes from the CRED Center for Research on the Epidemiology of Disasters. In 1971, Professor Michel F. </w:t>
-      </w:r>
-      <w:proofErr w:type="spellStart"/>
-      <w:r>
-        <w:rPr>
-          <w:rFonts w:ascii="Times New Roman" w:eastAsia="Times New Roman" w:hAnsi="Times New Roman" w:cs="Times New Roman"/>
-          <w:sz w:val="24"/>
-          <w:szCs w:val="24"/>
-        </w:rPr>
-        <w:t>Lechat</w:t>
-      </w:r>
-      <w:proofErr w:type="spellEnd"/>
-      <w:r>
-        <w:rPr>
-          <w:rFonts w:ascii="Times New Roman" w:eastAsia="Times New Roman" w:hAnsi="Times New Roman" w:cs="Times New Roman"/>
-          <w:sz w:val="24"/>
-          <w:szCs w:val="24"/>
-        </w:rPr>
-        <w:t xml:space="preserve"> of the Université </w:t>
-      </w:r>
-      <w:proofErr w:type="spellStart"/>
-      <w:r>
-        <w:rPr>
-          <w:rFonts w:ascii="Times New Roman" w:eastAsia="Times New Roman" w:hAnsi="Times New Roman" w:cs="Times New Roman"/>
-          <w:sz w:val="24"/>
-          <w:szCs w:val="24"/>
-        </w:rPr>
-        <w:t>catholique</w:t>
-      </w:r>
-      <w:proofErr w:type="spellEnd"/>
-      <w:r>
-        <w:rPr>
-          <w:rFonts w:ascii="Times New Roman" w:eastAsia="Times New Roman" w:hAnsi="Times New Roman" w:cs="Times New Roman"/>
-          <w:sz w:val="24"/>
-          <w:szCs w:val="24"/>
-        </w:rPr>
-        <w:t xml:space="preserve"> de Louvain, an epidemiologist, launched a research program to examine health difficulties in crisis scenarios. Two years later, he founded CRED as a non-profit organization with international recognition. In 1980, the Centre was designated as a World Health Organization (WHO) Collaborating Centre (European Commission, n.d.). This organization fosters disaster research, education, and </w:t>
+        <w:t xml:space="preserve">The second set of data comes from the CRED Center for Research on the Epidemiology of Disasters. In 1971, Professor Michel F. Lechat of the Université catholique de Louvain, an epidemiologist, launched a research program to examine health difficulties in crisis scenarios. Two years later, he founded CRED as a non-profit organization with international recognition. In 1980, the Centre was designated as a World Health Organization (WHO) Collaborating Centre (European Commission, n.d.). This organization fosters disaster research, education, and </w:t>
       </w:r>
       <w:r>
         <w:rPr>
@@ -1117,43 +1045,7 @@
           <w:sz w:val="24"/>
           <w:szCs w:val="24"/>
         </w:rPr>
-        <w:t xml:space="preserve">The Philippines is a tropical country that lies within the equator, which means that it is prone to disasters like typhoons. A data set from the Humanitarian Data Exchange posted by Joseph </w:t>
-      </w:r>
-      <w:proofErr w:type="spellStart"/>
-      <w:r>
-        <w:rPr>
-          <w:rFonts w:ascii="Times New Roman" w:eastAsia="Times New Roman" w:hAnsi="Times New Roman" w:cs="Times New Roman"/>
-          <w:sz w:val="24"/>
-          <w:szCs w:val="24"/>
-        </w:rPr>
-        <w:t>Addawe</w:t>
-      </w:r>
-      <w:proofErr w:type="spellEnd"/>
-      <w:r>
-        <w:rPr>
-          <w:rFonts w:ascii="Times New Roman" w:eastAsia="Times New Roman" w:hAnsi="Times New Roman" w:cs="Times New Roman"/>
-          <w:sz w:val="24"/>
-          <w:szCs w:val="24"/>
-        </w:rPr>
-        <w:t xml:space="preserve"> (2019), an employee of the United Nations Office for the Coordination of Humanitarian Affairs office (OCHA) in the </w:t>
-      </w:r>
-      <w:proofErr w:type="gramStart"/>
-      <w:r>
-        <w:rPr>
-          <w:rFonts w:ascii="Times New Roman" w:eastAsia="Times New Roman" w:hAnsi="Times New Roman" w:cs="Times New Roman"/>
-          <w:sz w:val="24"/>
-          <w:szCs w:val="24"/>
-        </w:rPr>
-        <w:t>Philippines  encoded</w:t>
-      </w:r>
-      <w:proofErr w:type="gramEnd"/>
-      <w:r>
-        <w:rPr>
-          <w:rFonts w:ascii="Times New Roman" w:eastAsia="Times New Roman" w:hAnsi="Times New Roman" w:cs="Times New Roman"/>
-          <w:sz w:val="24"/>
-          <w:szCs w:val="24"/>
-        </w:rPr>
-        <w:t xml:space="preserve"> all typhoons which landed and gravely damaged the country in 2019. Another dataset will be of use on this data analysis is from the CRED's Emergency Events Database (EM-DAT) from the year 2000-2022. This project aims to evaluate this data sets and obtain knowledge that will help the researchers obtain the following outputs:</w:t>
+        <w:t>The Philippines is a tropical country that lies within the equator, which means that it is prone to disasters like typhoons. A data set from the Humanitarian Data Exchange posted by Joseph Addawe (2019), an employee of the United Nations Office for the Coordination of Humanitarian Affairs office (OCHA) in the Philippines  encoded all typhoons which landed and gravely damaged the country in 2019. Another dataset will be of use on this data analysis is from the CRED's Emergency Events Database (EM-DAT) from the year 2000-2022. This project aims to evaluate this data sets and obtain knowledge that will help the researchers obtain the following outputs:</w:t>
       </w:r>
     </w:p>
     <w:p>
@@ -1394,7 +1286,6 @@
         </w:rPr>
         <w:t xml:space="preserve">Acquire the data about the </w:t>
       </w:r>
-      <w:proofErr w:type="gramStart"/>
       <w:r>
         <w:rPr>
           <w:rFonts w:ascii="Times New Roman" w:eastAsia="Times New Roman" w:hAnsi="Times New Roman" w:cs="Times New Roman"/>
@@ -1403,7 +1294,6 @@
         </w:rPr>
         <w:t>Provinces</w:t>
       </w:r>
-      <w:proofErr w:type="gramEnd"/>
       <w:r>
         <w:rPr>
           <w:rFonts w:ascii="Times New Roman" w:eastAsia="Times New Roman" w:hAnsi="Times New Roman" w:cs="Times New Roman"/>
@@ -1434,25 +1324,7 @@
           <w:sz w:val="24"/>
           <w:szCs w:val="24"/>
         </w:rPr>
-        <w:t xml:space="preserve"> (</w:t>
-      </w:r>
-      <w:proofErr w:type="spellStart"/>
-      <w:r>
-        <w:rPr>
-          <w:rFonts w:ascii="Times New Roman" w:eastAsia="Times New Roman" w:hAnsi="Times New Roman" w:cs="Times New Roman"/>
-          <w:sz w:val="24"/>
-          <w:szCs w:val="24"/>
-        </w:rPr>
-        <w:t>Affected_Pers</w:t>
-      </w:r>
-      <w:proofErr w:type="spellEnd"/>
-      <w:r>
-        <w:rPr>
-          <w:rFonts w:ascii="Times New Roman" w:eastAsia="Times New Roman" w:hAnsi="Times New Roman" w:cs="Times New Roman"/>
-          <w:sz w:val="24"/>
-          <w:szCs w:val="24"/>
-        </w:rPr>
-        <w:t>)</w:t>
+        <w:t xml:space="preserve"> (Affected_Pers)</w:t>
       </w:r>
       <w:r>
         <w:rPr>
@@ -2253,9 +2125,8 @@
           <w:sz w:val="24"/>
           <w:szCs w:val="24"/>
         </w:rPr>
-        <w:t xml:space="preserve"> The codes and its outputs </w:t>
-      </w:r>
-      <w:proofErr w:type="gramStart"/>
+        <w:t xml:space="preserve"> The codes and its outputs is demonstrated</w:t>
+      </w:r>
       <w:r>
         <w:rPr>
           <w:rFonts w:ascii="Times New Roman" w:eastAsia="Times New Roman" w:hAnsi="Times New Roman" w:cs="Times New Roman"/>
@@ -2263,46 +2134,7 @@
           <w:sz w:val="24"/>
           <w:szCs w:val="24"/>
         </w:rPr>
-        <w:t>is</w:t>
-      </w:r>
-      <w:proofErr w:type="gramEnd"/>
-      <w:r>
-        <w:rPr>
-          <w:rFonts w:ascii="Times New Roman" w:eastAsia="Times New Roman" w:hAnsi="Times New Roman" w:cs="Times New Roman"/>
-          <w:bCs/>
-          <w:sz w:val="24"/>
-          <w:szCs w:val="24"/>
-        </w:rPr>
-        <w:t xml:space="preserve"> demonstrated</w:t>
-      </w:r>
-      <w:r>
-        <w:rPr>
-          <w:rFonts w:ascii="Times New Roman" w:eastAsia="Times New Roman" w:hAnsi="Times New Roman" w:cs="Times New Roman"/>
-          <w:bCs/>
-          <w:sz w:val="24"/>
-          <w:szCs w:val="24"/>
-        </w:rPr>
-        <w:t xml:space="preserve"> on the </w:t>
-      </w:r>
-      <w:proofErr w:type="spellStart"/>
-      <w:r>
-        <w:rPr>
-          <w:rFonts w:ascii="Times New Roman" w:eastAsia="Times New Roman" w:hAnsi="Times New Roman" w:cs="Times New Roman"/>
-          <w:bCs/>
-          <w:sz w:val="24"/>
-          <w:szCs w:val="24"/>
-        </w:rPr>
-        <w:t>ipynb</w:t>
-      </w:r>
-      <w:proofErr w:type="spellEnd"/>
-      <w:r>
-        <w:rPr>
-          <w:rFonts w:ascii="Times New Roman" w:eastAsia="Times New Roman" w:hAnsi="Times New Roman" w:cs="Times New Roman"/>
-          <w:bCs/>
-          <w:sz w:val="24"/>
-          <w:szCs w:val="24"/>
-        </w:rPr>
-        <w:t xml:space="preserve"> files listed below;</w:t>
+        <w:t xml:space="preserve"> on the ipynb files listed below;</w:t>
       </w:r>
     </w:p>
     <w:p>
@@ -2352,9 +2184,8 @@
           <w:sz w:val="24"/>
           <w:szCs w:val="24"/>
         </w:rPr>
-        <w:t xml:space="preserve">ITBA-3207_TeamTyphoonAnalysts\Data Sets Coding Analysis\America </w:t>
-      </w:r>
-      <w:proofErr w:type="gramStart"/>
+        <w:t xml:space="preserve">ITBA-3207_TeamTyphoonAnalysts\Data Sets Coding Analysis\America Data </w:t>
+      </w:r>
       <w:r>
         <w:rPr>
           <w:rFonts w:ascii="Times New Roman" w:eastAsia="Times New Roman" w:hAnsi="Times New Roman" w:cs="Times New Roman"/>
@@ -2362,7 +2193,7 @@
           <w:sz w:val="24"/>
           <w:szCs w:val="24"/>
         </w:rPr>
-        <w:t xml:space="preserve">Data </w:t>
+        <w:t xml:space="preserve"> </w:t>
       </w:r>
       <w:r>
         <w:rPr>
@@ -2371,7 +2202,7 @@
           <w:sz w:val="24"/>
           <w:szCs w:val="24"/>
         </w:rPr>
-        <w:t xml:space="preserve"> </w:t>
+        <w:t>set</w:t>
       </w:r>
       <w:r>
         <w:rPr>
@@ -2380,16 +2211,6 @@
           <w:sz w:val="24"/>
           <w:szCs w:val="24"/>
         </w:rPr>
-        <w:t>set</w:t>
-      </w:r>
-      <w:proofErr w:type="gramEnd"/>
-      <w:r>
-        <w:rPr>
-          <w:rFonts w:ascii="Times New Roman" w:eastAsia="Times New Roman" w:hAnsi="Times New Roman" w:cs="Times New Roman"/>
-          <w:bCs/>
-          <w:sz w:val="24"/>
-          <w:szCs w:val="24"/>
-        </w:rPr>
         <w:t>\</w:t>
       </w:r>
       <w:r>
@@ -2399,19 +2220,8 @@
           <w:sz w:val="24"/>
           <w:szCs w:val="24"/>
         </w:rPr>
-        <w:t xml:space="preserve">2000-2022 Data set Codes and </w:t>
-      </w:r>
-      <w:proofErr w:type="spellStart"/>
-      <w:r>
-        <w:rPr>
-          <w:rFonts w:ascii="Times New Roman" w:eastAsia="Times New Roman" w:hAnsi="Times New Roman" w:cs="Times New Roman"/>
-          <w:b/>
-          <w:sz w:val="24"/>
-          <w:szCs w:val="24"/>
-        </w:rPr>
-        <w:t>Results.ipynb</w:t>
-      </w:r>
-      <w:proofErr w:type="spellEnd"/>
+        <w:t>2000-2022 Data set Codes and Results.ipynb</w:t>
+      </w:r>
       <w:r>
         <w:rPr>
           <w:rFonts w:ascii="Times New Roman" w:eastAsia="Times New Roman" w:hAnsi="Times New Roman" w:cs="Times New Roman"/>
@@ -2457,19 +2267,8 @@
           <w:sz w:val="24"/>
           <w:szCs w:val="24"/>
         </w:rPr>
-        <w:t xml:space="preserve">Per Year 2000-2022 EMDAT </w:t>
-      </w:r>
-      <w:proofErr w:type="spellStart"/>
-      <w:r>
-        <w:rPr>
-          <w:rFonts w:ascii="Times New Roman" w:eastAsia="Times New Roman" w:hAnsi="Times New Roman" w:cs="Times New Roman"/>
-          <w:b/>
-          <w:sz w:val="24"/>
-          <w:szCs w:val="24"/>
-        </w:rPr>
-        <w:t>Data.ipynb</w:t>
-      </w:r>
-      <w:proofErr w:type="spellEnd"/>
+        <w:t>Per Year 2000-2022 EMDAT Data.ipynb</w:t>
+      </w:r>
     </w:p>
     <w:p>
       <w:pPr>
@@ -2498,11 +2297,20 @@
         <w:ind w:left="720" w:firstLine="720"/>
         <w:rPr>
           <w:rFonts w:ascii="Times New Roman" w:eastAsia="Times New Roman" w:hAnsi="Times New Roman" w:cs="Times New Roman"/>
+          <w:b/>
+          <w:sz w:val="24"/>
+          <w:szCs w:val="24"/>
+        </w:rPr>
+      </w:pPr>
+      <w:r>
+        <w:rPr>
+          <w:rFonts w:ascii="Times New Roman" w:eastAsia="Times New Roman" w:hAnsi="Times New Roman" w:cs="Times New Roman"/>
           <w:bCs/>
           <w:sz w:val="24"/>
           <w:szCs w:val="24"/>
         </w:rPr>
-      </w:pPr>
+        <w:t xml:space="preserve">1. </w:t>
+      </w:r>
       <w:r>
         <w:rPr>
           <w:rFonts w:ascii="Times New Roman" w:eastAsia="Times New Roman" w:hAnsi="Times New Roman" w:cs="Times New Roman"/>
@@ -2510,7 +2318,7 @@
           <w:sz w:val="24"/>
           <w:szCs w:val="24"/>
         </w:rPr>
-        <w:t xml:space="preserve">1. </w:t>
+        <w:t>ITBA-3207_TeamTyphoonAnalysts\Data Sets Coding Analysis\Philippine Data set</w:t>
       </w:r>
       <w:r>
         <w:rPr>
@@ -2519,64 +2327,28 @@
           <w:sz w:val="24"/>
           <w:szCs w:val="24"/>
         </w:rPr>
-        <w:t>ITBA-3207_TeamTyphoonAnalysts\Data Sets Coding Analysis\Philippine Data set</w:t>
-      </w:r>
-      <w:r>
+        <w:t>\</w:t>
+      </w:r>
+      <w:r>
+        <w:rPr>
+          <w:rFonts w:ascii="Times New Roman" w:eastAsia="Times New Roman" w:hAnsi="Times New Roman" w:cs="Times New Roman"/>
+          <w:b/>
+          <w:sz w:val="24"/>
+          <w:szCs w:val="24"/>
+        </w:rPr>
+        <w:t>Philippine Dataset Coding Analysis 2019.ipynb</w:t>
+      </w:r>
+    </w:p>
+    <w:p>
+      <w:pPr>
+        <w:spacing w:after="0" w:line="480" w:lineRule="auto"/>
         <w:rPr>
           <w:rFonts w:ascii="Times New Roman" w:eastAsia="Times New Roman" w:hAnsi="Times New Roman" w:cs="Times New Roman"/>
           <w:bCs/>
           <w:sz w:val="24"/>
           <w:szCs w:val="24"/>
         </w:rPr>
-        <w:t>\</w:t>
-      </w:r>
-      <w:r>
-        <w:rPr>
-          <w:rFonts w:ascii="Times New Roman" w:eastAsia="Times New Roman" w:hAnsi="Times New Roman" w:cs="Times New Roman"/>
-          <w:b/>
-          <w:sz w:val="24"/>
-          <w:szCs w:val="24"/>
-        </w:rPr>
-        <w:t>Philippine Dataset Coding Analysis 2019.ipynb</w:t>
-      </w:r>
-    </w:p>
-    <w:p>
-      <w:pPr>
-        <w:spacing w:after="0" w:line="480" w:lineRule="auto"/>
-        <w:rPr>
-          <w:rFonts w:ascii="Times New Roman" w:eastAsia="Times New Roman" w:hAnsi="Times New Roman" w:cs="Times New Roman"/>
-          <w:bCs/>
-          <w:sz w:val="24"/>
-          <w:szCs w:val="24"/>
-        </w:rPr>
-      </w:pPr>
-      <w:r>
-        <w:rPr>
-          <w:rFonts w:ascii="Times New Roman" w:eastAsia="Times New Roman" w:hAnsi="Times New Roman" w:cs="Times New Roman"/>
-          <w:bCs/>
-          <w:sz w:val="24"/>
-          <w:szCs w:val="24"/>
-        </w:rPr>
-        <w:t xml:space="preserve"> </w:t>
-      </w:r>
-      <w:r>
-        <w:rPr>
-          <w:rFonts w:ascii="Times New Roman" w:eastAsia="Times New Roman" w:hAnsi="Times New Roman" w:cs="Times New Roman"/>
-          <w:bCs/>
-          <w:sz w:val="24"/>
-          <w:szCs w:val="24"/>
-        </w:rPr>
-        <w:tab/>
-      </w:r>
-      <w:r>
-        <w:rPr>
-          <w:rFonts w:ascii="Times New Roman" w:eastAsia="Times New Roman" w:hAnsi="Times New Roman" w:cs="Times New Roman"/>
-          <w:bCs/>
-          <w:sz w:val="24"/>
-          <w:szCs w:val="24"/>
-        </w:rPr>
-        <w:br/>
-      </w:r>
+      </w:pPr>
       <w:r>
         <w:rPr>
           <w:rFonts w:ascii="Times New Roman" w:eastAsia="Times New Roman" w:hAnsi="Times New Roman" w:cs="Times New Roman"/>
@@ -2612,7 +2384,7 @@
           <w:szCs w:val="24"/>
         </w:rPr>
         <w:tab/>
-        <w:t xml:space="preserve">This research is planned to produce an exploratory data analysis of typhoons from the year 2019 that resulted in the highest casualty rates in the country and data on the local governments that experienced the fewest impacted families each typhoon. Additionally, </w:t>
+        <w:t xml:space="preserve">This research is planned to produce an exploratory data analysis of typhoons from the year 2019 that resulted in the highest casualty rates in the country and data on the local governments that experienced the fewest impacted families each typhoon. Additionally, worldwide hurricane datasets from the Centre for Research on the Epidemiology of Disasters' </w:t>
       </w:r>
       <w:r>
         <w:rPr>
@@ -2621,7 +2393,7 @@
           <w:szCs w:val="24"/>
         </w:rPr>
         <w:lastRenderedPageBreak/>
-        <w:t>worldwide hurricane datasets from the Centre for Research on the Epidemiology of Disasters' Emergency Events Database (EM-DAT) will be used in the same way as the Philippines Data set to determine which U.S. location had the best successful reaction and mitigation strategy for typhoons. This data will be utilized to develop a Typhoon Mitigation and Response Plan based on the one that the U.S. had, which can potentially assist the Philippines in dealing with hurricanes. By incorporating diverse strategies from other nations like the United States, the chance of Filipinos surviving and recovering from typhoons will likely increase.</w:t>
+        <w:t>Emergency Events Database (EM-DAT) will be used in the same way as the Philippines Data set to determine which U.S. location had the best successful reaction and mitigation strategy for typhoons. This data will be utilized to develop a Typhoon Mitigation and Response Plan based on the one that the U.S. had, which can potentially assist the Philippines in dealing with hurricanes. By incorporating diverse strategies from other nations like the United States, the chance of Filipinos surviving and recovering from typhoons will likely increase.</w:t>
       </w:r>
     </w:p>
     <w:p>
@@ -2888,34 +2660,34 @@
           <w:sz w:val="24"/>
           <w:szCs w:val="24"/>
         </w:rPr>
+        <w:t xml:space="preserve">Palis, John Arthur B. - </w:t>
+      </w:r>
+      <w:r>
+        <w:rPr>
+          <w:rFonts w:ascii="Times New Roman" w:eastAsia="Times New Roman" w:hAnsi="Times New Roman" w:cs="Times New Roman"/>
+          <w:b/>
+          <w:sz w:val="24"/>
+          <w:szCs w:val="24"/>
+        </w:rPr>
+        <w:t>Presentation Manager</w:t>
+      </w:r>
+    </w:p>
+    <w:p>
+      <w:pPr>
+        <w:spacing w:line="480" w:lineRule="auto"/>
+        <w:rPr>
+          <w:rFonts w:ascii="Times New Roman" w:eastAsia="Times New Roman" w:hAnsi="Times New Roman" w:cs="Times New Roman"/>
+          <w:sz w:val="24"/>
+          <w:szCs w:val="24"/>
+        </w:rPr>
+      </w:pPr>
+      <w:r>
+        <w:rPr>
+          <w:rFonts w:ascii="Times New Roman" w:eastAsia="Times New Roman" w:hAnsi="Times New Roman" w:cs="Times New Roman"/>
+          <w:sz w:val="24"/>
+          <w:szCs w:val="24"/>
+        </w:rPr>
         <w:lastRenderedPageBreak/>
-        <w:t xml:space="preserve">Palis, John Arthur B. - </w:t>
-      </w:r>
-      <w:r>
-        <w:rPr>
-          <w:rFonts w:ascii="Times New Roman" w:eastAsia="Times New Roman" w:hAnsi="Times New Roman" w:cs="Times New Roman"/>
-          <w:b/>
-          <w:sz w:val="24"/>
-          <w:szCs w:val="24"/>
-        </w:rPr>
-        <w:t>Presentation Manager</w:t>
-      </w:r>
-    </w:p>
-    <w:p>
-      <w:pPr>
-        <w:spacing w:line="480" w:lineRule="auto"/>
-        <w:rPr>
-          <w:rFonts w:ascii="Times New Roman" w:eastAsia="Times New Roman" w:hAnsi="Times New Roman" w:cs="Times New Roman"/>
-          <w:sz w:val="24"/>
-          <w:szCs w:val="24"/>
-        </w:rPr>
-      </w:pPr>
-      <w:r>
-        <w:rPr>
-          <w:rFonts w:ascii="Times New Roman" w:eastAsia="Times New Roman" w:hAnsi="Times New Roman" w:cs="Times New Roman"/>
-          <w:sz w:val="24"/>
-          <w:szCs w:val="24"/>
-        </w:rPr>
         <w:t xml:space="preserve">Guerra, Marian Z. - </w:t>
       </w:r>
       <w:r>
@@ -3245,7 +3017,6 @@
                 <w:szCs w:val="24"/>
               </w:rPr>
             </w:pPr>
-            <w:proofErr w:type="spellStart"/>
             <w:r>
               <w:rPr>
                 <w:rFonts w:ascii="Times New Roman" w:eastAsia="Times New Roman" w:hAnsi="Times New Roman" w:cs="Times New Roman"/>
@@ -3254,7 +3025,6 @@
               </w:rPr>
               <w:t>City_Mun</w:t>
             </w:r>
-            <w:proofErr w:type="spellEnd"/>
             <w:r>
               <w:rPr>
                 <w:rFonts w:ascii="Times New Roman" w:eastAsia="Times New Roman" w:hAnsi="Times New Roman" w:cs="Times New Roman"/>
@@ -3303,23 +3073,13 @@
                 <w:szCs w:val="24"/>
               </w:rPr>
             </w:pPr>
-            <w:proofErr w:type="spellStart"/>
-            <w:r>
-              <w:rPr>
-                <w:rFonts w:ascii="Times New Roman" w:eastAsia="Times New Roman" w:hAnsi="Times New Roman" w:cs="Times New Roman"/>
-                <w:sz w:val="24"/>
-                <w:szCs w:val="24"/>
-              </w:rPr>
-              <w:t>City_Mun</w:t>
-            </w:r>
-            <w:proofErr w:type="spellEnd"/>
-            <w:r>
-              <w:rPr>
-                <w:rFonts w:ascii="Times New Roman" w:eastAsia="Times New Roman" w:hAnsi="Times New Roman" w:cs="Times New Roman"/>
-                <w:sz w:val="24"/>
-                <w:szCs w:val="24"/>
-              </w:rPr>
-              <w:t xml:space="preserve"> code</w:t>
+            <w:r>
+              <w:rPr>
+                <w:rFonts w:ascii="Times New Roman" w:eastAsia="Times New Roman" w:hAnsi="Times New Roman" w:cs="Times New Roman"/>
+                <w:sz w:val="24"/>
+                <w:szCs w:val="24"/>
+              </w:rPr>
+              <w:t>City_Mun code</w:t>
             </w:r>
           </w:p>
         </w:tc>
@@ -3544,7 +3304,6 @@
                 <w:sz w:val="24"/>
                 <w:szCs w:val="24"/>
               </w:rPr>
-              <w:lastRenderedPageBreak/>
               <w:t>Date Occurred</w:t>
             </w:r>
           </w:p>
@@ -3593,6 +3352,7 @@
                 <w:sz w:val="24"/>
                 <w:szCs w:val="24"/>
               </w:rPr>
+              <w:lastRenderedPageBreak/>
               <w:t>2015 Population</w:t>
             </w:r>
           </w:p>
@@ -3616,25 +3376,7 @@
                 <w:sz w:val="24"/>
                 <w:szCs w:val="24"/>
               </w:rPr>
-              <w:t xml:space="preserve">The number of </w:t>
-            </w:r>
-            <w:proofErr w:type="gramStart"/>
-            <w:r>
-              <w:rPr>
-                <w:rFonts w:ascii="Times New Roman" w:eastAsia="Times New Roman" w:hAnsi="Times New Roman" w:cs="Times New Roman"/>
-                <w:sz w:val="24"/>
-                <w:szCs w:val="24"/>
-              </w:rPr>
-              <w:t>population</w:t>
-            </w:r>
-            <w:proofErr w:type="gramEnd"/>
-            <w:r>
-              <w:rPr>
-                <w:rFonts w:ascii="Times New Roman" w:eastAsia="Times New Roman" w:hAnsi="Times New Roman" w:cs="Times New Roman"/>
-                <w:sz w:val="24"/>
-                <w:szCs w:val="24"/>
-              </w:rPr>
-              <w:t xml:space="preserve"> in the year 2015.</w:t>
+              <w:t>The number of population in the year 2015.</w:t>
             </w:r>
           </w:p>
         </w:tc>
@@ -3653,7 +3395,6 @@
                 <w:szCs w:val="24"/>
               </w:rPr>
             </w:pPr>
-            <w:proofErr w:type="spellStart"/>
             <w:r>
               <w:rPr>
                 <w:rFonts w:ascii="Times New Roman" w:eastAsia="Times New Roman" w:hAnsi="Times New Roman" w:cs="Times New Roman"/>
@@ -3662,7 +3403,6 @@
               </w:rPr>
               <w:t>Affected_FAM</w:t>
             </w:r>
-            <w:proofErr w:type="spellEnd"/>
           </w:p>
         </w:tc>
         <w:tc>
@@ -3703,7 +3443,6 @@
                 <w:szCs w:val="24"/>
               </w:rPr>
             </w:pPr>
-            <w:proofErr w:type="spellStart"/>
             <w:r>
               <w:rPr>
                 <w:rFonts w:ascii="Times New Roman" w:eastAsia="Times New Roman" w:hAnsi="Times New Roman" w:cs="Times New Roman"/>
@@ -3712,7 +3451,6 @@
               </w:rPr>
               <w:t>Affected_PERs</w:t>
             </w:r>
-            <w:proofErr w:type="spellEnd"/>
           </w:p>
         </w:tc>
         <w:tc>
@@ -3753,7 +3491,6 @@
                 <w:szCs w:val="24"/>
               </w:rPr>
             </w:pPr>
-            <w:proofErr w:type="spellStart"/>
             <w:r>
               <w:rPr>
                 <w:rFonts w:ascii="Times New Roman" w:eastAsia="Times New Roman" w:hAnsi="Times New Roman" w:cs="Times New Roman"/>
@@ -3762,7 +3499,6 @@
               </w:rPr>
               <w:t>Inside_EC_Fam_Cum</w:t>
             </w:r>
-            <w:proofErr w:type="spellEnd"/>
           </w:p>
         </w:tc>
         <w:tc>
@@ -3805,7 +3541,6 @@
                 <w:szCs w:val="24"/>
               </w:rPr>
             </w:pPr>
-            <w:proofErr w:type="spellStart"/>
             <w:r>
               <w:rPr>
                 <w:rFonts w:ascii="Times New Roman" w:eastAsia="Times New Roman" w:hAnsi="Times New Roman" w:cs="Times New Roman"/>
@@ -3814,7 +3549,6 @@
               </w:rPr>
               <w:t>Inside_EC_Fam_Now</w:t>
             </w:r>
-            <w:proofErr w:type="spellEnd"/>
           </w:p>
         </w:tc>
         <w:tc>
@@ -3856,7 +3590,6 @@
                 <w:szCs w:val="24"/>
               </w:rPr>
             </w:pPr>
-            <w:proofErr w:type="spellStart"/>
             <w:r>
               <w:rPr>
                 <w:rFonts w:ascii="Times New Roman" w:eastAsia="Times New Roman" w:hAnsi="Times New Roman" w:cs="Times New Roman"/>
@@ -3865,7 +3598,6 @@
               </w:rPr>
               <w:t>Inside_EC_Per_Cum</w:t>
             </w:r>
-            <w:proofErr w:type="spellEnd"/>
           </w:p>
         </w:tc>
         <w:tc>
@@ -3907,7 +3639,6 @@
                 <w:szCs w:val="24"/>
               </w:rPr>
             </w:pPr>
-            <w:proofErr w:type="spellStart"/>
             <w:r>
               <w:rPr>
                 <w:rFonts w:ascii="Times New Roman" w:eastAsia="Times New Roman" w:hAnsi="Times New Roman" w:cs="Times New Roman"/>
@@ -3916,7 +3647,6 @@
               </w:rPr>
               <w:t>Inside_EC_Per_Now</w:t>
             </w:r>
-            <w:proofErr w:type="spellEnd"/>
           </w:p>
         </w:tc>
         <w:tc>
@@ -3958,7 +3688,6 @@
                 <w:szCs w:val="24"/>
               </w:rPr>
             </w:pPr>
-            <w:proofErr w:type="spellStart"/>
             <w:r>
               <w:rPr>
                 <w:rFonts w:ascii="Times New Roman" w:eastAsia="Times New Roman" w:hAnsi="Times New Roman" w:cs="Times New Roman"/>
@@ -3967,7 +3696,6 @@
               </w:rPr>
               <w:t>Outside_EC_Fam_Cum</w:t>
             </w:r>
-            <w:proofErr w:type="spellEnd"/>
           </w:p>
         </w:tc>
         <w:tc>
@@ -4008,7 +3736,6 @@
                 <w:szCs w:val="24"/>
               </w:rPr>
             </w:pPr>
-            <w:proofErr w:type="spellStart"/>
             <w:r>
               <w:rPr>
                 <w:rFonts w:ascii="Times New Roman" w:eastAsia="Times New Roman" w:hAnsi="Times New Roman" w:cs="Times New Roman"/>
@@ -4017,7 +3744,6 @@
               </w:rPr>
               <w:t>Outside_EC_Fam_Now</w:t>
             </w:r>
-            <w:proofErr w:type="spellEnd"/>
           </w:p>
         </w:tc>
         <w:tc>
@@ -4058,7 +3784,6 @@
                 <w:szCs w:val="24"/>
               </w:rPr>
             </w:pPr>
-            <w:proofErr w:type="spellStart"/>
             <w:r>
               <w:rPr>
                 <w:rFonts w:ascii="Times New Roman" w:eastAsia="Times New Roman" w:hAnsi="Times New Roman" w:cs="Times New Roman"/>
@@ -4068,7 +3793,6 @@
               <w:lastRenderedPageBreak/>
               <w:t>Outside_EC_Pers_Cum</w:t>
             </w:r>
-            <w:proofErr w:type="spellEnd"/>
           </w:p>
         </w:tc>
         <w:tc>
@@ -4109,7 +3833,6 @@
                 <w:szCs w:val="24"/>
               </w:rPr>
             </w:pPr>
-            <w:proofErr w:type="spellStart"/>
             <w:r>
               <w:rPr>
                 <w:rFonts w:ascii="Times New Roman" w:eastAsia="Times New Roman" w:hAnsi="Times New Roman" w:cs="Times New Roman"/>
@@ -4118,7 +3841,6 @@
               </w:rPr>
               <w:t>Outside_EC_Per_Now</w:t>
             </w:r>
-            <w:proofErr w:type="spellEnd"/>
           </w:p>
         </w:tc>
         <w:tc>
@@ -4255,7 +3977,6 @@
                 <w:szCs w:val="24"/>
               </w:rPr>
             </w:pPr>
-            <w:proofErr w:type="spellStart"/>
             <w:r>
               <w:rPr>
                 <w:rFonts w:ascii="Times New Roman" w:eastAsia="Times New Roman" w:hAnsi="Times New Roman" w:cs="Times New Roman"/>
@@ -4264,7 +3985,6 @@
               </w:rPr>
               <w:t>IDP_Cum</w:t>
             </w:r>
-            <w:proofErr w:type="spellEnd"/>
           </w:p>
         </w:tc>
         <w:tc>
@@ -4538,7 +4258,6 @@
               </w:rPr>
               <w:t xml:space="preserve">This sequence provides </w:t>
             </w:r>
-            <w:proofErr w:type="gramStart"/>
             <w:r>
               <w:rPr>
                 <w:rFonts w:ascii="Times New Roman" w:eastAsia="Times New Roman" w:hAnsi="Times New Roman" w:cs="Times New Roman"/>
@@ -4555,16 +4274,7 @@
                 <w:sz w:val="24"/>
                 <w:szCs w:val="24"/>
               </w:rPr>
-              <w:t xml:space="preserve"> support</w:t>
-            </w:r>
-            <w:proofErr w:type="gramEnd"/>
-            <w:r>
-              <w:rPr>
-                <w:rFonts w:ascii="Times New Roman" w:eastAsia="Times New Roman" w:hAnsi="Times New Roman" w:cs="Times New Roman"/>
-                <w:sz w:val="24"/>
-                <w:szCs w:val="24"/>
-              </w:rPr>
-              <w:t xml:space="preserve"> to the idea that all social change usually follows.</w:t>
+              <w:t xml:space="preserve"> support to the idea that all social change usually follows.</w:t>
             </w:r>
           </w:p>
         </w:tc>
@@ -4831,18 +4541,8 @@
                 <w:sz w:val="24"/>
                 <w:szCs w:val="24"/>
               </w:rPr>
-              <w:t xml:space="preserve">Disaster </w:t>
-            </w:r>
-            <w:proofErr w:type="spellStart"/>
-            <w:r>
-              <w:rPr>
-                <w:rFonts w:ascii="Times New Roman" w:eastAsia="Times New Roman" w:hAnsi="Times New Roman" w:cs="Times New Roman"/>
-                <w:sz w:val="24"/>
-                <w:szCs w:val="24"/>
-              </w:rPr>
-              <w:t>Subsubtype</w:t>
-            </w:r>
-            <w:proofErr w:type="spellEnd"/>
+              <w:t>Disaster Subsubtype</w:t>
+            </w:r>
           </w:p>
         </w:tc>
         <w:tc>
@@ -5161,25 +4861,7 @@
                 <w:sz w:val="24"/>
                 <w:szCs w:val="24"/>
               </w:rPr>
-              <w:t xml:space="preserve">The location where the disaster </w:t>
-            </w:r>
-            <w:proofErr w:type="spellStart"/>
-            <w:r>
-              <w:rPr>
-                <w:rFonts w:ascii="Times New Roman" w:eastAsia="Times New Roman" w:hAnsi="Times New Roman" w:cs="Times New Roman"/>
-                <w:sz w:val="24"/>
-                <w:szCs w:val="24"/>
-              </w:rPr>
-              <w:t>occured</w:t>
-            </w:r>
-            <w:proofErr w:type="spellEnd"/>
-            <w:r>
-              <w:rPr>
-                <w:rFonts w:ascii="Times New Roman" w:eastAsia="Times New Roman" w:hAnsi="Times New Roman" w:cs="Times New Roman"/>
-                <w:sz w:val="24"/>
-                <w:szCs w:val="24"/>
-              </w:rPr>
-              <w:t>.</w:t>
+              <w:t>The location where the disaster occured.</w:t>
             </w:r>
           </w:p>
         </w:tc>
@@ -5229,25 +4911,7 @@
                 <w:sz w:val="24"/>
                 <w:szCs w:val="24"/>
               </w:rPr>
-              <w:t xml:space="preserve">This refers to the origin of the disaster that </w:t>
-            </w:r>
-            <w:proofErr w:type="spellStart"/>
-            <w:r>
-              <w:rPr>
-                <w:rFonts w:ascii="Times New Roman" w:eastAsia="Times New Roman" w:hAnsi="Times New Roman" w:cs="Times New Roman"/>
-                <w:sz w:val="24"/>
-                <w:szCs w:val="24"/>
-              </w:rPr>
-              <w:t>occured</w:t>
-            </w:r>
-            <w:proofErr w:type="spellEnd"/>
-            <w:r>
-              <w:rPr>
-                <w:rFonts w:ascii="Times New Roman" w:eastAsia="Times New Roman" w:hAnsi="Times New Roman" w:cs="Times New Roman"/>
-                <w:sz w:val="24"/>
-                <w:szCs w:val="24"/>
-              </w:rPr>
-              <w:t>.</w:t>
+              <w:t>This refers to the origin of the disaster that occured.</w:t>
             </w:r>
           </w:p>
         </w:tc>
@@ -5297,25 +4961,7 @@
                 <w:sz w:val="24"/>
                 <w:szCs w:val="24"/>
               </w:rPr>
-              <w:t xml:space="preserve">The disaster that has </w:t>
-            </w:r>
-            <w:proofErr w:type="spellStart"/>
-            <w:r>
-              <w:rPr>
-                <w:rFonts w:ascii="Times New Roman" w:eastAsia="Times New Roman" w:hAnsi="Times New Roman" w:cs="Times New Roman"/>
-                <w:sz w:val="24"/>
-                <w:szCs w:val="24"/>
-              </w:rPr>
-              <w:t>occured</w:t>
-            </w:r>
-            <w:proofErr w:type="spellEnd"/>
-            <w:r>
-              <w:rPr>
-                <w:rFonts w:ascii="Times New Roman" w:eastAsia="Times New Roman" w:hAnsi="Times New Roman" w:cs="Times New Roman"/>
-                <w:sz w:val="24"/>
-                <w:szCs w:val="24"/>
-              </w:rPr>
-              <w:t xml:space="preserve"> as a result of the link catastrophe.</w:t>
+              <w:t>The disaster that has occured as a result of the link catastrophe.</w:t>
             </w:r>
           </w:p>
         </w:tc>
@@ -5367,25 +5013,7 @@
                 <w:sz w:val="24"/>
                 <w:szCs w:val="24"/>
               </w:rPr>
-              <w:t xml:space="preserve">Other disaster that has </w:t>
-            </w:r>
-            <w:proofErr w:type="spellStart"/>
-            <w:r>
-              <w:rPr>
-                <w:rFonts w:ascii="Times New Roman" w:eastAsia="Times New Roman" w:hAnsi="Times New Roman" w:cs="Times New Roman"/>
-                <w:sz w:val="24"/>
-                <w:szCs w:val="24"/>
-              </w:rPr>
-              <w:t>occured</w:t>
-            </w:r>
-            <w:proofErr w:type="spellEnd"/>
-            <w:r>
-              <w:rPr>
-                <w:rFonts w:ascii="Times New Roman" w:eastAsia="Times New Roman" w:hAnsi="Times New Roman" w:cs="Times New Roman"/>
-                <w:sz w:val="24"/>
-                <w:szCs w:val="24"/>
-              </w:rPr>
-              <w:t xml:space="preserve"> as a result of the link catastrophe.</w:t>
+              <w:t>Other disaster that has occured as a result of the link catastrophe.</w:t>
             </w:r>
           </w:p>
         </w:tc>
@@ -6248,25 +5876,7 @@
                 <w:sz w:val="24"/>
                 <w:szCs w:val="24"/>
               </w:rPr>
-              <w:t xml:space="preserve">The number of </w:t>
-            </w:r>
-            <w:proofErr w:type="spellStart"/>
-            <w:r>
-              <w:rPr>
-                <w:rFonts w:ascii="Times New Roman" w:eastAsia="Times New Roman" w:hAnsi="Times New Roman" w:cs="Times New Roman"/>
-                <w:sz w:val="24"/>
-                <w:szCs w:val="24"/>
-              </w:rPr>
-              <w:t>of</w:t>
-            </w:r>
-            <w:proofErr w:type="spellEnd"/>
-            <w:r>
-              <w:rPr>
-                <w:rFonts w:ascii="Times New Roman" w:eastAsia="Times New Roman" w:hAnsi="Times New Roman" w:cs="Times New Roman"/>
-                <w:sz w:val="24"/>
-                <w:szCs w:val="24"/>
-              </w:rPr>
-              <w:t xml:space="preserve"> people injured as a result of the disaster</w:t>
+              <w:t>The number of of people injured as a result of the disaster</w:t>
             </w:r>
           </w:p>
         </w:tc>
@@ -7496,8 +7106,6 @@
           <w:szCs w:val="24"/>
         </w:rPr>
       </w:pPr>
-      <w:proofErr w:type="spellStart"/>
-      <w:proofErr w:type="gramStart"/>
       <w:r>
         <w:rPr>
           <w:rFonts w:ascii="Times New Roman" w:eastAsia="Times New Roman" w:hAnsi="Times New Roman" w:cs="Times New Roman"/>
@@ -7505,27 +7113,7 @@
           <w:sz w:val="24"/>
           <w:szCs w:val="24"/>
         </w:rPr>
-        <w:t>Addawe</w:t>
-      </w:r>
-      <w:proofErr w:type="spellEnd"/>
-      <w:r>
-        <w:rPr>
-          <w:rFonts w:ascii="Times New Roman" w:eastAsia="Times New Roman" w:hAnsi="Times New Roman" w:cs="Times New Roman"/>
-          <w:color w:val="000000"/>
-          <w:sz w:val="24"/>
-          <w:szCs w:val="24"/>
-        </w:rPr>
-        <w:t xml:space="preserve"> ,</w:t>
-      </w:r>
-      <w:proofErr w:type="gramEnd"/>
-      <w:r>
-        <w:rPr>
-          <w:rFonts w:ascii="Times New Roman" w:eastAsia="Times New Roman" w:hAnsi="Times New Roman" w:cs="Times New Roman"/>
-          <w:color w:val="000000"/>
-          <w:sz w:val="24"/>
-          <w:szCs w:val="24"/>
-        </w:rPr>
-        <w:t xml:space="preserve"> J. (2019). </w:t>
+        <w:t xml:space="preserve">Addawe , J. (2019). </w:t>
       </w:r>
       <w:r>
         <w:rPr>
@@ -7612,7 +7200,6 @@
           <w:szCs w:val="24"/>
         </w:rPr>
       </w:pPr>
-      <w:proofErr w:type="spellStart"/>
       <w:r>
         <w:rPr>
           <w:rFonts w:ascii="Times New Roman" w:eastAsia="Times New Roman" w:hAnsi="Times New Roman" w:cs="Times New Roman"/>
@@ -7620,17 +7207,7 @@
           <w:sz w:val="24"/>
           <w:szCs w:val="24"/>
         </w:rPr>
-        <w:t>Calzon</w:t>
-      </w:r>
-      <w:proofErr w:type="spellEnd"/>
-      <w:r>
-        <w:rPr>
-          <w:rFonts w:ascii="Times New Roman" w:eastAsia="Times New Roman" w:hAnsi="Times New Roman" w:cs="Times New Roman"/>
-          <w:color w:val="000000"/>
-          <w:sz w:val="24"/>
-          <w:szCs w:val="24"/>
-        </w:rPr>
-        <w:t xml:space="preserve">, B. (2022, March 9). </w:t>
+        <w:t xml:space="preserve">Calzon, B. (2022, March 9). </w:t>
       </w:r>
       <w:r>
         <w:rPr>
@@ -7640,29 +7217,7 @@
           <w:sz w:val="24"/>
           <w:szCs w:val="24"/>
         </w:rPr>
-        <w:t xml:space="preserve">Your Modern Business Guide </w:t>
-      </w:r>
-      <w:proofErr w:type="gramStart"/>
-      <w:r>
-        <w:rPr>
-          <w:rFonts w:ascii="Times New Roman" w:eastAsia="Times New Roman" w:hAnsi="Times New Roman" w:cs="Times New Roman"/>
-          <w:i/>
-          <w:color w:val="000000"/>
-          <w:sz w:val="24"/>
-          <w:szCs w:val="24"/>
-        </w:rPr>
-        <w:t>To</w:t>
-      </w:r>
-      <w:proofErr w:type="gramEnd"/>
-      <w:r>
-        <w:rPr>
-          <w:rFonts w:ascii="Times New Roman" w:eastAsia="Times New Roman" w:hAnsi="Times New Roman" w:cs="Times New Roman"/>
-          <w:i/>
-          <w:color w:val="000000"/>
-          <w:sz w:val="24"/>
-          <w:szCs w:val="24"/>
-        </w:rPr>
-        <w:t xml:space="preserve"> Data Analysis Methods And Techniques</w:t>
+        <w:t>Your Modern Business Guide To Data Analysis Methods And Techniques</w:t>
       </w:r>
       <w:r>
         <w:rPr>
@@ -7786,7 +7341,6 @@
           <w:szCs w:val="24"/>
         </w:rPr>
       </w:pPr>
-      <w:proofErr w:type="spellStart"/>
       <w:r>
         <w:rPr>
           <w:rFonts w:ascii="Times New Roman" w:eastAsia="Times New Roman" w:hAnsi="Times New Roman" w:cs="Times New Roman"/>
@@ -7794,17 +7348,7 @@
           <w:sz w:val="24"/>
           <w:szCs w:val="24"/>
         </w:rPr>
-        <w:t>Commision</w:t>
-      </w:r>
-      <w:proofErr w:type="spellEnd"/>
-      <w:r>
-        <w:rPr>
-          <w:rFonts w:ascii="Times New Roman" w:eastAsia="Times New Roman" w:hAnsi="Times New Roman" w:cs="Times New Roman"/>
-          <w:color w:val="000000"/>
-          <w:sz w:val="24"/>
-          <w:szCs w:val="24"/>
-        </w:rPr>
-        <w:t xml:space="preserve"> on Audit. (n.d.). </w:t>
+        <w:t xml:space="preserve">Commision on Audit. (n.d.). </w:t>
       </w:r>
       <w:r>
         <w:rPr>
@@ -7814,29 +7358,7 @@
           <w:sz w:val="24"/>
           <w:szCs w:val="24"/>
         </w:rPr>
-        <w:t xml:space="preserve">Disaster Management Practices in the </w:t>
-      </w:r>
-      <w:proofErr w:type="gramStart"/>
-      <w:r>
-        <w:rPr>
-          <w:rFonts w:ascii="Times New Roman" w:eastAsia="Times New Roman" w:hAnsi="Times New Roman" w:cs="Times New Roman"/>
-          <w:i/>
-          <w:color w:val="000000"/>
-          <w:sz w:val="24"/>
-          <w:szCs w:val="24"/>
-        </w:rPr>
-        <w:t>Philippines :</w:t>
-      </w:r>
-      <w:proofErr w:type="gramEnd"/>
-      <w:r>
-        <w:rPr>
-          <w:rFonts w:ascii="Times New Roman" w:eastAsia="Times New Roman" w:hAnsi="Times New Roman" w:cs="Times New Roman"/>
-          <w:i/>
-          <w:color w:val="000000"/>
-          <w:sz w:val="24"/>
-          <w:szCs w:val="24"/>
-        </w:rPr>
-        <w:t xml:space="preserve"> An Assessment</w:t>
+        <w:t>Disaster Management Practices in the Philippines : An Assessment</w:t>
       </w:r>
       <w:r>
         <w:rPr>
@@ -8327,13 +7849,8 @@
         <w:t>Provinces</w:t>
       </w:r>
       <w:r>
-        <w:t xml:space="preserve"> – </w:t>
-      </w:r>
-      <w:proofErr w:type="spellStart"/>
-      <w:r>
-        <w:t>Affected_PERs</w:t>
-      </w:r>
-      <w:proofErr w:type="spellEnd"/>
+        <w:t xml:space="preserve"> – Affected_PERs</w:t>
+      </w:r>
       <w:r>
         <w:br/>
       </w:r>
@@ -8357,13 +7874,8 @@
         <w:t xml:space="preserve">Provinces </w:t>
       </w:r>
       <w:r>
-        <w:t xml:space="preserve">– </w:t>
-      </w:r>
-      <w:proofErr w:type="spellStart"/>
-      <w:r>
-        <w:t>Affected_PERs</w:t>
-      </w:r>
-      <w:proofErr w:type="spellEnd"/>
+        <w:t>– Affected_PERs</w:t>
+      </w:r>
       <w:r>
         <w:br/>
         <w:t>CJ</w:t>
@@ -8452,13 +7964,8 @@
         <w:annotationRef/>
       </w:r>
       <w:r>
-        <w:t xml:space="preserve">Countries – death, Injured, Total Affected </w:t>
-      </w:r>
-      <w:proofErr w:type="spellStart"/>
-      <w:r>
-        <w:t>Indiv</w:t>
-      </w:r>
-      <w:proofErr w:type="spellEnd"/>
+        <w:t>Countries – death, Injured, Total Affected Indiv</w:t>
+      </w:r>
     </w:p>
   </w:comment>
   <w:comment w:id="7" w:author="G" w:date="2022-05-14T21:26:00Z" w:initials="G.">
@@ -8630,27 +8137,7 @@
         <w:sz w:val="24"/>
         <w:szCs w:val="24"/>
       </w:rPr>
-      <w:t>EDA to Typhoon Mitigation and Response Plan (</w:t>
-    </w:r>
-    <w:proofErr w:type="gramStart"/>
-    <w:r>
-      <w:rPr>
-        <w:rFonts w:ascii="Times New Roman" w:eastAsia="Times New Roman" w:hAnsi="Times New Roman" w:cs="Times New Roman"/>
-        <w:color w:val="000000"/>
-        <w:sz w:val="24"/>
-        <w:szCs w:val="24"/>
-      </w:rPr>
-      <w:t xml:space="preserve">TMRP)   </w:t>
-    </w:r>
-    <w:proofErr w:type="gramEnd"/>
-    <w:r>
-      <w:rPr>
-        <w:rFonts w:ascii="Times New Roman" w:eastAsia="Times New Roman" w:hAnsi="Times New Roman" w:cs="Times New Roman"/>
-        <w:color w:val="000000"/>
-        <w:sz w:val="24"/>
-        <w:szCs w:val="24"/>
-      </w:rPr>
-      <w:t xml:space="preserve">         </w:t>
+      <w:t xml:space="preserve">EDA to Typhoon Mitigation and Response Plan (TMRP)            </w:t>
     </w:r>
     <w:r>
       <w:rPr>
@@ -11004,12 +10491,6 @@
 </file>
 
 <file path=customXml/item1.xml><?xml version="1.0" encoding="utf-8"?>
-<go:gDocsCustomXmlDataStorage xmlns:go="http://customooxmlschemas.google.com/" xmlns:r="http://schemas.openxmlformats.org/officeDocument/2006/relationships">
-  <go:docsCustomData xmlns:go="http://customooxmlschemas.google.com/" roundtripDataSignature="AMtx7miTPNaM6QDkiX10P1ZL5a/nBzcqwg==">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</go:docsCustomData>
-</go:gDocsCustomXmlDataStorage>
-</file>
-
-<file path=customXml/item2.xml><?xml version="1.0" encoding="utf-8"?>
 <b:Sources xmlns:b="http://schemas.openxmlformats.org/officeDocument/2006/bibliography" xmlns="http://schemas.openxmlformats.org/officeDocument/2006/bibliography" SelectedStyle="\APASixthEditionOfficeOnline.xsl" StyleName="APA" Version="6">
   <b:Source>
     <b:Tag>Cal22</b:Tag>
@@ -11268,19 +10749,25 @@
 </b:Sources>
 </file>
 
+<file path=customXml/item2.xml><?xml version="1.0" encoding="utf-8"?>
+<go:gDocsCustomXmlDataStorage xmlns:go="http://customooxmlschemas.google.com/" xmlns:r="http://schemas.openxmlformats.org/officeDocument/2006/relationships">
+  <go:docsCustomData xmlns:go="http://customooxmlschemas.google.com/" roundtripDataSignature="AMtx7miTPNaM6QDkiX10P1ZL5a/nBzcqwg==">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</go:docsCustomData>
+</go:gDocsCustomXmlDataStorage>
+</file>
+
 <file path=customXml/itemProps1.xml><?xml version="1.0" encoding="utf-8"?>
+<ds:datastoreItem xmlns:ds="http://schemas.openxmlformats.org/officeDocument/2006/customXml" ds:itemID="{A3EA1B83-3A54-4150-A12F-E4F1760D3D5C}">
+  <ds:schemaRefs>
+    <ds:schemaRef ds:uri="http://schemas.openxmlformats.org/officeDocument/2006/bibliography"/>
+  </ds:schemaRefs>
+</ds:datastoreItem>
+</file>
+
+<file path=customXml/itemProps2.xml><?xml version="1.0" encoding="utf-8"?>
 <ds:datastoreItem xmlns:ds="http://schemas.openxmlformats.org/officeDocument/2006/customXml" ds:itemID="{11111111-1234-1234-1234-123412341234}">
   <ds:schemaRefs>
     <ds:schemaRef ds:uri="http://customooxmlschemas.google.com/"/>
     <ds:schemaRef ds:uri="http://schemas.openxmlformats.org/officeDocument/2006/relationships"/>
   </ds:schemaRefs>
 </ds:datastoreItem>
-</file>
-
-<file path=customXml/itemProps2.xml><?xml version="1.0" encoding="utf-8"?>
-<ds:datastoreItem xmlns:ds="http://schemas.openxmlformats.org/officeDocument/2006/customXml" ds:itemID="{A3EA1B83-3A54-4150-A12F-E4F1760D3D5C}">
-  <ds:schemaRefs>
-    <ds:schemaRef ds:uri="http://schemas.openxmlformats.org/officeDocument/2006/bibliography"/>
-  </ds:schemaRefs>
-</ds:datastoreItem>
 </file>
</xml_diff>

<commit_message>
Added Goal 15 SDG Life on Land
</commit_message>
<xml_diff>
--- a/EDA to Typhoon Mitigation and Response Framework (TMRF) Project Proposal.docx
+++ b/EDA to Typhoon Mitigation and Response Framework (TMRF) Project Proposal.docx
@@ -347,7 +347,25 @@
           <w:sz w:val="24"/>
           <w:szCs w:val="24"/>
         </w:rPr>
-        <w:t xml:space="preserve">The Philippines' apparent vulnerability to natural disasters emerges from its geographic location within the Pacific Ring of Fire. The country is surrounded by large bodies of water and faces the Pacific Ocean, which produces 60% of the world's typhoons. Approximately twenty tropical cyclones pass through the Philippine area of responsibility each year, ten of which are typhoons and five of which are catastrophic (Brown, 2013). Due to a lack of preparedness and response, families in rural areas are more likely to be hit. According to the Weather Underground (n.d.), hurricanes are becoming a global threat as they solidify and more super tropical storms emerge. As a result, every municipality should have a high level of safety and security. However, government agencies and non-governmental organizations in the Philippines promote emergency preparedness, but they have yet to acquire the public's general attention like in Yolanda’s storm surge disaster where there is insufficient public awareness of storm surges, higher casualties have occurred (Commision on Audit, n.d.). The Commission on Audit also reported that the mayor of Tacloban City had stated that more lives may have been saved if storm surges were labeled as tsunami-like in nature. According to the National Research Council et al. (n.d.), preparedness is indeed the way of transforming a community's awareness of potential natural hazards into actions that strengthen its ability to respond to and recover from disasters and proposals for preparedness must address the immediate response and all the longer-term recovery and rehabilitation. </w:t>
+        <w:t>The Philippines' apparent vulnerability to natural disasters emerges from its geographic location within the Pacific Ring of Fire. The country is surrounded by large bodies of water and faces the Pacific Ocean, which produces 60% of the world's typhoons. Approximately twenty tropical cyclones pass through the Philippine area of responsibility each year, ten of which are typhoons and five of which are catastrophic (Brown, 2013). Due to a lack of preparedness and response, families in rural areas are more likely to be hit. According to the Weather Underground (n.d.), hurricanes are becoming a global threat as they solidify and more super tropical storms emerge. As a result, every municipality should have a high level of safety and security. However, government agencies and non-governmental organizations in the Philippines promote emergency preparedness, but they have yet to acquire the public's general attention like in Yolanda’s storm surge disaster where there is insufficient public awareness of storm surges, higher casualties have occurred (</w:t>
+      </w:r>
+      <w:proofErr w:type="spellStart"/>
+      <w:r>
+        <w:rPr>
+          <w:rFonts w:ascii="Times New Roman" w:eastAsia="Times New Roman" w:hAnsi="Times New Roman" w:cs="Times New Roman"/>
+          <w:sz w:val="24"/>
+          <w:szCs w:val="24"/>
+        </w:rPr>
+        <w:t>Commision</w:t>
+      </w:r>
+      <w:proofErr w:type="spellEnd"/>
+      <w:r>
+        <w:rPr>
+          <w:rFonts w:ascii="Times New Roman" w:eastAsia="Times New Roman" w:hAnsi="Times New Roman" w:cs="Times New Roman"/>
+          <w:sz w:val="24"/>
+          <w:szCs w:val="24"/>
+        </w:rPr>
+        <w:t xml:space="preserve"> on Audit, n.d.). The Commission on Audit also reported that the mayor of Tacloban City had stated that more lives may have been saved if storm surges were labeled as tsunami-like in nature. According to the National Research Council et al. (n.d.), preparedness is indeed the way of transforming a community's awareness of potential natural hazards into actions that strengthen its ability to respond to and recover from disasters and proposals for preparedness must address the immediate response and all the longer-term recovery and rehabilitation. </w:t>
       </w:r>
     </w:p>
     <w:p>
@@ -716,7 +734,25 @@
           <w:szCs w:val="24"/>
         </w:rPr>
         <w:tab/>
-        <w:t xml:space="preserve">The primary issue tackled by this project is the inadequacy of a mitigation and response framework across the Philippine archipelago's cities and municipalities. This was a critical component that might have long-term consequences for the lives of all Filipinos. The Senate Economic Planning Office (2017) researches this subject, evaluating the most often encountered challenges and concerns by various organizations in the Philippines. The researchers will conduct an Exploratory analysis approach on the data sets selected for this study to address this. The primary objective of the exploratory analysis is to discover (Calzon, 2022). And according to IBM Cloud Education (2020), no concept of the link between the data and the variables existed before the analysis. Once the data has been analyzed, the exploratory analysis will assist the researchers </w:t>
+        <w:t>The primary issue tackled by this project is the inadequacy of a mitigation and response framework across the Philippine archipelago's cities and municipalities. This was a critical component that might have long-term consequences for the lives of all Filipinos. The Senate Economic Planning Office (2017) researches this subject, evaluating the most often encountered challenges and concerns by various organizations in the Philippines. The researchers will conduct an Exploratory analysis approach on the data sets selected for this study to address this. The primary objective of the exploratory analysis is to discover (</w:t>
+      </w:r>
+      <w:proofErr w:type="spellStart"/>
+      <w:r>
+        <w:rPr>
+          <w:rFonts w:ascii="Times New Roman" w:eastAsia="Times New Roman" w:hAnsi="Times New Roman" w:cs="Times New Roman"/>
+          <w:sz w:val="24"/>
+          <w:szCs w:val="24"/>
+        </w:rPr>
+        <w:t>Calzon</w:t>
+      </w:r>
+      <w:proofErr w:type="spellEnd"/>
+      <w:r>
+        <w:rPr>
+          <w:rFonts w:ascii="Times New Roman" w:eastAsia="Times New Roman" w:hAnsi="Times New Roman" w:cs="Times New Roman"/>
+          <w:sz w:val="24"/>
+          <w:szCs w:val="24"/>
+        </w:rPr>
+        <w:t xml:space="preserve">, 2022). And according to IBM Cloud Education (2020), no concept of the link between the data and the variables existed before the analysis. Once the data has been analyzed, the exploratory analysis will assist the researchers </w:t>
       </w:r>
       <w:r>
         <w:rPr>
@@ -940,7 +976,43 @@
           <w:szCs w:val="24"/>
         </w:rPr>
         <w:tab/>
-        <w:t xml:space="preserve">The second set of data comes from the CRED Center for Research on the Epidemiology of Disasters. In 1971, Professor Michel F. Lechat of the Université catholique de Louvain, an epidemiologist, launched a research program to examine health difficulties in crisis scenarios. Two years later, he founded CRED as a non-profit organization with international recognition. In 1980, the Centre was designated as a World Health Organization (WHO) Collaborating Centre (European Commission, n.d.). This organization fosters disaster research, education, and </w:t>
+        <w:t xml:space="preserve">The second set of data comes from the CRED Center for Research on the Epidemiology of Disasters. In 1971, Professor Michel F. </w:t>
+      </w:r>
+      <w:proofErr w:type="spellStart"/>
+      <w:r>
+        <w:rPr>
+          <w:rFonts w:ascii="Times New Roman" w:eastAsia="Times New Roman" w:hAnsi="Times New Roman" w:cs="Times New Roman"/>
+          <w:sz w:val="24"/>
+          <w:szCs w:val="24"/>
+        </w:rPr>
+        <w:t>Lechat</w:t>
+      </w:r>
+      <w:proofErr w:type="spellEnd"/>
+      <w:r>
+        <w:rPr>
+          <w:rFonts w:ascii="Times New Roman" w:eastAsia="Times New Roman" w:hAnsi="Times New Roman" w:cs="Times New Roman"/>
+          <w:sz w:val="24"/>
+          <w:szCs w:val="24"/>
+        </w:rPr>
+        <w:t xml:space="preserve"> of the Université </w:t>
+      </w:r>
+      <w:proofErr w:type="spellStart"/>
+      <w:r>
+        <w:rPr>
+          <w:rFonts w:ascii="Times New Roman" w:eastAsia="Times New Roman" w:hAnsi="Times New Roman" w:cs="Times New Roman"/>
+          <w:sz w:val="24"/>
+          <w:szCs w:val="24"/>
+        </w:rPr>
+        <w:t>catholique</w:t>
+      </w:r>
+      <w:proofErr w:type="spellEnd"/>
+      <w:r>
+        <w:rPr>
+          <w:rFonts w:ascii="Times New Roman" w:eastAsia="Times New Roman" w:hAnsi="Times New Roman" w:cs="Times New Roman"/>
+          <w:sz w:val="24"/>
+          <w:szCs w:val="24"/>
+        </w:rPr>
+        <w:t xml:space="preserve"> de Louvain, an epidemiologist, launched a research program to examine health difficulties in crisis scenarios. Two years later, he founded CRED as a non-profit organization with international recognition. In 1980, the Centre was designated as a World Health Organization (WHO) Collaborating Centre (European Commission, n.d.). This organization fosters disaster research, education, and </w:t>
       </w:r>
       <w:r>
         <w:rPr>
@@ -1045,7 +1117,43 @@
           <w:sz w:val="24"/>
           <w:szCs w:val="24"/>
         </w:rPr>
-        <w:t>The Philippines is a tropical country that lies within the equator, which means that it is prone to disasters like typhoons. A data set from the Humanitarian Data Exchange posted by Joseph Addawe (2019), an employee of the United Nations Office for the Coordination of Humanitarian Affairs office (OCHA) in the Philippines  encoded all typhoons which landed and gravely damaged the country in 2019. Another dataset will be of use on this data analysis is from the CRED's Emergency Events Database (EM-DAT) from the year 2000-2022. This project aims to evaluate this data sets and obtain knowledge that will help the researchers obtain the following outputs:</w:t>
+        <w:t xml:space="preserve">The Philippines is a tropical country that lies within the equator, which means that it is prone to disasters like typhoons. A data set from the Humanitarian Data Exchange posted by Joseph </w:t>
+      </w:r>
+      <w:proofErr w:type="spellStart"/>
+      <w:r>
+        <w:rPr>
+          <w:rFonts w:ascii="Times New Roman" w:eastAsia="Times New Roman" w:hAnsi="Times New Roman" w:cs="Times New Roman"/>
+          <w:sz w:val="24"/>
+          <w:szCs w:val="24"/>
+        </w:rPr>
+        <w:t>Addawe</w:t>
+      </w:r>
+      <w:proofErr w:type="spellEnd"/>
+      <w:r>
+        <w:rPr>
+          <w:rFonts w:ascii="Times New Roman" w:eastAsia="Times New Roman" w:hAnsi="Times New Roman" w:cs="Times New Roman"/>
+          <w:sz w:val="24"/>
+          <w:szCs w:val="24"/>
+        </w:rPr>
+        <w:t xml:space="preserve"> (2019), an employee of the United Nations Office for the Coordination of Humanitarian Affairs office (OCHA) in the </w:t>
+      </w:r>
+      <w:proofErr w:type="gramStart"/>
+      <w:r>
+        <w:rPr>
+          <w:rFonts w:ascii="Times New Roman" w:eastAsia="Times New Roman" w:hAnsi="Times New Roman" w:cs="Times New Roman"/>
+          <w:sz w:val="24"/>
+          <w:szCs w:val="24"/>
+        </w:rPr>
+        <w:t>Philippines  encoded</w:t>
+      </w:r>
+      <w:proofErr w:type="gramEnd"/>
+      <w:r>
+        <w:rPr>
+          <w:rFonts w:ascii="Times New Roman" w:eastAsia="Times New Roman" w:hAnsi="Times New Roman" w:cs="Times New Roman"/>
+          <w:sz w:val="24"/>
+          <w:szCs w:val="24"/>
+        </w:rPr>
+        <w:t xml:space="preserve"> all typhoons which landed and gravely damaged the country in 2019. Another dataset will be of use on this data analysis is from the CRED's Emergency Events Database (EM-DAT) from the year 2000-2022. This project aims to evaluate this data sets and obtain knowledge that will help the researchers obtain the following outputs:</w:t>
       </w:r>
     </w:p>
     <w:p>
@@ -1286,6 +1394,7 @@
         </w:rPr>
         <w:t xml:space="preserve">Acquire the data about the </w:t>
       </w:r>
+      <w:proofErr w:type="gramStart"/>
       <w:r>
         <w:rPr>
           <w:rFonts w:ascii="Times New Roman" w:eastAsia="Times New Roman" w:hAnsi="Times New Roman" w:cs="Times New Roman"/>
@@ -1294,6 +1403,7 @@
         </w:rPr>
         <w:t>Provinces</w:t>
       </w:r>
+      <w:proofErr w:type="gramEnd"/>
       <w:r>
         <w:rPr>
           <w:rFonts w:ascii="Times New Roman" w:eastAsia="Times New Roman" w:hAnsi="Times New Roman" w:cs="Times New Roman"/>
@@ -1324,7 +1434,25 @@
           <w:sz w:val="24"/>
           <w:szCs w:val="24"/>
         </w:rPr>
-        <w:t xml:space="preserve"> (Affected_Pers)</w:t>
+        <w:t xml:space="preserve"> (</w:t>
+      </w:r>
+      <w:proofErr w:type="spellStart"/>
+      <w:r>
+        <w:rPr>
+          <w:rFonts w:ascii="Times New Roman" w:eastAsia="Times New Roman" w:hAnsi="Times New Roman" w:cs="Times New Roman"/>
+          <w:sz w:val="24"/>
+          <w:szCs w:val="24"/>
+        </w:rPr>
+        <w:t>Affected_Pers</w:t>
+      </w:r>
+      <w:proofErr w:type="spellEnd"/>
+      <w:r>
+        <w:rPr>
+          <w:rFonts w:ascii="Times New Roman" w:eastAsia="Times New Roman" w:hAnsi="Times New Roman" w:cs="Times New Roman"/>
+          <w:sz w:val="24"/>
+          <w:szCs w:val="24"/>
+        </w:rPr>
+        <w:t>)</w:t>
       </w:r>
       <w:r>
         <w:rPr>
@@ -2125,8 +2253,9 @@
           <w:sz w:val="24"/>
           <w:szCs w:val="24"/>
         </w:rPr>
-        <w:t xml:space="preserve"> The codes and its outputs is demonstrated</w:t>
-      </w:r>
+        <w:t xml:space="preserve"> The codes and its outputs </w:t>
+      </w:r>
+      <w:proofErr w:type="gramStart"/>
       <w:r>
         <w:rPr>
           <w:rFonts w:ascii="Times New Roman" w:eastAsia="Times New Roman" w:hAnsi="Times New Roman" w:cs="Times New Roman"/>
@@ -2134,7 +2263,46 @@
           <w:sz w:val="24"/>
           <w:szCs w:val="24"/>
         </w:rPr>
-        <w:t xml:space="preserve"> on the ipynb files listed below;</w:t>
+        <w:t>is</w:t>
+      </w:r>
+      <w:proofErr w:type="gramEnd"/>
+      <w:r>
+        <w:rPr>
+          <w:rFonts w:ascii="Times New Roman" w:eastAsia="Times New Roman" w:hAnsi="Times New Roman" w:cs="Times New Roman"/>
+          <w:bCs/>
+          <w:sz w:val="24"/>
+          <w:szCs w:val="24"/>
+        </w:rPr>
+        <w:t xml:space="preserve"> demonstrated</w:t>
+      </w:r>
+      <w:r>
+        <w:rPr>
+          <w:rFonts w:ascii="Times New Roman" w:eastAsia="Times New Roman" w:hAnsi="Times New Roman" w:cs="Times New Roman"/>
+          <w:bCs/>
+          <w:sz w:val="24"/>
+          <w:szCs w:val="24"/>
+        </w:rPr>
+        <w:t xml:space="preserve"> on the </w:t>
+      </w:r>
+      <w:proofErr w:type="spellStart"/>
+      <w:r>
+        <w:rPr>
+          <w:rFonts w:ascii="Times New Roman" w:eastAsia="Times New Roman" w:hAnsi="Times New Roman" w:cs="Times New Roman"/>
+          <w:bCs/>
+          <w:sz w:val="24"/>
+          <w:szCs w:val="24"/>
+        </w:rPr>
+        <w:t>ipynb</w:t>
+      </w:r>
+      <w:proofErr w:type="spellEnd"/>
+      <w:r>
+        <w:rPr>
+          <w:rFonts w:ascii="Times New Roman" w:eastAsia="Times New Roman" w:hAnsi="Times New Roman" w:cs="Times New Roman"/>
+          <w:bCs/>
+          <w:sz w:val="24"/>
+          <w:szCs w:val="24"/>
+        </w:rPr>
+        <w:t xml:space="preserve"> files listed below;</w:t>
       </w:r>
     </w:p>
     <w:p>
@@ -2184,8 +2352,9 @@
           <w:sz w:val="24"/>
           <w:szCs w:val="24"/>
         </w:rPr>
-        <w:t xml:space="preserve">ITBA-3207_TeamTyphoonAnalysts\Data Sets Coding Analysis\America Data </w:t>
-      </w:r>
+        <w:t xml:space="preserve">ITBA-3207_TeamTyphoonAnalysts\Data Sets Coding Analysis\America </w:t>
+      </w:r>
+      <w:proofErr w:type="gramStart"/>
       <w:r>
         <w:rPr>
           <w:rFonts w:ascii="Times New Roman" w:eastAsia="Times New Roman" w:hAnsi="Times New Roman" w:cs="Times New Roman"/>
@@ -2193,6 +2362,15 @@
           <w:sz w:val="24"/>
           <w:szCs w:val="24"/>
         </w:rPr>
+        <w:t xml:space="preserve">Data </w:t>
+      </w:r>
+      <w:r>
+        <w:rPr>
+          <w:rFonts w:ascii="Times New Roman" w:eastAsia="Times New Roman" w:hAnsi="Times New Roman" w:cs="Times New Roman"/>
+          <w:bCs/>
+          <w:sz w:val="24"/>
+          <w:szCs w:val="24"/>
+        </w:rPr>
         <w:t xml:space="preserve"> </w:t>
       </w:r>
       <w:r>
@@ -2204,6 +2382,7 @@
         </w:rPr>
         <w:t>set</w:t>
       </w:r>
+      <w:proofErr w:type="gramEnd"/>
       <w:r>
         <w:rPr>
           <w:rFonts w:ascii="Times New Roman" w:eastAsia="Times New Roman" w:hAnsi="Times New Roman" w:cs="Times New Roman"/>
@@ -2220,8 +2399,19 @@
           <w:sz w:val="24"/>
           <w:szCs w:val="24"/>
         </w:rPr>
-        <w:t>2000-2022 Data set Codes and Results.ipynb</w:t>
-      </w:r>
+        <w:t xml:space="preserve">2000-2022 Data set Codes and </w:t>
+      </w:r>
+      <w:proofErr w:type="spellStart"/>
+      <w:r>
+        <w:rPr>
+          <w:rFonts w:ascii="Times New Roman" w:eastAsia="Times New Roman" w:hAnsi="Times New Roman" w:cs="Times New Roman"/>
+          <w:b/>
+          <w:sz w:val="24"/>
+          <w:szCs w:val="24"/>
+        </w:rPr>
+        <w:t>Results.ipynb</w:t>
+      </w:r>
+      <w:proofErr w:type="spellEnd"/>
       <w:r>
         <w:rPr>
           <w:rFonts w:ascii="Times New Roman" w:eastAsia="Times New Roman" w:hAnsi="Times New Roman" w:cs="Times New Roman"/>
@@ -2267,8 +2457,19 @@
           <w:sz w:val="24"/>
           <w:szCs w:val="24"/>
         </w:rPr>
-        <w:t>Per Year 2000-2022 EMDAT Data.ipynb</w:t>
-      </w:r>
+        <w:t xml:space="preserve">Per Year 2000-2022 EMDAT </w:t>
+      </w:r>
+      <w:proofErr w:type="spellStart"/>
+      <w:r>
+        <w:rPr>
+          <w:rFonts w:ascii="Times New Roman" w:eastAsia="Times New Roman" w:hAnsi="Times New Roman" w:cs="Times New Roman"/>
+          <w:b/>
+          <w:sz w:val="24"/>
+          <w:szCs w:val="24"/>
+        </w:rPr>
+        <w:t>Data.ipynb</w:t>
+      </w:r>
+      <w:proofErr w:type="spellEnd"/>
     </w:p>
     <w:p>
       <w:pPr>
@@ -2549,7 +2750,59 @@
           <w:szCs w:val="24"/>
         </w:rPr>
         <w:tab/>
-        <w:t>These SDGs are aligned with the TMRF project as it will provide a mitigation and response plan based on the tested and used framework by the U.S. government to their states. This framework will help the Philippine government in taking immediate action, prior to a disaster, to mitigate losses in the case of a typhoon disaster.</w:t>
+        <w:t xml:space="preserve">3. Goal 15: Life on Land - </w:t>
+      </w:r>
+      <w:r>
+        <w:rPr>
+          <w:rFonts w:ascii="Times New Roman" w:eastAsia="Times New Roman" w:hAnsi="Times New Roman" w:cs="Times New Roman"/>
+          <w:sz w:val="24"/>
+          <w:szCs w:val="24"/>
+        </w:rPr>
+        <w:t>This SDG seeks to manage forests sustainably, prevent desertification, halt and reverse land degradation, and halt biodiversity loss.</w:t>
+      </w:r>
+    </w:p>
+    <w:p>
+      <w:pPr>
+        <w:spacing w:after="0" w:line="480" w:lineRule="auto"/>
+        <w:jc w:val="both"/>
+        <w:rPr>
+          <w:rFonts w:ascii="Times New Roman" w:eastAsia="Times New Roman" w:hAnsi="Times New Roman" w:cs="Times New Roman"/>
+          <w:sz w:val="24"/>
+          <w:szCs w:val="24"/>
+        </w:rPr>
+      </w:pPr>
+      <w:r>
+        <w:rPr>
+          <w:rFonts w:ascii="Times New Roman" w:eastAsia="Times New Roman" w:hAnsi="Times New Roman" w:cs="Times New Roman"/>
+          <w:sz w:val="24"/>
+          <w:szCs w:val="24"/>
+        </w:rPr>
+        <w:t xml:space="preserve"> </w:t>
+      </w:r>
+      <w:r>
+        <w:rPr>
+          <w:rFonts w:ascii="Times New Roman" w:eastAsia="Times New Roman" w:hAnsi="Times New Roman" w:cs="Times New Roman"/>
+          <w:sz w:val="24"/>
+          <w:szCs w:val="24"/>
+        </w:rPr>
+        <w:tab/>
+        <w:t xml:space="preserve">These SDGs are aligned with the TMRF project as it will provide a mitigation and response plan based on the tested and used framework by the </w:t>
+      </w:r>
+      <w:r>
+        <w:rPr>
+          <w:rFonts w:ascii="Times New Roman" w:eastAsia="Times New Roman" w:hAnsi="Times New Roman" w:cs="Times New Roman"/>
+          <w:sz w:val="24"/>
+          <w:szCs w:val="24"/>
+        </w:rPr>
+        <w:t>American</w:t>
+      </w:r>
+      <w:r>
+        <w:rPr>
+          <w:rFonts w:ascii="Times New Roman" w:eastAsia="Times New Roman" w:hAnsi="Times New Roman" w:cs="Times New Roman"/>
+          <w:sz w:val="24"/>
+          <w:szCs w:val="24"/>
+        </w:rPr>
+        <w:t xml:space="preserve"> government to their states. This framework will help the Philippine government in taking immediate action, prior to a disaster, to mitigate losses in the case of a typhoon disaster.</w:t>
       </w:r>
     </w:p>
     <w:p>
@@ -2660,6 +2913,7 @@
           <w:sz w:val="24"/>
           <w:szCs w:val="24"/>
         </w:rPr>
+        <w:lastRenderedPageBreak/>
         <w:t xml:space="preserve">Palis, John Arthur B. - </w:t>
       </w:r>
       <w:r>
@@ -2687,7 +2941,6 @@
           <w:sz w:val="24"/>
           <w:szCs w:val="24"/>
         </w:rPr>
-        <w:lastRenderedPageBreak/>
         <w:t xml:space="preserve">Guerra, Marian Z. - </w:t>
       </w:r>
       <w:r>
@@ -3017,6 +3270,7 @@
                 <w:szCs w:val="24"/>
               </w:rPr>
             </w:pPr>
+            <w:proofErr w:type="spellStart"/>
             <w:r>
               <w:rPr>
                 <w:rFonts w:ascii="Times New Roman" w:eastAsia="Times New Roman" w:hAnsi="Times New Roman" w:cs="Times New Roman"/>
@@ -3025,6 +3279,7 @@
               </w:rPr>
               <w:t>City_Mun</w:t>
             </w:r>
+            <w:proofErr w:type="spellEnd"/>
             <w:r>
               <w:rPr>
                 <w:rFonts w:ascii="Times New Roman" w:eastAsia="Times New Roman" w:hAnsi="Times New Roman" w:cs="Times New Roman"/>
@@ -3073,13 +3328,23 @@
                 <w:szCs w:val="24"/>
               </w:rPr>
             </w:pPr>
-            <w:r>
-              <w:rPr>
-                <w:rFonts w:ascii="Times New Roman" w:eastAsia="Times New Roman" w:hAnsi="Times New Roman" w:cs="Times New Roman"/>
-                <w:sz w:val="24"/>
-                <w:szCs w:val="24"/>
-              </w:rPr>
-              <w:t>City_Mun code</w:t>
+            <w:proofErr w:type="spellStart"/>
+            <w:r>
+              <w:rPr>
+                <w:rFonts w:ascii="Times New Roman" w:eastAsia="Times New Roman" w:hAnsi="Times New Roman" w:cs="Times New Roman"/>
+                <w:sz w:val="24"/>
+                <w:szCs w:val="24"/>
+              </w:rPr>
+              <w:t>City_Mun</w:t>
+            </w:r>
+            <w:proofErr w:type="spellEnd"/>
+            <w:r>
+              <w:rPr>
+                <w:rFonts w:ascii="Times New Roman" w:eastAsia="Times New Roman" w:hAnsi="Times New Roman" w:cs="Times New Roman"/>
+                <w:sz w:val="24"/>
+                <w:szCs w:val="24"/>
+              </w:rPr>
+              <w:t xml:space="preserve"> code</w:t>
             </w:r>
           </w:p>
         </w:tc>
@@ -3304,6 +3569,7 @@
                 <w:sz w:val="24"/>
                 <w:szCs w:val="24"/>
               </w:rPr>
+              <w:lastRenderedPageBreak/>
               <w:t>Date Occurred</w:t>
             </w:r>
           </w:p>
@@ -3352,7 +3618,6 @@
                 <w:sz w:val="24"/>
                 <w:szCs w:val="24"/>
               </w:rPr>
-              <w:lastRenderedPageBreak/>
               <w:t>2015 Population</w:t>
             </w:r>
           </w:p>
@@ -3376,7 +3641,25 @@
                 <w:sz w:val="24"/>
                 <w:szCs w:val="24"/>
               </w:rPr>
-              <w:t>The number of population in the year 2015.</w:t>
+              <w:t xml:space="preserve">The number of </w:t>
+            </w:r>
+            <w:proofErr w:type="gramStart"/>
+            <w:r>
+              <w:rPr>
+                <w:rFonts w:ascii="Times New Roman" w:eastAsia="Times New Roman" w:hAnsi="Times New Roman" w:cs="Times New Roman"/>
+                <w:sz w:val="24"/>
+                <w:szCs w:val="24"/>
+              </w:rPr>
+              <w:t>population</w:t>
+            </w:r>
+            <w:proofErr w:type="gramEnd"/>
+            <w:r>
+              <w:rPr>
+                <w:rFonts w:ascii="Times New Roman" w:eastAsia="Times New Roman" w:hAnsi="Times New Roman" w:cs="Times New Roman"/>
+                <w:sz w:val="24"/>
+                <w:szCs w:val="24"/>
+              </w:rPr>
+              <w:t xml:space="preserve"> in the year 2015.</w:t>
             </w:r>
           </w:p>
         </w:tc>
@@ -3395,6 +3678,7 @@
                 <w:szCs w:val="24"/>
               </w:rPr>
             </w:pPr>
+            <w:proofErr w:type="spellStart"/>
             <w:r>
               <w:rPr>
                 <w:rFonts w:ascii="Times New Roman" w:eastAsia="Times New Roman" w:hAnsi="Times New Roman" w:cs="Times New Roman"/>
@@ -3403,6 +3687,7 @@
               </w:rPr>
               <w:t>Affected_FAM</w:t>
             </w:r>
+            <w:proofErr w:type="spellEnd"/>
           </w:p>
         </w:tc>
         <w:tc>
@@ -3443,6 +3728,7 @@
                 <w:szCs w:val="24"/>
               </w:rPr>
             </w:pPr>
+            <w:proofErr w:type="spellStart"/>
             <w:r>
               <w:rPr>
                 <w:rFonts w:ascii="Times New Roman" w:eastAsia="Times New Roman" w:hAnsi="Times New Roman" w:cs="Times New Roman"/>
@@ -3451,6 +3737,7 @@
               </w:rPr>
               <w:t>Affected_PERs</w:t>
             </w:r>
+            <w:proofErr w:type="spellEnd"/>
           </w:p>
         </w:tc>
         <w:tc>
@@ -3491,6 +3778,7 @@
                 <w:szCs w:val="24"/>
               </w:rPr>
             </w:pPr>
+            <w:proofErr w:type="spellStart"/>
             <w:r>
               <w:rPr>
                 <w:rFonts w:ascii="Times New Roman" w:eastAsia="Times New Roman" w:hAnsi="Times New Roman" w:cs="Times New Roman"/>
@@ -3499,6 +3787,7 @@
               </w:rPr>
               <w:t>Inside_EC_Fam_Cum</w:t>
             </w:r>
+            <w:proofErr w:type="spellEnd"/>
           </w:p>
         </w:tc>
         <w:tc>
@@ -3541,6 +3830,7 @@
                 <w:szCs w:val="24"/>
               </w:rPr>
             </w:pPr>
+            <w:proofErr w:type="spellStart"/>
             <w:r>
               <w:rPr>
                 <w:rFonts w:ascii="Times New Roman" w:eastAsia="Times New Roman" w:hAnsi="Times New Roman" w:cs="Times New Roman"/>
@@ -3549,6 +3839,7 @@
               </w:rPr>
               <w:t>Inside_EC_Fam_Now</w:t>
             </w:r>
+            <w:proofErr w:type="spellEnd"/>
           </w:p>
         </w:tc>
         <w:tc>
@@ -3590,6 +3881,7 @@
                 <w:szCs w:val="24"/>
               </w:rPr>
             </w:pPr>
+            <w:proofErr w:type="spellStart"/>
             <w:r>
               <w:rPr>
                 <w:rFonts w:ascii="Times New Roman" w:eastAsia="Times New Roman" w:hAnsi="Times New Roman" w:cs="Times New Roman"/>
@@ -3598,6 +3890,7 @@
               </w:rPr>
               <w:t>Inside_EC_Per_Cum</w:t>
             </w:r>
+            <w:proofErr w:type="spellEnd"/>
           </w:p>
         </w:tc>
         <w:tc>
@@ -3639,6 +3932,7 @@
                 <w:szCs w:val="24"/>
               </w:rPr>
             </w:pPr>
+            <w:proofErr w:type="spellStart"/>
             <w:r>
               <w:rPr>
                 <w:rFonts w:ascii="Times New Roman" w:eastAsia="Times New Roman" w:hAnsi="Times New Roman" w:cs="Times New Roman"/>
@@ -3647,6 +3941,7 @@
               </w:rPr>
               <w:t>Inside_EC_Per_Now</w:t>
             </w:r>
+            <w:proofErr w:type="spellEnd"/>
           </w:p>
         </w:tc>
         <w:tc>
@@ -3688,6 +3983,7 @@
                 <w:szCs w:val="24"/>
               </w:rPr>
             </w:pPr>
+            <w:proofErr w:type="spellStart"/>
             <w:r>
               <w:rPr>
                 <w:rFonts w:ascii="Times New Roman" w:eastAsia="Times New Roman" w:hAnsi="Times New Roman" w:cs="Times New Roman"/>
@@ -3696,6 +3992,7 @@
               </w:rPr>
               <w:t>Outside_EC_Fam_Cum</w:t>
             </w:r>
+            <w:proofErr w:type="spellEnd"/>
           </w:p>
         </w:tc>
         <w:tc>
@@ -3736,6 +4033,7 @@
                 <w:szCs w:val="24"/>
               </w:rPr>
             </w:pPr>
+            <w:proofErr w:type="spellStart"/>
             <w:r>
               <w:rPr>
                 <w:rFonts w:ascii="Times New Roman" w:eastAsia="Times New Roman" w:hAnsi="Times New Roman" w:cs="Times New Roman"/>
@@ -3744,6 +4042,7 @@
               </w:rPr>
               <w:t>Outside_EC_Fam_Now</w:t>
             </w:r>
+            <w:proofErr w:type="spellEnd"/>
           </w:p>
         </w:tc>
         <w:tc>
@@ -3784,6 +4083,7 @@
                 <w:szCs w:val="24"/>
               </w:rPr>
             </w:pPr>
+            <w:proofErr w:type="spellStart"/>
             <w:r>
               <w:rPr>
                 <w:rFonts w:ascii="Times New Roman" w:eastAsia="Times New Roman" w:hAnsi="Times New Roman" w:cs="Times New Roman"/>
@@ -3793,6 +4093,7 @@
               <w:lastRenderedPageBreak/>
               <w:t>Outside_EC_Pers_Cum</w:t>
             </w:r>
+            <w:proofErr w:type="spellEnd"/>
           </w:p>
         </w:tc>
         <w:tc>
@@ -3833,6 +4134,7 @@
                 <w:szCs w:val="24"/>
               </w:rPr>
             </w:pPr>
+            <w:proofErr w:type="spellStart"/>
             <w:r>
               <w:rPr>
                 <w:rFonts w:ascii="Times New Roman" w:eastAsia="Times New Roman" w:hAnsi="Times New Roman" w:cs="Times New Roman"/>
@@ -3841,6 +4143,7 @@
               </w:rPr>
               <w:t>Outside_EC_Per_Now</w:t>
             </w:r>
+            <w:proofErr w:type="spellEnd"/>
           </w:p>
         </w:tc>
         <w:tc>
@@ -3977,6 +4280,7 @@
                 <w:szCs w:val="24"/>
               </w:rPr>
             </w:pPr>
+            <w:proofErr w:type="spellStart"/>
             <w:r>
               <w:rPr>
                 <w:rFonts w:ascii="Times New Roman" w:eastAsia="Times New Roman" w:hAnsi="Times New Roman" w:cs="Times New Roman"/>
@@ -3985,6 +4289,7 @@
               </w:rPr>
               <w:t>IDP_Cum</w:t>
             </w:r>
+            <w:proofErr w:type="spellEnd"/>
           </w:p>
         </w:tc>
         <w:tc>
@@ -4258,6 +4563,7 @@
               </w:rPr>
               <w:t xml:space="preserve">This sequence provides </w:t>
             </w:r>
+            <w:proofErr w:type="gramStart"/>
             <w:r>
               <w:rPr>
                 <w:rFonts w:ascii="Times New Roman" w:eastAsia="Times New Roman" w:hAnsi="Times New Roman" w:cs="Times New Roman"/>
@@ -4274,7 +4580,16 @@
                 <w:sz w:val="24"/>
                 <w:szCs w:val="24"/>
               </w:rPr>
-              <w:t xml:space="preserve"> support to the idea that all social change usually follows.</w:t>
+              <w:t xml:space="preserve"> support</w:t>
+            </w:r>
+            <w:proofErr w:type="gramEnd"/>
+            <w:r>
+              <w:rPr>
+                <w:rFonts w:ascii="Times New Roman" w:eastAsia="Times New Roman" w:hAnsi="Times New Roman" w:cs="Times New Roman"/>
+                <w:sz w:val="24"/>
+                <w:szCs w:val="24"/>
+              </w:rPr>
+              <w:t xml:space="preserve"> to the idea that all social change usually follows.</w:t>
             </w:r>
           </w:p>
         </w:tc>
@@ -4541,8 +4856,18 @@
                 <w:sz w:val="24"/>
                 <w:szCs w:val="24"/>
               </w:rPr>
-              <w:t>Disaster Subsubtype</w:t>
-            </w:r>
+              <w:t xml:space="preserve">Disaster </w:t>
+            </w:r>
+            <w:proofErr w:type="spellStart"/>
+            <w:r>
+              <w:rPr>
+                <w:rFonts w:ascii="Times New Roman" w:eastAsia="Times New Roman" w:hAnsi="Times New Roman" w:cs="Times New Roman"/>
+                <w:sz w:val="24"/>
+                <w:szCs w:val="24"/>
+              </w:rPr>
+              <w:t>Subsubtype</w:t>
+            </w:r>
+            <w:proofErr w:type="spellEnd"/>
           </w:p>
         </w:tc>
         <w:tc>
@@ -4861,7 +5186,25 @@
                 <w:sz w:val="24"/>
                 <w:szCs w:val="24"/>
               </w:rPr>
-              <w:t>The location where the disaster occured.</w:t>
+              <w:t xml:space="preserve">The location where the disaster </w:t>
+            </w:r>
+            <w:proofErr w:type="spellStart"/>
+            <w:r>
+              <w:rPr>
+                <w:rFonts w:ascii="Times New Roman" w:eastAsia="Times New Roman" w:hAnsi="Times New Roman" w:cs="Times New Roman"/>
+                <w:sz w:val="24"/>
+                <w:szCs w:val="24"/>
+              </w:rPr>
+              <w:t>occured</w:t>
+            </w:r>
+            <w:proofErr w:type="spellEnd"/>
+            <w:r>
+              <w:rPr>
+                <w:rFonts w:ascii="Times New Roman" w:eastAsia="Times New Roman" w:hAnsi="Times New Roman" w:cs="Times New Roman"/>
+                <w:sz w:val="24"/>
+                <w:szCs w:val="24"/>
+              </w:rPr>
+              <w:t>.</w:t>
             </w:r>
           </w:p>
         </w:tc>
@@ -4911,7 +5254,25 @@
                 <w:sz w:val="24"/>
                 <w:szCs w:val="24"/>
               </w:rPr>
-              <w:t>This refers to the origin of the disaster that occured.</w:t>
+              <w:t xml:space="preserve">This refers to the origin of the disaster that </w:t>
+            </w:r>
+            <w:proofErr w:type="spellStart"/>
+            <w:r>
+              <w:rPr>
+                <w:rFonts w:ascii="Times New Roman" w:eastAsia="Times New Roman" w:hAnsi="Times New Roman" w:cs="Times New Roman"/>
+                <w:sz w:val="24"/>
+                <w:szCs w:val="24"/>
+              </w:rPr>
+              <w:t>occured</w:t>
+            </w:r>
+            <w:proofErr w:type="spellEnd"/>
+            <w:r>
+              <w:rPr>
+                <w:rFonts w:ascii="Times New Roman" w:eastAsia="Times New Roman" w:hAnsi="Times New Roman" w:cs="Times New Roman"/>
+                <w:sz w:val="24"/>
+                <w:szCs w:val="24"/>
+              </w:rPr>
+              <w:t>.</w:t>
             </w:r>
           </w:p>
         </w:tc>
@@ -4961,7 +5322,25 @@
                 <w:sz w:val="24"/>
                 <w:szCs w:val="24"/>
               </w:rPr>
-              <w:t>The disaster that has occured as a result of the link catastrophe.</w:t>
+              <w:t xml:space="preserve">The disaster that has </w:t>
+            </w:r>
+            <w:proofErr w:type="spellStart"/>
+            <w:r>
+              <w:rPr>
+                <w:rFonts w:ascii="Times New Roman" w:eastAsia="Times New Roman" w:hAnsi="Times New Roman" w:cs="Times New Roman"/>
+                <w:sz w:val="24"/>
+                <w:szCs w:val="24"/>
+              </w:rPr>
+              <w:t>occured</w:t>
+            </w:r>
+            <w:proofErr w:type="spellEnd"/>
+            <w:r>
+              <w:rPr>
+                <w:rFonts w:ascii="Times New Roman" w:eastAsia="Times New Roman" w:hAnsi="Times New Roman" w:cs="Times New Roman"/>
+                <w:sz w:val="24"/>
+                <w:szCs w:val="24"/>
+              </w:rPr>
+              <w:t xml:space="preserve"> as a result of the link catastrophe.</w:t>
             </w:r>
           </w:p>
         </w:tc>
@@ -5013,7 +5392,25 @@
                 <w:sz w:val="24"/>
                 <w:szCs w:val="24"/>
               </w:rPr>
-              <w:t>Other disaster that has occured as a result of the link catastrophe.</w:t>
+              <w:t xml:space="preserve">Other disaster that has </w:t>
+            </w:r>
+            <w:proofErr w:type="spellStart"/>
+            <w:r>
+              <w:rPr>
+                <w:rFonts w:ascii="Times New Roman" w:eastAsia="Times New Roman" w:hAnsi="Times New Roman" w:cs="Times New Roman"/>
+                <w:sz w:val="24"/>
+                <w:szCs w:val="24"/>
+              </w:rPr>
+              <w:t>occured</w:t>
+            </w:r>
+            <w:proofErr w:type="spellEnd"/>
+            <w:r>
+              <w:rPr>
+                <w:rFonts w:ascii="Times New Roman" w:eastAsia="Times New Roman" w:hAnsi="Times New Roman" w:cs="Times New Roman"/>
+                <w:sz w:val="24"/>
+                <w:szCs w:val="24"/>
+              </w:rPr>
+              <w:t xml:space="preserve"> as a result of the link catastrophe.</w:t>
             </w:r>
           </w:p>
         </w:tc>
@@ -5876,7 +6273,25 @@
                 <w:sz w:val="24"/>
                 <w:szCs w:val="24"/>
               </w:rPr>
-              <w:t>The number of of people injured as a result of the disaster</w:t>
+              <w:t xml:space="preserve">The number of </w:t>
+            </w:r>
+            <w:proofErr w:type="spellStart"/>
+            <w:r>
+              <w:rPr>
+                <w:rFonts w:ascii="Times New Roman" w:eastAsia="Times New Roman" w:hAnsi="Times New Roman" w:cs="Times New Roman"/>
+                <w:sz w:val="24"/>
+                <w:szCs w:val="24"/>
+              </w:rPr>
+              <w:t>of</w:t>
+            </w:r>
+            <w:proofErr w:type="spellEnd"/>
+            <w:r>
+              <w:rPr>
+                <w:rFonts w:ascii="Times New Roman" w:eastAsia="Times New Roman" w:hAnsi="Times New Roman" w:cs="Times New Roman"/>
+                <w:sz w:val="24"/>
+                <w:szCs w:val="24"/>
+              </w:rPr>
+              <w:t xml:space="preserve"> people injured as a result of the disaster</w:t>
             </w:r>
           </w:p>
         </w:tc>
@@ -7106,6 +7521,8 @@
           <w:szCs w:val="24"/>
         </w:rPr>
       </w:pPr>
+      <w:proofErr w:type="spellStart"/>
+      <w:proofErr w:type="gramStart"/>
       <w:r>
         <w:rPr>
           <w:rFonts w:ascii="Times New Roman" w:eastAsia="Times New Roman" w:hAnsi="Times New Roman" w:cs="Times New Roman"/>
@@ -7113,7 +7530,27 @@
           <w:sz w:val="24"/>
           <w:szCs w:val="24"/>
         </w:rPr>
-        <w:t xml:space="preserve">Addawe , J. (2019). </w:t>
+        <w:t>Addawe</w:t>
+      </w:r>
+      <w:proofErr w:type="spellEnd"/>
+      <w:r>
+        <w:rPr>
+          <w:rFonts w:ascii="Times New Roman" w:eastAsia="Times New Roman" w:hAnsi="Times New Roman" w:cs="Times New Roman"/>
+          <w:color w:val="000000"/>
+          <w:sz w:val="24"/>
+          <w:szCs w:val="24"/>
+        </w:rPr>
+        <w:t xml:space="preserve"> ,</w:t>
+      </w:r>
+      <w:proofErr w:type="gramEnd"/>
+      <w:r>
+        <w:rPr>
+          <w:rFonts w:ascii="Times New Roman" w:eastAsia="Times New Roman" w:hAnsi="Times New Roman" w:cs="Times New Roman"/>
+          <w:color w:val="000000"/>
+          <w:sz w:val="24"/>
+          <w:szCs w:val="24"/>
+        </w:rPr>
+        <w:t xml:space="preserve"> J. (2019). </w:t>
       </w:r>
       <w:r>
         <w:rPr>
@@ -7200,6 +7637,7 @@
           <w:szCs w:val="24"/>
         </w:rPr>
       </w:pPr>
+      <w:proofErr w:type="spellStart"/>
       <w:r>
         <w:rPr>
           <w:rFonts w:ascii="Times New Roman" w:eastAsia="Times New Roman" w:hAnsi="Times New Roman" w:cs="Times New Roman"/>
@@ -7207,7 +7645,17 @@
           <w:sz w:val="24"/>
           <w:szCs w:val="24"/>
         </w:rPr>
-        <w:t xml:space="preserve">Calzon, B. (2022, March 9). </w:t>
+        <w:t>Calzon</w:t>
+      </w:r>
+      <w:proofErr w:type="spellEnd"/>
+      <w:r>
+        <w:rPr>
+          <w:rFonts w:ascii="Times New Roman" w:eastAsia="Times New Roman" w:hAnsi="Times New Roman" w:cs="Times New Roman"/>
+          <w:color w:val="000000"/>
+          <w:sz w:val="24"/>
+          <w:szCs w:val="24"/>
+        </w:rPr>
+        <w:t xml:space="preserve">, B. (2022, March 9). </w:t>
       </w:r>
       <w:r>
         <w:rPr>
@@ -7217,7 +7665,29 @@
           <w:sz w:val="24"/>
           <w:szCs w:val="24"/>
         </w:rPr>
-        <w:t>Your Modern Business Guide To Data Analysis Methods And Techniques</w:t>
+        <w:t xml:space="preserve">Your Modern Business Guide </w:t>
+      </w:r>
+      <w:proofErr w:type="gramStart"/>
+      <w:r>
+        <w:rPr>
+          <w:rFonts w:ascii="Times New Roman" w:eastAsia="Times New Roman" w:hAnsi="Times New Roman" w:cs="Times New Roman"/>
+          <w:i/>
+          <w:color w:val="000000"/>
+          <w:sz w:val="24"/>
+          <w:szCs w:val="24"/>
+        </w:rPr>
+        <w:t>To</w:t>
+      </w:r>
+      <w:proofErr w:type="gramEnd"/>
+      <w:r>
+        <w:rPr>
+          <w:rFonts w:ascii="Times New Roman" w:eastAsia="Times New Roman" w:hAnsi="Times New Roman" w:cs="Times New Roman"/>
+          <w:i/>
+          <w:color w:val="000000"/>
+          <w:sz w:val="24"/>
+          <w:szCs w:val="24"/>
+        </w:rPr>
+        <w:t xml:space="preserve"> Data Analysis Methods And Techniques</w:t>
       </w:r>
       <w:r>
         <w:rPr>
@@ -7341,6 +7811,7 @@
           <w:szCs w:val="24"/>
         </w:rPr>
       </w:pPr>
+      <w:proofErr w:type="spellStart"/>
       <w:r>
         <w:rPr>
           <w:rFonts w:ascii="Times New Roman" w:eastAsia="Times New Roman" w:hAnsi="Times New Roman" w:cs="Times New Roman"/>
@@ -7348,7 +7819,17 @@
           <w:sz w:val="24"/>
           <w:szCs w:val="24"/>
         </w:rPr>
-        <w:t xml:space="preserve">Commision on Audit. (n.d.). </w:t>
+        <w:t>Commision</w:t>
+      </w:r>
+      <w:proofErr w:type="spellEnd"/>
+      <w:r>
+        <w:rPr>
+          <w:rFonts w:ascii="Times New Roman" w:eastAsia="Times New Roman" w:hAnsi="Times New Roman" w:cs="Times New Roman"/>
+          <w:color w:val="000000"/>
+          <w:sz w:val="24"/>
+          <w:szCs w:val="24"/>
+        </w:rPr>
+        <w:t xml:space="preserve"> on Audit. (n.d.). </w:t>
       </w:r>
       <w:r>
         <w:rPr>
@@ -7358,7 +7839,29 @@
           <w:sz w:val="24"/>
           <w:szCs w:val="24"/>
         </w:rPr>
-        <w:t>Disaster Management Practices in the Philippines : An Assessment</w:t>
+        <w:t xml:space="preserve">Disaster Management Practices in the </w:t>
+      </w:r>
+      <w:proofErr w:type="gramStart"/>
+      <w:r>
+        <w:rPr>
+          <w:rFonts w:ascii="Times New Roman" w:eastAsia="Times New Roman" w:hAnsi="Times New Roman" w:cs="Times New Roman"/>
+          <w:i/>
+          <w:color w:val="000000"/>
+          <w:sz w:val="24"/>
+          <w:szCs w:val="24"/>
+        </w:rPr>
+        <w:t>Philippines :</w:t>
+      </w:r>
+      <w:proofErr w:type="gramEnd"/>
+      <w:r>
+        <w:rPr>
+          <w:rFonts w:ascii="Times New Roman" w:eastAsia="Times New Roman" w:hAnsi="Times New Roman" w:cs="Times New Roman"/>
+          <w:i/>
+          <w:color w:val="000000"/>
+          <w:sz w:val="24"/>
+          <w:szCs w:val="24"/>
+        </w:rPr>
+        <w:t xml:space="preserve"> An Assessment</w:t>
       </w:r>
       <w:r>
         <w:rPr>
@@ -8137,7 +8640,27 @@
         <w:sz w:val="24"/>
         <w:szCs w:val="24"/>
       </w:rPr>
-      <w:t xml:space="preserve">EDA to Typhoon Mitigation and Response Plan (TMRP)            </w:t>
+      <w:t>EDA to Typhoon Mitigation and Response Plan (</w:t>
+    </w:r>
+    <w:proofErr w:type="gramStart"/>
+    <w:r>
+      <w:rPr>
+        <w:rFonts w:ascii="Times New Roman" w:eastAsia="Times New Roman" w:hAnsi="Times New Roman" w:cs="Times New Roman"/>
+        <w:color w:val="000000"/>
+        <w:sz w:val="24"/>
+        <w:szCs w:val="24"/>
+      </w:rPr>
+      <w:t xml:space="preserve">TMRP)   </w:t>
+    </w:r>
+    <w:proofErr w:type="gramEnd"/>
+    <w:r>
+      <w:rPr>
+        <w:rFonts w:ascii="Times New Roman" w:eastAsia="Times New Roman" w:hAnsi="Times New Roman" w:cs="Times New Roman"/>
+        <w:color w:val="000000"/>
+        <w:sz w:val="24"/>
+        <w:szCs w:val="24"/>
+      </w:rPr>
+      <w:t xml:space="preserve">         </w:t>
     </w:r>
     <w:r>
       <w:rPr>
@@ -10491,6 +11014,12 @@
 </file>
 
 <file path=customXml/item1.xml><?xml version="1.0" encoding="utf-8"?>
+<go:gDocsCustomXmlDataStorage xmlns:go="http://customooxmlschemas.google.com/" xmlns:r="http://schemas.openxmlformats.org/officeDocument/2006/relationships">
+  <go:docsCustomData xmlns:go="http://customooxmlschemas.google.com/" roundtripDataSignature="AMtx7miTPNaM6QDkiX10P1ZL5a/nBzcqwg==">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</go:docsCustomData>
+</go:gDocsCustomXmlDataStorage>
+</file>
+
+<file path=customXml/item2.xml><?xml version="1.0" encoding="utf-8"?>
 <b:Sources xmlns:b="http://schemas.openxmlformats.org/officeDocument/2006/bibliography" xmlns="http://schemas.openxmlformats.org/officeDocument/2006/bibliography" SelectedStyle="\APASixthEditionOfficeOnline.xsl" StyleName="APA" Version="6">
   <b:Source>
     <b:Tag>Cal22</b:Tag>
@@ -10749,25 +11278,19 @@
 </b:Sources>
 </file>
 
-<file path=customXml/item2.xml><?xml version="1.0" encoding="utf-8"?>
-<go:gDocsCustomXmlDataStorage xmlns:go="http://customooxmlschemas.google.com/" xmlns:r="http://schemas.openxmlformats.org/officeDocument/2006/relationships">
-  <go:docsCustomData xmlns:go="http://customooxmlschemas.google.com/" roundtripDataSignature="AMtx7miTPNaM6QDkiX10P1ZL5a/nBzcqwg==">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</go:docsCustomData>
-</go:gDocsCustomXmlDataStorage>
-</file>
-
 <file path=customXml/itemProps1.xml><?xml version="1.0" encoding="utf-8"?>
-<ds:datastoreItem xmlns:ds="http://schemas.openxmlformats.org/officeDocument/2006/customXml" ds:itemID="{A3EA1B83-3A54-4150-A12F-E4F1760D3D5C}">
-  <ds:schemaRefs>
-    <ds:schemaRef ds:uri="http://schemas.openxmlformats.org/officeDocument/2006/bibliography"/>
-  </ds:schemaRefs>
-</ds:datastoreItem>
-</file>
-
-<file path=customXml/itemProps2.xml><?xml version="1.0" encoding="utf-8"?>
 <ds:datastoreItem xmlns:ds="http://schemas.openxmlformats.org/officeDocument/2006/customXml" ds:itemID="{11111111-1234-1234-1234-123412341234}">
   <ds:schemaRefs>
     <ds:schemaRef ds:uri="http://customooxmlschemas.google.com/"/>
     <ds:schemaRef ds:uri="http://schemas.openxmlformats.org/officeDocument/2006/relationships"/>
   </ds:schemaRefs>
 </ds:datastoreItem>
+</file>
+
+<file path=customXml/itemProps2.xml><?xml version="1.0" encoding="utf-8"?>
+<ds:datastoreItem xmlns:ds="http://schemas.openxmlformats.org/officeDocument/2006/customXml" ds:itemID="{A3EA1B83-3A54-4150-A12F-E4F1760D3D5C}">
+  <ds:schemaRefs>
+    <ds:schemaRef ds:uri="http://schemas.openxmlformats.org/officeDocument/2006/bibliography"/>
+  </ds:schemaRefs>
+</ds:datastoreItem>
 </file>
</xml_diff>

<commit_message>
Revised some objective for Philippine Data set
</commit_message>
<xml_diff>
--- a/EDA to Typhoon Mitigation and Response Framework (TMRF) Project Proposal.docx
+++ b/EDA to Typhoon Mitigation and Response Framework (TMRF) Project Proposal.docx
@@ -1135,25 +1135,7 @@
           <w:sz w:val="24"/>
           <w:szCs w:val="24"/>
         </w:rPr>
-        <w:t xml:space="preserve"> (2019), an employee of the United Nations Office for the Coordination of Humanitarian Affairs office (OCHA) in the </w:t>
-      </w:r>
-      <w:proofErr w:type="gramStart"/>
-      <w:r>
-        <w:rPr>
-          <w:rFonts w:ascii="Times New Roman" w:eastAsia="Times New Roman" w:hAnsi="Times New Roman" w:cs="Times New Roman"/>
-          <w:sz w:val="24"/>
-          <w:szCs w:val="24"/>
-        </w:rPr>
-        <w:t>Philippines  encoded</w:t>
-      </w:r>
-      <w:proofErr w:type="gramEnd"/>
-      <w:r>
-        <w:rPr>
-          <w:rFonts w:ascii="Times New Roman" w:eastAsia="Times New Roman" w:hAnsi="Times New Roman" w:cs="Times New Roman"/>
-          <w:sz w:val="24"/>
-          <w:szCs w:val="24"/>
-        </w:rPr>
-        <w:t xml:space="preserve"> all typhoons which landed and gravely damaged the country in 2019. Another dataset will be of use on this data analysis is from the CRED's Emergency Events Database (EM-DAT) from the year 2000-2022. This project aims to evaluate this data sets and obtain knowledge that will help the researchers obtain the following outputs:</w:t>
+        <w:t xml:space="preserve"> (2019), an employee of the United Nations Office for the Coordination of Humanitarian Affairs office (OCHA) in the Philippines  encoded all typhoons which landed and gravely damaged the country in 2019. Another dataset will be of use on this data analysis is from the CRED's Emergency Events Database (EM-DAT) from the year 2000-2022. This project aims to evaluate this data sets and obtain knowledge that will help the researchers obtain the following outputs:</w:t>
       </w:r>
     </w:p>
     <w:p>
@@ -1269,7 +1251,23 @@
           <w:sz w:val="24"/>
           <w:szCs w:val="24"/>
         </w:rPr>
-        <w:t xml:space="preserve"> from 2019 that brought the greatest number of </w:t>
+        <w:t xml:space="preserve"> from 2019 that brought the greatest </w:t>
+      </w:r>
+      <w:r>
+        <w:rPr>
+          <w:rFonts w:ascii="Times New Roman" w:eastAsia="Times New Roman" w:hAnsi="Times New Roman" w:cs="Times New Roman"/>
+          <w:sz w:val="24"/>
+          <w:szCs w:val="24"/>
+        </w:rPr>
+        <w:t xml:space="preserve">and least </w:t>
+      </w:r>
+      <w:r>
+        <w:rPr>
+          <w:rFonts w:ascii="Times New Roman" w:eastAsia="Times New Roman" w:hAnsi="Times New Roman" w:cs="Times New Roman"/>
+          <w:sz w:val="24"/>
+          <w:szCs w:val="24"/>
+        </w:rPr>
+        <w:t xml:space="preserve">number of </w:t>
       </w:r>
       <w:r>
         <w:rPr>
@@ -1394,7 +1392,6 @@
         </w:rPr>
         <w:t xml:space="preserve">Acquire the data about the </w:t>
       </w:r>
-      <w:proofErr w:type="gramStart"/>
       <w:r>
         <w:rPr>
           <w:rFonts w:ascii="Times New Roman" w:eastAsia="Times New Roman" w:hAnsi="Times New Roman" w:cs="Times New Roman"/>
@@ -1403,14 +1400,29 @@
         </w:rPr>
         <w:t>Provinces</w:t>
       </w:r>
-      <w:proofErr w:type="gramEnd"/>
-      <w:r>
-        <w:rPr>
-          <w:rFonts w:ascii="Times New Roman" w:eastAsia="Times New Roman" w:hAnsi="Times New Roman" w:cs="Times New Roman"/>
-          <w:sz w:val="24"/>
-          <w:szCs w:val="24"/>
-        </w:rPr>
-        <w:t xml:space="preserve"> who had the greatest number of affected</w:t>
+      <w:r>
+        <w:rPr>
+          <w:rFonts w:ascii="Times New Roman" w:eastAsia="Times New Roman" w:hAnsi="Times New Roman" w:cs="Times New Roman"/>
+          <w:sz w:val="24"/>
+          <w:szCs w:val="24"/>
+        </w:rPr>
+        <w:t xml:space="preserve"> who had the greatest</w:t>
+      </w:r>
+      <w:r>
+        <w:rPr>
+          <w:rFonts w:ascii="Times New Roman" w:eastAsia="Times New Roman" w:hAnsi="Times New Roman" w:cs="Times New Roman"/>
+          <w:sz w:val="24"/>
+          <w:szCs w:val="24"/>
+        </w:rPr>
+        <w:t xml:space="preserve"> and least</w:t>
+      </w:r>
+      <w:r>
+        <w:rPr>
+          <w:rFonts w:ascii="Times New Roman" w:eastAsia="Times New Roman" w:hAnsi="Times New Roman" w:cs="Times New Roman"/>
+          <w:sz w:val="24"/>
+          <w:szCs w:val="24"/>
+        </w:rPr>
+        <w:t xml:space="preserve"> number of affected</w:t>
       </w:r>
       <w:r>
         <w:rPr>
@@ -1527,7 +1539,57 @@
           <w:sz w:val="24"/>
           <w:szCs w:val="24"/>
         </w:rPr>
-        <w:t xml:space="preserve"> who were most affected by typhoons from the year 2019. </w:t>
+        <w:t xml:space="preserve"> who were most </w:t>
+      </w:r>
+      <w:r>
+        <w:rPr>
+          <w:rFonts w:ascii="Times New Roman" w:eastAsia="Times New Roman" w:hAnsi="Times New Roman" w:cs="Times New Roman"/>
+          <w:sz w:val="24"/>
+          <w:szCs w:val="24"/>
+        </w:rPr>
+        <w:t xml:space="preserve">and least </w:t>
+      </w:r>
+      <w:r>
+        <w:rPr>
+          <w:rFonts w:ascii="Times New Roman" w:eastAsia="Times New Roman" w:hAnsi="Times New Roman" w:cs="Times New Roman"/>
+          <w:sz w:val="24"/>
+          <w:szCs w:val="24"/>
+        </w:rPr>
+        <w:t>affected by typhoons from the year 2019</w:t>
+      </w:r>
+      <w:r>
+        <w:rPr>
+          <w:rFonts w:ascii="Times New Roman" w:eastAsia="Times New Roman" w:hAnsi="Times New Roman" w:cs="Times New Roman"/>
+          <w:sz w:val="24"/>
+          <w:szCs w:val="24"/>
+        </w:rPr>
+        <w:t xml:space="preserve"> based from the </w:t>
+      </w:r>
+      <w:proofErr w:type="spellStart"/>
+      <w:r>
+        <w:rPr>
+          <w:rFonts w:ascii="Times New Roman" w:eastAsia="Times New Roman" w:hAnsi="Times New Roman" w:cs="Times New Roman"/>
+          <w:sz w:val="24"/>
+          <w:szCs w:val="24"/>
+        </w:rPr>
+        <w:t>Affected_PERs</w:t>
+      </w:r>
+      <w:proofErr w:type="spellEnd"/>
+      <w:r>
+        <w:rPr>
+          <w:rFonts w:ascii="Times New Roman" w:eastAsia="Times New Roman" w:hAnsi="Times New Roman" w:cs="Times New Roman"/>
+          <w:sz w:val="24"/>
+          <w:szCs w:val="24"/>
+        </w:rPr>
+        <w:t xml:space="preserve"> x variable</w:t>
+      </w:r>
+      <w:r>
+        <w:rPr>
+          <w:rFonts w:ascii="Times New Roman" w:eastAsia="Times New Roman" w:hAnsi="Times New Roman" w:cs="Times New Roman"/>
+          <w:sz w:val="24"/>
+          <w:szCs w:val="24"/>
+        </w:rPr>
+        <w:t xml:space="preserve">. </w:t>
       </w:r>
       <w:commentRangeEnd w:id="2"/>
       <w:r>
@@ -2253,27 +2315,7 @@
           <w:sz w:val="24"/>
           <w:szCs w:val="24"/>
         </w:rPr>
-        <w:t xml:space="preserve"> The codes and its outputs </w:t>
-      </w:r>
-      <w:proofErr w:type="gramStart"/>
-      <w:r>
-        <w:rPr>
-          <w:rFonts w:ascii="Times New Roman" w:eastAsia="Times New Roman" w:hAnsi="Times New Roman" w:cs="Times New Roman"/>
-          <w:bCs/>
-          <w:sz w:val="24"/>
-          <w:szCs w:val="24"/>
-        </w:rPr>
-        <w:t>is</w:t>
-      </w:r>
-      <w:proofErr w:type="gramEnd"/>
-      <w:r>
-        <w:rPr>
-          <w:rFonts w:ascii="Times New Roman" w:eastAsia="Times New Roman" w:hAnsi="Times New Roman" w:cs="Times New Roman"/>
-          <w:bCs/>
-          <w:sz w:val="24"/>
-          <w:szCs w:val="24"/>
-        </w:rPr>
-        <w:t xml:space="preserve"> demonstrated</w:t>
+        <w:t xml:space="preserve"> The codes and its outputs is demonstrated</w:t>
       </w:r>
       <w:r>
         <w:rPr>
@@ -2352,9 +2394,8 @@
           <w:sz w:val="24"/>
           <w:szCs w:val="24"/>
         </w:rPr>
-        <w:t xml:space="preserve">ITBA-3207_TeamTyphoonAnalysts\Data Sets Coding Analysis\America </w:t>
-      </w:r>
-      <w:proofErr w:type="gramStart"/>
+        <w:t xml:space="preserve">ITBA-3207_TeamTyphoonAnalysts\Data Sets Coding Analysis\America Data </w:t>
+      </w:r>
       <w:r>
         <w:rPr>
           <w:rFonts w:ascii="Times New Roman" w:eastAsia="Times New Roman" w:hAnsi="Times New Roman" w:cs="Times New Roman"/>
@@ -2362,7 +2403,7 @@
           <w:sz w:val="24"/>
           <w:szCs w:val="24"/>
         </w:rPr>
-        <w:t xml:space="preserve">Data </w:t>
+        <w:t xml:space="preserve"> </w:t>
       </w:r>
       <w:r>
         <w:rPr>
@@ -2371,18 +2412,8 @@
           <w:sz w:val="24"/>
           <w:szCs w:val="24"/>
         </w:rPr>
-        <w:t xml:space="preserve"> </w:t>
-      </w:r>
-      <w:r>
-        <w:rPr>
-          <w:rFonts w:ascii="Times New Roman" w:eastAsia="Times New Roman" w:hAnsi="Times New Roman" w:cs="Times New Roman"/>
-          <w:bCs/>
-          <w:sz w:val="24"/>
-          <w:szCs w:val="24"/>
-        </w:rPr>
         <w:t>set</w:t>
       </w:r>
-      <w:proofErr w:type="gramEnd"/>
       <w:r>
         <w:rPr>
           <w:rFonts w:ascii="Times New Roman" w:eastAsia="Times New Roman" w:hAnsi="Times New Roman" w:cs="Times New Roman"/>
@@ -3641,25 +3672,7 @@
                 <w:sz w:val="24"/>
                 <w:szCs w:val="24"/>
               </w:rPr>
-              <w:t xml:space="preserve">The number of </w:t>
-            </w:r>
-            <w:proofErr w:type="gramStart"/>
-            <w:r>
-              <w:rPr>
-                <w:rFonts w:ascii="Times New Roman" w:eastAsia="Times New Roman" w:hAnsi="Times New Roman" w:cs="Times New Roman"/>
-                <w:sz w:val="24"/>
-                <w:szCs w:val="24"/>
-              </w:rPr>
-              <w:t>population</w:t>
-            </w:r>
-            <w:proofErr w:type="gramEnd"/>
-            <w:r>
-              <w:rPr>
-                <w:rFonts w:ascii="Times New Roman" w:eastAsia="Times New Roman" w:hAnsi="Times New Roman" w:cs="Times New Roman"/>
-                <w:sz w:val="24"/>
-                <w:szCs w:val="24"/>
-              </w:rPr>
-              <w:t xml:space="preserve"> in the year 2015.</w:t>
+              <w:t>The number of population in the year 2015.</w:t>
             </w:r>
           </w:p>
         </w:tc>
@@ -4563,7 +4576,6 @@
               </w:rPr>
               <w:t xml:space="preserve">This sequence provides </w:t>
             </w:r>
-            <w:proofErr w:type="gramStart"/>
             <w:r>
               <w:rPr>
                 <w:rFonts w:ascii="Times New Roman" w:eastAsia="Times New Roman" w:hAnsi="Times New Roman" w:cs="Times New Roman"/>
@@ -4580,16 +4592,7 @@
                 <w:sz w:val="24"/>
                 <w:szCs w:val="24"/>
               </w:rPr>
-              <w:t xml:space="preserve"> support</w:t>
-            </w:r>
-            <w:proofErr w:type="gramEnd"/>
-            <w:r>
-              <w:rPr>
-                <w:rFonts w:ascii="Times New Roman" w:eastAsia="Times New Roman" w:hAnsi="Times New Roman" w:cs="Times New Roman"/>
-                <w:sz w:val="24"/>
-                <w:szCs w:val="24"/>
-              </w:rPr>
-              <w:t xml:space="preserve"> to the idea that all social change usually follows.</w:t>
+              <w:t xml:space="preserve"> support to the idea that all social change usually follows.</w:t>
             </w:r>
           </w:p>
         </w:tc>
@@ -7522,7 +7525,6 @@
         </w:rPr>
       </w:pPr>
       <w:proofErr w:type="spellStart"/>
-      <w:proofErr w:type="gramStart"/>
       <w:r>
         <w:rPr>
           <w:rFonts w:ascii="Times New Roman" w:eastAsia="Times New Roman" w:hAnsi="Times New Roman" w:cs="Times New Roman"/>
@@ -7540,17 +7542,7 @@
           <w:sz w:val="24"/>
           <w:szCs w:val="24"/>
         </w:rPr>
-        <w:t xml:space="preserve"> ,</w:t>
-      </w:r>
-      <w:proofErr w:type="gramEnd"/>
-      <w:r>
-        <w:rPr>
-          <w:rFonts w:ascii="Times New Roman" w:eastAsia="Times New Roman" w:hAnsi="Times New Roman" w:cs="Times New Roman"/>
-          <w:color w:val="000000"/>
-          <w:sz w:val="24"/>
-          <w:szCs w:val="24"/>
-        </w:rPr>
-        <w:t xml:space="preserve"> J. (2019). </w:t>
+        <w:t xml:space="preserve"> , J. (2019). </w:t>
       </w:r>
       <w:r>
         <w:rPr>
@@ -7665,29 +7657,7 @@
           <w:sz w:val="24"/>
           <w:szCs w:val="24"/>
         </w:rPr>
-        <w:t xml:space="preserve">Your Modern Business Guide </w:t>
-      </w:r>
-      <w:proofErr w:type="gramStart"/>
-      <w:r>
-        <w:rPr>
-          <w:rFonts w:ascii="Times New Roman" w:eastAsia="Times New Roman" w:hAnsi="Times New Roman" w:cs="Times New Roman"/>
-          <w:i/>
-          <w:color w:val="000000"/>
-          <w:sz w:val="24"/>
-          <w:szCs w:val="24"/>
-        </w:rPr>
-        <w:t>To</w:t>
-      </w:r>
-      <w:proofErr w:type="gramEnd"/>
-      <w:r>
-        <w:rPr>
-          <w:rFonts w:ascii="Times New Roman" w:eastAsia="Times New Roman" w:hAnsi="Times New Roman" w:cs="Times New Roman"/>
-          <w:i/>
-          <w:color w:val="000000"/>
-          <w:sz w:val="24"/>
-          <w:szCs w:val="24"/>
-        </w:rPr>
-        <w:t xml:space="preserve"> Data Analysis Methods And Techniques</w:t>
+        <w:t>Your Modern Business Guide To Data Analysis Methods And Techniques</w:t>
       </w:r>
       <w:r>
         <w:rPr>
@@ -7839,29 +7809,7 @@
           <w:sz w:val="24"/>
           <w:szCs w:val="24"/>
         </w:rPr>
-        <w:t xml:space="preserve">Disaster Management Practices in the </w:t>
-      </w:r>
-      <w:proofErr w:type="gramStart"/>
-      <w:r>
-        <w:rPr>
-          <w:rFonts w:ascii="Times New Roman" w:eastAsia="Times New Roman" w:hAnsi="Times New Roman" w:cs="Times New Roman"/>
-          <w:i/>
-          <w:color w:val="000000"/>
-          <w:sz w:val="24"/>
-          <w:szCs w:val="24"/>
-        </w:rPr>
-        <w:t>Philippines :</w:t>
-      </w:r>
-      <w:proofErr w:type="gramEnd"/>
-      <w:r>
-        <w:rPr>
-          <w:rFonts w:ascii="Times New Roman" w:eastAsia="Times New Roman" w:hAnsi="Times New Roman" w:cs="Times New Roman"/>
-          <w:i/>
-          <w:color w:val="000000"/>
-          <w:sz w:val="24"/>
-          <w:szCs w:val="24"/>
-        </w:rPr>
-        <w:t xml:space="preserve"> An Assessment</w:t>
+        <w:t>Disaster Management Practices in the Philippines : An Assessment</w:t>
       </w:r>
       <w:r>
         <w:rPr>
@@ -8640,27 +8588,7 @@
         <w:sz w:val="24"/>
         <w:szCs w:val="24"/>
       </w:rPr>
-      <w:t>EDA to Typhoon Mitigation and Response Plan (</w:t>
-    </w:r>
-    <w:proofErr w:type="gramStart"/>
-    <w:r>
-      <w:rPr>
-        <w:rFonts w:ascii="Times New Roman" w:eastAsia="Times New Roman" w:hAnsi="Times New Roman" w:cs="Times New Roman"/>
-        <w:color w:val="000000"/>
-        <w:sz w:val="24"/>
-        <w:szCs w:val="24"/>
-      </w:rPr>
-      <w:t xml:space="preserve">TMRP)   </w:t>
-    </w:r>
-    <w:proofErr w:type="gramEnd"/>
-    <w:r>
-      <w:rPr>
-        <w:rFonts w:ascii="Times New Roman" w:eastAsia="Times New Roman" w:hAnsi="Times New Roman" w:cs="Times New Roman"/>
-        <w:color w:val="000000"/>
-        <w:sz w:val="24"/>
-        <w:szCs w:val="24"/>
-      </w:rPr>
-      <w:t xml:space="preserve">         </w:t>
+      <w:t xml:space="preserve">EDA to Typhoon Mitigation and Response Plan (TMRP)            </w:t>
     </w:r>
     <w:r>
       <w:rPr>
@@ -11014,12 +10942,6 @@
 </file>
 
 <file path=customXml/item1.xml><?xml version="1.0" encoding="utf-8"?>
-<go:gDocsCustomXmlDataStorage xmlns:go="http://customooxmlschemas.google.com/" xmlns:r="http://schemas.openxmlformats.org/officeDocument/2006/relationships">
-  <go:docsCustomData xmlns:go="http://customooxmlschemas.google.com/" roundtripDataSignature="AMtx7miTPNaM6QDkiX10P1ZL5a/nBzcqwg==">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</go:docsCustomData>
-</go:gDocsCustomXmlDataStorage>
-</file>
-
-<file path=customXml/item2.xml><?xml version="1.0" encoding="utf-8"?>
 <b:Sources xmlns:b="http://schemas.openxmlformats.org/officeDocument/2006/bibliography" xmlns="http://schemas.openxmlformats.org/officeDocument/2006/bibliography" SelectedStyle="\APASixthEditionOfficeOnline.xsl" StyleName="APA" Version="6">
   <b:Source>
     <b:Tag>Cal22</b:Tag>
@@ -11278,19 +11200,25 @@
 </b:Sources>
 </file>
 
+<file path=customXml/item2.xml><?xml version="1.0" encoding="utf-8"?>
+<go:gDocsCustomXmlDataStorage xmlns:go="http://customooxmlschemas.google.com/" xmlns:r="http://schemas.openxmlformats.org/officeDocument/2006/relationships">
+  <go:docsCustomData xmlns:go="http://customooxmlschemas.google.com/" roundtripDataSignature="AMtx7miTPNaM6QDkiX10P1ZL5a/nBzcqwg==">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</go:docsCustomData>
+</go:gDocsCustomXmlDataStorage>
+</file>
+
 <file path=customXml/itemProps1.xml><?xml version="1.0" encoding="utf-8"?>
+<ds:datastoreItem xmlns:ds="http://schemas.openxmlformats.org/officeDocument/2006/customXml" ds:itemID="{A3EA1B83-3A54-4150-A12F-E4F1760D3D5C}">
+  <ds:schemaRefs>
+    <ds:schemaRef ds:uri="http://schemas.openxmlformats.org/officeDocument/2006/bibliography"/>
+  </ds:schemaRefs>
+</ds:datastoreItem>
+</file>
+
+<file path=customXml/itemProps2.xml><?xml version="1.0" encoding="utf-8"?>
 <ds:datastoreItem xmlns:ds="http://schemas.openxmlformats.org/officeDocument/2006/customXml" ds:itemID="{11111111-1234-1234-1234-123412341234}">
   <ds:schemaRefs>
     <ds:schemaRef ds:uri="http://customooxmlschemas.google.com/"/>
     <ds:schemaRef ds:uri="http://schemas.openxmlformats.org/officeDocument/2006/relationships"/>
   </ds:schemaRefs>
 </ds:datastoreItem>
-</file>
-
-<file path=customXml/itemProps2.xml><?xml version="1.0" encoding="utf-8"?>
-<ds:datastoreItem xmlns:ds="http://schemas.openxmlformats.org/officeDocument/2006/customXml" ds:itemID="{A3EA1B83-3A54-4150-A12F-E4F1760D3D5C}">
-  <ds:schemaRefs>
-    <ds:schemaRef ds:uri="http://schemas.openxmlformats.org/officeDocument/2006/bibliography"/>
-  </ds:schemaRefs>
-</ds:datastoreItem>
 </file>
</xml_diff>

<commit_message>
Added a comment to Objective C
</commit_message>
<xml_diff>
--- a/EDA to Typhoon Mitigation and Response Framework (TMRF) Project Proposal.docx
+++ b/EDA to Typhoon Mitigation and Response Framework (TMRF) Project Proposal.docx
@@ -1135,7 +1135,25 @@
           <w:sz w:val="24"/>
           <w:szCs w:val="24"/>
         </w:rPr>
-        <w:t xml:space="preserve"> (2019), an employee of the United Nations Office for the Coordination of Humanitarian Affairs office (OCHA) in the Philippines  encoded all typhoons which landed and gravely damaged the country in 2019. Another dataset will be of use on this data analysis is from the CRED's Emergency Events Database (EM-DAT) from the year 2000-2022. This project aims to evaluate this data sets and obtain knowledge that will help the researchers obtain the following outputs:</w:t>
+        <w:t xml:space="preserve"> (2019), an employee of the United Nations Office for the Coordination of Humanitarian Affairs office (OCHA) in the </w:t>
+      </w:r>
+      <w:proofErr w:type="gramStart"/>
+      <w:r>
+        <w:rPr>
+          <w:rFonts w:ascii="Times New Roman" w:eastAsia="Times New Roman" w:hAnsi="Times New Roman" w:cs="Times New Roman"/>
+          <w:sz w:val="24"/>
+          <w:szCs w:val="24"/>
+        </w:rPr>
+        <w:t>Philippines  encoded</w:t>
+      </w:r>
+      <w:proofErr w:type="gramEnd"/>
+      <w:r>
+        <w:rPr>
+          <w:rFonts w:ascii="Times New Roman" w:eastAsia="Times New Roman" w:hAnsi="Times New Roman" w:cs="Times New Roman"/>
+          <w:sz w:val="24"/>
+          <w:szCs w:val="24"/>
+        </w:rPr>
+        <w:t xml:space="preserve"> all typhoons which landed and gravely damaged the country in 2019. Another dataset will be of use on this data analysis is from the CRED's Emergency Events Database (EM-DAT) from the year 2000-2022. This project aims to evaluate this data sets and obtain knowledge that will help the researchers obtain the following outputs:</w:t>
       </w:r>
     </w:p>
     <w:p>
@@ -1392,6 +1410,7 @@
         </w:rPr>
         <w:t xml:space="preserve">Acquire the data about the </w:t>
       </w:r>
+      <w:proofErr w:type="gramStart"/>
       <w:r>
         <w:rPr>
           <w:rFonts w:ascii="Times New Roman" w:eastAsia="Times New Roman" w:hAnsi="Times New Roman" w:cs="Times New Roman"/>
@@ -1400,6 +1419,7 @@
         </w:rPr>
         <w:t>Provinces</w:t>
       </w:r>
+      <w:proofErr w:type="gramEnd"/>
       <w:r>
         <w:rPr>
           <w:rFonts w:ascii="Times New Roman" w:eastAsia="Times New Roman" w:hAnsi="Times New Roman" w:cs="Times New Roman"/>
@@ -2315,7 +2335,27 @@
           <w:sz w:val="24"/>
           <w:szCs w:val="24"/>
         </w:rPr>
-        <w:t xml:space="preserve"> The codes and its outputs is demonstrated</w:t>
+        <w:t xml:space="preserve"> The codes and its outputs </w:t>
+      </w:r>
+      <w:proofErr w:type="gramStart"/>
+      <w:r>
+        <w:rPr>
+          <w:rFonts w:ascii="Times New Roman" w:eastAsia="Times New Roman" w:hAnsi="Times New Roman" w:cs="Times New Roman"/>
+          <w:bCs/>
+          <w:sz w:val="24"/>
+          <w:szCs w:val="24"/>
+        </w:rPr>
+        <w:t>is</w:t>
+      </w:r>
+      <w:proofErr w:type="gramEnd"/>
+      <w:r>
+        <w:rPr>
+          <w:rFonts w:ascii="Times New Roman" w:eastAsia="Times New Roman" w:hAnsi="Times New Roman" w:cs="Times New Roman"/>
+          <w:bCs/>
+          <w:sz w:val="24"/>
+          <w:szCs w:val="24"/>
+        </w:rPr>
+        <w:t xml:space="preserve"> demonstrated</w:t>
       </w:r>
       <w:r>
         <w:rPr>
@@ -2394,8 +2434,9 @@
           <w:sz w:val="24"/>
           <w:szCs w:val="24"/>
         </w:rPr>
-        <w:t xml:space="preserve">ITBA-3207_TeamTyphoonAnalysts\Data Sets Coding Analysis\America Data </w:t>
-      </w:r>
+        <w:t xml:space="preserve">ITBA-3207_TeamTyphoonAnalysts\Data Sets Coding Analysis\America </w:t>
+      </w:r>
+      <w:proofErr w:type="gramStart"/>
       <w:r>
         <w:rPr>
           <w:rFonts w:ascii="Times New Roman" w:eastAsia="Times New Roman" w:hAnsi="Times New Roman" w:cs="Times New Roman"/>
@@ -2403,6 +2444,15 @@
           <w:sz w:val="24"/>
           <w:szCs w:val="24"/>
         </w:rPr>
+        <w:t xml:space="preserve">Data </w:t>
+      </w:r>
+      <w:r>
+        <w:rPr>
+          <w:rFonts w:ascii="Times New Roman" w:eastAsia="Times New Roman" w:hAnsi="Times New Roman" w:cs="Times New Roman"/>
+          <w:bCs/>
+          <w:sz w:val="24"/>
+          <w:szCs w:val="24"/>
+        </w:rPr>
         <w:t xml:space="preserve"> </w:t>
       </w:r>
       <w:r>
@@ -2414,6 +2464,7 @@
         </w:rPr>
         <w:t>set</w:t>
       </w:r>
+      <w:proofErr w:type="gramEnd"/>
       <w:r>
         <w:rPr>
           <w:rFonts w:ascii="Times New Roman" w:eastAsia="Times New Roman" w:hAnsi="Times New Roman" w:cs="Times New Roman"/>
@@ -3672,7 +3723,25 @@
                 <w:sz w:val="24"/>
                 <w:szCs w:val="24"/>
               </w:rPr>
-              <w:t>The number of population in the year 2015.</w:t>
+              <w:t xml:space="preserve">The number of </w:t>
+            </w:r>
+            <w:proofErr w:type="gramStart"/>
+            <w:r>
+              <w:rPr>
+                <w:rFonts w:ascii="Times New Roman" w:eastAsia="Times New Roman" w:hAnsi="Times New Roman" w:cs="Times New Roman"/>
+                <w:sz w:val="24"/>
+                <w:szCs w:val="24"/>
+              </w:rPr>
+              <w:t>population</w:t>
+            </w:r>
+            <w:proofErr w:type="gramEnd"/>
+            <w:r>
+              <w:rPr>
+                <w:rFonts w:ascii="Times New Roman" w:eastAsia="Times New Roman" w:hAnsi="Times New Roman" w:cs="Times New Roman"/>
+                <w:sz w:val="24"/>
+                <w:szCs w:val="24"/>
+              </w:rPr>
+              <w:t xml:space="preserve"> in the year 2015.</w:t>
             </w:r>
           </w:p>
         </w:tc>
@@ -4576,6 +4645,7 @@
               </w:rPr>
               <w:t xml:space="preserve">This sequence provides </w:t>
             </w:r>
+            <w:proofErr w:type="gramStart"/>
             <w:r>
               <w:rPr>
                 <w:rFonts w:ascii="Times New Roman" w:eastAsia="Times New Roman" w:hAnsi="Times New Roman" w:cs="Times New Roman"/>
@@ -4592,7 +4662,16 @@
                 <w:sz w:val="24"/>
                 <w:szCs w:val="24"/>
               </w:rPr>
-              <w:t xml:space="preserve"> support to the idea that all social change usually follows.</w:t>
+              <w:t xml:space="preserve"> support</w:t>
+            </w:r>
+            <w:proofErr w:type="gramEnd"/>
+            <w:r>
+              <w:rPr>
+                <w:rFonts w:ascii="Times New Roman" w:eastAsia="Times New Roman" w:hAnsi="Times New Roman" w:cs="Times New Roman"/>
+                <w:sz w:val="24"/>
+                <w:szCs w:val="24"/>
+              </w:rPr>
+              <w:t xml:space="preserve"> to the idea that all social change usually follows.</w:t>
             </w:r>
           </w:p>
         </w:tc>
@@ -7525,6 +7604,7 @@
         </w:rPr>
       </w:pPr>
       <w:proofErr w:type="spellStart"/>
+      <w:proofErr w:type="gramStart"/>
       <w:r>
         <w:rPr>
           <w:rFonts w:ascii="Times New Roman" w:eastAsia="Times New Roman" w:hAnsi="Times New Roman" w:cs="Times New Roman"/>
@@ -7542,7 +7622,17 @@
           <w:sz w:val="24"/>
           <w:szCs w:val="24"/>
         </w:rPr>
-        <w:t xml:space="preserve"> , J. (2019). </w:t>
+        <w:t xml:space="preserve"> ,</w:t>
+      </w:r>
+      <w:proofErr w:type="gramEnd"/>
+      <w:r>
+        <w:rPr>
+          <w:rFonts w:ascii="Times New Roman" w:eastAsia="Times New Roman" w:hAnsi="Times New Roman" w:cs="Times New Roman"/>
+          <w:color w:val="000000"/>
+          <w:sz w:val="24"/>
+          <w:szCs w:val="24"/>
+        </w:rPr>
+        <w:t xml:space="preserve"> J. (2019). </w:t>
       </w:r>
       <w:r>
         <w:rPr>
@@ -7657,7 +7747,29 @@
           <w:sz w:val="24"/>
           <w:szCs w:val="24"/>
         </w:rPr>
-        <w:t>Your Modern Business Guide To Data Analysis Methods And Techniques</w:t>
+        <w:t xml:space="preserve">Your Modern Business Guide </w:t>
+      </w:r>
+      <w:proofErr w:type="gramStart"/>
+      <w:r>
+        <w:rPr>
+          <w:rFonts w:ascii="Times New Roman" w:eastAsia="Times New Roman" w:hAnsi="Times New Roman" w:cs="Times New Roman"/>
+          <w:i/>
+          <w:color w:val="000000"/>
+          <w:sz w:val="24"/>
+          <w:szCs w:val="24"/>
+        </w:rPr>
+        <w:t>To</w:t>
+      </w:r>
+      <w:proofErr w:type="gramEnd"/>
+      <w:r>
+        <w:rPr>
+          <w:rFonts w:ascii="Times New Roman" w:eastAsia="Times New Roman" w:hAnsi="Times New Roman" w:cs="Times New Roman"/>
+          <w:i/>
+          <w:color w:val="000000"/>
+          <w:sz w:val="24"/>
+          <w:szCs w:val="24"/>
+        </w:rPr>
+        <w:t xml:space="preserve"> Data Analysis Methods And Techniques</w:t>
       </w:r>
       <w:r>
         <w:rPr>
@@ -7809,7 +7921,29 @@
           <w:sz w:val="24"/>
           <w:szCs w:val="24"/>
         </w:rPr>
-        <w:t>Disaster Management Practices in the Philippines : An Assessment</w:t>
+        <w:t xml:space="preserve">Disaster Management Practices in the </w:t>
+      </w:r>
+      <w:proofErr w:type="gramStart"/>
+      <w:r>
+        <w:rPr>
+          <w:rFonts w:ascii="Times New Roman" w:eastAsia="Times New Roman" w:hAnsi="Times New Roman" w:cs="Times New Roman"/>
+          <w:i/>
+          <w:color w:val="000000"/>
+          <w:sz w:val="24"/>
+          <w:szCs w:val="24"/>
+        </w:rPr>
+        <w:t>Philippines :</w:t>
+      </w:r>
+      <w:proofErr w:type="gramEnd"/>
+      <w:r>
+        <w:rPr>
+          <w:rFonts w:ascii="Times New Roman" w:eastAsia="Times New Roman" w:hAnsi="Times New Roman" w:cs="Times New Roman"/>
+          <w:i/>
+          <w:color w:val="000000"/>
+          <w:sz w:val="24"/>
+          <w:szCs w:val="24"/>
+        </w:rPr>
+        <w:t xml:space="preserve"> An Assessment</w:t>
       </w:r>
       <w:r>
         <w:rPr>
@@ -8415,7 +8549,16 @@
         <w:annotationRef/>
       </w:r>
       <w:r>
-        <w:t>Countries – death, Injured, Total Affected Indiv</w:t>
+        <w:t xml:space="preserve">Countries – death, Injured, Total Affected </w:t>
+      </w:r>
+      <w:proofErr w:type="spellStart"/>
+      <w:r>
+        <w:t>Indiv</w:t>
+      </w:r>
+      <w:proofErr w:type="spellEnd"/>
+      <w:r>
+        <w:br/>
+        <w:t>GAB</w:t>
       </w:r>
     </w:p>
   </w:comment>
@@ -8588,7 +8731,27 @@
         <w:sz w:val="24"/>
         <w:szCs w:val="24"/>
       </w:rPr>
-      <w:t xml:space="preserve">EDA to Typhoon Mitigation and Response Plan (TMRP)            </w:t>
+      <w:t>EDA to Typhoon Mitigation and Response Plan (</w:t>
+    </w:r>
+    <w:proofErr w:type="gramStart"/>
+    <w:r>
+      <w:rPr>
+        <w:rFonts w:ascii="Times New Roman" w:eastAsia="Times New Roman" w:hAnsi="Times New Roman" w:cs="Times New Roman"/>
+        <w:color w:val="000000"/>
+        <w:sz w:val="24"/>
+        <w:szCs w:val="24"/>
+      </w:rPr>
+      <w:t xml:space="preserve">TMRP)   </w:t>
+    </w:r>
+    <w:proofErr w:type="gramEnd"/>
+    <w:r>
+      <w:rPr>
+        <w:rFonts w:ascii="Times New Roman" w:eastAsia="Times New Roman" w:hAnsi="Times New Roman" w:cs="Times New Roman"/>
+        <w:color w:val="000000"/>
+        <w:sz w:val="24"/>
+        <w:szCs w:val="24"/>
+      </w:rPr>
+      <w:t xml:space="preserve">         </w:t>
     </w:r>
     <w:r>
       <w:rPr>
@@ -10942,6 +11105,12 @@
 </file>
 
 <file path=customXml/item1.xml><?xml version="1.0" encoding="utf-8"?>
+<go:gDocsCustomXmlDataStorage xmlns:go="http://customooxmlschemas.google.com/" xmlns:r="http://schemas.openxmlformats.org/officeDocument/2006/relationships">
+  <go:docsCustomData xmlns:go="http://customooxmlschemas.google.com/" roundtripDataSignature="AMtx7miTPNaM6QDkiX10P1ZL5a/nBzcqwg==">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</go:docsCustomData>
+</go:gDocsCustomXmlDataStorage>
+</file>
+
+<file path=customXml/item2.xml><?xml version="1.0" encoding="utf-8"?>
 <b:Sources xmlns:b="http://schemas.openxmlformats.org/officeDocument/2006/bibliography" xmlns="http://schemas.openxmlformats.org/officeDocument/2006/bibliography" SelectedStyle="\APASixthEditionOfficeOnline.xsl" StyleName="APA" Version="6">
   <b:Source>
     <b:Tag>Cal22</b:Tag>
@@ -11200,25 +11369,19 @@
 </b:Sources>
 </file>
 
-<file path=customXml/item2.xml><?xml version="1.0" encoding="utf-8"?>
-<go:gDocsCustomXmlDataStorage xmlns:go="http://customooxmlschemas.google.com/" xmlns:r="http://schemas.openxmlformats.org/officeDocument/2006/relationships">
-  <go:docsCustomData xmlns:go="http://customooxmlschemas.google.com/" roundtripDataSignature="AMtx7miTPNaM6QDkiX10P1ZL5a/nBzcqwg==">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</go:docsCustomData>
-</go:gDocsCustomXmlDataStorage>
-</file>
-
 <file path=customXml/itemProps1.xml><?xml version="1.0" encoding="utf-8"?>
-<ds:datastoreItem xmlns:ds="http://schemas.openxmlformats.org/officeDocument/2006/customXml" ds:itemID="{A3EA1B83-3A54-4150-A12F-E4F1760D3D5C}">
-  <ds:schemaRefs>
-    <ds:schemaRef ds:uri="http://schemas.openxmlformats.org/officeDocument/2006/bibliography"/>
-  </ds:schemaRefs>
-</ds:datastoreItem>
-</file>
-
-<file path=customXml/itemProps2.xml><?xml version="1.0" encoding="utf-8"?>
 <ds:datastoreItem xmlns:ds="http://schemas.openxmlformats.org/officeDocument/2006/customXml" ds:itemID="{11111111-1234-1234-1234-123412341234}">
   <ds:schemaRefs>
     <ds:schemaRef ds:uri="http://customooxmlschemas.google.com/"/>
     <ds:schemaRef ds:uri="http://schemas.openxmlformats.org/officeDocument/2006/relationships"/>
   </ds:schemaRefs>
 </ds:datastoreItem>
+</file>
+
+<file path=customXml/itemProps2.xml><?xml version="1.0" encoding="utf-8"?>
+<ds:datastoreItem xmlns:ds="http://schemas.openxmlformats.org/officeDocument/2006/customXml" ds:itemID="{A3EA1B83-3A54-4150-A12F-E4F1760D3D5C}">
+  <ds:schemaRefs>
+    <ds:schemaRef ds:uri="http://schemas.openxmlformats.org/officeDocument/2006/bibliography"/>
+  </ds:schemaRefs>
+</ds:datastoreItem>
 </file>
</xml_diff>

<commit_message>
Revised the Objectives for philippine data set
</commit_message>
<xml_diff>
--- a/EDA to Typhoon Mitigation and Response Framework (TMRF) Project Proposal.docx
+++ b/EDA to Typhoon Mitigation and Response Framework (TMRF) Project Proposal.docx
@@ -1135,25 +1135,7 @@
           <w:sz w:val="24"/>
           <w:szCs w:val="24"/>
         </w:rPr>
-        <w:t xml:space="preserve"> (2019), an employee of the United Nations Office for the Coordination of Humanitarian Affairs office (OCHA) in the </w:t>
-      </w:r>
-      <w:proofErr w:type="gramStart"/>
-      <w:r>
-        <w:rPr>
-          <w:rFonts w:ascii="Times New Roman" w:eastAsia="Times New Roman" w:hAnsi="Times New Roman" w:cs="Times New Roman"/>
-          <w:sz w:val="24"/>
-          <w:szCs w:val="24"/>
-        </w:rPr>
-        <w:t>Philippines  encoded</w:t>
-      </w:r>
-      <w:proofErr w:type="gramEnd"/>
-      <w:r>
-        <w:rPr>
-          <w:rFonts w:ascii="Times New Roman" w:eastAsia="Times New Roman" w:hAnsi="Times New Roman" w:cs="Times New Roman"/>
-          <w:sz w:val="24"/>
-          <w:szCs w:val="24"/>
-        </w:rPr>
-        <w:t xml:space="preserve"> all typhoons which landed and gravely damaged the country in 2019. Another dataset will be of use on this data analysis is from the CRED's Emergency Events Database (EM-DAT) from the year 2000-2022. This project aims to evaluate this data sets and obtain knowledge that will help the researchers obtain the following outputs:</w:t>
+        <w:t xml:space="preserve"> (2019), an employee of the United Nations Office for the Coordination of Humanitarian Affairs office (OCHA) in the Philippines  encoded all typhoons which landed and gravely damaged the country in 2019. Another dataset will be of use on this data analysis is from the CRED's Emergency Events Database (EM-DAT) from the year 2000-2022. This project aims to evaluate this data sets and obtain knowledge that will help the researchers obtain the following outputs:</w:t>
       </w:r>
     </w:p>
     <w:p>
@@ -1269,23 +1251,7 @@
           <w:sz w:val="24"/>
           <w:szCs w:val="24"/>
         </w:rPr>
-        <w:t xml:space="preserve"> from 2019 that brought the greatest </w:t>
-      </w:r>
-      <w:r>
-        <w:rPr>
-          <w:rFonts w:ascii="Times New Roman" w:eastAsia="Times New Roman" w:hAnsi="Times New Roman" w:cs="Times New Roman"/>
-          <w:sz w:val="24"/>
-          <w:szCs w:val="24"/>
-        </w:rPr>
-        <w:t xml:space="preserve">and least </w:t>
-      </w:r>
-      <w:r>
-        <w:rPr>
-          <w:rFonts w:ascii="Times New Roman" w:eastAsia="Times New Roman" w:hAnsi="Times New Roman" w:cs="Times New Roman"/>
-          <w:sz w:val="24"/>
-          <w:szCs w:val="24"/>
-        </w:rPr>
-        <w:t xml:space="preserve">number of </w:t>
+        <w:t xml:space="preserve"> from 2019 that brought the greatest number of </w:t>
       </w:r>
       <w:r>
         <w:rPr>
@@ -1410,7 +1376,6 @@
         </w:rPr>
         <w:t xml:space="preserve">Acquire the data about the </w:t>
       </w:r>
-      <w:proofErr w:type="gramStart"/>
       <w:r>
         <w:rPr>
           <w:rFonts w:ascii="Times New Roman" w:eastAsia="Times New Roman" w:hAnsi="Times New Roman" w:cs="Times New Roman"/>
@@ -1419,7 +1384,6 @@
         </w:rPr>
         <w:t>Provinces</w:t>
       </w:r>
-      <w:proofErr w:type="gramEnd"/>
       <w:r>
         <w:rPr>
           <w:rFonts w:ascii="Times New Roman" w:eastAsia="Times New Roman" w:hAnsi="Times New Roman" w:cs="Times New Roman"/>
@@ -1434,15 +1398,15 @@
           <w:sz w:val="24"/>
           <w:szCs w:val="24"/>
         </w:rPr>
-        <w:t xml:space="preserve"> and least</w:t>
-      </w:r>
-      <w:r>
-        <w:rPr>
-          <w:rFonts w:ascii="Times New Roman" w:eastAsia="Times New Roman" w:hAnsi="Times New Roman" w:cs="Times New Roman"/>
-          <w:sz w:val="24"/>
-          <w:szCs w:val="24"/>
-        </w:rPr>
-        <w:t xml:space="preserve"> number of affected</w:t>
+        <w:t xml:space="preserve"> </w:t>
+      </w:r>
+      <w:r>
+        <w:rPr>
+          <w:rFonts w:ascii="Times New Roman" w:eastAsia="Times New Roman" w:hAnsi="Times New Roman" w:cs="Times New Roman"/>
+          <w:sz w:val="24"/>
+          <w:szCs w:val="24"/>
+        </w:rPr>
+        <w:t>number of affected</w:t>
       </w:r>
       <w:r>
         <w:rPr>
@@ -1559,23 +1523,7 @@
           <w:sz w:val="24"/>
           <w:szCs w:val="24"/>
         </w:rPr>
-        <w:t xml:space="preserve"> who were most </w:t>
-      </w:r>
-      <w:r>
-        <w:rPr>
-          <w:rFonts w:ascii="Times New Roman" w:eastAsia="Times New Roman" w:hAnsi="Times New Roman" w:cs="Times New Roman"/>
-          <w:sz w:val="24"/>
-          <w:szCs w:val="24"/>
-        </w:rPr>
-        <w:t xml:space="preserve">and least </w:t>
-      </w:r>
-      <w:r>
-        <w:rPr>
-          <w:rFonts w:ascii="Times New Roman" w:eastAsia="Times New Roman" w:hAnsi="Times New Roman" w:cs="Times New Roman"/>
-          <w:sz w:val="24"/>
-          <w:szCs w:val="24"/>
-        </w:rPr>
-        <w:t>affected by typhoons from the year 2019</w:t>
+        <w:t xml:space="preserve"> who were most affected by typhoons from the year 2019</w:t>
       </w:r>
       <w:r>
         <w:rPr>
@@ -2335,27 +2283,7 @@
           <w:sz w:val="24"/>
           <w:szCs w:val="24"/>
         </w:rPr>
-        <w:t xml:space="preserve"> The codes and its outputs </w:t>
-      </w:r>
-      <w:proofErr w:type="gramStart"/>
-      <w:r>
-        <w:rPr>
-          <w:rFonts w:ascii="Times New Roman" w:eastAsia="Times New Roman" w:hAnsi="Times New Roman" w:cs="Times New Roman"/>
-          <w:bCs/>
-          <w:sz w:val="24"/>
-          <w:szCs w:val="24"/>
-        </w:rPr>
-        <w:t>is</w:t>
-      </w:r>
-      <w:proofErr w:type="gramEnd"/>
-      <w:r>
-        <w:rPr>
-          <w:rFonts w:ascii="Times New Roman" w:eastAsia="Times New Roman" w:hAnsi="Times New Roman" w:cs="Times New Roman"/>
-          <w:bCs/>
-          <w:sz w:val="24"/>
-          <w:szCs w:val="24"/>
-        </w:rPr>
-        <w:t xml:space="preserve"> demonstrated</w:t>
+        <w:t xml:space="preserve"> The codes and its outputs is demonstrated</w:t>
       </w:r>
       <w:r>
         <w:rPr>
@@ -2434,9 +2362,8 @@
           <w:sz w:val="24"/>
           <w:szCs w:val="24"/>
         </w:rPr>
-        <w:t xml:space="preserve">ITBA-3207_TeamTyphoonAnalysts\Data Sets Coding Analysis\America </w:t>
-      </w:r>
-      <w:proofErr w:type="gramStart"/>
+        <w:t xml:space="preserve">ITBA-3207_TeamTyphoonAnalysts\Data Sets Coding Analysis\America Data </w:t>
+      </w:r>
       <w:r>
         <w:rPr>
           <w:rFonts w:ascii="Times New Roman" w:eastAsia="Times New Roman" w:hAnsi="Times New Roman" w:cs="Times New Roman"/>
@@ -2444,7 +2371,7 @@
           <w:sz w:val="24"/>
           <w:szCs w:val="24"/>
         </w:rPr>
-        <w:t xml:space="preserve">Data </w:t>
+        <w:t xml:space="preserve"> </w:t>
       </w:r>
       <w:r>
         <w:rPr>
@@ -2453,18 +2380,8 @@
           <w:sz w:val="24"/>
           <w:szCs w:val="24"/>
         </w:rPr>
-        <w:t xml:space="preserve"> </w:t>
-      </w:r>
-      <w:r>
-        <w:rPr>
-          <w:rFonts w:ascii="Times New Roman" w:eastAsia="Times New Roman" w:hAnsi="Times New Roman" w:cs="Times New Roman"/>
-          <w:bCs/>
-          <w:sz w:val="24"/>
-          <w:szCs w:val="24"/>
-        </w:rPr>
         <w:t>set</w:t>
       </w:r>
-      <w:proofErr w:type="gramEnd"/>
       <w:r>
         <w:rPr>
           <w:rFonts w:ascii="Times New Roman" w:eastAsia="Times New Roman" w:hAnsi="Times New Roman" w:cs="Times New Roman"/>
@@ -3723,25 +3640,7 @@
                 <w:sz w:val="24"/>
                 <w:szCs w:val="24"/>
               </w:rPr>
-              <w:t xml:space="preserve">The number of </w:t>
-            </w:r>
-            <w:proofErr w:type="gramStart"/>
-            <w:r>
-              <w:rPr>
-                <w:rFonts w:ascii="Times New Roman" w:eastAsia="Times New Roman" w:hAnsi="Times New Roman" w:cs="Times New Roman"/>
-                <w:sz w:val="24"/>
-                <w:szCs w:val="24"/>
-              </w:rPr>
-              <w:t>population</w:t>
-            </w:r>
-            <w:proofErr w:type="gramEnd"/>
-            <w:r>
-              <w:rPr>
-                <w:rFonts w:ascii="Times New Roman" w:eastAsia="Times New Roman" w:hAnsi="Times New Roman" w:cs="Times New Roman"/>
-                <w:sz w:val="24"/>
-                <w:szCs w:val="24"/>
-              </w:rPr>
-              <w:t xml:space="preserve"> in the year 2015.</w:t>
+              <w:t>The number of population in the year 2015.</w:t>
             </w:r>
           </w:p>
         </w:tc>
@@ -4645,7 +4544,6 @@
               </w:rPr>
               <w:t xml:space="preserve">This sequence provides </w:t>
             </w:r>
-            <w:proofErr w:type="gramStart"/>
             <w:r>
               <w:rPr>
                 <w:rFonts w:ascii="Times New Roman" w:eastAsia="Times New Roman" w:hAnsi="Times New Roman" w:cs="Times New Roman"/>
@@ -4662,16 +4560,7 @@
                 <w:sz w:val="24"/>
                 <w:szCs w:val="24"/>
               </w:rPr>
-              <w:t xml:space="preserve"> support</w:t>
-            </w:r>
-            <w:proofErr w:type="gramEnd"/>
-            <w:r>
-              <w:rPr>
-                <w:rFonts w:ascii="Times New Roman" w:eastAsia="Times New Roman" w:hAnsi="Times New Roman" w:cs="Times New Roman"/>
-                <w:sz w:val="24"/>
-                <w:szCs w:val="24"/>
-              </w:rPr>
-              <w:t xml:space="preserve"> to the idea that all social change usually follows.</w:t>
+              <w:t xml:space="preserve"> support to the idea that all social change usually follows.</w:t>
             </w:r>
           </w:p>
         </w:tc>
@@ -7604,7 +7493,6 @@
         </w:rPr>
       </w:pPr>
       <w:proofErr w:type="spellStart"/>
-      <w:proofErr w:type="gramStart"/>
       <w:r>
         <w:rPr>
           <w:rFonts w:ascii="Times New Roman" w:eastAsia="Times New Roman" w:hAnsi="Times New Roman" w:cs="Times New Roman"/>
@@ -7622,17 +7510,7 @@
           <w:sz w:val="24"/>
           <w:szCs w:val="24"/>
         </w:rPr>
-        <w:t xml:space="preserve"> ,</w:t>
-      </w:r>
-      <w:proofErr w:type="gramEnd"/>
-      <w:r>
-        <w:rPr>
-          <w:rFonts w:ascii="Times New Roman" w:eastAsia="Times New Roman" w:hAnsi="Times New Roman" w:cs="Times New Roman"/>
-          <w:color w:val="000000"/>
-          <w:sz w:val="24"/>
-          <w:szCs w:val="24"/>
-        </w:rPr>
-        <w:t xml:space="preserve"> J. (2019). </w:t>
+        <w:t xml:space="preserve"> , J. (2019). </w:t>
       </w:r>
       <w:r>
         <w:rPr>
@@ -7747,29 +7625,7 @@
           <w:sz w:val="24"/>
           <w:szCs w:val="24"/>
         </w:rPr>
-        <w:t xml:space="preserve">Your Modern Business Guide </w:t>
-      </w:r>
-      <w:proofErr w:type="gramStart"/>
-      <w:r>
-        <w:rPr>
-          <w:rFonts w:ascii="Times New Roman" w:eastAsia="Times New Roman" w:hAnsi="Times New Roman" w:cs="Times New Roman"/>
-          <w:i/>
-          <w:color w:val="000000"/>
-          <w:sz w:val="24"/>
-          <w:szCs w:val="24"/>
-        </w:rPr>
-        <w:t>To</w:t>
-      </w:r>
-      <w:proofErr w:type="gramEnd"/>
-      <w:r>
-        <w:rPr>
-          <w:rFonts w:ascii="Times New Roman" w:eastAsia="Times New Roman" w:hAnsi="Times New Roman" w:cs="Times New Roman"/>
-          <w:i/>
-          <w:color w:val="000000"/>
-          <w:sz w:val="24"/>
-          <w:szCs w:val="24"/>
-        </w:rPr>
-        <w:t xml:space="preserve"> Data Analysis Methods And Techniques</w:t>
+        <w:t>Your Modern Business Guide To Data Analysis Methods And Techniques</w:t>
       </w:r>
       <w:r>
         <w:rPr>
@@ -7921,29 +7777,7 @@
           <w:sz w:val="24"/>
           <w:szCs w:val="24"/>
         </w:rPr>
-        <w:t xml:space="preserve">Disaster Management Practices in the </w:t>
-      </w:r>
-      <w:proofErr w:type="gramStart"/>
-      <w:r>
-        <w:rPr>
-          <w:rFonts w:ascii="Times New Roman" w:eastAsia="Times New Roman" w:hAnsi="Times New Roman" w:cs="Times New Roman"/>
-          <w:i/>
-          <w:color w:val="000000"/>
-          <w:sz w:val="24"/>
-          <w:szCs w:val="24"/>
-        </w:rPr>
-        <w:t>Philippines :</w:t>
-      </w:r>
-      <w:proofErr w:type="gramEnd"/>
-      <w:r>
-        <w:rPr>
-          <w:rFonts w:ascii="Times New Roman" w:eastAsia="Times New Roman" w:hAnsi="Times New Roman" w:cs="Times New Roman"/>
-          <w:i/>
-          <w:color w:val="000000"/>
-          <w:sz w:val="24"/>
-          <w:szCs w:val="24"/>
-        </w:rPr>
-        <w:t xml:space="preserve"> An Assessment</w:t>
+        <w:t>Disaster Management Practices in the Philippines : An Assessment</w:t>
       </w:r>
       <w:r>
         <w:rPr>
@@ -8731,27 +8565,7 @@
         <w:sz w:val="24"/>
         <w:szCs w:val="24"/>
       </w:rPr>
-      <w:t>EDA to Typhoon Mitigation and Response Plan (</w:t>
-    </w:r>
-    <w:proofErr w:type="gramStart"/>
-    <w:r>
-      <w:rPr>
-        <w:rFonts w:ascii="Times New Roman" w:eastAsia="Times New Roman" w:hAnsi="Times New Roman" w:cs="Times New Roman"/>
-        <w:color w:val="000000"/>
-        <w:sz w:val="24"/>
-        <w:szCs w:val="24"/>
-      </w:rPr>
-      <w:t xml:space="preserve">TMRP)   </w:t>
-    </w:r>
-    <w:proofErr w:type="gramEnd"/>
-    <w:r>
-      <w:rPr>
-        <w:rFonts w:ascii="Times New Roman" w:eastAsia="Times New Roman" w:hAnsi="Times New Roman" w:cs="Times New Roman"/>
-        <w:color w:val="000000"/>
-        <w:sz w:val="24"/>
-        <w:szCs w:val="24"/>
-      </w:rPr>
-      <w:t xml:space="preserve">         </w:t>
+      <w:t xml:space="preserve">EDA to Typhoon Mitigation and Response Plan (TMRP)            </w:t>
     </w:r>
     <w:r>
       <w:rPr>
@@ -11105,12 +10919,6 @@
 </file>
 
 <file path=customXml/item1.xml><?xml version="1.0" encoding="utf-8"?>
-<go:gDocsCustomXmlDataStorage xmlns:go="http://customooxmlschemas.google.com/" xmlns:r="http://schemas.openxmlformats.org/officeDocument/2006/relationships">
-  <go:docsCustomData xmlns:go="http://customooxmlschemas.google.com/" roundtripDataSignature="AMtx7miTPNaM6QDkiX10P1ZL5a/nBzcqwg==">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</go:docsCustomData>
-</go:gDocsCustomXmlDataStorage>
-</file>
-
-<file path=customXml/item2.xml><?xml version="1.0" encoding="utf-8"?>
 <b:Sources xmlns:b="http://schemas.openxmlformats.org/officeDocument/2006/bibliography" xmlns="http://schemas.openxmlformats.org/officeDocument/2006/bibliography" SelectedStyle="\APASixthEditionOfficeOnline.xsl" StyleName="APA" Version="6">
   <b:Source>
     <b:Tag>Cal22</b:Tag>
@@ -11369,19 +11177,25 @@
 </b:Sources>
 </file>
 
+<file path=customXml/item2.xml><?xml version="1.0" encoding="utf-8"?>
+<go:gDocsCustomXmlDataStorage xmlns:go="http://customooxmlschemas.google.com/" xmlns:r="http://schemas.openxmlformats.org/officeDocument/2006/relationships">
+  <go:docsCustomData xmlns:go="http://customooxmlschemas.google.com/" roundtripDataSignature="AMtx7miTPNaM6QDkiX10P1ZL5a/nBzcqwg==">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</go:docsCustomData>
+</go:gDocsCustomXmlDataStorage>
+</file>
+
 <file path=customXml/itemProps1.xml><?xml version="1.0" encoding="utf-8"?>
+<ds:datastoreItem xmlns:ds="http://schemas.openxmlformats.org/officeDocument/2006/customXml" ds:itemID="{A3EA1B83-3A54-4150-A12F-E4F1760D3D5C}">
+  <ds:schemaRefs>
+    <ds:schemaRef ds:uri="http://schemas.openxmlformats.org/officeDocument/2006/bibliography"/>
+  </ds:schemaRefs>
+</ds:datastoreItem>
+</file>
+
+<file path=customXml/itemProps2.xml><?xml version="1.0" encoding="utf-8"?>
 <ds:datastoreItem xmlns:ds="http://schemas.openxmlformats.org/officeDocument/2006/customXml" ds:itemID="{11111111-1234-1234-1234-123412341234}">
   <ds:schemaRefs>
     <ds:schemaRef ds:uri="http://customooxmlschemas.google.com/"/>
     <ds:schemaRef ds:uri="http://schemas.openxmlformats.org/officeDocument/2006/relationships"/>
   </ds:schemaRefs>
 </ds:datastoreItem>
-</file>
-
-<file path=customXml/itemProps2.xml><?xml version="1.0" encoding="utf-8"?>
-<ds:datastoreItem xmlns:ds="http://schemas.openxmlformats.org/officeDocument/2006/customXml" ds:itemID="{A3EA1B83-3A54-4150-A12F-E4F1760D3D5C}">
-  <ds:schemaRefs>
-    <ds:schemaRef ds:uri="http://schemas.openxmlformats.org/officeDocument/2006/bibliography"/>
-  </ds:schemaRefs>
-</ds:datastoreItem>
 </file>
</xml_diff>

<commit_message>
Removed every country objective
</commit_message>
<xml_diff>
--- a/EDA to Typhoon Mitigation and Response Framework (TMRF) Project Proposal.docx
+++ b/EDA to Typhoon Mitigation and Response Framework (TMRF) Project Proposal.docx
@@ -1135,7 +1135,25 @@
           <w:sz w:val="24"/>
           <w:szCs w:val="24"/>
         </w:rPr>
-        <w:t xml:space="preserve"> (2019), an employee of the United Nations Office for the Coordination of Humanitarian Affairs office (OCHA) in the Philippines  encoded all typhoons which landed and gravely damaged the country in 2019. Another dataset will be of use on this data analysis is from the CRED's Emergency Events Database (EM-DAT) from the year 2000-2022. This project aims to evaluate this data sets and obtain knowledge that will help the researchers obtain the following outputs:</w:t>
+        <w:t xml:space="preserve"> (2019), an employee of the United Nations Office for the Coordination of Humanitarian Affairs office (OCHA) in the </w:t>
+      </w:r>
+      <w:proofErr w:type="gramStart"/>
+      <w:r>
+        <w:rPr>
+          <w:rFonts w:ascii="Times New Roman" w:eastAsia="Times New Roman" w:hAnsi="Times New Roman" w:cs="Times New Roman"/>
+          <w:sz w:val="24"/>
+          <w:szCs w:val="24"/>
+        </w:rPr>
+        <w:t>Philippines  encoded</w:t>
+      </w:r>
+      <w:proofErr w:type="gramEnd"/>
+      <w:r>
+        <w:rPr>
+          <w:rFonts w:ascii="Times New Roman" w:eastAsia="Times New Roman" w:hAnsi="Times New Roman" w:cs="Times New Roman"/>
+          <w:sz w:val="24"/>
+          <w:szCs w:val="24"/>
+        </w:rPr>
+        <w:t xml:space="preserve"> all typhoons which landed and gravely damaged the country in 2019. Another dataset will be of use on this data analysis is from the CRED's Emergency Events Database (EM-DAT) from the year 2000-2022. This project aims to evaluate this data sets and obtain knowledge that will help the researchers obtain the following outputs:</w:t>
       </w:r>
     </w:p>
     <w:p>
@@ -1376,6 +1394,7 @@
         </w:rPr>
         <w:t xml:space="preserve">Acquire the data about the </w:t>
       </w:r>
+      <w:proofErr w:type="gramStart"/>
       <w:r>
         <w:rPr>
           <w:rFonts w:ascii="Times New Roman" w:eastAsia="Times New Roman" w:hAnsi="Times New Roman" w:cs="Times New Roman"/>
@@ -1384,6 +1403,7 @@
         </w:rPr>
         <w:t>Provinces</w:t>
       </w:r>
+      <w:proofErr w:type="gramEnd"/>
       <w:r>
         <w:rPr>
           <w:rFonts w:ascii="Times New Roman" w:eastAsia="Times New Roman" w:hAnsi="Times New Roman" w:cs="Times New Roman"/>
@@ -1696,74 +1716,18 @@
     </w:p>
     <w:p>
       <w:pPr>
-        <w:pStyle w:val="ListParagraph"/>
-        <w:numPr>
-          <w:ilvl w:val="0"/>
-          <w:numId w:val="2"/>
-        </w:numPr>
         <w:spacing w:after="0" w:line="480" w:lineRule="auto"/>
         <w:jc w:val="both"/>
-        <w:rPr>
-          <w:rFonts w:ascii="Times New Roman" w:eastAsia="Times New Roman" w:hAnsi="Times New Roman" w:cs="Times New Roman"/>
-          <w:sz w:val="24"/>
-          <w:szCs w:val="24"/>
-        </w:rPr>
-      </w:pPr>
+      </w:pPr>
+      <w:r>
+        <w:rPr>
+          <w:rFonts w:ascii="Times New Roman" w:eastAsia="Times New Roman" w:hAnsi="Times New Roman" w:cs="Times New Roman"/>
+          <w:sz w:val="24"/>
+          <w:szCs w:val="24"/>
+        </w:rPr>
+        <w:tab/>
+      </w:r>
       <w:commentRangeStart w:id="4"/>
-      <w:r>
-        <w:rPr>
-          <w:rFonts w:ascii="Times New Roman" w:eastAsia="Times New Roman" w:hAnsi="Times New Roman" w:cs="Times New Roman"/>
-          <w:sz w:val="24"/>
-          <w:szCs w:val="24"/>
-        </w:rPr>
-        <w:t xml:space="preserve">Determine the typhoon(s) from 2000-2022 that brought the greatest number of casualties to the different </w:t>
-      </w:r>
-      <w:r>
-        <w:rPr>
-          <w:rFonts w:ascii="Times New Roman" w:eastAsia="Times New Roman" w:hAnsi="Times New Roman" w:cs="Times New Roman"/>
-          <w:sz w:val="24"/>
-          <w:szCs w:val="24"/>
-        </w:rPr>
-        <w:t>countries</w:t>
-      </w:r>
-      <w:r>
-        <w:rPr>
-          <w:rFonts w:ascii="Times New Roman" w:eastAsia="Times New Roman" w:hAnsi="Times New Roman" w:cs="Times New Roman"/>
-          <w:sz w:val="24"/>
-          <w:szCs w:val="24"/>
-        </w:rPr>
-        <w:t xml:space="preserve"> in America.</w:t>
-      </w:r>
-      <w:commentRangeEnd w:id="4"/>
-      <w:r>
-        <w:rPr>
-          <w:rStyle w:val="CommentReference"/>
-        </w:rPr>
-        <w:commentReference w:id="4"/>
-      </w:r>
-    </w:p>
-    <w:p>
-      <w:pPr>
-        <w:spacing w:after="0" w:line="480" w:lineRule="auto"/>
-        <w:jc w:val="both"/>
-      </w:pPr>
-      <w:r>
-        <w:rPr>
-          <w:rFonts w:ascii="Times New Roman" w:eastAsia="Times New Roman" w:hAnsi="Times New Roman" w:cs="Times New Roman"/>
-          <w:sz w:val="24"/>
-          <w:szCs w:val="24"/>
-        </w:rPr>
-        <w:t xml:space="preserve"> </w:t>
-      </w:r>
-      <w:r>
-        <w:rPr>
-          <w:rFonts w:ascii="Times New Roman" w:eastAsia="Times New Roman" w:hAnsi="Times New Roman" w:cs="Times New Roman"/>
-          <w:sz w:val="24"/>
-          <w:szCs w:val="24"/>
-        </w:rPr>
-        <w:tab/>
-      </w:r>
-      <w:commentRangeStart w:id="5"/>
       <w:sdt>
         <w:sdtPr>
           <w:tag w:val="goog_rdk_4"/>
@@ -1888,12 +1852,12 @@
         </w:rPr>
         <w:t>.</w:t>
       </w:r>
-      <w:commentRangeEnd w:id="5"/>
+      <w:commentRangeEnd w:id="4"/>
       <w:r>
         <w:rPr>
           <w:rStyle w:val="CommentReference"/>
         </w:rPr>
-        <w:commentReference w:id="5"/>
+        <w:commentReference w:id="4"/>
       </w:r>
     </w:p>
     <w:p>
@@ -1930,7 +1894,7 @@
         </w:rPr>
         <w:t>D</w:t>
       </w:r>
-      <w:commentRangeStart w:id="6"/>
+      <w:commentRangeStart w:id="5"/>
       <w:r>
         <w:rPr>
           <w:rFonts w:ascii="Times New Roman" w:eastAsia="Times New Roman" w:hAnsi="Times New Roman" w:cs="Times New Roman"/>
@@ -1939,12 +1903,12 @@
         </w:rPr>
         <w:t>. Acquire the data about the top 5 countries who had the least number of deaths, injured, and affected individuals from the typhoons on 2000-2022.</w:t>
       </w:r>
-      <w:commentRangeEnd w:id="6"/>
+      <w:commentRangeEnd w:id="5"/>
       <w:r>
         <w:rPr>
           <w:rStyle w:val="CommentReference"/>
         </w:rPr>
-        <w:commentReference w:id="6"/>
+        <w:commentReference w:id="5"/>
       </w:r>
     </w:p>
     <w:p>
@@ -1965,7 +1929,7 @@
         </w:rPr>
         <w:tab/>
       </w:r>
-      <w:commentRangeStart w:id="7"/>
+      <w:commentRangeStart w:id="6"/>
       <w:sdt>
         <w:sdtPr>
           <w:tag w:val="goog_rdk_5"/>
@@ -2046,12 +2010,12 @@
         </w:rPr>
         <w:t xml:space="preserve"> by typhoons from the year 2000-2022.</w:t>
       </w:r>
-      <w:commentRangeEnd w:id="7"/>
+      <w:commentRangeEnd w:id="6"/>
       <w:r>
         <w:rPr>
           <w:rStyle w:val="CommentReference"/>
         </w:rPr>
-        <w:commentReference w:id="7"/>
+        <w:commentReference w:id="6"/>
       </w:r>
     </w:p>
     <w:p>
@@ -2088,7 +2052,7 @@
         </w:rPr>
         <w:t>F</w:t>
       </w:r>
-      <w:commentRangeStart w:id="8"/>
+      <w:commentRangeStart w:id="7"/>
       <w:r>
         <w:rPr>
           <w:rFonts w:ascii="Times New Roman" w:eastAsia="Times New Roman" w:hAnsi="Times New Roman" w:cs="Times New Roman"/>
@@ -2161,12 +2125,12 @@
         </w:rPr>
         <w:t xml:space="preserve"> the strongest based from the x variable ‘Dis Mag Scale’ or the magnitude of the disaster at its epicenter with the values in kph (kilometer per Hour).</w:t>
       </w:r>
-      <w:commentRangeEnd w:id="8"/>
+      <w:commentRangeEnd w:id="7"/>
       <w:r>
         <w:rPr>
           <w:rStyle w:val="CommentReference"/>
         </w:rPr>
-        <w:commentReference w:id="8"/>
+        <w:commentReference w:id="7"/>
       </w:r>
     </w:p>
     <w:p>
@@ -2209,7 +2173,16 @@
           <w:sz w:val="24"/>
           <w:szCs w:val="24"/>
         </w:rPr>
-        <w:t>The main objective of this analysis would be to obtain the data which will determine the municipality(s) from the Philippines and location(s) from America who had the most successful response and mitigation plan to typhoons. Their planning systems would be analyzed by the researchers to find what things the current plans of the Philippine Government are lacking in terms of typhoon disaster response plans compared to that of America.</w:t>
+        <w:t xml:space="preserve">The main objective of this analysis would be to obtain the data which will determine the municipality(s) from the Philippines and location(s) from America who had the most successful </w:t>
+      </w:r>
+      <w:r>
+        <w:rPr>
+          <w:rFonts w:ascii="Times New Roman" w:eastAsia="Times New Roman" w:hAnsi="Times New Roman" w:cs="Times New Roman"/>
+          <w:sz w:val="24"/>
+          <w:szCs w:val="24"/>
+        </w:rPr>
+        <w:lastRenderedPageBreak/>
+        <w:t>response and mitigation plan to typhoons. Their planning systems would be analyzed by the researchers to find what things the current plans of the Philippine Government are lacking in terms of typhoon disaster response plans compared to that of America.</w:t>
       </w:r>
     </w:p>
     <w:p>
@@ -2283,7 +2256,27 @@
           <w:sz w:val="24"/>
           <w:szCs w:val="24"/>
         </w:rPr>
-        <w:t xml:space="preserve"> The codes and its outputs is demonstrated</w:t>
+        <w:t xml:space="preserve"> The codes and its outputs </w:t>
+      </w:r>
+      <w:proofErr w:type="gramStart"/>
+      <w:r>
+        <w:rPr>
+          <w:rFonts w:ascii="Times New Roman" w:eastAsia="Times New Roman" w:hAnsi="Times New Roman" w:cs="Times New Roman"/>
+          <w:bCs/>
+          <w:sz w:val="24"/>
+          <w:szCs w:val="24"/>
+        </w:rPr>
+        <w:t>is</w:t>
+      </w:r>
+      <w:proofErr w:type="gramEnd"/>
+      <w:r>
+        <w:rPr>
+          <w:rFonts w:ascii="Times New Roman" w:eastAsia="Times New Roman" w:hAnsi="Times New Roman" w:cs="Times New Roman"/>
+          <w:bCs/>
+          <w:sz w:val="24"/>
+          <w:szCs w:val="24"/>
+        </w:rPr>
+        <w:t xml:space="preserve"> demonstrated</w:t>
       </w:r>
       <w:r>
         <w:rPr>
@@ -2362,8 +2355,9 @@
           <w:sz w:val="24"/>
           <w:szCs w:val="24"/>
         </w:rPr>
-        <w:t xml:space="preserve">ITBA-3207_TeamTyphoonAnalysts\Data Sets Coding Analysis\America Data </w:t>
-      </w:r>
+        <w:t xml:space="preserve">ITBA-3207_TeamTyphoonAnalysts\Data Sets Coding Analysis\America </w:t>
+      </w:r>
+      <w:proofErr w:type="gramStart"/>
       <w:r>
         <w:rPr>
           <w:rFonts w:ascii="Times New Roman" w:eastAsia="Times New Roman" w:hAnsi="Times New Roman" w:cs="Times New Roman"/>
@@ -2371,6 +2365,15 @@
           <w:sz w:val="24"/>
           <w:szCs w:val="24"/>
         </w:rPr>
+        <w:t xml:space="preserve">Data </w:t>
+      </w:r>
+      <w:r>
+        <w:rPr>
+          <w:rFonts w:ascii="Times New Roman" w:eastAsia="Times New Roman" w:hAnsi="Times New Roman" w:cs="Times New Roman"/>
+          <w:bCs/>
+          <w:sz w:val="24"/>
+          <w:szCs w:val="24"/>
+        </w:rPr>
         <w:t xml:space="preserve"> </w:t>
       </w:r>
       <w:r>
@@ -2382,6 +2385,7 @@
         </w:rPr>
         <w:t>set</w:t>
       </w:r>
+      <w:proofErr w:type="gramEnd"/>
       <w:r>
         <w:rPr>
           <w:rFonts w:ascii="Times New Roman" w:eastAsia="Times New Roman" w:hAnsi="Times New Roman" w:cs="Times New Roman"/>
@@ -2584,7 +2588,7 @@
           <w:szCs w:val="24"/>
         </w:rPr>
         <w:tab/>
-        <w:t xml:space="preserve">This research is planned to produce an exploratory data analysis of typhoons from the year 2019 that resulted in the highest casualty rates in the country and data on the local governments that experienced the fewest impacted families each typhoon. Additionally, worldwide hurricane datasets from the Centre for Research on the Epidemiology of Disasters' </w:t>
+        <w:t xml:space="preserve">This research is planned to produce an exploratory data analysis of typhoons from the year 2019 that resulted in the highest casualty rates in the country and data on the local governments that experienced the fewest impacted families each typhoon. Additionally, worldwide hurricane datasets from the Centre for Research on the Epidemiology of Disasters' Emergency Events Database (EM-DAT) will be used in the same way as the Philippines Data set to determine which U.S. location had the best successful reaction and mitigation strategy for </w:t>
       </w:r>
       <w:r>
         <w:rPr>
@@ -2593,7 +2597,7 @@
           <w:szCs w:val="24"/>
         </w:rPr>
         <w:lastRenderedPageBreak/>
-        <w:t>Emergency Events Database (EM-DAT) will be used in the same way as the Philippines Data set to determine which U.S. location had the best successful reaction and mitigation strategy for typhoons. This data will be utilized to develop a Typhoon Mitigation and Response Plan based on the one that the U.S. had, which can potentially assist the Philippines in dealing with hurricanes. By incorporating diverse strategies from other nations like the United States, the chance of Filipinos surviving and recovering from typhoons will likely increase.</w:t>
+        <w:t>typhoons. This data will be utilized to develop a Typhoon Mitigation and Response Plan based on the one that the U.S. had, which can potentially assist the Philippines in dealing with hurricanes. By incorporating diverse strategies from other nations like the United States, the chance of Filipinos surviving and recovering from typhoons will likely increase.</w:t>
       </w:r>
     </w:p>
     <w:p>
@@ -2912,34 +2916,34 @@
           <w:sz w:val="24"/>
           <w:szCs w:val="24"/>
         </w:rPr>
+        <w:t xml:space="preserve">Palis, John Arthur B. - </w:t>
+      </w:r>
+      <w:r>
+        <w:rPr>
+          <w:rFonts w:ascii="Times New Roman" w:eastAsia="Times New Roman" w:hAnsi="Times New Roman" w:cs="Times New Roman"/>
+          <w:b/>
+          <w:sz w:val="24"/>
+          <w:szCs w:val="24"/>
+        </w:rPr>
+        <w:t>Presentation Manager</w:t>
+      </w:r>
+    </w:p>
+    <w:p>
+      <w:pPr>
+        <w:spacing w:line="480" w:lineRule="auto"/>
+        <w:rPr>
+          <w:rFonts w:ascii="Times New Roman" w:eastAsia="Times New Roman" w:hAnsi="Times New Roman" w:cs="Times New Roman"/>
+          <w:sz w:val="24"/>
+          <w:szCs w:val="24"/>
+        </w:rPr>
+      </w:pPr>
+      <w:r>
+        <w:rPr>
+          <w:rFonts w:ascii="Times New Roman" w:eastAsia="Times New Roman" w:hAnsi="Times New Roman" w:cs="Times New Roman"/>
+          <w:sz w:val="24"/>
+          <w:szCs w:val="24"/>
+        </w:rPr>
         <w:lastRenderedPageBreak/>
-        <w:t xml:space="preserve">Palis, John Arthur B. - </w:t>
-      </w:r>
-      <w:r>
-        <w:rPr>
-          <w:rFonts w:ascii="Times New Roman" w:eastAsia="Times New Roman" w:hAnsi="Times New Roman" w:cs="Times New Roman"/>
-          <w:b/>
-          <w:sz w:val="24"/>
-          <w:szCs w:val="24"/>
-        </w:rPr>
-        <w:t>Presentation Manager</w:t>
-      </w:r>
-    </w:p>
-    <w:p>
-      <w:pPr>
-        <w:spacing w:line="480" w:lineRule="auto"/>
-        <w:rPr>
-          <w:rFonts w:ascii="Times New Roman" w:eastAsia="Times New Roman" w:hAnsi="Times New Roman" w:cs="Times New Roman"/>
-          <w:sz w:val="24"/>
-          <w:szCs w:val="24"/>
-        </w:rPr>
-      </w:pPr>
-      <w:r>
-        <w:rPr>
-          <w:rFonts w:ascii="Times New Roman" w:eastAsia="Times New Roman" w:hAnsi="Times New Roman" w:cs="Times New Roman"/>
-          <w:sz w:val="24"/>
-          <w:szCs w:val="24"/>
-        </w:rPr>
         <w:t xml:space="preserve">Guerra, Marian Z. - </w:t>
       </w:r>
       <w:r>
@@ -3568,7 +3572,6 @@
                 <w:sz w:val="24"/>
                 <w:szCs w:val="24"/>
               </w:rPr>
-              <w:lastRenderedPageBreak/>
               <w:t>Date Occurred</w:t>
             </w:r>
           </w:p>
@@ -3617,6 +3620,7 @@
                 <w:sz w:val="24"/>
                 <w:szCs w:val="24"/>
               </w:rPr>
+              <w:lastRenderedPageBreak/>
               <w:t>2015 Population</w:t>
             </w:r>
           </w:p>
@@ -3640,7 +3644,25 @@
                 <w:sz w:val="24"/>
                 <w:szCs w:val="24"/>
               </w:rPr>
-              <w:t>The number of population in the year 2015.</w:t>
+              <w:t xml:space="preserve">The number of </w:t>
+            </w:r>
+            <w:proofErr w:type="gramStart"/>
+            <w:r>
+              <w:rPr>
+                <w:rFonts w:ascii="Times New Roman" w:eastAsia="Times New Roman" w:hAnsi="Times New Roman" w:cs="Times New Roman"/>
+                <w:sz w:val="24"/>
+                <w:szCs w:val="24"/>
+              </w:rPr>
+              <w:t>population</w:t>
+            </w:r>
+            <w:proofErr w:type="gramEnd"/>
+            <w:r>
+              <w:rPr>
+                <w:rFonts w:ascii="Times New Roman" w:eastAsia="Times New Roman" w:hAnsi="Times New Roman" w:cs="Times New Roman"/>
+                <w:sz w:val="24"/>
+                <w:szCs w:val="24"/>
+              </w:rPr>
+              <w:t xml:space="preserve"> in the year 2015.</w:t>
             </w:r>
           </w:p>
         </w:tc>
@@ -4544,6 +4566,7 @@
               </w:rPr>
               <w:t xml:space="preserve">This sequence provides </w:t>
             </w:r>
+            <w:proofErr w:type="gramStart"/>
             <w:r>
               <w:rPr>
                 <w:rFonts w:ascii="Times New Roman" w:eastAsia="Times New Roman" w:hAnsi="Times New Roman" w:cs="Times New Roman"/>
@@ -4560,7 +4583,16 @@
                 <w:sz w:val="24"/>
                 <w:szCs w:val="24"/>
               </w:rPr>
-              <w:t xml:space="preserve"> support to the idea that all social change usually follows.</w:t>
+              <w:t xml:space="preserve"> support</w:t>
+            </w:r>
+            <w:proofErr w:type="gramEnd"/>
+            <w:r>
+              <w:rPr>
+                <w:rFonts w:ascii="Times New Roman" w:eastAsia="Times New Roman" w:hAnsi="Times New Roman" w:cs="Times New Roman"/>
+                <w:sz w:val="24"/>
+                <w:szCs w:val="24"/>
+              </w:rPr>
+              <w:t xml:space="preserve"> to the idea that all social change usually follows.</w:t>
             </w:r>
           </w:p>
         </w:tc>
@@ -7493,6 +7525,7 @@
         </w:rPr>
       </w:pPr>
       <w:proofErr w:type="spellStart"/>
+      <w:proofErr w:type="gramStart"/>
       <w:r>
         <w:rPr>
           <w:rFonts w:ascii="Times New Roman" w:eastAsia="Times New Roman" w:hAnsi="Times New Roman" w:cs="Times New Roman"/>
@@ -7510,7 +7543,17 @@
           <w:sz w:val="24"/>
           <w:szCs w:val="24"/>
         </w:rPr>
-        <w:t xml:space="preserve"> , J. (2019). </w:t>
+        <w:t xml:space="preserve"> ,</w:t>
+      </w:r>
+      <w:proofErr w:type="gramEnd"/>
+      <w:r>
+        <w:rPr>
+          <w:rFonts w:ascii="Times New Roman" w:eastAsia="Times New Roman" w:hAnsi="Times New Roman" w:cs="Times New Roman"/>
+          <w:color w:val="000000"/>
+          <w:sz w:val="24"/>
+          <w:szCs w:val="24"/>
+        </w:rPr>
+        <w:t xml:space="preserve"> J. (2019). </w:t>
       </w:r>
       <w:r>
         <w:rPr>
@@ -7625,7 +7668,29 @@
           <w:sz w:val="24"/>
           <w:szCs w:val="24"/>
         </w:rPr>
-        <w:t>Your Modern Business Guide To Data Analysis Methods And Techniques</w:t>
+        <w:t xml:space="preserve">Your Modern Business Guide </w:t>
+      </w:r>
+      <w:proofErr w:type="gramStart"/>
+      <w:r>
+        <w:rPr>
+          <w:rFonts w:ascii="Times New Roman" w:eastAsia="Times New Roman" w:hAnsi="Times New Roman" w:cs="Times New Roman"/>
+          <w:i/>
+          <w:color w:val="000000"/>
+          <w:sz w:val="24"/>
+          <w:szCs w:val="24"/>
+        </w:rPr>
+        <w:t>To</w:t>
+      </w:r>
+      <w:proofErr w:type="gramEnd"/>
+      <w:r>
+        <w:rPr>
+          <w:rFonts w:ascii="Times New Roman" w:eastAsia="Times New Roman" w:hAnsi="Times New Roman" w:cs="Times New Roman"/>
+          <w:i/>
+          <w:color w:val="000000"/>
+          <w:sz w:val="24"/>
+          <w:szCs w:val="24"/>
+        </w:rPr>
+        <w:t xml:space="preserve"> Data Analysis Methods And Techniques</w:t>
       </w:r>
       <w:r>
         <w:rPr>
@@ -7777,7 +7842,29 @@
           <w:sz w:val="24"/>
           <w:szCs w:val="24"/>
         </w:rPr>
-        <w:t>Disaster Management Practices in the Philippines : An Assessment</w:t>
+        <w:t xml:space="preserve">Disaster Management Practices in the </w:t>
+      </w:r>
+      <w:proofErr w:type="gramStart"/>
+      <w:r>
+        <w:rPr>
+          <w:rFonts w:ascii="Times New Roman" w:eastAsia="Times New Roman" w:hAnsi="Times New Roman" w:cs="Times New Roman"/>
+          <w:i/>
+          <w:color w:val="000000"/>
+          <w:sz w:val="24"/>
+          <w:szCs w:val="24"/>
+        </w:rPr>
+        <w:t>Philippines :</w:t>
+      </w:r>
+      <w:proofErr w:type="gramEnd"/>
+      <w:r>
+        <w:rPr>
+          <w:rFonts w:ascii="Times New Roman" w:eastAsia="Times New Roman" w:hAnsi="Times New Roman" w:cs="Times New Roman"/>
+          <w:i/>
+          <w:color w:val="000000"/>
+          <w:sz w:val="24"/>
+          <w:szCs w:val="24"/>
+        </w:rPr>
+        <w:t xml:space="preserve"> An Assessment</w:t>
       </w:r>
       <w:r>
         <w:rPr>
@@ -8321,7 +8408,7 @@
       </w:r>
     </w:p>
   </w:comment>
-  <w:comment w:id="4" w:author="G" w:date="2022-05-14T21:25:00Z" w:initials="G.">
+  <w:comment w:id="4" w:author="G" w:date="2022-05-14T21:26:00Z" w:initials="G.">
     <w:p>
       <w:pPr>
         <w:pStyle w:val="CommentText"/>
@@ -8333,45 +8420,20 @@
         <w:annotationRef/>
       </w:r>
       <w:r>
-        <w:t>Typhoons</w:t>
-      </w:r>
-      <w:r>
-        <w:t xml:space="preserve"> -</w:t>
+        <w:t>Countries</w:t>
+      </w:r>
+      <w:r>
+        <w:t xml:space="preserve"> – Total Affected Individuals</w:t>
       </w:r>
       <w:r>
         <w:br/>
       </w:r>
       <w:r>
-        <w:t>Marian</w:t>
+        <w:t>Gab</w:t>
       </w:r>
     </w:p>
   </w:comment>
-  <w:comment w:id="5" w:author="G" w:date="2022-05-14T21:26:00Z" w:initials="G.">
-    <w:p>
-      <w:pPr>
-        <w:pStyle w:val="CommentText"/>
-      </w:pPr>
-      <w:r>
-        <w:rPr>
-          <w:rStyle w:val="CommentReference"/>
-        </w:rPr>
-        <w:annotationRef/>
-      </w:r>
-      <w:r>
-        <w:t>Countries</w:t>
-      </w:r>
-      <w:r>
-        <w:t xml:space="preserve"> – Total Affected Individuals</w:t>
-      </w:r>
-      <w:r>
-        <w:br/>
-      </w:r>
-      <w:r>
-        <w:t>Gab</w:t>
-      </w:r>
-    </w:p>
-  </w:comment>
-  <w:comment w:id="6" w:author="G" w:date="2022-05-19T18:31:00Z" w:initials="G.">
+  <w:comment w:id="5" w:author="G" w:date="2022-05-19T18:31:00Z" w:initials="G.">
     <w:p>
       <w:pPr>
         <w:pStyle w:val="CommentText"/>
@@ -8396,32 +8458,32 @@
       </w:r>
     </w:p>
   </w:comment>
+  <w:comment w:id="6" w:author="G" w:date="2022-05-14T21:26:00Z" w:initials="G.">
+    <w:p>
+      <w:pPr>
+        <w:pStyle w:val="CommentText"/>
+      </w:pPr>
+      <w:r>
+        <w:rPr>
+          <w:rStyle w:val="CommentReference"/>
+        </w:rPr>
+        <w:annotationRef/>
+      </w:r>
+      <w:r>
+        <w:t>Countries</w:t>
+      </w:r>
+      <w:r>
+        <w:t xml:space="preserve"> – Dollars Adjusted</w:t>
+      </w:r>
+      <w:r>
+        <w:br/>
+      </w:r>
+      <w:r>
+        <w:t>Marian</w:t>
+      </w:r>
+    </w:p>
+  </w:comment>
   <w:comment w:id="7" w:author="G" w:date="2022-05-14T21:26:00Z" w:initials="G.">
-    <w:p>
-      <w:pPr>
-        <w:pStyle w:val="CommentText"/>
-      </w:pPr>
-      <w:r>
-        <w:rPr>
-          <w:rStyle w:val="CommentReference"/>
-        </w:rPr>
-        <w:annotationRef/>
-      </w:r>
-      <w:r>
-        <w:t>Countries</w:t>
-      </w:r>
-      <w:r>
-        <w:t xml:space="preserve"> – Dollars Adjusted</w:t>
-      </w:r>
-      <w:r>
-        <w:br/>
-      </w:r>
-      <w:r>
-        <w:t>Marian</w:t>
-      </w:r>
-    </w:p>
-  </w:comment>
-  <w:comment w:id="8" w:author="G" w:date="2022-05-14T21:26:00Z" w:initials="G.">
     <w:p>
       <w:pPr>
         <w:pStyle w:val="CommentText"/>
@@ -8452,7 +8514,6 @@
   <w15:commentEx w15:paraId="21B0DAE5" w15:done="0"/>
   <w15:commentEx w15:paraId="41934F62" w15:done="0"/>
   <w15:commentEx w15:paraId="7E19AF4D" w15:done="0"/>
-  <w15:commentEx w15:paraId="5C4B1D36" w15:done="0"/>
   <w15:commentEx w15:paraId="03B018B1" w15:done="0"/>
   <w15:commentEx w15:paraId="5D24D2BC" w15:done="0"/>
   <w15:commentEx w15:paraId="61F0A251" w15:done="0"/>
@@ -8466,7 +8527,6 @@
   <w16cex:commentExtensible w16cex:durableId="262A9BF8" w16cex:dateUtc="2022-05-14T13:22:00Z"/>
   <w16cex:commentExtensible w16cex:durableId="262A9BFE" w16cex:dateUtc="2022-05-14T13:22:00Z"/>
   <w16cex:commentExtensible w16cex:durableId="26353B40" w16cex:dateUtc="2022-05-14T13:25:00Z"/>
-  <w16cex:commentExtensible w16cex:durableId="262A9CB2" w16cex:dateUtc="2022-05-14T13:25:00Z"/>
   <w16cex:commentExtensible w16cex:durableId="262A9D05" w16cex:dateUtc="2022-05-14T13:26:00Z"/>
   <w16cex:commentExtensible w16cex:durableId="26310B95" w16cex:dateUtc="2022-05-19T10:31:00Z"/>
   <w16cex:commentExtensible w16cex:durableId="262A9D0A" w16cex:dateUtc="2022-05-14T13:26:00Z"/>
@@ -8480,7 +8540,6 @@
   <w16cid:commentId w16cid:paraId="21B0DAE5" w16cid:durableId="262A9BF8"/>
   <w16cid:commentId w16cid:paraId="41934F62" w16cid:durableId="262A9BFE"/>
   <w16cid:commentId w16cid:paraId="7E19AF4D" w16cid:durableId="26353B40"/>
-  <w16cid:commentId w16cid:paraId="5C4B1D36" w16cid:durableId="262A9CB2"/>
   <w16cid:commentId w16cid:paraId="03B018B1" w16cid:durableId="262A9D05"/>
   <w16cid:commentId w16cid:paraId="5D24D2BC" w16cid:durableId="26310B95"/>
   <w16cid:commentId w16cid:paraId="61F0A251" w16cid:durableId="262A9D0A"/>
@@ -8565,7 +8624,27 @@
         <w:sz w:val="24"/>
         <w:szCs w:val="24"/>
       </w:rPr>
-      <w:t xml:space="preserve">EDA to Typhoon Mitigation and Response Plan (TMRP)            </w:t>
+      <w:t>EDA to Typhoon Mitigation and Response Plan (</w:t>
+    </w:r>
+    <w:proofErr w:type="gramStart"/>
+    <w:r>
+      <w:rPr>
+        <w:rFonts w:ascii="Times New Roman" w:eastAsia="Times New Roman" w:hAnsi="Times New Roman" w:cs="Times New Roman"/>
+        <w:color w:val="000000"/>
+        <w:sz w:val="24"/>
+        <w:szCs w:val="24"/>
+      </w:rPr>
+      <w:t xml:space="preserve">TMRP)   </w:t>
+    </w:r>
+    <w:proofErr w:type="gramEnd"/>
+    <w:r>
+      <w:rPr>
+        <w:rFonts w:ascii="Times New Roman" w:eastAsia="Times New Roman" w:hAnsi="Times New Roman" w:cs="Times New Roman"/>
+        <w:color w:val="000000"/>
+        <w:sz w:val="24"/>
+        <w:szCs w:val="24"/>
+      </w:rPr>
+      <w:t xml:space="preserve">         </w:t>
     </w:r>
     <w:r>
       <w:rPr>
@@ -10919,6 +10998,12 @@
 </file>
 
 <file path=customXml/item1.xml><?xml version="1.0" encoding="utf-8"?>
+<go:gDocsCustomXmlDataStorage xmlns:go="http://customooxmlschemas.google.com/" xmlns:r="http://schemas.openxmlformats.org/officeDocument/2006/relationships">
+  <go:docsCustomData xmlns:go="http://customooxmlschemas.google.com/" roundtripDataSignature="AMtx7miTPNaM6QDkiX10P1ZL5a/nBzcqwg==">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</go:docsCustomData>
+</go:gDocsCustomXmlDataStorage>
+</file>
+
+<file path=customXml/item2.xml><?xml version="1.0" encoding="utf-8"?>
 <b:Sources xmlns:b="http://schemas.openxmlformats.org/officeDocument/2006/bibliography" xmlns="http://schemas.openxmlformats.org/officeDocument/2006/bibliography" SelectedStyle="\APASixthEditionOfficeOnline.xsl" StyleName="APA" Version="6">
   <b:Source>
     <b:Tag>Cal22</b:Tag>
@@ -11177,25 +11262,19 @@
 </b:Sources>
 </file>
 
-<file path=customXml/item2.xml><?xml version="1.0" encoding="utf-8"?>
-<go:gDocsCustomXmlDataStorage xmlns:go="http://customooxmlschemas.google.com/" xmlns:r="http://schemas.openxmlformats.org/officeDocument/2006/relationships">
-  <go:docsCustomData xmlns:go="http://customooxmlschemas.google.com/" roundtripDataSignature="AMtx7miTPNaM6QDkiX10P1ZL5a/nBzcqwg==">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</go:docsCustomData>
-</go:gDocsCustomXmlDataStorage>
-</file>
-
 <file path=customXml/itemProps1.xml><?xml version="1.0" encoding="utf-8"?>
-<ds:datastoreItem xmlns:ds="http://schemas.openxmlformats.org/officeDocument/2006/customXml" ds:itemID="{A3EA1B83-3A54-4150-A12F-E4F1760D3D5C}">
-  <ds:schemaRefs>
-    <ds:schemaRef ds:uri="http://schemas.openxmlformats.org/officeDocument/2006/bibliography"/>
-  </ds:schemaRefs>
-</ds:datastoreItem>
-</file>
-
-<file path=customXml/itemProps2.xml><?xml version="1.0" encoding="utf-8"?>
 <ds:datastoreItem xmlns:ds="http://schemas.openxmlformats.org/officeDocument/2006/customXml" ds:itemID="{11111111-1234-1234-1234-123412341234}">
   <ds:schemaRefs>
     <ds:schemaRef ds:uri="http://customooxmlschemas.google.com/"/>
     <ds:schemaRef ds:uri="http://schemas.openxmlformats.org/officeDocument/2006/relationships"/>
   </ds:schemaRefs>
 </ds:datastoreItem>
+</file>
+
+<file path=customXml/itemProps2.xml><?xml version="1.0" encoding="utf-8"?>
+<ds:datastoreItem xmlns:ds="http://schemas.openxmlformats.org/officeDocument/2006/customXml" ds:itemID="{A3EA1B83-3A54-4150-A12F-E4F1760D3D5C}">
+  <ds:schemaRefs>
+    <ds:schemaRef ds:uri="http://schemas.openxmlformats.org/officeDocument/2006/bibliography"/>
+  </ds:schemaRefs>
+</ds:datastoreItem>
 </file>
</xml_diff>

<commit_message>
changed the lettering of objectives
</commit_message>
<xml_diff>
--- a/EDA to Typhoon Mitigation and Response Framework (TMRF) Project Proposal.docx
+++ b/EDA to Typhoon Mitigation and Response Framework (TMRF) Project Proposal.docx
@@ -1736,7 +1736,7 @@
         <w:sdtEndPr/>
         <w:sdtContent>
           <w:r>
-            <w:t>C</w:t>
+            <w:t>B</w:t>
           </w:r>
         </w:sdtContent>
       </w:sdt>
@@ -1892,7 +1892,7 @@
           <w:sz w:val="24"/>
           <w:szCs w:val="24"/>
         </w:rPr>
-        <w:t>D</w:t>
+        <w:t>C</w:t>
       </w:r>
       <w:commentRangeStart w:id="5"/>
       <w:r>
@@ -1944,7 +1944,7 @@
           <w:sz w:val="24"/>
           <w:szCs w:val="24"/>
         </w:rPr>
-        <w:t>E</w:t>
+        <w:t>D</w:t>
       </w:r>
       <w:r>
         <w:rPr>
@@ -2050,7 +2050,7 @@
           <w:sz w:val="24"/>
           <w:szCs w:val="24"/>
         </w:rPr>
-        <w:t>F</w:t>
+        <w:t>E</w:t>
       </w:r>
       <w:commentRangeStart w:id="7"/>
       <w:r>
@@ -10998,12 +10998,6 @@
 </file>
 
 <file path=customXml/item1.xml><?xml version="1.0" encoding="utf-8"?>
-<go:gDocsCustomXmlDataStorage xmlns:go="http://customooxmlschemas.google.com/" xmlns:r="http://schemas.openxmlformats.org/officeDocument/2006/relationships">
-  <go:docsCustomData xmlns:go="http://customooxmlschemas.google.com/" roundtripDataSignature="AMtx7miTPNaM6QDkiX10P1ZL5a/nBzcqwg==">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</go:docsCustomData>
-</go:gDocsCustomXmlDataStorage>
-</file>
-
-<file path=customXml/item2.xml><?xml version="1.0" encoding="utf-8"?>
 <b:Sources xmlns:b="http://schemas.openxmlformats.org/officeDocument/2006/bibliography" xmlns="http://schemas.openxmlformats.org/officeDocument/2006/bibliography" SelectedStyle="\APASixthEditionOfficeOnline.xsl" StyleName="APA" Version="6">
   <b:Source>
     <b:Tag>Cal22</b:Tag>
@@ -11262,19 +11256,25 @@
 </b:Sources>
 </file>
 
+<file path=customXml/item2.xml><?xml version="1.0" encoding="utf-8"?>
+<go:gDocsCustomXmlDataStorage xmlns:go="http://customooxmlschemas.google.com/" xmlns:r="http://schemas.openxmlformats.org/officeDocument/2006/relationships">
+  <go:docsCustomData xmlns:go="http://customooxmlschemas.google.com/" roundtripDataSignature="AMtx7miTPNaM6QDkiX10P1ZL5a/nBzcqwg==">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</go:docsCustomData>
+</go:gDocsCustomXmlDataStorage>
+</file>
+
 <file path=customXml/itemProps1.xml><?xml version="1.0" encoding="utf-8"?>
+<ds:datastoreItem xmlns:ds="http://schemas.openxmlformats.org/officeDocument/2006/customXml" ds:itemID="{A3EA1B83-3A54-4150-A12F-E4F1760D3D5C}">
+  <ds:schemaRefs>
+    <ds:schemaRef ds:uri="http://schemas.openxmlformats.org/officeDocument/2006/bibliography"/>
+  </ds:schemaRefs>
+</ds:datastoreItem>
+</file>
+
+<file path=customXml/itemProps2.xml><?xml version="1.0" encoding="utf-8"?>
 <ds:datastoreItem xmlns:ds="http://schemas.openxmlformats.org/officeDocument/2006/customXml" ds:itemID="{11111111-1234-1234-1234-123412341234}">
   <ds:schemaRefs>
     <ds:schemaRef ds:uri="http://customooxmlschemas.google.com/"/>
     <ds:schemaRef ds:uri="http://schemas.openxmlformats.org/officeDocument/2006/relationships"/>
   </ds:schemaRefs>
 </ds:datastoreItem>
-</file>
-
-<file path=customXml/itemProps2.xml><?xml version="1.0" encoding="utf-8"?>
-<ds:datastoreItem xmlns:ds="http://schemas.openxmlformats.org/officeDocument/2006/customXml" ds:itemID="{A3EA1B83-3A54-4150-A12F-E4F1760D3D5C}">
-  <ds:schemaRefs>
-    <ds:schemaRef ds:uri="http://schemas.openxmlformats.org/officeDocument/2006/bibliography"/>
-  </ds:schemaRefs>
-</ds:datastoreItem>
 </file>
</xml_diff>